<commit_message>
modify image and docs
</commit_message>
<xml_diff>
--- a/docs/Temage开发文档.docx
+++ b/docs/Temage开发文档.docx
@@ -643,7 +643,6 @@
           <w:docPartUnique/>
         </w:docPartObj>
       </w:sdtPr>
-      <w:sdtEndPr/>
       <w:sdtContent>
         <w:p>
           <w:pPr>
@@ -10520,7 +10519,6 @@
         <w:spacing w:line="300" w:lineRule="auto"/>
         <w:ind w:firstLine="420"/>
       </w:pPr>
-      <w:proofErr w:type="spellStart"/>
       <w:r>
         <w:rPr>
           <w:color w:val="000000"/>
@@ -10534,18 +10532,12 @@
         </w:rPr>
         <w:t>ensorflow</w:t>
       </w:r>
-      <w:proofErr w:type="spellEnd"/>
       <w:r>
         <w:t>：</w:t>
       </w:r>
       <w:r>
-        <w:t xml:space="preserve"> </w:t>
-      </w:r>
-      <w:proofErr w:type="spellStart"/>
-      <w:r>
-        <w:t>Tensorflow</w:t>
-      </w:r>
-      <w:proofErr w:type="spellEnd"/>
+        <w:t xml:space="preserve"> Tensorflow</w:t>
+      </w:r>
       <w:r>
         <w:rPr>
           <w:rFonts w:hint="eastAsia"/>
@@ -10643,14 +10635,12 @@
         </w:rPr>
         <w:t>于</w:t>
       </w:r>
-      <w:proofErr w:type="spellStart"/>
       <w:r>
         <w:rPr>
           <w:rFonts w:hint="eastAsia"/>
         </w:rPr>
         <w:t>Tensorflow</w:t>
       </w:r>
-      <w:proofErr w:type="spellEnd"/>
       <w:r>
         <w:rPr>
           <w:rFonts w:hint="eastAsia"/>
@@ -11570,40 +11560,91 @@
     </w:p>
     <w:p/>
     <w:p>
-      <w:pPr>
-        <w:ind w:firstLine="420"/>
-      </w:pPr>
-      <w:r>
-        <w:rPr>
-          <w:rFonts w:hint="eastAsia"/>
-        </w:rPr>
-        <w:t>首先，</w:t>
-      </w:r>
-      <w:r>
-        <w:rPr>
-          <w:rFonts w:hint="eastAsia"/>
-        </w:rPr>
-        <w:t>Temage</w:t>
-      </w:r>
-      <w:r>
-        <w:rPr>
-          <w:rFonts w:hint="eastAsia"/>
-        </w:rPr>
-        <w:t>能够根据用户输入的文章，确定文章的主题，智能地为用户挑选符合该主题的版式设计。</w:t>
+      <w:r>
+        <w:rPr>
+          <w:rFonts w:hint="eastAsia"/>
+        </w:rPr>
+        <w:tab/>
+      </w:r>
+      <w:r>
+        <w:rPr>
+          <w:rFonts w:hint="eastAsia"/>
+        </w:rPr>
+        <w:t>首先</w:t>
+      </w:r>
+      <w:r>
+        <w:rPr>
+          <w:rFonts w:hint="eastAsia"/>
+        </w:rPr>
+        <w:t>，</w:t>
+      </w:r>
+      <w:r>
+        <w:rPr>
+          <w:rFonts w:hint="eastAsia"/>
+        </w:rPr>
+        <w:t>T</w:t>
+      </w:r>
+      <w:r>
+        <w:t>emage</w:t>
+      </w:r>
+      <w:r>
+        <w:rPr>
+          <w:rFonts w:hint="eastAsia"/>
+        </w:rPr>
+        <w:t>通过对文本的分析，对文本主题进行</w:t>
+      </w:r>
+      <w:r>
+        <w:rPr>
+          <w:rFonts w:hint="eastAsia"/>
+        </w:rPr>
+        <w:t>智能</w:t>
+      </w:r>
+      <w:r>
+        <w:rPr>
+          <w:rFonts w:hint="eastAsia"/>
+        </w:rPr>
+        <w:t>分类</w:t>
+      </w:r>
+      <w:r>
+        <w:rPr>
+          <w:rFonts w:hint="eastAsia"/>
+        </w:rPr>
+        <w:t>，分类将很大程度上影响到文章的排版和美化</w:t>
+      </w:r>
+      <w:r>
+        <w:rPr>
+          <w:rFonts w:hint="eastAsia"/>
+        </w:rPr>
+        <w:t>。</w:t>
       </w:r>
     </w:p>
     <w:p>
-      <w:r>
-        <w:rPr>
-          <w:rFonts w:hint="eastAsia"/>
-        </w:rPr>
-        <w:tab/>
-      </w:r>
-      <w:r>
-        <w:rPr>
-          <w:rFonts w:hint="eastAsia"/>
-        </w:rPr>
-        <w:t>之后，结合初排版和挑选的版式，生成优质的最终排版，用户能根据自己的实际需求，对最终排版进行自由修改。</w:t>
+      <w:pPr>
+        <w:ind w:firstLine="420"/>
+      </w:pPr>
+      <w:r>
+        <w:rPr>
+          <w:rFonts w:hint="eastAsia"/>
+        </w:rPr>
+        <w:t>同时</w:t>
+      </w:r>
+      <w:r>
+        <w:rPr>
+          <w:rFonts w:hint="eastAsia"/>
+        </w:rPr>
+        <w:t>，</w:t>
+      </w:r>
+      <w:r>
+        <w:rPr>
+          <w:rFonts w:hint="eastAsia"/>
+        </w:rPr>
+        <w:t>Temage</w:t>
+      </w:r>
+      <w:r>
+        <w:rPr>
+          <w:rFonts w:hint="eastAsia"/>
+        </w:rPr>
+        <w:t>能够对从文本、图片中提取的关键信息进行分析，自动将图片嵌入至文章合适的位置，实现初步的图文排版。</w:t>
       </w:r>
     </w:p>
     <w:p>
@@ -11617,7 +11658,13 @@
         <w:rPr>
           <w:rFonts w:hint="eastAsia"/>
         </w:rPr>
-        <w:t>然后，</w:t>
+        <w:t>最</w:t>
+      </w:r>
+      <w:r>
+        <w:rPr>
+          <w:rFonts w:hint="eastAsia"/>
+        </w:rPr>
+        <w:t>终，</w:t>
       </w:r>
       <w:r>
         <w:rPr>
@@ -11629,7 +11676,31 @@
         <w:rPr>
           <w:rFonts w:hint="eastAsia"/>
         </w:rPr>
-        <w:t>能够对从文本、图片中提取的关键信息进行分析，自动将图片嵌入至文章合适的位置，实现初步的图文排版。</w:t>
+        <w:t>能够输出长图、</w:t>
+      </w:r>
+      <w:r>
+        <w:rPr>
+          <w:rFonts w:hint="eastAsia"/>
+        </w:rPr>
+        <w:t>PDF</w:t>
+      </w:r>
+      <w:r>
+        <w:rPr>
+          <w:rFonts w:hint="eastAsia"/>
+        </w:rPr>
+        <w:t>等方便用户发布、分享的文件格式</w:t>
+      </w:r>
+      <w:r>
+        <w:rPr>
+          <w:rFonts w:hint="eastAsia"/>
+        </w:rPr>
+        <w:t>，加速自媒体行业</w:t>
+      </w:r>
+      <w:r>
+        <w:rPr>
+          <w:rFonts w:hint="eastAsia"/>
+        </w:rPr>
+        <w:t>。</w:t>
       </w:r>
     </w:p>
     <w:p>
@@ -11640,7 +11711,13 @@
         <w:rPr>
           <w:rFonts w:hint="eastAsia"/>
         </w:rPr>
-        <w:t>同时</w:t>
+        <w:t>Temage</w:t>
+      </w:r>
+      <w:r>
+        <w:rPr>
+          <w:rFonts w:hint="eastAsia"/>
+        </w:rPr>
+        <w:t>注重用户个性化体验</w:t>
       </w:r>
       <w:r>
         <w:rPr>
@@ -11652,55 +11729,7 @@
         <w:rPr>
           <w:rFonts w:hint="eastAsia"/>
         </w:rPr>
-        <w:t>用户对</w:t>
-      </w:r>
-      <w:r>
-        <w:rPr>
-          <w:rFonts w:hint="eastAsia"/>
-        </w:rPr>
-        <w:t>Temage</w:t>
-      </w:r>
-      <w:r>
-        <w:rPr>
-          <w:rFonts w:hint="eastAsia"/>
-        </w:rPr>
-        <w:t>结果的评分也将对应用进行反馈，使</w:t>
-      </w:r>
-      <w:r>
-        <w:rPr>
-          <w:rFonts w:hint="eastAsia"/>
-        </w:rPr>
-        <w:t>Temage</w:t>
-      </w:r>
-      <w:r>
-        <w:rPr>
-          <w:rFonts w:hint="eastAsia"/>
-        </w:rPr>
-        <w:t>能够更加</w:t>
-      </w:r>
-      <w:r>
-        <w:rPr>
-          <w:rFonts w:hint="eastAsia"/>
-        </w:rPr>
-        <w:t>理解</w:t>
-      </w:r>
-      <w:r>
-        <w:rPr>
-          <w:rFonts w:hint="eastAsia"/>
-        </w:rPr>
-        <w:t>用户</w:t>
-      </w:r>
-      <w:r>
-        <w:rPr>
-          <w:rFonts w:hint="eastAsia"/>
-        </w:rPr>
-        <w:t>，紧随时代设计潮流</w:t>
-      </w:r>
-      <w:r>
-        <w:rPr>
-          <w:rFonts w:hint="eastAsia"/>
-        </w:rPr>
-        <w:t>。</w:t>
+        <w:t>从用户的反馈中学习，对用户习惯进行追踪。</w:t>
       </w:r>
     </w:p>
     <w:p>
@@ -11711,43 +11740,37 @@
         <w:rPr>
           <w:rFonts w:hint="eastAsia"/>
         </w:rPr>
-        <w:t>最</w:t>
-      </w:r>
-      <w:r>
-        <w:rPr>
-          <w:rFonts w:hint="eastAsia"/>
-        </w:rPr>
-        <w:t>终，</w:t>
-      </w:r>
-      <w:r>
-        <w:rPr>
-          <w:rFonts w:hint="eastAsia"/>
-        </w:rPr>
         <w:t>Temage</w:t>
       </w:r>
       <w:r>
         <w:rPr>
           <w:rFonts w:hint="eastAsia"/>
         </w:rPr>
-        <w:t>能够输出长图、</w:t>
-      </w:r>
-      <w:r>
-        <w:rPr>
-          <w:rFonts w:hint="eastAsia"/>
-        </w:rPr>
-        <w:t>PDF</w:t>
-      </w:r>
-      <w:r>
-        <w:rPr>
-          <w:rFonts w:hint="eastAsia"/>
-        </w:rPr>
-        <w:t>等方便用户发布、分享的文件格式</w:t>
-      </w:r>
-      <w:r>
-        <w:rPr>
-          <w:rFonts w:hint="eastAsia"/>
-        </w:rPr>
-        <w:t>，加速自媒体行业</w:t>
+        <w:t>用户可以既可以将满意</w:t>
+      </w:r>
+      <w:r>
+        <w:rPr>
+          <w:rFonts w:hint="eastAsia"/>
+        </w:rPr>
+        <w:t>的</w:t>
+      </w:r>
+      <w:r>
+        <w:rPr>
+          <w:rFonts w:hint="eastAsia"/>
+        </w:rPr>
+        <w:t>作品</w:t>
+      </w:r>
+      <w:r>
+        <w:rPr>
+          <w:rFonts w:hint="eastAsia"/>
+        </w:rPr>
+        <w:t>分享至社区，也可</w:t>
+      </w:r>
+      <w:r>
+        <w:rPr>
+          <w:rFonts w:hint="eastAsia"/>
+        </w:rPr>
+        <w:t>借鉴社区中其他优秀作品</w:t>
       </w:r>
       <w:r>
         <w:rPr>
@@ -11755,11 +11778,9 @@
         </w:rPr>
         <w:t>。</w:t>
       </w:r>
-    </w:p>
-    <w:p>
-      <w:pPr>
-        <w:ind w:firstLine="420"/>
-      </w:pPr>
+      <w:r>
+        <w:tab/>
+      </w:r>
       <w:r>
         <w:rPr>
           <w:rFonts w:hint="eastAsia"/>
@@ -11770,25 +11791,25 @@
         <w:rPr>
           <w:rFonts w:hint="eastAsia"/>
         </w:rPr>
-        <w:t>还需具备社区</w:t>
-      </w:r>
-      <w:r>
-        <w:rPr>
-          <w:rFonts w:hint="eastAsia"/>
-        </w:rPr>
-        <w:t>分</w:t>
-      </w:r>
-      <w:r>
-        <w:rPr>
-          <w:rFonts w:hint="eastAsia"/>
-        </w:rPr>
-        <w:t>享的功能，用户可以既可以将满意</w:t>
-      </w:r>
-      <w:r>
-        <w:rPr>
-          <w:rFonts w:hint="eastAsia"/>
-        </w:rPr>
-        <w:t>的</w:t>
+        <w:t>还可以根据用户</w:t>
+      </w:r>
+      <w:r>
+        <w:rPr>
+          <w:rFonts w:hint="eastAsia"/>
+        </w:rPr>
+        <w:t>近期</w:t>
+      </w:r>
+      <w:r>
+        <w:rPr>
+          <w:rFonts w:hint="eastAsia"/>
+        </w:rPr>
+        <w:t>的收藏和作品</w:t>
+      </w:r>
+      <w:r>
+        <w:rPr>
+          <w:rFonts w:hint="eastAsia"/>
+        </w:rPr>
+        <w:t>，为其推荐社区中同类型的优秀</w:t>
       </w:r>
       <w:r>
         <w:rPr>
@@ -11800,43 +11821,7 @@
         <w:rPr>
           <w:rFonts w:hint="eastAsia"/>
         </w:rPr>
-        <w:t>分享至社区，也可以将自己的精心设计与其他用户</w:t>
-      </w:r>
-      <w:r>
-        <w:rPr>
-          <w:rFonts w:hint="eastAsia"/>
-        </w:rPr>
-        <w:t>分享</w:t>
-      </w:r>
-      <w:r>
-        <w:rPr>
-          <w:rFonts w:hint="eastAsia"/>
-        </w:rPr>
         <w:t>。</w:t>
-      </w:r>
-      <w:r>
-        <w:rPr>
-          <w:rFonts w:hint="eastAsia"/>
-        </w:rPr>
-        <w:t>Temage</w:t>
-      </w:r>
-      <w:r>
-        <w:rPr>
-          <w:rFonts w:hint="eastAsia"/>
-        </w:rPr>
-        <w:t>还可以根据用户</w:t>
-      </w:r>
-      <w:r>
-        <w:rPr>
-          <w:rFonts w:hint="eastAsia"/>
-        </w:rPr>
-        <w:t>的收藏和作品</w:t>
-      </w:r>
-      <w:r>
-        <w:rPr>
-          <w:rFonts w:hint="eastAsia"/>
-        </w:rPr>
-        <w:t>，为其推荐社区中同类型的优秀案例。</w:t>
       </w:r>
     </w:p>
     <w:p>
@@ -12076,9 +12061,15 @@
       </w:pPr>
       <w:r>
         <w:rPr>
+          <w:rFonts w:eastAsiaTheme="minorEastAsia"/>
+        </w:rPr>
+        <w:t>Temage</w:t>
+      </w:r>
+      <w:r>
+        <w:rPr>
           <w:rFonts w:asciiTheme="minorEastAsia" w:eastAsiaTheme="minorEastAsia" w:hAnsiTheme="minorEastAsia" w:cstheme="minorEastAsia" w:hint="eastAsia"/>
         </w:rPr>
-        <w:t>Temage在实现全部核心功能的基础上，还需要根据上述调查结果对界面、排版功能进行重点优化。做到界面简洁易用，服务优质</w:t>
+        <w:t>在实现全部核心功能的基础上，还需要根据上述调查结果对界面、排版功能进行重点优化。做到界面简洁易用，服务优质</w:t>
       </w:r>
       <w:r>
         <w:rPr>
@@ -12208,14 +12199,14 @@
         <w:rPr>
           <w:rFonts w:hint="eastAsia"/>
         </w:rPr>
-        <w:t>长比例</w:t>
+        <w:t>长比</w:t>
       </w:r>
       <w:proofErr w:type="gramEnd"/>
       <w:r>
         <w:rPr>
           <w:rFonts w:hint="eastAsia"/>
         </w:rPr>
-        <w:t>超过</w:t>
+        <w:t>例超过</w:t>
       </w:r>
       <w:r>
         <w:rPr>
@@ -12515,8 +12506,6 @@
       <w:pPr>
         <w:ind w:firstLine="420"/>
       </w:pPr>
-      <w:bookmarkStart w:id="55" w:name="_GoBack"/>
-      <w:bookmarkEnd w:id="55"/>
       <w:r>
         <w:rPr>
           <w:rFonts w:hint="eastAsia"/>
@@ -12543,29 +12532,77 @@
         <w:rPr>
           <w:rFonts w:hint="eastAsia"/>
         </w:rPr>
-        <w:t>社区共享模块允许用户相互分享优秀的排版结果，也为用户提供一个交流和问题反馈的环境，帮助用户优化体验。通过分析用户处理的文章类型，还可以为用户推荐社区中同类型的排版案例作为借鉴。</w:t>
+        <w:t>社区共享模块允许用户相互分享优秀的</w:t>
+      </w:r>
+      <w:r>
+        <w:rPr>
+          <w:rFonts w:hint="eastAsia"/>
+        </w:rPr>
+        <w:t>产品</w:t>
+      </w:r>
+      <w:r>
+        <w:rPr>
+          <w:rFonts w:hint="eastAsia"/>
+        </w:rPr>
+        <w:t>，帮助用户</w:t>
+      </w:r>
+      <w:r>
+        <w:rPr>
+          <w:rFonts w:hint="eastAsia"/>
+        </w:rPr>
+        <w:t>快速上手</w:t>
+      </w:r>
+      <w:r>
+        <w:rPr>
+          <w:rFonts w:hint="eastAsia"/>
+        </w:rPr>
+        <w:t>。通过分析用户</w:t>
+      </w:r>
+      <w:r>
+        <w:rPr>
+          <w:rFonts w:hint="eastAsia"/>
+        </w:rPr>
+        <w:t>行为</w:t>
+      </w:r>
+      <w:r>
+        <w:rPr>
+          <w:rFonts w:hint="eastAsia"/>
+        </w:rPr>
+        <w:t>，</w:t>
+      </w:r>
+      <w:r>
+        <w:rPr>
+          <w:rFonts w:hint="eastAsia"/>
+        </w:rPr>
+        <w:t>Temage</w:t>
+      </w:r>
+      <w:r>
+        <w:rPr>
+          <w:rFonts w:hint="eastAsia"/>
+        </w:rPr>
+        <w:t>为用户推荐社区中同类型的排版案例作为借鉴。</w:t>
       </w:r>
     </w:p>
     <w:p>
       <w:pPr>
         <w:pStyle w:val="3"/>
       </w:pPr>
-      <w:bookmarkStart w:id="56" w:name="_Toc331238743"/>
-      <w:bookmarkStart w:id="57" w:name="_Toc331243577"/>
-      <w:bookmarkStart w:id="58" w:name="_Toc331243756"/>
-      <w:bookmarkStart w:id="59" w:name="_Toc363084178"/>
-      <w:bookmarkStart w:id="60" w:name="_Toc530472067"/>
+      <w:bookmarkStart w:id="55" w:name="_Toc331238743"/>
+      <w:bookmarkStart w:id="56" w:name="_Toc331243577"/>
+      <w:bookmarkStart w:id="57" w:name="_Toc331243756"/>
+      <w:bookmarkStart w:id="58" w:name="_Toc363084178"/>
+      <w:bookmarkStart w:id="59" w:name="_Toc530472067"/>
       <w:r>
         <w:t>非功能性</w:t>
       </w:r>
+      <w:bookmarkEnd w:id="55"/>
       <w:bookmarkEnd w:id="56"/>
       <w:bookmarkEnd w:id="57"/>
+      <w:r>
+        <w:t>创新</w:t>
+      </w:r>
       <w:bookmarkEnd w:id="58"/>
-      <w:r>
-        <w:t>创新</w:t>
-      </w:r>
       <w:bookmarkEnd w:id="59"/>
-      <w:bookmarkEnd w:id="60"/>
     </w:p>
     <w:p>
       <w:pPr>
@@ -12621,14 +12658,12 @@
         </w:rPr>
         <w:t>，后端使用</w:t>
       </w:r>
-      <w:proofErr w:type="spellStart"/>
       <w:r>
         <w:rPr>
           <w:rFonts w:hint="eastAsia"/>
         </w:rPr>
         <w:t>Tensorflow</w:t>
       </w:r>
-      <w:proofErr w:type="spellEnd"/>
       <w:r>
         <w:rPr>
           <w:rFonts w:hint="eastAsia"/>
@@ -12669,132 +12704,335 @@
       <w:pPr>
         <w:pStyle w:val="2"/>
       </w:pPr>
-      <w:bookmarkStart w:id="61" w:name="_Toc331238745"/>
-      <w:bookmarkStart w:id="62" w:name="_Toc331243758"/>
-      <w:bookmarkStart w:id="63" w:name="_Toc331243579"/>
-      <w:bookmarkStart w:id="64" w:name="_Toc363084179"/>
-      <w:bookmarkStart w:id="65" w:name="_Toc530472068"/>
+      <w:bookmarkStart w:id="60" w:name="_Toc331238745"/>
+      <w:bookmarkStart w:id="61" w:name="_Toc331243758"/>
+      <w:bookmarkStart w:id="62" w:name="_Toc331243579"/>
+      <w:bookmarkStart w:id="63" w:name="_Toc363084179"/>
+      <w:bookmarkStart w:id="64" w:name="_Toc530472068"/>
       <w:r>
         <w:t>解决思路</w:t>
       </w:r>
+      <w:bookmarkEnd w:id="60"/>
       <w:bookmarkEnd w:id="61"/>
       <w:bookmarkEnd w:id="62"/>
       <w:bookmarkEnd w:id="63"/>
       <w:bookmarkEnd w:id="64"/>
+    </w:p>
+    <w:p>
+      <w:pPr>
+        <w:ind w:left="420"/>
+      </w:pPr>
+      <w:r>
+        <w:rPr>
+          <w:rFonts w:hint="eastAsia"/>
+        </w:rPr>
+        <w:t>我们将问题分解为</w:t>
+      </w:r>
+      <w:r>
+        <w:rPr>
+          <w:rFonts w:hint="eastAsia"/>
+        </w:rPr>
+        <w:t>文本分类</w:t>
+      </w:r>
+      <w:r>
+        <w:rPr>
+          <w:rFonts w:hint="eastAsia"/>
+        </w:rPr>
+        <w:t>、图文匹配和搜索推荐三个子问题。</w:t>
+      </w:r>
+    </w:p>
+    <w:p>
+      <w:pPr>
+        <w:ind w:firstLine="420"/>
+      </w:pPr>
+      <w:r>
+        <w:rPr>
+          <w:rFonts w:hint="eastAsia"/>
+        </w:rPr>
+        <w:t>风格推荐</w:t>
+      </w:r>
+      <w:r>
+        <w:rPr>
+          <w:rFonts w:hint="eastAsia"/>
+        </w:rPr>
+        <w:t>问题，</w:t>
+      </w:r>
+      <w:r>
+        <w:rPr>
+          <w:rFonts w:hint="eastAsia"/>
+        </w:rPr>
+        <w:t>基于用户文本输入和用户习惯，</w:t>
+      </w:r>
+      <w:r>
+        <w:rPr>
+          <w:rFonts w:hint="eastAsia"/>
+        </w:rPr>
+        <w:t>可以</w:t>
+      </w:r>
+      <w:r>
+        <w:rPr>
+          <w:rFonts w:hint="eastAsia"/>
+        </w:rPr>
+        <w:t>分别</w:t>
+      </w:r>
+      <w:r>
+        <w:rPr>
+          <w:rFonts w:hint="eastAsia"/>
+        </w:rPr>
+        <w:t>使用</w:t>
+      </w:r>
+      <w:r>
+        <w:rPr>
+          <w:rFonts w:hint="eastAsia"/>
+        </w:rPr>
+        <w:t>以</w:t>
+      </w:r>
+      <w:r>
+        <w:t>T</w:t>
+      </w:r>
+      <w:r>
+        <w:rPr>
+          <w:rFonts w:hint="eastAsia"/>
+        </w:rPr>
+        <w:t>ext</w:t>
+      </w:r>
+      <w:r>
+        <w:t>CNN</w:t>
+      </w:r>
+      <w:r>
+        <w:rPr>
+          <w:rFonts w:hint="eastAsia"/>
+        </w:rPr>
+        <w:t>和</w:t>
+      </w:r>
+      <w:r>
+        <w:rPr>
+          <w:rFonts w:hint="eastAsia"/>
+        </w:rPr>
+        <w:t>L</w:t>
+      </w:r>
+      <w:r>
+        <w:t>STM</w:t>
+      </w:r>
+      <w:r>
+        <w:rPr>
+          <w:rFonts w:hint="eastAsia"/>
+        </w:rPr>
+        <w:t>为基础的成熟</w:t>
+      </w:r>
+      <w:r>
+        <w:rPr>
+          <w:rFonts w:hint="eastAsia"/>
+        </w:rPr>
+        <w:t>模型进行训练、推断。推荐问题我们可通过文本分类的结果进行</w:t>
+      </w:r>
+      <w:r>
+        <w:rPr>
+          <w:rFonts w:hint="eastAsia"/>
+        </w:rPr>
+        <w:t>top</w:t>
+      </w:r>
+      <w:r>
+        <w:t>-k</w:t>
+      </w:r>
+      <w:r>
+        <w:rPr>
+          <w:rFonts w:hint="eastAsia"/>
+        </w:rPr>
+        <w:t>推荐。</w:t>
+      </w:r>
+    </w:p>
+    <w:p>
+      <w:pPr>
+        <w:ind w:firstLine="420"/>
+      </w:pPr>
+      <w:r>
+        <w:rPr>
+          <w:rFonts w:hint="eastAsia"/>
+        </w:rPr>
+        <w:t>图文匹配的问题</w:t>
+      </w:r>
+      <w:r>
+        <w:rPr>
+          <w:rFonts w:hint="eastAsia"/>
+        </w:rPr>
+        <w:t>可分为图像识别，文本嵌入和图文匹配三个子问题。图像识别问题可以使用</w:t>
+      </w:r>
+      <w:r>
+        <w:t>是使深度学习在众多机器学习算法中脱颖而出的</w:t>
+      </w:r>
+      <w:r>
+        <w:t xml:space="preserve"> CNN </w:t>
+      </w:r>
+      <w:r>
+        <w:t>模型</w:t>
+      </w:r>
+      <w:r>
+        <w:rPr>
+          <w:rFonts w:hint="eastAsia"/>
+        </w:rPr>
+        <w:t>，基于</w:t>
+      </w:r>
+      <w:r>
+        <w:rPr>
+          <w:rFonts w:hint="eastAsia"/>
+        </w:rPr>
+        <w:t>C</w:t>
+      </w:r>
+      <w:r>
+        <w:t>NN</w:t>
+      </w:r>
+      <w:r>
+        <w:rPr>
+          <w:rFonts w:hint="eastAsia"/>
+        </w:rPr>
+        <w:t>开发的模型种类繁多，可供本项目进行挑选和</w:t>
+      </w:r>
+      <w:r>
+        <w:rPr>
+          <w:rFonts w:hint="eastAsia"/>
+        </w:rPr>
+        <w:t>fine</w:t>
+      </w:r>
+      <w:r>
+        <w:t>-tuning</w:t>
+      </w:r>
+      <w:r>
+        <w:rPr>
+          <w:rFonts w:hint="eastAsia"/>
+        </w:rPr>
+        <w:t>。文本嵌入问题可以使用</w:t>
+      </w:r>
+      <w:r>
+        <w:rPr>
+          <w:rFonts w:hint="eastAsia"/>
+        </w:rPr>
+        <w:t>R</w:t>
+      </w:r>
+      <w:r>
+        <w:t>NN</w:t>
+      </w:r>
+      <w:r>
+        <w:rPr>
+          <w:rFonts w:hint="eastAsia"/>
+        </w:rPr>
+        <w:t>-</w:t>
+      </w:r>
+      <w:r>
+        <w:t>LSTM</w:t>
+      </w:r>
+      <w:r>
+        <w:rPr>
+          <w:rFonts w:hint="eastAsia"/>
+        </w:rPr>
+        <w:t>对文中单词或句子进行</w:t>
+      </w:r>
+      <w:r>
+        <w:rPr>
+          <w:rFonts w:hint="eastAsia"/>
+        </w:rPr>
+        <w:t>encode</w:t>
+      </w:r>
+      <w:r>
+        <w:rPr>
+          <w:rFonts w:hint="eastAsia"/>
+        </w:rPr>
+        <w:t>，得到表示单词或句子的向量。对于图文匹配问题，我们可以基于余弦计算等方法找到最为匹配的图片与文字，再使用基于统计的方法，对文章进行排版。</w:t>
+      </w:r>
+    </w:p>
+    <w:p>
+      <w:pPr>
+        <w:ind w:firstLineChars="200" w:firstLine="420"/>
+      </w:pPr>
+      <w:r>
+        <w:rPr>
+          <w:rFonts w:hint="eastAsia"/>
+        </w:rPr>
+        <w:t>搜索推荐问题，</w:t>
+      </w:r>
+      <w:r>
+        <w:rPr>
+          <w:rFonts w:hint="eastAsia"/>
+        </w:rPr>
+        <w:t>我们对比相似性的依据应当是文本中的关键词</w:t>
+      </w:r>
+      <w:r>
+        <w:rPr>
+          <w:rFonts w:hint="eastAsia"/>
+        </w:rPr>
+        <w:t>和</w:t>
+      </w:r>
+      <w:r>
+        <w:rPr>
+          <w:rFonts w:hint="eastAsia"/>
+        </w:rPr>
+        <w:t>推断出的风格主题。我们使用关键词匹配来进行推荐。</w:t>
+      </w:r>
+      <w:r>
+        <w:rPr>
+          <w:rFonts w:hint="eastAsia"/>
+        </w:rPr>
+        <w:t>为提高搜索效率，我们可以使用</w:t>
+      </w:r>
+      <w:proofErr w:type="spellStart"/>
+      <w:r>
+        <w:rPr>
+          <w:rFonts w:hint="eastAsia"/>
+        </w:rPr>
+        <w:t>elasticsearch</w:t>
+      </w:r>
+      <w:proofErr w:type="spellEnd"/>
+      <w:r>
+        <w:rPr>
+          <w:rFonts w:hint="eastAsia"/>
+        </w:rPr>
+        <w:t>开源搜索引擎框架对数据库建立索引。</w:t>
+      </w:r>
+    </w:p>
+    <w:p>
+      <w:pPr>
+        <w:pStyle w:val="2"/>
+      </w:pPr>
+      <w:bookmarkStart w:id="65" w:name="_Toc530472069"/>
+      <w:bookmarkStart w:id="66" w:name="_Toc300751596"/>
+      <w:bookmarkStart w:id="67" w:name="_Toc363084180"/>
+      <w:bookmarkStart w:id="68" w:name="_Toc331243603"/>
+      <w:bookmarkStart w:id="69" w:name="_Toc331238830"/>
+      <w:bookmarkStart w:id="70" w:name="_Toc331545160"/>
+      <w:bookmarkStart w:id="71" w:name="_Toc331243703"/>
+      <w:bookmarkStart w:id="72" w:name="_Toc331243782"/>
+      <w:bookmarkStart w:id="73" w:name="_Toc331238769"/>
+      <w:bookmarkStart w:id="74" w:name="_Toc331243882"/>
+      <w:r>
+        <w:rPr>
+          <w:rFonts w:hint="eastAsia"/>
+        </w:rPr>
+        <w:t>系统亮点</w:t>
+      </w:r>
       <w:bookmarkEnd w:id="65"/>
     </w:p>
     <w:p>
       <w:pPr>
-        <w:ind w:left="420"/>
-      </w:pPr>
-      <w:r>
-        <w:rPr>
-          <w:rFonts w:hint="eastAsia"/>
-        </w:rPr>
-        <w:t>我们将问题分解为风格推荐、图文匹配和搜索推荐三个子问题。</w:t>
-      </w:r>
+        <w:pStyle w:val="3"/>
+      </w:pPr>
+      <w:bookmarkStart w:id="75" w:name="_Toc530472070"/>
+      <w:r>
+        <w:rPr>
+          <w:rFonts w:hint="eastAsia"/>
+        </w:rPr>
+        <w:t>功能性亮点</w:t>
+      </w:r>
+      <w:bookmarkEnd w:id="75"/>
     </w:p>
     <w:p>
       <w:pPr>
-        <w:ind w:firstLine="420"/>
-      </w:pPr>
-      <w:r>
-        <w:rPr>
-          <w:rFonts w:hint="eastAsia"/>
-        </w:rPr>
-        <w:t>风格推荐</w:t>
-      </w:r>
-      <w:r>
-        <w:rPr>
-          <w:rFonts w:hint="eastAsia"/>
-        </w:rPr>
-        <w:t>问题，</w:t>
-      </w:r>
-      <w:r>
-        <w:rPr>
-          <w:rFonts w:hint="eastAsia"/>
-        </w:rPr>
-        <w:t>基于用户文本输入和用户习惯，</w:t>
-      </w:r>
-      <w:r>
-        <w:rPr>
-          <w:rFonts w:hint="eastAsia"/>
-        </w:rPr>
-        <w:t>可以</w:t>
-      </w:r>
-      <w:r>
-        <w:rPr>
-          <w:rFonts w:hint="eastAsia"/>
-        </w:rPr>
-        <w:t>分别</w:t>
-      </w:r>
-      <w:r>
-        <w:rPr>
-          <w:rFonts w:hint="eastAsia"/>
-        </w:rPr>
-        <w:t>使用</w:t>
-      </w:r>
-      <w:r>
-        <w:rPr>
-          <w:rFonts w:hint="eastAsia"/>
-        </w:rPr>
-        <w:t>以</w:t>
-      </w:r>
-      <w:proofErr w:type="spellStart"/>
-      <w:r>
-        <w:t>T</w:t>
-      </w:r>
-      <w:r>
-        <w:rPr>
-          <w:rFonts w:hint="eastAsia"/>
-        </w:rPr>
-        <w:t>ext</w:t>
-      </w:r>
-      <w:r>
-        <w:t>CNN</w:t>
-      </w:r>
-      <w:proofErr w:type="spellEnd"/>
-      <w:r>
-        <w:rPr>
-          <w:rFonts w:hint="eastAsia"/>
-        </w:rPr>
-        <w:t>和</w:t>
-      </w:r>
-      <w:r>
-        <w:rPr>
-          <w:rFonts w:hint="eastAsia"/>
-        </w:rPr>
-        <w:t>L</w:t>
-      </w:r>
-      <w:r>
-        <w:t>STM</w:t>
-      </w:r>
-      <w:r>
-        <w:rPr>
-          <w:rFonts w:hint="eastAsia"/>
-        </w:rPr>
-        <w:t>为基础的成熟</w:t>
-      </w:r>
-      <w:r>
-        <w:rPr>
-          <w:rFonts w:hint="eastAsia"/>
-        </w:rPr>
-        <w:t>模型进行训练、推断。推荐问题我们可通过文本分类的结果进行</w:t>
-      </w:r>
-      <w:r>
-        <w:rPr>
-          <w:rFonts w:hint="eastAsia"/>
-        </w:rPr>
-        <w:t>top</w:t>
-      </w:r>
-      <w:r>
-        <w:t>-k</w:t>
-      </w:r>
-      <w:r>
-        <w:rPr>
-          <w:rFonts w:hint="eastAsia"/>
-        </w:rPr>
-        <w:t>推荐。</w:t>
+        <w:ind w:firstLineChars="200" w:firstLine="420"/>
+      </w:pPr>
+      <w:r>
+        <w:rPr>
+          <w:rFonts w:hint="eastAsia"/>
+        </w:rPr>
+        <w:t>将排版与深度学习技术结合。通过分析文章，向用户推荐最符合文章主题的版式。对输入的图片进行信息压缩、提取，与文字向量相匹配，将图片嵌入到文章中最合适的位置。再将用户选取的版式与此结果相结合，生成最终排版结果。</w:t>
       </w:r>
     </w:p>
     <w:p>
@@ -12805,407 +13043,201 @@
         <w:rPr>
           <w:rFonts w:hint="eastAsia"/>
         </w:rPr>
-        <w:t>图文匹配的问题</w:t>
-      </w:r>
-      <w:r>
-        <w:rPr>
-          <w:rFonts w:hint="eastAsia"/>
-        </w:rPr>
-        <w:t>可分为图像识别，文本嵌入和图文匹配三个子问题。图像识别问题可以使用</w:t>
-      </w:r>
-      <w:r>
-        <w:t>是使深度学习在众多机器学习算法中脱颖而出的</w:t>
-      </w:r>
-      <w:r>
-        <w:t xml:space="preserve"> CNN </w:t>
-      </w:r>
-      <w:r>
-        <w:t>模型</w:t>
-      </w:r>
-      <w:r>
-        <w:rPr>
-          <w:rFonts w:hint="eastAsia"/>
-        </w:rPr>
-        <w:t>，基于</w:t>
-      </w:r>
-      <w:r>
-        <w:rPr>
-          <w:rFonts w:hint="eastAsia"/>
-        </w:rPr>
-        <w:t>C</w:t>
-      </w:r>
-      <w:r>
-        <w:t>NN</w:t>
-      </w:r>
-      <w:r>
-        <w:rPr>
-          <w:rFonts w:hint="eastAsia"/>
-        </w:rPr>
-        <w:t>开发的模型种类繁多，可供本项目进行挑选和</w:t>
-      </w:r>
-      <w:r>
-        <w:rPr>
-          <w:rFonts w:hint="eastAsia"/>
-        </w:rPr>
-        <w:t>fine</w:t>
-      </w:r>
-      <w:r>
-        <w:t>-tuning</w:t>
-      </w:r>
-      <w:r>
-        <w:rPr>
-          <w:rFonts w:hint="eastAsia"/>
-        </w:rPr>
-        <w:t>。文本嵌入问题可以使用</w:t>
-      </w:r>
-      <w:r>
-        <w:rPr>
-          <w:rFonts w:hint="eastAsia"/>
-        </w:rPr>
-        <w:t>R</w:t>
-      </w:r>
-      <w:r>
-        <w:t>NN</w:t>
-      </w:r>
-      <w:r>
-        <w:rPr>
-          <w:rFonts w:hint="eastAsia"/>
-        </w:rPr>
-        <w:t>-</w:t>
-      </w:r>
-      <w:r>
-        <w:t>LSTM</w:t>
-      </w:r>
-      <w:r>
-        <w:rPr>
-          <w:rFonts w:hint="eastAsia"/>
-        </w:rPr>
-        <w:t>对文中单词或句子进行</w:t>
-      </w:r>
-      <w:r>
-        <w:rPr>
-          <w:rFonts w:hint="eastAsia"/>
-        </w:rPr>
-        <w:t>encode</w:t>
-      </w:r>
-      <w:r>
-        <w:rPr>
-          <w:rFonts w:hint="eastAsia"/>
-        </w:rPr>
-        <w:t>，得到表示单词或句子的向量。对于图文匹配问题，我们可以基于余弦计算等方法找到最为匹配的图片与文字，再使用基于统计的方法，对文章进行排版。</w:t>
+        <w:lastRenderedPageBreak/>
+        <w:t>用户可以在排版完成后根据自己的实际需求，对排版结果进行在线的微调。</w:t>
       </w:r>
     </w:p>
     <w:p>
       <w:pPr>
-        <w:ind w:firstLineChars="200" w:firstLine="420"/>
-      </w:pPr>
-      <w:r>
-        <w:rPr>
-          <w:rFonts w:hint="eastAsia"/>
-        </w:rPr>
-        <w:t>搜索推荐问题，</w:t>
-      </w:r>
-      <w:r>
-        <w:rPr>
-          <w:rFonts w:hint="eastAsia"/>
-        </w:rPr>
-        <w:t>我们对比相似性的依据应当是文本中的关键词</w:t>
-      </w:r>
-      <w:r>
-        <w:rPr>
-          <w:rFonts w:hint="eastAsia"/>
-        </w:rPr>
-        <w:t>和</w:t>
-      </w:r>
-      <w:r>
-        <w:rPr>
-          <w:rFonts w:hint="eastAsia"/>
-        </w:rPr>
-        <w:t>推断出的风格主题。对于关键词的提取，一些基于统计的方法（</w:t>
-      </w:r>
-      <w:r>
-        <w:t>TF-IDF</w:t>
-      </w:r>
-      <w:r>
-        <w:rPr>
-          <w:rFonts w:hint="eastAsia"/>
-        </w:rPr>
-        <w:t>）可以非常好地达到效果，我们使用关键词匹配来进行推荐。</w:t>
-      </w:r>
-      <w:r>
-        <w:rPr>
-          <w:rFonts w:hint="eastAsia"/>
-        </w:rPr>
-        <w:t>为提高搜索效率，我们可以使用</w:t>
-      </w:r>
-      <w:r>
-        <w:rPr>
-          <w:rFonts w:hint="eastAsia"/>
-        </w:rPr>
-        <w:t>sphinx</w:t>
-      </w:r>
-      <w:r>
-        <w:rPr>
-          <w:rFonts w:hint="eastAsia"/>
-        </w:rPr>
-        <w:t>开源搜索引擎框架对数据库建立索引。</w:t>
+        <w:ind w:firstLine="420"/>
+      </w:pPr>
+      <w:r>
+        <w:rPr>
+          <w:rFonts w:hint="eastAsia"/>
+        </w:rPr>
+        <w:t>系统在运营过程中会不断地收集用户的反馈和评价，进而动态地更新模型，实现智能排版生成作品风格的时尚性和先进性，保持生成作品的高质量，为用户提供更具潮流性的智能排版服务。</w:t>
       </w:r>
     </w:p>
     <w:p>
       <w:pPr>
-        <w:pStyle w:val="2"/>
-      </w:pPr>
-      <w:bookmarkStart w:id="66" w:name="_Toc530472069"/>
-      <w:bookmarkStart w:id="67" w:name="_Toc300751596"/>
-      <w:bookmarkStart w:id="68" w:name="_Toc363084180"/>
-      <w:bookmarkStart w:id="69" w:name="_Toc331243603"/>
-      <w:bookmarkStart w:id="70" w:name="_Toc331238830"/>
-      <w:bookmarkStart w:id="71" w:name="_Toc331545160"/>
-      <w:bookmarkStart w:id="72" w:name="_Toc331243703"/>
-      <w:bookmarkStart w:id="73" w:name="_Toc331243782"/>
-      <w:bookmarkStart w:id="74" w:name="_Toc331238769"/>
-      <w:bookmarkStart w:id="75" w:name="_Toc331243882"/>
-      <w:r>
-        <w:rPr>
-          <w:rFonts w:hint="eastAsia"/>
-        </w:rPr>
-        <w:t>系统亮点</w:t>
-      </w:r>
-      <w:bookmarkEnd w:id="66"/>
+        <w:ind w:firstLine="420"/>
+      </w:pPr>
+      <w:r>
+        <w:rPr>
+          <w:rFonts w:hint="eastAsia"/>
+        </w:rPr>
+        <w:t>社区分享功能使得用户可以将优秀的排版结果与他人分享，也为用户提供交流和反馈的平台，还可以根据用户处理的文章类型，为用户推荐社区中的优秀案例。</w:t>
+      </w:r>
     </w:p>
     <w:p>
       <w:pPr>
         <w:pStyle w:val="3"/>
       </w:pPr>
-      <w:bookmarkStart w:id="76" w:name="_Toc530472070"/>
-      <w:r>
-        <w:rPr>
-          <w:rFonts w:hint="eastAsia"/>
-        </w:rPr>
-        <w:t>功能性亮点</w:t>
+      <w:bookmarkStart w:id="76" w:name="_Toc530472071"/>
+      <w:r>
+        <w:rPr>
+          <w:rFonts w:hint="eastAsia"/>
+        </w:rPr>
+        <w:t>非功能性亮点</w:t>
       </w:r>
       <w:bookmarkEnd w:id="76"/>
     </w:p>
     <w:p>
       <w:pPr>
-        <w:ind w:firstLineChars="200" w:firstLine="420"/>
-      </w:pPr>
-      <w:r>
-        <w:rPr>
-          <w:rFonts w:hint="eastAsia"/>
-        </w:rPr>
-        <w:t>将排版与深度学习技术结合。通过分析文章，向用户推荐最符合文章主题的版式。对输</w:t>
-      </w:r>
-      <w:r>
-        <w:rPr>
-          <w:rFonts w:hint="eastAsia"/>
-        </w:rPr>
-        <w:lastRenderedPageBreak/>
-        <w:t>入的图片进行信息压缩、提取，与文字向量相匹配，将图片嵌入到文章中最合适的位置。再将用户选取的版式与此结果相结合，生成最终排版结果。</w:t>
+        <w:ind w:firstLine="420"/>
+      </w:pPr>
+      <w:r>
+        <w:t>Te</w:t>
+      </w:r>
+      <w:r>
+        <w:rPr>
+          <w:rFonts w:hint="eastAsia"/>
+        </w:rPr>
+        <w:t>m</w:t>
+      </w:r>
+      <w:r>
+        <w:t>age</w:t>
+      </w:r>
+      <w:r>
+        <w:rPr>
+          <w:rFonts w:hint="eastAsia"/>
+        </w:rPr>
+        <w:t>服务系统分布式推断的理念是指</w:t>
+      </w:r>
+      <w:r>
+        <w:rPr>
+          <w:rFonts w:hint="eastAsia"/>
+        </w:rPr>
+        <w:t>，</w:t>
+      </w:r>
+      <w:r>
+        <w:rPr>
+          <w:rFonts w:hint="eastAsia"/>
+        </w:rPr>
+        <w:t>系统为用户提供服务所使用的计算资源不仅包括服务端的资源，同时</w:t>
+      </w:r>
+      <w:r>
+        <w:rPr>
+          <w:rFonts w:hint="eastAsia"/>
+        </w:rPr>
+        <w:t>包括客户端浏览器的计算资源，实现资源的合理分配和利用，为用户提供高效、流畅的服务。</w:t>
       </w:r>
     </w:p>
     <w:p>
       <w:pPr>
-        <w:ind w:firstLine="420"/>
-      </w:pPr>
-      <w:r>
-        <w:rPr>
-          <w:rFonts w:hint="eastAsia"/>
-        </w:rPr>
-        <w:t>用户可以在排版完成后根据自己的实际需求，对排版结果进行在线的微调。</w:t>
-      </w:r>
-    </w:p>
-    <w:p>
-      <w:pPr>
-        <w:ind w:firstLine="420"/>
-      </w:pPr>
-      <w:r>
-        <w:rPr>
-          <w:rFonts w:hint="eastAsia"/>
-        </w:rPr>
-        <w:t>系统在运营过程中会不断地收集用户的反馈和评价，进而动态地更新模型，实现智能排版生成作品风格的时尚性和先进性，保持生成作品的高质量，为用户提供更具潮流性的智能排版服务。</w:t>
-      </w:r>
-    </w:p>
-    <w:p>
-      <w:pPr>
-        <w:ind w:firstLine="420"/>
-      </w:pPr>
-      <w:r>
-        <w:rPr>
-          <w:rFonts w:hint="eastAsia"/>
-        </w:rPr>
-        <w:t>社区分享功能使得用户可以将优秀的排版结果与他人分享，也为用户提供交流和反馈的平台，还可以根据用户处理的文章类型，为用户推荐社区中的优秀案例。</w:t>
-      </w:r>
-    </w:p>
-    <w:p>
-      <w:pPr>
-        <w:pStyle w:val="3"/>
-      </w:pPr>
-      <w:bookmarkStart w:id="77" w:name="_Toc530472071"/>
-      <w:r>
-        <w:rPr>
-          <w:rFonts w:hint="eastAsia"/>
-        </w:rPr>
-        <w:t>非功能性亮点</w:t>
+        <w:pStyle w:val="1"/>
+      </w:pPr>
+      <w:bookmarkStart w:id="77" w:name="_Toc530472072"/>
+      <w:r>
+        <w:rPr>
+          <w:rFonts w:hint="eastAsia"/>
+        </w:rPr>
+        <w:t>开发计划</w:t>
       </w:r>
       <w:bookmarkEnd w:id="77"/>
     </w:p>
     <w:p>
       <w:pPr>
-        <w:ind w:firstLine="420"/>
-      </w:pPr>
-      <w:r>
-        <w:t>Te</w:t>
-      </w:r>
-      <w:r>
-        <w:rPr>
-          <w:rFonts w:hint="eastAsia"/>
-        </w:rPr>
-        <w:t>m</w:t>
-      </w:r>
-      <w:r>
-        <w:t>age</w:t>
-      </w:r>
-      <w:r>
-        <w:rPr>
-          <w:rFonts w:hint="eastAsia"/>
-        </w:rPr>
-        <w:t>服务系统分布式推断的理念是指</w:t>
-      </w:r>
-      <w:r>
-        <w:rPr>
-          <w:rFonts w:hint="eastAsia"/>
-        </w:rPr>
-        <w:t>，</w:t>
-      </w:r>
-      <w:r>
-        <w:rPr>
-          <w:rFonts w:hint="eastAsia"/>
-        </w:rPr>
-        <w:t>系统为用户提供服务所使用的计算资源不仅包括服务端的资源，同时</w:t>
-      </w:r>
-      <w:r>
-        <w:rPr>
-          <w:rFonts w:hint="eastAsia"/>
-        </w:rPr>
-        <w:t>包括客户端浏览器的计算资源，实现资源的合理分配和利用，为用户提供高效、流畅的服务。</w:t>
-      </w:r>
-    </w:p>
-    <w:p>
-      <w:pPr>
-        <w:pStyle w:val="1"/>
-      </w:pPr>
-      <w:bookmarkStart w:id="78" w:name="_Toc530472072"/>
-      <w:r>
-        <w:rPr>
-          <w:rFonts w:hint="eastAsia"/>
-        </w:rPr>
-        <w:t>开发计划</w:t>
+        <w:pStyle w:val="2"/>
+      </w:pPr>
+      <w:bookmarkStart w:id="78" w:name="_Toc530472073"/>
+      <w:r>
+        <w:rPr>
+          <w:rFonts w:hint="eastAsia"/>
+        </w:rPr>
+        <w:t>最终呈现形式</w:t>
       </w:r>
       <w:bookmarkEnd w:id="78"/>
     </w:p>
     <w:p>
       <w:pPr>
-        <w:pStyle w:val="2"/>
-      </w:pPr>
-      <w:bookmarkStart w:id="79" w:name="_Toc530472073"/>
-      <w:r>
-        <w:rPr>
-          <w:rFonts w:hint="eastAsia"/>
-        </w:rPr>
-        <w:t>最终呈现形式</w:t>
-      </w:r>
-      <w:bookmarkEnd w:id="79"/>
+        <w:ind w:firstLine="420"/>
+      </w:pPr>
+      <w:r>
+        <w:rPr>
+          <w:rFonts w:hint="eastAsia"/>
+        </w:rPr>
+        <w:t>Temage</w:t>
+      </w:r>
+      <w:r>
+        <w:rPr>
+          <w:rFonts w:hint="eastAsia"/>
+        </w:rPr>
+        <w:t>的最终呈现形式为一个能流畅运行于浏览器的</w:t>
+      </w:r>
+      <w:r>
+        <w:rPr>
+          <w:rFonts w:hint="eastAsia"/>
+        </w:rPr>
+        <w:t>Web</w:t>
+      </w:r>
+      <w:r>
+        <w:rPr>
+          <w:rFonts w:hint="eastAsia"/>
+        </w:rPr>
+        <w:t>应用，运用深度学习技术为用户智能排版。完成文本预处理、</w:t>
+      </w:r>
+      <w:r>
+        <w:rPr>
+          <w:rFonts w:hint="eastAsia"/>
+        </w:rPr>
+        <w:t>图片预处理、</w:t>
+      </w:r>
+      <w:r>
+        <w:rPr>
+          <w:rFonts w:hint="eastAsia"/>
+        </w:rPr>
+        <w:t>排版生成</w:t>
+      </w:r>
+      <w:r>
+        <w:rPr>
+          <w:rFonts w:hint="eastAsia"/>
+        </w:rPr>
+        <w:t>模块</w:t>
+      </w:r>
+      <w:r>
+        <w:rPr>
+          <w:rFonts w:hint="eastAsia"/>
+        </w:rPr>
+        <w:t>和社区</w:t>
+      </w:r>
+      <w:r>
+        <w:rPr>
+          <w:rFonts w:hint="eastAsia"/>
+        </w:rPr>
+        <w:t>分享</w:t>
+      </w:r>
+      <w:r>
+        <w:rPr>
+          <w:rFonts w:hint="eastAsia"/>
+        </w:rPr>
+        <w:t>三大核心模块，能够有效地为用户提供排版服务。保证图片嵌入位置的准确性，保证文章主题分析的准确性，保证排版结果的</w:t>
+      </w:r>
+      <w:r>
+        <w:rPr>
+          <w:rFonts w:hint="eastAsia"/>
+        </w:rPr>
+        <w:t>优质</w:t>
+      </w:r>
+      <w:r>
+        <w:rPr>
+          <w:rFonts w:hint="eastAsia"/>
+        </w:rPr>
+        <w:t>和应用的鲁棒性。同时保证界面简洁、优美、友好，服务流畅、稳定、优质，具有跨平台、跨浏览器的特性。</w:t>
+      </w:r>
     </w:p>
     <w:p>
       <w:pPr>
-        <w:ind w:firstLine="420"/>
-      </w:pPr>
-      <w:r>
-        <w:rPr>
-          <w:rFonts w:hint="eastAsia"/>
-        </w:rPr>
-        <w:t>Temage</w:t>
-      </w:r>
-      <w:r>
-        <w:rPr>
-          <w:rFonts w:hint="eastAsia"/>
-        </w:rPr>
-        <w:t>的最终呈现形式为一个能流畅运行于浏览器的</w:t>
-      </w:r>
-      <w:r>
-        <w:rPr>
-          <w:rFonts w:hint="eastAsia"/>
-        </w:rPr>
-        <w:t>Web</w:t>
-      </w:r>
-      <w:r>
-        <w:rPr>
-          <w:rFonts w:hint="eastAsia"/>
-        </w:rPr>
-        <w:t>应用，运用深度学习技术为用户智能排版。完成文本预处理、</w:t>
-      </w:r>
-      <w:r>
-        <w:rPr>
-          <w:rFonts w:hint="eastAsia"/>
-        </w:rPr>
-        <w:t>图片预处理、</w:t>
-      </w:r>
-      <w:r>
-        <w:rPr>
-          <w:rFonts w:hint="eastAsia"/>
-        </w:rPr>
-        <w:t>排版生成</w:t>
-      </w:r>
-      <w:r>
-        <w:rPr>
-          <w:rFonts w:hint="eastAsia"/>
-        </w:rPr>
-        <w:t>模块</w:t>
-      </w:r>
-      <w:r>
-        <w:rPr>
-          <w:rFonts w:hint="eastAsia"/>
-        </w:rPr>
-        <w:t>和社区</w:t>
-      </w:r>
-      <w:r>
-        <w:rPr>
-          <w:rFonts w:hint="eastAsia"/>
-        </w:rPr>
-        <w:t>分享</w:t>
-      </w:r>
-      <w:r>
-        <w:rPr>
-          <w:rFonts w:hint="eastAsia"/>
-        </w:rPr>
-        <w:t>三大核心模块，能够有效地为用户提供排版服务。保证图片嵌入位置的准确性，保证文章主题分析的准确性，保证排版结果的</w:t>
-      </w:r>
-      <w:r>
-        <w:rPr>
-          <w:rFonts w:hint="eastAsia"/>
-        </w:rPr>
-        <w:t>优质</w:t>
-      </w:r>
-      <w:r>
-        <w:rPr>
-          <w:rFonts w:hint="eastAsia"/>
-        </w:rPr>
-        <w:t>和应用的鲁棒性。同时保证界面简洁、优美、友好，服务流畅、稳定、优质，具有跨平台、跨浏览器的特性。</w:t>
-      </w:r>
-    </w:p>
-    <w:p>
-      <w:pPr>
         <w:pStyle w:val="2"/>
       </w:pPr>
-      <w:bookmarkStart w:id="80" w:name="_Toc530472074"/>
+      <w:bookmarkStart w:id="79" w:name="_Toc530472074"/>
       <w:r>
         <w:rPr>
           <w:rFonts w:hint="eastAsia"/>
         </w:rPr>
         <w:t>主要功能描述</w:t>
       </w:r>
-      <w:bookmarkEnd w:id="80"/>
+      <w:bookmarkEnd w:id="79"/>
     </w:p>
     <w:p>
       <w:pPr>
@@ -13518,6 +13550,7 @@
         <w:rPr>
           <w:rFonts w:hint="eastAsia"/>
         </w:rPr>
+        <w:lastRenderedPageBreak/>
         <w:t>和</w:t>
       </w:r>
       <w:r>
@@ -13711,12 +13744,72 @@
       <w:pPr>
         <w:pStyle w:val="2"/>
       </w:pPr>
-      <w:bookmarkStart w:id="81" w:name="_Toc530472075"/>
+      <w:bookmarkStart w:id="80" w:name="_Toc530472075"/>
       <w:r>
         <w:rPr>
           <w:rFonts w:hint="eastAsia"/>
         </w:rPr>
         <w:t>运行环境</w:t>
+      </w:r>
+      <w:bookmarkEnd w:id="80"/>
+    </w:p>
+    <w:p>
+      <w:pPr>
+        <w:ind w:firstLine="420"/>
+      </w:pPr>
+      <w:r>
+        <w:rPr>
+          <w:rFonts w:hint="eastAsia"/>
+        </w:rPr>
+        <w:t>主流浏览器，如</w:t>
+      </w:r>
+      <w:r>
+        <w:rPr>
+          <w:rFonts w:hint="eastAsia"/>
+        </w:rPr>
+        <w:t>Chrome</w:t>
+      </w:r>
+      <w:r>
+        <w:rPr>
+          <w:rFonts w:hint="eastAsia"/>
+        </w:rPr>
+        <w:t>、</w:t>
+      </w:r>
+      <w:r>
+        <w:rPr>
+          <w:rFonts w:hint="eastAsia"/>
+        </w:rPr>
+        <w:t>Fire Fox</w:t>
+      </w:r>
+      <w:r>
+        <w:rPr>
+          <w:rFonts w:hint="eastAsia"/>
+        </w:rPr>
+        <w:t>、</w:t>
+      </w:r>
+      <w:r>
+        <w:rPr>
+          <w:rFonts w:hint="eastAsia"/>
+        </w:rPr>
+        <w:t>Microsoft Edge</w:t>
+      </w:r>
+      <w:r>
+        <w:rPr>
+          <w:rFonts w:hint="eastAsia"/>
+        </w:rPr>
+        <w:t>等。</w:t>
+      </w:r>
+    </w:p>
+    <w:p>
+      <w:pPr>
+        <w:pStyle w:val="2"/>
+      </w:pPr>
+      <w:bookmarkStart w:id="81" w:name="_Toc530472076"/>
+      <w:r>
+        <w:rPr>
+          <w:rFonts w:hint="eastAsia"/>
+        </w:rPr>
+        <w:t>验收标准</w:t>
       </w:r>
       <w:bookmarkEnd w:id="81"/>
     </w:p>
@@ -13728,55 +13821,64 @@
         <w:rPr>
           <w:rFonts w:hint="eastAsia"/>
         </w:rPr>
-        <w:t>主流浏览器，如</w:t>
-      </w:r>
-      <w:r>
-        <w:rPr>
-          <w:rFonts w:hint="eastAsia"/>
-        </w:rPr>
-        <w:t>Chrome</w:t>
-      </w:r>
-      <w:r>
-        <w:rPr>
-          <w:rFonts w:hint="eastAsia"/>
-        </w:rPr>
-        <w:t>、</w:t>
-      </w:r>
-      <w:r>
-        <w:rPr>
-          <w:rFonts w:hint="eastAsia"/>
-        </w:rPr>
-        <w:t>Fire Fox</w:t>
-      </w:r>
-      <w:r>
-        <w:rPr>
-          <w:rFonts w:hint="eastAsia"/>
-        </w:rPr>
-        <w:t>、</w:t>
-      </w:r>
-      <w:r>
-        <w:rPr>
-          <w:rFonts w:hint="eastAsia"/>
-        </w:rPr>
-        <w:t>Microsoft Edge</w:t>
-      </w:r>
-      <w:r>
-        <w:rPr>
-          <w:rFonts w:hint="eastAsia"/>
-        </w:rPr>
-        <w:t>等。</w:t>
+        <w:t>应用实现效果符合预期，能够得到一个大致符合用户预期的排版效果。</w:t>
       </w:r>
     </w:p>
     <w:p>
       <w:pPr>
+        <w:ind w:firstLine="420"/>
+      </w:pPr>
+      <w:r>
+        <w:rPr>
+          <w:rFonts w:hint="eastAsia"/>
+        </w:rPr>
+        <w:t>应用要具备上述提到的</w:t>
+      </w:r>
+      <w:r>
+        <w:rPr>
+          <w:rFonts w:hint="eastAsia"/>
+        </w:rPr>
+        <w:t>四</w:t>
+      </w:r>
+      <w:r>
+        <w:rPr>
+          <w:rFonts w:hint="eastAsia"/>
+        </w:rPr>
+        <w:t>大功能模块，具有完整性。</w:t>
+      </w:r>
+    </w:p>
+    <w:p>
+      <w:pPr>
+        <w:ind w:firstLine="420"/>
+      </w:pPr>
+      <w:r>
+        <w:rPr>
+          <w:rFonts w:hint="eastAsia"/>
+        </w:rPr>
+        <w:t>应用能够满足目标人群的需求，提供流畅、稳定的优质服务。</w:t>
+      </w:r>
+    </w:p>
+    <w:p>
+      <w:pPr>
+        <w:ind w:firstLine="420"/>
+      </w:pPr>
+      <w:r>
+        <w:rPr>
+          <w:rFonts w:hint="eastAsia"/>
+        </w:rPr>
+        <w:t>界面设计符合用户人群的审美，对用户友好。</w:t>
+      </w:r>
+    </w:p>
+    <w:p>
+      <w:pPr>
         <w:pStyle w:val="2"/>
       </w:pPr>
-      <w:bookmarkStart w:id="82" w:name="_Toc530472076"/>
-      <w:r>
-        <w:rPr>
-          <w:rFonts w:hint="eastAsia"/>
-        </w:rPr>
-        <w:t>验收标准</w:t>
+      <w:bookmarkStart w:id="82" w:name="_Toc530472077"/>
+      <w:r>
+        <w:rPr>
+          <w:rFonts w:hint="eastAsia"/>
+        </w:rPr>
+        <w:t>关键问题</w:t>
       </w:r>
       <w:bookmarkEnd w:id="82"/>
     </w:p>
@@ -13788,7 +13890,52 @@
         <w:rPr>
           <w:rFonts w:hint="eastAsia"/>
         </w:rPr>
-        <w:t>应用实现效果符合预期，能够得到一个大致符合用户预期的排版效果。</w:t>
+        <w:t>每个用户的写作领域相对固定，但各个用户之间的</w:t>
+      </w:r>
+      <w:r>
+        <w:rPr>
+          <w:rFonts w:hint="eastAsia"/>
+        </w:rPr>
+        <w:t>差距较大</w:t>
+      </w:r>
+      <w:r>
+        <w:rPr>
+          <w:rFonts w:hint="eastAsia"/>
+        </w:rPr>
+        <w:t>。如果使用一个统一的模型则会使不同题材、不同领域的文章排版趋向同质化，对排版的效果产生负面影响。如何对每个用户进行精准定位从而进行个性化排版</w:t>
+      </w:r>
+      <w:r>
+        <w:rPr>
+          <w:rFonts w:hint="eastAsia"/>
+        </w:rPr>
+        <w:t>是</w:t>
+      </w:r>
+      <w:r>
+        <w:rPr>
+          <w:rFonts w:hint="eastAsia"/>
+        </w:rPr>
+        <w:t>本项目的一个关键问题。</w:t>
+      </w:r>
+      <w:r>
+        <w:rPr>
+          <w:rFonts w:hint="eastAsia"/>
+        </w:rPr>
+        <w:t>我们计划通过</w:t>
+      </w:r>
+      <w:r>
+        <w:rPr>
+          <w:rFonts w:hint="eastAsia"/>
+        </w:rPr>
+        <w:t>L</w:t>
+      </w:r>
+      <w:r>
+        <w:t>STM</w:t>
+      </w:r>
+      <w:r>
+        <w:rPr>
+          <w:rFonts w:hint="eastAsia"/>
+        </w:rPr>
+        <w:t>神经网络，基于用户的选择历史，结合本次的用户输入，推断最适合用户的排版方案。</w:t>
       </w:r>
     </w:p>
     <w:p>
@@ -13799,19 +13946,19 @@
         <w:rPr>
           <w:rFonts w:hint="eastAsia"/>
         </w:rPr>
-        <w:t>应用要具备上述提到的</w:t>
-      </w:r>
-      <w:r>
-        <w:rPr>
-          <w:rFonts w:hint="eastAsia"/>
-        </w:rPr>
-        <w:t>四</w:t>
-      </w:r>
-      <w:r>
-        <w:rPr>
-          <w:rFonts w:hint="eastAsia"/>
-        </w:rPr>
-        <w:t>大功能模块，具有完整性。</w:t>
+        <w:t>新用户进入本平台，在无任何历史纪录的情况下，用户</w:t>
+      </w:r>
+      <w:r>
+        <w:rPr>
+          <w:rFonts w:hint="eastAsia"/>
+        </w:rPr>
+        <w:t>习惯追踪</w:t>
+      </w:r>
+      <w:r>
+        <w:rPr>
+          <w:rFonts w:hint="eastAsia"/>
+        </w:rPr>
+        <w:t>模型是无法正常工作的。通过在注册时让用户选择自己经常编辑的文章类型，对用户习惯进行初始化。</w:t>
       </w:r>
     </w:p>
     <w:p>
@@ -13822,174 +13969,60 @@
         <w:rPr>
           <w:rFonts w:hint="eastAsia"/>
         </w:rPr>
-        <w:t>应用能够满足目标人群的需求，提供流畅、稳定的优质服务。</w:t>
+        <w:t>数据</w:t>
+      </w:r>
+      <w:proofErr w:type="gramStart"/>
+      <w:r>
+        <w:rPr>
+          <w:rFonts w:hint="eastAsia"/>
+        </w:rPr>
+        <w:t>集可能</w:t>
+      </w:r>
+      <w:proofErr w:type="gramEnd"/>
+      <w:r>
+        <w:rPr>
+          <w:rFonts w:hint="eastAsia"/>
+        </w:rPr>
+        <w:t>对于这个问题来说太小，导致训练出的模型效果不好。我们会尽力增大数据集，或者利用有限的数据集，尝试各种</w:t>
+      </w:r>
+      <w:proofErr w:type="gramStart"/>
+      <w:r>
+        <w:rPr>
+          <w:rFonts w:hint="eastAsia"/>
+        </w:rPr>
+        <w:t>调参方法</w:t>
+      </w:r>
+      <w:proofErr w:type="gramEnd"/>
+      <w:r>
+        <w:rPr>
+          <w:rFonts w:hint="eastAsia"/>
+        </w:rPr>
+        <w:t>来改善模型效果。</w:t>
       </w:r>
     </w:p>
     <w:p>
-      <w:pPr>
-        <w:ind w:firstLine="420"/>
-      </w:pPr>
-      <w:r>
-        <w:rPr>
-          <w:rFonts w:hint="eastAsia"/>
-        </w:rPr>
-        <w:t>界面设计符合用户人群的审美，对用户友好。</w:t>
+      <w:r>
+        <w:tab/>
+      </w:r>
+      <w:r>
+        <w:rPr>
+          <w:rFonts w:hint="eastAsia"/>
+        </w:rPr>
+        <w:t>更多细节详见技术文档。</w:t>
       </w:r>
     </w:p>
     <w:p>
       <w:pPr>
         <w:pStyle w:val="2"/>
       </w:pPr>
-      <w:bookmarkStart w:id="83" w:name="_Toc530472077"/>
-      <w:r>
-        <w:rPr>
-          <w:rFonts w:hint="eastAsia"/>
-        </w:rPr>
-        <w:t>关键问题</w:t>
+      <w:bookmarkStart w:id="83" w:name="_Toc530472078"/>
+      <w:r>
+        <w:rPr>
+          <w:rFonts w:hint="eastAsia"/>
+        </w:rPr>
+        <w:t>进度安排</w:t>
       </w:r>
       <w:bookmarkEnd w:id="83"/>
-    </w:p>
-    <w:p>
-      <w:pPr>
-        <w:ind w:firstLine="420"/>
-      </w:pPr>
-      <w:r>
-        <w:rPr>
-          <w:rFonts w:hint="eastAsia"/>
-        </w:rPr>
-        <w:t>每个用户的写作领域相对固定，但各个用户之间的</w:t>
-      </w:r>
-      <w:r>
-        <w:rPr>
-          <w:rFonts w:hint="eastAsia"/>
-        </w:rPr>
-        <w:t>差距较大</w:t>
-      </w:r>
-      <w:r>
-        <w:rPr>
-          <w:rFonts w:hint="eastAsia"/>
-        </w:rPr>
-        <w:t>。如果使用一个统一的模型则会使不同题材、不同领域的文章排版趋向同质化，对排版的效果产生负面影响。如何对每个用户进行精准定位从而进行个性化排版</w:t>
-      </w:r>
-      <w:r>
-        <w:rPr>
-          <w:rFonts w:hint="eastAsia"/>
-        </w:rPr>
-        <w:t>是</w:t>
-      </w:r>
-      <w:r>
-        <w:rPr>
-          <w:rFonts w:hint="eastAsia"/>
-        </w:rPr>
-        <w:t>本项目的一个关键问题。</w:t>
-      </w:r>
-      <w:r>
-        <w:rPr>
-          <w:rFonts w:hint="eastAsia"/>
-        </w:rPr>
-        <w:t>我们计划通过</w:t>
-      </w:r>
-      <w:r>
-        <w:rPr>
-          <w:rFonts w:hint="eastAsia"/>
-        </w:rPr>
-        <w:t>L</w:t>
-      </w:r>
-      <w:r>
-        <w:t>STM</w:t>
-      </w:r>
-      <w:r>
-        <w:rPr>
-          <w:rFonts w:hint="eastAsia"/>
-        </w:rPr>
-        <w:t>神经网络，基于用户的选择历史，结合本次的用户输入，推断最适合用户的排版方案。</w:t>
-      </w:r>
-    </w:p>
-    <w:p>
-      <w:pPr>
-        <w:ind w:firstLine="420"/>
-      </w:pPr>
-      <w:r>
-        <w:rPr>
-          <w:rFonts w:hint="eastAsia"/>
-        </w:rPr>
-        <w:t>新用户进入本平台，在无任何历史纪录的情况下，用户</w:t>
-      </w:r>
-      <w:r>
-        <w:rPr>
-          <w:rFonts w:hint="eastAsia"/>
-        </w:rPr>
-        <w:t>习惯追踪</w:t>
-      </w:r>
-      <w:r>
-        <w:rPr>
-          <w:rFonts w:hint="eastAsia"/>
-        </w:rPr>
-        <w:t>模型是无法正常工作的。通过在注册时让用户选择自己经常编辑的文章类型，对用户习惯进行初始化。</w:t>
-      </w:r>
-    </w:p>
-    <w:p>
-      <w:pPr>
-        <w:ind w:firstLine="420"/>
-      </w:pPr>
-      <w:r>
-        <w:rPr>
-          <w:rFonts w:hint="eastAsia"/>
-        </w:rPr>
-        <w:t>数据</w:t>
-      </w:r>
-      <w:proofErr w:type="gramStart"/>
-      <w:r>
-        <w:rPr>
-          <w:rFonts w:hint="eastAsia"/>
-        </w:rPr>
-        <w:t>集可能</w:t>
-      </w:r>
-      <w:proofErr w:type="gramEnd"/>
-      <w:r>
-        <w:rPr>
-          <w:rFonts w:hint="eastAsia"/>
-        </w:rPr>
-        <w:t>对于这个问题来说太小，导致训练出的模型效果不好。我们会尽力增大数据集，或者利用有限的数据集，尝试各种</w:t>
-      </w:r>
-      <w:proofErr w:type="gramStart"/>
-      <w:r>
-        <w:rPr>
-          <w:rFonts w:hint="eastAsia"/>
-        </w:rPr>
-        <w:t>调参方法</w:t>
-      </w:r>
-      <w:proofErr w:type="gramEnd"/>
-      <w:r>
-        <w:rPr>
-          <w:rFonts w:hint="eastAsia"/>
-        </w:rPr>
-        <w:t>来改善模型效果。</w:t>
-      </w:r>
-    </w:p>
-    <w:p>
-      <w:r>
-        <w:tab/>
-      </w:r>
-      <w:r>
-        <w:rPr>
-          <w:rFonts w:hint="eastAsia"/>
-        </w:rPr>
-        <w:t>更多细节详见技术文档。</w:t>
-      </w:r>
-    </w:p>
-    <w:p>
-      <w:pPr>
-        <w:pStyle w:val="2"/>
-      </w:pPr>
-      <w:bookmarkStart w:id="84" w:name="_Toc530472078"/>
-      <w:r>
-        <w:rPr>
-          <w:rFonts w:hint="eastAsia"/>
-        </w:rPr>
-        <w:t>进度安排</w:t>
-      </w:r>
-      <w:bookmarkEnd w:id="84"/>
     </w:p>
     <w:p>
       <w:pPr>
@@ -14239,14 +14272,14 @@
       <w:pPr>
         <w:pStyle w:val="2"/>
       </w:pPr>
-      <w:bookmarkStart w:id="85" w:name="_Toc530472079"/>
+      <w:bookmarkStart w:id="84" w:name="_Toc530472079"/>
       <w:r>
         <w:rPr>
           <w:rFonts w:hint="eastAsia"/>
         </w:rPr>
         <w:t>开发预算</w:t>
       </w:r>
-      <w:bookmarkEnd w:id="85"/>
+      <w:bookmarkEnd w:id="84"/>
     </w:p>
     <w:tbl>
       <w:tblPr>
@@ -14488,7 +14521,93 @@
               <w:rPr>
                 <w:rFonts w:eastAsiaTheme="minorEastAsia" w:hint="eastAsia"/>
               </w:rPr>
-              <w:t>感谢英特尔主办方的赞助</w:t>
+              <w:t>感谢英特尔主办方</w:t>
+            </w:r>
+          </w:p>
+        </w:tc>
+      </w:tr>
+      <w:tr>
+        <w:tc>
+          <w:tcPr>
+            <w:tcW w:w="2840" w:type="dxa"/>
+          </w:tcPr>
+          <w:p>
+            <w:pPr>
+              <w:rPr>
+                <w:rFonts w:eastAsiaTheme="minorEastAsia" w:hint="eastAsia"/>
+              </w:rPr>
+            </w:pPr>
+            <w:r>
+              <w:rPr>
+                <w:rFonts w:eastAsiaTheme="minorEastAsia" w:hint="eastAsia"/>
+              </w:rPr>
+              <w:t>持续集成</w:t>
+            </w:r>
+            <w:r>
+              <w:rPr>
+                <w:rFonts w:eastAsiaTheme="minorEastAsia" w:hint="eastAsia"/>
+              </w:rPr>
+              <w:t>/</w:t>
+            </w:r>
+            <w:r>
+              <w:rPr>
+                <w:rFonts w:eastAsiaTheme="minorEastAsia" w:hint="eastAsia"/>
+              </w:rPr>
+              <w:t>持续部署服务器</w:t>
+            </w:r>
+          </w:p>
+        </w:tc>
+        <w:tc>
+          <w:tcPr>
+            <w:tcW w:w="2841" w:type="dxa"/>
+          </w:tcPr>
+          <w:p>
+            <w:pPr>
+              <w:rPr>
+                <w:rFonts w:eastAsiaTheme="minorEastAsia" w:hint="eastAsia"/>
+              </w:rPr>
+            </w:pPr>
+            <w:r>
+              <w:rPr>
+                <w:rFonts w:eastAsiaTheme="minorEastAsia" w:hint="eastAsia"/>
+              </w:rPr>
+              <w:t>￥</w:t>
+            </w:r>
+            <w:r>
+              <w:rPr>
+                <w:rFonts w:eastAsiaTheme="minorEastAsia" w:hint="eastAsia"/>
+              </w:rPr>
+              <w:t>0.00</w:t>
+            </w:r>
+          </w:p>
+        </w:tc>
+        <w:tc>
+          <w:tcPr>
+            <w:tcW w:w="2841" w:type="dxa"/>
+          </w:tcPr>
+          <w:p>
+            <w:pPr>
+              <w:rPr>
+                <w:rFonts w:eastAsiaTheme="minorEastAsia" w:hint="eastAsia"/>
+              </w:rPr>
+            </w:pPr>
+            <w:r>
+              <w:rPr>
+                <w:rFonts w:eastAsiaTheme="minorEastAsia" w:hint="eastAsia"/>
+              </w:rPr>
+              <w:t>谷歌云平台提供的</w:t>
+            </w:r>
+            <w:r>
+              <w:rPr>
+                <w:rFonts w:eastAsiaTheme="minorEastAsia" w:hint="eastAsia"/>
+              </w:rPr>
+              <w:t>Gitlab</w:t>
+            </w:r>
+            <w:r>
+              <w:rPr>
+                <w:rFonts w:eastAsiaTheme="minorEastAsia" w:hint="eastAsia"/>
+              </w:rPr>
+              <w:t>共享服务器</w:t>
             </w:r>
           </w:p>
         </w:tc>
@@ -14680,35 +14799,35 @@
       <w:pPr>
         <w:pStyle w:val="1"/>
       </w:pPr>
-      <w:bookmarkStart w:id="86" w:name="_Toc530472080"/>
+      <w:bookmarkStart w:id="85" w:name="_Toc530472080"/>
       <w:r>
         <w:t>可行性分析</w:t>
       </w:r>
+      <w:bookmarkEnd w:id="66"/>
       <w:bookmarkEnd w:id="67"/>
-      <w:bookmarkEnd w:id="68"/>
-      <w:bookmarkEnd w:id="86"/>
+      <w:bookmarkEnd w:id="85"/>
     </w:p>
     <w:p>
       <w:pPr>
         <w:pStyle w:val="2"/>
       </w:pPr>
-      <w:bookmarkStart w:id="87" w:name="_Toc363084181"/>
-      <w:bookmarkStart w:id="88" w:name="_Toc300751597"/>
-      <w:bookmarkStart w:id="89" w:name="_Toc530472081"/>
+      <w:bookmarkStart w:id="86" w:name="_Toc363084181"/>
+      <w:bookmarkStart w:id="87" w:name="_Toc300751597"/>
+      <w:bookmarkStart w:id="88" w:name="_Toc530472081"/>
       <w:r>
         <w:t>市场可行性分析</w:t>
       </w:r>
+      <w:bookmarkEnd w:id="86"/>
       <w:bookmarkEnd w:id="87"/>
       <w:bookmarkEnd w:id="88"/>
-      <w:bookmarkEnd w:id="89"/>
     </w:p>
     <w:p>
       <w:pPr>
         <w:pStyle w:val="3"/>
       </w:pPr>
-      <w:bookmarkStart w:id="90" w:name="_Toc363084193"/>
-      <w:bookmarkStart w:id="91" w:name="_Toc300751607"/>
-      <w:bookmarkStart w:id="92" w:name="_Toc530472082"/>
+      <w:bookmarkStart w:id="89" w:name="_Toc363084193"/>
+      <w:bookmarkStart w:id="90" w:name="_Toc300751607"/>
+      <w:bookmarkStart w:id="91" w:name="_Toc530472082"/>
       <w:r>
         <w:t>与现行</w:t>
       </w:r>
@@ -14718,15 +14837,15 @@
         </w:rPr>
         <w:t>软件</w:t>
       </w:r>
+      <w:bookmarkEnd w:id="89"/>
       <w:bookmarkEnd w:id="90"/>
+      <w:r>
+        <w:rPr>
+          <w:rFonts w:hint="eastAsia"/>
+        </w:rPr>
+        <w:t>对比</w:t>
+      </w:r>
       <w:bookmarkEnd w:id="91"/>
-      <w:r>
-        <w:rPr>
-          <w:rFonts w:hint="eastAsia"/>
-        </w:rPr>
-        <w:t>对比</w:t>
-      </w:r>
-      <w:bookmarkEnd w:id="92"/>
     </w:p>
     <w:p>
       <w:pPr>
@@ -14736,7 +14855,14 @@
         <w:rPr>
           <w:rFonts w:hint="eastAsia"/>
         </w:rPr>
-        <w:t>现有的在线排版软件分两类，一类是在线的非自动排版应用，即给用户提供排版所需的功能，用户需要自己进行操作。比较典型的如用于公众号排版的“秀米”。适用于有美工基础的用户，不熟悉使用的用户需要一定的时间学习使用，具有一定的学习成本。</w:t>
+        <w:t>现有的在线排版软件分两类，一类是在线的非自动排版应用，即给用户提供排版所需的功能，用户需要自己进行操作。比较典型的如用于公众号排版的“秀米”。适用于有美工基</w:t>
+      </w:r>
+      <w:r>
+        <w:rPr>
+          <w:rFonts w:hint="eastAsia"/>
+        </w:rPr>
+        <w:lastRenderedPageBreak/>
+        <w:t>础的用户，不熟悉使用的用户需要一定的时间学习使用，具有一定的学习成本。</w:t>
       </w:r>
     </w:p>
     <w:p>
@@ -14747,14 +14873,7 @@
         <w:rPr>
           <w:rFonts w:hint="eastAsia"/>
         </w:rPr>
-        <w:t>第二类是在线的自动排版应用，但只支持文字的在线排版，功能单一，包含修正标点、</w:t>
-      </w:r>
-      <w:r>
-        <w:rPr>
-          <w:rFonts w:hint="eastAsia"/>
-        </w:rPr>
-        <w:lastRenderedPageBreak/>
-        <w:t>调整空行缩进、调整字号等功能，而且需要用户预先设置</w:t>
+        <w:t>第二类是在线的自动排版应用，但只支持文字的在线排版，功能单一，包含修正标点、调整空行缩进、调整字号等功能，而且需要用户预先设置</w:t>
       </w:r>
       <w:r>
         <w:rPr>
@@ -14790,29 +14909,266 @@
       <w:pPr>
         <w:pStyle w:val="2"/>
       </w:pPr>
-      <w:bookmarkStart w:id="93" w:name="_Toc300751605"/>
-      <w:bookmarkStart w:id="94" w:name="_Toc363084191"/>
-      <w:bookmarkStart w:id="95" w:name="_Toc530472083"/>
-      <w:bookmarkStart w:id="96" w:name="_Toc255826541"/>
+      <w:bookmarkStart w:id="92" w:name="_Toc300751605"/>
+      <w:bookmarkStart w:id="93" w:name="_Toc363084191"/>
+      <w:bookmarkStart w:id="94" w:name="_Toc530472083"/>
+      <w:bookmarkStart w:id="95" w:name="_Toc255826541"/>
       <w:r>
         <w:t>技术可行性分析</w:t>
       </w:r>
+      <w:bookmarkEnd w:id="92"/>
       <w:bookmarkEnd w:id="93"/>
       <w:bookmarkEnd w:id="94"/>
-      <w:bookmarkEnd w:id="95"/>
     </w:p>
     <w:p>
       <w:pPr>
         <w:pStyle w:val="3"/>
       </w:pPr>
-      <w:bookmarkStart w:id="97" w:name="_Toc300751606"/>
-      <w:bookmarkStart w:id="98" w:name="_Toc363084192"/>
-      <w:bookmarkStart w:id="99" w:name="_Toc530472084"/>
+      <w:bookmarkStart w:id="96" w:name="_Toc300751606"/>
+      <w:bookmarkStart w:id="97" w:name="_Toc363084192"/>
+      <w:bookmarkStart w:id="98" w:name="_Toc530472084"/>
       <w:r>
         <w:t>功能简述</w:t>
       </w:r>
+      <w:bookmarkEnd w:id="96"/>
       <w:bookmarkEnd w:id="97"/>
       <w:bookmarkEnd w:id="98"/>
+    </w:p>
+    <w:p>
+      <w:pPr>
+        <w:ind w:firstLine="420"/>
+      </w:pPr>
+      <w:r>
+        <w:rPr>
+          <w:rFonts w:hint="eastAsia"/>
+        </w:rPr>
+        <w:t>上文提到过，</w:t>
+      </w:r>
+      <w:r>
+        <w:rPr>
+          <w:rFonts w:hint="eastAsia"/>
+        </w:rPr>
+        <w:t>Temage</w:t>
+      </w:r>
+      <w:r>
+        <w:rPr>
+          <w:rFonts w:hint="eastAsia"/>
+        </w:rPr>
+        <w:t>包含</w:t>
+      </w:r>
+      <w:r>
+        <w:rPr>
+          <w:rFonts w:hint="eastAsia"/>
+        </w:rPr>
+        <w:t>四</w:t>
+      </w:r>
+      <w:r>
+        <w:rPr>
+          <w:rFonts w:hint="eastAsia"/>
+        </w:rPr>
+        <w:t>大功能模块，文</w:t>
+      </w:r>
+      <w:r>
+        <w:rPr>
+          <w:rFonts w:hint="eastAsia"/>
+        </w:rPr>
+        <w:t>本</w:t>
+      </w:r>
+      <w:r>
+        <w:rPr>
+          <w:rFonts w:hint="eastAsia"/>
+        </w:rPr>
+        <w:t>预处理模块、</w:t>
+      </w:r>
+      <w:r>
+        <w:rPr>
+          <w:rFonts w:hint="eastAsia"/>
+        </w:rPr>
+        <w:t>图片预处理模块、</w:t>
+      </w:r>
+      <w:r>
+        <w:rPr>
+          <w:rFonts w:hint="eastAsia"/>
+        </w:rPr>
+        <w:t>排版生成模块和社区</w:t>
+      </w:r>
+      <w:r>
+        <w:rPr>
+          <w:rFonts w:hint="eastAsia"/>
+        </w:rPr>
+        <w:t>分享</w:t>
+      </w:r>
+      <w:r>
+        <w:rPr>
+          <w:rFonts w:hint="eastAsia"/>
+        </w:rPr>
+        <w:t>模块，其中文</w:t>
+      </w:r>
+      <w:r>
+        <w:rPr>
+          <w:rFonts w:hint="eastAsia"/>
+        </w:rPr>
+        <w:t>本、</w:t>
+      </w:r>
+      <w:r>
+        <w:rPr>
+          <w:rFonts w:hint="eastAsia"/>
+        </w:rPr>
+        <w:t>图片预处理模块和排版生成模块需要用到深度学习的技术。</w:t>
+      </w:r>
+    </w:p>
+    <w:p>
+      <w:pPr>
+        <w:ind w:firstLine="420"/>
+      </w:pPr>
+      <w:r>
+        <w:rPr>
+          <w:rFonts w:hint="eastAsia"/>
+        </w:rPr>
+        <w:t>文</w:t>
+      </w:r>
+      <w:r>
+        <w:rPr>
+          <w:rFonts w:hint="eastAsia"/>
+        </w:rPr>
+        <w:t>本</w:t>
+      </w:r>
+      <w:r>
+        <w:rPr>
+          <w:rFonts w:hint="eastAsia"/>
+        </w:rPr>
+        <w:t>预处理模块包含</w:t>
+      </w:r>
+      <w:r>
+        <w:rPr>
+          <w:rFonts w:hint="eastAsia"/>
+        </w:rPr>
+        <w:t>三</w:t>
+      </w:r>
+      <w:r>
+        <w:rPr>
+          <w:rFonts w:hint="eastAsia"/>
+        </w:rPr>
+        <w:t>部分：文本关键词提取、文本主题分类、</w:t>
+      </w:r>
+      <w:r>
+        <w:rPr>
+          <w:rFonts w:hint="eastAsia"/>
+        </w:rPr>
+        <w:t>用户习惯追踪</w:t>
+      </w:r>
+      <w:r>
+        <w:rPr>
+          <w:rFonts w:hint="eastAsia"/>
+        </w:rPr>
+        <w:t>。</w:t>
+      </w:r>
+    </w:p>
+    <w:p>
+      <w:pPr>
+        <w:ind w:firstLine="420"/>
+      </w:pPr>
+      <w:r>
+        <w:rPr>
+          <w:rFonts w:hint="eastAsia"/>
+        </w:rPr>
+        <w:t>图片预处理模块</w:t>
+      </w:r>
+      <w:r>
+        <w:rPr>
+          <w:rFonts w:hint="eastAsia"/>
+        </w:rPr>
+        <w:t>：图片向量嵌入。</w:t>
+      </w:r>
+    </w:p>
+    <w:p>
+      <w:pPr>
+        <w:ind w:firstLine="420"/>
+      </w:pPr>
+      <w:r>
+        <w:rPr>
+          <w:rFonts w:hint="eastAsia"/>
+        </w:rPr>
+        <w:t>排版生成模块包含三部分：</w:t>
+      </w:r>
+      <w:r>
+        <w:rPr>
+          <w:rFonts w:hint="eastAsia"/>
+        </w:rPr>
+        <w:t>图文匹配</w:t>
+      </w:r>
+      <w:r>
+        <w:rPr>
+          <w:rFonts w:hint="eastAsia"/>
+        </w:rPr>
+        <w:t>，</w:t>
+      </w:r>
+      <w:r>
+        <w:rPr>
+          <w:rFonts w:hint="eastAsia"/>
+        </w:rPr>
+        <w:t>风格融合</w:t>
+      </w:r>
+      <w:r>
+        <w:rPr>
+          <w:rFonts w:hint="eastAsia"/>
+        </w:rPr>
+        <w:t>、用户个性微调</w:t>
+      </w:r>
+      <w:r>
+        <w:rPr>
+          <w:rFonts w:hint="eastAsia"/>
+        </w:rPr>
+        <w:t>。</w:t>
+      </w:r>
+    </w:p>
+    <w:p>
+      <w:pPr>
+        <w:ind w:firstLine="420"/>
+      </w:pPr>
+      <w:r>
+        <w:rPr>
+          <w:rFonts w:hint="eastAsia"/>
+        </w:rPr>
+        <w:t>社区共享模块包含</w:t>
+      </w:r>
+      <w:r>
+        <w:rPr>
+          <w:rFonts w:hint="eastAsia"/>
+        </w:rPr>
+        <w:t>三</w:t>
+      </w:r>
+      <w:r>
+        <w:rPr>
+          <w:rFonts w:hint="eastAsia"/>
+        </w:rPr>
+        <w:t>部分：优质版式共享、用户交流与反馈</w:t>
+      </w:r>
+      <w:r>
+        <w:rPr>
+          <w:rFonts w:hint="eastAsia"/>
+        </w:rPr>
+        <w:t>，用户反馈</w:t>
+      </w:r>
+      <w:r>
+        <w:rPr>
+          <w:rFonts w:hint="eastAsia"/>
+        </w:rPr>
+        <w:t>。</w:t>
+      </w:r>
+    </w:p>
+    <w:p>
+      <w:pPr>
+        <w:pStyle w:val="3"/>
+      </w:pPr>
+      <w:bookmarkStart w:id="99" w:name="_Toc530472085"/>
+      <w:bookmarkEnd w:id="95"/>
+      <w:r>
+        <w:rPr>
+          <w:rFonts w:hint="eastAsia"/>
+        </w:rPr>
+        <w:t>技术要素</w:t>
+      </w:r>
       <w:bookmarkEnd w:id="99"/>
     </w:p>
     <w:p>
@@ -14823,79 +15179,7 @@
         <w:rPr>
           <w:rFonts w:hint="eastAsia"/>
         </w:rPr>
-        <w:t>上文提到过，</w:t>
-      </w:r>
-      <w:r>
-        <w:rPr>
-          <w:rFonts w:hint="eastAsia"/>
-        </w:rPr>
-        <w:t>Temage</w:t>
-      </w:r>
-      <w:r>
-        <w:rPr>
-          <w:rFonts w:hint="eastAsia"/>
-        </w:rPr>
-        <w:t>包含</w:t>
-      </w:r>
-      <w:r>
-        <w:rPr>
-          <w:rFonts w:hint="eastAsia"/>
-        </w:rPr>
-        <w:t>四</w:t>
-      </w:r>
-      <w:r>
-        <w:rPr>
-          <w:rFonts w:hint="eastAsia"/>
-        </w:rPr>
-        <w:t>大功能模块，文</w:t>
-      </w:r>
-      <w:r>
-        <w:rPr>
-          <w:rFonts w:hint="eastAsia"/>
-        </w:rPr>
-        <w:t>本</w:t>
-      </w:r>
-      <w:r>
-        <w:rPr>
-          <w:rFonts w:hint="eastAsia"/>
-        </w:rPr>
-        <w:t>预处理模块、</w:t>
-      </w:r>
-      <w:r>
-        <w:rPr>
-          <w:rFonts w:hint="eastAsia"/>
-        </w:rPr>
-        <w:t>图片预处理模块、</w:t>
-      </w:r>
-      <w:r>
-        <w:rPr>
-          <w:rFonts w:hint="eastAsia"/>
-        </w:rPr>
-        <w:t>排版生成模块和社区</w:t>
-      </w:r>
-      <w:r>
-        <w:rPr>
-          <w:rFonts w:hint="eastAsia"/>
-        </w:rPr>
-        <w:t>分享</w:t>
-      </w:r>
-      <w:r>
-        <w:rPr>
-          <w:rFonts w:hint="eastAsia"/>
-        </w:rPr>
-        <w:t>模块，其中文</w:t>
-      </w:r>
-      <w:r>
-        <w:rPr>
-          <w:rFonts w:hint="eastAsia"/>
-        </w:rPr>
-        <w:t>本、</w:t>
-      </w:r>
-      <w:r>
-        <w:rPr>
-          <w:rFonts w:hint="eastAsia"/>
-        </w:rPr>
-        <w:t>图片预处理模块和排版生成模块需要用到深度学习的技术。</w:t>
+        <w:t>上述功能所需的技术主要有以下几点：</w:t>
       </w:r>
     </w:p>
     <w:p>
@@ -14906,43 +15190,43 @@
         <w:rPr>
           <w:rFonts w:hint="eastAsia"/>
         </w:rPr>
-        <w:t>文</w:t>
-      </w:r>
-      <w:r>
-        <w:rPr>
-          <w:rFonts w:hint="eastAsia"/>
-        </w:rPr>
-        <w:t>本</w:t>
-      </w:r>
-      <w:r>
-        <w:rPr>
-          <w:rFonts w:hint="eastAsia"/>
-        </w:rPr>
-        <w:t>预处理模块包含</w:t>
-      </w:r>
-      <w:r>
-        <w:rPr>
-          <w:rFonts w:hint="eastAsia"/>
-        </w:rPr>
-        <w:t>三</w:t>
-      </w:r>
-      <w:r>
-        <w:rPr>
-          <w:rFonts w:hint="eastAsia"/>
-        </w:rPr>
-        <w:t>部分：文本关键词提取、文本主题分类、</w:t>
-      </w:r>
-      <w:r>
-        <w:rPr>
-          <w:rFonts w:hint="eastAsia"/>
-        </w:rPr>
-        <w:t>用户习惯追踪</w:t>
-      </w:r>
-      <w:r>
-        <w:rPr>
-          <w:rFonts w:hint="eastAsia"/>
-        </w:rPr>
-        <w:t>。</w:t>
+        <w:t>文本关键词的提取，使用</w:t>
+      </w:r>
+      <w:r>
+        <w:rPr>
+          <w:rFonts w:hint="eastAsia"/>
+        </w:rPr>
+        <w:t>TF-IDE</w:t>
+      </w:r>
+      <w:r>
+        <w:rPr>
+          <w:rFonts w:hint="eastAsia"/>
+        </w:rPr>
+        <w:t>模型，用统计的方法找出文本中关键词，为提高搜索效率，我们可以使用</w:t>
+      </w:r>
+      <w:r>
+        <w:rPr>
+          <w:rFonts w:hint="eastAsia"/>
+        </w:rPr>
+        <w:t>sphinx</w:t>
+      </w:r>
+      <w:r>
+        <w:rPr>
+          <w:rFonts w:hint="eastAsia"/>
+        </w:rPr>
+        <w:t>开源搜索引擎框架对数据库建立索引。图片的识别，使用</w:t>
+      </w:r>
+      <w:r>
+        <w:rPr>
+          <w:rFonts w:hint="eastAsia"/>
+        </w:rPr>
+        <w:t>CNN</w:t>
+      </w:r>
+      <w:r>
+        <w:rPr>
+          <w:rFonts w:hint="eastAsia"/>
+        </w:rPr>
+        <w:t>模型。</w:t>
       </w:r>
     </w:p>
     <w:p>
@@ -14953,13 +15237,40 @@
         <w:rPr>
           <w:rFonts w:hint="eastAsia"/>
         </w:rPr>
-        <w:t>图片预处理模块</w:t>
-      </w:r>
-      <w:r>
-        <w:rPr>
-          <w:rFonts w:hint="eastAsia"/>
-        </w:rPr>
-        <w:t>：图片向量嵌入。</w:t>
+        <w:t>文本的分类使用</w:t>
+      </w:r>
+      <w:r>
+        <w:rPr>
+          <w:rFonts w:hint="eastAsia"/>
+        </w:rPr>
+        <w:t>E</w:t>
+      </w:r>
+      <w:r>
+        <w:t>LM</w:t>
+      </w:r>
+      <w:r>
+        <w:rPr>
+          <w:rFonts w:hint="eastAsia"/>
+        </w:rPr>
+        <w:t>o+LSTM+TextCNN</w:t>
+      </w:r>
+      <w:r>
+        <w:rPr>
+          <w:rFonts w:hint="eastAsia"/>
+        </w:rPr>
+        <w:t>模型。根据文本的分类，使用</w:t>
+      </w:r>
+      <w:r>
+        <w:rPr>
+          <w:rFonts w:hint="eastAsia"/>
+        </w:rPr>
+        <w:t>Top-k</w:t>
+      </w:r>
+      <w:r>
+        <w:rPr>
+          <w:rFonts w:hint="eastAsia"/>
+        </w:rPr>
+        <w:t>方法推荐合适的版式。</w:t>
       </w:r>
     </w:p>
     <w:p>
@@ -14970,37 +15281,19 @@
         <w:rPr>
           <w:rFonts w:hint="eastAsia"/>
         </w:rPr>
-        <w:t>排版生成模块包含三部分：</w:t>
-      </w:r>
-      <w:r>
-        <w:rPr>
-          <w:rFonts w:hint="eastAsia"/>
-        </w:rPr>
-        <w:t>图文匹配</w:t>
-      </w:r>
-      <w:r>
-        <w:rPr>
-          <w:rFonts w:hint="eastAsia"/>
-        </w:rPr>
-        <w:t>，</w:t>
-      </w:r>
-      <w:r>
-        <w:rPr>
-          <w:rFonts w:hint="eastAsia"/>
-        </w:rPr>
-        <w:t>风格融合</w:t>
-      </w:r>
-      <w:r>
-        <w:rPr>
-          <w:rFonts w:hint="eastAsia"/>
-        </w:rPr>
-        <w:t>、用户个性微调</w:t>
-      </w:r>
-      <w:r>
-        <w:rPr>
-          <w:rFonts w:hint="eastAsia"/>
-        </w:rPr>
-        <w:t>。</w:t>
+        <w:t>用户习惯追踪，使用基于</w:t>
+      </w:r>
+      <w:r>
+        <w:rPr>
+          <w:rFonts w:hint="eastAsia"/>
+        </w:rPr>
+        <w:t>LSTM</w:t>
+      </w:r>
+      <w:r>
+        <w:rPr>
+          <w:rFonts w:hint="eastAsia"/>
+        </w:rPr>
+        <w:t>神经网络的模型，推断图文风格。</w:t>
       </w:r>
     </w:p>
     <w:p>
@@ -15011,44 +15304,101 @@
         <w:rPr>
           <w:rFonts w:hint="eastAsia"/>
         </w:rPr>
-        <w:t>社区共享模块包含</w:t>
-      </w:r>
-      <w:r>
-        <w:rPr>
-          <w:rFonts w:hint="eastAsia"/>
-        </w:rPr>
-        <w:t>三</w:t>
-      </w:r>
-      <w:r>
-        <w:rPr>
-          <w:rFonts w:hint="eastAsia"/>
-        </w:rPr>
-        <w:t>部分：优质版式共享、用户交流与反馈</w:t>
-      </w:r>
-      <w:r>
-        <w:rPr>
-          <w:rFonts w:hint="eastAsia"/>
-        </w:rPr>
-        <w:t>，用户反馈</w:t>
-      </w:r>
-      <w:r>
-        <w:rPr>
-          <w:rFonts w:hint="eastAsia"/>
-        </w:rPr>
-        <w:t>。</w:t>
+        <w:t>图片文</w:t>
+      </w:r>
+      <w:r>
+        <w:rPr>
+          <w:rFonts w:hint="eastAsia"/>
+        </w:rPr>
+        <w:t>本</w:t>
+      </w:r>
+      <w:r>
+        <w:rPr>
+          <w:rFonts w:hint="eastAsia"/>
+        </w:rPr>
+        <w:t>的匹配，</w:t>
+      </w:r>
+      <w:r>
+        <w:rPr>
+          <w:rFonts w:hint="eastAsia"/>
+        </w:rPr>
+        <w:t>使用</w:t>
+      </w:r>
+      <w:r>
+        <w:rPr>
+          <w:rFonts w:hint="eastAsia"/>
+        </w:rPr>
+        <w:t>基于余弦计算等方法匹配图片在文字的位置，进行图片与文字的初排版。</w:t>
       </w:r>
     </w:p>
     <w:p>
       <w:pPr>
-        <w:pStyle w:val="3"/>
-      </w:pPr>
-      <w:bookmarkStart w:id="100" w:name="_Toc530472085"/>
-      <w:bookmarkEnd w:id="96"/>
-      <w:r>
-        <w:rPr>
-          <w:rFonts w:hint="eastAsia"/>
-        </w:rPr>
-        <w:t>技术要素</w:t>
+        <w:ind w:firstLine="420"/>
+      </w:pPr>
+      <w:r>
+        <w:rPr>
+          <w:rFonts w:hint="eastAsia"/>
+        </w:rPr>
+        <w:t>内容的智能填充，使用</w:t>
+      </w:r>
+      <w:r>
+        <w:rPr>
+          <w:rFonts w:hint="eastAsia"/>
+        </w:rPr>
+        <w:t>R</w:t>
+      </w:r>
+      <w:r>
+        <w:t>NN</w:t>
+      </w:r>
+      <w:r>
+        <w:rPr>
+          <w:rFonts w:hint="eastAsia"/>
+        </w:rPr>
+        <w:t>-</w:t>
+      </w:r>
+      <w:r>
+        <w:t>LSTM</w:t>
+      </w:r>
+      <w:r>
+        <w:rPr>
+          <w:rFonts w:hint="eastAsia"/>
+        </w:rPr>
+        <w:t>对文中单词或句子进行</w:t>
+      </w:r>
+      <w:r>
+        <w:rPr>
+          <w:rFonts w:hint="eastAsia"/>
+        </w:rPr>
+        <w:t>encode</w:t>
+      </w:r>
+      <w:r>
+        <w:rPr>
+          <w:rFonts w:hint="eastAsia"/>
+        </w:rPr>
+        <w:t>，得到表示单词或句子的向量，然后进行填充处理。</w:t>
+      </w:r>
+    </w:p>
+    <w:p>
+      <w:pPr>
+        <w:ind w:firstLine="420"/>
+      </w:pPr>
+      <w:r>
+        <w:rPr>
+          <w:rFonts w:hint="eastAsia"/>
+        </w:rPr>
+        <w:t>更多细节详见技术文档。</w:t>
+      </w:r>
+    </w:p>
+    <w:p>
+      <w:pPr>
+        <w:pStyle w:val="2"/>
+      </w:pPr>
+      <w:bookmarkStart w:id="100" w:name="_Toc530472086"/>
+      <w:r>
+        <w:rPr>
+          <w:rFonts w:hint="eastAsia"/>
+        </w:rPr>
+        <w:t>资源可行性分析</w:t>
       </w:r>
       <w:bookmarkEnd w:id="100"/>
     </w:p>
@@ -15060,7 +15410,7 @@
         <w:rPr>
           <w:rFonts w:hint="eastAsia"/>
         </w:rPr>
-        <w:t>上述功能所需的技术主要有以下几点：</w:t>
+        <w:t>人力资源包括队员四人。</w:t>
       </w:r>
     </w:p>
     <w:p>
@@ -15071,43 +15421,52 @@
         <w:rPr>
           <w:rFonts w:hint="eastAsia"/>
         </w:rPr>
-        <w:t>文本关键词的提取，使用</w:t>
-      </w:r>
-      <w:r>
-        <w:rPr>
-          <w:rFonts w:hint="eastAsia"/>
-        </w:rPr>
-        <w:t>TF-IDE</w:t>
-      </w:r>
-      <w:r>
-        <w:rPr>
-          <w:rFonts w:hint="eastAsia"/>
-        </w:rPr>
-        <w:t>模型，用统计的方法找出文本中关键词，为提高搜索效率，我们可以使用</w:t>
-      </w:r>
-      <w:r>
-        <w:rPr>
-          <w:rFonts w:hint="eastAsia"/>
-        </w:rPr>
-        <w:t>sphinx</w:t>
-      </w:r>
-      <w:r>
-        <w:rPr>
-          <w:rFonts w:hint="eastAsia"/>
-        </w:rPr>
-        <w:t>开源搜索引擎框架对数据库建立索引。图片的识别，使用</w:t>
-      </w:r>
-      <w:r>
-        <w:rPr>
-          <w:rFonts w:hint="eastAsia"/>
-        </w:rPr>
-        <w:t>CNN</w:t>
-      </w:r>
-      <w:r>
-        <w:rPr>
-          <w:rFonts w:hint="eastAsia"/>
-        </w:rPr>
-        <w:t>模型。</w:t>
+        <w:t>模型训练数据集：今日头条数据集，</w:t>
+      </w:r>
+      <w:r>
+        <w:t>共</w:t>
+      </w:r>
+      <w:r>
+        <w:t>382688</w:t>
+      </w:r>
+      <w:r>
+        <w:t>条，分布于</w:t>
+      </w:r>
+      <w:r>
+        <w:t>15</w:t>
+      </w:r>
+      <w:r>
+        <w:t>个分类中。</w:t>
+      </w:r>
+      <w:r>
+        <w:rPr>
+          <w:rFonts w:hint="eastAsia"/>
+        </w:rPr>
+        <w:t>用于文本分类进行风格推荐的模型训练，采集时间为</w:t>
+      </w:r>
+      <w:r>
+        <w:rPr>
+          <w:rFonts w:hint="eastAsia"/>
+        </w:rPr>
+        <w:t>2</w:t>
+      </w:r>
+      <w:r>
+        <w:t>018</w:t>
+      </w:r>
+      <w:r>
+        <w:rPr>
+          <w:rFonts w:hint="eastAsia"/>
+        </w:rPr>
+        <w:t>年</w:t>
+      </w:r>
+      <w:r>
+        <w:t>5</w:t>
+      </w:r>
+      <w:r>
+        <w:rPr>
+          <w:rFonts w:hint="eastAsia"/>
+        </w:rPr>
+        <w:t>月，可用于文本分类和图片识别模型的训练。</w:t>
       </w:r>
     </w:p>
     <w:p>
@@ -15118,42 +15477,24 @@
         <w:rPr>
           <w:rFonts w:hint="eastAsia"/>
         </w:rPr>
-        <w:t>文本的分类使用</w:t>
+        <w:t>我们需要一台训练专用服务器，由</w:t>
+      </w:r>
+      <w:r>
+        <w:t xml:space="preserve">Intel® AI </w:t>
       </w:r>
       <w:proofErr w:type="spellStart"/>
       <w:r>
-        <w:rPr>
-          <w:rFonts w:hint="eastAsia"/>
-        </w:rPr>
-        <w:t>E</w:t>
-      </w:r>
-      <w:r>
-        <w:t>LM</w:t>
-      </w:r>
-      <w:r>
-        <w:rPr>
-          <w:rFonts w:hint="eastAsia"/>
-        </w:rPr>
-        <w:t>o+LSTM+TextCNN</w:t>
+        <w:t>DevCloud</w:t>
       </w:r>
       <w:proofErr w:type="spellEnd"/>
       <w:r>
-        <w:rPr>
-          <w:rFonts w:hint="eastAsia"/>
-        </w:rPr>
-        <w:t>模型。根据文本的分类，使用</w:t>
-      </w:r>
-      <w:r>
-        <w:rPr>
-          <w:rFonts w:hint="eastAsia"/>
-        </w:rPr>
-        <w:t>Top-k</w:t>
-      </w:r>
-      <w:r>
-        <w:rPr>
-          <w:rFonts w:hint="eastAsia"/>
-        </w:rPr>
-        <w:t>方法推荐合适的版式。</w:t>
+        <w:t xml:space="preserve"> </w:t>
+      </w:r>
+      <w:r>
+        <w:rPr>
+          <w:rFonts w:hint="eastAsia"/>
+        </w:rPr>
+        <w:t>赞助提供。</w:t>
       </w:r>
     </w:p>
     <w:p>
@@ -15164,296 +15505,72 @@
         <w:rPr>
           <w:rFonts w:hint="eastAsia"/>
         </w:rPr>
-        <w:t>用户习惯追踪，使用基于</w:t>
-      </w:r>
-      <w:r>
-        <w:rPr>
-          <w:rFonts w:hint="eastAsia"/>
-        </w:rPr>
-        <w:t>LSTM</w:t>
-      </w:r>
-      <w:r>
-        <w:rPr>
-          <w:rFonts w:hint="eastAsia"/>
-        </w:rPr>
-        <w:t>神经网络的模型，推断图文风格。</w:t>
+        <w:t>我们需要一台部署服务器，价格大约</w:t>
+      </w:r>
+      <w:r>
+        <w:rPr>
+          <w:rFonts w:hint="eastAsia"/>
+        </w:rPr>
+        <w:t>2</w:t>
+      </w:r>
+      <w:r>
+        <w:t>000RMB</w:t>
+      </w:r>
+      <w:r>
+        <w:rPr>
+          <w:rFonts w:hint="eastAsia"/>
+        </w:rPr>
+        <w:t>/</w:t>
+      </w:r>
+      <w:r>
+        <w:t>year</w:t>
+      </w:r>
+      <w:r>
+        <w:rPr>
+          <w:rFonts w:hint="eastAsia"/>
+        </w:rPr>
+        <w:t>。</w:t>
       </w:r>
     </w:p>
     <w:p>
       <w:pPr>
-        <w:ind w:firstLine="420"/>
-      </w:pPr>
-      <w:r>
-        <w:rPr>
-          <w:rFonts w:hint="eastAsia"/>
-        </w:rPr>
-        <w:t>图片文</w:t>
-      </w:r>
-      <w:r>
-        <w:rPr>
-          <w:rFonts w:hint="eastAsia"/>
-        </w:rPr>
-        <w:t>本</w:t>
-      </w:r>
-      <w:r>
-        <w:rPr>
-          <w:rFonts w:hint="eastAsia"/>
-        </w:rPr>
-        <w:t>的匹配，</w:t>
-      </w:r>
-      <w:r>
-        <w:rPr>
-          <w:rFonts w:hint="eastAsia"/>
-        </w:rPr>
-        <w:t>使用</w:t>
-      </w:r>
-      <w:r>
-        <w:rPr>
-          <w:rFonts w:hint="eastAsia"/>
-        </w:rPr>
-        <w:t>基于余弦计算等方法匹配图片在文字的位置，进行图片与文字的初排版。</w:t>
-      </w:r>
-    </w:p>
-    <w:p>
-      <w:pPr>
-        <w:ind w:firstLine="420"/>
-      </w:pPr>
-      <w:r>
-        <w:rPr>
-          <w:rFonts w:hint="eastAsia"/>
-        </w:rPr>
-        <w:t>内容的智能填充，使用</w:t>
-      </w:r>
-      <w:r>
-        <w:rPr>
-          <w:rFonts w:hint="eastAsia"/>
-        </w:rPr>
-        <w:t>R</w:t>
-      </w:r>
-      <w:r>
-        <w:t>NN</w:t>
-      </w:r>
-      <w:r>
-        <w:rPr>
-          <w:rFonts w:hint="eastAsia"/>
-        </w:rPr>
-        <w:t>-</w:t>
-      </w:r>
-      <w:r>
-        <w:t>LSTM</w:t>
-      </w:r>
-      <w:r>
-        <w:rPr>
-          <w:rFonts w:hint="eastAsia"/>
-        </w:rPr>
-        <w:t>对文中单词或句子进行</w:t>
-      </w:r>
-      <w:r>
-        <w:rPr>
-          <w:rFonts w:hint="eastAsia"/>
-        </w:rPr>
-        <w:t>encode</w:t>
-      </w:r>
-      <w:r>
-        <w:rPr>
-          <w:rFonts w:hint="eastAsia"/>
-        </w:rPr>
-        <w:t>，得到表示单词或句子的向量，然后进行填充处理。</w:t>
-      </w:r>
-    </w:p>
-    <w:p>
-      <w:pPr>
-        <w:ind w:firstLine="420"/>
-      </w:pPr>
-      <w:r>
-        <w:rPr>
-          <w:rFonts w:hint="eastAsia"/>
-        </w:rPr>
-        <w:t>更多细节详见技术文档。</w:t>
-      </w:r>
-    </w:p>
-    <w:p>
-      <w:pPr>
-        <w:pStyle w:val="2"/>
-      </w:pPr>
-      <w:bookmarkStart w:id="101" w:name="_Toc530472086"/>
-      <w:r>
-        <w:rPr>
-          <w:rFonts w:hint="eastAsia"/>
-        </w:rPr>
-        <w:t>资源可行性分析</w:t>
+        <w:pStyle w:val="1"/>
+      </w:pPr>
+      <w:bookmarkStart w:id="101" w:name="_Toc530472087"/>
+      <w:r>
+        <w:rPr>
+          <w:rFonts w:hint="eastAsia"/>
+        </w:rPr>
+        <w:lastRenderedPageBreak/>
+        <w:t>需求分析</w:t>
       </w:r>
       <w:bookmarkEnd w:id="101"/>
     </w:p>
     <w:p>
       <w:pPr>
-        <w:ind w:firstLine="420"/>
-      </w:pPr>
-      <w:r>
-        <w:rPr>
-          <w:rFonts w:hint="eastAsia"/>
-        </w:rPr>
-        <w:t>人力资源包括队员四人。</w:t>
-      </w:r>
-    </w:p>
-    <w:p>
-      <w:pPr>
-        <w:ind w:firstLine="420"/>
-      </w:pPr>
-      <w:r>
-        <w:rPr>
-          <w:rFonts w:hint="eastAsia"/>
-        </w:rPr>
-        <w:t>模型训练数据集：今日头条数据集，</w:t>
-      </w:r>
-      <w:r>
-        <w:t>共</w:t>
-      </w:r>
-      <w:r>
-        <w:t>382688</w:t>
-      </w:r>
-      <w:r>
-        <w:t>条，分布于</w:t>
-      </w:r>
-      <w:r>
-        <w:t>15</w:t>
-      </w:r>
-      <w:r>
-        <w:t>个分类中。</w:t>
-      </w:r>
-      <w:r>
-        <w:rPr>
-          <w:rFonts w:hint="eastAsia"/>
-        </w:rPr>
-        <w:t>用于文本分类进行风格推荐的模型训练，采集时间为</w:t>
-      </w:r>
-      <w:r>
-        <w:rPr>
-          <w:rFonts w:hint="eastAsia"/>
-        </w:rPr>
-        <w:t>2</w:t>
-      </w:r>
-      <w:r>
-        <w:t>018</w:t>
-      </w:r>
-      <w:r>
-        <w:rPr>
-          <w:rFonts w:hint="eastAsia"/>
-        </w:rPr>
-        <w:t>年</w:t>
-      </w:r>
-      <w:r>
-        <w:t>5</w:t>
-      </w:r>
-      <w:r>
-        <w:rPr>
-          <w:rFonts w:hint="eastAsia"/>
-        </w:rPr>
-        <w:t>月，可用于文本分类和图片识别模型的训练。</w:t>
-      </w:r>
-    </w:p>
-    <w:p>
-      <w:pPr>
-        <w:ind w:firstLine="420"/>
-      </w:pPr>
-      <w:r>
-        <w:rPr>
-          <w:rFonts w:hint="eastAsia"/>
-        </w:rPr>
-        <w:t>我们需要一台训练专用服务器，由</w:t>
-      </w:r>
-      <w:r>
-        <w:t xml:space="preserve">Intel® AI </w:t>
-      </w:r>
-      <w:proofErr w:type="spellStart"/>
-      <w:r>
-        <w:t>DevCloud</w:t>
-      </w:r>
-      <w:proofErr w:type="spellEnd"/>
-      <w:r>
-        <w:t xml:space="preserve"> </w:t>
-      </w:r>
-      <w:r>
-        <w:rPr>
-          <w:rFonts w:hint="eastAsia"/>
-        </w:rPr>
-        <w:t>赞助提供。</w:t>
-      </w:r>
-    </w:p>
-    <w:p>
-      <w:pPr>
-        <w:ind w:firstLine="420"/>
-      </w:pPr>
-      <w:r>
-        <w:rPr>
-          <w:rFonts w:hint="eastAsia"/>
-        </w:rPr>
-        <w:t>我们需要一台部署服务器，价格大约</w:t>
-      </w:r>
-      <w:r>
-        <w:rPr>
-          <w:rFonts w:hint="eastAsia"/>
-        </w:rPr>
-        <w:t>2</w:t>
-      </w:r>
-      <w:r>
-        <w:t>000RMB</w:t>
-      </w:r>
-      <w:r>
-        <w:rPr>
-          <w:rFonts w:hint="eastAsia"/>
-        </w:rPr>
-        <w:t>/</w:t>
-      </w:r>
-      <w:r>
-        <w:t>year</w:t>
-      </w:r>
-      <w:r>
-        <w:rPr>
-          <w:rFonts w:hint="eastAsia"/>
-        </w:rPr>
-        <w:t>。</w:t>
-      </w:r>
-    </w:p>
-    <w:p>
-      <w:pPr>
-        <w:pStyle w:val="1"/>
-      </w:pPr>
-      <w:bookmarkStart w:id="102" w:name="_Toc530472087"/>
-      <w:r>
-        <w:rPr>
-          <w:rFonts w:hint="eastAsia"/>
-        </w:rPr>
-        <w:lastRenderedPageBreak/>
-        <w:t>需求分析</w:t>
+        <w:pStyle w:val="2"/>
+      </w:pPr>
+      <w:bookmarkStart w:id="102" w:name="_Toc530472088"/>
+      <w:r>
+        <w:rPr>
+          <w:rFonts w:hint="eastAsia"/>
+        </w:rPr>
+        <w:t>数据描述</w:t>
       </w:r>
       <w:bookmarkEnd w:id="102"/>
     </w:p>
     <w:p>
       <w:pPr>
-        <w:pStyle w:val="2"/>
-      </w:pPr>
-      <w:bookmarkStart w:id="103" w:name="_Toc530472088"/>
-      <w:r>
-        <w:rPr>
-          <w:rFonts w:hint="eastAsia"/>
-        </w:rPr>
-        <w:t>数据描述</w:t>
+        <w:pStyle w:val="3"/>
+      </w:pPr>
+      <w:bookmarkStart w:id="103" w:name="_Toc530472089"/>
+      <w:r>
+        <w:rPr>
+          <w:rFonts w:hint="eastAsia"/>
+        </w:rPr>
+        <w:t>静态数据</w:t>
       </w:r>
       <w:bookmarkEnd w:id="103"/>
-    </w:p>
-    <w:p>
-      <w:pPr>
-        <w:pStyle w:val="3"/>
-      </w:pPr>
-      <w:bookmarkStart w:id="104" w:name="_Toc530472089"/>
-      <w:r>
-        <w:rPr>
-          <w:rFonts w:hint="eastAsia"/>
-        </w:rPr>
-        <w:t>静态数据</w:t>
-      </w:r>
-      <w:bookmarkEnd w:id="104"/>
     </w:p>
     <w:p>
       <w:pPr>
@@ -15503,6 +15620,8 @@
           <w:shd w:val="clear" w:color="auto" w:fill="FFFFFF"/>
         </w:rPr>
       </w:pPr>
+      <w:bookmarkStart w:id="104" w:name="_GoBack"/>
+      <w:bookmarkEnd w:id="104"/>
     </w:p>
     <w:p>
       <w:pPr>
@@ -17108,7 +17227,6 @@
               </w:rPr>
               <w:t>使用</w:t>
             </w:r>
-            <w:proofErr w:type="spellStart"/>
             <w:r>
               <w:rPr>
                 <w:rFonts w:hint="eastAsia"/>
@@ -17116,7 +17234,6 @@
               </w:rPr>
               <w:t>TextCNN</w:t>
             </w:r>
-            <w:proofErr w:type="spellEnd"/>
             <w:r>
               <w:rPr>
                 <w:rFonts w:hint="eastAsia"/>
@@ -18643,7 +18760,6 @@
         </w:rPr>
         <w:t>主要耗时模块为文本预处理模块和图像预处理模块，为分担服务器压力，加快运行速度，提升用户体验，我们将部分文本预处理工作交给前端（浏览器）进行处理。我们将文本分类</w:t>
       </w:r>
-      <w:proofErr w:type="spellStart"/>
       <w:r>
         <w:rPr>
           <w:rFonts w:hint="eastAsia"/>
@@ -18653,7 +18769,6 @@
       <w:r>
         <w:t>CNN</w:t>
       </w:r>
-      <w:proofErr w:type="spellEnd"/>
       <w:r>
         <w:rPr>
           <w:rFonts w:hint="eastAsia"/>
@@ -21509,7 +21624,6 @@
               </w:rPr>
               <w:t>前端</w:t>
             </w:r>
-            <w:proofErr w:type="spellStart"/>
             <w:r>
               <w:rPr>
                 <w:rFonts w:hint="eastAsia"/>
@@ -21527,7 +21641,6 @@
               </w:rPr>
               <w:t>NN</w:t>
             </w:r>
-            <w:proofErr w:type="spellEnd"/>
             <w:r>
               <w:rPr>
                 <w:rFonts w:hint="eastAsia"/>
@@ -28565,13 +28678,13 @@
         </w:rPr>
         <w:t>为保证用户的文字图片的版权，用户可以选择在生成的长图上使用本平台的水印，以保障自己的权益。</w:t>
       </w:r>
+      <w:bookmarkEnd w:id="68"/>
       <w:bookmarkEnd w:id="69"/>
       <w:bookmarkEnd w:id="70"/>
       <w:bookmarkEnd w:id="71"/>
       <w:bookmarkEnd w:id="72"/>
       <w:bookmarkEnd w:id="73"/>
       <w:bookmarkEnd w:id="74"/>
-      <w:bookmarkEnd w:id="75"/>
     </w:p>
     <w:sectPr>
       <w:headerReference w:type="default" r:id="rId32"/>
@@ -28612,7 +28725,6 @@
     <w:sdtPr>
       <w:id w:val="-977910038"/>
     </w:sdtPr>
-    <w:sdtEndPr/>
     <w:sdtContent>
       <w:p>
         <w:pPr>
@@ -36331,7 +36443,7 @@
 </file>
 
 <file path=customXml/itemProps2.xml><?xml version="1.0" encoding="utf-8"?>
-<ds:datastoreItem xmlns:ds="http://schemas.openxmlformats.org/officeDocument/2006/customXml" ds:itemID="{C12EAB5D-EEF2-4916-BC47-B565E7243C4A}">
+<ds:datastoreItem xmlns:ds="http://schemas.openxmlformats.org/officeDocument/2006/customXml" ds:itemID="{1C04FE8B-54B6-48D2-84EB-98CCF22C9429}">
   <ds:schemaRefs>
     <ds:schemaRef ds:uri="http://schemas.openxmlformats.org/officeDocument/2006/bibliography"/>
   </ds:schemaRefs>

</xml_diff>

<commit_message>
update tech and dev
</commit_message>
<xml_diff>
--- a/docs/Temage开发文档.docx
+++ b/docs/Temage开发文档.docx
@@ -11016,6 +11016,21 @@
     </w:p>
     <w:p>
       <w:pPr>
+        <w:spacing w:line="300" w:lineRule="auto"/>
+        <w:ind w:firstLineChars="200" w:firstLine="420"/>
+        <w:rPr>
+          <w:rFonts w:hint="eastAsia"/>
+        </w:rPr>
+      </w:pPr>
+      <w:r>
+        <w:t xml:space="preserve">[6] </w:t>
+      </w:r>
+      <w:r>
+        <w:t>Wang L, Li Y, Huang J, et al. Learning two-branch neural networks for image-text matching tasks[J]. IEEE Transactions on Pattern Analysis and Machine Intelligence, 2019, 41(2): 394-407.</w:t>
+      </w:r>
+    </w:p>
+    <w:p>
+      <w:pPr>
         <w:pStyle w:val="2"/>
       </w:pPr>
       <w:bookmarkStart w:id="32" w:name="_Toc530472060"/>
@@ -11080,7 +11095,14 @@
         <w:rPr>
           <w:rFonts w:hint="eastAsia"/>
         </w:rPr>
-        <w:t>发布进程、节省时间精力成本时，当没有设计基础的用户想要做出精美排版时，当用户不知道如何贴合文章主题设计版面时，</w:t>
+        <w:t>发布进程、节省时间</w:t>
+      </w:r>
+      <w:r>
+        <w:rPr>
+          <w:rFonts w:hint="eastAsia"/>
+        </w:rPr>
+        <w:lastRenderedPageBreak/>
+        <w:t>精力成本时，当没有设计基础的用户想要做出精美排版时，当用户不知道如何贴合文章主题设计版面时，</w:t>
       </w:r>
       <w:r>
         <w:rPr>
@@ -11184,7 +11206,6 @@
         <w:rPr>
           <w:rFonts w:hint="eastAsia"/>
         </w:rPr>
-        <w:lastRenderedPageBreak/>
         <w:t>目标人群</w:t>
       </w:r>
       <w:bookmarkEnd w:id="37"/>
@@ -11650,9 +11671,6 @@
     <w:p>
       <w:pPr>
         <w:ind w:firstLine="420"/>
-        <w:rPr>
-          <w:rFonts w:hint="eastAsia"/>
-        </w:rPr>
       </w:pPr>
       <w:r>
         <w:rPr>
@@ -12199,14 +12217,14 @@
         <w:rPr>
           <w:rFonts w:hint="eastAsia"/>
         </w:rPr>
-        <w:t>长比</w:t>
+        <w:t>长比例</w:t>
       </w:r>
       <w:proofErr w:type="gramEnd"/>
       <w:r>
         <w:rPr>
           <w:rFonts w:hint="eastAsia"/>
         </w:rPr>
-        <w:t>例超过</w:t>
+        <w:t>超过</w:t>
       </w:r>
       <w:r>
         <w:rPr>
@@ -14534,26 +14552,50 @@
           <w:p>
             <w:pPr>
               <w:rPr>
+                <w:rFonts w:eastAsiaTheme="minorEastAsia"/>
+              </w:rPr>
+            </w:pPr>
+            <w:r>
+              <w:rPr>
                 <w:rFonts w:eastAsiaTheme="minorEastAsia" w:hint="eastAsia"/>
               </w:rPr>
-            </w:pPr>
+              <w:t>持续集成</w:t>
+            </w:r>
             <w:r>
               <w:rPr>
                 <w:rFonts w:eastAsiaTheme="minorEastAsia" w:hint="eastAsia"/>
               </w:rPr>
-              <w:t>持续集成</w:t>
+              <w:t>/</w:t>
             </w:r>
             <w:r>
               <w:rPr>
                 <w:rFonts w:eastAsiaTheme="minorEastAsia" w:hint="eastAsia"/>
               </w:rPr>
-              <w:t>/</w:t>
-            </w:r>
+              <w:t>持续部署服务器</w:t>
+            </w:r>
+          </w:p>
+        </w:tc>
+        <w:tc>
+          <w:tcPr>
+            <w:tcW w:w="2841" w:type="dxa"/>
+          </w:tcPr>
+          <w:p>
+            <w:pPr>
+              <w:rPr>
+                <w:rFonts w:eastAsiaTheme="minorEastAsia"/>
+              </w:rPr>
+            </w:pPr>
             <w:r>
               <w:rPr>
                 <w:rFonts w:eastAsiaTheme="minorEastAsia" w:hint="eastAsia"/>
               </w:rPr>
-              <w:t>持续部署服务器</w:t>
+              <w:t>￥</w:t>
+            </w:r>
+            <w:r>
+              <w:rPr>
+                <w:rFonts w:eastAsiaTheme="minorEastAsia" w:hint="eastAsia"/>
+              </w:rPr>
+              <w:t>0.00</w:t>
             </w:r>
           </w:p>
         </w:tc>
@@ -14564,31 +14606,7 @@
           <w:p>
             <w:pPr>
               <w:rPr>
-                <w:rFonts w:eastAsiaTheme="minorEastAsia" w:hint="eastAsia"/>
-              </w:rPr>
-            </w:pPr>
-            <w:r>
-              <w:rPr>
-                <w:rFonts w:eastAsiaTheme="minorEastAsia" w:hint="eastAsia"/>
-              </w:rPr>
-              <w:t>￥</w:t>
-            </w:r>
-            <w:r>
-              <w:rPr>
-                <w:rFonts w:eastAsiaTheme="minorEastAsia" w:hint="eastAsia"/>
-              </w:rPr>
-              <w:t>0.00</w:t>
-            </w:r>
-          </w:p>
-        </w:tc>
-        <w:tc>
-          <w:tcPr>
-            <w:tcW w:w="2841" w:type="dxa"/>
-          </w:tcPr>
-          <w:p>
-            <w:pPr>
-              <w:rPr>
-                <w:rFonts w:eastAsiaTheme="minorEastAsia" w:hint="eastAsia"/>
+                <w:rFonts w:eastAsiaTheme="minorEastAsia"/>
               </w:rPr>
             </w:pPr>
             <w:r>
@@ -14942,12 +14960,6 @@
         <w:rPr>
           <w:rFonts w:hint="eastAsia"/>
         </w:rPr>
-        <w:t>上文提到过，</w:t>
-      </w:r>
-      <w:r>
-        <w:rPr>
-          <w:rFonts w:hint="eastAsia"/>
-        </w:rPr>
         <w:t>Temage</w:t>
       </w:r>
       <w:r>
@@ -14960,108 +14972,69 @@
         <w:rPr>
           <w:rFonts w:hint="eastAsia"/>
         </w:rPr>
-        <w:t>四</w:t>
-      </w:r>
-      <w:r>
-        <w:rPr>
-          <w:rFonts w:hint="eastAsia"/>
-        </w:rPr>
-        <w:t>大功能模块，文</w:t>
-      </w:r>
-      <w:r>
-        <w:rPr>
-          <w:rFonts w:hint="eastAsia"/>
-        </w:rPr>
-        <w:t>本</w:t>
-      </w:r>
-      <w:r>
-        <w:rPr>
-          <w:rFonts w:hint="eastAsia"/>
-        </w:rPr>
-        <w:t>预处理模块、</w:t>
-      </w:r>
-      <w:r>
-        <w:rPr>
-          <w:rFonts w:hint="eastAsia"/>
-        </w:rPr>
-        <w:t>图片预处理模块、</w:t>
-      </w:r>
-      <w:r>
-        <w:rPr>
-          <w:rFonts w:hint="eastAsia"/>
-        </w:rPr>
-        <w:t>排版生成模块和社区</w:t>
-      </w:r>
-      <w:r>
-        <w:rPr>
-          <w:rFonts w:hint="eastAsia"/>
-        </w:rPr>
-        <w:t>分享</w:t>
-      </w:r>
-      <w:r>
-        <w:rPr>
-          <w:rFonts w:hint="eastAsia"/>
-        </w:rPr>
-        <w:t>模块，其中文</w:t>
-      </w:r>
-      <w:r>
-        <w:rPr>
-          <w:rFonts w:hint="eastAsia"/>
-        </w:rPr>
-        <w:t>本、</w:t>
-      </w:r>
-      <w:r>
-        <w:rPr>
-          <w:rFonts w:hint="eastAsia"/>
-        </w:rPr>
-        <w:t>图片预处理模块和排版生成模块需要用到深度学习的技术。</w:t>
+        <w:t>两</w:t>
+      </w:r>
+      <w:r>
+        <w:rPr>
+          <w:rFonts w:hint="eastAsia"/>
+        </w:rPr>
+        <w:t>大功能模块</w:t>
+      </w:r>
+      <w:r>
+        <w:rPr>
+          <w:rFonts w:hint="eastAsia"/>
+        </w:rPr>
+        <w:t>——</w:t>
+      </w:r>
+      <w:r>
+        <w:rPr>
+          <w:rFonts w:hint="eastAsia"/>
+        </w:rPr>
+        <w:t>图文排版模块</w:t>
+      </w:r>
+      <w:r>
+        <w:rPr>
+          <w:rFonts w:hint="eastAsia"/>
+        </w:rPr>
+        <w:t>和</w:t>
+      </w:r>
+      <w:r>
+        <w:rPr>
+          <w:rFonts w:hint="eastAsia"/>
+        </w:rPr>
+        <w:t>用户社区模块</w:t>
+      </w:r>
+      <w:r>
+        <w:rPr>
+          <w:rFonts w:hint="eastAsia"/>
+        </w:rPr>
+        <w:t>——</w:t>
+      </w:r>
+      <w:r>
+        <w:rPr>
+          <w:rFonts w:hint="eastAsia"/>
+        </w:rPr>
+        <w:t>都将</w:t>
+      </w:r>
+      <w:r>
+        <w:rPr>
+          <w:rFonts w:hint="eastAsia"/>
+        </w:rPr>
+        <w:t>用到深度学习的技术。</w:t>
       </w:r>
     </w:p>
     <w:p>
       <w:pPr>
         <w:ind w:firstLine="420"/>
-      </w:pPr>
-      <w:r>
-        <w:rPr>
-          <w:rFonts w:hint="eastAsia"/>
-        </w:rPr>
-        <w:t>文</w:t>
-      </w:r>
-      <w:r>
-        <w:rPr>
-          <w:rFonts w:hint="eastAsia"/>
-        </w:rPr>
-        <w:t>本</w:t>
-      </w:r>
-      <w:r>
-        <w:rPr>
-          <w:rFonts w:hint="eastAsia"/>
-        </w:rPr>
-        <w:t>预处理模块包含</w:t>
-      </w:r>
-      <w:r>
-        <w:rPr>
-          <w:rFonts w:hint="eastAsia"/>
-        </w:rPr>
-        <w:t>三</w:t>
-      </w:r>
-      <w:r>
-        <w:rPr>
-          <w:rFonts w:hint="eastAsia"/>
-        </w:rPr>
-        <w:t>部分：文本关键词提取、文本主题分类、</w:t>
-      </w:r>
-      <w:r>
-        <w:rPr>
-          <w:rFonts w:hint="eastAsia"/>
-        </w:rPr>
-        <w:t>用户习惯追踪</w:t>
-      </w:r>
-      <w:r>
-        <w:rPr>
-          <w:rFonts w:hint="eastAsia"/>
-        </w:rPr>
-        <w:t>。</w:t>
+        <w:rPr>
+          <w:rFonts w:hint="eastAsia"/>
+        </w:rPr>
+      </w:pPr>
+      <w:r>
+        <w:rPr>
+          <w:rFonts w:hint="eastAsia"/>
+        </w:rPr>
+        <w:t>图文排版模块包含两个部分：文本主题分类和图文智能排版。</w:t>
       </w:r>
     </w:p>
     <w:p>
@@ -15072,30 +15045,49 @@
         <w:rPr>
           <w:rFonts w:hint="eastAsia"/>
         </w:rPr>
-        <w:t>图片预处理模块</w:t>
-      </w:r>
-      <w:r>
-        <w:rPr>
-          <w:rFonts w:hint="eastAsia"/>
-        </w:rPr>
-        <w:t>：图片向量嵌入。</w:t>
-      </w:r>
-    </w:p>
-    <w:p>
-      <w:pPr>
-        <w:ind w:firstLine="420"/>
-      </w:pPr>
-      <w:r>
-        <w:rPr>
-          <w:rFonts w:hint="eastAsia"/>
-        </w:rPr>
-        <w:t>排版生成模块包含三部分：</w:t>
-      </w:r>
-      <w:r>
-        <w:rPr>
-          <w:rFonts w:hint="eastAsia"/>
-        </w:rPr>
-        <w:t>图文匹配</w:t>
+        <w:t>社区</w:t>
+      </w:r>
+      <w:r>
+        <w:rPr>
+          <w:rFonts w:hint="eastAsia"/>
+        </w:rPr>
+        <w:t>分</w:t>
+      </w:r>
+      <w:r>
+        <w:rPr>
+          <w:rFonts w:hint="eastAsia"/>
+        </w:rPr>
+        <w:t>享模块包含</w:t>
+      </w:r>
+      <w:r>
+        <w:rPr>
+          <w:rFonts w:hint="eastAsia"/>
+        </w:rPr>
+        <w:t>三</w:t>
+      </w:r>
+      <w:r>
+        <w:rPr>
+          <w:rFonts w:hint="eastAsia"/>
+        </w:rPr>
+        <w:t>部分：优质版式</w:t>
+      </w:r>
+      <w:r>
+        <w:rPr>
+          <w:rFonts w:hint="eastAsia"/>
+        </w:rPr>
+        <w:t>分</w:t>
+      </w:r>
+      <w:r>
+        <w:rPr>
+          <w:rFonts w:hint="eastAsia"/>
+        </w:rPr>
+        <w:t>享、</w:t>
+      </w:r>
+      <w:r>
+        <w:rPr>
+          <w:rFonts w:hint="eastAsia"/>
+        </w:rPr>
+        <w:t>用户反馈学习</w:t>
       </w:r>
       <w:r>
         <w:rPr>
@@ -15107,48 +15099,7 @@
         <w:rPr>
           <w:rFonts w:hint="eastAsia"/>
         </w:rPr>
-        <w:t>风格融合</w:t>
-      </w:r>
-      <w:r>
-        <w:rPr>
-          <w:rFonts w:hint="eastAsia"/>
-        </w:rPr>
-        <w:t>、用户个性微调</w:t>
-      </w:r>
-      <w:r>
-        <w:rPr>
-          <w:rFonts w:hint="eastAsia"/>
-        </w:rPr>
-        <w:t>。</w:t>
-      </w:r>
-    </w:p>
-    <w:p>
-      <w:pPr>
-        <w:ind w:firstLine="420"/>
-      </w:pPr>
-      <w:r>
-        <w:rPr>
-          <w:rFonts w:hint="eastAsia"/>
-        </w:rPr>
-        <w:t>社区共享模块包含</w:t>
-      </w:r>
-      <w:r>
-        <w:rPr>
-          <w:rFonts w:hint="eastAsia"/>
-        </w:rPr>
-        <w:t>三</w:t>
-      </w:r>
-      <w:r>
-        <w:rPr>
-          <w:rFonts w:hint="eastAsia"/>
-        </w:rPr>
-        <w:t>部分：优质版式共享、用户交流与反馈</w:t>
-      </w:r>
-      <w:r>
-        <w:rPr>
-          <w:rFonts w:hint="eastAsia"/>
-        </w:rPr>
-        <w:t>，用户反馈</w:t>
+        <w:t>优秀产品推荐</w:t>
       </w:r>
       <w:r>
         <w:rPr>
@@ -15196,7 +15147,10 @@
         <w:rPr>
           <w:rFonts w:hint="eastAsia"/>
         </w:rPr>
-        <w:t>TF-IDE</w:t>
+        <w:t>TF-ID</w:t>
+      </w:r>
+      <w:r>
+        <w:t>F</w:t>
       </w:r>
       <w:r>
         <w:rPr>
@@ -15204,29 +15158,31 @@
         </w:rPr>
         <w:t>模型，用统计的方法找出文本中关键词，为提高搜索效率，我们可以使用</w:t>
       </w:r>
-      <w:r>
-        <w:rPr>
-          <w:rFonts w:hint="eastAsia"/>
-        </w:rPr>
-        <w:t>sphinx</w:t>
-      </w:r>
-      <w:r>
-        <w:rPr>
-          <w:rFonts w:hint="eastAsia"/>
-        </w:rPr>
-        <w:t>开源搜索引擎框架对数据库建立索引。图片的识别，使用</w:t>
-      </w:r>
-      <w:r>
-        <w:rPr>
-          <w:rFonts w:hint="eastAsia"/>
-        </w:rPr>
-        <w:t>CNN</w:t>
-      </w:r>
-      <w:r>
-        <w:rPr>
-          <w:rFonts w:hint="eastAsia"/>
-        </w:rPr>
-        <w:t>模型。</w:t>
+      <w:proofErr w:type="spellStart"/>
+      <w:r>
+        <w:t>E</w:t>
+      </w:r>
+      <w:r>
+        <w:rPr>
+          <w:rFonts w:hint="eastAsia"/>
+        </w:rPr>
+        <w:t>lastic</w:t>
+      </w:r>
+      <w:r>
+        <w:t>S</w:t>
+      </w:r>
+      <w:r>
+        <w:rPr>
+          <w:rFonts w:hint="eastAsia"/>
+        </w:rPr>
+        <w:t>earch</w:t>
+      </w:r>
+      <w:proofErr w:type="spellEnd"/>
+      <w:r>
+        <w:rPr>
+          <w:rFonts w:hint="eastAsia"/>
+        </w:rPr>
+        <w:t>开源搜索引擎框架对数据库建立索引。</w:t>
       </w:r>
     </w:p>
     <w:p>
@@ -15237,40 +15193,55 @@
         <w:rPr>
           <w:rFonts w:hint="eastAsia"/>
         </w:rPr>
-        <w:t>文本的分类使用</w:t>
-      </w:r>
-      <w:r>
-        <w:rPr>
-          <w:rFonts w:hint="eastAsia"/>
-        </w:rPr>
-        <w:t>E</w:t>
-      </w:r>
-      <w:r>
-        <w:t>LM</w:t>
-      </w:r>
-      <w:r>
-        <w:rPr>
-          <w:rFonts w:hint="eastAsia"/>
-        </w:rPr>
-        <w:t>o+LSTM+TextCNN</w:t>
-      </w:r>
-      <w:r>
-        <w:rPr>
-          <w:rFonts w:hint="eastAsia"/>
-        </w:rPr>
-        <w:t>模型。根据文本的分类，使用</w:t>
-      </w:r>
-      <w:r>
-        <w:rPr>
-          <w:rFonts w:hint="eastAsia"/>
-        </w:rPr>
-        <w:t>Top-k</w:t>
-      </w:r>
-      <w:r>
-        <w:rPr>
-          <w:rFonts w:hint="eastAsia"/>
-        </w:rPr>
-        <w:t>方法推荐合适的版式。</w:t>
+        <w:t>图片的识别，</w:t>
+      </w:r>
+      <w:r>
+        <w:rPr>
+          <w:rFonts w:hint="eastAsia"/>
+        </w:rPr>
+        <w:t>Temage</w:t>
+      </w:r>
+      <w:r>
+        <w:rPr>
+          <w:rFonts w:hint="eastAsia"/>
+        </w:rPr>
+        <w:t>借鉴</w:t>
+      </w:r>
+      <w:r>
+        <w:rPr>
+          <w:rFonts w:hint="eastAsia"/>
+        </w:rPr>
+        <w:t>V</w:t>
+      </w:r>
+      <w:r>
+        <w:t>GG16</w:t>
+      </w:r>
+      <w:r>
+        <w:rPr>
+          <w:rFonts w:hint="eastAsia"/>
+        </w:rPr>
+        <w:t>的网络结构，设计</w:t>
+      </w:r>
+      <w:r>
+        <w:rPr>
+          <w:rFonts w:hint="eastAsia"/>
+        </w:rPr>
+        <w:t>基于</w:t>
+      </w:r>
+      <w:r>
+        <w:t>CNN</w:t>
+      </w:r>
+      <w:r>
+        <w:rPr>
+          <w:rFonts w:hint="eastAsia"/>
+        </w:rPr>
+        <w:t>神经网络的模型</w:t>
+      </w:r>
+      <w:r>
+        <w:rPr>
+          <w:rFonts w:hint="eastAsia"/>
+        </w:rPr>
+        <w:t>。</w:t>
       </w:r>
     </w:p>
     <w:p>
@@ -15281,19 +15252,40 @@
         <w:rPr>
           <w:rFonts w:hint="eastAsia"/>
         </w:rPr>
-        <w:t>用户习惯追踪，使用基于</w:t>
-      </w:r>
-      <w:r>
-        <w:rPr>
-          <w:rFonts w:hint="eastAsia"/>
-        </w:rPr>
-        <w:t>LSTM</w:t>
-      </w:r>
-      <w:r>
-        <w:rPr>
-          <w:rFonts w:hint="eastAsia"/>
-        </w:rPr>
-        <w:t>神经网络的模型，推断图文风格。</w:t>
+        <w:t>文本的分类使用</w:t>
+      </w:r>
+      <w:r>
+        <w:rPr>
+          <w:rFonts w:hint="eastAsia"/>
+        </w:rPr>
+        <w:t>E</w:t>
+      </w:r>
+      <w:r>
+        <w:t>LM</w:t>
+      </w:r>
+      <w:r>
+        <w:rPr>
+          <w:rFonts w:hint="eastAsia"/>
+        </w:rPr>
+        <w:t>o+LSTM+TextCNN</w:t>
+      </w:r>
+      <w:r>
+        <w:rPr>
+          <w:rFonts w:hint="eastAsia"/>
+        </w:rPr>
+        <w:t>模型。根据文本的分类，使用</w:t>
+      </w:r>
+      <w:r>
+        <w:rPr>
+          <w:rFonts w:hint="eastAsia"/>
+        </w:rPr>
+        <w:t>Top-k</w:t>
+      </w:r>
+      <w:r>
+        <w:rPr>
+          <w:rFonts w:hint="eastAsia"/>
+        </w:rPr>
+        <w:t>方法推荐合适的版式。</w:t>
       </w:r>
     </w:p>
     <w:p>
@@ -15304,31 +15296,31 @@
         <w:rPr>
           <w:rFonts w:hint="eastAsia"/>
         </w:rPr>
-        <w:t>图片文</w:t>
-      </w:r>
-      <w:r>
-        <w:rPr>
-          <w:rFonts w:hint="eastAsia"/>
-        </w:rPr>
-        <w:t>本</w:t>
-      </w:r>
-      <w:r>
-        <w:rPr>
-          <w:rFonts w:hint="eastAsia"/>
-        </w:rPr>
-        <w:t>的匹配，</w:t>
-      </w:r>
-      <w:r>
-        <w:rPr>
-          <w:rFonts w:hint="eastAsia"/>
-        </w:rPr>
-        <w:t>使用</w:t>
-      </w:r>
-      <w:r>
-        <w:rPr>
-          <w:rFonts w:hint="eastAsia"/>
-        </w:rPr>
-        <w:t>基于余弦计算等方法匹配图片在文字的位置，进行图片与文字的初排版。</w:t>
+        <w:t>用户习惯追踪，使用基于</w:t>
+      </w:r>
+      <w:r>
+        <w:rPr>
+          <w:rFonts w:hint="eastAsia"/>
+        </w:rPr>
+        <w:t>LSTM</w:t>
+      </w:r>
+      <w:r>
+        <w:rPr>
+          <w:rFonts w:hint="eastAsia"/>
+        </w:rPr>
+        <w:t>神经网络的模型，</w:t>
+      </w:r>
+      <w:r>
+        <w:rPr>
+          <w:rFonts w:hint="eastAsia"/>
+        </w:rPr>
+        <w:t>对用户收藏或创作的产品进行时序分析</w:t>
+      </w:r>
+      <w:r>
+        <w:rPr>
+          <w:rFonts w:hint="eastAsia"/>
+        </w:rPr>
+        <w:t>。</w:t>
       </w:r>
     </w:p>
     <w:p>
@@ -15339,43 +15331,37 @@
         <w:rPr>
           <w:rFonts w:hint="eastAsia"/>
         </w:rPr>
-        <w:t>内容的智能填充，使用</w:t>
-      </w:r>
-      <w:r>
-        <w:rPr>
-          <w:rFonts w:hint="eastAsia"/>
-        </w:rPr>
-        <w:t>R</w:t>
-      </w:r>
-      <w:r>
-        <w:t>NN</w:t>
-      </w:r>
-      <w:r>
-        <w:rPr>
-          <w:rFonts w:hint="eastAsia"/>
-        </w:rPr>
-        <w:t>-</w:t>
-      </w:r>
-      <w:r>
-        <w:t>LSTM</w:t>
-      </w:r>
-      <w:r>
-        <w:rPr>
-          <w:rFonts w:hint="eastAsia"/>
-        </w:rPr>
-        <w:t>对文中单词或句子进行</w:t>
-      </w:r>
-      <w:r>
-        <w:rPr>
-          <w:rFonts w:hint="eastAsia"/>
-        </w:rPr>
-        <w:t>encode</w:t>
-      </w:r>
-      <w:r>
-        <w:rPr>
-          <w:rFonts w:hint="eastAsia"/>
-        </w:rPr>
-        <w:t>，得到表示单词或句子的向量，然后进行填充处理。</w:t>
+        <w:t>图片文</w:t>
+      </w:r>
+      <w:r>
+        <w:rPr>
+          <w:rFonts w:hint="eastAsia"/>
+        </w:rPr>
+        <w:t>本</w:t>
+      </w:r>
+      <w:r>
+        <w:rPr>
+          <w:rFonts w:hint="eastAsia"/>
+        </w:rPr>
+        <w:t>的匹配，</w:t>
+      </w:r>
+      <w:r>
+        <w:rPr>
+          <w:rFonts w:hint="eastAsia"/>
+        </w:rPr>
+        <w:t>使用</w:t>
+      </w:r>
+      <w:r>
+        <w:rPr>
+          <w:rFonts w:hint="eastAsia"/>
+        </w:rPr>
+        <w:t>双分支模型，</w:t>
+      </w:r>
+      <w:r>
+        <w:rPr>
+          <w:rFonts w:hint="eastAsia"/>
+        </w:rPr>
+        <w:t>基于余弦计算等方法匹配图片在文字的位置，进行图片与文字的初排版。</w:t>
       </w:r>
     </w:p>
     <w:p>
@@ -15477,7 +15463,13 @@
         <w:rPr>
           <w:rFonts w:hint="eastAsia"/>
         </w:rPr>
-        <w:t>我们需要一台训练专用服务器，由</w:t>
+        <w:t>Temage</w:t>
+      </w:r>
+      <w:r>
+        <w:rPr>
+          <w:rFonts w:hint="eastAsia"/>
+        </w:rPr>
+        <w:t>需要一台训练专用服务器，由</w:t>
       </w:r>
       <w:r>
         <w:t xml:space="preserve">Intel® AI </w:t>
@@ -15505,7 +15497,13 @@
         <w:rPr>
           <w:rFonts w:hint="eastAsia"/>
         </w:rPr>
-        <w:t>我们需要一台部署服务器，价格大约</w:t>
+        <w:t>Temage</w:t>
+      </w:r>
+      <w:r>
+        <w:rPr>
+          <w:rFonts w:hint="eastAsia"/>
+        </w:rPr>
+        <w:t>需要一台部署服务器，价格大约</w:t>
       </w:r>
       <w:r>
         <w:rPr>
@@ -15620,8 +15618,6 @@
           <w:shd w:val="clear" w:color="auto" w:fill="FFFFFF"/>
         </w:rPr>
       </w:pPr>
-      <w:bookmarkStart w:id="104" w:name="_GoBack"/>
-      <w:bookmarkEnd w:id="104"/>
     </w:p>
     <w:p>
       <w:pPr>
@@ -15852,14 +15848,14 @@
       <w:pPr>
         <w:pStyle w:val="3"/>
       </w:pPr>
-      <w:bookmarkStart w:id="105" w:name="_Toc530472090"/>
+      <w:bookmarkStart w:id="104" w:name="_Toc530472090"/>
       <w:r>
         <w:rPr>
           <w:rFonts w:hint="eastAsia"/>
         </w:rPr>
         <w:t>动态数据</w:t>
       </w:r>
-      <w:bookmarkEnd w:id="105"/>
+      <w:bookmarkEnd w:id="104"/>
     </w:p>
     <w:p/>
     <w:p/>
@@ -16091,14 +16087,14 @@
       <w:pPr>
         <w:pStyle w:val="3"/>
       </w:pPr>
-      <w:bookmarkStart w:id="106" w:name="_Toc530472091"/>
+      <w:bookmarkStart w:id="105" w:name="_Toc530472091"/>
       <w:r>
         <w:rPr>
           <w:rFonts w:hint="eastAsia"/>
         </w:rPr>
         <w:t>数据词典</w:t>
       </w:r>
-      <w:bookmarkEnd w:id="106"/>
+      <w:bookmarkEnd w:id="105"/>
     </w:p>
     <w:p>
       <w:pPr>
@@ -16317,14 +16313,14 @@
       <w:pPr>
         <w:pStyle w:val="3"/>
       </w:pPr>
-      <w:bookmarkStart w:id="107" w:name="_Toc530472092"/>
+      <w:bookmarkStart w:id="106" w:name="_Toc530472092"/>
       <w:r>
         <w:rPr>
           <w:rFonts w:hint="eastAsia"/>
         </w:rPr>
         <w:t>数据采集</w:t>
       </w:r>
-      <w:bookmarkEnd w:id="107"/>
+      <w:bookmarkEnd w:id="106"/>
     </w:p>
     <w:p>
       <w:pPr>
@@ -16482,42 +16478,42 @@
       <w:pPr>
         <w:pStyle w:val="2"/>
       </w:pPr>
-      <w:bookmarkStart w:id="108" w:name="_Toc331238750"/>
-      <w:bookmarkStart w:id="109" w:name="_Toc331243763"/>
-      <w:bookmarkStart w:id="110" w:name="_Toc363084244"/>
-      <w:bookmarkStart w:id="111" w:name="_Toc331243584"/>
-      <w:bookmarkStart w:id="112" w:name="_Toc331545184"/>
-      <w:bookmarkStart w:id="113" w:name="_Toc530472093"/>
+      <w:bookmarkStart w:id="107" w:name="_Toc331238750"/>
+      <w:bookmarkStart w:id="108" w:name="_Toc331243763"/>
+      <w:bookmarkStart w:id="109" w:name="_Toc363084244"/>
+      <w:bookmarkStart w:id="110" w:name="_Toc331243584"/>
+      <w:bookmarkStart w:id="111" w:name="_Toc331545184"/>
+      <w:bookmarkStart w:id="112" w:name="_Toc530472093"/>
       <w:r>
         <w:lastRenderedPageBreak/>
         <w:t>功能需求</w:t>
       </w:r>
+      <w:bookmarkEnd w:id="107"/>
       <w:bookmarkEnd w:id="108"/>
       <w:bookmarkEnd w:id="109"/>
       <w:bookmarkEnd w:id="110"/>
       <w:bookmarkEnd w:id="111"/>
       <w:bookmarkEnd w:id="112"/>
-      <w:bookmarkEnd w:id="113"/>
     </w:p>
     <w:p>
       <w:pPr>
         <w:pStyle w:val="3"/>
       </w:pPr>
-      <w:bookmarkStart w:id="114" w:name="_Toc331238751"/>
-      <w:bookmarkStart w:id="115" w:name="_Toc363084245"/>
-      <w:bookmarkStart w:id="116" w:name="_Toc331243585"/>
-      <w:bookmarkStart w:id="117" w:name="_Toc331545185"/>
-      <w:bookmarkStart w:id="118" w:name="_Toc331243764"/>
-      <w:bookmarkStart w:id="119" w:name="_Toc530472094"/>
+      <w:bookmarkStart w:id="113" w:name="_Toc331238751"/>
+      <w:bookmarkStart w:id="114" w:name="_Toc363084245"/>
+      <w:bookmarkStart w:id="115" w:name="_Toc331243585"/>
+      <w:bookmarkStart w:id="116" w:name="_Toc331545185"/>
+      <w:bookmarkStart w:id="117" w:name="_Toc331243764"/>
+      <w:bookmarkStart w:id="118" w:name="_Toc530472094"/>
       <w:r>
         <w:t>功能模块结构图</w:t>
       </w:r>
+      <w:bookmarkEnd w:id="113"/>
       <w:bookmarkEnd w:id="114"/>
       <w:bookmarkEnd w:id="115"/>
       <w:bookmarkEnd w:id="116"/>
       <w:bookmarkEnd w:id="117"/>
       <w:bookmarkEnd w:id="118"/>
-      <w:bookmarkEnd w:id="119"/>
     </w:p>
     <w:p>
       <w:pPr>
@@ -16851,22 +16847,22 @@
       <w:pPr>
         <w:pStyle w:val="3"/>
       </w:pPr>
-      <w:bookmarkStart w:id="120" w:name="_Toc363084246"/>
-      <w:bookmarkStart w:id="121" w:name="_Toc331545186"/>
-      <w:bookmarkStart w:id="122" w:name="_Toc331243765"/>
-      <w:bookmarkStart w:id="123" w:name="_Toc331238752"/>
-      <w:bookmarkStart w:id="124" w:name="_Toc331243586"/>
-      <w:bookmarkStart w:id="125" w:name="_Toc530472095"/>
+      <w:bookmarkStart w:id="119" w:name="_Toc363084246"/>
+      <w:bookmarkStart w:id="120" w:name="_Toc331545186"/>
+      <w:bookmarkStart w:id="121" w:name="_Toc331243765"/>
+      <w:bookmarkStart w:id="122" w:name="_Toc331238752"/>
+      <w:bookmarkStart w:id="123" w:name="_Toc331243586"/>
+      <w:bookmarkStart w:id="124" w:name="_Toc530472095"/>
       <w:r>
         <w:lastRenderedPageBreak/>
         <w:t>核心功能模块描述</w:t>
       </w:r>
+      <w:bookmarkEnd w:id="119"/>
       <w:bookmarkEnd w:id="120"/>
       <w:bookmarkEnd w:id="121"/>
       <w:bookmarkEnd w:id="122"/>
       <w:bookmarkEnd w:id="123"/>
       <w:bookmarkEnd w:id="124"/>
-      <w:bookmarkEnd w:id="125"/>
     </w:p>
     <w:p>
       <w:pPr>
@@ -18375,41 +18371,41 @@
       <w:pPr>
         <w:pStyle w:val="2"/>
       </w:pPr>
-      <w:bookmarkStart w:id="126" w:name="_Toc331545187"/>
-      <w:bookmarkStart w:id="127" w:name="_Toc363084247"/>
-      <w:bookmarkStart w:id="128" w:name="_Toc331243587"/>
-      <w:bookmarkStart w:id="129" w:name="_Toc331243766"/>
-      <w:bookmarkStart w:id="130" w:name="_Toc331238753"/>
-      <w:bookmarkStart w:id="131" w:name="_Toc530472096"/>
+      <w:bookmarkStart w:id="125" w:name="_Toc331545187"/>
+      <w:bookmarkStart w:id="126" w:name="_Toc363084247"/>
+      <w:bookmarkStart w:id="127" w:name="_Toc331243587"/>
+      <w:bookmarkStart w:id="128" w:name="_Toc331243766"/>
+      <w:bookmarkStart w:id="129" w:name="_Toc331238753"/>
+      <w:bookmarkStart w:id="130" w:name="_Toc530472096"/>
       <w:r>
         <w:t>非功能性需求</w:t>
       </w:r>
+      <w:bookmarkEnd w:id="125"/>
       <w:bookmarkEnd w:id="126"/>
       <w:bookmarkEnd w:id="127"/>
       <w:bookmarkEnd w:id="128"/>
       <w:bookmarkEnd w:id="129"/>
       <w:bookmarkEnd w:id="130"/>
-      <w:bookmarkEnd w:id="131"/>
     </w:p>
     <w:p>
       <w:pPr>
         <w:pStyle w:val="3"/>
       </w:pPr>
-      <w:bookmarkStart w:id="132" w:name="_Toc331238754"/>
-      <w:bookmarkStart w:id="133" w:name="_Toc331243588"/>
-      <w:bookmarkStart w:id="134" w:name="_Toc331545188"/>
-      <w:bookmarkStart w:id="135" w:name="_Toc363084248"/>
-      <w:bookmarkStart w:id="136" w:name="_Toc331243767"/>
-      <w:bookmarkStart w:id="137" w:name="_Toc530472097"/>
+      <w:bookmarkStart w:id="131" w:name="_Toc331238754"/>
+      <w:bookmarkStart w:id="132" w:name="_Toc331243588"/>
+      <w:bookmarkStart w:id="133" w:name="_Toc331545188"/>
+      <w:bookmarkStart w:id="134" w:name="_Toc363084248"/>
+      <w:bookmarkStart w:id="135" w:name="_Toc331243767"/>
+      <w:bookmarkStart w:id="136" w:name="_Toc530472097"/>
       <w:r>
         <w:t>扩展性和可维护性</w:t>
       </w:r>
+      <w:bookmarkEnd w:id="131"/>
       <w:bookmarkEnd w:id="132"/>
       <w:bookmarkEnd w:id="133"/>
       <w:bookmarkEnd w:id="134"/>
       <w:bookmarkEnd w:id="135"/>
       <w:bookmarkEnd w:id="136"/>
-      <w:bookmarkEnd w:id="137"/>
     </w:p>
     <w:p>
       <w:pPr>
@@ -18608,13 +18604,13 @@
       <w:pPr>
         <w:pStyle w:val="3"/>
       </w:pPr>
-      <w:bookmarkStart w:id="138" w:name="_Toc363084250"/>
-      <w:bookmarkStart w:id="139" w:name="_Toc530472098"/>
+      <w:bookmarkStart w:id="137" w:name="_Toc363084250"/>
+      <w:bookmarkStart w:id="138" w:name="_Toc530472098"/>
       <w:r>
         <w:t>易用性</w:t>
       </w:r>
+      <w:bookmarkEnd w:id="137"/>
       <w:bookmarkEnd w:id="138"/>
-      <w:bookmarkEnd w:id="139"/>
     </w:p>
     <w:p>
       <w:pPr>
@@ -18717,32 +18713,32 @@
       <w:pPr>
         <w:pStyle w:val="2"/>
       </w:pPr>
-      <w:bookmarkStart w:id="140" w:name="_Toc530472099"/>
-      <w:bookmarkStart w:id="141" w:name="_Toc331545195"/>
-      <w:bookmarkStart w:id="142" w:name="_Toc331238761"/>
-      <w:bookmarkStart w:id="143" w:name="_Toc331243595"/>
-      <w:bookmarkStart w:id="144" w:name="_Toc363084254"/>
-      <w:bookmarkStart w:id="145" w:name="_Toc331243774"/>
+      <w:bookmarkStart w:id="139" w:name="_Toc530472099"/>
+      <w:bookmarkStart w:id="140" w:name="_Toc331545195"/>
+      <w:bookmarkStart w:id="141" w:name="_Toc331238761"/>
+      <w:bookmarkStart w:id="142" w:name="_Toc331243595"/>
+      <w:bookmarkStart w:id="143" w:name="_Toc363084254"/>
+      <w:bookmarkStart w:id="144" w:name="_Toc331243774"/>
       <w:r>
         <w:rPr>
           <w:rFonts w:hint="eastAsia"/>
         </w:rPr>
         <w:t>性能需求</w:t>
       </w:r>
-      <w:bookmarkEnd w:id="140"/>
+      <w:bookmarkEnd w:id="139"/>
     </w:p>
     <w:p>
       <w:pPr>
         <w:pStyle w:val="3"/>
       </w:pPr>
-      <w:bookmarkStart w:id="146" w:name="_Toc530472100"/>
+      <w:bookmarkStart w:id="145" w:name="_Toc530472100"/>
       <w:r>
         <w:rPr>
           <w:rFonts w:hint="eastAsia"/>
         </w:rPr>
         <w:t>时间特性</w:t>
       </w:r>
-      <w:bookmarkEnd w:id="146"/>
+      <w:bookmarkEnd w:id="145"/>
     </w:p>
     <w:p>
       <w:pPr>
@@ -18797,14 +18793,14 @@
       <w:pPr>
         <w:pStyle w:val="3"/>
       </w:pPr>
-      <w:bookmarkStart w:id="147" w:name="_Toc530472101"/>
+      <w:bookmarkStart w:id="146" w:name="_Toc530472101"/>
       <w:r>
         <w:rPr>
           <w:rFonts w:hint="eastAsia"/>
         </w:rPr>
         <w:t>适应性</w:t>
       </w:r>
-      <w:bookmarkEnd w:id="147"/>
+      <w:bookmarkEnd w:id="146"/>
     </w:p>
     <w:p>
       <w:pPr>
@@ -18882,6 +18878,8 @@
         </w:rPr>
         <w:t>在进行维护升级后，如若对操作方式产生影响，均会在新版本中给予用户显著的提示，确保用户的流畅使用。</w:t>
       </w:r>
+      <w:bookmarkStart w:id="147" w:name="_GoBack"/>
+      <w:bookmarkEnd w:id="147"/>
     </w:p>
     <w:p>
       <w:pPr>
@@ -20537,11 +20535,11 @@
         <w:lastRenderedPageBreak/>
         <w:t>用例图</w:t>
       </w:r>
+      <w:bookmarkEnd w:id="140"/>
       <w:bookmarkEnd w:id="141"/>
       <w:bookmarkEnd w:id="142"/>
       <w:bookmarkEnd w:id="143"/>
       <w:bookmarkEnd w:id="144"/>
-      <w:bookmarkEnd w:id="145"/>
       <w:bookmarkEnd w:id="153"/>
     </w:p>
     <w:p>
@@ -36443,7 +36441,7 @@
 </file>
 
 <file path=customXml/itemProps2.xml><?xml version="1.0" encoding="utf-8"?>
-<ds:datastoreItem xmlns:ds="http://schemas.openxmlformats.org/officeDocument/2006/customXml" ds:itemID="{1C04FE8B-54B6-48D2-84EB-98CCF22C9429}">
+<ds:datastoreItem xmlns:ds="http://schemas.openxmlformats.org/officeDocument/2006/customXml" ds:itemID="{2AF1F741-136F-4B22-BBEC-7DB9FF3BCCA9}">
   <ds:schemaRefs>
     <ds:schemaRef ds:uri="http://schemas.openxmlformats.org/officeDocument/2006/bibliography"/>
   </ds:schemaRefs>

</xml_diff>

<commit_message>
update docs about exception handler and somthing about sentry and Istio
update docs about exception handler and somthing about sentry and Istio
</commit_message>
<xml_diff>
--- a/docs/Temage开发文档.docx
+++ b/docs/Temage开发文档.docx
@@ -643,7 +643,6 @@
           <w:docPartUnique/>
         </w:docPartObj>
       </w:sdtPr>
-      <w:sdtEndPr/>
       <w:sdtContent>
         <w:p>
           <w:pPr>
@@ -10821,10 +10820,273 @@
     </w:p>
     <w:p>
       <w:pPr>
+        <w:numPr>
+          <w:ilvl w:val="0"/>
+          <w:numId w:val="5"/>
+        </w:numPr>
+        <w:spacing w:line="300" w:lineRule="auto"/>
+        <w:ind w:firstLine="420"/>
+      </w:pPr>
+      <w:proofErr w:type="spellStart"/>
+      <w:r>
+        <w:rPr>
+          <w:rFonts w:hint="eastAsia"/>
+        </w:rPr>
+        <w:t>kubernetes</w:t>
+      </w:r>
+      <w:proofErr w:type="spellEnd"/>
+      <w:r>
+        <w:rPr>
+          <w:rFonts w:hint="eastAsia"/>
+        </w:rPr>
+        <w:t>，简称</w:t>
+      </w:r>
+      <w:r>
+        <w:rPr>
+          <w:rFonts w:hint="eastAsia"/>
+        </w:rPr>
+        <w:t>K8s</w:t>
+      </w:r>
+      <w:r>
+        <w:rPr>
+          <w:rFonts w:hint="eastAsia"/>
+        </w:rPr>
+        <w:t>，是用</w:t>
+      </w:r>
+      <w:r>
+        <w:rPr>
+          <w:rFonts w:hint="eastAsia"/>
+        </w:rPr>
+        <w:t>8</w:t>
+      </w:r>
+      <w:r>
+        <w:rPr>
+          <w:rFonts w:hint="eastAsia"/>
+        </w:rPr>
+        <w:t>代替</w:t>
+      </w:r>
+      <w:r>
+        <w:rPr>
+          <w:rFonts w:hint="eastAsia"/>
+        </w:rPr>
+        <w:t>8</w:t>
+      </w:r>
+      <w:r>
+        <w:rPr>
+          <w:rFonts w:hint="eastAsia"/>
+        </w:rPr>
+        <w:t>个字符“</w:t>
+      </w:r>
+      <w:proofErr w:type="spellStart"/>
+      <w:r>
+        <w:rPr>
+          <w:rFonts w:hint="eastAsia"/>
+        </w:rPr>
+        <w:t>ubernete</w:t>
+      </w:r>
+      <w:proofErr w:type="spellEnd"/>
+      <w:r>
+        <w:rPr>
+          <w:rFonts w:hint="eastAsia"/>
+        </w:rPr>
+        <w:t>”而成的缩写。是一个开源的，用于管理云平台中多个主机上的容器化的应用，</w:t>
+      </w:r>
+      <w:r>
+        <w:rPr>
+          <w:rFonts w:hint="eastAsia"/>
+        </w:rPr>
+        <w:t>Kubernetes</w:t>
+      </w:r>
+      <w:r>
+        <w:rPr>
+          <w:rFonts w:hint="eastAsia"/>
+        </w:rPr>
+        <w:t>的目标是</w:t>
+      </w:r>
+      <w:proofErr w:type="gramStart"/>
+      <w:r>
+        <w:rPr>
+          <w:rFonts w:hint="eastAsia"/>
+        </w:rPr>
+        <w:t>让部署</w:t>
+      </w:r>
+      <w:proofErr w:type="gramEnd"/>
+      <w:r>
+        <w:rPr>
+          <w:rFonts w:hint="eastAsia"/>
+        </w:rPr>
+        <w:t>容器化的应用简单并且高效（</w:t>
+      </w:r>
+      <w:r>
+        <w:rPr>
+          <w:rFonts w:hint="eastAsia"/>
+        </w:rPr>
+        <w:t>powerful</w:t>
+      </w:r>
+      <w:r>
+        <w:rPr>
+          <w:rFonts w:hint="eastAsia"/>
+        </w:rPr>
+        <w:t>）</w:t>
+      </w:r>
+      <w:r>
+        <w:rPr>
+          <w:rFonts w:hint="eastAsia"/>
+        </w:rPr>
+        <w:t>,Kubernetes</w:t>
+      </w:r>
+      <w:r>
+        <w:rPr>
+          <w:rFonts w:hint="eastAsia"/>
+        </w:rPr>
+        <w:t>提供了应用部署，规划，更新，维护的一种机制。</w:t>
+      </w:r>
+    </w:p>
+    <w:p>
+      <w:pPr>
+        <w:numPr>
+          <w:ilvl w:val="0"/>
+          <w:numId w:val="5"/>
+        </w:numPr>
+        <w:spacing w:line="300" w:lineRule="auto"/>
+        <w:ind w:firstLine="420"/>
+      </w:pPr>
+      <w:proofErr w:type="spellStart"/>
+      <w:r>
+        <w:t>Istio</w:t>
+      </w:r>
+      <w:proofErr w:type="spellEnd"/>
+      <w:r>
+        <w:rPr>
+          <w:rFonts w:hint="eastAsia"/>
+        </w:rPr>
+        <w:t>是一个服务网格</w:t>
+      </w:r>
+      <w:r>
+        <w:t xml:space="preserve"> </w:t>
+      </w:r>
+      <w:r>
+        <w:rPr>
+          <w:rFonts w:hint="eastAsia"/>
+        </w:rPr>
+        <w:t>（</w:t>
+      </w:r>
+      <w:r>
+        <w:rPr>
+          <w:rFonts w:hint="eastAsia"/>
+        </w:rPr>
+        <w:t>Service Mes</w:t>
+      </w:r>
+      <w:bookmarkStart w:id="30" w:name="_GoBack"/>
+      <w:bookmarkEnd w:id="30"/>
+      <w:r>
+        <w:rPr>
+          <w:rFonts w:hint="eastAsia"/>
+        </w:rPr>
+        <w:t>h</w:t>
+      </w:r>
+      <w:r>
+        <w:rPr>
+          <w:rFonts w:hint="eastAsia"/>
+        </w:rPr>
+        <w:t>）</w:t>
+      </w:r>
+      <w:r>
+        <w:t>,</w:t>
+      </w:r>
+      <w:r>
+        <w:rPr>
+          <w:rFonts w:hint="eastAsia"/>
+        </w:rPr>
+        <w:t xml:space="preserve"> </w:t>
+      </w:r>
+      <w:proofErr w:type="spellStart"/>
+      <w:r>
+        <w:rPr>
+          <w:rFonts w:hint="eastAsia"/>
+        </w:rPr>
+        <w:t>Istio</w:t>
+      </w:r>
+      <w:proofErr w:type="spellEnd"/>
+      <w:r>
+        <w:rPr>
+          <w:rFonts w:hint="eastAsia"/>
+        </w:rPr>
+        <w:t xml:space="preserve"> </w:t>
+      </w:r>
+      <w:r>
+        <w:rPr>
+          <w:rFonts w:hint="eastAsia"/>
+        </w:rPr>
+        <w:t>有助于降低这些部署的复杂性，并减轻开发团队的压力。它是一个完全开源的服务网格，可以透明地分层到现有的分布式应用程序上。它也是一个平台，包括允许它集成到任何日志记录平台、遥测或策略系统的</w:t>
+      </w:r>
+      <w:r>
+        <w:rPr>
+          <w:rFonts w:hint="eastAsia"/>
+        </w:rPr>
+        <w:t xml:space="preserve"> API</w:t>
+      </w:r>
+      <w:r>
+        <w:rPr>
+          <w:rFonts w:hint="eastAsia"/>
+        </w:rPr>
+        <w:t>。</w:t>
+      </w:r>
+      <w:proofErr w:type="spellStart"/>
+      <w:r>
+        <w:rPr>
+          <w:rFonts w:hint="eastAsia"/>
+        </w:rPr>
+        <w:t>Istio</w:t>
+      </w:r>
+      <w:proofErr w:type="spellEnd"/>
+      <w:r>
+        <w:rPr>
+          <w:rFonts w:hint="eastAsia"/>
+        </w:rPr>
+        <w:t xml:space="preserve"> </w:t>
+      </w:r>
+      <w:r>
+        <w:rPr>
+          <w:rFonts w:hint="eastAsia"/>
+        </w:rPr>
+        <w:t>的多样化功能集使您能够成功高效地运行分布式</w:t>
+      </w:r>
+      <w:proofErr w:type="gramStart"/>
+      <w:r>
+        <w:rPr>
+          <w:rFonts w:hint="eastAsia"/>
+        </w:rPr>
+        <w:t>微服务</w:t>
+      </w:r>
+      <w:proofErr w:type="gramEnd"/>
+      <w:r>
+        <w:rPr>
+          <w:rFonts w:hint="eastAsia"/>
+        </w:rPr>
+        <w:t>架构，并提供保护、连接和监控</w:t>
+      </w:r>
+      <w:proofErr w:type="gramStart"/>
+      <w:r>
+        <w:rPr>
+          <w:rFonts w:hint="eastAsia"/>
+        </w:rPr>
+        <w:t>微服务</w:t>
+      </w:r>
+      <w:proofErr w:type="gramEnd"/>
+      <w:r>
+        <w:rPr>
+          <w:rFonts w:hint="eastAsia"/>
+        </w:rPr>
+        <w:t>的统一方法。</w:t>
+      </w:r>
+    </w:p>
+    <w:p>
+      <w:pPr>
         <w:pStyle w:val="2"/>
       </w:pPr>
-      <w:bookmarkStart w:id="30" w:name="_Toc403425383"/>
-      <w:bookmarkStart w:id="31" w:name="_Toc530472059"/>
+      <w:bookmarkStart w:id="31" w:name="_Toc403425383"/>
+      <w:bookmarkStart w:id="32" w:name="_Toc530472059"/>
       <w:r>
         <w:t>参考资料</w:t>
       </w:r>
@@ -10833,8 +11095,8 @@
       <w:bookmarkEnd w:id="27"/>
       <w:bookmarkEnd w:id="28"/>
       <w:bookmarkEnd w:id="29"/>
-      <w:bookmarkEnd w:id="30"/>
       <w:bookmarkEnd w:id="31"/>
+      <w:bookmarkEnd w:id="32"/>
     </w:p>
     <w:p>
       <w:pPr>
@@ -11021,6 +11283,7 @@
         <w:ind w:firstLineChars="200" w:firstLine="420"/>
       </w:pPr>
       <w:r>
+        <w:lastRenderedPageBreak/>
         <w:t xml:space="preserve">[6] </w:t>
       </w:r>
       <w:r>
@@ -11031,17 +11294,17 @@
       <w:pPr>
         <w:pStyle w:val="2"/>
       </w:pPr>
-      <w:bookmarkStart w:id="32" w:name="_Toc530472060"/>
-      <w:bookmarkStart w:id="33" w:name="_Toc331243752"/>
-      <w:bookmarkStart w:id="34" w:name="_Toc331238739"/>
-      <w:bookmarkStart w:id="35" w:name="_Toc331243573"/>
+      <w:bookmarkStart w:id="33" w:name="_Toc530472060"/>
+      <w:bookmarkStart w:id="34" w:name="_Toc331243752"/>
+      <w:bookmarkStart w:id="35" w:name="_Toc331238739"/>
+      <w:bookmarkStart w:id="36" w:name="_Toc331243573"/>
       <w:r>
         <w:rPr>
           <w:rFonts w:hint="eastAsia"/>
         </w:rPr>
         <w:t>项目定位</w:t>
       </w:r>
-      <w:bookmarkEnd w:id="32"/>
+      <w:bookmarkEnd w:id="33"/>
     </w:p>
     <w:p>
       <w:pPr>
@@ -11050,14 +11313,14 @@
           <w:rFonts w:eastAsiaTheme="minorEastAsia"/>
         </w:rPr>
       </w:pPr>
-      <w:bookmarkStart w:id="36" w:name="_Toc530472061"/>
+      <w:bookmarkStart w:id="37" w:name="_Toc530472061"/>
       <w:r>
         <w:rPr>
           <w:rFonts w:hint="eastAsia"/>
         </w:rPr>
         <w:t>应用场景</w:t>
       </w:r>
-      <w:bookmarkEnd w:id="36"/>
+      <w:bookmarkEnd w:id="37"/>
     </w:p>
     <w:p>
       <w:pPr>
@@ -11093,14 +11356,7 @@
         <w:rPr>
           <w:rFonts w:hint="eastAsia"/>
         </w:rPr>
-        <w:t>发布进程、节省时间</w:t>
-      </w:r>
-      <w:r>
-        <w:rPr>
-          <w:rFonts w:hint="eastAsia"/>
-        </w:rPr>
-        <w:lastRenderedPageBreak/>
-        <w:t>精力成本时，当没有设计基础的用户想要做出精美排版时，当用户不知道如何贴合文章主题设计版面时，</w:t>
+        <w:t>发布进程、节省时间精力成本时，当没有设计基础的用户想要做出精美排版时，当用户不知道如何贴合文章主题设计版面时，</w:t>
       </w:r>
       <w:r>
         <w:rPr>
@@ -11199,14 +11455,14 @@
       <w:pPr>
         <w:pStyle w:val="3"/>
       </w:pPr>
-      <w:bookmarkStart w:id="37" w:name="_Toc530472062"/>
+      <w:bookmarkStart w:id="38" w:name="_Toc530472062"/>
       <w:r>
         <w:rPr>
           <w:rFonts w:hint="eastAsia"/>
         </w:rPr>
         <w:t>目标人群</w:t>
       </w:r>
-      <w:bookmarkEnd w:id="37"/>
+      <w:bookmarkEnd w:id="38"/>
     </w:p>
     <w:p>
       <w:pPr>
@@ -11319,16 +11575,16 @@
       <w:pPr>
         <w:pStyle w:val="2"/>
       </w:pPr>
-      <w:bookmarkStart w:id="38" w:name="_Toc363084174"/>
-      <w:bookmarkStart w:id="39" w:name="_Toc530472063"/>
+      <w:bookmarkStart w:id="39" w:name="_Toc363084174"/>
+      <w:bookmarkStart w:id="40" w:name="_Toc530472063"/>
       <w:r>
         <w:t>项目目标</w:t>
       </w:r>
-      <w:bookmarkEnd w:id="33"/>
       <w:bookmarkEnd w:id="34"/>
       <w:bookmarkEnd w:id="35"/>
-      <w:bookmarkEnd w:id="38"/>
+      <w:bookmarkEnd w:id="36"/>
       <w:bookmarkEnd w:id="39"/>
+      <w:bookmarkEnd w:id="40"/>
     </w:p>
     <w:p>
       <w:pPr>
@@ -11663,7 +11919,14 @@
         <w:rPr>
           <w:rFonts w:hint="eastAsia"/>
         </w:rPr>
-        <w:t>能够对从文本、图片中提取的关键信息进行分析，自动将图片嵌入至文章合适的位置，实现初步的图文排版。</w:t>
+        <w:t>能够对从文本、图片中提取的关键信息进行分析，自动将图片嵌入至文</w:t>
+      </w:r>
+      <w:r>
+        <w:rPr>
+          <w:rFonts w:hint="eastAsia"/>
+        </w:rPr>
+        <w:lastRenderedPageBreak/>
+        <w:t>章合适的位置，实现初步的图文排版。</w:t>
       </w:r>
     </w:p>
     <w:p>
@@ -11877,7 +12140,6 @@
           <w:rFonts w:hint="eastAsia"/>
           <w:noProof/>
         </w:rPr>
-        <w:lastRenderedPageBreak/>
         <w:drawing>
           <wp:inline distT="0" distB="0" distL="114300" distR="114300" wp14:anchorId="4270DBBE" wp14:editId="7EAADB1E">
             <wp:extent cx="4534535" cy="2543810"/>
@@ -12104,22 +12366,22 @@
       <w:pPr>
         <w:pStyle w:val="2"/>
       </w:pPr>
-      <w:bookmarkStart w:id="40" w:name="_Toc331238740"/>
-      <w:bookmarkStart w:id="41" w:name="_Toc331243574"/>
-      <w:bookmarkStart w:id="42" w:name="_Toc363084175"/>
-      <w:bookmarkStart w:id="43" w:name="_Toc331243753"/>
-      <w:bookmarkStart w:id="44" w:name="_Toc530472064"/>
+      <w:bookmarkStart w:id="41" w:name="_Toc331238740"/>
+      <w:bookmarkStart w:id="42" w:name="_Toc331243574"/>
+      <w:bookmarkStart w:id="43" w:name="_Toc363084175"/>
+      <w:bookmarkStart w:id="44" w:name="_Toc331243753"/>
+      <w:bookmarkStart w:id="45" w:name="_Toc530472064"/>
       <w:r>
         <w:t>项目价值</w:t>
       </w:r>
-      <w:bookmarkStart w:id="45" w:name="_Toc331243754"/>
-      <w:bookmarkStart w:id="46" w:name="_Toc331243575"/>
-      <w:bookmarkStart w:id="47" w:name="_Toc331238741"/>
-      <w:bookmarkEnd w:id="40"/>
+      <w:bookmarkStart w:id="46" w:name="_Toc331243754"/>
+      <w:bookmarkStart w:id="47" w:name="_Toc331243575"/>
+      <w:bookmarkStart w:id="48" w:name="_Toc331238741"/>
       <w:bookmarkEnd w:id="41"/>
       <w:bookmarkEnd w:id="42"/>
       <w:bookmarkEnd w:id="43"/>
       <w:bookmarkEnd w:id="44"/>
+      <w:bookmarkEnd w:id="45"/>
     </w:p>
     <w:p>
       <w:pPr>
@@ -12215,14 +12477,14 @@
         <w:rPr>
           <w:rFonts w:hint="eastAsia"/>
         </w:rPr>
-        <w:t>长比</w:t>
+        <w:t>长比例</w:t>
       </w:r>
       <w:proofErr w:type="gramEnd"/>
       <w:r>
         <w:rPr>
           <w:rFonts w:hint="eastAsia"/>
         </w:rPr>
-        <w:t>例超过</w:t>
+        <w:t>超过</w:t>
       </w:r>
       <w:r>
         <w:rPr>
@@ -12273,6 +12535,7 @@
           <w:rFonts w:hint="eastAsia"/>
           <w:noProof/>
         </w:rPr>
+        <w:lastRenderedPageBreak/>
         <w:drawing>
           <wp:inline distT="0" distB="0" distL="114300" distR="114300" wp14:anchorId="7BA4F898" wp14:editId="02E1D23D">
             <wp:extent cx="5406390" cy="3041650"/>
@@ -12463,38 +12726,37 @@
       <w:pPr>
         <w:pStyle w:val="2"/>
       </w:pPr>
-      <w:bookmarkStart w:id="48" w:name="_Toc363084176"/>
-      <w:bookmarkStart w:id="49" w:name="_Toc530472065"/>
-      <w:r>
-        <w:lastRenderedPageBreak/>
+      <w:bookmarkStart w:id="49" w:name="_Toc363084176"/>
+      <w:bookmarkStart w:id="50" w:name="_Toc530472065"/>
+      <w:r>
         <w:t>创新点</w:t>
       </w:r>
-      <w:bookmarkEnd w:id="45"/>
       <w:bookmarkEnd w:id="46"/>
       <w:bookmarkEnd w:id="47"/>
       <w:bookmarkEnd w:id="48"/>
       <w:bookmarkEnd w:id="49"/>
+      <w:bookmarkEnd w:id="50"/>
     </w:p>
     <w:p>
       <w:pPr>
         <w:pStyle w:val="3"/>
       </w:pPr>
-      <w:bookmarkStart w:id="50" w:name="_Toc331238742"/>
-      <w:bookmarkStart w:id="51" w:name="_Toc331243576"/>
-      <w:bookmarkStart w:id="52" w:name="_Toc331243755"/>
-      <w:bookmarkStart w:id="53" w:name="_Toc363084177"/>
-      <w:bookmarkStart w:id="54" w:name="_Toc530472066"/>
+      <w:bookmarkStart w:id="51" w:name="_Toc331238742"/>
+      <w:bookmarkStart w:id="52" w:name="_Toc331243576"/>
+      <w:bookmarkStart w:id="53" w:name="_Toc331243755"/>
+      <w:bookmarkStart w:id="54" w:name="_Toc363084177"/>
+      <w:bookmarkStart w:id="55" w:name="_Toc530472066"/>
       <w:r>
         <w:t>功能性</w:t>
       </w:r>
-      <w:bookmarkEnd w:id="50"/>
       <w:bookmarkEnd w:id="51"/>
       <w:bookmarkEnd w:id="52"/>
+      <w:bookmarkEnd w:id="53"/>
       <w:r>
         <w:t>创新</w:t>
       </w:r>
-      <w:bookmarkEnd w:id="53"/>
       <w:bookmarkEnd w:id="54"/>
+      <w:bookmarkEnd w:id="55"/>
     </w:p>
     <w:p>
       <w:pPr>
@@ -12603,22 +12865,22 @@
       <w:pPr>
         <w:pStyle w:val="3"/>
       </w:pPr>
-      <w:bookmarkStart w:id="55" w:name="_Toc331238743"/>
-      <w:bookmarkStart w:id="56" w:name="_Toc331243577"/>
-      <w:bookmarkStart w:id="57" w:name="_Toc331243756"/>
-      <w:bookmarkStart w:id="58" w:name="_Toc363084178"/>
-      <w:bookmarkStart w:id="59" w:name="_Toc530472067"/>
+      <w:bookmarkStart w:id="56" w:name="_Toc331238743"/>
+      <w:bookmarkStart w:id="57" w:name="_Toc331243577"/>
+      <w:bookmarkStart w:id="58" w:name="_Toc331243756"/>
+      <w:bookmarkStart w:id="59" w:name="_Toc363084178"/>
+      <w:bookmarkStart w:id="60" w:name="_Toc530472067"/>
       <w:r>
         <w:t>非功能性</w:t>
       </w:r>
-      <w:bookmarkEnd w:id="55"/>
       <w:bookmarkEnd w:id="56"/>
       <w:bookmarkEnd w:id="57"/>
+      <w:bookmarkEnd w:id="58"/>
       <w:r>
         <w:t>创新</w:t>
       </w:r>
-      <w:bookmarkEnd w:id="58"/>
       <w:bookmarkEnd w:id="59"/>
+      <w:bookmarkEnd w:id="60"/>
     </w:p>
     <w:p>
       <w:pPr>
@@ -12720,335 +12982,149 @@
       <w:pPr>
         <w:pStyle w:val="2"/>
       </w:pPr>
-      <w:bookmarkStart w:id="60" w:name="_Toc331238745"/>
-      <w:bookmarkStart w:id="61" w:name="_Toc331243758"/>
-      <w:bookmarkStart w:id="62" w:name="_Toc331243579"/>
-      <w:bookmarkStart w:id="63" w:name="_Toc363084179"/>
-      <w:bookmarkStart w:id="64" w:name="_Toc530472068"/>
+      <w:bookmarkStart w:id="61" w:name="_Toc331238745"/>
+      <w:bookmarkStart w:id="62" w:name="_Toc331243758"/>
+      <w:bookmarkStart w:id="63" w:name="_Toc331243579"/>
+      <w:bookmarkStart w:id="64" w:name="_Toc363084179"/>
+      <w:bookmarkStart w:id="65" w:name="_Toc530472068"/>
       <w:r>
         <w:t>解决思路</w:t>
       </w:r>
-      <w:bookmarkEnd w:id="60"/>
       <w:bookmarkEnd w:id="61"/>
       <w:bookmarkEnd w:id="62"/>
       <w:bookmarkEnd w:id="63"/>
       <w:bookmarkEnd w:id="64"/>
-    </w:p>
-    <w:p>
-      <w:pPr>
-        <w:ind w:left="420"/>
-      </w:pPr>
-      <w:r>
-        <w:rPr>
-          <w:rFonts w:hint="eastAsia"/>
-        </w:rPr>
-        <w:t>我们将问题分解为</w:t>
-      </w:r>
-      <w:r>
-        <w:rPr>
-          <w:rFonts w:hint="eastAsia"/>
-        </w:rPr>
-        <w:t>文本分类</w:t>
-      </w:r>
-      <w:r>
-        <w:rPr>
-          <w:rFonts w:hint="eastAsia"/>
-        </w:rPr>
-        <w:t>、图文匹配和搜索推荐三个子问题。</w:t>
-      </w:r>
-    </w:p>
-    <w:p>
-      <w:pPr>
-        <w:ind w:firstLine="420"/>
-      </w:pPr>
-      <w:r>
-        <w:rPr>
-          <w:rFonts w:hint="eastAsia"/>
-        </w:rPr>
-        <w:t>风格推荐</w:t>
-      </w:r>
-      <w:r>
-        <w:rPr>
-          <w:rFonts w:hint="eastAsia"/>
-        </w:rPr>
-        <w:t>问题，</w:t>
-      </w:r>
-      <w:r>
-        <w:rPr>
-          <w:rFonts w:hint="eastAsia"/>
-        </w:rPr>
-        <w:t>基于用户文本输入和用户习惯，</w:t>
-      </w:r>
-      <w:r>
-        <w:rPr>
-          <w:rFonts w:hint="eastAsia"/>
-        </w:rPr>
-        <w:t>可以</w:t>
-      </w:r>
-      <w:r>
-        <w:rPr>
-          <w:rFonts w:hint="eastAsia"/>
-        </w:rPr>
-        <w:t>分别</w:t>
-      </w:r>
-      <w:r>
-        <w:rPr>
-          <w:rFonts w:hint="eastAsia"/>
-        </w:rPr>
-        <w:t>使用</w:t>
-      </w:r>
-      <w:r>
-        <w:rPr>
-          <w:rFonts w:hint="eastAsia"/>
-        </w:rPr>
-        <w:t>以</w:t>
-      </w:r>
-      <w:r>
-        <w:t>T</w:t>
-      </w:r>
-      <w:r>
-        <w:rPr>
-          <w:rFonts w:hint="eastAsia"/>
-        </w:rPr>
-        <w:t>ext</w:t>
-      </w:r>
-      <w:r>
-        <w:t>CNN</w:t>
-      </w:r>
-      <w:r>
-        <w:rPr>
-          <w:rFonts w:hint="eastAsia"/>
-        </w:rPr>
-        <w:t>和</w:t>
-      </w:r>
-      <w:r>
-        <w:rPr>
-          <w:rFonts w:hint="eastAsia"/>
-        </w:rPr>
-        <w:t>L</w:t>
-      </w:r>
-      <w:r>
-        <w:t>STM</w:t>
-      </w:r>
-      <w:r>
-        <w:rPr>
-          <w:rFonts w:hint="eastAsia"/>
-        </w:rPr>
-        <w:t>为基础的成熟</w:t>
-      </w:r>
-      <w:r>
-        <w:rPr>
-          <w:rFonts w:hint="eastAsia"/>
-        </w:rPr>
-        <w:t>模型进行训练、推断。推荐问题我们可通过文本分类的结果进行</w:t>
-      </w:r>
-      <w:r>
-        <w:rPr>
-          <w:rFonts w:hint="eastAsia"/>
-        </w:rPr>
-        <w:t>top</w:t>
-      </w:r>
-      <w:r>
-        <w:t>-k</w:t>
-      </w:r>
-      <w:r>
-        <w:rPr>
-          <w:rFonts w:hint="eastAsia"/>
-        </w:rPr>
-        <w:t>推荐。</w:t>
-      </w:r>
-    </w:p>
-    <w:p>
-      <w:pPr>
-        <w:ind w:firstLine="420"/>
-      </w:pPr>
-      <w:r>
-        <w:rPr>
-          <w:rFonts w:hint="eastAsia"/>
-        </w:rPr>
-        <w:t>图文匹配的问题</w:t>
-      </w:r>
-      <w:r>
-        <w:rPr>
-          <w:rFonts w:hint="eastAsia"/>
-        </w:rPr>
-        <w:t>可分为图像识别，文本嵌入和图文匹配三个子问题。图像识别问题可以使用</w:t>
-      </w:r>
-      <w:r>
-        <w:t>是使深度学习在众多机器学习算法中脱颖而出的</w:t>
-      </w:r>
-      <w:r>
-        <w:t xml:space="preserve"> CNN </w:t>
-      </w:r>
-      <w:r>
-        <w:t>模型</w:t>
-      </w:r>
-      <w:r>
-        <w:rPr>
-          <w:rFonts w:hint="eastAsia"/>
-        </w:rPr>
-        <w:t>，基于</w:t>
-      </w:r>
-      <w:r>
-        <w:rPr>
-          <w:rFonts w:hint="eastAsia"/>
-        </w:rPr>
-        <w:t>C</w:t>
-      </w:r>
-      <w:r>
-        <w:t>NN</w:t>
-      </w:r>
-      <w:r>
-        <w:rPr>
-          <w:rFonts w:hint="eastAsia"/>
-        </w:rPr>
-        <w:t>开发的模型种类繁多，可供本项目进行挑选和</w:t>
-      </w:r>
-      <w:r>
-        <w:rPr>
-          <w:rFonts w:hint="eastAsia"/>
-        </w:rPr>
-        <w:t>fine</w:t>
-      </w:r>
-      <w:r>
-        <w:t>-tuning</w:t>
-      </w:r>
-      <w:r>
-        <w:rPr>
-          <w:rFonts w:hint="eastAsia"/>
-        </w:rPr>
-        <w:t>。文本嵌入问题可以使用</w:t>
-      </w:r>
-      <w:r>
-        <w:rPr>
-          <w:rFonts w:hint="eastAsia"/>
-        </w:rPr>
-        <w:t>R</w:t>
-      </w:r>
-      <w:r>
-        <w:t>NN</w:t>
-      </w:r>
-      <w:r>
-        <w:rPr>
-          <w:rFonts w:hint="eastAsia"/>
-        </w:rPr>
-        <w:t>-</w:t>
-      </w:r>
-      <w:r>
-        <w:t>LSTM</w:t>
-      </w:r>
-      <w:r>
-        <w:rPr>
-          <w:rFonts w:hint="eastAsia"/>
-        </w:rPr>
-        <w:t>对文中单词或句子进行</w:t>
-      </w:r>
-      <w:r>
-        <w:rPr>
-          <w:rFonts w:hint="eastAsia"/>
-        </w:rPr>
-        <w:t>encode</w:t>
-      </w:r>
-      <w:r>
-        <w:rPr>
-          <w:rFonts w:hint="eastAsia"/>
-        </w:rPr>
-        <w:t>，得到表示单词或句子的向量。对于图文匹配问题，我们可以基于余弦计算等方法找到最为匹配的图片与文字，再使用基于统计的方法，对文章进行排版。</w:t>
-      </w:r>
-    </w:p>
-    <w:p>
-      <w:pPr>
-        <w:ind w:firstLineChars="200" w:firstLine="420"/>
-      </w:pPr>
-      <w:r>
-        <w:rPr>
-          <w:rFonts w:hint="eastAsia"/>
-        </w:rPr>
-        <w:t>搜索推荐问题，</w:t>
-      </w:r>
-      <w:r>
-        <w:rPr>
-          <w:rFonts w:hint="eastAsia"/>
-        </w:rPr>
-        <w:t>我们对比相似性的依据应当是文本中的关键词</w:t>
-      </w:r>
-      <w:r>
-        <w:rPr>
-          <w:rFonts w:hint="eastAsia"/>
-        </w:rPr>
-        <w:t>和</w:t>
-      </w:r>
-      <w:r>
-        <w:rPr>
-          <w:rFonts w:hint="eastAsia"/>
-        </w:rPr>
-        <w:t>推断出的风格主题。我们使用关键词匹配来进行推荐。</w:t>
-      </w:r>
-      <w:r>
-        <w:rPr>
-          <w:rFonts w:hint="eastAsia"/>
-        </w:rPr>
-        <w:t>为提高搜索效率，我们可以使用</w:t>
-      </w:r>
-      <w:proofErr w:type="spellStart"/>
-      <w:r>
-        <w:rPr>
-          <w:rFonts w:hint="eastAsia"/>
-        </w:rPr>
-        <w:t>elasticsearch</w:t>
-      </w:r>
-      <w:proofErr w:type="spellEnd"/>
-      <w:r>
-        <w:rPr>
-          <w:rFonts w:hint="eastAsia"/>
-        </w:rPr>
-        <w:t>开源搜索引擎框架对数据库建立索引。</w:t>
-      </w:r>
-    </w:p>
-    <w:p>
-      <w:pPr>
-        <w:pStyle w:val="2"/>
-      </w:pPr>
-      <w:bookmarkStart w:id="65" w:name="_Toc530472069"/>
-      <w:bookmarkStart w:id="66" w:name="_Toc300751596"/>
-      <w:bookmarkStart w:id="67" w:name="_Toc363084180"/>
-      <w:bookmarkStart w:id="68" w:name="_Toc331243603"/>
-      <w:bookmarkStart w:id="69" w:name="_Toc331238830"/>
-      <w:bookmarkStart w:id="70" w:name="_Toc331545160"/>
-      <w:bookmarkStart w:id="71" w:name="_Toc331243703"/>
-      <w:bookmarkStart w:id="72" w:name="_Toc331243782"/>
-      <w:bookmarkStart w:id="73" w:name="_Toc331238769"/>
-      <w:bookmarkStart w:id="74" w:name="_Toc331243882"/>
-      <w:r>
-        <w:rPr>
-          <w:rFonts w:hint="eastAsia"/>
-        </w:rPr>
-        <w:t>系统亮点</w:t>
-      </w:r>
       <w:bookmarkEnd w:id="65"/>
     </w:p>
     <w:p>
       <w:pPr>
-        <w:pStyle w:val="3"/>
-      </w:pPr>
-      <w:bookmarkStart w:id="75" w:name="_Toc530472070"/>
-      <w:r>
-        <w:rPr>
-          <w:rFonts w:hint="eastAsia"/>
-        </w:rPr>
-        <w:t>功能性亮点</w:t>
-      </w:r>
-      <w:bookmarkEnd w:id="75"/>
+        <w:ind w:left="420"/>
+      </w:pPr>
+      <w:r>
+        <w:rPr>
+          <w:rFonts w:hint="eastAsia"/>
+        </w:rPr>
+        <w:t>我们将问题分解为</w:t>
+      </w:r>
+      <w:r>
+        <w:rPr>
+          <w:rFonts w:hint="eastAsia"/>
+        </w:rPr>
+        <w:t>文本分类</w:t>
+      </w:r>
+      <w:r>
+        <w:rPr>
+          <w:rFonts w:hint="eastAsia"/>
+        </w:rPr>
+        <w:t>、图文匹配和搜索推荐三个子问题。</w:t>
+      </w:r>
     </w:p>
     <w:p>
       <w:pPr>
-        <w:ind w:firstLineChars="200" w:firstLine="420"/>
-      </w:pPr>
-      <w:r>
-        <w:rPr>
-          <w:rFonts w:hint="eastAsia"/>
-        </w:rPr>
-        <w:t>将排版与深度学习技术结合。通过分析文章，向用户推荐最符合文章主题的版式。对输入的图片进行信息压缩、提取，与文字向量相匹配，将图片嵌入到文章中最合适的位置。再将用户选取的版式与此结果相结合，生成最终排版结果。</w:t>
+        <w:ind w:firstLine="420"/>
+      </w:pPr>
+      <w:r>
+        <w:rPr>
+          <w:rFonts w:hint="eastAsia"/>
+        </w:rPr>
+        <w:t>风格推荐</w:t>
+      </w:r>
+      <w:r>
+        <w:rPr>
+          <w:rFonts w:hint="eastAsia"/>
+        </w:rPr>
+        <w:t>问题，</w:t>
+      </w:r>
+      <w:r>
+        <w:rPr>
+          <w:rFonts w:hint="eastAsia"/>
+        </w:rPr>
+        <w:t>基于用户文本输入和用户习惯，</w:t>
+      </w:r>
+      <w:r>
+        <w:rPr>
+          <w:rFonts w:hint="eastAsia"/>
+        </w:rPr>
+        <w:t>可以</w:t>
+      </w:r>
+      <w:r>
+        <w:rPr>
+          <w:rFonts w:hint="eastAsia"/>
+        </w:rPr>
+        <w:t>分别</w:t>
+      </w:r>
+      <w:r>
+        <w:rPr>
+          <w:rFonts w:hint="eastAsia"/>
+        </w:rPr>
+        <w:t>使用</w:t>
+      </w:r>
+      <w:r>
+        <w:rPr>
+          <w:rFonts w:hint="eastAsia"/>
+        </w:rPr>
+        <w:t>以</w:t>
+      </w:r>
+      <w:r>
+        <w:t>T</w:t>
+      </w:r>
+      <w:r>
+        <w:rPr>
+          <w:rFonts w:hint="eastAsia"/>
+        </w:rPr>
+        <w:t>ext</w:t>
+      </w:r>
+      <w:r>
+        <w:t>CNN</w:t>
+      </w:r>
+      <w:r>
+        <w:rPr>
+          <w:rFonts w:hint="eastAsia"/>
+        </w:rPr>
+        <w:t>和</w:t>
+      </w:r>
+      <w:r>
+        <w:rPr>
+          <w:rFonts w:hint="eastAsia"/>
+        </w:rPr>
+        <w:t>L</w:t>
+      </w:r>
+      <w:r>
+        <w:t>STM</w:t>
+      </w:r>
+      <w:r>
+        <w:rPr>
+          <w:rFonts w:hint="eastAsia"/>
+        </w:rPr>
+        <w:t>为</w:t>
+      </w:r>
+      <w:r>
+        <w:rPr>
+          <w:rFonts w:hint="eastAsia"/>
+        </w:rPr>
+        <w:lastRenderedPageBreak/>
+        <w:t>基础的成熟</w:t>
+      </w:r>
+      <w:r>
+        <w:rPr>
+          <w:rFonts w:hint="eastAsia"/>
+        </w:rPr>
+        <w:t>模型进行训练、推断。推荐问题我们可通过文本分类的结果进行</w:t>
+      </w:r>
+      <w:r>
+        <w:rPr>
+          <w:rFonts w:hint="eastAsia"/>
+        </w:rPr>
+        <w:t>top</w:t>
+      </w:r>
+      <w:r>
+        <w:t>-k</w:t>
+      </w:r>
+      <w:r>
+        <w:rPr>
+          <w:rFonts w:hint="eastAsia"/>
+        </w:rPr>
+        <w:t>推荐。</w:t>
       </w:r>
     </w:p>
     <w:p>
@@ -13059,201 +13135,394 @@
         <w:rPr>
           <w:rFonts w:hint="eastAsia"/>
         </w:rPr>
-        <w:lastRenderedPageBreak/>
-        <w:t>用户可以在排版完成后根据自己的实际需求，对排版结果进行在线的微调。</w:t>
+        <w:t>图文匹配的问题</w:t>
+      </w:r>
+      <w:r>
+        <w:rPr>
+          <w:rFonts w:hint="eastAsia"/>
+        </w:rPr>
+        <w:t>可分为图像识别，文本嵌入和图文匹配三个子问题。图像识别问题可以使用</w:t>
+      </w:r>
+      <w:r>
+        <w:t>是使深度学习在众多机器学习算法中脱颖而出的</w:t>
+      </w:r>
+      <w:r>
+        <w:t xml:space="preserve"> CNN </w:t>
+      </w:r>
+      <w:r>
+        <w:t>模型</w:t>
+      </w:r>
+      <w:r>
+        <w:rPr>
+          <w:rFonts w:hint="eastAsia"/>
+        </w:rPr>
+        <w:t>，基于</w:t>
+      </w:r>
+      <w:r>
+        <w:rPr>
+          <w:rFonts w:hint="eastAsia"/>
+        </w:rPr>
+        <w:t>C</w:t>
+      </w:r>
+      <w:r>
+        <w:t>NN</w:t>
+      </w:r>
+      <w:r>
+        <w:rPr>
+          <w:rFonts w:hint="eastAsia"/>
+        </w:rPr>
+        <w:t>开发的模型种类繁多，可供本项目进行挑选和</w:t>
+      </w:r>
+      <w:r>
+        <w:rPr>
+          <w:rFonts w:hint="eastAsia"/>
+        </w:rPr>
+        <w:t>fine</w:t>
+      </w:r>
+      <w:r>
+        <w:t>-tuning</w:t>
+      </w:r>
+      <w:r>
+        <w:rPr>
+          <w:rFonts w:hint="eastAsia"/>
+        </w:rPr>
+        <w:t>。文本嵌入问题可以使用</w:t>
+      </w:r>
+      <w:r>
+        <w:rPr>
+          <w:rFonts w:hint="eastAsia"/>
+        </w:rPr>
+        <w:t>R</w:t>
+      </w:r>
+      <w:r>
+        <w:t>NN</w:t>
+      </w:r>
+      <w:r>
+        <w:rPr>
+          <w:rFonts w:hint="eastAsia"/>
+        </w:rPr>
+        <w:t>-</w:t>
+      </w:r>
+      <w:r>
+        <w:t>LSTM</w:t>
+      </w:r>
+      <w:r>
+        <w:rPr>
+          <w:rFonts w:hint="eastAsia"/>
+        </w:rPr>
+        <w:t>对文中单词或句子进行</w:t>
+      </w:r>
+      <w:r>
+        <w:rPr>
+          <w:rFonts w:hint="eastAsia"/>
+        </w:rPr>
+        <w:t>encode</w:t>
+      </w:r>
+      <w:r>
+        <w:rPr>
+          <w:rFonts w:hint="eastAsia"/>
+        </w:rPr>
+        <w:t>，得到表示单词或句子的向量。对于图文匹配问题，我们可以基于余弦计算等方法找到最为匹配的图片与文字，再使用基于统计的方法，对文章进行排版。</w:t>
       </w:r>
     </w:p>
     <w:p>
       <w:pPr>
-        <w:ind w:firstLine="420"/>
-      </w:pPr>
-      <w:r>
-        <w:rPr>
-          <w:rFonts w:hint="eastAsia"/>
-        </w:rPr>
-        <w:t>系统在运营过程中会不断地收集用户的反馈和评价，进而动态地更新模型，实现智能排版生成作品风格的时尚性和先进性，保持生成作品的高质量，为用户提供更具潮流性的智能排版服务。</w:t>
+        <w:ind w:firstLineChars="200" w:firstLine="420"/>
+      </w:pPr>
+      <w:r>
+        <w:rPr>
+          <w:rFonts w:hint="eastAsia"/>
+        </w:rPr>
+        <w:t>搜索推荐问题，</w:t>
+      </w:r>
+      <w:r>
+        <w:rPr>
+          <w:rFonts w:hint="eastAsia"/>
+        </w:rPr>
+        <w:t>我们对比相似性的依据应当是文本中的关键词</w:t>
+      </w:r>
+      <w:r>
+        <w:rPr>
+          <w:rFonts w:hint="eastAsia"/>
+        </w:rPr>
+        <w:t>和</w:t>
+      </w:r>
+      <w:r>
+        <w:rPr>
+          <w:rFonts w:hint="eastAsia"/>
+        </w:rPr>
+        <w:t>推断出的风格主题。我们使用关键词匹配来进行推荐。</w:t>
+      </w:r>
+      <w:r>
+        <w:rPr>
+          <w:rFonts w:hint="eastAsia"/>
+        </w:rPr>
+        <w:t>为提高搜索效率，我们可以使用</w:t>
+      </w:r>
+      <w:proofErr w:type="spellStart"/>
+      <w:r>
+        <w:rPr>
+          <w:rFonts w:hint="eastAsia"/>
+        </w:rPr>
+        <w:t>elasticsearch</w:t>
+      </w:r>
+      <w:proofErr w:type="spellEnd"/>
+      <w:r>
+        <w:rPr>
+          <w:rFonts w:hint="eastAsia"/>
+        </w:rPr>
+        <w:t>开源搜索引擎框架对数据库建立索引。</w:t>
       </w:r>
     </w:p>
     <w:p>
       <w:pPr>
-        <w:ind w:firstLine="420"/>
-      </w:pPr>
-      <w:r>
-        <w:rPr>
-          <w:rFonts w:hint="eastAsia"/>
-        </w:rPr>
-        <w:t>社区分享功能使得用户可以将优秀的排版结果与他人分享，也为用户提供交流和反馈的平台，还可以根据用户处理的文章类型，为用户推荐社区中的优秀案例。</w:t>
-      </w:r>
+        <w:pStyle w:val="2"/>
+      </w:pPr>
+      <w:bookmarkStart w:id="66" w:name="_Toc530472069"/>
+      <w:bookmarkStart w:id="67" w:name="_Toc300751596"/>
+      <w:bookmarkStart w:id="68" w:name="_Toc363084180"/>
+      <w:bookmarkStart w:id="69" w:name="_Toc331243603"/>
+      <w:bookmarkStart w:id="70" w:name="_Toc331238830"/>
+      <w:bookmarkStart w:id="71" w:name="_Toc331545160"/>
+      <w:bookmarkStart w:id="72" w:name="_Toc331243703"/>
+      <w:bookmarkStart w:id="73" w:name="_Toc331243782"/>
+      <w:bookmarkStart w:id="74" w:name="_Toc331238769"/>
+      <w:bookmarkStart w:id="75" w:name="_Toc331243882"/>
+      <w:r>
+        <w:rPr>
+          <w:rFonts w:hint="eastAsia"/>
+        </w:rPr>
+        <w:t>系统亮点</w:t>
+      </w:r>
+      <w:bookmarkEnd w:id="66"/>
     </w:p>
     <w:p>
       <w:pPr>
         <w:pStyle w:val="3"/>
       </w:pPr>
-      <w:bookmarkStart w:id="76" w:name="_Toc530472071"/>
-      <w:r>
-        <w:rPr>
-          <w:rFonts w:hint="eastAsia"/>
-        </w:rPr>
-        <w:t>非功能性亮点</w:t>
+      <w:bookmarkStart w:id="76" w:name="_Toc530472070"/>
+      <w:r>
+        <w:rPr>
+          <w:rFonts w:hint="eastAsia"/>
+        </w:rPr>
+        <w:t>功能性亮点</w:t>
       </w:r>
       <w:bookmarkEnd w:id="76"/>
     </w:p>
     <w:p>
       <w:pPr>
-        <w:ind w:firstLine="420"/>
-      </w:pPr>
-      <w:r>
-        <w:t>Te</w:t>
-      </w:r>
-      <w:r>
-        <w:rPr>
-          <w:rFonts w:hint="eastAsia"/>
-        </w:rPr>
-        <w:t>m</w:t>
-      </w:r>
-      <w:r>
-        <w:t>age</w:t>
-      </w:r>
-      <w:r>
-        <w:rPr>
-          <w:rFonts w:hint="eastAsia"/>
-        </w:rPr>
-        <w:t>服务系统分布式推断的理念是指</w:t>
-      </w:r>
-      <w:r>
-        <w:rPr>
-          <w:rFonts w:hint="eastAsia"/>
-        </w:rPr>
-        <w:t>，</w:t>
-      </w:r>
-      <w:r>
-        <w:rPr>
-          <w:rFonts w:hint="eastAsia"/>
-        </w:rPr>
-        <w:t>系统为用户提供服务所使用的计算资源不仅包括服务端的资源，同时</w:t>
-      </w:r>
-      <w:r>
-        <w:rPr>
-          <w:rFonts w:hint="eastAsia"/>
-        </w:rPr>
-        <w:t>包括客户端浏览器的计算资源，实现资源的合理分配和利用，为用户提供高效、流畅的服务。</w:t>
+        <w:ind w:firstLineChars="200" w:firstLine="420"/>
+      </w:pPr>
+      <w:r>
+        <w:rPr>
+          <w:rFonts w:hint="eastAsia"/>
+        </w:rPr>
+        <w:t>将排版与深度学习技术结合。通过分析文章，向用户推荐最符合文章主题的版式。对输入的图片进行信息压缩、提取，与文字向量相匹配，将图片嵌入到文章中最合适的位置。再将用户选取的版式与此结果相结合，生成最终排版结果。</w:t>
       </w:r>
     </w:p>
     <w:p>
       <w:pPr>
-        <w:pStyle w:val="1"/>
-      </w:pPr>
-      <w:bookmarkStart w:id="77" w:name="_Toc530472072"/>
-      <w:r>
-        <w:rPr>
-          <w:rFonts w:hint="eastAsia"/>
-        </w:rPr>
-        <w:t>开发计划</w:t>
+        <w:ind w:firstLine="420"/>
+      </w:pPr>
+      <w:r>
+        <w:rPr>
+          <w:rFonts w:hint="eastAsia"/>
+        </w:rPr>
+        <w:t>用户可以在排版完成后根据自己的实际需求，对排版结果进行在线的微调。</w:t>
+      </w:r>
+    </w:p>
+    <w:p>
+      <w:pPr>
+        <w:ind w:firstLine="420"/>
+      </w:pPr>
+      <w:r>
+        <w:rPr>
+          <w:rFonts w:hint="eastAsia"/>
+        </w:rPr>
+        <w:t>系统在运营过程中会不断地收集用户的反馈和评价，进而动态地更新模型，实现智能排版生成作品风格的时尚性和先进性，保持生成作品的高质量，为用户提供更具潮流性的智能排版服务。</w:t>
+      </w:r>
+    </w:p>
+    <w:p>
+      <w:pPr>
+        <w:ind w:firstLine="420"/>
+      </w:pPr>
+      <w:r>
+        <w:rPr>
+          <w:rFonts w:hint="eastAsia"/>
+        </w:rPr>
+        <w:t>社区分享功能使得用户可以将优秀的排版结果与他人分享，也为用户提供交流和反馈的平台，还可以根据用户处理的文章类型，为用户推荐社区中的优秀案例。</w:t>
+      </w:r>
+    </w:p>
+    <w:p>
+      <w:pPr>
+        <w:pStyle w:val="3"/>
+      </w:pPr>
+      <w:bookmarkStart w:id="77" w:name="_Toc530472071"/>
+      <w:r>
+        <w:rPr>
+          <w:rFonts w:hint="eastAsia"/>
+        </w:rPr>
+        <w:t>非功能性亮点</w:t>
       </w:r>
       <w:bookmarkEnd w:id="77"/>
     </w:p>
     <w:p>
       <w:pPr>
-        <w:pStyle w:val="2"/>
-      </w:pPr>
-      <w:bookmarkStart w:id="78" w:name="_Toc530472073"/>
-      <w:r>
-        <w:rPr>
-          <w:rFonts w:hint="eastAsia"/>
-        </w:rPr>
-        <w:t>最终呈现形式</w:t>
+        <w:ind w:firstLine="420"/>
+      </w:pPr>
+      <w:r>
+        <w:t>Te</w:t>
+      </w:r>
+      <w:r>
+        <w:rPr>
+          <w:rFonts w:hint="eastAsia"/>
+        </w:rPr>
+        <w:t>m</w:t>
+      </w:r>
+      <w:r>
+        <w:t>age</w:t>
+      </w:r>
+      <w:r>
+        <w:rPr>
+          <w:rFonts w:hint="eastAsia"/>
+        </w:rPr>
+        <w:t>服务系统分布式推断的理念是指</w:t>
+      </w:r>
+      <w:r>
+        <w:rPr>
+          <w:rFonts w:hint="eastAsia"/>
+        </w:rPr>
+        <w:t>，</w:t>
+      </w:r>
+      <w:r>
+        <w:rPr>
+          <w:rFonts w:hint="eastAsia"/>
+        </w:rPr>
+        <w:t>系统为用户提供服务所使用的计算资源不仅包括服务端的资源，同时</w:t>
+      </w:r>
+      <w:r>
+        <w:rPr>
+          <w:rFonts w:hint="eastAsia"/>
+        </w:rPr>
+        <w:t>包括客户端浏览器的计算资源，实现资源的合理分配和利用，为用户提供高效、流畅的服务。</w:t>
+      </w:r>
+    </w:p>
+    <w:p>
+      <w:pPr>
+        <w:pStyle w:val="1"/>
+      </w:pPr>
+      <w:bookmarkStart w:id="78" w:name="_Toc530472072"/>
+      <w:r>
+        <w:rPr>
+          <w:rFonts w:hint="eastAsia"/>
+        </w:rPr>
+        <w:t>开发计划</w:t>
       </w:r>
       <w:bookmarkEnd w:id="78"/>
     </w:p>
     <w:p>
       <w:pPr>
-        <w:ind w:firstLine="420"/>
-      </w:pPr>
-      <w:r>
-        <w:rPr>
-          <w:rFonts w:hint="eastAsia"/>
-        </w:rPr>
-        <w:t>Temage</w:t>
-      </w:r>
-      <w:r>
-        <w:rPr>
-          <w:rFonts w:hint="eastAsia"/>
-        </w:rPr>
-        <w:t>的最终呈现形式为一个能流畅运行于浏览器的</w:t>
-      </w:r>
-      <w:r>
-        <w:rPr>
-          <w:rFonts w:hint="eastAsia"/>
-        </w:rPr>
-        <w:t>Web</w:t>
-      </w:r>
-      <w:r>
-        <w:rPr>
-          <w:rFonts w:hint="eastAsia"/>
-        </w:rPr>
-        <w:t>应用，运用深度学习技术为用户智能排版。完成文本预处理、</w:t>
-      </w:r>
-      <w:r>
-        <w:rPr>
-          <w:rFonts w:hint="eastAsia"/>
-        </w:rPr>
-        <w:t>图片预处理、</w:t>
-      </w:r>
-      <w:r>
-        <w:rPr>
-          <w:rFonts w:hint="eastAsia"/>
-        </w:rPr>
-        <w:t>排版生成</w:t>
-      </w:r>
-      <w:r>
-        <w:rPr>
-          <w:rFonts w:hint="eastAsia"/>
-        </w:rPr>
-        <w:t>模块</w:t>
-      </w:r>
-      <w:r>
-        <w:rPr>
-          <w:rFonts w:hint="eastAsia"/>
-        </w:rPr>
-        <w:t>和社区</w:t>
-      </w:r>
-      <w:r>
-        <w:rPr>
-          <w:rFonts w:hint="eastAsia"/>
-        </w:rPr>
-        <w:t>分享</w:t>
-      </w:r>
-      <w:r>
-        <w:rPr>
-          <w:rFonts w:hint="eastAsia"/>
-        </w:rPr>
-        <w:t>三大核心模块，能够有效地为用户提供排版服务。保证图片嵌入位置的准确性，保证文章主题分析的准确性，保证排版结果的</w:t>
-      </w:r>
-      <w:r>
-        <w:rPr>
-          <w:rFonts w:hint="eastAsia"/>
-        </w:rPr>
-        <w:t>优质</w:t>
-      </w:r>
-      <w:r>
-        <w:rPr>
-          <w:rFonts w:hint="eastAsia"/>
-        </w:rPr>
-        <w:t>和应用的鲁棒性。同时保证界面简洁、优美、友好，服务流畅、稳定、优质，具有跨平台、跨浏览器的特性。</w:t>
-      </w:r>
+        <w:pStyle w:val="2"/>
+      </w:pPr>
+      <w:bookmarkStart w:id="79" w:name="_Toc530472073"/>
+      <w:r>
+        <w:rPr>
+          <w:rFonts w:hint="eastAsia"/>
+        </w:rPr>
+        <w:t>最终呈现形式</w:t>
+      </w:r>
+      <w:bookmarkEnd w:id="79"/>
     </w:p>
     <w:p>
       <w:pPr>
+        <w:ind w:firstLine="420"/>
+      </w:pPr>
+      <w:r>
+        <w:rPr>
+          <w:rFonts w:hint="eastAsia"/>
+        </w:rPr>
+        <w:t>Temage</w:t>
+      </w:r>
+      <w:r>
+        <w:rPr>
+          <w:rFonts w:hint="eastAsia"/>
+        </w:rPr>
+        <w:t>的最终呈现形式为一个能流畅运行于浏览器的</w:t>
+      </w:r>
+      <w:r>
+        <w:rPr>
+          <w:rFonts w:hint="eastAsia"/>
+        </w:rPr>
+        <w:t>Web</w:t>
+      </w:r>
+      <w:r>
+        <w:rPr>
+          <w:rFonts w:hint="eastAsia"/>
+        </w:rPr>
+        <w:t>应用，运用深度学习技术为用户智能排版。完成文本预处理、</w:t>
+      </w:r>
+      <w:r>
+        <w:rPr>
+          <w:rFonts w:hint="eastAsia"/>
+        </w:rPr>
+        <w:t>图片预处理、</w:t>
+      </w:r>
+      <w:r>
+        <w:rPr>
+          <w:rFonts w:hint="eastAsia"/>
+        </w:rPr>
+        <w:t>排版生成</w:t>
+      </w:r>
+      <w:r>
+        <w:rPr>
+          <w:rFonts w:hint="eastAsia"/>
+        </w:rPr>
+        <w:t>模块</w:t>
+      </w:r>
+      <w:r>
+        <w:rPr>
+          <w:rFonts w:hint="eastAsia"/>
+        </w:rPr>
+        <w:t>和社区</w:t>
+      </w:r>
+      <w:r>
+        <w:rPr>
+          <w:rFonts w:hint="eastAsia"/>
+        </w:rPr>
+        <w:t>分享</w:t>
+      </w:r>
+      <w:r>
+        <w:rPr>
+          <w:rFonts w:hint="eastAsia"/>
+        </w:rPr>
+        <w:t>三大核心模块，能够有效地为用户提供排版服务。保证图片嵌入位置的准确性，保证文章主题分析的准确性，保证排版结果的</w:t>
+      </w:r>
+      <w:r>
+        <w:rPr>
+          <w:rFonts w:hint="eastAsia"/>
+        </w:rPr>
+        <w:t>优质</w:t>
+      </w:r>
+      <w:r>
+        <w:rPr>
+          <w:rFonts w:hint="eastAsia"/>
+        </w:rPr>
+        <w:t>和应用的鲁棒性。同时保证界面简洁、优美、友好，服务流畅、稳定、优质，具有跨平台、跨浏览器的特性。</w:t>
+      </w:r>
+    </w:p>
+    <w:p>
+      <w:pPr>
         <w:pStyle w:val="2"/>
       </w:pPr>
-      <w:bookmarkStart w:id="79" w:name="_Toc530472074"/>
-      <w:r>
-        <w:rPr>
-          <w:rFonts w:hint="eastAsia"/>
-        </w:rPr>
+      <w:bookmarkStart w:id="80" w:name="_Toc530472074"/>
+      <w:r>
+        <w:rPr>
+          <w:rFonts w:hint="eastAsia"/>
+        </w:rPr>
+        <w:lastRenderedPageBreak/>
         <w:t>主要功能描述</w:t>
       </w:r>
-      <w:bookmarkEnd w:id="79"/>
+      <w:bookmarkEnd w:id="80"/>
     </w:p>
     <w:p>
       <w:pPr>
@@ -13618,7 +13887,6 @@
         <w:rPr>
           <w:rFonts w:hint="eastAsia"/>
         </w:rPr>
-        <w:lastRenderedPageBreak/>
         <w:t>支持用户之间分享优质的作品，并能根据用户对产品的反馈迭代模型，使服务更加贴合用户，并可随时代潮流的变化而变化，</w:t>
       </w:r>
       <w:r>
@@ -13638,60 +13906,12 @@
       <w:pPr>
         <w:pStyle w:val="2"/>
       </w:pPr>
-      <w:bookmarkStart w:id="80" w:name="_Toc530472075"/>
+      <w:bookmarkStart w:id="81" w:name="_Toc530472075"/>
       <w:r>
         <w:rPr>
           <w:rFonts w:hint="eastAsia"/>
         </w:rPr>
         <w:t>运行环境</w:t>
-      </w:r>
-      <w:bookmarkEnd w:id="80"/>
-    </w:p>
-    <w:p>
-      <w:pPr>
-        <w:ind w:firstLine="420"/>
-      </w:pPr>
-      <w:r>
-        <w:rPr>
-          <w:rFonts w:hint="eastAsia"/>
-        </w:rPr>
-        <w:t>主流浏览器，如</w:t>
-      </w:r>
-      <w:r>
-        <w:rPr>
-          <w:rFonts w:hint="eastAsia"/>
-        </w:rPr>
-        <w:t>Chrome</w:t>
-      </w:r>
-      <w:r>
-        <w:rPr>
-          <w:rFonts w:hint="eastAsia"/>
-        </w:rPr>
-        <w:t>、</w:t>
-      </w:r>
-      <w:r>
-        <w:rPr>
-          <w:rFonts w:hint="eastAsia"/>
-        </w:rPr>
-        <w:t>Fire Fox</w:t>
-      </w:r>
-      <w:r>
-        <w:rPr>
-          <w:rFonts w:hint="eastAsia"/>
-        </w:rPr>
-        <w:t>等。</w:t>
-      </w:r>
-    </w:p>
-    <w:p>
-      <w:pPr>
-        <w:pStyle w:val="2"/>
-      </w:pPr>
-      <w:bookmarkStart w:id="81" w:name="_Toc530472076"/>
-      <w:r>
-        <w:rPr>
-          <w:rFonts w:hint="eastAsia"/>
-        </w:rPr>
-        <w:t>验收标准</w:t>
       </w:r>
       <w:bookmarkEnd w:id="81"/>
     </w:p>
@@ -13703,64 +13923,43 @@
         <w:rPr>
           <w:rFonts w:hint="eastAsia"/>
         </w:rPr>
-        <w:t>应用实现效果符合预期，能够得到一个大致符合用户预期的排版效果。</w:t>
+        <w:t>主流浏览器，如</w:t>
+      </w:r>
+      <w:r>
+        <w:rPr>
+          <w:rFonts w:hint="eastAsia"/>
+        </w:rPr>
+        <w:t>Chrome</w:t>
+      </w:r>
+      <w:r>
+        <w:rPr>
+          <w:rFonts w:hint="eastAsia"/>
+        </w:rPr>
+        <w:t>、</w:t>
+      </w:r>
+      <w:r>
+        <w:rPr>
+          <w:rFonts w:hint="eastAsia"/>
+        </w:rPr>
+        <w:t>Fire Fox</w:t>
+      </w:r>
+      <w:r>
+        <w:rPr>
+          <w:rFonts w:hint="eastAsia"/>
+        </w:rPr>
+        <w:t>等。</w:t>
       </w:r>
     </w:p>
     <w:p>
       <w:pPr>
-        <w:ind w:firstLine="420"/>
-      </w:pPr>
-      <w:r>
-        <w:rPr>
-          <w:rFonts w:hint="eastAsia"/>
-        </w:rPr>
-        <w:t>应用要具备上述提到的</w:t>
-      </w:r>
-      <w:r>
-        <w:rPr>
-          <w:rFonts w:hint="eastAsia"/>
-        </w:rPr>
-        <w:t>两大</w:t>
-      </w:r>
-      <w:r>
-        <w:rPr>
-          <w:rFonts w:hint="eastAsia"/>
-        </w:rPr>
-        <w:t>功能模块，具有完整性。</w:t>
-      </w:r>
-    </w:p>
-    <w:p>
-      <w:pPr>
-        <w:ind w:firstLine="420"/>
-      </w:pPr>
-      <w:r>
-        <w:rPr>
-          <w:rFonts w:hint="eastAsia"/>
-        </w:rPr>
-        <w:t>应用能够满足目标人群的需求，提供流畅、稳定的优质服务。</w:t>
-      </w:r>
-    </w:p>
-    <w:p>
-      <w:pPr>
-        <w:ind w:firstLine="420"/>
-      </w:pPr>
-      <w:r>
-        <w:rPr>
-          <w:rFonts w:hint="eastAsia"/>
-        </w:rPr>
-        <w:t>界面设计符合用户人群的审美，对用户友好。</w:t>
-      </w:r>
-    </w:p>
-    <w:p>
-      <w:pPr>
         <w:pStyle w:val="2"/>
       </w:pPr>
-      <w:bookmarkStart w:id="82" w:name="_Toc530472077"/>
-      <w:r>
-        <w:rPr>
-          <w:rFonts w:hint="eastAsia"/>
-        </w:rPr>
-        <w:t>关键问题</w:t>
+      <w:bookmarkStart w:id="82" w:name="_Toc530472076"/>
+      <w:r>
+        <w:rPr>
+          <w:rFonts w:hint="eastAsia"/>
+        </w:rPr>
+        <w:t>验收标准</w:t>
       </w:r>
       <w:bookmarkEnd w:id="82"/>
     </w:p>
@@ -13772,52 +13971,7 @@
         <w:rPr>
           <w:rFonts w:hint="eastAsia"/>
         </w:rPr>
-        <w:t>每个用户的写作领域相对固定，但各个用户之间的</w:t>
-      </w:r>
-      <w:r>
-        <w:rPr>
-          <w:rFonts w:hint="eastAsia"/>
-        </w:rPr>
-        <w:t>差距较大</w:t>
-      </w:r>
-      <w:r>
-        <w:rPr>
-          <w:rFonts w:hint="eastAsia"/>
-        </w:rPr>
-        <w:t>。如果使用一个统一的模型则会使不同题材、不同领域的文章排版趋向同质化，对排版的效果产生负面影响。如何对每个用户进行精准定位从而进行个性化排版</w:t>
-      </w:r>
-      <w:r>
-        <w:rPr>
-          <w:rFonts w:hint="eastAsia"/>
-        </w:rPr>
-        <w:t>是</w:t>
-      </w:r>
-      <w:r>
-        <w:rPr>
-          <w:rFonts w:hint="eastAsia"/>
-        </w:rPr>
-        <w:t>本项目的一个关键问题。</w:t>
-      </w:r>
-      <w:r>
-        <w:rPr>
-          <w:rFonts w:hint="eastAsia"/>
-        </w:rPr>
-        <w:t>我们计划通过</w:t>
-      </w:r>
-      <w:r>
-        <w:rPr>
-          <w:rFonts w:hint="eastAsia"/>
-        </w:rPr>
-        <w:t>L</w:t>
-      </w:r>
-      <w:r>
-        <w:t>STM</w:t>
-      </w:r>
-      <w:r>
-        <w:rPr>
-          <w:rFonts w:hint="eastAsia"/>
-        </w:rPr>
-        <w:t>神经网络，基于用户的选择历史，结合本次的用户输入，推断最适合用户的排版方案。</w:t>
+        <w:t>应用实现效果符合预期，能够得到一个大致符合用户预期的排版效果。</w:t>
       </w:r>
     </w:p>
     <w:p>
@@ -13828,19 +13982,19 @@
         <w:rPr>
           <w:rFonts w:hint="eastAsia"/>
         </w:rPr>
-        <w:t>新用户进入本平台，在无任何历史纪录的情况下，用户</w:t>
-      </w:r>
-      <w:r>
-        <w:rPr>
-          <w:rFonts w:hint="eastAsia"/>
-        </w:rPr>
-        <w:t>习惯追踪</w:t>
-      </w:r>
-      <w:r>
-        <w:rPr>
-          <w:rFonts w:hint="eastAsia"/>
-        </w:rPr>
-        <w:t>模型是无法正常工作的。通过在注册时让用户选择自己经常编辑的文章类型，对用户习惯进行初始化。</w:t>
+        <w:t>应用要具备上述提到的</w:t>
+      </w:r>
+      <w:r>
+        <w:rPr>
+          <w:rFonts w:hint="eastAsia"/>
+        </w:rPr>
+        <w:t>两大</w:t>
+      </w:r>
+      <w:r>
+        <w:rPr>
+          <w:rFonts w:hint="eastAsia"/>
+        </w:rPr>
+        <w:t>功能模块，具有完整性。</w:t>
       </w:r>
     </w:p>
     <w:p>
@@ -13851,31 +14005,7 @@
         <w:rPr>
           <w:rFonts w:hint="eastAsia"/>
         </w:rPr>
-        <w:t>图文匹配问题是一个</w:t>
-      </w:r>
-      <w:r>
-        <w:rPr>
-          <w:rFonts w:hint="eastAsia"/>
-        </w:rPr>
-        <w:t>O</w:t>
-      </w:r>
-      <w:r>
-        <w:t>(n</w:t>
-      </w:r>
-      <w:r>
-        <w:rPr>
-          <w:rFonts w:hint="eastAsia"/>
-        </w:rPr>
-        <w:t>*</w:t>
-      </w:r>
-      <w:r>
-        <w:t>m)</w:t>
-      </w:r>
-      <w:r>
-        <w:rPr>
-          <w:rFonts w:hint="eastAsia"/>
-        </w:rPr>
-        <w:t>的问题，且时间常数较大，需要用户等待的时间较长，我们将尝试使用异步、并行的方法调用已加速时间。</w:t>
+        <w:t>应用能够满足目标人群的需求，提供流畅、稳定的优质服务。</w:t>
       </w:r>
     </w:p>
     <w:p>
@@ -13886,19 +14016,19 @@
         <w:rPr>
           <w:rFonts w:hint="eastAsia"/>
         </w:rPr>
-        <w:t>更多细节详见技术文档。</w:t>
+        <w:t>界面设计符合用户人群的审美，对用户友好。</w:t>
       </w:r>
     </w:p>
     <w:p>
       <w:pPr>
         <w:pStyle w:val="2"/>
       </w:pPr>
-      <w:bookmarkStart w:id="83" w:name="_Toc530472078"/>
-      <w:r>
-        <w:rPr>
-          <w:rFonts w:hint="eastAsia"/>
-        </w:rPr>
-        <w:t>进度安排</w:t>
+      <w:bookmarkStart w:id="83" w:name="_Toc530472077"/>
+      <w:r>
+        <w:rPr>
+          <w:rFonts w:hint="eastAsia"/>
+        </w:rPr>
+        <w:t>关键问题</w:t>
       </w:r>
       <w:bookmarkEnd w:id="83"/>
     </w:p>
@@ -13910,25 +14040,170 @@
         <w:rPr>
           <w:rFonts w:hint="eastAsia"/>
         </w:rPr>
-        <w:t>项目计划</w:t>
-      </w:r>
-      <w:proofErr w:type="gramStart"/>
-      <w:r>
-        <w:rPr>
-          <w:rFonts w:hint="eastAsia"/>
-        </w:rPr>
-        <w:t>甘特图</w:t>
-      </w:r>
-      <w:proofErr w:type="gramEnd"/>
-      <w:r>
-        <w:rPr>
-          <w:rFonts w:hint="eastAsia"/>
-        </w:rPr>
-        <w:t>如下图所示：</w:t>
+        <w:t>每个用户的写作领域相对固定，但各个用户之间的</w:t>
+      </w:r>
+      <w:r>
+        <w:rPr>
+          <w:rFonts w:hint="eastAsia"/>
+        </w:rPr>
+        <w:t>差距较大</w:t>
+      </w:r>
+      <w:r>
+        <w:rPr>
+          <w:rFonts w:hint="eastAsia"/>
+        </w:rPr>
+        <w:t>。如果使用一个统一的模型则会使不同题材、不同领域的文章排版趋向同质化，对排版的效果产生负面影响。如何对每个用户进行精准定位从而进行个性化排版</w:t>
+      </w:r>
+      <w:r>
+        <w:rPr>
+          <w:rFonts w:hint="eastAsia"/>
+        </w:rPr>
+        <w:t>是</w:t>
+      </w:r>
+      <w:r>
+        <w:rPr>
+          <w:rFonts w:hint="eastAsia"/>
+        </w:rPr>
+        <w:t>本项目的一个关键问题。</w:t>
+      </w:r>
+      <w:r>
+        <w:rPr>
+          <w:rFonts w:hint="eastAsia"/>
+        </w:rPr>
+        <w:t>我们计划通过</w:t>
+      </w:r>
+      <w:r>
+        <w:rPr>
+          <w:rFonts w:hint="eastAsia"/>
+        </w:rPr>
+        <w:t>L</w:t>
+      </w:r>
+      <w:r>
+        <w:t>STM</w:t>
+      </w:r>
+      <w:r>
+        <w:rPr>
+          <w:rFonts w:hint="eastAsia"/>
+        </w:rPr>
+        <w:t>神经网络，基于用户的选择历史，结合本次的用户输入，推断最适合用户的排版方案。</w:t>
       </w:r>
     </w:p>
     <w:p>
       <w:pPr>
+        <w:ind w:firstLine="420"/>
+      </w:pPr>
+      <w:r>
+        <w:rPr>
+          <w:rFonts w:hint="eastAsia"/>
+        </w:rPr>
+        <w:t>新用户进入本平台，在无任何历史纪录的情况下，用户</w:t>
+      </w:r>
+      <w:r>
+        <w:rPr>
+          <w:rFonts w:hint="eastAsia"/>
+        </w:rPr>
+        <w:t>习惯追踪</w:t>
+      </w:r>
+      <w:r>
+        <w:rPr>
+          <w:rFonts w:hint="eastAsia"/>
+        </w:rPr>
+        <w:t>模型是无法正常工作的。</w:t>
+      </w:r>
+      <w:r>
+        <w:rPr>
+          <w:rFonts w:hint="eastAsia"/>
+        </w:rPr>
+        <w:lastRenderedPageBreak/>
+        <w:t>通过在注册时让用户选择自己经常编辑的文章类型，对用户习惯进行初始化。</w:t>
+      </w:r>
+    </w:p>
+    <w:p>
+      <w:pPr>
+        <w:ind w:firstLine="420"/>
+      </w:pPr>
+      <w:r>
+        <w:rPr>
+          <w:rFonts w:hint="eastAsia"/>
+        </w:rPr>
+        <w:t>图文匹配问题是一个</w:t>
+      </w:r>
+      <w:r>
+        <w:rPr>
+          <w:rFonts w:hint="eastAsia"/>
+        </w:rPr>
+        <w:t>O</w:t>
+      </w:r>
+      <w:r>
+        <w:t>(n</w:t>
+      </w:r>
+      <w:r>
+        <w:rPr>
+          <w:rFonts w:hint="eastAsia"/>
+        </w:rPr>
+        <w:t>*</w:t>
+      </w:r>
+      <w:r>
+        <w:t>m)</w:t>
+      </w:r>
+      <w:r>
+        <w:rPr>
+          <w:rFonts w:hint="eastAsia"/>
+        </w:rPr>
+        <w:t>的问题，且时间常数较大，需要用户等待的时间较长，我们将尝试使用异步、并行的方法调用已加速时间。</w:t>
+      </w:r>
+    </w:p>
+    <w:p>
+      <w:pPr>
+        <w:ind w:firstLine="420"/>
+      </w:pPr>
+      <w:r>
+        <w:rPr>
+          <w:rFonts w:hint="eastAsia"/>
+        </w:rPr>
+        <w:t>更多细节详见技术文档。</w:t>
+      </w:r>
+    </w:p>
+    <w:p>
+      <w:pPr>
+        <w:pStyle w:val="2"/>
+      </w:pPr>
+      <w:bookmarkStart w:id="84" w:name="_Toc530472078"/>
+      <w:r>
+        <w:rPr>
+          <w:rFonts w:hint="eastAsia"/>
+        </w:rPr>
+        <w:t>进度安排</w:t>
+      </w:r>
+      <w:bookmarkEnd w:id="84"/>
+    </w:p>
+    <w:p>
+      <w:pPr>
+        <w:ind w:firstLine="420"/>
+      </w:pPr>
+      <w:r>
+        <w:rPr>
+          <w:rFonts w:hint="eastAsia"/>
+        </w:rPr>
+        <w:t>项目计划</w:t>
+      </w:r>
+      <w:proofErr w:type="gramStart"/>
+      <w:r>
+        <w:rPr>
+          <w:rFonts w:hint="eastAsia"/>
+        </w:rPr>
+        <w:t>甘特图</w:t>
+      </w:r>
+      <w:proofErr w:type="gramEnd"/>
+      <w:r>
+        <w:rPr>
+          <w:rFonts w:hint="eastAsia"/>
+        </w:rPr>
+        <w:t>如下图所示：</w:t>
+      </w:r>
+    </w:p>
+    <w:p>
+      <w:pPr>
         <w:jc w:val="center"/>
       </w:pPr>
       <w:r>
@@ -13936,7 +14211,6 @@
           <w:rFonts w:hint="eastAsia"/>
           <w:noProof/>
         </w:rPr>
-        <w:lastRenderedPageBreak/>
         <w:drawing>
           <wp:inline distT="0" distB="0" distL="114300" distR="114300" wp14:anchorId="3AF655EB" wp14:editId="0E3FE711">
             <wp:extent cx="6132078" cy="3718694"/>
@@ -14150,14 +14424,14 @@
       <w:pPr>
         <w:pStyle w:val="2"/>
       </w:pPr>
-      <w:bookmarkStart w:id="84" w:name="_Toc530472079"/>
+      <w:bookmarkStart w:id="85" w:name="_Toc530472079"/>
       <w:r>
         <w:rPr>
           <w:rFonts w:hint="eastAsia"/>
         </w:rPr>
         <w:t>开发预算</w:t>
       </w:r>
-      <w:bookmarkEnd w:id="84"/>
+      <w:bookmarkEnd w:id="85"/>
     </w:p>
     <w:tbl>
       <w:tblPr>
@@ -14273,7 +14547,7 @@
               <w:rPr>
                 <w:rFonts w:eastAsiaTheme="minorEastAsia" w:hint="eastAsia"/>
               </w:rPr>
-              <w:t>￥</w:t>
+              <w:t>¥</w:t>
             </w:r>
             <w:r>
               <w:rPr>
@@ -14369,7 +14643,7 @@
               <w:rPr>
                 <w:rFonts w:eastAsiaTheme="minorEastAsia" w:hint="eastAsia"/>
               </w:rPr>
-              <w:t>￥</w:t>
+              <w:t>¥</w:t>
             </w:r>
             <w:r>
               <w:rPr>
@@ -14449,7 +14723,7 @@
               <w:rPr>
                 <w:rFonts w:eastAsiaTheme="minorEastAsia" w:hint="eastAsia"/>
               </w:rPr>
-              <w:t>￥</w:t>
+              <w:t>¥</w:t>
             </w:r>
             <w:r>
               <w:rPr>
@@ -14523,7 +14797,7 @@
               <w:rPr>
                 <w:rFonts w:eastAsiaTheme="minorEastAsia" w:hint="eastAsia"/>
               </w:rPr>
-              <w:t>￥</w:t>
+              <w:t>¥</w:t>
             </w:r>
             <w:r>
               <w:rPr>
@@ -14560,51 +14834,69 @@
           <w:p>
             <w:pPr>
               <w:rPr>
+                <w:rFonts w:eastAsiaTheme="minorEastAsia" w:hint="eastAsia"/>
+              </w:rPr>
+            </w:pPr>
+            <w:r>
+              <w:rPr>
+                <w:rFonts w:eastAsiaTheme="minorEastAsia" w:hint="eastAsia"/>
+              </w:rPr>
+              <w:t>sentry</w:t>
+            </w:r>
+            <w:r>
+              <w:rPr>
+                <w:rFonts w:eastAsiaTheme="minorEastAsia" w:hint="eastAsia"/>
+              </w:rPr>
+              <w:t>监控服务</w:t>
+            </w:r>
+          </w:p>
+        </w:tc>
+        <w:tc>
+          <w:tcPr>
+            <w:tcW w:w="2841" w:type="dxa"/>
+          </w:tcPr>
+          <w:p>
+            <w:pPr>
+              <w:rPr>
+                <w:rFonts w:eastAsiaTheme="minorEastAsia" w:hint="eastAsia"/>
+              </w:rPr>
+            </w:pPr>
+            <w:r>
+              <w:rPr>
+                <w:rFonts w:eastAsiaTheme="minorEastAsia" w:hint="eastAsia"/>
+              </w:rPr>
+              <w:t>¥</w:t>
+            </w:r>
+            <w:r>
+              <w:rPr>
                 <w:rFonts w:eastAsiaTheme="minorEastAsia"/>
               </w:rPr>
-            </w:pPr>
-            <w:r>
+              <w:t>0.00</w:t>
+            </w:r>
+          </w:p>
+        </w:tc>
+        <w:tc>
+          <w:tcPr>
+            <w:tcW w:w="2841" w:type="dxa"/>
+          </w:tcPr>
+          <w:p>
+            <w:pPr>
               <w:rPr>
                 <w:rFonts w:eastAsiaTheme="minorEastAsia" w:hint="eastAsia"/>
               </w:rPr>
-              <w:t>技术学习费用</w:t>
-            </w:r>
-          </w:p>
-        </w:tc>
-        <w:tc>
-          <w:tcPr>
-            <w:tcW w:w="2841" w:type="dxa"/>
-          </w:tcPr>
-          <w:p>
-            <w:pPr>
-              <w:rPr>
-                <w:rFonts w:eastAsiaTheme="minorEastAsia"/>
-              </w:rPr>
             </w:pPr>
             <w:r>
               <w:rPr>
                 <w:rFonts w:eastAsiaTheme="minorEastAsia" w:hint="eastAsia"/>
               </w:rPr>
-              <w:t>￥</w:t>
+              <w:t>sentry</w:t>
             </w:r>
             <w:r>
               <w:rPr>
                 <w:rFonts w:eastAsiaTheme="minorEastAsia" w:hint="eastAsia"/>
               </w:rPr>
-              <w:t>300.00</w:t>
-            </w:r>
-          </w:p>
-        </w:tc>
-        <w:tc>
-          <w:tcPr>
-            <w:tcW w:w="2841" w:type="dxa"/>
-          </w:tcPr>
-          <w:p>
-            <w:pPr>
-              <w:rPr>
-                <w:rFonts w:eastAsiaTheme="minorEastAsia"/>
-              </w:rPr>
-            </w:pPr>
+              <w:t>官方免费服务</w:t>
+            </w:r>
           </w:p>
         </w:tc>
       </w:tr>
@@ -14623,6 +14915,62 @@
               <w:rPr>
                 <w:rFonts w:eastAsiaTheme="minorEastAsia" w:hint="eastAsia"/>
               </w:rPr>
+              <w:t>技术学习费用</w:t>
+            </w:r>
+          </w:p>
+        </w:tc>
+        <w:tc>
+          <w:tcPr>
+            <w:tcW w:w="2841" w:type="dxa"/>
+          </w:tcPr>
+          <w:p>
+            <w:pPr>
+              <w:rPr>
+                <w:rFonts w:eastAsiaTheme="minorEastAsia"/>
+              </w:rPr>
+            </w:pPr>
+            <w:r>
+              <w:rPr>
+                <w:rFonts w:eastAsiaTheme="minorEastAsia" w:hint="eastAsia"/>
+              </w:rPr>
+              <w:t>¥</w:t>
+            </w:r>
+            <w:r>
+              <w:rPr>
+                <w:rFonts w:eastAsiaTheme="minorEastAsia" w:hint="eastAsia"/>
+              </w:rPr>
+              <w:t>300.00</w:t>
+            </w:r>
+          </w:p>
+        </w:tc>
+        <w:tc>
+          <w:tcPr>
+            <w:tcW w:w="2841" w:type="dxa"/>
+          </w:tcPr>
+          <w:p>
+            <w:pPr>
+              <w:rPr>
+                <w:rFonts w:eastAsiaTheme="minorEastAsia"/>
+              </w:rPr>
+            </w:pPr>
+          </w:p>
+        </w:tc>
+      </w:tr>
+      <w:tr>
+        <w:tc>
+          <w:tcPr>
+            <w:tcW w:w="2840" w:type="dxa"/>
+          </w:tcPr>
+          <w:p>
+            <w:pPr>
+              <w:rPr>
+                <w:rFonts w:eastAsiaTheme="minorEastAsia"/>
+              </w:rPr>
+            </w:pPr>
+            <w:r>
+              <w:rPr>
+                <w:rFonts w:eastAsiaTheme="minorEastAsia" w:hint="eastAsia"/>
+              </w:rPr>
               <w:t>合计</w:t>
             </w:r>
           </w:p>
@@ -14641,7 +14989,7 @@
               <w:rPr>
                 <w:rFonts w:eastAsiaTheme="minorEastAsia" w:hint="eastAsia"/>
               </w:rPr>
-              <w:t>￥</w:t>
+              <w:t>¥</w:t>
             </w:r>
             <w:r>
               <w:rPr>
@@ -14677,35 +15025,36 @@
       <w:pPr>
         <w:pStyle w:val="1"/>
       </w:pPr>
-      <w:bookmarkStart w:id="85" w:name="_Toc530472080"/>
-      <w:r>
+      <w:bookmarkStart w:id="86" w:name="_Toc530472080"/>
+      <w:r>
+        <w:lastRenderedPageBreak/>
         <w:t>可行性分析</w:t>
       </w:r>
-      <w:bookmarkEnd w:id="66"/>
       <w:bookmarkEnd w:id="67"/>
-      <w:bookmarkEnd w:id="85"/>
+      <w:bookmarkEnd w:id="68"/>
+      <w:bookmarkEnd w:id="86"/>
     </w:p>
     <w:p>
       <w:pPr>
         <w:pStyle w:val="2"/>
       </w:pPr>
-      <w:bookmarkStart w:id="86" w:name="_Toc363084181"/>
-      <w:bookmarkStart w:id="87" w:name="_Toc300751597"/>
-      <w:bookmarkStart w:id="88" w:name="_Toc530472081"/>
+      <w:bookmarkStart w:id="87" w:name="_Toc363084181"/>
+      <w:bookmarkStart w:id="88" w:name="_Toc300751597"/>
+      <w:bookmarkStart w:id="89" w:name="_Toc530472081"/>
       <w:r>
         <w:t>市场可行性分析</w:t>
       </w:r>
-      <w:bookmarkEnd w:id="86"/>
       <w:bookmarkEnd w:id="87"/>
       <w:bookmarkEnd w:id="88"/>
+      <w:bookmarkEnd w:id="89"/>
     </w:p>
     <w:p>
       <w:pPr>
         <w:pStyle w:val="3"/>
       </w:pPr>
-      <w:bookmarkStart w:id="89" w:name="_Toc363084193"/>
-      <w:bookmarkStart w:id="90" w:name="_Toc300751607"/>
-      <w:bookmarkStart w:id="91" w:name="_Toc530472082"/>
+      <w:bookmarkStart w:id="90" w:name="_Toc363084193"/>
+      <w:bookmarkStart w:id="91" w:name="_Toc300751607"/>
+      <w:bookmarkStart w:id="92" w:name="_Toc530472082"/>
       <w:r>
         <w:t>与现行</w:t>
       </w:r>
@@ -14715,15 +15064,15 @@
         </w:rPr>
         <w:t>软件</w:t>
       </w:r>
-      <w:bookmarkEnd w:id="89"/>
       <w:bookmarkEnd w:id="90"/>
+      <w:bookmarkEnd w:id="91"/>
       <w:r>
         <w:rPr>
           <w:rFonts w:hint="eastAsia"/>
         </w:rPr>
         <w:t>对比</w:t>
       </w:r>
-      <w:bookmarkEnd w:id="91"/>
+      <w:bookmarkEnd w:id="92"/>
     </w:p>
     <w:p>
       <w:pPr>
@@ -14733,14 +15082,7 @@
         <w:rPr>
           <w:rFonts w:hint="eastAsia"/>
         </w:rPr>
-        <w:t>现有的在线排版软件分两类，一类是在线的非自动排版应用，即给用户提供排版所需的功能，用户需要自己进行操作。比较典型的如用于公众号排版的“秀米”。适用于有美工基</w:t>
-      </w:r>
-      <w:r>
-        <w:rPr>
-          <w:rFonts w:hint="eastAsia"/>
-        </w:rPr>
-        <w:lastRenderedPageBreak/>
-        <w:t>础的用户，不熟悉使用的用户需要一定的时间学习使用，具有一定的学习成本。</w:t>
+        <w:t>现有的在线排版软件分两类，一类是在线的非自动排版应用，即给用户提供排版所需的功能，用户需要自己进行操作。比较典型的如用于公众号排版的“秀米”。适用于有美工基础的用户，不熟悉使用的用户需要一定的时间学习使用，具有一定的学习成本。</w:t>
       </w:r>
     </w:p>
     <w:p>
@@ -14787,208 +15129,29 @@
       <w:pPr>
         <w:pStyle w:val="2"/>
       </w:pPr>
-      <w:bookmarkStart w:id="92" w:name="_Toc300751605"/>
-      <w:bookmarkStart w:id="93" w:name="_Toc363084191"/>
-      <w:bookmarkStart w:id="94" w:name="_Toc530472083"/>
-      <w:bookmarkStart w:id="95" w:name="_Toc255826541"/>
+      <w:bookmarkStart w:id="93" w:name="_Toc300751605"/>
+      <w:bookmarkStart w:id="94" w:name="_Toc363084191"/>
+      <w:bookmarkStart w:id="95" w:name="_Toc530472083"/>
+      <w:bookmarkStart w:id="96" w:name="_Toc255826541"/>
       <w:r>
         <w:t>技术可行性分析</w:t>
       </w:r>
-      <w:bookmarkEnd w:id="92"/>
       <w:bookmarkEnd w:id="93"/>
       <w:bookmarkEnd w:id="94"/>
+      <w:bookmarkEnd w:id="95"/>
     </w:p>
     <w:p>
       <w:pPr>
         <w:pStyle w:val="3"/>
       </w:pPr>
-      <w:bookmarkStart w:id="96" w:name="_Toc300751606"/>
-      <w:bookmarkStart w:id="97" w:name="_Toc363084192"/>
-      <w:bookmarkStart w:id="98" w:name="_Toc530472084"/>
+      <w:bookmarkStart w:id="97" w:name="_Toc300751606"/>
+      <w:bookmarkStart w:id="98" w:name="_Toc363084192"/>
+      <w:bookmarkStart w:id="99" w:name="_Toc530472084"/>
       <w:r>
         <w:t>功能简述</w:t>
       </w:r>
-      <w:bookmarkEnd w:id="96"/>
       <w:bookmarkEnd w:id="97"/>
       <w:bookmarkEnd w:id="98"/>
-    </w:p>
-    <w:p>
-      <w:pPr>
-        <w:ind w:firstLine="420"/>
-      </w:pPr>
-      <w:r>
-        <w:rPr>
-          <w:rFonts w:hint="eastAsia"/>
-        </w:rPr>
-        <w:t>Temage</w:t>
-      </w:r>
-      <w:r>
-        <w:rPr>
-          <w:rFonts w:hint="eastAsia"/>
-        </w:rPr>
-        <w:t>包含</w:t>
-      </w:r>
-      <w:r>
-        <w:rPr>
-          <w:rFonts w:hint="eastAsia"/>
-        </w:rPr>
-        <w:t>两</w:t>
-      </w:r>
-      <w:r>
-        <w:rPr>
-          <w:rFonts w:hint="eastAsia"/>
-        </w:rPr>
-        <w:t>大功能模块</w:t>
-      </w:r>
-      <w:r>
-        <w:rPr>
-          <w:rFonts w:hint="eastAsia"/>
-        </w:rPr>
-        <w:t>——</w:t>
-      </w:r>
-      <w:r>
-        <w:rPr>
-          <w:rFonts w:hint="eastAsia"/>
-        </w:rPr>
-        <w:t>图文排版模块</w:t>
-      </w:r>
-      <w:r>
-        <w:rPr>
-          <w:rFonts w:hint="eastAsia"/>
-        </w:rPr>
-        <w:t>和</w:t>
-      </w:r>
-      <w:r>
-        <w:rPr>
-          <w:rFonts w:hint="eastAsia"/>
-        </w:rPr>
-        <w:t>用户社区模块</w:t>
-      </w:r>
-      <w:r>
-        <w:rPr>
-          <w:rFonts w:hint="eastAsia"/>
-        </w:rPr>
-        <w:t>——</w:t>
-      </w:r>
-      <w:r>
-        <w:rPr>
-          <w:rFonts w:hint="eastAsia"/>
-        </w:rPr>
-        <w:t>都将</w:t>
-      </w:r>
-      <w:r>
-        <w:rPr>
-          <w:rFonts w:hint="eastAsia"/>
-        </w:rPr>
-        <w:t>用到深度学习的技术。</w:t>
-      </w:r>
-    </w:p>
-    <w:p>
-      <w:pPr>
-        <w:ind w:firstLine="420"/>
-      </w:pPr>
-      <w:r>
-        <w:rPr>
-          <w:rFonts w:hint="eastAsia"/>
-        </w:rPr>
-        <w:t>图文排版模块包含两个部分：文本主题分类和图文智能</w:t>
-      </w:r>
-      <w:r>
-        <w:rPr>
-          <w:rFonts w:hint="eastAsia"/>
-        </w:rPr>
-        <w:t>匹配</w:t>
-      </w:r>
-      <w:r>
-        <w:rPr>
-          <w:rFonts w:hint="eastAsia"/>
-        </w:rPr>
-        <w:t>。</w:t>
-      </w:r>
-    </w:p>
-    <w:p>
-      <w:pPr>
-        <w:ind w:firstLine="420"/>
-      </w:pPr>
-      <w:r>
-        <w:rPr>
-          <w:rFonts w:hint="eastAsia"/>
-        </w:rPr>
-        <w:t>社区</w:t>
-      </w:r>
-      <w:r>
-        <w:rPr>
-          <w:rFonts w:hint="eastAsia"/>
-        </w:rPr>
-        <w:t>分</w:t>
-      </w:r>
-      <w:r>
-        <w:rPr>
-          <w:rFonts w:hint="eastAsia"/>
-        </w:rPr>
-        <w:t>享模块包含</w:t>
-      </w:r>
-      <w:r>
-        <w:rPr>
-          <w:rFonts w:hint="eastAsia"/>
-        </w:rPr>
-        <w:t>三</w:t>
-      </w:r>
-      <w:r>
-        <w:rPr>
-          <w:rFonts w:hint="eastAsia"/>
-        </w:rPr>
-        <w:t>部分：优质版式</w:t>
-      </w:r>
-      <w:r>
-        <w:rPr>
-          <w:rFonts w:hint="eastAsia"/>
-        </w:rPr>
-        <w:t>分</w:t>
-      </w:r>
-      <w:r>
-        <w:rPr>
-          <w:rFonts w:hint="eastAsia"/>
-        </w:rPr>
-        <w:t>享、</w:t>
-      </w:r>
-      <w:r>
-        <w:rPr>
-          <w:rFonts w:hint="eastAsia"/>
-        </w:rPr>
-        <w:t>用户反馈学习</w:t>
-      </w:r>
-      <w:r>
-        <w:rPr>
-          <w:rFonts w:hint="eastAsia"/>
-        </w:rPr>
-        <w:t>，</w:t>
-      </w:r>
-      <w:r>
-        <w:rPr>
-          <w:rFonts w:hint="eastAsia"/>
-        </w:rPr>
-        <w:t>优秀产品推荐</w:t>
-      </w:r>
-      <w:r>
-        <w:rPr>
-          <w:rFonts w:hint="eastAsia"/>
-        </w:rPr>
-        <w:t>。</w:t>
-      </w:r>
-    </w:p>
-    <w:p>
-      <w:pPr>
-        <w:pStyle w:val="3"/>
-      </w:pPr>
-      <w:bookmarkStart w:id="99" w:name="_Toc530472085"/>
-      <w:bookmarkEnd w:id="95"/>
-      <w:r>
-        <w:rPr>
-          <w:rFonts w:hint="eastAsia"/>
-        </w:rPr>
-        <w:t>技术要素</w:t>
-      </w:r>
       <w:bookmarkEnd w:id="99"/>
     </w:p>
     <w:p>
@@ -14999,7 +15162,67 @@
         <w:rPr>
           <w:rFonts w:hint="eastAsia"/>
         </w:rPr>
-        <w:t>上述功能所需的技术主要有以下几点：</w:t>
+        <w:t>Temage</w:t>
+      </w:r>
+      <w:r>
+        <w:rPr>
+          <w:rFonts w:hint="eastAsia"/>
+        </w:rPr>
+        <w:t>包含</w:t>
+      </w:r>
+      <w:r>
+        <w:rPr>
+          <w:rFonts w:hint="eastAsia"/>
+        </w:rPr>
+        <w:t>两</w:t>
+      </w:r>
+      <w:r>
+        <w:rPr>
+          <w:rFonts w:hint="eastAsia"/>
+        </w:rPr>
+        <w:t>大功能模块</w:t>
+      </w:r>
+      <w:r>
+        <w:rPr>
+          <w:rFonts w:hint="eastAsia"/>
+        </w:rPr>
+        <w:t>——</w:t>
+      </w:r>
+      <w:r>
+        <w:rPr>
+          <w:rFonts w:hint="eastAsia"/>
+        </w:rPr>
+        <w:t>图文排版模块</w:t>
+      </w:r>
+      <w:r>
+        <w:rPr>
+          <w:rFonts w:hint="eastAsia"/>
+        </w:rPr>
+        <w:t>和</w:t>
+      </w:r>
+      <w:r>
+        <w:rPr>
+          <w:rFonts w:hint="eastAsia"/>
+        </w:rPr>
+        <w:t>用户社区模块</w:t>
+      </w:r>
+      <w:r>
+        <w:rPr>
+          <w:rFonts w:hint="eastAsia"/>
+        </w:rPr>
+        <w:t>——</w:t>
+      </w:r>
+      <w:r>
+        <w:rPr>
+          <w:rFonts w:hint="eastAsia"/>
+        </w:rPr>
+        <w:t>都将</w:t>
+      </w:r>
+      <w:r>
+        <w:rPr>
+          <w:rFonts w:hint="eastAsia"/>
+        </w:rPr>
+        <w:t>用到深度学习的技术。</w:t>
       </w:r>
     </w:p>
     <w:p>
@@ -15010,48 +15233,19 @@
         <w:rPr>
           <w:rFonts w:hint="eastAsia"/>
         </w:rPr>
-        <w:t>文本关键词的提取，使用</w:t>
-      </w:r>
-      <w:r>
-        <w:rPr>
-          <w:rFonts w:hint="eastAsia"/>
-        </w:rPr>
-        <w:t>TF-ID</w:t>
-      </w:r>
-      <w:r>
-        <w:t>F</w:t>
-      </w:r>
-      <w:r>
-        <w:rPr>
-          <w:rFonts w:hint="eastAsia"/>
-        </w:rPr>
-        <w:t>模型，用统计的方法找出文本中关键词，为提高搜索效率，我们可以使用</w:t>
-      </w:r>
-      <w:proofErr w:type="spellStart"/>
-      <w:r>
-        <w:t>E</w:t>
-      </w:r>
-      <w:r>
-        <w:rPr>
-          <w:rFonts w:hint="eastAsia"/>
-        </w:rPr>
-        <w:t>lastic</w:t>
-      </w:r>
-      <w:r>
-        <w:t>S</w:t>
-      </w:r>
-      <w:r>
-        <w:rPr>
-          <w:rFonts w:hint="eastAsia"/>
-        </w:rPr>
-        <w:t>earch</w:t>
-      </w:r>
-      <w:proofErr w:type="spellEnd"/>
-      <w:r>
-        <w:rPr>
-          <w:rFonts w:hint="eastAsia"/>
-        </w:rPr>
-        <w:t>开源搜索引擎框架对数据库建立索引。</w:t>
+        <w:t>图文排版模块包含两个部分：文本主题分类和图文智能</w:t>
+      </w:r>
+      <w:r>
+        <w:rPr>
+          <w:rFonts w:hint="eastAsia"/>
+        </w:rPr>
+        <w:t>匹配</w:t>
+      </w:r>
+      <w:r>
+        <w:rPr>
+          <w:rFonts w:hint="eastAsia"/>
+        </w:rPr>
+        <w:t>。</w:t>
       </w:r>
     </w:p>
     <w:p>
@@ -15062,49 +15256,61 @@
         <w:rPr>
           <w:rFonts w:hint="eastAsia"/>
         </w:rPr>
-        <w:t>图片的识别，</w:t>
-      </w:r>
-      <w:r>
-        <w:rPr>
-          <w:rFonts w:hint="eastAsia"/>
-        </w:rPr>
-        <w:t>Temage</w:t>
-      </w:r>
-      <w:r>
-        <w:rPr>
-          <w:rFonts w:hint="eastAsia"/>
-        </w:rPr>
-        <w:t>借鉴</w:t>
-      </w:r>
-      <w:r>
-        <w:rPr>
-          <w:rFonts w:hint="eastAsia"/>
-        </w:rPr>
-        <w:t>V</w:t>
-      </w:r>
-      <w:r>
-        <w:t>GG16</w:t>
-      </w:r>
-      <w:r>
-        <w:rPr>
-          <w:rFonts w:hint="eastAsia"/>
-        </w:rPr>
-        <w:t>的网络结构，设计</w:t>
-      </w:r>
-      <w:r>
-        <w:rPr>
-          <w:rFonts w:hint="eastAsia"/>
-        </w:rPr>
-        <w:t>基于</w:t>
-      </w:r>
-      <w:r>
-        <w:t>CNN</w:t>
-      </w:r>
-      <w:r>
-        <w:rPr>
-          <w:rFonts w:hint="eastAsia"/>
-        </w:rPr>
-        <w:t>神经网络的模型</w:t>
+        <w:t>社区</w:t>
+      </w:r>
+      <w:r>
+        <w:rPr>
+          <w:rFonts w:hint="eastAsia"/>
+        </w:rPr>
+        <w:t>分</w:t>
+      </w:r>
+      <w:r>
+        <w:rPr>
+          <w:rFonts w:hint="eastAsia"/>
+        </w:rPr>
+        <w:t>享模块包含</w:t>
+      </w:r>
+      <w:r>
+        <w:rPr>
+          <w:rFonts w:hint="eastAsia"/>
+        </w:rPr>
+        <w:t>三</w:t>
+      </w:r>
+      <w:r>
+        <w:rPr>
+          <w:rFonts w:hint="eastAsia"/>
+        </w:rPr>
+        <w:t>部分：优质版式</w:t>
+      </w:r>
+      <w:r>
+        <w:rPr>
+          <w:rFonts w:hint="eastAsia"/>
+        </w:rPr>
+        <w:t>分</w:t>
+      </w:r>
+      <w:r>
+        <w:rPr>
+          <w:rFonts w:hint="eastAsia"/>
+        </w:rPr>
+        <w:t>享、</w:t>
+      </w:r>
+      <w:r>
+        <w:rPr>
+          <w:rFonts w:hint="eastAsia"/>
+        </w:rPr>
+        <w:t>用户反馈学习</w:t>
+      </w:r>
+      <w:r>
+        <w:rPr>
+          <w:rFonts w:hint="eastAsia"/>
+        </w:rPr>
+        <w:t>，</w:t>
+      </w:r>
+      <w:r>
+        <w:rPr>
+          <w:rFonts w:hint="eastAsia"/>
+        </w:rPr>
+        <w:t>优秀产品推荐</w:t>
       </w:r>
       <w:r>
         <w:rPr>
@@ -15115,145 +15321,15 @@
     </w:p>
     <w:p>
       <w:pPr>
-        <w:ind w:firstLine="420"/>
-      </w:pPr>
-      <w:r>
-        <w:rPr>
-          <w:rFonts w:hint="eastAsia"/>
-        </w:rPr>
-        <w:t>文本的分类使用</w:t>
-      </w:r>
-      <w:r>
-        <w:rPr>
-          <w:rFonts w:hint="eastAsia"/>
-        </w:rPr>
-        <w:t>E</w:t>
-      </w:r>
-      <w:r>
-        <w:t>LM</w:t>
-      </w:r>
-      <w:r>
-        <w:rPr>
-          <w:rFonts w:hint="eastAsia"/>
-        </w:rPr>
-        <w:t>o+LSTM+TextCNN</w:t>
-      </w:r>
-      <w:r>
-        <w:rPr>
-          <w:rFonts w:hint="eastAsia"/>
-        </w:rPr>
-        <w:t>模型。根据文本的分类，使用</w:t>
-      </w:r>
-      <w:r>
-        <w:rPr>
-          <w:rFonts w:hint="eastAsia"/>
-        </w:rPr>
-        <w:t>Top-k</w:t>
-      </w:r>
-      <w:r>
-        <w:rPr>
-          <w:rFonts w:hint="eastAsia"/>
-        </w:rPr>
-        <w:t>方法推荐合适的版式。</w:t>
-      </w:r>
-    </w:p>
-    <w:p>
-      <w:pPr>
-        <w:ind w:firstLine="420"/>
-      </w:pPr>
-      <w:r>
-        <w:rPr>
-          <w:rFonts w:hint="eastAsia"/>
-        </w:rPr>
-        <w:t>用户习惯追踪，使用基于</w:t>
-      </w:r>
-      <w:r>
-        <w:rPr>
-          <w:rFonts w:hint="eastAsia"/>
-        </w:rPr>
-        <w:t>LSTM</w:t>
-      </w:r>
-      <w:r>
-        <w:rPr>
-          <w:rFonts w:hint="eastAsia"/>
-        </w:rPr>
-        <w:t>神经网络的模型，</w:t>
-      </w:r>
-      <w:r>
-        <w:rPr>
-          <w:rFonts w:hint="eastAsia"/>
-        </w:rPr>
-        <w:t>对用户收藏或创作的产品进行时序分析</w:t>
-      </w:r>
-      <w:r>
-        <w:rPr>
-          <w:rFonts w:hint="eastAsia"/>
-        </w:rPr>
-        <w:t>。</w:t>
-      </w:r>
-    </w:p>
-    <w:p>
-      <w:pPr>
-        <w:ind w:firstLine="420"/>
-      </w:pPr>
-      <w:r>
-        <w:rPr>
-          <w:rFonts w:hint="eastAsia"/>
-        </w:rPr>
-        <w:t>图片文</w:t>
-      </w:r>
-      <w:r>
-        <w:rPr>
-          <w:rFonts w:hint="eastAsia"/>
-        </w:rPr>
-        <w:t>本</w:t>
-      </w:r>
-      <w:r>
-        <w:rPr>
-          <w:rFonts w:hint="eastAsia"/>
-        </w:rPr>
-        <w:t>的匹配，</w:t>
-      </w:r>
-      <w:r>
-        <w:rPr>
-          <w:rFonts w:hint="eastAsia"/>
-        </w:rPr>
-        <w:t>使用</w:t>
-      </w:r>
-      <w:r>
-        <w:rPr>
-          <w:rFonts w:hint="eastAsia"/>
-        </w:rPr>
-        <w:t>双分支模型，</w:t>
-      </w:r>
-      <w:r>
-        <w:rPr>
-          <w:rFonts w:hint="eastAsia"/>
-        </w:rPr>
-        <w:t>基于余弦计算等方法匹配图片在文字的位置，进行图片与文字的初排版。</w:t>
-      </w:r>
-    </w:p>
-    <w:p>
-      <w:pPr>
-        <w:ind w:firstLine="420"/>
-      </w:pPr>
-      <w:r>
-        <w:rPr>
-          <w:rFonts w:hint="eastAsia"/>
-        </w:rPr>
-        <w:t>更多细节详见技术文档。</w:t>
-      </w:r>
-    </w:p>
-    <w:p>
-      <w:pPr>
-        <w:pStyle w:val="2"/>
-      </w:pPr>
-      <w:bookmarkStart w:id="100" w:name="_Toc530472086"/>
-      <w:r>
-        <w:rPr>
-          <w:rFonts w:hint="eastAsia"/>
-        </w:rPr>
-        <w:t>资源可行性分析</w:t>
+        <w:pStyle w:val="3"/>
+      </w:pPr>
+      <w:bookmarkStart w:id="100" w:name="_Toc530472085"/>
+      <w:bookmarkEnd w:id="96"/>
+      <w:r>
+        <w:rPr>
+          <w:rFonts w:hint="eastAsia"/>
+        </w:rPr>
+        <w:t>技术要素</w:t>
       </w:r>
       <w:bookmarkEnd w:id="100"/>
     </w:p>
@@ -15265,7 +15341,7 @@
         <w:rPr>
           <w:rFonts w:hint="eastAsia"/>
         </w:rPr>
-        <w:t>人力资源包括队员四人。</w:t>
+        <w:t>上述功能所需的技术主要有以下几点：</w:t>
       </w:r>
     </w:p>
     <w:p>
@@ -15276,52 +15352,48 @@
         <w:rPr>
           <w:rFonts w:hint="eastAsia"/>
         </w:rPr>
-        <w:t>模型训练数据集：今日头条数据集，</w:t>
-      </w:r>
-      <w:r>
-        <w:t>共</w:t>
-      </w:r>
-      <w:r>
-        <w:t>382688</w:t>
-      </w:r>
-      <w:r>
-        <w:t>条，分布于</w:t>
-      </w:r>
-      <w:r>
-        <w:t>15</w:t>
-      </w:r>
-      <w:r>
-        <w:t>个分类中。</w:t>
-      </w:r>
-      <w:r>
-        <w:rPr>
-          <w:rFonts w:hint="eastAsia"/>
-        </w:rPr>
-        <w:t>用于文本分类进行风格推荐的模型训练，采集时间为</w:t>
-      </w:r>
-      <w:r>
-        <w:rPr>
-          <w:rFonts w:hint="eastAsia"/>
-        </w:rPr>
-        <w:t>2</w:t>
-      </w:r>
-      <w:r>
-        <w:t>018</w:t>
-      </w:r>
-      <w:r>
-        <w:rPr>
-          <w:rFonts w:hint="eastAsia"/>
-        </w:rPr>
-        <w:t>年</w:t>
-      </w:r>
-      <w:r>
-        <w:t>5</w:t>
-      </w:r>
-      <w:r>
-        <w:rPr>
-          <w:rFonts w:hint="eastAsia"/>
-        </w:rPr>
-        <w:t>月，可用于文本分类和图片识别模型的训练。</w:t>
+        <w:t>文本关键词的提取，使用</w:t>
+      </w:r>
+      <w:r>
+        <w:rPr>
+          <w:rFonts w:hint="eastAsia"/>
+        </w:rPr>
+        <w:t>TF-ID</w:t>
+      </w:r>
+      <w:r>
+        <w:t>F</w:t>
+      </w:r>
+      <w:r>
+        <w:rPr>
+          <w:rFonts w:hint="eastAsia"/>
+        </w:rPr>
+        <w:t>模型，用统计的方法找出文本中关键词，为提高搜索效率，我们可以使用</w:t>
+      </w:r>
+      <w:proofErr w:type="spellStart"/>
+      <w:r>
+        <w:t>E</w:t>
+      </w:r>
+      <w:r>
+        <w:rPr>
+          <w:rFonts w:hint="eastAsia"/>
+        </w:rPr>
+        <w:t>lastic</w:t>
+      </w:r>
+      <w:r>
+        <w:t>S</w:t>
+      </w:r>
+      <w:r>
+        <w:rPr>
+          <w:rFonts w:hint="eastAsia"/>
+        </w:rPr>
+        <w:t>earch</w:t>
+      </w:r>
+      <w:proofErr w:type="spellEnd"/>
+      <w:r>
+        <w:rPr>
+          <w:rFonts w:hint="eastAsia"/>
+        </w:rPr>
+        <w:t>开源搜索引擎框架对数据库建立索引。</w:t>
       </w:r>
     </w:p>
     <w:p>
@@ -15332,30 +15404,55 @@
         <w:rPr>
           <w:rFonts w:hint="eastAsia"/>
         </w:rPr>
+        <w:t>图片的识别，</w:t>
+      </w:r>
+      <w:r>
+        <w:rPr>
+          <w:rFonts w:hint="eastAsia"/>
+        </w:rPr>
         <w:t>Temage</w:t>
       </w:r>
       <w:r>
         <w:rPr>
           <w:rFonts w:hint="eastAsia"/>
         </w:rPr>
-        <w:t>需要一台训练专用服务器，由</w:t>
-      </w:r>
-      <w:r>
-        <w:t xml:space="preserve">Intel® AI </w:t>
-      </w:r>
-      <w:proofErr w:type="spellStart"/>
-      <w:r>
-        <w:t>DevCloud</w:t>
-      </w:r>
-      <w:proofErr w:type="spellEnd"/>
-      <w:r>
-        <w:t xml:space="preserve"> </w:t>
-      </w:r>
-      <w:r>
-        <w:rPr>
-          <w:rFonts w:hint="eastAsia"/>
-        </w:rPr>
-        <w:t>赞助提供。</w:t>
+        <w:t>借鉴</w:t>
+      </w:r>
+      <w:r>
+        <w:rPr>
+          <w:rFonts w:hint="eastAsia"/>
+        </w:rPr>
+        <w:t>V</w:t>
+      </w:r>
+      <w:r>
+        <w:t>GG16</w:t>
+      </w:r>
+      <w:r>
+        <w:rPr>
+          <w:rFonts w:hint="eastAsia"/>
+        </w:rPr>
+        <w:t>的网络结构，设计</w:t>
+      </w:r>
+      <w:r>
+        <w:rPr>
+          <w:rFonts w:hint="eastAsia"/>
+        </w:rPr>
+        <w:t>基于</w:t>
+      </w:r>
+      <w:r>
+        <w:t>CNN</w:t>
+      </w:r>
+      <w:r>
+        <w:rPr>
+          <w:rFonts w:hint="eastAsia"/>
+        </w:rPr>
+        <w:t>神经网络的模型</w:t>
+      </w:r>
+      <w:r>
+        <w:rPr>
+          <w:rFonts w:hint="eastAsia"/>
+        </w:rPr>
+        <w:t>。</w:t>
       </w:r>
     </w:p>
     <w:p>
@@ -15366,78 +15463,329 @@
         <w:rPr>
           <w:rFonts w:hint="eastAsia"/>
         </w:rPr>
-        <w:t>Temage</w:t>
-      </w:r>
-      <w:r>
-        <w:rPr>
-          <w:rFonts w:hint="eastAsia"/>
-        </w:rPr>
-        <w:t>需要一台部署服务器，价格大约</w:t>
-      </w:r>
-      <w:r>
-        <w:rPr>
-          <w:rFonts w:hint="eastAsia"/>
-        </w:rPr>
-        <w:t>2</w:t>
-      </w:r>
-      <w:r>
-        <w:t>000RMB</w:t>
-      </w:r>
-      <w:r>
-        <w:rPr>
-          <w:rFonts w:hint="eastAsia"/>
-        </w:rPr>
-        <w:t>/</w:t>
-      </w:r>
-      <w:r>
-        <w:t>year</w:t>
-      </w:r>
-      <w:r>
-        <w:rPr>
-          <w:rFonts w:hint="eastAsia"/>
-        </w:rPr>
-        <w:t>。</w:t>
+        <w:t>文本的分类使用</w:t>
+      </w:r>
+      <w:r>
+        <w:rPr>
+          <w:rFonts w:hint="eastAsia"/>
+        </w:rPr>
+        <w:t>E</w:t>
+      </w:r>
+      <w:r>
+        <w:t>LM</w:t>
+      </w:r>
+      <w:r>
+        <w:rPr>
+          <w:rFonts w:hint="eastAsia"/>
+        </w:rPr>
+        <w:t>o+LSTM+TextCNN</w:t>
+      </w:r>
+      <w:r>
+        <w:rPr>
+          <w:rFonts w:hint="eastAsia"/>
+        </w:rPr>
+        <w:t>模型。根据文本的分类，使用</w:t>
+      </w:r>
+      <w:r>
+        <w:rPr>
+          <w:rFonts w:hint="eastAsia"/>
+        </w:rPr>
+        <w:t>Top-k</w:t>
+      </w:r>
+      <w:r>
+        <w:rPr>
+          <w:rFonts w:hint="eastAsia"/>
+        </w:rPr>
+        <w:t>方法推荐合适的版式。</w:t>
       </w:r>
     </w:p>
     <w:p>
       <w:pPr>
-        <w:pStyle w:val="1"/>
-      </w:pPr>
-      <w:bookmarkStart w:id="101" w:name="_Toc530472087"/>
-      <w:r>
-        <w:rPr>
-          <w:rFonts w:hint="eastAsia"/>
-        </w:rPr>
-        <w:lastRenderedPageBreak/>
-        <w:t>需求分析</w:t>
+        <w:ind w:firstLine="420"/>
+      </w:pPr>
+      <w:r>
+        <w:rPr>
+          <w:rFonts w:hint="eastAsia"/>
+        </w:rPr>
+        <w:t>用户习惯追踪，使用基于</w:t>
+      </w:r>
+      <w:r>
+        <w:rPr>
+          <w:rFonts w:hint="eastAsia"/>
+        </w:rPr>
+        <w:t>LSTM</w:t>
+      </w:r>
+      <w:r>
+        <w:rPr>
+          <w:rFonts w:hint="eastAsia"/>
+        </w:rPr>
+        <w:t>神经网络的模型，</w:t>
+      </w:r>
+      <w:r>
+        <w:rPr>
+          <w:rFonts w:hint="eastAsia"/>
+        </w:rPr>
+        <w:t>对用户收藏或创作的产品进行时序分析</w:t>
+      </w:r>
+      <w:r>
+        <w:rPr>
+          <w:rFonts w:hint="eastAsia"/>
+        </w:rPr>
+        <w:t>。</w:t>
+      </w:r>
+    </w:p>
+    <w:p>
+      <w:pPr>
+        <w:ind w:firstLine="420"/>
+      </w:pPr>
+      <w:r>
+        <w:rPr>
+          <w:rFonts w:hint="eastAsia"/>
+        </w:rPr>
+        <w:t>图片文</w:t>
+      </w:r>
+      <w:r>
+        <w:rPr>
+          <w:rFonts w:hint="eastAsia"/>
+        </w:rPr>
+        <w:t>本</w:t>
+      </w:r>
+      <w:r>
+        <w:rPr>
+          <w:rFonts w:hint="eastAsia"/>
+        </w:rPr>
+        <w:t>的匹配，</w:t>
+      </w:r>
+      <w:r>
+        <w:rPr>
+          <w:rFonts w:hint="eastAsia"/>
+        </w:rPr>
+        <w:t>使用</w:t>
+      </w:r>
+      <w:r>
+        <w:rPr>
+          <w:rFonts w:hint="eastAsia"/>
+        </w:rPr>
+        <w:t>双分支模型，</w:t>
+      </w:r>
+      <w:r>
+        <w:rPr>
+          <w:rFonts w:hint="eastAsia"/>
+        </w:rPr>
+        <w:t>基于余弦计算等方法匹配图片在文字的位置，进行图片与文字的初排版。</w:t>
+      </w:r>
+    </w:p>
+    <w:p>
+      <w:pPr>
+        <w:ind w:firstLine="420"/>
+      </w:pPr>
+      <w:r>
+        <w:rPr>
+          <w:rFonts w:hint="eastAsia"/>
+        </w:rPr>
+        <w:t>更多细节详见技术文档。</w:t>
+      </w:r>
+    </w:p>
+    <w:p>
+      <w:pPr>
+        <w:pStyle w:val="2"/>
+      </w:pPr>
+      <w:bookmarkStart w:id="101" w:name="_Toc530472086"/>
+      <w:r>
+        <w:rPr>
+          <w:rFonts w:hint="eastAsia"/>
+        </w:rPr>
+        <w:t>资源可行性分析</w:t>
       </w:r>
       <w:bookmarkEnd w:id="101"/>
     </w:p>
     <w:p>
       <w:pPr>
-        <w:pStyle w:val="2"/>
-      </w:pPr>
-      <w:bookmarkStart w:id="102" w:name="_Toc530472088"/>
-      <w:r>
-        <w:rPr>
-          <w:rFonts w:hint="eastAsia"/>
-        </w:rPr>
-        <w:t>数据描述</w:t>
+        <w:ind w:firstLine="420"/>
+      </w:pPr>
+      <w:r>
+        <w:rPr>
+          <w:rFonts w:hint="eastAsia"/>
+        </w:rPr>
+        <w:t>人力资源包括队员四人。</w:t>
+      </w:r>
+    </w:p>
+    <w:p>
+      <w:pPr>
+        <w:ind w:firstLine="420"/>
+      </w:pPr>
+      <w:r>
+        <w:rPr>
+          <w:rFonts w:hint="eastAsia"/>
+        </w:rPr>
+        <w:t>模型训练数据集：今日头条数据集，</w:t>
+      </w:r>
+      <w:r>
+        <w:t>共</w:t>
+      </w:r>
+      <w:r>
+        <w:t>382688</w:t>
+      </w:r>
+      <w:r>
+        <w:t>条，分布于</w:t>
+      </w:r>
+      <w:r>
+        <w:t>15</w:t>
+      </w:r>
+      <w:r>
+        <w:t>个分类中。</w:t>
+      </w:r>
+      <w:r>
+        <w:rPr>
+          <w:rFonts w:hint="eastAsia"/>
+        </w:rPr>
+        <w:t>用于文本分类</w:t>
+      </w:r>
+      <w:r>
+        <w:rPr>
+          <w:rFonts w:hint="eastAsia"/>
+        </w:rPr>
+        <w:lastRenderedPageBreak/>
+        <w:t>进行风格推荐的模型训练，采集时间为</w:t>
+      </w:r>
+      <w:r>
+        <w:rPr>
+          <w:rFonts w:hint="eastAsia"/>
+        </w:rPr>
+        <w:t>2</w:t>
+      </w:r>
+      <w:r>
+        <w:t>018</w:t>
+      </w:r>
+      <w:r>
+        <w:rPr>
+          <w:rFonts w:hint="eastAsia"/>
+        </w:rPr>
+        <w:t>年</w:t>
+      </w:r>
+      <w:r>
+        <w:t>5</w:t>
+      </w:r>
+      <w:r>
+        <w:rPr>
+          <w:rFonts w:hint="eastAsia"/>
+        </w:rPr>
+        <w:t>月，可用于文本分类和图片识别模型的训练。</w:t>
+      </w:r>
+    </w:p>
+    <w:p>
+      <w:pPr>
+        <w:ind w:firstLine="420"/>
+      </w:pPr>
+      <w:r>
+        <w:rPr>
+          <w:rFonts w:hint="eastAsia"/>
+        </w:rPr>
+        <w:t>Temage</w:t>
+      </w:r>
+      <w:r>
+        <w:rPr>
+          <w:rFonts w:hint="eastAsia"/>
+        </w:rPr>
+        <w:t>需要一台训练专用服务器，由</w:t>
+      </w:r>
+      <w:r>
+        <w:t xml:space="preserve">Intel® AI </w:t>
+      </w:r>
+      <w:proofErr w:type="spellStart"/>
+      <w:r>
+        <w:t>DevCloud</w:t>
+      </w:r>
+      <w:proofErr w:type="spellEnd"/>
+      <w:r>
+        <w:t xml:space="preserve"> </w:t>
+      </w:r>
+      <w:r>
+        <w:rPr>
+          <w:rFonts w:hint="eastAsia"/>
+        </w:rPr>
+        <w:t>赞助提供。</w:t>
+      </w:r>
+    </w:p>
+    <w:p>
+      <w:pPr>
+        <w:ind w:firstLine="420"/>
+      </w:pPr>
+      <w:r>
+        <w:rPr>
+          <w:rFonts w:hint="eastAsia"/>
+        </w:rPr>
+        <w:t>Temage</w:t>
+      </w:r>
+      <w:r>
+        <w:rPr>
+          <w:rFonts w:hint="eastAsia"/>
+        </w:rPr>
+        <w:t>需要一台部署服务器，价格大约</w:t>
+      </w:r>
+      <w:r>
+        <w:rPr>
+          <w:rFonts w:hint="eastAsia"/>
+        </w:rPr>
+        <w:t>2</w:t>
+      </w:r>
+      <w:r>
+        <w:t>000RMB</w:t>
+      </w:r>
+      <w:r>
+        <w:rPr>
+          <w:rFonts w:hint="eastAsia"/>
+        </w:rPr>
+        <w:t>/</w:t>
+      </w:r>
+      <w:r>
+        <w:t>year</w:t>
+      </w:r>
+      <w:r>
+        <w:rPr>
+          <w:rFonts w:hint="eastAsia"/>
+        </w:rPr>
+        <w:t>。</w:t>
+      </w:r>
+    </w:p>
+    <w:p>
+      <w:pPr>
+        <w:pStyle w:val="1"/>
+      </w:pPr>
+      <w:bookmarkStart w:id="102" w:name="_Toc530472087"/>
+      <w:r>
+        <w:rPr>
+          <w:rFonts w:hint="eastAsia"/>
+        </w:rPr>
+        <w:t>需求分析</w:t>
       </w:r>
       <w:bookmarkEnd w:id="102"/>
     </w:p>
     <w:p>
       <w:pPr>
+        <w:pStyle w:val="2"/>
+      </w:pPr>
+      <w:bookmarkStart w:id="103" w:name="_Toc530472088"/>
+      <w:r>
+        <w:rPr>
+          <w:rFonts w:hint="eastAsia"/>
+        </w:rPr>
+        <w:t>数据描述</w:t>
+      </w:r>
+      <w:bookmarkEnd w:id="103"/>
+    </w:p>
+    <w:p>
+      <w:pPr>
         <w:pStyle w:val="3"/>
       </w:pPr>
-      <w:bookmarkStart w:id="103" w:name="_Toc530472089"/>
+      <w:bookmarkStart w:id="104" w:name="_Toc530472089"/>
       <w:r>
         <w:rPr>
           <w:rFonts w:hint="eastAsia"/>
         </w:rPr>
         <w:t>静态数据</w:t>
       </w:r>
-      <w:bookmarkEnd w:id="103"/>
+      <w:bookmarkEnd w:id="104"/>
     </w:p>
     <w:p>
       <w:pPr>
@@ -15717,14 +16065,14 @@
       <w:pPr>
         <w:pStyle w:val="3"/>
       </w:pPr>
-      <w:bookmarkStart w:id="104" w:name="_Toc530472090"/>
+      <w:bookmarkStart w:id="105" w:name="_Toc530472090"/>
       <w:r>
         <w:rPr>
           <w:rFonts w:hint="eastAsia"/>
         </w:rPr>
         <w:t>动态数据</w:t>
       </w:r>
-      <w:bookmarkEnd w:id="104"/>
+      <w:bookmarkEnd w:id="105"/>
     </w:p>
     <w:p/>
     <w:p/>
@@ -15751,7 +16099,6 @@
           <w:sz w:val="18"/>
           <w:szCs w:val="18"/>
         </w:rPr>
-        <w:lastRenderedPageBreak/>
         <w:t xml:space="preserve">表 </w:t>
       </w:r>
       <w:r>
@@ -15956,14 +16303,14 @@
       <w:pPr>
         <w:pStyle w:val="3"/>
       </w:pPr>
-      <w:bookmarkStart w:id="105" w:name="_Toc530472091"/>
+      <w:bookmarkStart w:id="106" w:name="_Toc530472091"/>
       <w:r>
         <w:rPr>
           <w:rFonts w:hint="eastAsia"/>
         </w:rPr>
         <w:t>数据词典</w:t>
       </w:r>
-      <w:bookmarkEnd w:id="105"/>
+      <w:bookmarkEnd w:id="106"/>
     </w:p>
     <w:p>
       <w:pPr>
@@ -16182,14 +16529,14 @@
       <w:pPr>
         <w:pStyle w:val="3"/>
       </w:pPr>
-      <w:bookmarkStart w:id="106" w:name="_Toc530472092"/>
+      <w:bookmarkStart w:id="107" w:name="_Toc530472092"/>
       <w:r>
         <w:rPr>
           <w:rFonts w:hint="eastAsia"/>
         </w:rPr>
         <w:t>数据采集</w:t>
       </w:r>
-      <w:bookmarkEnd w:id="106"/>
+      <w:bookmarkEnd w:id="107"/>
     </w:p>
     <w:p>
       <w:pPr>
@@ -16347,42 +16694,42 @@
       <w:pPr>
         <w:pStyle w:val="2"/>
       </w:pPr>
-      <w:bookmarkStart w:id="107" w:name="_Toc331238750"/>
-      <w:bookmarkStart w:id="108" w:name="_Toc331243763"/>
-      <w:bookmarkStart w:id="109" w:name="_Toc363084244"/>
-      <w:bookmarkStart w:id="110" w:name="_Toc331243584"/>
-      <w:bookmarkStart w:id="111" w:name="_Toc331545184"/>
-      <w:bookmarkStart w:id="112" w:name="_Toc530472093"/>
+      <w:bookmarkStart w:id="108" w:name="_Toc331238750"/>
+      <w:bookmarkStart w:id="109" w:name="_Toc331243763"/>
+      <w:bookmarkStart w:id="110" w:name="_Toc363084244"/>
+      <w:bookmarkStart w:id="111" w:name="_Toc331243584"/>
+      <w:bookmarkStart w:id="112" w:name="_Toc331545184"/>
+      <w:bookmarkStart w:id="113" w:name="_Toc530472093"/>
       <w:r>
         <w:lastRenderedPageBreak/>
         <w:t>功能需求</w:t>
       </w:r>
-      <w:bookmarkEnd w:id="107"/>
       <w:bookmarkEnd w:id="108"/>
       <w:bookmarkEnd w:id="109"/>
       <w:bookmarkEnd w:id="110"/>
       <w:bookmarkEnd w:id="111"/>
       <w:bookmarkEnd w:id="112"/>
+      <w:bookmarkEnd w:id="113"/>
     </w:p>
     <w:p>
       <w:pPr>
         <w:pStyle w:val="3"/>
       </w:pPr>
-      <w:bookmarkStart w:id="113" w:name="_Toc331238751"/>
-      <w:bookmarkStart w:id="114" w:name="_Toc363084245"/>
-      <w:bookmarkStart w:id="115" w:name="_Toc331243585"/>
-      <w:bookmarkStart w:id="116" w:name="_Toc331545185"/>
-      <w:bookmarkStart w:id="117" w:name="_Toc331243764"/>
-      <w:bookmarkStart w:id="118" w:name="_Toc530472094"/>
+      <w:bookmarkStart w:id="114" w:name="_Toc331238751"/>
+      <w:bookmarkStart w:id="115" w:name="_Toc363084245"/>
+      <w:bookmarkStart w:id="116" w:name="_Toc331243585"/>
+      <w:bookmarkStart w:id="117" w:name="_Toc331545185"/>
+      <w:bookmarkStart w:id="118" w:name="_Toc331243764"/>
+      <w:bookmarkStart w:id="119" w:name="_Toc530472094"/>
       <w:r>
         <w:t>功能模块结构图</w:t>
       </w:r>
-      <w:bookmarkEnd w:id="113"/>
       <w:bookmarkEnd w:id="114"/>
       <w:bookmarkEnd w:id="115"/>
       <w:bookmarkEnd w:id="116"/>
       <w:bookmarkEnd w:id="117"/>
       <w:bookmarkEnd w:id="118"/>
+      <w:bookmarkEnd w:id="119"/>
     </w:p>
     <w:p>
       <w:pPr>
@@ -16716,22 +17063,22 @@
       <w:pPr>
         <w:pStyle w:val="3"/>
       </w:pPr>
-      <w:bookmarkStart w:id="119" w:name="_Toc363084246"/>
-      <w:bookmarkStart w:id="120" w:name="_Toc331545186"/>
-      <w:bookmarkStart w:id="121" w:name="_Toc331243765"/>
-      <w:bookmarkStart w:id="122" w:name="_Toc331238752"/>
-      <w:bookmarkStart w:id="123" w:name="_Toc331243586"/>
-      <w:bookmarkStart w:id="124" w:name="_Toc530472095"/>
+      <w:bookmarkStart w:id="120" w:name="_Toc363084246"/>
+      <w:bookmarkStart w:id="121" w:name="_Toc331545186"/>
+      <w:bookmarkStart w:id="122" w:name="_Toc331243765"/>
+      <w:bookmarkStart w:id="123" w:name="_Toc331238752"/>
+      <w:bookmarkStart w:id="124" w:name="_Toc331243586"/>
+      <w:bookmarkStart w:id="125" w:name="_Toc530472095"/>
       <w:r>
         <w:lastRenderedPageBreak/>
         <w:t>核心功能模块描述</w:t>
       </w:r>
-      <w:bookmarkEnd w:id="119"/>
       <w:bookmarkEnd w:id="120"/>
       <w:bookmarkEnd w:id="121"/>
       <w:bookmarkEnd w:id="122"/>
       <w:bookmarkEnd w:id="123"/>
       <w:bookmarkEnd w:id="124"/>
+      <w:bookmarkEnd w:id="125"/>
     </w:p>
     <w:p>
       <w:pPr>
@@ -17861,41 +18208,41 @@
       <w:pPr>
         <w:pStyle w:val="2"/>
       </w:pPr>
-      <w:bookmarkStart w:id="125" w:name="_Toc331545187"/>
-      <w:bookmarkStart w:id="126" w:name="_Toc363084247"/>
-      <w:bookmarkStart w:id="127" w:name="_Toc331243587"/>
-      <w:bookmarkStart w:id="128" w:name="_Toc331243766"/>
-      <w:bookmarkStart w:id="129" w:name="_Toc331238753"/>
-      <w:bookmarkStart w:id="130" w:name="_Toc530472096"/>
+      <w:bookmarkStart w:id="126" w:name="_Toc331545187"/>
+      <w:bookmarkStart w:id="127" w:name="_Toc363084247"/>
+      <w:bookmarkStart w:id="128" w:name="_Toc331243587"/>
+      <w:bookmarkStart w:id="129" w:name="_Toc331243766"/>
+      <w:bookmarkStart w:id="130" w:name="_Toc331238753"/>
+      <w:bookmarkStart w:id="131" w:name="_Toc530472096"/>
       <w:r>
         <w:t>非功能性需求</w:t>
       </w:r>
-      <w:bookmarkEnd w:id="125"/>
       <w:bookmarkEnd w:id="126"/>
       <w:bookmarkEnd w:id="127"/>
       <w:bookmarkEnd w:id="128"/>
       <w:bookmarkEnd w:id="129"/>
       <w:bookmarkEnd w:id="130"/>
+      <w:bookmarkEnd w:id="131"/>
     </w:p>
     <w:p>
       <w:pPr>
         <w:pStyle w:val="3"/>
       </w:pPr>
-      <w:bookmarkStart w:id="131" w:name="_Toc331238754"/>
-      <w:bookmarkStart w:id="132" w:name="_Toc331243588"/>
-      <w:bookmarkStart w:id="133" w:name="_Toc331545188"/>
-      <w:bookmarkStart w:id="134" w:name="_Toc363084248"/>
-      <w:bookmarkStart w:id="135" w:name="_Toc331243767"/>
-      <w:bookmarkStart w:id="136" w:name="_Toc530472097"/>
+      <w:bookmarkStart w:id="132" w:name="_Toc331238754"/>
+      <w:bookmarkStart w:id="133" w:name="_Toc331243588"/>
+      <w:bookmarkStart w:id="134" w:name="_Toc331545188"/>
+      <w:bookmarkStart w:id="135" w:name="_Toc363084248"/>
+      <w:bookmarkStart w:id="136" w:name="_Toc331243767"/>
+      <w:bookmarkStart w:id="137" w:name="_Toc530472097"/>
       <w:r>
         <w:t>扩展性和可维护性</w:t>
       </w:r>
-      <w:bookmarkEnd w:id="131"/>
       <w:bookmarkEnd w:id="132"/>
       <w:bookmarkEnd w:id="133"/>
       <w:bookmarkEnd w:id="134"/>
       <w:bookmarkEnd w:id="135"/>
       <w:bookmarkEnd w:id="136"/>
+      <w:bookmarkEnd w:id="137"/>
     </w:p>
     <w:p>
       <w:pPr>
@@ -18087,13 +18434,13 @@
       <w:pPr>
         <w:pStyle w:val="3"/>
       </w:pPr>
-      <w:bookmarkStart w:id="137" w:name="_Toc363084250"/>
-      <w:bookmarkStart w:id="138" w:name="_Toc530472098"/>
+      <w:bookmarkStart w:id="138" w:name="_Toc363084250"/>
+      <w:bookmarkStart w:id="139" w:name="_Toc530472098"/>
       <w:r>
         <w:t>易用性</w:t>
       </w:r>
-      <w:bookmarkEnd w:id="137"/>
       <w:bookmarkEnd w:id="138"/>
+      <w:bookmarkEnd w:id="139"/>
     </w:p>
     <w:p>
       <w:pPr>
@@ -18196,12 +18543,12 @@
       <w:pPr>
         <w:pStyle w:val="2"/>
       </w:pPr>
-      <w:bookmarkStart w:id="139" w:name="_Toc530472099"/>
-      <w:bookmarkStart w:id="140" w:name="_Toc331545195"/>
-      <w:bookmarkStart w:id="141" w:name="_Toc331238761"/>
-      <w:bookmarkStart w:id="142" w:name="_Toc331243595"/>
-      <w:bookmarkStart w:id="143" w:name="_Toc363084254"/>
-      <w:bookmarkStart w:id="144" w:name="_Toc331243774"/>
+      <w:bookmarkStart w:id="140" w:name="_Toc530472099"/>
+      <w:bookmarkStart w:id="141" w:name="_Toc331545195"/>
+      <w:bookmarkStart w:id="142" w:name="_Toc331238761"/>
+      <w:bookmarkStart w:id="143" w:name="_Toc331243595"/>
+      <w:bookmarkStart w:id="144" w:name="_Toc363084254"/>
+      <w:bookmarkStart w:id="145" w:name="_Toc331243774"/>
       <w:r>
         <w:rPr>
           <w:rFonts w:hint="eastAsia"/>
@@ -18209,20 +18556,20 @@
         <w:lastRenderedPageBreak/>
         <w:t>性能需求</w:t>
       </w:r>
-      <w:bookmarkEnd w:id="139"/>
+      <w:bookmarkEnd w:id="140"/>
     </w:p>
     <w:p>
       <w:pPr>
         <w:pStyle w:val="3"/>
       </w:pPr>
-      <w:bookmarkStart w:id="145" w:name="_Toc530472100"/>
+      <w:bookmarkStart w:id="146" w:name="_Toc530472100"/>
       <w:r>
         <w:rPr>
           <w:rFonts w:hint="eastAsia"/>
         </w:rPr>
         <w:t>时间特性</w:t>
       </w:r>
-      <w:bookmarkEnd w:id="145"/>
+      <w:bookmarkEnd w:id="146"/>
     </w:p>
     <w:p>
       <w:pPr>
@@ -18277,16 +18624,14 @@
       <w:pPr>
         <w:pStyle w:val="3"/>
       </w:pPr>
-      <w:bookmarkStart w:id="146" w:name="_Toc530472101"/>
-      <w:bookmarkStart w:id="147" w:name="_GoBack"/>
+      <w:bookmarkStart w:id="147" w:name="_Toc530472101"/>
+      <w:r>
+        <w:rPr>
+          <w:rFonts w:hint="eastAsia"/>
+        </w:rPr>
+        <w:t>适应性</w:t>
+      </w:r>
       <w:bookmarkEnd w:id="147"/>
-      <w:r>
-        <w:rPr>
-          <w:rFonts w:hint="eastAsia"/>
-        </w:rPr>
-        <w:t>适应性</w:t>
-      </w:r>
-      <w:bookmarkEnd w:id="146"/>
     </w:p>
     <w:p>
       <w:pPr>
@@ -20041,11 +20386,11 @@
       <w:r>
         <w:t>用例图</w:t>
       </w:r>
-      <w:bookmarkEnd w:id="140"/>
       <w:bookmarkEnd w:id="141"/>
       <w:bookmarkEnd w:id="142"/>
       <w:bookmarkEnd w:id="143"/>
       <w:bookmarkEnd w:id="144"/>
+      <w:bookmarkEnd w:id="145"/>
       <w:bookmarkEnd w:id="153"/>
     </w:p>
     <w:p>
@@ -27466,13 +27811,13 @@
         </w:rPr>
         <w:t>为保证用户的文字图片的版权，用户可以选择在生成的长图上使用本平台的水印，以保障自己的权益。</w:t>
       </w:r>
-      <w:bookmarkEnd w:id="68"/>
       <w:bookmarkEnd w:id="69"/>
       <w:bookmarkEnd w:id="70"/>
       <w:bookmarkEnd w:id="71"/>
       <w:bookmarkEnd w:id="72"/>
       <w:bookmarkEnd w:id="73"/>
       <w:bookmarkEnd w:id="74"/>
+      <w:bookmarkEnd w:id="75"/>
     </w:p>
     <w:sectPr>
       <w:headerReference w:type="default" r:id="rId32"/>
@@ -27513,7 +27858,6 @@
     <w:sdtPr>
       <w:id w:val="-977910038"/>
     </w:sdtPr>
-    <w:sdtEndPr/>
     <w:sdtContent>
       <w:p>
         <w:pPr>
@@ -35232,7 +35576,7 @@
 </file>
 
 <file path=customXml/itemProps2.xml><?xml version="1.0" encoding="utf-8"?>
-<ds:datastoreItem xmlns:ds="http://schemas.openxmlformats.org/officeDocument/2006/customXml" ds:itemID="{D20DB6F2-B1CC-4051-A093-9DC758BACBFE}">
+<ds:datastoreItem xmlns:ds="http://schemas.openxmlformats.org/officeDocument/2006/customXml" ds:itemID="{B9EF77C1-0FA3-42DC-BB0D-73F1744BF5CE}">
   <ds:schemaRefs>
     <ds:schemaRef ds:uri="http://schemas.openxmlformats.org/officeDocument/2006/bibliography"/>
   </ds:schemaRefs>

</xml_diff>

<commit_message>
prepare for separating and add runtime part docs
prepare for separating and add runtime part docs
</commit_message>
<xml_diff>
--- a/docs/Temage开发文档.docx
+++ b/docs/Temage开发文档.docx
@@ -643,7 +643,6 @@
           <w:docPartUnique/>
         </w:docPartObj>
       </w:sdtPr>
-      <w:sdtEndPr/>
       <w:sdtContent>
         <w:p>
           <w:pPr>
@@ -18438,7 +18437,19 @@
         <w:rPr>
           <w:rFonts w:hint="eastAsia"/>
         </w:rPr>
-        <w:t>图文排版模块包含两个部分：文本主题分类和图文智能</w:t>
+        <w:t>图文排版模块包含</w:t>
+      </w:r>
+      <w:r>
+        <w:rPr>
+          <w:rFonts w:hint="eastAsia"/>
+        </w:rPr>
+        <w:t>三</w:t>
+      </w:r>
+      <w:r>
+        <w:rPr>
+          <w:rFonts w:hint="eastAsia"/>
+        </w:rPr>
+        <w:t>个部分：文本主题分类和图文智能</w:t>
       </w:r>
       <w:r>
         <w:rPr>
@@ -18479,8 +18490,16 @@
         <w:rPr>
           <w:rFonts w:hint="eastAsia"/>
         </w:rPr>
-        <w:t>三</w:t>
-      </w:r>
+        <w:t>四</w:t>
+      </w:r>
+      <w:proofErr w:type="gramStart"/>
+      <w:r>
+        <w:rPr>
+          <w:rFonts w:hint="eastAsia"/>
+        </w:rPr>
+        <w:t>各</w:t>
+      </w:r>
+      <w:proofErr w:type="gramEnd"/>
       <w:r>
         <w:rPr>
           <w:rFonts w:hint="eastAsia"/>
@@ -19938,7 +19957,6 @@
     </w:p>
     <w:p>
       <w:pPr>
-        <w:keepNext/>
         <w:jc w:val="center"/>
       </w:pPr>
       <w:r>
@@ -20003,7 +20021,7 @@
         <w:pStyle w:val="a8"/>
         <w:jc w:val="center"/>
         <w:rPr>
-          <w:rFonts w:ascii="楷体" w:eastAsia="楷体" w:hAnsi="楷体" w:cs="楷体"/>
+          <w:rFonts w:ascii="楷体" w:eastAsia="楷体" w:hAnsi="楷体" w:cs="楷体" w:hint="eastAsia"/>
           <w:sz w:val="18"/>
           <w:szCs w:val="18"/>
         </w:rPr>
@@ -20154,115 +20172,6 @@
         </w:rPr>
         <w:t>的四大功能模块</w:t>
       </w:r>
-    </w:p>
-    <w:p>
-      <w:pPr>
-        <w:keepNext/>
-        <w:jc w:val="center"/>
-      </w:pPr>
-      <w:r>
-        <w:rPr>
-          <w:rFonts w:hint="eastAsia"/>
-          <w:noProof/>
-        </w:rPr>
-        <w:drawing>
-          <wp:inline distT="0" distB="0" distL="0" distR="0" wp14:anchorId="3467CBF1" wp14:editId="79DE010A">
-            <wp:extent cx="3016250" cy="4142352"/>
-            <wp:effectExtent l="0" t="0" r="0" b="0"/>
-            <wp:docPr id="2" name="图片 2"/>
-            <wp:cNvGraphicFramePr>
-              <a:graphicFrameLocks xmlns:a="http://schemas.openxmlformats.org/drawingml/2006/main" noChangeAspect="1"/>
-            </wp:cNvGraphicFramePr>
-            <a:graphic xmlns:a="http://schemas.openxmlformats.org/drawingml/2006/main">
-              <a:graphicData uri="http://schemas.openxmlformats.org/drawingml/2006/picture">
-                <pic:pic xmlns:pic="http://schemas.openxmlformats.org/drawingml/2006/picture">
-                  <pic:nvPicPr>
-                    <pic:cNvPr id="2" name="总流程图 (1).png"/>
-                    <pic:cNvPicPr/>
-                  </pic:nvPicPr>
-                  <pic:blipFill>
-                    <a:blip r:embed="rId23" cstate="print">
-                      <a:extLst>
-                        <a:ext uri="{28A0092B-C50C-407E-A947-70E740481C1C}">
-                          <a14:useLocalDpi xmlns:a14="http://schemas.microsoft.com/office/drawing/2010/main" val="0"/>
-                        </a:ext>
-                      </a:extLst>
-                    </a:blip>
-                    <a:stretch>
-                      <a:fillRect/>
-                    </a:stretch>
-                  </pic:blipFill>
-                  <pic:spPr>
-                    <a:xfrm>
-                      <a:off x="0" y="0"/>
-                      <a:ext cx="3044524" cy="4181181"/>
-                    </a:xfrm>
-                    <a:prstGeom prst="rect">
-                      <a:avLst/>
-                    </a:prstGeom>
-                  </pic:spPr>
-                </pic:pic>
-              </a:graphicData>
-            </a:graphic>
-          </wp:inline>
-        </w:drawing>
-      </w:r>
-    </w:p>
-    <w:p>
-      <w:pPr>
-        <w:pStyle w:val="a8"/>
-        <w:jc w:val="center"/>
-        <w:rPr>
-          <w:rFonts w:ascii="楷体" w:eastAsia="楷体" w:hAnsi="楷体" w:cs="楷体"/>
-          <w:sz w:val="18"/>
-          <w:szCs w:val="18"/>
-        </w:rPr>
-      </w:pPr>
-      <w:r>
-        <w:rPr>
-          <w:rFonts w:ascii="楷体" w:eastAsia="楷体" w:hAnsi="楷体" w:cs="楷体" w:hint="eastAsia"/>
-          <w:sz w:val="18"/>
-          <w:szCs w:val="18"/>
-        </w:rPr>
-        <w:t xml:space="preserve">图 </w:t>
-      </w:r>
-      <w:r>
-        <w:rPr>
-          <w:rFonts w:ascii="楷体" w:eastAsia="楷体" w:hAnsi="楷体" w:cs="楷体"/>
-          <w:sz w:val="18"/>
-          <w:szCs w:val="18"/>
-        </w:rPr>
-        <w:t>4.2</w:t>
-      </w:r>
-      <w:r>
-        <w:rPr>
-          <w:rFonts w:ascii="楷体" w:eastAsia="楷体" w:hAnsi="楷体" w:cs="楷体"/>
-          <w:sz w:val="18"/>
-          <w:szCs w:val="18"/>
-        </w:rPr>
-        <w:t xml:space="preserve"> </w:t>
-      </w:r>
-      <w:r>
-        <w:rPr>
-          <w:rFonts w:ascii="楷体" w:eastAsia="楷体" w:hAnsi="楷体" w:cs="楷体"/>
-          <w:sz w:val="18"/>
-          <w:szCs w:val="18"/>
-        </w:rPr>
-        <w:t>T</w:t>
-      </w:r>
-      <w:r>
-        <w:rPr>
-          <w:rFonts w:ascii="楷体" w:eastAsia="楷体" w:hAnsi="楷体" w:cs="楷体" w:hint="eastAsia"/>
-          <w:sz w:val="18"/>
-          <w:szCs w:val="18"/>
-        </w:rPr>
-        <w:t>emage总里程图</w:t>
-      </w:r>
-    </w:p>
-    <w:p>
-      <w:pPr>
-        <w:pStyle w:val="a8"/>
-      </w:pPr>
     </w:p>
     <w:p>
       <w:pPr>
@@ -20275,7 +20184,6 @@
       <w:bookmarkStart w:id="123" w:name="_Toc331243586"/>
       <w:bookmarkStart w:id="124" w:name="_Toc1335079"/>
       <w:r>
-        <w:lastRenderedPageBreak/>
         <w:t>核心功能模块描述</w:t>
       </w:r>
       <w:bookmarkEnd w:id="119"/>
@@ -21420,6 +21328,7 @@
       <w:bookmarkStart w:id="129" w:name="_Toc331238753"/>
       <w:bookmarkStart w:id="130" w:name="_Toc1335080"/>
       <w:r>
+        <w:lastRenderedPageBreak/>
         <w:t>非功能性需求</w:t>
       </w:r>
       <w:bookmarkEnd w:id="125"/>
@@ -21758,7 +21667,6 @@
         <w:rPr>
           <w:rFonts w:hint="eastAsia"/>
         </w:rPr>
-        <w:lastRenderedPageBreak/>
         <w:t>性能需求</w:t>
       </w:r>
       <w:bookmarkEnd w:id="139"/>
@@ -21924,6 +21832,7 @@
         <w:rPr>
           <w:rFonts w:hint="eastAsia"/>
         </w:rPr>
+        <w:lastRenderedPageBreak/>
         <w:t>运行需求</w:t>
       </w:r>
       <w:bookmarkEnd w:id="147"/>
@@ -21965,7 +21874,7 @@
                     <pic:cNvPicPr/>
                   </pic:nvPicPr>
                   <pic:blipFill>
-                    <a:blip r:embed="rId24" cstate="print">
+                    <a:blip r:embed="rId23" cstate="print">
                       <a:extLst>
                         <a:ext uri="{28A0092B-C50C-407E-A947-70E740481C1C}">
                           <a14:useLocalDpi xmlns:a14="http://schemas.microsoft.com/office/drawing/2010/main" val="0"/>
@@ -22158,7 +22067,6 @@
         <w:rPr>
           <w:noProof/>
         </w:rPr>
-        <w:lastRenderedPageBreak/>
         <w:drawing>
           <wp:inline distT="0" distB="0" distL="0" distR="0" wp14:anchorId="6000A2A5" wp14:editId="3A902EE3">
             <wp:extent cx="5274310" cy="2499995"/>
@@ -22175,7 +22083,7 @@
                     <pic:cNvPicPr/>
                   </pic:nvPicPr>
                   <pic:blipFill>
-                    <a:blip r:embed="rId25" cstate="print">
+                    <a:blip r:embed="rId24" cstate="print">
                       <a:extLst>
                         <a:ext uri="{28A0092B-C50C-407E-A947-70E740481C1C}">
                           <a14:useLocalDpi xmlns:a14="http://schemas.microsoft.com/office/drawing/2010/main" val="0"/>
@@ -22368,6 +22276,7 @@
         <w:rPr>
           <w:noProof/>
         </w:rPr>
+        <w:lastRenderedPageBreak/>
         <w:drawing>
           <wp:inline distT="0" distB="0" distL="0" distR="0" wp14:anchorId="5B615734" wp14:editId="1855B4C3">
             <wp:extent cx="5274310" cy="2498090"/>
@@ -22384,7 +22293,7 @@
                     <pic:cNvPicPr/>
                   </pic:nvPicPr>
                   <pic:blipFill>
-                    <a:blip r:embed="rId26" cstate="print">
+                    <a:blip r:embed="rId25" cstate="print">
                       <a:extLst>
                         <a:ext uri="{28A0092B-C50C-407E-A947-70E740481C1C}">
                           <a14:useLocalDpi xmlns:a14="http://schemas.microsoft.com/office/drawing/2010/main" val="0"/>
@@ -22593,7 +22502,7 @@
                     <pic:cNvPicPr/>
                   </pic:nvPicPr>
                   <pic:blipFill>
-                    <a:blip r:embed="rId27" cstate="print">
+                    <a:blip r:embed="rId26" cstate="print">
                       <a:extLst>
                         <a:ext uri="{28A0092B-C50C-407E-A947-70E740481C1C}">
                           <a14:useLocalDpi xmlns:a14="http://schemas.microsoft.com/office/drawing/2010/main" val="0"/>
@@ -22802,7 +22711,7 @@
                     <pic:cNvPicPr/>
                   </pic:nvPicPr>
                   <pic:blipFill>
-                    <a:blip r:embed="rId28" cstate="print">
+                    <a:blip r:embed="rId27" cstate="print">
                       <a:extLst>
                         <a:ext uri="{28A0092B-C50C-407E-A947-70E740481C1C}">
                           <a14:useLocalDpi xmlns:a14="http://schemas.microsoft.com/office/drawing/2010/main" val="0"/>
@@ -22995,6 +22904,7 @@
         <w:rPr>
           <w:noProof/>
         </w:rPr>
+        <w:lastRenderedPageBreak/>
         <w:drawing>
           <wp:inline distT="0" distB="0" distL="0" distR="0" wp14:anchorId="6BD36E56" wp14:editId="2D40943C">
             <wp:extent cx="5274310" cy="2494280"/>
@@ -23011,7 +22921,7 @@
                     <pic:cNvPicPr/>
                   </pic:nvPicPr>
                   <pic:blipFill>
-                    <a:blip r:embed="rId29" cstate="print">
+                    <a:blip r:embed="rId28" cstate="print">
                       <a:extLst>
                         <a:ext uri="{28A0092B-C50C-407E-A947-70E740481C1C}">
                           <a14:useLocalDpi xmlns:a14="http://schemas.microsoft.com/office/drawing/2010/main" val="0"/>
@@ -23220,7 +23130,7 @@
                     <pic:cNvPicPr/>
                   </pic:nvPicPr>
                   <pic:blipFill>
-                    <a:blip r:embed="rId30" cstate="print">
+                    <a:blip r:embed="rId29" cstate="print">
                       <a:extLst>
                         <a:ext uri="{28A0092B-C50C-407E-A947-70E740481C1C}">
                           <a14:useLocalDpi xmlns:a14="http://schemas.microsoft.com/office/drawing/2010/main" val="0"/>
@@ -23413,7 +23323,6 @@
         <w:rPr>
           <w:rFonts w:hint="eastAsia"/>
         </w:rPr>
-        <w:lastRenderedPageBreak/>
         <w:t>硬件接口</w:t>
       </w:r>
       <w:bookmarkEnd w:id="149"/>
@@ -23589,6 +23498,7 @@
       </w:pPr>
       <w:bookmarkStart w:id="152" w:name="_Toc1335091"/>
       <w:r>
+        <w:lastRenderedPageBreak/>
         <w:t>用例图</w:t>
       </w:r>
       <w:bookmarkEnd w:id="140"/>
@@ -23600,16 +23510,16 @@
     </w:p>
     <w:p>
       <w:pPr>
-        <w:keepNext/>
+        <w:jc w:val="center"/>
       </w:pPr>
       <w:r>
         <w:rPr>
           <w:noProof/>
         </w:rPr>
         <w:drawing>
-          <wp:inline distT="0" distB="0" distL="0" distR="0" wp14:anchorId="6EDE983D" wp14:editId="0809FDCD">
-            <wp:extent cx="5274310" cy="4893034"/>
-            <wp:effectExtent l="0" t="0" r="2540" b="3175"/>
+          <wp:inline distT="0" distB="0" distL="0" distR="0" wp14:anchorId="6EDE983D" wp14:editId="6C2EE987">
+            <wp:extent cx="4648636" cy="4893034"/>
+            <wp:effectExtent l="0" t="0" r="0" b="3175"/>
             <wp:docPr id="31" name="图片 31"/>
             <wp:cNvGraphicFramePr>
               <a:graphicFrameLocks xmlns:a="http://schemas.openxmlformats.org/drawingml/2006/main" noChangeAspect="1"/>
@@ -23622,7 +23532,7 @@
                     <pic:cNvPicPr/>
                   </pic:nvPicPr>
                   <pic:blipFill>
-                    <a:blip r:embed="rId31">
+                    <a:blip r:embed="rId30">
                       <a:extLst>
                         <a:ext uri="{28A0092B-C50C-407E-A947-70E740481C1C}">
                           <a14:useLocalDpi xmlns:a14="http://schemas.microsoft.com/office/drawing/2010/main" val="0"/>
@@ -23636,7 +23546,7 @@
                   <pic:spPr>
                     <a:xfrm>
                       <a:off x="0" y="0"/>
-                      <a:ext cx="5274310" cy="4893034"/>
+                      <a:ext cx="4648636" cy="4893034"/>
                     </a:xfrm>
                     <a:prstGeom prst="rect">
                       <a:avLst/>
@@ -23820,7 +23730,6 @@
         <w:rPr>
           <w:rFonts w:hint="eastAsia"/>
         </w:rPr>
-        <w:lastRenderedPageBreak/>
         <w:t>核心模块</w:t>
       </w:r>
       <w:r>
@@ -24456,6 +24365,7 @@
                 <w:kern w:val="0"/>
                 <w:szCs w:val="21"/>
               </w:rPr>
+              <w:lastRenderedPageBreak/>
               <w:t>涉众利益</w:t>
             </w:r>
           </w:p>
@@ -25912,7 +25822,6 @@
                 <w:kern w:val="0"/>
                 <w:szCs w:val="21"/>
               </w:rPr>
-              <w:lastRenderedPageBreak/>
               <w:t>基本路径</w:t>
             </w:r>
           </w:p>
@@ -27889,6 +27798,7 @@
           <w:szCs w:val="18"/>
         </w:rPr>
       </w:pPr>
+      <w:bookmarkStart w:id="159" w:name="_Hlk1375999"/>
       <w:r>
         <w:rPr>
           <w:rFonts w:ascii="楷体" w:eastAsia="楷体" w:hAnsi="楷体" w:cs="楷体"/>
@@ -28225,7 +28135,6 @@
                 <w:kern w:val="0"/>
                 <w:szCs w:val="21"/>
               </w:rPr>
-              <w:lastRenderedPageBreak/>
               <w:t>执行者</w:t>
             </w:r>
           </w:p>
@@ -28929,6 +28838,7 @@
                 <w:kern w:val="0"/>
                 <w:szCs w:val="21"/>
               </w:rPr>
+              <w:lastRenderedPageBreak/>
               <w:t>备注</w:t>
             </w:r>
           </w:p>
@@ -28962,6 +28872,7 @@
           </w:p>
         </w:tc>
       </w:tr>
+      <w:bookmarkEnd w:id="159"/>
     </w:tbl>
     <w:p/>
     <w:p>
@@ -30009,9 +29920,9 @@
       </w:tr>
     </w:tbl>
     <w:p>
-      <w:bookmarkStart w:id="159" w:name="_Hlk529744066"/>
+      <w:bookmarkStart w:id="160" w:name="_Hlk529744066"/>
     </w:p>
-    <w:bookmarkEnd w:id="159"/>
+    <w:bookmarkEnd w:id="160"/>
     <w:p>
       <w:pPr>
         <w:pStyle w:val="a8"/>
@@ -30519,7 +30430,6 @@
                 <w:kern w:val="0"/>
                 <w:szCs w:val="21"/>
               </w:rPr>
-              <w:lastRenderedPageBreak/>
               <w:t>后置条件</w:t>
             </w:r>
           </w:p>
@@ -30989,18 +30899,1125 @@
     <w:p/>
     <w:p>
       <w:pPr>
-        <w:pStyle w:val="2"/>
-      </w:pPr>
-      <w:bookmarkStart w:id="160" w:name="_Toc1335093"/>
-      <w:r>
-        <w:rPr>
-          <w:rFonts w:hint="eastAsia"/>
-        </w:rPr>
-        <w:t>其他需求</w:t>
-      </w:r>
-      <w:bookmarkEnd w:id="160"/>
+        <w:pStyle w:val="a8"/>
+        <w:jc w:val="center"/>
+        <w:rPr>
+          <w:rFonts w:ascii="楷体" w:eastAsia="楷体" w:hAnsi="楷体" w:cs="楷体"/>
+          <w:sz w:val="18"/>
+          <w:szCs w:val="18"/>
+        </w:rPr>
+      </w:pPr>
+      <w:r>
+        <w:rPr>
+          <w:rFonts w:ascii="楷体" w:eastAsia="楷体" w:hAnsi="楷体" w:cs="楷体"/>
+          <w:sz w:val="18"/>
+          <w:szCs w:val="18"/>
+        </w:rPr>
+        <w:t xml:space="preserve">表 </w:t>
+      </w:r>
+      <w:r>
+        <w:rPr>
+          <w:rFonts w:ascii="楷体" w:eastAsia="楷体" w:hAnsi="楷体" w:cs="楷体"/>
+          <w:sz w:val="18"/>
+          <w:szCs w:val="18"/>
+        </w:rPr>
+        <w:fldChar w:fldCharType="begin"/>
+      </w:r>
+      <w:r>
+        <w:rPr>
+          <w:rFonts w:ascii="楷体" w:eastAsia="楷体" w:hAnsi="楷体" w:cs="楷体"/>
+          <w:sz w:val="18"/>
+          <w:szCs w:val="18"/>
+        </w:rPr>
+        <w:instrText xml:space="preserve"> STYLEREF 1 \s </w:instrText>
+      </w:r>
+      <w:r>
+        <w:rPr>
+          <w:rFonts w:ascii="楷体" w:eastAsia="楷体" w:hAnsi="楷体" w:cs="楷体"/>
+          <w:sz w:val="18"/>
+          <w:szCs w:val="18"/>
+        </w:rPr>
+        <w:fldChar w:fldCharType="separate"/>
+      </w:r>
+      <w:r>
+        <w:rPr>
+          <w:rFonts w:ascii="楷体" w:eastAsia="楷体" w:hAnsi="楷体" w:cs="楷体"/>
+          <w:noProof/>
+          <w:sz w:val="18"/>
+          <w:szCs w:val="18"/>
+        </w:rPr>
+        <w:t>4</w:t>
+      </w:r>
+      <w:r>
+        <w:rPr>
+          <w:rFonts w:ascii="楷体" w:eastAsia="楷体" w:hAnsi="楷体" w:cs="楷体"/>
+          <w:sz w:val="18"/>
+          <w:szCs w:val="18"/>
+        </w:rPr>
+        <w:fldChar w:fldCharType="end"/>
+      </w:r>
+      <w:r>
+        <w:rPr>
+          <w:rFonts w:ascii="楷体" w:eastAsia="楷体" w:hAnsi="楷体" w:cs="楷体"/>
+          <w:sz w:val="18"/>
+          <w:szCs w:val="18"/>
+        </w:rPr>
+        <w:t>.</w:t>
+      </w:r>
+      <w:r>
+        <w:rPr>
+          <w:rFonts w:ascii="楷体" w:eastAsia="楷体" w:hAnsi="楷体" w:cs="楷体"/>
+          <w:sz w:val="18"/>
+          <w:szCs w:val="18"/>
+        </w:rPr>
+        <w:t>1</w:t>
+      </w:r>
+      <w:r>
+        <w:rPr>
+          <w:rFonts w:ascii="楷体" w:eastAsia="楷体" w:hAnsi="楷体" w:cs="楷体"/>
+          <w:sz w:val="18"/>
+          <w:szCs w:val="18"/>
+        </w:rPr>
+        <w:t>1</w:t>
+      </w:r>
+      <w:r>
+        <w:rPr>
+          <w:rFonts w:ascii="楷体" w:eastAsia="楷体" w:hAnsi="楷体" w:cs="楷体" w:hint="eastAsia"/>
+          <w:sz w:val="18"/>
+          <w:szCs w:val="18"/>
+        </w:rPr>
+        <w:t>用户习惯追踪</w:t>
+      </w:r>
+      <w:r>
+        <w:rPr>
+          <w:rFonts w:ascii="楷体" w:eastAsia="楷体" w:hAnsi="楷体" w:cs="楷体" w:hint="eastAsia"/>
+          <w:sz w:val="18"/>
+          <w:szCs w:val="18"/>
+        </w:rPr>
+        <w:t>例规约</w:t>
+      </w:r>
+    </w:p>
+    <w:tbl>
+      <w:tblPr>
+        <w:tblStyle w:val="1-50"/>
+        <w:tblW w:w="8556" w:type="dxa"/>
+        <w:tblBorders>
+          <w:insideH w:val="single" w:sz="4" w:space="0" w:color="00B0F0"/>
+          <w:insideV w:val="single" w:sz="4" w:space="0" w:color="00B0F0"/>
+        </w:tblBorders>
+        <w:tblLayout w:type="fixed"/>
+        <w:tblLook w:val="04A0" w:firstRow="1" w:lastRow="0" w:firstColumn="1" w:lastColumn="0" w:noHBand="0" w:noVBand="1"/>
+      </w:tblPr>
+      <w:tblGrid>
+        <w:gridCol w:w="1809"/>
+        <w:gridCol w:w="6747"/>
+      </w:tblGrid>
+      <w:tr>
+        <w:trPr>
+          <w:cnfStyle w:val="100000000000" w:firstRow="1" w:lastRow="0" w:firstColumn="0" w:lastColumn="0" w:oddVBand="0" w:evenVBand="0" w:oddHBand="0" w:evenHBand="0" w:firstRowFirstColumn="0" w:firstRowLastColumn="0" w:lastRowFirstColumn="0" w:lastRowLastColumn="0"/>
+          <w:trHeight w:val="151"/>
+        </w:trPr>
+        <w:tc>
+          <w:tcPr>
+            <w:cnfStyle w:val="001000000000" w:firstRow="0" w:lastRow="0" w:firstColumn="1" w:lastColumn="0" w:oddVBand="0" w:evenVBand="0" w:oddHBand="0" w:evenHBand="0" w:firstRowFirstColumn="0" w:firstRowLastColumn="0" w:lastRowFirstColumn="0" w:lastRowLastColumn="0"/>
+            <w:tcW w:w="1809" w:type="dxa"/>
+            <w:shd w:val="clear" w:color="auto" w:fill="D2EAF1" w:themeFill="accent5" w:themeFillTint="3F"/>
+          </w:tcPr>
+          <w:p>
+            <w:pPr>
+              <w:spacing w:line="300" w:lineRule="auto"/>
+              <w:jc w:val="left"/>
+              <w:outlineLvl w:val="5"/>
+              <w:rPr>
+                <w:b w:val="0"/>
+                <w:bCs w:val="0"/>
+                <w:color w:val="000000"/>
+                <w:kern w:val="0"/>
+                <w:szCs w:val="21"/>
+              </w:rPr>
+            </w:pPr>
+            <w:r>
+              <w:rPr>
+                <w:color w:val="000000"/>
+                <w:kern w:val="0"/>
+                <w:szCs w:val="21"/>
+              </w:rPr>
+              <w:t>用例名称</w:t>
+            </w:r>
+          </w:p>
+        </w:tc>
+        <w:tc>
+          <w:tcPr>
+            <w:tcW w:w="6747" w:type="dxa"/>
+            <w:shd w:val="clear" w:color="auto" w:fill="D2EAF1" w:themeFill="accent5" w:themeFillTint="3F"/>
+          </w:tcPr>
+          <w:p>
+            <w:pPr>
+              <w:spacing w:line="300" w:lineRule="auto"/>
+              <w:jc w:val="left"/>
+              <w:outlineLvl w:val="5"/>
+              <w:cnfStyle w:val="100000000000" w:firstRow="1" w:lastRow="0" w:firstColumn="0" w:lastColumn="0" w:oddVBand="0" w:evenVBand="0" w:oddHBand="0" w:evenHBand="0" w:firstRowFirstColumn="0" w:firstRowLastColumn="0" w:lastRowFirstColumn="0" w:lastRowLastColumn="0"/>
+              <w:rPr>
+                <w:color w:val="000000"/>
+                <w:kern w:val="0"/>
+                <w:szCs w:val="21"/>
+              </w:rPr>
+            </w:pPr>
+            <w:r>
+              <w:rPr>
+                <w:rFonts w:hint="eastAsia"/>
+                <w:color w:val="000000"/>
+                <w:kern w:val="0"/>
+                <w:szCs w:val="21"/>
+              </w:rPr>
+              <w:t>用户</w:t>
+            </w:r>
+            <w:r>
+              <w:rPr>
+                <w:rFonts w:hint="eastAsia"/>
+                <w:color w:val="000000"/>
+                <w:kern w:val="0"/>
+                <w:szCs w:val="21"/>
+              </w:rPr>
+              <w:t>习惯追踪</w:t>
+            </w:r>
+          </w:p>
+        </w:tc>
+      </w:tr>
+      <w:tr>
+        <w:trPr>
+          <w:trHeight w:val="151"/>
+        </w:trPr>
+        <w:tc>
+          <w:tcPr>
+            <w:cnfStyle w:val="001000000000" w:firstRow="0" w:lastRow="0" w:firstColumn="1" w:lastColumn="0" w:oddVBand="0" w:evenVBand="0" w:oddHBand="0" w:evenHBand="0" w:firstRowFirstColumn="0" w:firstRowLastColumn="0" w:lastRowFirstColumn="0" w:lastRowLastColumn="0"/>
+            <w:tcW w:w="1809" w:type="dxa"/>
+          </w:tcPr>
+          <w:p>
+            <w:pPr>
+              <w:spacing w:line="300" w:lineRule="auto"/>
+              <w:jc w:val="left"/>
+              <w:outlineLvl w:val="5"/>
+              <w:rPr>
+                <w:b w:val="0"/>
+                <w:bCs w:val="0"/>
+                <w:color w:val="000000"/>
+                <w:kern w:val="0"/>
+                <w:szCs w:val="21"/>
+              </w:rPr>
+            </w:pPr>
+            <w:r>
+              <w:rPr>
+                <w:color w:val="000000"/>
+                <w:kern w:val="0"/>
+                <w:szCs w:val="21"/>
+              </w:rPr>
+              <w:t>功能简述</w:t>
+            </w:r>
+          </w:p>
+        </w:tc>
+        <w:tc>
+          <w:tcPr>
+            <w:tcW w:w="6747" w:type="dxa"/>
+          </w:tcPr>
+          <w:p>
+            <w:pPr>
+              <w:spacing w:line="300" w:lineRule="auto"/>
+              <w:jc w:val="left"/>
+              <w:outlineLvl w:val="5"/>
+              <w:cnfStyle w:val="000000000000" w:firstRow="0" w:lastRow="0" w:firstColumn="0" w:lastColumn="0" w:oddVBand="0" w:evenVBand="0" w:oddHBand="0" w:evenHBand="0" w:firstRowFirstColumn="0" w:firstRowLastColumn="0" w:lastRowFirstColumn="0" w:lastRowLastColumn="0"/>
+              <w:rPr>
+                <w:color w:val="000000"/>
+                <w:kern w:val="0"/>
+                <w:szCs w:val="21"/>
+              </w:rPr>
+            </w:pPr>
+            <w:r>
+              <w:rPr>
+                <w:rFonts w:hint="eastAsia"/>
+                <w:color w:val="000000"/>
+                <w:kern w:val="0"/>
+                <w:szCs w:val="21"/>
+              </w:rPr>
+              <w:t>针对用户相关操作预测用户习惯</w:t>
+            </w:r>
+            <w:r>
+              <w:rPr>
+                <w:rFonts w:hint="eastAsia"/>
+                <w:color w:val="000000"/>
+                <w:kern w:val="0"/>
+                <w:szCs w:val="21"/>
+              </w:rPr>
+              <w:t>，将结果记录进入数据库</w:t>
+            </w:r>
+          </w:p>
+        </w:tc>
+      </w:tr>
+      <w:tr>
+        <w:tc>
+          <w:tcPr>
+            <w:cnfStyle w:val="001000000000" w:firstRow="0" w:lastRow="0" w:firstColumn="1" w:lastColumn="0" w:oddVBand="0" w:evenVBand="0" w:oddHBand="0" w:evenHBand="0" w:firstRowFirstColumn="0" w:firstRowLastColumn="0" w:lastRowFirstColumn="0" w:lastRowLastColumn="0"/>
+            <w:tcW w:w="1809" w:type="dxa"/>
+            <w:shd w:val="clear" w:color="auto" w:fill="D2EAF1" w:themeFill="accent5" w:themeFillTint="3F"/>
+          </w:tcPr>
+          <w:p>
+            <w:pPr>
+              <w:spacing w:line="300" w:lineRule="auto"/>
+              <w:jc w:val="left"/>
+              <w:outlineLvl w:val="5"/>
+              <w:rPr>
+                <w:b w:val="0"/>
+                <w:bCs w:val="0"/>
+                <w:color w:val="000000"/>
+                <w:kern w:val="0"/>
+                <w:szCs w:val="21"/>
+              </w:rPr>
+            </w:pPr>
+            <w:r>
+              <w:rPr>
+                <w:color w:val="000000"/>
+                <w:kern w:val="0"/>
+                <w:szCs w:val="21"/>
+              </w:rPr>
+              <w:lastRenderedPageBreak/>
+              <w:t>用例编号</w:t>
+            </w:r>
+          </w:p>
+        </w:tc>
+        <w:tc>
+          <w:tcPr>
+            <w:tcW w:w="6747" w:type="dxa"/>
+            <w:shd w:val="clear" w:color="auto" w:fill="D2EAF1" w:themeFill="accent5" w:themeFillTint="3F"/>
+          </w:tcPr>
+          <w:p>
+            <w:pPr>
+              <w:spacing w:line="300" w:lineRule="auto"/>
+              <w:jc w:val="left"/>
+              <w:outlineLvl w:val="5"/>
+              <w:cnfStyle w:val="000000000000" w:firstRow="0" w:lastRow="0" w:firstColumn="0" w:lastColumn="0" w:oddVBand="0" w:evenVBand="0" w:oddHBand="0" w:evenHBand="0" w:firstRowFirstColumn="0" w:firstRowLastColumn="0" w:lastRowFirstColumn="0" w:lastRowLastColumn="0"/>
+              <w:rPr>
+                <w:color w:val="000000"/>
+                <w:kern w:val="0"/>
+                <w:szCs w:val="21"/>
+              </w:rPr>
+            </w:pPr>
+            <w:r>
+              <w:rPr>
+                <w:color w:val="000000"/>
+                <w:kern w:val="0"/>
+                <w:szCs w:val="21"/>
+              </w:rPr>
+              <w:t>004</w:t>
+            </w:r>
+          </w:p>
+        </w:tc>
+      </w:tr>
+      <w:tr>
+        <w:tc>
+          <w:tcPr>
+            <w:cnfStyle w:val="001000000000" w:firstRow="0" w:lastRow="0" w:firstColumn="1" w:lastColumn="0" w:oddVBand="0" w:evenVBand="0" w:oddHBand="0" w:evenHBand="0" w:firstRowFirstColumn="0" w:firstRowLastColumn="0" w:lastRowFirstColumn="0" w:lastRowLastColumn="0"/>
+            <w:tcW w:w="1809" w:type="dxa"/>
+          </w:tcPr>
+          <w:p>
+            <w:pPr>
+              <w:spacing w:line="300" w:lineRule="auto"/>
+              <w:jc w:val="left"/>
+              <w:outlineLvl w:val="5"/>
+              <w:rPr>
+                <w:b w:val="0"/>
+                <w:bCs w:val="0"/>
+                <w:color w:val="000000"/>
+                <w:kern w:val="0"/>
+                <w:szCs w:val="21"/>
+              </w:rPr>
+            </w:pPr>
+            <w:r>
+              <w:rPr>
+                <w:color w:val="000000"/>
+                <w:kern w:val="0"/>
+                <w:szCs w:val="21"/>
+              </w:rPr>
+              <w:t>执行者</w:t>
+            </w:r>
+          </w:p>
+        </w:tc>
+        <w:tc>
+          <w:tcPr>
+            <w:tcW w:w="6747" w:type="dxa"/>
+          </w:tcPr>
+          <w:p>
+            <w:pPr>
+              <w:spacing w:line="300" w:lineRule="auto"/>
+              <w:jc w:val="left"/>
+              <w:outlineLvl w:val="5"/>
+              <w:cnfStyle w:val="000000000000" w:firstRow="0" w:lastRow="0" w:firstColumn="0" w:lastColumn="0" w:oddVBand="0" w:evenVBand="0" w:oddHBand="0" w:evenHBand="0" w:firstRowFirstColumn="0" w:firstRowLastColumn="0" w:lastRowFirstColumn="0" w:lastRowLastColumn="0"/>
+              <w:rPr>
+                <w:color w:val="000000"/>
+                <w:kern w:val="0"/>
+                <w:szCs w:val="21"/>
+              </w:rPr>
+            </w:pPr>
+            <w:proofErr w:type="spellStart"/>
+            <w:r>
+              <w:rPr>
+                <w:color w:val="000000"/>
+                <w:kern w:val="0"/>
+                <w:szCs w:val="21"/>
+              </w:rPr>
+              <w:t>S</w:t>
+            </w:r>
+            <w:r>
+              <w:rPr>
+                <w:rFonts w:hint="eastAsia"/>
+                <w:color w:val="000000"/>
+                <w:kern w:val="0"/>
+                <w:szCs w:val="21"/>
+              </w:rPr>
+              <w:t>erver</w:t>
+            </w:r>
+            <w:r>
+              <w:rPr>
+                <w:color w:val="000000"/>
+                <w:kern w:val="0"/>
+                <w:szCs w:val="21"/>
+              </w:rPr>
+              <w:t>A</w:t>
+            </w:r>
+            <w:proofErr w:type="spellEnd"/>
+            <w:r>
+              <w:rPr>
+                <w:rFonts w:hint="eastAsia"/>
+                <w:color w:val="000000"/>
+                <w:kern w:val="0"/>
+                <w:szCs w:val="21"/>
+              </w:rPr>
+              <w:t>、</w:t>
+            </w:r>
+            <w:proofErr w:type="spellStart"/>
+            <w:r>
+              <w:rPr>
+                <w:color w:val="000000"/>
+                <w:kern w:val="0"/>
+                <w:szCs w:val="21"/>
+              </w:rPr>
+              <w:t>S</w:t>
+            </w:r>
+            <w:r>
+              <w:rPr>
+                <w:rFonts w:hint="eastAsia"/>
+                <w:color w:val="000000"/>
+                <w:kern w:val="0"/>
+                <w:szCs w:val="21"/>
+              </w:rPr>
+              <w:t>erver</w:t>
+            </w:r>
+            <w:r>
+              <w:rPr>
+                <w:color w:val="000000"/>
+                <w:kern w:val="0"/>
+                <w:szCs w:val="21"/>
+              </w:rPr>
+              <w:t>B</w:t>
+            </w:r>
+            <w:proofErr w:type="spellEnd"/>
+          </w:p>
+        </w:tc>
+      </w:tr>
+      <w:tr>
+        <w:tc>
+          <w:tcPr>
+            <w:cnfStyle w:val="001000000000" w:firstRow="0" w:lastRow="0" w:firstColumn="1" w:lastColumn="0" w:oddVBand="0" w:evenVBand="0" w:oddHBand="0" w:evenHBand="0" w:firstRowFirstColumn="0" w:firstRowLastColumn="0" w:lastRowFirstColumn="0" w:lastRowLastColumn="0"/>
+            <w:tcW w:w="1809" w:type="dxa"/>
+            <w:shd w:val="clear" w:color="auto" w:fill="D2EAF1" w:themeFill="accent5" w:themeFillTint="3F"/>
+          </w:tcPr>
+          <w:p>
+            <w:pPr>
+              <w:spacing w:line="300" w:lineRule="auto"/>
+              <w:jc w:val="left"/>
+              <w:outlineLvl w:val="5"/>
+              <w:rPr>
+                <w:b w:val="0"/>
+                <w:bCs w:val="0"/>
+                <w:color w:val="000000"/>
+                <w:kern w:val="0"/>
+                <w:szCs w:val="21"/>
+              </w:rPr>
+            </w:pPr>
+            <w:r>
+              <w:rPr>
+                <w:color w:val="000000"/>
+                <w:kern w:val="0"/>
+                <w:szCs w:val="21"/>
+              </w:rPr>
+              <w:t>前置条件</w:t>
+            </w:r>
+          </w:p>
+        </w:tc>
+        <w:tc>
+          <w:tcPr>
+            <w:tcW w:w="6747" w:type="dxa"/>
+            <w:shd w:val="clear" w:color="auto" w:fill="D2EAF1" w:themeFill="accent5" w:themeFillTint="3F"/>
+          </w:tcPr>
+          <w:p>
+            <w:pPr>
+              <w:cnfStyle w:val="000000000000" w:firstRow="0" w:lastRow="0" w:firstColumn="0" w:lastColumn="0" w:oddVBand="0" w:evenVBand="0" w:oddHBand="0" w:evenHBand="0" w:firstRowFirstColumn="0" w:firstRowLastColumn="0" w:lastRowFirstColumn="0" w:lastRowLastColumn="0"/>
+              <w:rPr>
+                <w:rFonts w:hint="eastAsia"/>
+              </w:rPr>
+            </w:pPr>
+            <w:r>
+              <w:rPr>
+                <w:rFonts w:hint="eastAsia"/>
+              </w:rPr>
+              <w:t>1</w:t>
+            </w:r>
+            <w:r>
+              <w:t xml:space="preserve">. </w:t>
+            </w:r>
+            <w:r>
+              <w:rPr>
+                <w:rFonts w:hint="eastAsia"/>
+              </w:rPr>
+              <w:t>用户登录</w:t>
+            </w:r>
+          </w:p>
+          <w:p>
+            <w:pPr>
+              <w:cnfStyle w:val="000000000000" w:firstRow="0" w:lastRow="0" w:firstColumn="0" w:lastColumn="0" w:oddVBand="0" w:evenVBand="0" w:oddHBand="0" w:evenHBand="0" w:firstRowFirstColumn="0" w:firstRowLastColumn="0" w:lastRowFirstColumn="0" w:lastRowLastColumn="0"/>
+              <w:rPr>
+                <w:rFonts w:hint="eastAsia"/>
+              </w:rPr>
+            </w:pPr>
+            <w:r>
+              <w:rPr>
+                <w:rFonts w:hint="eastAsia"/>
+              </w:rPr>
+              <w:t>2</w:t>
+            </w:r>
+            <w:r>
+              <w:t xml:space="preserve">. </w:t>
+            </w:r>
+            <w:r>
+              <w:rPr>
+                <w:rFonts w:hint="eastAsia"/>
+              </w:rPr>
+              <w:t>用户</w:t>
+            </w:r>
+            <w:r>
+              <w:rPr>
+                <w:rFonts w:hint="eastAsia"/>
+              </w:rPr>
+              <w:t>完成作品反馈</w:t>
+            </w:r>
+          </w:p>
+        </w:tc>
+      </w:tr>
+      <w:tr>
+        <w:trPr>
+          <w:trHeight w:val="70"/>
+        </w:trPr>
+        <w:tc>
+          <w:tcPr>
+            <w:cnfStyle w:val="001000000000" w:firstRow="0" w:lastRow="0" w:firstColumn="1" w:lastColumn="0" w:oddVBand="0" w:evenVBand="0" w:oddHBand="0" w:evenHBand="0" w:firstRowFirstColumn="0" w:firstRowLastColumn="0" w:lastRowFirstColumn="0" w:lastRowLastColumn="0"/>
+            <w:tcW w:w="1809" w:type="dxa"/>
+          </w:tcPr>
+          <w:p>
+            <w:pPr>
+              <w:spacing w:line="300" w:lineRule="auto"/>
+              <w:jc w:val="left"/>
+              <w:outlineLvl w:val="5"/>
+              <w:rPr>
+                <w:b w:val="0"/>
+                <w:bCs w:val="0"/>
+                <w:color w:val="000000"/>
+                <w:kern w:val="0"/>
+                <w:szCs w:val="21"/>
+              </w:rPr>
+            </w:pPr>
+            <w:r>
+              <w:rPr>
+                <w:color w:val="000000"/>
+                <w:kern w:val="0"/>
+                <w:szCs w:val="21"/>
+              </w:rPr>
+              <w:t>后置条件</w:t>
+            </w:r>
+          </w:p>
+        </w:tc>
+        <w:tc>
+          <w:tcPr>
+            <w:tcW w:w="6747" w:type="dxa"/>
+          </w:tcPr>
+          <w:p>
+            <w:pPr>
+              <w:spacing w:line="300" w:lineRule="auto"/>
+              <w:jc w:val="left"/>
+              <w:outlineLvl w:val="5"/>
+              <w:cnfStyle w:val="000000000000" w:firstRow="0" w:lastRow="0" w:firstColumn="0" w:lastColumn="0" w:oddVBand="0" w:evenVBand="0" w:oddHBand="0" w:evenHBand="0" w:firstRowFirstColumn="0" w:firstRowLastColumn="0" w:lastRowFirstColumn="0" w:lastRowLastColumn="0"/>
+              <w:rPr>
+                <w:color w:val="000000"/>
+                <w:kern w:val="0"/>
+                <w:szCs w:val="21"/>
+              </w:rPr>
+            </w:pPr>
+            <w:r>
+              <w:rPr>
+                <w:rFonts w:hint="eastAsia"/>
+                <w:color w:val="000000"/>
+                <w:kern w:val="0"/>
+                <w:szCs w:val="21"/>
+              </w:rPr>
+              <w:t>无</w:t>
+            </w:r>
+          </w:p>
+        </w:tc>
+      </w:tr>
+      <w:tr>
+        <w:tc>
+          <w:tcPr>
+            <w:cnfStyle w:val="001000000000" w:firstRow="0" w:lastRow="0" w:firstColumn="1" w:lastColumn="0" w:oddVBand="0" w:evenVBand="0" w:oddHBand="0" w:evenHBand="0" w:firstRowFirstColumn="0" w:firstRowLastColumn="0" w:lastRowFirstColumn="0" w:lastRowLastColumn="0"/>
+            <w:tcW w:w="1809" w:type="dxa"/>
+            <w:shd w:val="clear" w:color="auto" w:fill="D2EAF1" w:themeFill="accent5" w:themeFillTint="3F"/>
+          </w:tcPr>
+          <w:p>
+            <w:pPr>
+              <w:spacing w:line="300" w:lineRule="auto"/>
+              <w:jc w:val="left"/>
+              <w:outlineLvl w:val="5"/>
+              <w:rPr>
+                <w:b w:val="0"/>
+                <w:bCs w:val="0"/>
+                <w:color w:val="000000"/>
+                <w:kern w:val="0"/>
+                <w:szCs w:val="21"/>
+              </w:rPr>
+            </w:pPr>
+            <w:r>
+              <w:rPr>
+                <w:color w:val="000000"/>
+                <w:kern w:val="0"/>
+                <w:szCs w:val="21"/>
+              </w:rPr>
+              <w:t>涉众利益</w:t>
+            </w:r>
+          </w:p>
+        </w:tc>
+        <w:tc>
+          <w:tcPr>
+            <w:tcW w:w="6747" w:type="dxa"/>
+            <w:shd w:val="clear" w:color="auto" w:fill="D2EAF1" w:themeFill="accent5" w:themeFillTint="3F"/>
+          </w:tcPr>
+          <w:p>
+            <w:pPr>
+              <w:spacing w:line="300" w:lineRule="auto"/>
+              <w:jc w:val="left"/>
+              <w:outlineLvl w:val="5"/>
+              <w:cnfStyle w:val="000000000000" w:firstRow="0" w:lastRow="0" w:firstColumn="0" w:lastColumn="0" w:oddVBand="0" w:evenVBand="0" w:oddHBand="0" w:evenHBand="0" w:firstRowFirstColumn="0" w:firstRowLastColumn="0" w:lastRowFirstColumn="0" w:lastRowLastColumn="0"/>
+              <w:rPr>
+                <w:color w:val="000000"/>
+                <w:kern w:val="0"/>
+                <w:szCs w:val="21"/>
+              </w:rPr>
+            </w:pPr>
+            <w:r>
+              <w:rPr>
+                <w:rFonts w:hint="eastAsia"/>
+                <w:color w:val="000000"/>
+                <w:kern w:val="0"/>
+                <w:szCs w:val="21"/>
+              </w:rPr>
+              <w:t>Temage</w:t>
+            </w:r>
+            <w:r>
+              <w:rPr>
+                <w:rFonts w:hint="eastAsia"/>
+                <w:color w:val="000000"/>
+                <w:kern w:val="0"/>
+                <w:szCs w:val="21"/>
+              </w:rPr>
+              <w:t>：数据可用于改进现有模型。</w:t>
+            </w:r>
+          </w:p>
+        </w:tc>
+      </w:tr>
+      <w:tr>
+        <w:tc>
+          <w:tcPr>
+            <w:cnfStyle w:val="001000000000" w:firstRow="0" w:lastRow="0" w:firstColumn="1" w:lastColumn="0" w:oddVBand="0" w:evenVBand="0" w:oddHBand="0" w:evenHBand="0" w:firstRowFirstColumn="0" w:firstRowLastColumn="0" w:lastRowFirstColumn="0" w:lastRowLastColumn="0"/>
+            <w:tcW w:w="1809" w:type="dxa"/>
+          </w:tcPr>
+          <w:p>
+            <w:pPr>
+              <w:spacing w:line="300" w:lineRule="auto"/>
+              <w:jc w:val="left"/>
+              <w:outlineLvl w:val="5"/>
+              <w:rPr>
+                <w:b w:val="0"/>
+                <w:bCs w:val="0"/>
+                <w:color w:val="000000"/>
+                <w:kern w:val="0"/>
+                <w:szCs w:val="21"/>
+              </w:rPr>
+            </w:pPr>
+            <w:r>
+              <w:rPr>
+                <w:color w:val="000000"/>
+                <w:kern w:val="0"/>
+                <w:szCs w:val="21"/>
+              </w:rPr>
+              <w:t>基本路径</w:t>
+            </w:r>
+          </w:p>
+        </w:tc>
+        <w:tc>
+          <w:tcPr>
+            <w:tcW w:w="6747" w:type="dxa"/>
+          </w:tcPr>
+          <w:p>
+            <w:pPr>
+              <w:spacing w:line="300" w:lineRule="auto"/>
+              <w:jc w:val="left"/>
+              <w:outlineLvl w:val="5"/>
+              <w:cnfStyle w:val="000000000000" w:firstRow="0" w:lastRow="0" w:firstColumn="0" w:lastColumn="0" w:oddVBand="0" w:evenVBand="0" w:oddHBand="0" w:evenHBand="0" w:firstRowFirstColumn="0" w:firstRowLastColumn="0" w:lastRowFirstColumn="0" w:lastRowLastColumn="0"/>
+              <w:rPr>
+                <w:color w:val="000000"/>
+                <w:kern w:val="0"/>
+                <w:szCs w:val="21"/>
+              </w:rPr>
+            </w:pPr>
+            <w:r>
+              <w:rPr>
+                <w:rFonts w:hint="eastAsia"/>
+                <w:color w:val="000000"/>
+                <w:kern w:val="0"/>
+                <w:szCs w:val="21"/>
+              </w:rPr>
+              <w:t>1.</w:t>
+            </w:r>
+            <w:r>
+              <w:rPr>
+                <w:color w:val="000000"/>
+                <w:kern w:val="0"/>
+                <w:szCs w:val="21"/>
+              </w:rPr>
+              <w:t xml:space="preserve"> </w:t>
+            </w:r>
+            <w:r>
+              <w:rPr>
+                <w:rFonts w:hint="eastAsia"/>
+                <w:color w:val="000000"/>
+                <w:kern w:val="0"/>
+                <w:szCs w:val="21"/>
+              </w:rPr>
+              <w:t>用户</w:t>
+            </w:r>
+            <w:r>
+              <w:rPr>
+                <w:rFonts w:hint="eastAsia"/>
+                <w:color w:val="000000"/>
+                <w:kern w:val="0"/>
+                <w:szCs w:val="21"/>
+              </w:rPr>
+              <w:t>对最终模型给出反馈</w:t>
+            </w:r>
+          </w:p>
+          <w:p>
+            <w:pPr>
+              <w:spacing w:line="300" w:lineRule="auto"/>
+              <w:jc w:val="left"/>
+              <w:outlineLvl w:val="5"/>
+              <w:cnfStyle w:val="000000000000" w:firstRow="0" w:lastRow="0" w:firstColumn="0" w:lastColumn="0" w:oddVBand="0" w:evenVBand="0" w:oddHBand="0" w:evenHBand="0" w:firstRowFirstColumn="0" w:firstRowLastColumn="0" w:lastRowFirstColumn="0" w:lastRowLastColumn="0"/>
+              <w:rPr>
+                <w:color w:val="000000"/>
+                <w:kern w:val="0"/>
+                <w:szCs w:val="21"/>
+              </w:rPr>
+            </w:pPr>
+            <w:r>
+              <w:rPr>
+                <w:rFonts w:hint="eastAsia"/>
+                <w:color w:val="000000"/>
+                <w:kern w:val="0"/>
+                <w:szCs w:val="21"/>
+              </w:rPr>
+              <w:t>2.</w:t>
+            </w:r>
+            <w:r>
+              <w:rPr>
+                <w:color w:val="000000"/>
+                <w:kern w:val="0"/>
+                <w:szCs w:val="21"/>
+              </w:rPr>
+              <w:t xml:space="preserve"> </w:t>
+            </w:r>
+            <w:proofErr w:type="spellStart"/>
+            <w:r>
+              <w:rPr>
+                <w:rFonts w:hint="eastAsia"/>
+                <w:color w:val="000000"/>
+                <w:kern w:val="0"/>
+                <w:szCs w:val="21"/>
+              </w:rPr>
+              <w:t>S</w:t>
+            </w:r>
+            <w:r>
+              <w:rPr>
+                <w:color w:val="000000"/>
+                <w:kern w:val="0"/>
+                <w:szCs w:val="21"/>
+              </w:rPr>
+              <w:t>erverA</w:t>
+            </w:r>
+            <w:proofErr w:type="spellEnd"/>
+            <w:r>
+              <w:rPr>
+                <w:rFonts w:hint="eastAsia"/>
+                <w:color w:val="000000"/>
+                <w:kern w:val="0"/>
+                <w:szCs w:val="21"/>
+              </w:rPr>
+              <w:t>将用户反馈</w:t>
+            </w:r>
+            <w:r>
+              <w:rPr>
+                <w:rFonts w:hint="eastAsia"/>
+                <w:color w:val="000000"/>
+                <w:kern w:val="0"/>
+                <w:szCs w:val="21"/>
+              </w:rPr>
+              <w:t>存入数据库</w:t>
+            </w:r>
+            <w:r>
+              <w:rPr>
+                <w:rFonts w:hint="eastAsia"/>
+                <w:color w:val="000000"/>
+                <w:kern w:val="0"/>
+                <w:szCs w:val="21"/>
+              </w:rPr>
+              <w:t>，以待优化模型</w:t>
+            </w:r>
+          </w:p>
+        </w:tc>
+      </w:tr>
+      <w:tr>
+        <w:tc>
+          <w:tcPr>
+            <w:cnfStyle w:val="001000000000" w:firstRow="0" w:lastRow="0" w:firstColumn="1" w:lastColumn="0" w:oddVBand="0" w:evenVBand="0" w:oddHBand="0" w:evenHBand="0" w:firstRowFirstColumn="0" w:firstRowLastColumn="0" w:lastRowFirstColumn="0" w:lastRowLastColumn="0"/>
+            <w:tcW w:w="1809" w:type="dxa"/>
+            <w:shd w:val="clear" w:color="auto" w:fill="D2EAF1" w:themeFill="accent5" w:themeFillTint="3F"/>
+          </w:tcPr>
+          <w:p>
+            <w:pPr>
+              <w:spacing w:line="300" w:lineRule="auto"/>
+              <w:jc w:val="left"/>
+              <w:outlineLvl w:val="5"/>
+              <w:rPr>
+                <w:b w:val="0"/>
+                <w:bCs w:val="0"/>
+                <w:color w:val="000000"/>
+                <w:kern w:val="0"/>
+                <w:szCs w:val="21"/>
+              </w:rPr>
+            </w:pPr>
+            <w:r>
+              <w:rPr>
+                <w:color w:val="000000"/>
+                <w:kern w:val="0"/>
+                <w:szCs w:val="21"/>
+              </w:rPr>
+              <w:t>扩展路径</w:t>
+            </w:r>
+          </w:p>
+        </w:tc>
+        <w:tc>
+          <w:tcPr>
+            <w:tcW w:w="6747" w:type="dxa"/>
+            <w:shd w:val="clear" w:color="auto" w:fill="D2EAF1" w:themeFill="accent5" w:themeFillTint="3F"/>
+          </w:tcPr>
+          <w:p>
+            <w:pPr>
+              <w:spacing w:line="300" w:lineRule="auto"/>
+              <w:jc w:val="left"/>
+              <w:outlineLvl w:val="5"/>
+              <w:cnfStyle w:val="000000000000" w:firstRow="0" w:lastRow="0" w:firstColumn="0" w:lastColumn="0" w:oddVBand="0" w:evenVBand="0" w:oddHBand="0" w:evenHBand="0" w:firstRowFirstColumn="0" w:firstRowLastColumn="0" w:lastRowFirstColumn="0" w:lastRowLastColumn="0"/>
+              <w:rPr>
+                <w:color w:val="000000"/>
+                <w:kern w:val="0"/>
+                <w:szCs w:val="21"/>
+              </w:rPr>
+            </w:pPr>
+            <w:r>
+              <w:rPr>
+                <w:rFonts w:hint="eastAsia"/>
+                <w:color w:val="000000"/>
+                <w:kern w:val="0"/>
+                <w:szCs w:val="21"/>
+              </w:rPr>
+              <w:t>无</w:t>
+            </w:r>
+          </w:p>
+        </w:tc>
+      </w:tr>
+      <w:tr>
+        <w:tc>
+          <w:tcPr>
+            <w:cnfStyle w:val="001000000000" w:firstRow="0" w:lastRow="0" w:firstColumn="1" w:lastColumn="0" w:oddVBand="0" w:evenVBand="0" w:oddHBand="0" w:evenHBand="0" w:firstRowFirstColumn="0" w:firstRowLastColumn="0" w:lastRowFirstColumn="0" w:lastRowLastColumn="0"/>
+            <w:tcW w:w="1809" w:type="dxa"/>
+          </w:tcPr>
+          <w:p>
+            <w:pPr>
+              <w:spacing w:line="300" w:lineRule="auto"/>
+              <w:jc w:val="left"/>
+              <w:outlineLvl w:val="5"/>
+              <w:rPr>
+                <w:b w:val="0"/>
+                <w:bCs w:val="0"/>
+                <w:color w:val="000000"/>
+                <w:kern w:val="0"/>
+                <w:szCs w:val="21"/>
+              </w:rPr>
+            </w:pPr>
+            <w:r>
+              <w:rPr>
+                <w:color w:val="000000"/>
+                <w:kern w:val="0"/>
+                <w:szCs w:val="21"/>
+              </w:rPr>
+              <w:t>字段列表</w:t>
+            </w:r>
+          </w:p>
+        </w:tc>
+        <w:tc>
+          <w:tcPr>
+            <w:tcW w:w="6747" w:type="dxa"/>
+          </w:tcPr>
+          <w:p>
+            <w:pPr>
+              <w:spacing w:line="300" w:lineRule="auto"/>
+              <w:jc w:val="left"/>
+              <w:outlineLvl w:val="5"/>
+              <w:cnfStyle w:val="000000000000" w:firstRow="0" w:lastRow="0" w:firstColumn="0" w:lastColumn="0" w:oddVBand="0" w:evenVBand="0" w:oddHBand="0" w:evenHBand="0" w:firstRowFirstColumn="0" w:firstRowLastColumn="0" w:lastRowFirstColumn="0" w:lastRowLastColumn="0"/>
+              <w:rPr>
+                <w:color w:val="000000"/>
+                <w:kern w:val="0"/>
+                <w:szCs w:val="21"/>
+              </w:rPr>
+            </w:pPr>
+            <w:r>
+              <w:rPr>
+                <w:rFonts w:hint="eastAsia"/>
+                <w:color w:val="000000"/>
+                <w:kern w:val="0"/>
+                <w:szCs w:val="21"/>
+              </w:rPr>
+              <w:t>状态码</w:t>
+            </w:r>
+          </w:p>
+        </w:tc>
+      </w:tr>
+      <w:tr>
+        <w:tc>
+          <w:tcPr>
+            <w:cnfStyle w:val="001000000000" w:firstRow="0" w:lastRow="0" w:firstColumn="1" w:lastColumn="0" w:oddVBand="0" w:evenVBand="0" w:oddHBand="0" w:evenHBand="0" w:firstRowFirstColumn="0" w:firstRowLastColumn="0" w:lastRowFirstColumn="0" w:lastRowLastColumn="0"/>
+            <w:tcW w:w="1809" w:type="dxa"/>
+            <w:shd w:val="clear" w:color="auto" w:fill="D2EAF1" w:themeFill="accent5" w:themeFillTint="3F"/>
+          </w:tcPr>
+          <w:p>
+            <w:pPr>
+              <w:spacing w:line="300" w:lineRule="auto"/>
+              <w:jc w:val="left"/>
+              <w:outlineLvl w:val="5"/>
+              <w:rPr>
+                <w:b w:val="0"/>
+                <w:bCs w:val="0"/>
+                <w:color w:val="000000"/>
+                <w:kern w:val="0"/>
+                <w:szCs w:val="21"/>
+              </w:rPr>
+            </w:pPr>
+            <w:r>
+              <w:rPr>
+                <w:color w:val="000000"/>
+                <w:kern w:val="0"/>
+                <w:szCs w:val="21"/>
+              </w:rPr>
+              <w:t>设计规则</w:t>
+            </w:r>
+          </w:p>
+        </w:tc>
+        <w:tc>
+          <w:tcPr>
+            <w:tcW w:w="6747" w:type="dxa"/>
+            <w:shd w:val="clear" w:color="auto" w:fill="D2EAF1" w:themeFill="accent5" w:themeFillTint="3F"/>
+          </w:tcPr>
+          <w:p>
+            <w:pPr>
+              <w:spacing w:line="300" w:lineRule="auto"/>
+              <w:jc w:val="left"/>
+              <w:outlineLvl w:val="5"/>
+              <w:cnfStyle w:val="000000000000" w:firstRow="0" w:lastRow="0" w:firstColumn="0" w:lastColumn="0" w:oddVBand="0" w:evenVBand="0" w:oddHBand="0" w:evenHBand="0" w:firstRowFirstColumn="0" w:firstRowLastColumn="0" w:lastRowFirstColumn="0" w:lastRowLastColumn="0"/>
+              <w:rPr>
+                <w:color w:val="000000"/>
+                <w:kern w:val="0"/>
+                <w:szCs w:val="21"/>
+              </w:rPr>
+            </w:pPr>
+            <w:r>
+              <w:rPr>
+                <w:rFonts w:hint="eastAsia"/>
+                <w:color w:val="000000"/>
+                <w:kern w:val="0"/>
+                <w:szCs w:val="21"/>
+              </w:rPr>
+              <w:t>单独模块</w:t>
+            </w:r>
+          </w:p>
+        </w:tc>
+      </w:tr>
+      <w:tr>
+        <w:tc>
+          <w:tcPr>
+            <w:cnfStyle w:val="001000000000" w:firstRow="0" w:lastRow="0" w:firstColumn="1" w:lastColumn="0" w:oddVBand="0" w:evenVBand="0" w:oddHBand="0" w:evenHBand="0" w:firstRowFirstColumn="0" w:firstRowLastColumn="0" w:lastRowFirstColumn="0" w:lastRowLastColumn="0"/>
+            <w:tcW w:w="1809" w:type="dxa"/>
+          </w:tcPr>
+          <w:p>
+            <w:pPr>
+              <w:spacing w:line="300" w:lineRule="auto"/>
+              <w:jc w:val="left"/>
+              <w:outlineLvl w:val="5"/>
+              <w:rPr>
+                <w:b w:val="0"/>
+                <w:bCs w:val="0"/>
+                <w:color w:val="000000"/>
+                <w:kern w:val="0"/>
+                <w:szCs w:val="21"/>
+              </w:rPr>
+            </w:pPr>
+            <w:r>
+              <w:rPr>
+                <w:color w:val="000000"/>
+                <w:kern w:val="0"/>
+                <w:szCs w:val="21"/>
+              </w:rPr>
+              <w:t>未解决的问题</w:t>
+            </w:r>
+          </w:p>
+        </w:tc>
+        <w:tc>
+          <w:tcPr>
+            <w:tcW w:w="6747" w:type="dxa"/>
+          </w:tcPr>
+          <w:p>
+            <w:pPr>
+              <w:spacing w:line="300" w:lineRule="auto"/>
+              <w:jc w:val="left"/>
+              <w:outlineLvl w:val="5"/>
+              <w:cnfStyle w:val="000000000000" w:firstRow="0" w:lastRow="0" w:firstColumn="0" w:lastColumn="0" w:oddVBand="0" w:evenVBand="0" w:oddHBand="0" w:evenHBand="0" w:firstRowFirstColumn="0" w:firstRowLastColumn="0" w:lastRowFirstColumn="0" w:lastRowLastColumn="0"/>
+              <w:rPr>
+                <w:color w:val="000000"/>
+                <w:kern w:val="0"/>
+                <w:szCs w:val="21"/>
+              </w:rPr>
+            </w:pPr>
+            <w:r>
+              <w:rPr>
+                <w:rFonts w:hint="eastAsia"/>
+                <w:color w:val="000000"/>
+                <w:kern w:val="0"/>
+                <w:szCs w:val="21"/>
+              </w:rPr>
+              <w:t>无</w:t>
+            </w:r>
+          </w:p>
+        </w:tc>
+      </w:tr>
+      <w:tr>
+        <w:tc>
+          <w:tcPr>
+            <w:cnfStyle w:val="001000000000" w:firstRow="0" w:lastRow="0" w:firstColumn="1" w:lastColumn="0" w:oddVBand="0" w:evenVBand="0" w:oddHBand="0" w:evenHBand="0" w:firstRowFirstColumn="0" w:firstRowLastColumn="0" w:lastRowFirstColumn="0" w:lastRowLastColumn="0"/>
+            <w:tcW w:w="1809" w:type="dxa"/>
+            <w:shd w:val="clear" w:color="auto" w:fill="D2EAF1" w:themeFill="accent5" w:themeFillTint="3F"/>
+          </w:tcPr>
+          <w:p>
+            <w:pPr>
+              <w:spacing w:line="300" w:lineRule="auto"/>
+              <w:jc w:val="left"/>
+              <w:outlineLvl w:val="5"/>
+              <w:rPr>
+                <w:b w:val="0"/>
+                <w:bCs w:val="0"/>
+                <w:color w:val="000000"/>
+                <w:kern w:val="0"/>
+                <w:szCs w:val="21"/>
+              </w:rPr>
+            </w:pPr>
+            <w:r>
+              <w:rPr>
+                <w:color w:val="000000"/>
+                <w:kern w:val="0"/>
+                <w:szCs w:val="21"/>
+              </w:rPr>
+              <w:t>备注</w:t>
+            </w:r>
+          </w:p>
+        </w:tc>
+        <w:tc>
+          <w:tcPr>
+            <w:tcW w:w="6747" w:type="dxa"/>
+            <w:shd w:val="clear" w:color="auto" w:fill="D2EAF1" w:themeFill="accent5" w:themeFillTint="3F"/>
+          </w:tcPr>
+          <w:p>
+            <w:pPr>
+              <w:spacing w:line="300" w:lineRule="auto"/>
+              <w:jc w:val="left"/>
+              <w:outlineLvl w:val="5"/>
+              <w:cnfStyle w:val="000000000000" w:firstRow="0" w:lastRow="0" w:firstColumn="0" w:lastColumn="0" w:oddVBand="0" w:evenVBand="0" w:oddHBand="0" w:evenHBand="0" w:firstRowFirstColumn="0" w:firstRowLastColumn="0" w:lastRowFirstColumn="0" w:lastRowLastColumn="0"/>
+              <w:rPr>
+                <w:color w:val="000000"/>
+                <w:kern w:val="0"/>
+                <w:szCs w:val="21"/>
+              </w:rPr>
+            </w:pPr>
+            <w:r>
+              <w:rPr>
+                <w:rFonts w:hint="eastAsia"/>
+                <w:color w:val="000000"/>
+                <w:kern w:val="0"/>
+                <w:szCs w:val="21"/>
+              </w:rPr>
+              <w:t>为减少用户的响应时间，该操作可能为异步操作</w:t>
+            </w:r>
+          </w:p>
+        </w:tc>
+      </w:tr>
+    </w:tbl>
+    <w:p/>
+    <w:p>
+      <w:pPr>
+        <w:rPr>
+          <w:rFonts w:hint="eastAsia"/>
+        </w:rPr>
+      </w:pPr>
     </w:p>
     <w:p>
+      <w:pPr>
+        <w:pStyle w:val="2"/>
+      </w:pPr>
+      <w:bookmarkStart w:id="161" w:name="_Toc1335093"/>
+      <w:r>
+        <w:rPr>
+          <w:rFonts w:hint="eastAsia"/>
+        </w:rPr>
+        <w:t>其他需求</w:t>
+      </w:r>
+      <w:bookmarkEnd w:id="161"/>
+    </w:p>
+    <w:p>
+      <w:pPr>
+        <w:rPr>
+          <w:rFonts w:hint="eastAsia"/>
+        </w:rPr>
+      </w:pPr>
       <w:r>
         <w:rPr>
           <w:rFonts w:hint="eastAsia"/>
@@ -31024,8 +32041,6 @@
       <w:bookmarkEnd w:id="73"/>
       <w:bookmarkEnd w:id="74"/>
     </w:p>
-    <w:p/>
-    <w:p/>
     <w:p>
       <w:pPr>
         <w:pStyle w:val="1"/>
@@ -31033,27 +32048,29 @@
           <w:ilvl w:val="0"/>
           <w:numId w:val="4"/>
         </w:numPr>
-      </w:pPr>
-      <w:bookmarkStart w:id="161" w:name="_Toc526945172"/>
-      <w:bookmarkStart w:id="162" w:name="_Toc1335094"/>
-      <w:commentRangeStart w:id="163"/>
-      <w:r>
-        <w:rPr>
-          <w:rFonts w:hint="eastAsia"/>
-        </w:rPr>
-        <w:lastRenderedPageBreak/>
+        <w:rPr>
+          <w:rFonts w:hint="eastAsia"/>
+        </w:rPr>
+      </w:pPr>
+      <w:bookmarkStart w:id="162" w:name="_Toc526945172"/>
+      <w:bookmarkStart w:id="163" w:name="_Toc1335094"/>
+      <w:commentRangeStart w:id="164"/>
+      <w:r>
+        <w:rPr>
+          <w:rFonts w:hint="eastAsia"/>
+        </w:rPr>
         <w:t>概要设计</w:t>
       </w:r>
-      <w:commentRangeEnd w:id="163"/>
+      <w:commentRangeEnd w:id="164"/>
       <w:r>
         <w:rPr>
           <w:rStyle w:val="aff1"/>
           <w:rFonts w:asciiTheme="minorHAnsi" w:eastAsiaTheme="minorEastAsia" w:hAnsiTheme="minorHAnsi"/>
         </w:rPr>
-        <w:commentReference w:id="163"/>
-      </w:r>
-      <w:bookmarkEnd w:id="161"/>
+        <w:commentReference w:id="164"/>
+      </w:r>
       <w:bookmarkEnd w:id="162"/>
+      <w:bookmarkEnd w:id="163"/>
     </w:p>
     <w:p>
       <w:pPr>
@@ -31062,26 +32079,140 @@
           <w:ilvl w:val="1"/>
           <w:numId w:val="4"/>
         </w:numPr>
-      </w:pPr>
-      <w:bookmarkStart w:id="164" w:name="_Toc526945173"/>
-      <w:bookmarkStart w:id="165" w:name="_Toc1335095"/>
-      <w:commentRangeStart w:id="166"/>
+        <w:rPr>
+          <w:rFonts w:hint="eastAsia"/>
+        </w:rPr>
+      </w:pPr>
+      <w:bookmarkStart w:id="165" w:name="_Toc526945173"/>
+      <w:bookmarkStart w:id="166" w:name="_Toc1335095"/>
+      <w:commentRangeStart w:id="167"/>
       <w:r>
         <w:rPr>
           <w:rFonts w:hint="eastAsia"/>
         </w:rPr>
         <w:t>处理流程</w:t>
       </w:r>
-      <w:commentRangeEnd w:id="166"/>
+      <w:commentRangeEnd w:id="167"/>
       <w:r>
         <w:rPr>
           <w:rStyle w:val="aff1"/>
           <w:rFonts w:asciiTheme="minorHAnsi" w:eastAsiaTheme="minorEastAsia" w:hAnsiTheme="minorHAnsi"/>
         </w:rPr>
-        <w:commentReference w:id="166"/>
-      </w:r>
-      <w:bookmarkEnd w:id="164"/>
+        <w:commentReference w:id="167"/>
+      </w:r>
       <w:bookmarkEnd w:id="165"/>
+      <w:bookmarkEnd w:id="166"/>
+    </w:p>
+    <w:p>
+      <w:pPr>
+        <w:jc w:val="center"/>
+        <w:rPr>
+          <w:rFonts w:hint="eastAsia"/>
+        </w:rPr>
+      </w:pPr>
+      <w:r>
+        <w:rPr>
+          <w:rFonts w:hint="eastAsia"/>
+          <w:noProof/>
+        </w:rPr>
+        <w:drawing>
+          <wp:inline distT="0" distB="0" distL="0" distR="0" wp14:anchorId="699F8823" wp14:editId="6B907159">
+            <wp:extent cx="3367191" cy="2247900"/>
+            <wp:effectExtent l="0" t="0" r="0" b="0"/>
+            <wp:docPr id="17" name="图片 17"/>
+            <wp:cNvGraphicFramePr>
+              <a:graphicFrameLocks xmlns:a="http://schemas.openxmlformats.org/drawingml/2006/main" noChangeAspect="1"/>
+            </wp:cNvGraphicFramePr>
+            <a:graphic xmlns:a="http://schemas.openxmlformats.org/drawingml/2006/main">
+              <a:graphicData uri="http://schemas.openxmlformats.org/drawingml/2006/picture">
+                <pic:pic xmlns:pic="http://schemas.openxmlformats.org/drawingml/2006/picture">
+                  <pic:nvPicPr>
+                    <pic:cNvPr id="17" name="总流程图 (1).png"/>
+                    <pic:cNvPicPr/>
+                  </pic:nvPicPr>
+                  <pic:blipFill>
+                    <a:blip r:embed="rId34" cstate="print">
+                      <a:extLst>
+                        <a:ext uri="{28A0092B-C50C-407E-A947-70E740481C1C}">
+                          <a14:useLocalDpi xmlns:a14="http://schemas.microsoft.com/office/drawing/2010/main" val="0"/>
+                        </a:ext>
+                      </a:extLst>
+                    </a:blip>
+                    <a:stretch>
+                      <a:fillRect/>
+                    </a:stretch>
+                  </pic:blipFill>
+                  <pic:spPr>
+                    <a:xfrm>
+                      <a:off x="0" y="0"/>
+                      <a:ext cx="3427675" cy="2288278"/>
+                    </a:xfrm>
+                    <a:prstGeom prst="rect">
+                      <a:avLst/>
+                    </a:prstGeom>
+                  </pic:spPr>
+                </pic:pic>
+              </a:graphicData>
+            </a:graphic>
+          </wp:inline>
+        </w:drawing>
+      </w:r>
+    </w:p>
+    <w:p>
+      <w:pPr>
+        <w:jc w:val="center"/>
+        <w:rPr>
+          <w:rFonts w:hint="eastAsia"/>
+        </w:rPr>
+      </w:pPr>
+      <w:r>
+        <w:rPr>
+          <w:rFonts w:hint="eastAsia"/>
+          <w:noProof/>
+        </w:rPr>
+        <w:lastRenderedPageBreak/>
+        <w:drawing>
+          <wp:inline distT="0" distB="0" distL="0" distR="0" wp14:anchorId="68C714D7" wp14:editId="22B2C679">
+            <wp:extent cx="3949700" cy="3011017"/>
+            <wp:effectExtent l="0" t="0" r="0" b="0"/>
+            <wp:docPr id="18" name="图片 18"/>
+            <wp:cNvGraphicFramePr>
+              <a:graphicFrameLocks xmlns:a="http://schemas.openxmlformats.org/drawingml/2006/main" noChangeAspect="1"/>
+            </wp:cNvGraphicFramePr>
+            <a:graphic xmlns:a="http://schemas.openxmlformats.org/drawingml/2006/main">
+              <a:graphicData uri="http://schemas.openxmlformats.org/drawingml/2006/picture">
+                <pic:pic xmlns:pic="http://schemas.openxmlformats.org/drawingml/2006/picture">
+                  <pic:nvPicPr>
+                    <pic:cNvPr id="18" name="数据流图（第一层）.png"/>
+                    <pic:cNvPicPr/>
+                  </pic:nvPicPr>
+                  <pic:blipFill>
+                    <a:blip r:embed="rId35" cstate="print">
+                      <a:extLst>
+                        <a:ext uri="{28A0092B-C50C-407E-A947-70E740481C1C}">
+                          <a14:useLocalDpi xmlns:a14="http://schemas.microsoft.com/office/drawing/2010/main" val="0"/>
+                        </a:ext>
+                      </a:extLst>
+                    </a:blip>
+                    <a:stretch>
+                      <a:fillRect/>
+                    </a:stretch>
+                  </pic:blipFill>
+                  <pic:spPr>
+                    <a:xfrm>
+                      <a:off x="0" y="0"/>
+                      <a:ext cx="3983290" cy="3036624"/>
+                    </a:xfrm>
+                    <a:prstGeom prst="rect">
+                      <a:avLst/>
+                    </a:prstGeom>
+                  </pic:spPr>
+                </pic:pic>
+              </a:graphicData>
+            </a:graphic>
+          </wp:inline>
+        </w:drawing>
+      </w:r>
     </w:p>
     <w:p>
       <w:pPr>
@@ -31091,25 +32222,97 @@
           <w:numId w:val="4"/>
         </w:numPr>
       </w:pPr>
-      <w:bookmarkStart w:id="167" w:name="_Toc526945174"/>
-      <w:bookmarkStart w:id="168" w:name="_Toc1335096"/>
-      <w:commentRangeStart w:id="169"/>
+      <w:bookmarkStart w:id="168" w:name="_Toc526945174"/>
+      <w:bookmarkStart w:id="169" w:name="_Toc1335096"/>
+      <w:commentRangeStart w:id="170"/>
       <w:r>
         <w:rPr>
           <w:rFonts w:hint="eastAsia"/>
         </w:rPr>
         <w:t>总体结构和模块设计</w:t>
       </w:r>
-      <w:commentRangeEnd w:id="169"/>
+      <w:commentRangeEnd w:id="170"/>
       <w:r>
         <w:rPr>
           <w:rStyle w:val="aff1"/>
           <w:rFonts w:asciiTheme="minorHAnsi" w:eastAsiaTheme="minorEastAsia" w:hAnsiTheme="minorHAnsi"/>
         </w:rPr>
-        <w:commentReference w:id="169"/>
-      </w:r>
-      <w:bookmarkEnd w:id="167"/>
+        <w:commentReference w:id="170"/>
+      </w:r>
       <w:bookmarkEnd w:id="168"/>
+      <w:bookmarkEnd w:id="169"/>
+    </w:p>
+    <w:p>
+      <w:pPr>
+        <w:rPr>
+          <w:rFonts w:hint="eastAsia"/>
+        </w:rPr>
+      </w:pPr>
+      <w:commentRangeStart w:id="171"/>
+      <w:r>
+        <w:rPr>
+          <w:rFonts w:hint="eastAsia"/>
+          <w:noProof/>
+        </w:rPr>
+        <w:drawing>
+          <wp:inline distT="0" distB="0" distL="114300" distR="114300" wp14:anchorId="4210C6BB" wp14:editId="18A4C0D0">
+            <wp:extent cx="4611180" cy="2797521"/>
+            <wp:effectExtent l="0" t="0" r="0" b="3175"/>
+            <wp:docPr id="19" name="图片 19"/>
+            <wp:cNvGraphicFramePr>
+              <a:graphicFrameLocks xmlns:a="http://schemas.openxmlformats.org/drawingml/2006/main" noChangeAspect="1"/>
+            </wp:cNvGraphicFramePr>
+            <a:graphic xmlns:a="http://schemas.openxmlformats.org/drawingml/2006/main">
+              <a:graphicData uri="http://schemas.openxmlformats.org/drawingml/2006/picture">
+                <pic:pic xmlns:pic="http://schemas.openxmlformats.org/drawingml/2006/picture">
+                  <pic:nvPicPr>
+                    <pic:cNvPr id="6" name="图片 6" descr="chart233"/>
+                    <pic:cNvPicPr>
+                      <a:picLocks noChangeAspect="1"/>
+                    </pic:cNvPicPr>
+                  </pic:nvPicPr>
+                  <pic:blipFill rotWithShape="1">
+                    <a:blip r:embed="rId18" cstate="print">
+                      <a:extLst>
+                        <a:ext uri="{28A0092B-C50C-407E-A947-70E740481C1C}">
+                          <a14:useLocalDpi xmlns:a14="http://schemas.microsoft.com/office/drawing/2010/main" val="0"/>
+                        </a:ext>
+                      </a:extLst>
+                    </a:blip>
+                    <a:srcRect t="23416" r="42091" b="14127"/>
+                    <a:stretch/>
+                  </pic:blipFill>
+                  <pic:spPr bwMode="auto">
+                    <a:xfrm>
+                      <a:off x="0" y="0"/>
+                      <a:ext cx="4636445" cy="2812849"/>
+                    </a:xfrm>
+                    <a:prstGeom prst="rect">
+                      <a:avLst/>
+                    </a:prstGeom>
+                    <a:ln>
+                      <a:noFill/>
+                    </a:ln>
+                    <a:extLst>
+                      <a:ext uri="{53640926-AAD7-44D8-BBD7-CCE9431645EC}">
+                        <a14:shadowObscured xmlns:a14="http://schemas.microsoft.com/office/drawing/2010/main"/>
+                      </a:ext>
+                    </a:extLst>
+                  </pic:spPr>
+                </pic:pic>
+              </a:graphicData>
+            </a:graphic>
+          </wp:inline>
+        </w:drawing>
+      </w:r>
+      <w:commentRangeEnd w:id="171"/>
+      <w:r>
+        <w:rPr>
+          <w:rStyle w:val="aff1"/>
+          <w:rFonts w:asciiTheme="minorHAnsi" w:eastAsiaTheme="minorEastAsia" w:hAnsiTheme="minorHAnsi" w:cstheme="minorBidi"/>
+        </w:rPr>
+        <w:commentReference w:id="171"/>
+      </w:r>
     </w:p>
     <w:p>
       <w:pPr>
@@ -31119,25 +32322,80 @@
           <w:numId w:val="4"/>
         </w:numPr>
       </w:pPr>
-      <w:bookmarkStart w:id="170" w:name="_Toc526945175"/>
-      <w:bookmarkStart w:id="171" w:name="_Toc1335097"/>
-      <w:commentRangeStart w:id="172"/>
-      <w:r>
-        <w:rPr>
-          <w:rFonts w:hint="eastAsia"/>
-        </w:rPr>
+      <w:bookmarkStart w:id="172" w:name="_Toc526945175"/>
+      <w:bookmarkStart w:id="173" w:name="_Toc1335097"/>
+      <w:commentRangeStart w:id="174"/>
+      <w:r>
+        <w:rPr>
+          <w:rFonts w:hint="eastAsia"/>
+        </w:rPr>
+        <w:lastRenderedPageBreak/>
         <w:t>功能分配</w:t>
       </w:r>
-      <w:commentRangeEnd w:id="172"/>
+      <w:commentRangeEnd w:id="174"/>
       <w:r>
         <w:rPr>
           <w:rStyle w:val="aff1"/>
           <w:rFonts w:asciiTheme="minorHAnsi" w:eastAsiaTheme="minorEastAsia" w:hAnsiTheme="minorHAnsi"/>
         </w:rPr>
-        <w:commentReference w:id="172"/>
-      </w:r>
-      <w:bookmarkEnd w:id="170"/>
-      <w:bookmarkEnd w:id="171"/>
+        <w:commentReference w:id="174"/>
+      </w:r>
+      <w:bookmarkEnd w:id="172"/>
+      <w:bookmarkEnd w:id="173"/>
+    </w:p>
+    <w:p>
+      <w:pPr>
+        <w:rPr>
+          <w:rFonts w:hint="eastAsia"/>
+        </w:rPr>
+      </w:pPr>
+      <w:r>
+        <w:rPr>
+          <w:rFonts w:hint="eastAsia"/>
+          <w:noProof/>
+        </w:rPr>
+        <w:drawing>
+          <wp:inline distT="0" distB="0" distL="0" distR="0" wp14:anchorId="615B0066" wp14:editId="3D939AE7">
+            <wp:extent cx="5274310" cy="5819140"/>
+            <wp:effectExtent l="0" t="0" r="0" b="0"/>
+            <wp:docPr id="20" name="图片 20"/>
+            <wp:cNvGraphicFramePr>
+              <a:graphicFrameLocks xmlns:a="http://schemas.openxmlformats.org/drawingml/2006/main" noChangeAspect="1"/>
+            </wp:cNvGraphicFramePr>
+            <a:graphic xmlns:a="http://schemas.openxmlformats.org/drawingml/2006/main">
+              <a:graphicData uri="http://schemas.openxmlformats.org/drawingml/2006/picture">
+                <pic:pic xmlns:pic="http://schemas.openxmlformats.org/drawingml/2006/picture">
+                  <pic:nvPicPr>
+                    <pic:cNvPr id="20" name="未命名文件.png"/>
+                    <pic:cNvPicPr/>
+                  </pic:nvPicPr>
+                  <pic:blipFill>
+                    <a:blip r:embed="rId36">
+                      <a:extLst>
+                        <a:ext uri="{28A0092B-C50C-407E-A947-70E740481C1C}">
+                          <a14:useLocalDpi xmlns:a14="http://schemas.microsoft.com/office/drawing/2010/main" val="0"/>
+                        </a:ext>
+                      </a:extLst>
+                    </a:blip>
+                    <a:stretch>
+                      <a:fillRect/>
+                    </a:stretch>
+                  </pic:blipFill>
+                  <pic:spPr>
+                    <a:xfrm>
+                      <a:off x="0" y="0"/>
+                      <a:ext cx="5274310" cy="5819140"/>
+                    </a:xfrm>
+                    <a:prstGeom prst="rect">
+                      <a:avLst/>
+                    </a:prstGeom>
+                  </pic:spPr>
+                </pic:pic>
+              </a:graphicData>
+            </a:graphic>
+          </wp:inline>
+        </w:drawing>
+      </w:r>
     </w:p>
     <w:p>
       <w:pPr>
@@ -31147,16 +32405,16 @@
           <w:numId w:val="4"/>
         </w:numPr>
       </w:pPr>
-      <w:bookmarkStart w:id="173" w:name="_Toc526945176"/>
-      <w:bookmarkStart w:id="174" w:name="_Toc1335098"/>
+      <w:bookmarkStart w:id="175" w:name="_Toc526945176"/>
+      <w:bookmarkStart w:id="176" w:name="_Toc1335098"/>
       <w:r>
         <w:rPr>
           <w:rFonts w:hint="eastAsia"/>
         </w:rPr>
         <w:t>接口设计</w:t>
       </w:r>
-      <w:bookmarkEnd w:id="173"/>
-      <w:bookmarkEnd w:id="174"/>
+      <w:bookmarkEnd w:id="175"/>
+      <w:bookmarkEnd w:id="176"/>
     </w:p>
     <w:p>
       <w:pPr>
@@ -31167,25 +32425,38 @@
         </w:numPr>
         <w:ind w:left="720"/>
       </w:pPr>
-      <w:bookmarkStart w:id="175" w:name="_Toc526945177"/>
-      <w:bookmarkStart w:id="176" w:name="_Toc1335099"/>
-      <w:commentRangeStart w:id="177"/>
+      <w:bookmarkStart w:id="177" w:name="_Toc526945177"/>
+      <w:bookmarkStart w:id="178" w:name="_Toc1335099"/>
+      <w:commentRangeStart w:id="179"/>
       <w:r>
         <w:rPr>
           <w:rFonts w:hint="eastAsia"/>
         </w:rPr>
         <w:t>外部接口</w:t>
       </w:r>
-      <w:commentRangeEnd w:id="177"/>
+      <w:commentRangeEnd w:id="179"/>
       <w:r>
         <w:rPr>
           <w:rStyle w:val="aff1"/>
           <w:rFonts w:asciiTheme="minorHAnsi" w:eastAsiaTheme="minorEastAsia" w:hAnsiTheme="minorHAnsi"/>
         </w:rPr>
-        <w:commentReference w:id="177"/>
-      </w:r>
-      <w:bookmarkEnd w:id="175"/>
-      <w:bookmarkEnd w:id="176"/>
+        <w:commentReference w:id="179"/>
+      </w:r>
+      <w:bookmarkEnd w:id="177"/>
+      <w:bookmarkEnd w:id="178"/>
+    </w:p>
+    <w:p>
+      <w:pPr>
+        <w:rPr>
+          <w:rFonts w:hint="eastAsia"/>
+        </w:rPr>
+      </w:pPr>
+      <w:r>
+        <w:rPr>
+          <w:rFonts w:hint="eastAsia"/>
+        </w:rPr>
+        <w:t>无</w:t>
+      </w:r>
     </w:p>
     <w:p>
       <w:pPr>
@@ -31196,25 +32467,26 @@
         </w:numPr>
         <w:ind w:left="720"/>
       </w:pPr>
-      <w:bookmarkStart w:id="178" w:name="_Toc526945178"/>
-      <w:bookmarkStart w:id="179" w:name="_Toc1335100"/>
-      <w:commentRangeStart w:id="180"/>
-      <w:r>
-        <w:rPr>
-          <w:rFonts w:hint="eastAsia"/>
-        </w:rPr>
+      <w:bookmarkStart w:id="180" w:name="_Toc526945178"/>
+      <w:bookmarkStart w:id="181" w:name="_Toc1335100"/>
+      <w:commentRangeStart w:id="182"/>
+      <w:r>
+        <w:rPr>
+          <w:rFonts w:hint="eastAsia"/>
+        </w:rPr>
+        <w:lastRenderedPageBreak/>
         <w:t>内部接口</w:t>
       </w:r>
-      <w:commentRangeEnd w:id="180"/>
+      <w:commentRangeEnd w:id="182"/>
       <w:r>
         <w:rPr>
           <w:rStyle w:val="aff1"/>
           <w:rFonts w:asciiTheme="minorHAnsi" w:eastAsiaTheme="minorEastAsia" w:hAnsiTheme="minorHAnsi"/>
         </w:rPr>
-        <w:commentReference w:id="180"/>
-      </w:r>
-      <w:bookmarkEnd w:id="178"/>
-      <w:bookmarkEnd w:id="179"/>
+        <w:commentReference w:id="182"/>
+      </w:r>
+      <w:bookmarkEnd w:id="180"/>
+      <w:bookmarkEnd w:id="181"/>
     </w:p>
     <w:p>
       <w:pPr>
@@ -31225,25 +32497,25 @@
         </w:numPr>
         <w:ind w:left="720"/>
       </w:pPr>
-      <w:bookmarkStart w:id="181" w:name="_Toc526945179"/>
-      <w:bookmarkStart w:id="182" w:name="_Toc1335101"/>
-      <w:commentRangeStart w:id="183"/>
+      <w:bookmarkStart w:id="183" w:name="_Toc526945179"/>
+      <w:bookmarkStart w:id="184" w:name="_Toc1335101"/>
+      <w:commentRangeStart w:id="185"/>
       <w:r>
         <w:rPr>
           <w:rFonts w:hint="eastAsia"/>
         </w:rPr>
         <w:t>用户界面设计</w:t>
       </w:r>
-      <w:commentRangeEnd w:id="183"/>
+      <w:commentRangeEnd w:id="185"/>
       <w:r>
         <w:rPr>
           <w:rStyle w:val="aff1"/>
           <w:rFonts w:asciiTheme="minorHAnsi" w:eastAsiaTheme="minorEastAsia" w:hAnsiTheme="minorHAnsi"/>
         </w:rPr>
-        <w:commentReference w:id="183"/>
-      </w:r>
-      <w:bookmarkEnd w:id="181"/>
-      <w:bookmarkEnd w:id="182"/>
+        <w:commentReference w:id="185"/>
+      </w:r>
+      <w:bookmarkEnd w:id="183"/>
+      <w:bookmarkEnd w:id="184"/>
     </w:p>
     <w:p>
       <w:pPr>
@@ -31253,16 +32525,16 @@
           <w:numId w:val="4"/>
         </w:numPr>
       </w:pPr>
-      <w:bookmarkStart w:id="184" w:name="_Toc526945180"/>
-      <w:bookmarkStart w:id="185" w:name="_Toc1335102"/>
+      <w:bookmarkStart w:id="186" w:name="_Toc526945180"/>
+      <w:bookmarkStart w:id="187" w:name="_Toc1335102"/>
       <w:r>
         <w:rPr>
           <w:rFonts w:hint="eastAsia"/>
         </w:rPr>
         <w:t>数据结构设计</w:t>
       </w:r>
-      <w:bookmarkEnd w:id="184"/>
-      <w:bookmarkEnd w:id="185"/>
+      <w:bookmarkEnd w:id="186"/>
+      <w:bookmarkEnd w:id="187"/>
     </w:p>
     <w:p>
       <w:pPr>
@@ -31273,16 +32545,16 @@
         </w:numPr>
         <w:ind w:left="720"/>
       </w:pPr>
-      <w:bookmarkStart w:id="186" w:name="_Toc526945181"/>
-      <w:bookmarkStart w:id="187" w:name="_Toc1335103"/>
+      <w:bookmarkStart w:id="188" w:name="_Toc526945181"/>
+      <w:bookmarkStart w:id="189" w:name="_Toc1335103"/>
       <w:r>
         <w:rPr>
           <w:rFonts w:hint="eastAsia"/>
         </w:rPr>
         <w:t>逻辑结构设计</w:t>
       </w:r>
-      <w:bookmarkEnd w:id="186"/>
-      <w:bookmarkEnd w:id="187"/>
+      <w:bookmarkEnd w:id="188"/>
+      <w:bookmarkEnd w:id="189"/>
     </w:p>
     <w:p>
       <w:pPr>
@@ -31293,16 +32565,16 @@
         </w:numPr>
         <w:ind w:left="720"/>
       </w:pPr>
-      <w:bookmarkStart w:id="188" w:name="_Toc526945182"/>
-      <w:bookmarkStart w:id="189" w:name="_Toc1335104"/>
+      <w:bookmarkStart w:id="190" w:name="_Toc526945182"/>
+      <w:bookmarkStart w:id="191" w:name="_Toc1335104"/>
       <w:r>
         <w:rPr>
           <w:rFonts w:hint="eastAsia"/>
         </w:rPr>
         <w:t>物理结构设计</w:t>
       </w:r>
-      <w:bookmarkEnd w:id="188"/>
-      <w:bookmarkEnd w:id="189"/>
+      <w:bookmarkEnd w:id="190"/>
+      <w:bookmarkEnd w:id="191"/>
     </w:p>
     <w:p>
       <w:pPr>
@@ -31313,16 +32585,16 @@
         </w:numPr>
         <w:ind w:left="720"/>
       </w:pPr>
-      <w:bookmarkStart w:id="190" w:name="_Toc526945183"/>
-      <w:bookmarkStart w:id="191" w:name="_Toc1335105"/>
+      <w:bookmarkStart w:id="192" w:name="_Toc526945183"/>
+      <w:bookmarkStart w:id="193" w:name="_Toc1335105"/>
       <w:r>
         <w:rPr>
           <w:rFonts w:hint="eastAsia"/>
         </w:rPr>
         <w:t>数据结构与程序的关系</w:t>
       </w:r>
-      <w:bookmarkEnd w:id="190"/>
-      <w:bookmarkEnd w:id="191"/>
+      <w:bookmarkEnd w:id="192"/>
+      <w:bookmarkEnd w:id="193"/>
     </w:p>
     <w:p>
       <w:pPr>
@@ -31332,16 +32604,16 @@
           <w:numId w:val="4"/>
         </w:numPr>
       </w:pPr>
-      <w:bookmarkStart w:id="192" w:name="_Toc526945184"/>
-      <w:bookmarkStart w:id="193" w:name="_Toc1335106"/>
+      <w:bookmarkStart w:id="194" w:name="_Toc526945184"/>
+      <w:bookmarkStart w:id="195" w:name="_Toc1335106"/>
       <w:r>
         <w:rPr>
           <w:rFonts w:hint="eastAsia"/>
         </w:rPr>
         <w:t>运行设计</w:t>
       </w:r>
-      <w:bookmarkEnd w:id="192"/>
-      <w:bookmarkEnd w:id="193"/>
+      <w:bookmarkEnd w:id="194"/>
+      <w:bookmarkEnd w:id="195"/>
     </w:p>
     <w:p>
       <w:pPr>
@@ -31352,16 +32624,237 @@
         </w:numPr>
         <w:ind w:left="720"/>
       </w:pPr>
-      <w:bookmarkStart w:id="194" w:name="_Toc526945185"/>
-      <w:bookmarkStart w:id="195" w:name="_Toc1335107"/>
+      <w:bookmarkStart w:id="196" w:name="_Toc526945185"/>
+      <w:bookmarkStart w:id="197" w:name="_Toc1335107"/>
       <w:r>
         <w:rPr>
           <w:rFonts w:hint="eastAsia"/>
         </w:rPr>
         <w:t>运行模块关系</w:t>
       </w:r>
-      <w:bookmarkEnd w:id="194"/>
-      <w:bookmarkEnd w:id="195"/>
+      <w:bookmarkEnd w:id="196"/>
+      <w:bookmarkEnd w:id="197"/>
+    </w:p>
+    <w:p>
+      <w:pPr>
+        <w:pStyle w:val="4"/>
+        <w:numPr>
+          <w:ilvl w:val="3"/>
+          <w:numId w:val="4"/>
+        </w:numPr>
+        <w:rPr>
+          <w:sz w:val="22"/>
+        </w:rPr>
+      </w:pPr>
+      <w:r>
+        <w:rPr>
+          <w:rFonts w:hint="eastAsia"/>
+          <w:sz w:val="22"/>
+        </w:rPr>
+        <w:t>用户社区分享模块组合</w:t>
+      </w:r>
+    </w:p>
+    <w:p>
+      <w:r>
+        <w:rPr>
+          <w:rFonts w:hint="eastAsia"/>
+        </w:rPr>
+        <w:t>1</w:t>
+      </w:r>
+      <w:r>
+        <w:t xml:space="preserve">. </w:t>
+      </w:r>
+      <w:r>
+        <w:rPr>
+          <w:rFonts w:hint="eastAsia"/>
+        </w:rPr>
+        <w:t>用户注册、用户习惯初始化，用户习惯预测结合。</w:t>
+      </w:r>
+    </w:p>
+    <w:p>
+      <w:r>
+        <w:rPr>
+          <w:rFonts w:hint="eastAsia"/>
+        </w:rPr>
+        <w:t>2</w:t>
+      </w:r>
+      <w:r>
+        <w:t xml:space="preserve">. </w:t>
+      </w:r>
+      <w:r>
+        <w:rPr>
+          <w:rFonts w:hint="eastAsia"/>
+        </w:rPr>
+        <w:t>用户登录、优秀作品浏览、优秀作品收藏、优秀版式克隆结合</w:t>
+      </w:r>
+      <w:r>
+        <w:rPr>
+          <w:rFonts w:hint="eastAsia"/>
+        </w:rPr>
+        <w:t>。</w:t>
+      </w:r>
+    </w:p>
+    <w:p>
+      <w:r>
+        <w:rPr>
+          <w:rFonts w:hint="eastAsia"/>
+        </w:rPr>
+        <w:t>3</w:t>
+      </w:r>
+      <w:r>
+        <w:t xml:space="preserve">. </w:t>
+      </w:r>
+      <w:r>
+        <w:rPr>
+          <w:rFonts w:hint="eastAsia"/>
+        </w:rPr>
+        <w:t>用户登录、用户反馈记录、模型自我提升结合</w:t>
+      </w:r>
+    </w:p>
+    <w:p>
+      <w:pPr>
+        <w:rPr>
+          <w:rFonts w:hint="eastAsia"/>
+        </w:rPr>
+      </w:pPr>
+      <w:r>
+        <w:rPr>
+          <w:rFonts w:hint="eastAsia"/>
+        </w:rPr>
+        <w:t>4</w:t>
+      </w:r>
+      <w:r>
+        <w:t xml:space="preserve">. </w:t>
+      </w:r>
+      <w:r>
+        <w:rPr>
+          <w:rFonts w:hint="eastAsia"/>
+        </w:rPr>
+        <w:t>用户登录、用户反馈记录、模型自我提升结合</w:t>
+      </w:r>
+    </w:p>
+    <w:p>
+      <w:r>
+        <w:rPr>
+          <w:rFonts w:hint="eastAsia"/>
+        </w:rPr>
+        <w:t>5</w:t>
+      </w:r>
+      <w:r>
+        <w:t xml:space="preserve">. </w:t>
+      </w:r>
+      <w:r>
+        <w:rPr>
+          <w:rFonts w:hint="eastAsia"/>
+        </w:rPr>
+        <w:t>用户登录、优质作品收藏、用户习惯记录，用户习惯预测结合</w:t>
+      </w:r>
+    </w:p>
+    <w:p>
+      <w:pPr>
+        <w:pStyle w:val="4"/>
+        <w:numPr>
+          <w:ilvl w:val="3"/>
+          <w:numId w:val="4"/>
+        </w:numPr>
+        <w:rPr>
+          <w:sz w:val="22"/>
+        </w:rPr>
+      </w:pPr>
+      <w:r>
+        <w:rPr>
+          <w:rFonts w:hint="eastAsia"/>
+          <w:sz w:val="22"/>
+        </w:rPr>
+        <w:t>智</w:t>
+      </w:r>
+      <w:r>
+        <w:rPr>
+          <w:rFonts w:hint="eastAsia"/>
+          <w:sz w:val="22"/>
+        </w:rPr>
+        <w:t>能图文排版模块组合</w:t>
+      </w:r>
+    </w:p>
+    <w:p>
+      <w:r>
+        <w:rPr>
+          <w:rFonts w:hint="eastAsia"/>
+        </w:rPr>
+        <w:t>1</w:t>
+      </w:r>
+      <w:r>
+        <w:t xml:space="preserve">. </w:t>
+      </w:r>
+      <w:r>
+        <w:rPr>
+          <w:rFonts w:hint="eastAsia"/>
+        </w:rPr>
+        <w:t>用户登录、</w:t>
+      </w:r>
+      <w:r>
+        <w:rPr>
+          <w:rFonts w:hint="eastAsia"/>
+        </w:rPr>
+        <w:t>图片预处理、文本预处理、图文匹配结合。</w:t>
+      </w:r>
+    </w:p>
+    <w:p>
+      <w:r>
+        <w:rPr>
+          <w:rFonts w:hint="eastAsia"/>
+        </w:rPr>
+        <w:t>2</w:t>
+      </w:r>
+      <w:r>
+        <w:t xml:space="preserve">. </w:t>
+      </w:r>
+      <w:r>
+        <w:rPr>
+          <w:rFonts w:hint="eastAsia"/>
+        </w:rPr>
+        <w:t>用户登录、</w:t>
+      </w:r>
+      <w:r>
+        <w:rPr>
+          <w:rFonts w:hint="eastAsia"/>
+        </w:rPr>
+        <w:t>文本主题分类、版式选择、图文匹配、排版美化结合。</w:t>
+      </w:r>
+    </w:p>
+    <w:p>
+      <w:pPr>
+        <w:rPr>
+          <w:rFonts w:hint="eastAsia"/>
+        </w:rPr>
+      </w:pPr>
+      <w:r>
+        <w:rPr>
+          <w:rFonts w:hint="eastAsia"/>
+        </w:rPr>
+        <w:t>3</w:t>
+      </w:r>
+      <w:r>
+        <w:t xml:space="preserve">. </w:t>
+      </w:r>
+      <w:r>
+        <w:rPr>
+          <w:rFonts w:hint="eastAsia"/>
+        </w:rPr>
+        <w:t>用户登录、</w:t>
+      </w:r>
+      <w:r>
+        <w:rPr>
+          <w:rFonts w:hint="eastAsia"/>
+        </w:rPr>
+        <w:t>文本主题分类</w:t>
+      </w:r>
+      <w:r>
+        <w:rPr>
+          <w:rFonts w:hint="eastAsia"/>
+        </w:rPr>
+        <w:t>、用户习惯记录、用户习惯预测结合</w:t>
+      </w:r>
     </w:p>
     <w:p>
       <w:pPr>
@@ -31372,16 +32865,213 @@
         </w:numPr>
         <w:ind w:left="720"/>
       </w:pPr>
-      <w:bookmarkStart w:id="196" w:name="_Toc526945186"/>
-      <w:bookmarkStart w:id="197" w:name="_Toc1335108"/>
+      <w:bookmarkStart w:id="198" w:name="_Toc526945186"/>
+      <w:bookmarkStart w:id="199" w:name="_Toc1335108"/>
       <w:r>
         <w:rPr>
           <w:rFonts w:hint="eastAsia"/>
         </w:rPr>
         <w:t>运行控制</w:t>
       </w:r>
-      <w:bookmarkEnd w:id="196"/>
-      <w:bookmarkEnd w:id="197"/>
+      <w:bookmarkEnd w:id="198"/>
+      <w:bookmarkEnd w:id="199"/>
+    </w:p>
+    <w:p>
+      <w:pPr>
+        <w:pStyle w:val="4"/>
+        <w:rPr>
+          <w:sz w:val="22"/>
+        </w:rPr>
+      </w:pPr>
+      <w:r>
+        <w:rPr>
+          <w:rFonts w:hint="eastAsia"/>
+          <w:sz w:val="22"/>
+        </w:rPr>
+        <w:t>用户社区分享运行控制</w:t>
+      </w:r>
+    </w:p>
+    <w:p>
+      <w:r>
+        <w:rPr>
+          <w:rFonts w:hint="eastAsia"/>
+        </w:rPr>
+        <w:t>1</w:t>
+      </w:r>
+      <w:r>
+        <w:t xml:space="preserve">. </w:t>
+      </w:r>
+      <w:r>
+        <w:rPr>
+          <w:rFonts w:hint="eastAsia"/>
+        </w:rPr>
+        <w:t>用户必须登录后才能进行相关操作。</w:t>
+      </w:r>
+    </w:p>
+    <w:p>
+      <w:r>
+        <w:rPr>
+          <w:rFonts w:hint="eastAsia"/>
+        </w:rPr>
+        <w:t>2</w:t>
+      </w:r>
+      <w:r>
+        <w:t xml:space="preserve">. </w:t>
+      </w:r>
+      <w:r>
+        <w:rPr>
+          <w:rFonts w:hint="eastAsia"/>
+        </w:rPr>
+        <w:t>用户必须进入到具体作品后才能进行收藏和克隆的相关操作。</w:t>
+      </w:r>
+    </w:p>
+    <w:p>
+      <w:pPr>
+        <w:rPr>
+          <w:rFonts w:hint="eastAsia"/>
+        </w:rPr>
+      </w:pPr>
+      <w:r>
+        <w:rPr>
+          <w:rFonts w:hint="eastAsia"/>
+        </w:rPr>
+        <w:t>3</w:t>
+      </w:r>
+      <w:r>
+        <w:t xml:space="preserve">. </w:t>
+      </w:r>
+      <w:r>
+        <w:rPr>
+          <w:rFonts w:hint="eastAsia"/>
+        </w:rPr>
+        <w:t>用户必须在注册之后才能进行习惯记录和习惯预测。</w:t>
+      </w:r>
+    </w:p>
+    <w:p>
+      <w:pPr>
+        <w:pStyle w:val="4"/>
+        <w:rPr>
+          <w:sz w:val="22"/>
+        </w:rPr>
+      </w:pPr>
+      <w:r>
+        <w:rPr>
+          <w:rFonts w:hint="eastAsia"/>
+          <w:sz w:val="22"/>
+        </w:rPr>
+        <w:lastRenderedPageBreak/>
+        <w:t>智能图文排版运行控制</w:t>
+      </w:r>
+    </w:p>
+    <w:p>
+      <w:r>
+        <w:rPr>
+          <w:rFonts w:hint="eastAsia"/>
+        </w:rPr>
+        <w:t>1</w:t>
+      </w:r>
+      <w:r>
+        <w:t xml:space="preserve">. </w:t>
+      </w:r>
+      <w:r>
+        <w:rPr>
+          <w:rFonts w:hint="eastAsia"/>
+        </w:rPr>
+        <w:t>用户必须在登录之后才能进行作品生成的相关操作。</w:t>
+      </w:r>
+    </w:p>
+    <w:p>
+      <w:r>
+        <w:rPr>
+          <w:rFonts w:hint="eastAsia"/>
+        </w:rPr>
+        <w:t>2</w:t>
+      </w:r>
+      <w:r>
+        <w:t xml:space="preserve">. </w:t>
+      </w:r>
+      <w:r>
+        <w:rPr>
+          <w:rFonts w:hint="eastAsia"/>
+        </w:rPr>
+        <w:t>用户必须在上传文本之后才能进行文本分类</w:t>
+      </w:r>
+      <w:r>
+        <w:rPr>
+          <w:rFonts w:hint="eastAsia"/>
+        </w:rPr>
+        <w:t>。</w:t>
+      </w:r>
+    </w:p>
+    <w:p>
+      <w:r>
+        <w:rPr>
+          <w:rFonts w:hint="eastAsia"/>
+        </w:rPr>
+        <w:t>3</w:t>
+      </w:r>
+      <w:r>
+        <w:t xml:space="preserve">. </w:t>
+      </w:r>
+      <w:r>
+        <w:rPr>
+          <w:rFonts w:hint="eastAsia"/>
+        </w:rPr>
+        <w:t>用户必须在上</w:t>
+      </w:r>
+      <w:proofErr w:type="gramStart"/>
+      <w:r>
+        <w:rPr>
+          <w:rFonts w:hint="eastAsia"/>
+        </w:rPr>
+        <w:t>传图片</w:t>
+      </w:r>
+      <w:proofErr w:type="gramEnd"/>
+      <w:r>
+        <w:rPr>
+          <w:rFonts w:hint="eastAsia"/>
+        </w:rPr>
+        <w:t>和文本后才能进行图文匹配。</w:t>
+      </w:r>
+    </w:p>
+    <w:p>
+      <w:r>
+        <w:rPr>
+          <w:rFonts w:hint="eastAsia"/>
+        </w:rPr>
+        <w:t>4</w:t>
+      </w:r>
+      <w:r>
+        <w:t xml:space="preserve">. </w:t>
+      </w:r>
+      <w:r>
+        <w:rPr>
+          <w:rFonts w:hint="eastAsia"/>
+        </w:rPr>
+        <w:t>用户必须在选定风格之后才能进行排版美化。</w:t>
+      </w:r>
+    </w:p>
+    <w:p>
+      <w:pPr>
+        <w:rPr>
+          <w:rFonts w:hint="eastAsia"/>
+        </w:rPr>
+      </w:pPr>
+      <w:r>
+        <w:rPr>
+          <w:rFonts w:hint="eastAsia"/>
+        </w:rPr>
+        <w:t>5</w:t>
+      </w:r>
+      <w:r>
+        <w:t xml:space="preserve">. </w:t>
+      </w:r>
+      <w:r>
+        <w:rPr>
+          <w:rFonts w:hint="eastAsia"/>
+        </w:rPr>
+        <w:t>用户必须在风格融合完成后才能进行的用户反馈记录。</w:t>
+      </w:r>
     </w:p>
     <w:p>
       <w:pPr>
@@ -31392,16 +33082,210 @@
         </w:numPr>
         <w:ind w:left="720"/>
       </w:pPr>
-      <w:bookmarkStart w:id="198" w:name="_Toc526945187"/>
-      <w:bookmarkStart w:id="199" w:name="_Toc1335109"/>
+      <w:bookmarkStart w:id="200" w:name="_Toc526945187"/>
+      <w:bookmarkStart w:id="201" w:name="_Toc1335109"/>
       <w:r>
         <w:rPr>
           <w:rFonts w:hint="eastAsia"/>
         </w:rPr>
         <w:t>运行时间</w:t>
       </w:r>
-      <w:bookmarkEnd w:id="198"/>
-      <w:bookmarkEnd w:id="199"/>
+      <w:bookmarkEnd w:id="200"/>
+      <w:bookmarkEnd w:id="201"/>
+    </w:p>
+    <w:p>
+      <w:pPr>
+        <w:pStyle w:val="4"/>
+      </w:pPr>
+      <w:r>
+        <w:rPr>
+          <w:rFonts w:hint="eastAsia"/>
+        </w:rPr>
+        <w:t>用户社区分享</w:t>
+      </w:r>
+      <w:r>
+        <w:rPr>
+          <w:rFonts w:hint="eastAsia"/>
+        </w:rPr>
+        <w:t>运行时间</w:t>
+      </w:r>
+    </w:p>
+    <w:p>
+      <w:r>
+        <w:t xml:space="preserve">1. </w:t>
+      </w:r>
+      <w:r>
+        <w:rPr>
+          <w:rFonts w:hint="eastAsia"/>
+        </w:rPr>
+        <w:t>耗时较少的功能模块</w:t>
+      </w:r>
+    </w:p>
+    <w:p>
+      <w:r>
+        <w:tab/>
+      </w:r>
+      <w:r>
+        <w:rPr>
+          <w:rFonts w:hint="eastAsia"/>
+        </w:rPr>
+        <w:t>用户反馈记录、用户注册、用户登录、优秀作品浏览、优秀作品收藏、优秀作品克隆</w:t>
+      </w:r>
+      <w:r>
+        <w:rPr>
+          <w:rFonts w:hint="eastAsia"/>
+        </w:rPr>
+        <w:t>2</w:t>
+      </w:r>
+      <w:r>
+        <w:t xml:space="preserve">. </w:t>
+      </w:r>
+      <w:r>
+        <w:rPr>
+          <w:rFonts w:hint="eastAsia"/>
+        </w:rPr>
+        <w:t>耗时较多的功能模块</w:t>
+      </w:r>
+    </w:p>
+    <w:p>
+      <w:pPr>
+        <w:pStyle w:val="aff5"/>
+        <w:ind w:left="360" w:firstLineChars="0" w:firstLine="0"/>
+        <w:rPr>
+          <w:rFonts w:hint="eastAsia"/>
+        </w:rPr>
+      </w:pPr>
+      <w:r>
+        <w:rPr>
+          <w:rFonts w:hint="eastAsia"/>
+        </w:rPr>
+        <w:t>模型自我提升、产品关键词搜索、用户习惯搜索</w:t>
+      </w:r>
+      <w:r>
+        <w:rPr>
+          <w:rFonts w:hint="eastAsia"/>
+        </w:rPr>
+        <w:t>。</w:t>
+      </w:r>
+    </w:p>
+    <w:p>
+      <w:pPr>
+        <w:pStyle w:val="4"/>
+      </w:pPr>
+      <w:r>
+        <w:rPr>
+          <w:rFonts w:hint="eastAsia"/>
+        </w:rPr>
+        <w:t>智能图文排版</w:t>
+      </w:r>
+      <w:r>
+        <w:rPr>
+          <w:rFonts w:hint="eastAsia"/>
+        </w:rPr>
+        <w:t>运行时间</w:t>
+      </w:r>
+    </w:p>
+    <w:p>
+      <w:r>
+        <w:rPr>
+          <w:rFonts w:hint="eastAsia"/>
+        </w:rPr>
+        <w:t>1</w:t>
+      </w:r>
+      <w:r>
+        <w:t xml:space="preserve">. </w:t>
+      </w:r>
+      <w:r>
+        <w:rPr>
+          <w:rFonts w:hint="eastAsia"/>
+        </w:rPr>
+        <w:t>耗时较少的功能模块</w:t>
+      </w:r>
+    </w:p>
+    <w:p>
+      <w:pPr>
+        <w:rPr>
+          <w:rFonts w:hint="eastAsia"/>
+        </w:rPr>
+      </w:pPr>
+      <w:r>
+        <w:tab/>
+      </w:r>
+      <w:r>
+        <w:rPr>
+          <w:rFonts w:hint="eastAsia"/>
+        </w:rPr>
+        <w:t>版式选择、排版美化、</w:t>
+      </w:r>
+    </w:p>
+    <w:p>
+      <w:r>
+        <w:rPr>
+          <w:rFonts w:hint="eastAsia"/>
+        </w:rPr>
+        <w:t>2</w:t>
+      </w:r>
+      <w:r>
+        <w:t xml:space="preserve">. </w:t>
+      </w:r>
+      <w:r>
+        <w:rPr>
+          <w:rFonts w:hint="eastAsia"/>
+        </w:rPr>
+        <w:t>耗时较多的功能模块</w:t>
+      </w:r>
+    </w:p>
+    <w:p>
+      <w:pPr>
+        <w:rPr>
+          <w:rFonts w:hint="eastAsia"/>
+        </w:rPr>
+      </w:pPr>
+      <w:r>
+        <w:tab/>
+      </w:r>
+      <w:r>
+        <w:rPr>
+          <w:rFonts w:hint="eastAsia"/>
+        </w:rPr>
+        <w:t>图片预处理、文本预处理、图文匹配</w:t>
+      </w:r>
+      <w:r>
+        <w:rPr>
+          <w:rFonts w:hint="eastAsia"/>
+        </w:rPr>
+        <w:t>、文本</w:t>
+      </w:r>
+      <w:r>
+        <w:rPr>
+          <w:rFonts w:hint="eastAsia"/>
+        </w:rPr>
+        <w:t>主题</w:t>
+      </w:r>
+      <w:r>
+        <w:rPr>
+          <w:rFonts w:hint="eastAsia"/>
+        </w:rPr>
+        <w:t>分类</w:t>
+      </w:r>
+      <w:r>
+        <w:rPr>
+          <w:rFonts w:hint="eastAsia"/>
+        </w:rPr>
+        <w:t>。</w:t>
+      </w:r>
+      <w:bookmarkStart w:id="202" w:name="_GoBack"/>
+      <w:bookmarkEnd w:id="202"/>
+    </w:p>
+    <w:p>
+      <w:pPr>
+        <w:rPr>
+          <w:rFonts w:hint="eastAsia"/>
+        </w:rPr>
+      </w:pPr>
+      <w:r>
+        <w:tab/>
+      </w:r>
     </w:p>
     <w:p>
       <w:pPr>
@@ -31411,8 +33295,8 @@
           <w:numId w:val="4"/>
         </w:numPr>
       </w:pPr>
-      <w:bookmarkStart w:id="200" w:name="_Toc526945188"/>
-      <w:bookmarkStart w:id="201" w:name="_Toc1335110"/>
+      <w:bookmarkStart w:id="203" w:name="_Toc526945188"/>
+      <w:bookmarkStart w:id="204" w:name="_Toc1335110"/>
       <w:r>
         <w:rPr>
           <w:rFonts w:hint="eastAsia"/>
@@ -31428,8 +33312,8 @@
         </w:rPr>
         <w:t>异常处理设计</w:t>
       </w:r>
-      <w:bookmarkEnd w:id="200"/>
-      <w:bookmarkEnd w:id="201"/>
+      <w:bookmarkEnd w:id="203"/>
+      <w:bookmarkEnd w:id="204"/>
     </w:p>
     <w:p>
       <w:pPr>
@@ -31440,8 +33324,8 @@
         </w:numPr>
         <w:ind w:left="720"/>
       </w:pPr>
-      <w:bookmarkStart w:id="202" w:name="_Toc526945189"/>
-      <w:bookmarkStart w:id="203" w:name="_Toc1335111"/>
+      <w:bookmarkStart w:id="205" w:name="_Toc526945189"/>
+      <w:bookmarkStart w:id="206" w:name="_Toc1335111"/>
       <w:r>
         <w:rPr>
           <w:rFonts w:hint="eastAsia"/>
@@ -31457,15 +33341,14 @@
         </w:rPr>
         <w:t>异常输出信息</w:t>
       </w:r>
-      <w:bookmarkEnd w:id="202"/>
-      <w:bookmarkEnd w:id="203"/>
+      <w:bookmarkEnd w:id="205"/>
+      <w:bookmarkEnd w:id="206"/>
     </w:p>
     <w:p>
       <w:r>
         <w:rPr>
           <w:noProof/>
         </w:rPr>
-        <w:lastRenderedPageBreak/>
         <w:drawing>
           <wp:inline distT="0" distB="0" distL="0" distR="0" wp14:anchorId="0ECBE172" wp14:editId="36A3197E">
             <wp:extent cx="5274310" cy="1837690"/>
@@ -31482,7 +33365,7 @@
                     <pic:cNvPicPr/>
                   </pic:nvPicPr>
                   <pic:blipFill>
-                    <a:blip r:embed="rId35" cstate="print">
+                    <a:blip r:embed="rId37" cstate="print">
                       <a:extLst>
                         <a:ext uri="{28A0092B-C50C-407E-A947-70E740481C1C}">
                           <a14:useLocalDpi xmlns:a14="http://schemas.microsoft.com/office/drawing/2010/main" val="0"/>
@@ -31575,7 +33458,19 @@
         <w:rPr>
           <w:rFonts w:hint="eastAsia"/>
         </w:rPr>
-        <w:t>对错误信息进行日志记录。</w:t>
+        <w:t>对</w:t>
+      </w:r>
+      <w:r>
+        <w:rPr>
+          <w:rFonts w:hint="eastAsia"/>
+        </w:rPr>
+        <w:t>运行时错误</w:t>
+      </w:r>
+      <w:r>
+        <w:rPr>
+          <w:rFonts w:hint="eastAsia"/>
+        </w:rPr>
+        <w:t>进行日志记录。</w:t>
       </w:r>
     </w:p>
     <w:p>
@@ -31584,6 +33479,7 @@
           <w:rFonts w:hint="eastAsia"/>
           <w:noProof/>
         </w:rPr>
+        <w:lastRenderedPageBreak/>
         <w:drawing>
           <wp:inline distT="0" distB="0" distL="0" distR="0" wp14:anchorId="00A3DB52" wp14:editId="48BC88D5">
             <wp:extent cx="5274310" cy="3115945"/>
@@ -31600,7 +33496,7 @@
                     <pic:cNvPicPr/>
                   </pic:nvPicPr>
                   <pic:blipFill>
-                    <a:blip r:embed="rId36" cstate="print">
+                    <a:blip r:embed="rId38" cstate="print">
                       <a:extLst>
                         <a:ext uri="{28A0092B-C50C-407E-A947-70E740481C1C}">
                           <a14:useLocalDpi xmlns:a14="http://schemas.microsoft.com/office/drawing/2010/main" val="0"/>
@@ -31636,9 +33532,9 @@
         </w:numPr>
         <w:ind w:left="720"/>
       </w:pPr>
-      <w:bookmarkStart w:id="204" w:name="_Toc526945190"/>
-      <w:bookmarkStart w:id="205" w:name="_Toc1335112"/>
-      <w:commentRangeStart w:id="206"/>
+      <w:bookmarkStart w:id="207" w:name="_Toc526945190"/>
+      <w:bookmarkStart w:id="208" w:name="_Toc1335112"/>
+      <w:commentRangeStart w:id="209"/>
       <w:r>
         <w:rPr>
           <w:rFonts w:hint="eastAsia"/>
@@ -31654,16 +33550,16 @@
         </w:rPr>
         <w:t>异常处理对策</w:t>
       </w:r>
-      <w:commentRangeEnd w:id="206"/>
+      <w:commentRangeEnd w:id="209"/>
       <w:r>
         <w:rPr>
           <w:rStyle w:val="aff1"/>
           <w:rFonts w:asciiTheme="minorHAnsi" w:eastAsiaTheme="minorEastAsia" w:hAnsiTheme="minorHAnsi"/>
         </w:rPr>
-        <w:commentReference w:id="206"/>
-      </w:r>
-      <w:bookmarkEnd w:id="204"/>
-      <w:bookmarkEnd w:id="205"/>
+        <w:commentReference w:id="209"/>
+      </w:r>
+      <w:bookmarkEnd w:id="207"/>
+      <w:bookmarkEnd w:id="208"/>
     </w:p>
     <w:p>
       <w:pPr>
@@ -31922,8 +33818,13 @@
       <w:r>
         <w:t>Node</w:t>
       </w:r>
-      <w:r>
-        <w:t>宕机，则会将这个</w:t>
+      <w:proofErr w:type="gramStart"/>
+      <w:r>
+        <w:t>宕</w:t>
+      </w:r>
+      <w:proofErr w:type="gramEnd"/>
+      <w:r>
+        <w:t>机，则会将这个</w:t>
       </w:r>
       <w:r>
         <w:t>Node</w:t>
@@ -31936,6 +33837,53 @@
       </w:r>
       <w:r>
         <w:t>重新调度到其他节点上</w:t>
+      </w:r>
+      <w:r>
+        <w:rPr>
+          <w:rFonts w:hint="eastAsia"/>
+        </w:rPr>
+        <w:t>。</w:t>
+      </w:r>
+    </w:p>
+    <w:p>
+      <w:pPr>
+        <w:pStyle w:val="aff5"/>
+        <w:numPr>
+          <w:ilvl w:val="0"/>
+          <w:numId w:val="28"/>
+        </w:numPr>
+        <w:ind w:firstLineChars="0"/>
+      </w:pPr>
+      <w:r>
+        <w:rPr>
+          <w:rFonts w:hint="eastAsia"/>
+        </w:rPr>
+        <w:t>设置</w:t>
+      </w:r>
+      <w:r>
+        <w:rPr>
+          <w:rFonts w:hint="eastAsia"/>
+        </w:rPr>
+        <w:t>后备</w:t>
+      </w:r>
+    </w:p>
+    <w:p>
+      <w:pPr>
+        <w:rPr>
+          <w:rFonts w:hint="eastAsia"/>
+        </w:rPr>
+      </w:pPr>
+      <w:r>
+        <w:rPr>
+          <w:rFonts w:hint="eastAsia"/>
+        </w:rPr>
+        <w:t>Temage</w:t>
+      </w:r>
+      <w:r>
+        <w:rPr>
+          <w:rFonts w:hint="eastAsia"/>
+        </w:rPr>
+        <w:t>将会对数据库进行定时主动备份，当数据库数据损毁时，可立即启用备份资源，将损失降到最小</w:t>
       </w:r>
       <w:r>
         <w:rPr>
@@ -31953,17 +33901,16 @@
           <w:numId w:val="4"/>
         </w:numPr>
       </w:pPr>
-      <w:bookmarkStart w:id="207" w:name="_Toc526945191"/>
-      <w:bookmarkStart w:id="208" w:name="_Toc1335113"/>
-      <w:r>
-        <w:rPr>
-          <w:rFonts w:hint="eastAsia"/>
-        </w:rPr>
-        <w:lastRenderedPageBreak/>
+      <w:bookmarkStart w:id="210" w:name="_Toc526945191"/>
+      <w:bookmarkStart w:id="211" w:name="_Toc1335113"/>
+      <w:r>
+        <w:rPr>
+          <w:rFonts w:hint="eastAsia"/>
+        </w:rPr>
         <w:t>系统配置策略</w:t>
       </w:r>
-      <w:bookmarkEnd w:id="207"/>
-      <w:bookmarkEnd w:id="208"/>
+      <w:bookmarkEnd w:id="210"/>
+      <w:bookmarkEnd w:id="211"/>
     </w:p>
     <w:p>
       <w:r>
@@ -32022,6 +33969,12 @@
         </w:rPr>
         <w:t>实现负载均衡，并且使用权重最小策略</w:t>
       </w:r>
+      <w:r>
+        <w:rPr>
+          <w:rFonts w:hint="eastAsia"/>
+        </w:rPr>
+        <w:t>。</w:t>
+      </w:r>
     </w:p>
     <w:p>
       <w:pPr>
@@ -32138,6 +34091,7 @@
     </w:p>
     <w:p>
       <w:r>
+        <w:lastRenderedPageBreak/>
         <w:tab/>
       </w:r>
       <w:r>
@@ -32246,6 +34200,12 @@
           <w:rFonts w:hint="eastAsia"/>
         </w:rPr>
         <w:t>中有所体现</w:t>
+      </w:r>
+      <w:r>
+        <w:rPr>
+          <w:rFonts w:hint="eastAsia"/>
+        </w:rPr>
+        <w:t>。</w:t>
       </w:r>
     </w:p>
     <w:p/>
@@ -32257,16 +34217,16 @@
           <w:numId w:val="4"/>
         </w:numPr>
       </w:pPr>
-      <w:bookmarkStart w:id="209" w:name="_Toc526945192"/>
-      <w:bookmarkStart w:id="210" w:name="_Toc1335114"/>
+      <w:bookmarkStart w:id="212" w:name="_Toc526945192"/>
+      <w:bookmarkStart w:id="213" w:name="_Toc1335114"/>
       <w:r>
         <w:rPr>
           <w:rFonts w:hint="eastAsia"/>
         </w:rPr>
         <w:t>系统部署方案</w:t>
       </w:r>
-      <w:bookmarkEnd w:id="209"/>
-      <w:bookmarkEnd w:id="210"/>
+      <w:bookmarkEnd w:id="212"/>
+      <w:bookmarkEnd w:id="213"/>
     </w:p>
     <w:p>
       <w:pPr>
@@ -32292,7 +34252,7 @@
                     <pic:cNvPicPr/>
                   </pic:nvPicPr>
                   <pic:blipFill>
-                    <a:blip r:embed="rId37">
+                    <a:blip r:embed="rId39">
                       <a:extLst>
                         <a:ext uri="{28A0092B-C50C-407E-A947-70E740481C1C}">
                           <a14:useLocalDpi xmlns:a14="http://schemas.microsoft.com/office/drawing/2010/main" val="0"/>
@@ -32456,17 +34416,16 @@
           <w:numId w:val="4"/>
         </w:numPr>
       </w:pPr>
-      <w:bookmarkStart w:id="211" w:name="_Toc526945193"/>
-      <w:bookmarkStart w:id="212" w:name="_Toc1335115"/>
-      <w:r>
-        <w:rPr>
-          <w:rFonts w:hint="eastAsia"/>
-        </w:rPr>
-        <w:lastRenderedPageBreak/>
+      <w:bookmarkStart w:id="214" w:name="_Toc526945193"/>
+      <w:bookmarkStart w:id="215" w:name="_Toc1335115"/>
+      <w:r>
+        <w:rPr>
+          <w:rFonts w:hint="eastAsia"/>
+        </w:rPr>
         <w:t>代码规范</w:t>
       </w:r>
-      <w:bookmarkEnd w:id="211"/>
-      <w:bookmarkEnd w:id="212"/>
+      <w:bookmarkEnd w:id="214"/>
+      <w:bookmarkEnd w:id="215"/>
     </w:p>
     <w:p>
       <w:pPr>
@@ -32476,18 +34435,29 @@
           <w:numId w:val="4"/>
         </w:numPr>
       </w:pPr>
-      <w:bookmarkStart w:id="213" w:name="_Toc526945194"/>
-      <w:bookmarkStart w:id="214" w:name="_Toc1335116"/>
+      <w:bookmarkStart w:id="216" w:name="_Toc526945194"/>
+      <w:bookmarkStart w:id="217" w:name="_Toc1335116"/>
       <w:r>
         <w:rPr>
           <w:rFonts w:hint="eastAsia"/>
         </w:rPr>
         <w:t>其他相关技术与方案</w:t>
       </w:r>
-      <w:bookmarkStart w:id="215" w:name="_GoBack"/>
-      <w:bookmarkEnd w:id="213"/>
-      <w:bookmarkEnd w:id="214"/>
-      <w:bookmarkEnd w:id="215"/>
+      <w:bookmarkEnd w:id="216"/>
+      <w:bookmarkEnd w:id="217"/>
+    </w:p>
+    <w:p>
+      <w:pPr>
+        <w:rPr>
+          <w:rFonts w:hint="eastAsia"/>
+        </w:rPr>
+      </w:pPr>
+      <w:r>
+        <w:rPr>
+          <w:rFonts w:hint="eastAsia"/>
+        </w:rPr>
+        <w:t>无</w:t>
+      </w:r>
     </w:p>
     <w:p>
       <w:pPr>
@@ -32497,25 +34467,26 @@
           <w:numId w:val="4"/>
         </w:numPr>
       </w:pPr>
-      <w:bookmarkStart w:id="216" w:name="_Toc526945195"/>
-      <w:bookmarkStart w:id="217" w:name="_Toc1335117"/>
-      <w:commentRangeStart w:id="218"/>
-      <w:r>
-        <w:rPr>
-          <w:rFonts w:hint="eastAsia"/>
-        </w:rPr>
+      <w:bookmarkStart w:id="218" w:name="_Toc526945195"/>
+      <w:bookmarkStart w:id="219" w:name="_Toc1335117"/>
+      <w:commentRangeStart w:id="220"/>
+      <w:r>
+        <w:rPr>
+          <w:rFonts w:hint="eastAsia"/>
+        </w:rPr>
+        <w:lastRenderedPageBreak/>
         <w:t>数据库设计</w:t>
       </w:r>
-      <w:commentRangeEnd w:id="218"/>
+      <w:commentRangeEnd w:id="220"/>
       <w:r>
         <w:rPr>
           <w:rStyle w:val="aff1"/>
           <w:rFonts w:asciiTheme="minorHAnsi" w:eastAsiaTheme="minorEastAsia" w:hAnsiTheme="minorHAnsi"/>
         </w:rPr>
-        <w:commentReference w:id="218"/>
-      </w:r>
-      <w:bookmarkEnd w:id="216"/>
-      <w:bookmarkEnd w:id="217"/>
+        <w:commentReference w:id="220"/>
+      </w:r>
+      <w:bookmarkEnd w:id="218"/>
+      <w:bookmarkEnd w:id="219"/>
     </w:p>
     <w:p>
       <w:pPr>
@@ -32525,25 +34496,25 @@
           <w:numId w:val="4"/>
         </w:numPr>
       </w:pPr>
-      <w:bookmarkStart w:id="219" w:name="_Toc526945196"/>
-      <w:bookmarkStart w:id="220" w:name="_Toc1335118"/>
-      <w:commentRangeStart w:id="221"/>
+      <w:bookmarkStart w:id="221" w:name="_Toc526945196"/>
+      <w:bookmarkStart w:id="222" w:name="_Toc1335118"/>
+      <w:commentRangeStart w:id="223"/>
       <w:r>
         <w:rPr>
           <w:rFonts w:hint="eastAsia"/>
         </w:rPr>
         <w:t>详细设计</w:t>
       </w:r>
-      <w:commentRangeEnd w:id="221"/>
+      <w:commentRangeEnd w:id="223"/>
       <w:r>
         <w:rPr>
           <w:rStyle w:val="aff1"/>
           <w:rFonts w:asciiTheme="minorHAnsi" w:eastAsiaTheme="minorEastAsia" w:hAnsiTheme="minorHAnsi"/>
         </w:rPr>
-        <w:commentReference w:id="221"/>
-      </w:r>
-      <w:bookmarkEnd w:id="219"/>
-      <w:bookmarkEnd w:id="220"/>
+        <w:commentReference w:id="223"/>
+      </w:r>
+      <w:bookmarkEnd w:id="221"/>
+      <w:bookmarkEnd w:id="222"/>
     </w:p>
     <w:p>
       <w:pPr>
@@ -32553,9 +34524,9 @@
           <w:numId w:val="4"/>
         </w:numPr>
       </w:pPr>
-      <w:bookmarkStart w:id="222" w:name="_Toc526945197"/>
-      <w:bookmarkStart w:id="223" w:name="_Toc1335119"/>
-      <w:commentRangeStart w:id="224"/>
+      <w:bookmarkStart w:id="224" w:name="_Toc526945197"/>
+      <w:bookmarkStart w:id="225" w:name="_Toc1335119"/>
+      <w:commentRangeStart w:id="226"/>
       <w:r>
         <w:t>**</w:t>
       </w:r>
@@ -32565,16 +34536,16 @@
         </w:rPr>
         <w:t>功能模块</w:t>
       </w:r>
-      <w:commentRangeEnd w:id="224"/>
+      <w:commentRangeEnd w:id="226"/>
       <w:r>
         <w:rPr>
           <w:rStyle w:val="aff1"/>
           <w:rFonts w:asciiTheme="minorHAnsi" w:eastAsiaTheme="minorEastAsia" w:hAnsiTheme="minorHAnsi"/>
         </w:rPr>
-        <w:commentReference w:id="224"/>
-      </w:r>
-      <w:bookmarkEnd w:id="222"/>
-      <w:bookmarkEnd w:id="223"/>
+        <w:commentReference w:id="226"/>
+      </w:r>
+      <w:bookmarkEnd w:id="224"/>
+      <w:bookmarkEnd w:id="225"/>
     </w:p>
     <w:p>
       <w:pPr>
@@ -32585,25 +34556,25 @@
         </w:numPr>
         <w:ind w:left="720"/>
       </w:pPr>
-      <w:bookmarkStart w:id="225" w:name="_Toc526945198"/>
-      <w:bookmarkStart w:id="226" w:name="_Toc1335120"/>
-      <w:commentRangeStart w:id="227"/>
+      <w:bookmarkStart w:id="227" w:name="_Toc526945198"/>
+      <w:bookmarkStart w:id="228" w:name="_Toc1335120"/>
+      <w:commentRangeStart w:id="229"/>
       <w:r>
         <w:rPr>
           <w:rFonts w:hint="eastAsia"/>
         </w:rPr>
         <w:t>功能描述</w:t>
       </w:r>
-      <w:commentRangeEnd w:id="227"/>
+      <w:commentRangeEnd w:id="229"/>
       <w:r>
         <w:rPr>
           <w:rStyle w:val="aff1"/>
           <w:rFonts w:asciiTheme="minorHAnsi" w:eastAsiaTheme="minorEastAsia" w:hAnsiTheme="minorHAnsi"/>
         </w:rPr>
-        <w:commentReference w:id="227"/>
-      </w:r>
-      <w:bookmarkEnd w:id="225"/>
-      <w:bookmarkEnd w:id="226"/>
+        <w:commentReference w:id="229"/>
+      </w:r>
+      <w:bookmarkEnd w:id="227"/>
+      <w:bookmarkEnd w:id="228"/>
     </w:p>
     <w:p>
       <w:pPr>
@@ -32614,16 +34585,16 @@
         </w:numPr>
         <w:ind w:left="720"/>
       </w:pPr>
-      <w:bookmarkStart w:id="228" w:name="_Toc526945199"/>
-      <w:bookmarkStart w:id="229" w:name="_Toc1335121"/>
+      <w:bookmarkStart w:id="230" w:name="_Toc526945199"/>
+      <w:bookmarkStart w:id="231" w:name="_Toc1335121"/>
       <w:r>
         <w:rPr>
           <w:rFonts w:hint="eastAsia"/>
         </w:rPr>
         <w:t>性能描述</w:t>
       </w:r>
-      <w:bookmarkEnd w:id="228"/>
-      <w:bookmarkEnd w:id="229"/>
+      <w:bookmarkEnd w:id="230"/>
+      <w:bookmarkEnd w:id="231"/>
     </w:p>
     <w:p>
       <w:pPr>
@@ -32634,16 +34605,16 @@
         </w:numPr>
         <w:ind w:left="720"/>
       </w:pPr>
-      <w:bookmarkStart w:id="230" w:name="_Toc526945200"/>
-      <w:bookmarkStart w:id="231" w:name="_Toc1335122"/>
+      <w:bookmarkStart w:id="232" w:name="_Toc526945200"/>
+      <w:bookmarkStart w:id="233" w:name="_Toc1335122"/>
       <w:r>
         <w:rPr>
           <w:rFonts w:hint="eastAsia"/>
         </w:rPr>
         <w:t>输入</w:t>
       </w:r>
-      <w:bookmarkEnd w:id="230"/>
-      <w:bookmarkEnd w:id="231"/>
+      <w:bookmarkEnd w:id="232"/>
+      <w:bookmarkEnd w:id="233"/>
     </w:p>
     <w:p>
       <w:pPr>
@@ -32654,16 +34625,16 @@
         </w:numPr>
         <w:ind w:left="720"/>
       </w:pPr>
-      <w:bookmarkStart w:id="232" w:name="_Toc526945201"/>
-      <w:bookmarkStart w:id="233" w:name="_Toc1335123"/>
+      <w:bookmarkStart w:id="234" w:name="_Toc526945201"/>
+      <w:bookmarkStart w:id="235" w:name="_Toc1335123"/>
       <w:r>
         <w:rPr>
           <w:rFonts w:hint="eastAsia"/>
         </w:rPr>
         <w:t>输出</w:t>
       </w:r>
-      <w:bookmarkEnd w:id="232"/>
-      <w:bookmarkEnd w:id="233"/>
+      <w:bookmarkEnd w:id="234"/>
+      <w:bookmarkEnd w:id="235"/>
     </w:p>
     <w:p>
       <w:pPr>
@@ -32674,16 +34645,16 @@
         </w:numPr>
         <w:ind w:left="720"/>
       </w:pPr>
-      <w:bookmarkStart w:id="234" w:name="_Toc526945202"/>
-      <w:bookmarkStart w:id="235" w:name="_Toc1335124"/>
+      <w:bookmarkStart w:id="236" w:name="_Toc526945202"/>
+      <w:bookmarkStart w:id="237" w:name="_Toc1335124"/>
       <w:r>
         <w:rPr>
           <w:rFonts w:hint="eastAsia"/>
         </w:rPr>
         <w:t>算法</w:t>
       </w:r>
-      <w:bookmarkEnd w:id="234"/>
-      <w:bookmarkEnd w:id="235"/>
+      <w:bookmarkEnd w:id="236"/>
+      <w:bookmarkEnd w:id="237"/>
     </w:p>
     <w:p>
       <w:pPr>
@@ -32694,25 +34665,25 @@
         </w:numPr>
         <w:ind w:left="720"/>
       </w:pPr>
-      <w:bookmarkStart w:id="236" w:name="_Toc526945203"/>
-      <w:bookmarkStart w:id="237" w:name="_Toc1335125"/>
-      <w:commentRangeStart w:id="238"/>
+      <w:bookmarkStart w:id="238" w:name="_Toc526945203"/>
+      <w:bookmarkStart w:id="239" w:name="_Toc1335125"/>
+      <w:commentRangeStart w:id="240"/>
       <w:r>
         <w:rPr>
           <w:rFonts w:hint="eastAsia"/>
         </w:rPr>
         <w:t>程序逻辑</w:t>
       </w:r>
-      <w:commentRangeEnd w:id="238"/>
+      <w:commentRangeEnd w:id="240"/>
       <w:r>
         <w:rPr>
           <w:rStyle w:val="aff1"/>
           <w:rFonts w:asciiTheme="minorHAnsi" w:eastAsiaTheme="minorEastAsia" w:hAnsiTheme="minorHAnsi"/>
         </w:rPr>
-        <w:commentReference w:id="238"/>
-      </w:r>
-      <w:bookmarkEnd w:id="236"/>
-      <w:bookmarkEnd w:id="237"/>
+        <w:commentReference w:id="240"/>
+      </w:r>
+      <w:bookmarkEnd w:id="238"/>
+      <w:bookmarkEnd w:id="239"/>
     </w:p>
     <w:p>
       <w:pPr>
@@ -32723,16 +34694,16 @@
         </w:numPr>
         <w:ind w:left="720"/>
       </w:pPr>
-      <w:bookmarkStart w:id="239" w:name="_Toc526945204"/>
-      <w:bookmarkStart w:id="240" w:name="_Toc1335126"/>
+      <w:bookmarkStart w:id="241" w:name="_Toc526945204"/>
+      <w:bookmarkStart w:id="242" w:name="_Toc1335126"/>
       <w:r>
         <w:rPr>
           <w:rFonts w:hint="eastAsia"/>
         </w:rPr>
         <w:t>接口</w:t>
       </w:r>
-      <w:bookmarkEnd w:id="239"/>
-      <w:bookmarkEnd w:id="240"/>
+      <w:bookmarkEnd w:id="241"/>
+      <w:bookmarkEnd w:id="242"/>
     </w:p>
     <w:p>
       <w:pPr>
@@ -32743,16 +34714,16 @@
         </w:numPr>
         <w:ind w:left="720"/>
       </w:pPr>
-      <w:bookmarkStart w:id="241" w:name="_Toc526945205"/>
-      <w:bookmarkStart w:id="242" w:name="_Toc1335127"/>
+      <w:bookmarkStart w:id="243" w:name="_Toc526945205"/>
+      <w:bookmarkStart w:id="244" w:name="_Toc1335127"/>
       <w:r>
         <w:rPr>
           <w:rFonts w:hint="eastAsia"/>
         </w:rPr>
         <w:t>存储分配</w:t>
       </w:r>
-      <w:bookmarkEnd w:id="241"/>
-      <w:bookmarkEnd w:id="242"/>
+      <w:bookmarkEnd w:id="243"/>
+      <w:bookmarkEnd w:id="244"/>
     </w:p>
     <w:p>
       <w:pPr>
@@ -32763,21 +34734,21 @@
         </w:numPr>
         <w:ind w:left="720"/>
       </w:pPr>
-      <w:bookmarkStart w:id="243" w:name="_Toc526945206"/>
-      <w:bookmarkStart w:id="244" w:name="_Toc1335128"/>
+      <w:bookmarkStart w:id="245" w:name="_Toc526945206"/>
+      <w:bookmarkStart w:id="246" w:name="_Toc1335128"/>
       <w:r>
         <w:rPr>
           <w:rFonts w:hint="eastAsia"/>
         </w:rPr>
         <w:t>限制条件</w:t>
       </w:r>
-      <w:bookmarkEnd w:id="243"/>
-      <w:bookmarkEnd w:id="244"/>
+      <w:bookmarkEnd w:id="245"/>
+      <w:bookmarkEnd w:id="246"/>
     </w:p>
     <w:p/>
     <w:sectPr>
-      <w:headerReference w:type="default" r:id="rId38"/>
-      <w:footerReference w:type="first" r:id="rId39"/>
+      <w:headerReference w:type="default" r:id="rId40"/>
+      <w:footerReference w:type="first" r:id="rId41"/>
       <w:pgSz w:w="11906" w:h="16838"/>
       <w:pgMar w:top="1440" w:right="1800" w:bottom="1440" w:left="1800" w:header="851" w:footer="992" w:gutter="0"/>
       <w:pgNumType w:start="1"/>
@@ -32791,7 +34762,7 @@
 
 <file path=word/comments.xml><?xml version="1.0" encoding="utf-8"?>
 <w:comments xmlns:wpc="http://schemas.microsoft.com/office/word/2010/wordprocessingCanvas" xmlns:cx="http://schemas.microsoft.com/office/drawing/2014/chartex" xmlns:cx1="http://schemas.microsoft.com/office/drawing/2015/9/8/chartex" xmlns:cx2="http://schemas.microsoft.com/office/drawing/2015/10/21/chartex" xmlns:cx3="http://schemas.microsoft.com/office/drawing/2016/5/9/chartex" xmlns:cx4="http://schemas.microsoft.com/office/drawing/2016/5/10/chartex" xmlns:cx5="http://schemas.microsoft.com/office/drawing/2016/5/11/chartex" xmlns:cx6="http://schemas.microsoft.com/office/drawing/2016/5/12/chartex" xmlns:cx7="http://schemas.microsoft.com/office/drawing/2016/5/13/chartex" xmlns:cx8="http://schemas.microsoft.com/office/drawing/2016/5/14/chartex" xmlns:mc="http://schemas.openxmlformats.org/markup-compatibility/2006" xmlns:aink="http://schemas.microsoft.com/office/drawing/2016/ink" xmlns:am3d="http://schemas.microsoft.com/office/drawing/2017/model3d" xmlns:o="urn:schemas-microsoft-com:office:office" xmlns:r="http://schemas.openxmlformats.org/officeDocument/2006/relationships" xmlns:m="http://schemas.openxmlformats.org/officeDocument/2006/math" xmlns:v="urn:schemas-microsoft-com:vml" xmlns:wp14="http://schemas.microsoft.com/office/word/2010/wordprocessingDrawing" xmlns:wp="http://schemas.openxmlformats.org/drawingml/2006/wordprocessingDrawing" xmlns:w10="urn:schemas-microsoft-com:office:word" xmlns:w="http://schemas.openxmlformats.org/wordprocessingml/2006/main" xmlns:w14="http://schemas.microsoft.com/office/word/2010/wordml" xmlns:w15="http://schemas.microsoft.com/office/word/2012/wordml" xmlns:w16cid="http://schemas.microsoft.com/office/word/2016/wordml/cid" xmlns:w16se="http://schemas.microsoft.com/office/word/2015/wordml/symex" xmlns:wpg="http://schemas.microsoft.com/office/word/2010/wordprocessingGroup" xmlns:wpi="http://schemas.microsoft.com/office/word/2010/wordprocessingInk" xmlns:wne="http://schemas.microsoft.com/office/word/2006/wordml" xmlns:wps="http://schemas.microsoft.com/office/word/2010/wordprocessingShape" mc:Ignorable="w14 w15 w16se w16cid wp14">
-  <w:comment w:id="163" w:author="Lu, Siyuan" w:date="2018-10-10T14:26:00Z" w:initials="LS">
+  <w:comment w:id="164" w:author="Lu, Siyuan" w:date="2018-10-10T14:26:00Z" w:initials="LS">
     <w:p>
       <w:pPr>
         <w:pStyle w:val="a5"/>
@@ -32816,7 +34787,7 @@
       </w:r>
     </w:p>
   </w:comment>
-  <w:comment w:id="166" w:author="Lu, Siyuan [2]" w:date="2017-12-10T15:37:00Z" w:initials="LS">
+  <w:comment w:id="167" w:author="Lu, Siyuan [2]" w:date="2017-12-10T15:37:00Z" w:initials="LS">
     <w:p>
       <w:pPr>
         <w:pStyle w:val="a5"/>
@@ -32835,7 +34806,7 @@
       </w:r>
     </w:p>
   </w:comment>
-  <w:comment w:id="169" w:author="Lu, Siyuan [2]" w:date="2017-12-10T15:37:00Z" w:initials="LS">
+  <w:comment w:id="170" w:author="Lu, Siyuan [2]" w:date="2017-12-10T15:37:00Z" w:initials="LS">
     <w:p>
       <w:pPr>
         <w:pStyle w:val="a5"/>
@@ -32854,10 +34825,13 @@
       </w:r>
     </w:p>
   </w:comment>
-  <w:comment w:id="172" w:author="Lu, Siyuan [2]" w:date="2017-12-10T15:38:00Z" w:initials="LS">
+  <w:comment w:id="171" w:author="骁 谭" w:date="2019-02-18T15:20:00Z" w:initials="骁">
     <w:p>
       <w:pPr>
         <w:pStyle w:val="a5"/>
+        <w:rPr>
+          <w:rFonts w:hint="eastAsia"/>
+        </w:rPr>
       </w:pPr>
       <w:r>
         <w:rPr>
@@ -32869,11 +34843,11 @@
         <w:rPr>
           <w:rFonts w:hint="eastAsia"/>
         </w:rPr>
-        <w:t>功能结构图及其描述</w:t>
+        <w:t>用例图是功能模块图的前身，用例图是用户都能看得懂的，功能模块图是程序员能看得懂的，把用例用几个功能模块来实现</w:t>
       </w:r>
     </w:p>
   </w:comment>
-  <w:comment w:id="177" w:author="Lu, Siyuan [2]" w:date="2017-12-10T15:27:00Z" w:initials="LS">
+  <w:comment w:id="174" w:author="Lu, Siyuan [2]" w:date="2017-12-10T15:38:00Z" w:initials="LS">
     <w:p>
       <w:pPr>
         <w:pStyle w:val="a5"/>
@@ -32888,11 +34862,11 @@
         <w:rPr>
           <w:rFonts w:hint="eastAsia"/>
         </w:rPr>
-        <w:t>包括软件接口、硬件接口</w:t>
+        <w:t>功能结构图及其描述</w:t>
       </w:r>
     </w:p>
   </w:comment>
-  <w:comment w:id="180" w:author="Lu, Siyuan [2]" w:date="2017-12-10T15:28:00Z" w:initials="LS">
+  <w:comment w:id="179" w:author="Lu, Siyuan [2]" w:date="2017-12-10T15:27:00Z" w:initials="LS">
     <w:p>
       <w:pPr>
         <w:pStyle w:val="a5"/>
@@ -32907,11 +34881,11 @@
         <w:rPr>
           <w:rFonts w:hint="eastAsia"/>
         </w:rPr>
-        <w:t>模块之间的接口</w:t>
+        <w:t>包括软件接口、硬件接口</w:t>
       </w:r>
     </w:p>
   </w:comment>
-  <w:comment w:id="183" w:author="Lu, Siyuan" w:date="2018-10-10T14:25:00Z" w:initials="LS">
+  <w:comment w:id="182" w:author="Lu, Siyuan [2]" w:date="2017-12-10T15:28:00Z" w:initials="LS">
     <w:p>
       <w:pPr>
         <w:pStyle w:val="a5"/>
@@ -32926,72 +34900,11 @@
         <w:rPr>
           <w:rFonts w:hint="eastAsia"/>
         </w:rPr>
-        <w:t>复赛阶段要求提供</w:t>
-      </w:r>
-      <w:r>
-        <w:rPr>
-          <w:rFonts w:hint="eastAsia"/>
-          <w:color w:val="FF0000"/>
-        </w:rPr>
-        <w:t>核心功能模块</w:t>
-      </w:r>
-      <w:r>
-        <w:rPr>
-          <w:rFonts w:hint="eastAsia"/>
-        </w:rPr>
-        <w:t>的</w:t>
-      </w:r>
-      <w:r>
-        <w:rPr>
-          <w:rFonts w:hint="eastAsia"/>
-          <w:color w:val="FF0000"/>
-        </w:rPr>
-        <w:t>运行使用界面</w:t>
-      </w:r>
-      <w:r>
-        <w:rPr>
-          <w:rFonts w:hint="eastAsia"/>
-        </w:rPr>
-        <w:t>。决赛阶段要求给出</w:t>
-      </w:r>
-      <w:r>
-        <w:t>4.2.1</w:t>
-      </w:r>
-      <w:r>
-        <w:rPr>
-          <w:rFonts w:hint="eastAsia"/>
-        </w:rPr>
-        <w:t>“功能模块结构图”中涉及到的</w:t>
-      </w:r>
-      <w:r>
-        <w:rPr>
-          <w:rFonts w:hint="eastAsia"/>
-          <w:color w:val="FF0000"/>
-        </w:rPr>
-        <w:t>所有功能模块</w:t>
-      </w:r>
-      <w:r>
-        <w:rPr>
-          <w:rFonts w:hint="eastAsia"/>
-        </w:rPr>
-        <w:t>的</w:t>
-      </w:r>
-      <w:r>
-        <w:rPr>
-          <w:rFonts w:hint="eastAsia"/>
-          <w:color w:val="FF0000"/>
-        </w:rPr>
-        <w:t>运行使用界面</w:t>
-      </w:r>
-      <w:r>
-        <w:rPr>
-          <w:rFonts w:hint="eastAsia"/>
-        </w:rPr>
-        <w:t>。</w:t>
+        <w:t>模块之间的接口</w:t>
       </w:r>
     </w:p>
   </w:comment>
-  <w:comment w:id="206" w:author="Lu, Siyuan [2]" w:date="2017-12-10T15:43:00Z" w:initials="LS">
+  <w:comment w:id="185" w:author="Lu, Siyuan" w:date="2018-10-10T14:25:00Z" w:initials="LS">
     <w:p>
       <w:pPr>
         <w:pStyle w:val="a5"/>
@@ -33006,11 +34919,91 @@
         <w:rPr>
           <w:rFonts w:hint="eastAsia"/>
         </w:rPr>
-        <w:t>设置后备、性能降级、恢复及再启动等</w:t>
+        <w:t>复赛阶段要求提供</w:t>
+      </w:r>
+      <w:r>
+        <w:rPr>
+          <w:rFonts w:hint="eastAsia"/>
+          <w:color w:val="FF0000"/>
+        </w:rPr>
+        <w:t>核心功能模块</w:t>
+      </w:r>
+      <w:r>
+        <w:rPr>
+          <w:rFonts w:hint="eastAsia"/>
+        </w:rPr>
+        <w:t>的</w:t>
+      </w:r>
+      <w:r>
+        <w:rPr>
+          <w:rFonts w:hint="eastAsia"/>
+          <w:color w:val="FF0000"/>
+        </w:rPr>
+        <w:t>运行使用界面</w:t>
+      </w:r>
+      <w:r>
+        <w:rPr>
+          <w:rFonts w:hint="eastAsia"/>
+        </w:rPr>
+        <w:t>。决赛阶段要求给出</w:t>
+      </w:r>
+      <w:r>
+        <w:t>4.2.1</w:t>
+      </w:r>
+      <w:r>
+        <w:rPr>
+          <w:rFonts w:hint="eastAsia"/>
+        </w:rPr>
+        <w:t>“功能模块结构图”中涉及到的</w:t>
+      </w:r>
+      <w:r>
+        <w:rPr>
+          <w:rFonts w:hint="eastAsia"/>
+          <w:color w:val="FF0000"/>
+        </w:rPr>
+        <w:t>所有功能模块</w:t>
+      </w:r>
+      <w:r>
+        <w:rPr>
+          <w:rFonts w:hint="eastAsia"/>
+        </w:rPr>
+        <w:t>的</w:t>
+      </w:r>
+      <w:r>
+        <w:rPr>
+          <w:rFonts w:hint="eastAsia"/>
+          <w:color w:val="FF0000"/>
+        </w:rPr>
+        <w:t>运行使用界面</w:t>
+      </w:r>
+      <w:r>
+        <w:rPr>
+          <w:rFonts w:hint="eastAsia"/>
+        </w:rPr>
+        <w:t>。</w:t>
       </w:r>
     </w:p>
   </w:comment>
-  <w:comment w:id="218" w:author="Lu, Siyuan [2]" w:date="2017-12-10T14:09:00Z" w:initials="LS">
+  <w:comment w:id="209" w:author="Lu, Siyuan [2]" w:date="2017-12-10T15:43:00Z" w:initials="LS">
+    <w:p>
+      <w:pPr>
+        <w:pStyle w:val="a5"/>
+      </w:pPr>
+      <w:r>
+        <w:rPr>
+          <w:rStyle w:val="aff1"/>
+        </w:rPr>
+        <w:annotationRef/>
+      </w:r>
+      <w:r>
+        <w:rPr>
+          <w:rFonts w:hint="eastAsia"/>
+        </w:rPr>
+        <w:t>设置后备、性能降级、恢复及再启动等</w:t>
+      </w:r>
+    </w:p>
+  </w:comment>
+  <w:comment w:id="220" w:author="Lu, Siyuan [2]" w:date="2017-12-10T14:09:00Z" w:initials="LS">
     <w:p>
       <w:pPr>
         <w:widowControl/>
@@ -33200,7 +35193,7 @@
       </w:r>
     </w:p>
   </w:comment>
-  <w:comment w:id="221" w:author="Lu, Siyuan" w:date="2018-10-10T14:28:00Z" w:initials="LS">
+  <w:comment w:id="223" w:author="Lu, Siyuan" w:date="2018-10-10T14:28:00Z" w:initials="LS">
     <w:p>
       <w:pPr>
         <w:pStyle w:val="a5"/>
@@ -33276,7 +35269,7 @@
       </w:r>
     </w:p>
   </w:comment>
-  <w:comment w:id="224" w:author="Lu, Siyuan [2]" w:date="2017-12-10T15:51:00Z" w:initials="LS">
+  <w:comment w:id="226" w:author="Lu, Siyuan [2]" w:date="2017-12-10T15:51:00Z" w:initials="LS">
     <w:p>
       <w:pPr>
         <w:pStyle w:val="a5"/>
@@ -33295,7 +35288,7 @@
       </w:r>
     </w:p>
   </w:comment>
-  <w:comment w:id="227" w:author="Lu, Siyuan [2]" w:date="2017-12-10T15:57:00Z" w:initials="LS">
+  <w:comment w:id="229" w:author="Lu, Siyuan [2]" w:date="2017-12-10T15:57:00Z" w:initials="LS">
     <w:p>
       <w:pPr>
         <w:pStyle w:val="a5"/>
@@ -33323,7 +35316,7 @@
       </w:r>
     </w:p>
   </w:comment>
-  <w:comment w:id="238" w:author="Lu, Siyuan [2]" w:date="2017-12-10T15:53:00Z" w:initials="LS">
+  <w:comment w:id="240" w:author="Lu, Siyuan [2]" w:date="2017-12-10T15:53:00Z" w:initials="LS">
     <w:p>
       <w:pPr>
         <w:pStyle w:val="a5"/>
@@ -33395,6 +35388,7 @@
   <w15:commentEx w15:paraId="2A8ACF34" w15:done="0"/>
   <w15:commentEx w15:paraId="2A3BD1E3" w15:done="0"/>
   <w15:commentEx w15:paraId="53EFBCB1" w15:done="0"/>
+  <w15:commentEx w15:paraId="71347A51" w15:done="0"/>
   <w15:commentEx w15:paraId="2F26BA3A" w15:done="0"/>
   <w15:commentEx w15:paraId="7BC31A6F" w15:done="0"/>
   <w15:commentEx w15:paraId="06DA0C97" w15:done="0"/>
@@ -33413,6 +35407,7 @@
   <w16cid:commentId w16cid:paraId="2A8ACF34" w16cid:durableId="20145EDD"/>
   <w16cid:commentId w16cid:paraId="2A3BD1E3" w16cid:durableId="20145EDE"/>
   <w16cid:commentId w16cid:paraId="53EFBCB1" w16cid:durableId="20145EDF"/>
+  <w16cid:commentId w16cid:paraId="71347A51" w16cid:durableId="20154BCB"/>
   <w16cid:commentId w16cid:paraId="2F26BA3A" w16cid:durableId="20145EE0"/>
   <w16cid:commentId w16cid:paraId="7BC31A6F" w16cid:durableId="20145EE1"/>
   <w16cid:commentId w16cid:paraId="06DA0C97" w16cid:durableId="20145EE2"/>
@@ -33451,7 +35446,6 @@
     <w:sdtPr>
       <w:id w:val="-977910038"/>
     </w:sdtPr>
-    <w:sdtEndPr/>
     <w:sdtContent>
       <w:p>
         <w:pPr>
@@ -33899,16 +35893,16 @@
     </w:lvl>
   </w:abstractNum>
   <w:abstractNum w:abstractNumId="4" w15:restartNumberingAfterBreak="0">
-    <w:nsid w:val="0B1C576E"/>
+    <w:nsid w:val="05F07F0D"/>
     <w:multiLevelType w:val="multilevel"/>
-    <w:tmpl w:val="0B1C576E"/>
+    <w:tmpl w:val="8EA03C72"/>
     <w:lvl w:ilvl="0">
       <w:start w:val="1"/>
-      <w:numFmt w:val="decimalEnclosedCircle"/>
-      <w:lvlText w:val="%1"/>
+      <w:numFmt w:val="decimal"/>
+      <w:lvlText w:val="%1."/>
       <w:lvlJc w:val="left"/>
       <w:pPr>
-        <w:ind w:left="420" w:hanging="420"/>
+        <w:ind w:left="720" w:hanging="360"/>
       </w:pPr>
       <w:rPr>
         <w:rFonts w:hint="default"/>
@@ -33920,7 +35914,7 @@
       <w:lvlText w:val="%2)"/>
       <w:lvlJc w:val="left"/>
       <w:pPr>
-        <w:ind w:left="840" w:hanging="420"/>
+        <w:ind w:left="1200" w:hanging="420"/>
       </w:pPr>
     </w:lvl>
     <w:lvl w:ilvl="2">
@@ -33929,7 +35923,7 @@
       <w:lvlText w:val="%3."/>
       <w:lvlJc w:val="right"/>
       <w:pPr>
-        <w:ind w:left="1260" w:hanging="420"/>
+        <w:ind w:left="1620" w:hanging="420"/>
       </w:pPr>
     </w:lvl>
     <w:lvl w:ilvl="3">
@@ -33938,7 +35932,7 @@
       <w:lvlText w:val="%4."/>
       <w:lvlJc w:val="left"/>
       <w:pPr>
-        <w:ind w:left="1680" w:hanging="420"/>
+        <w:ind w:left="2040" w:hanging="420"/>
       </w:pPr>
     </w:lvl>
     <w:lvl w:ilvl="4">
@@ -33947,7 +35941,7 @@
       <w:lvlText w:val="%5)"/>
       <w:lvlJc w:val="left"/>
       <w:pPr>
-        <w:ind w:left="2100" w:hanging="420"/>
+        <w:ind w:left="2460" w:hanging="420"/>
       </w:pPr>
     </w:lvl>
     <w:lvl w:ilvl="5">
@@ -33956,7 +35950,7 @@
       <w:lvlText w:val="%6."/>
       <w:lvlJc w:val="right"/>
       <w:pPr>
-        <w:ind w:left="2520" w:hanging="420"/>
+        <w:ind w:left="2880" w:hanging="420"/>
       </w:pPr>
     </w:lvl>
     <w:lvl w:ilvl="6">
@@ -33965,7 +35959,7 @@
       <w:lvlText w:val="%7."/>
       <w:lvlJc w:val="left"/>
       <w:pPr>
-        <w:ind w:left="2940" w:hanging="420"/>
+        <w:ind w:left="3300" w:hanging="420"/>
       </w:pPr>
     </w:lvl>
     <w:lvl w:ilvl="7">
@@ -33974,7 +35968,7 @@
       <w:lvlText w:val="%8)"/>
       <w:lvlJc w:val="left"/>
       <w:pPr>
-        <w:ind w:left="3360" w:hanging="420"/>
+        <w:ind w:left="3720" w:hanging="420"/>
       </w:pPr>
     </w:lvl>
     <w:lvl w:ilvl="8">
@@ -33983,14 +35977,189 @@
       <w:lvlText w:val="%9."/>
       <w:lvlJc w:val="right"/>
       <w:pPr>
-        <w:ind w:left="3780" w:hanging="420"/>
+        <w:ind w:left="4140" w:hanging="420"/>
       </w:pPr>
     </w:lvl>
   </w:abstractNum>
   <w:abstractNum w:abstractNumId="5" w15:restartNumberingAfterBreak="0">
+    <w:nsid w:val="07D5296F"/>
+    <w:multiLevelType w:val="hybridMultilevel"/>
+    <w:tmpl w:val="83AE2010"/>
+    <w:lvl w:ilvl="0" w:tplc="0409000F">
+      <w:start w:val="1"/>
+      <w:numFmt w:val="decimal"/>
+      <w:lvlText w:val="%1."/>
+      <w:lvlJc w:val="left"/>
+      <w:pPr>
+        <w:ind w:left="2040" w:hanging="420"/>
+      </w:pPr>
+    </w:lvl>
+    <w:lvl w:ilvl="1" w:tplc="04090019" w:tentative="1">
+      <w:start w:val="1"/>
+      <w:numFmt w:val="lowerLetter"/>
+      <w:lvlText w:val="%2)"/>
+      <w:lvlJc w:val="left"/>
+      <w:pPr>
+        <w:ind w:left="2460" w:hanging="420"/>
+      </w:pPr>
+    </w:lvl>
+    <w:lvl w:ilvl="2" w:tplc="0409001B" w:tentative="1">
+      <w:start w:val="1"/>
+      <w:numFmt w:val="lowerRoman"/>
+      <w:lvlText w:val="%3."/>
+      <w:lvlJc w:val="right"/>
+      <w:pPr>
+        <w:ind w:left="2880" w:hanging="420"/>
+      </w:pPr>
+    </w:lvl>
+    <w:lvl w:ilvl="3" w:tplc="0409000F" w:tentative="1">
+      <w:start w:val="1"/>
+      <w:numFmt w:val="decimal"/>
+      <w:lvlText w:val="%4."/>
+      <w:lvlJc w:val="left"/>
+      <w:pPr>
+        <w:ind w:left="3300" w:hanging="420"/>
+      </w:pPr>
+    </w:lvl>
+    <w:lvl w:ilvl="4" w:tplc="04090019" w:tentative="1">
+      <w:start w:val="1"/>
+      <w:numFmt w:val="lowerLetter"/>
+      <w:lvlText w:val="%5)"/>
+      <w:lvlJc w:val="left"/>
+      <w:pPr>
+        <w:ind w:left="3720" w:hanging="420"/>
+      </w:pPr>
+    </w:lvl>
+    <w:lvl w:ilvl="5" w:tplc="0409001B" w:tentative="1">
+      <w:start w:val="1"/>
+      <w:numFmt w:val="lowerRoman"/>
+      <w:lvlText w:val="%6."/>
+      <w:lvlJc w:val="right"/>
+      <w:pPr>
+        <w:ind w:left="4140" w:hanging="420"/>
+      </w:pPr>
+    </w:lvl>
+    <w:lvl w:ilvl="6" w:tplc="0409000F" w:tentative="1">
+      <w:start w:val="1"/>
+      <w:numFmt w:val="decimal"/>
+      <w:lvlText w:val="%7."/>
+      <w:lvlJc w:val="left"/>
+      <w:pPr>
+        <w:ind w:left="4560" w:hanging="420"/>
+      </w:pPr>
+    </w:lvl>
+    <w:lvl w:ilvl="7" w:tplc="04090019" w:tentative="1">
+      <w:start w:val="1"/>
+      <w:numFmt w:val="lowerLetter"/>
+      <w:lvlText w:val="%8)"/>
+      <w:lvlJc w:val="left"/>
+      <w:pPr>
+        <w:ind w:left="4980" w:hanging="420"/>
+      </w:pPr>
+    </w:lvl>
+    <w:lvl w:ilvl="8" w:tplc="0409001B" w:tentative="1">
+      <w:start w:val="1"/>
+      <w:numFmt w:val="lowerRoman"/>
+      <w:lvlText w:val="%9."/>
+      <w:lvlJc w:val="right"/>
+      <w:pPr>
+        <w:ind w:left="5400" w:hanging="420"/>
+      </w:pPr>
+    </w:lvl>
+  </w:abstractNum>
+  <w:abstractNum w:abstractNumId="6" w15:restartNumberingAfterBreak="0">
+    <w:nsid w:val="0B1C576E"/>
+    <w:multiLevelType w:val="multilevel"/>
+    <w:tmpl w:val="0B1C576E"/>
+    <w:lvl w:ilvl="0">
+      <w:start w:val="1"/>
+      <w:numFmt w:val="decimalEnclosedCircle"/>
+      <w:lvlText w:val="%1"/>
+      <w:lvlJc w:val="left"/>
+      <w:pPr>
+        <w:ind w:left="420" w:hanging="420"/>
+      </w:pPr>
+      <w:rPr>
+        <w:rFonts w:hint="default"/>
+      </w:rPr>
+    </w:lvl>
+    <w:lvl w:ilvl="1">
+      <w:start w:val="1"/>
+      <w:numFmt w:val="lowerLetter"/>
+      <w:lvlText w:val="%2)"/>
+      <w:lvlJc w:val="left"/>
+      <w:pPr>
+        <w:ind w:left="840" w:hanging="420"/>
+      </w:pPr>
+    </w:lvl>
+    <w:lvl w:ilvl="2">
+      <w:start w:val="1"/>
+      <w:numFmt w:val="lowerRoman"/>
+      <w:lvlText w:val="%3."/>
+      <w:lvlJc w:val="right"/>
+      <w:pPr>
+        <w:ind w:left="1260" w:hanging="420"/>
+      </w:pPr>
+    </w:lvl>
+    <w:lvl w:ilvl="3">
+      <w:start w:val="1"/>
+      <w:numFmt w:val="decimal"/>
+      <w:lvlText w:val="%4."/>
+      <w:lvlJc w:val="left"/>
+      <w:pPr>
+        <w:ind w:left="1680" w:hanging="420"/>
+      </w:pPr>
+    </w:lvl>
+    <w:lvl w:ilvl="4">
+      <w:start w:val="1"/>
+      <w:numFmt w:val="lowerLetter"/>
+      <w:lvlText w:val="%5)"/>
+      <w:lvlJc w:val="left"/>
+      <w:pPr>
+        <w:ind w:left="2100" w:hanging="420"/>
+      </w:pPr>
+    </w:lvl>
+    <w:lvl w:ilvl="5">
+      <w:start w:val="1"/>
+      <w:numFmt w:val="lowerRoman"/>
+      <w:lvlText w:val="%6."/>
+      <w:lvlJc w:val="right"/>
+      <w:pPr>
+        <w:ind w:left="2520" w:hanging="420"/>
+      </w:pPr>
+    </w:lvl>
+    <w:lvl w:ilvl="6">
+      <w:start w:val="1"/>
+      <w:numFmt w:val="decimal"/>
+      <w:lvlText w:val="%7."/>
+      <w:lvlJc w:val="left"/>
+      <w:pPr>
+        <w:ind w:left="2940" w:hanging="420"/>
+      </w:pPr>
+    </w:lvl>
+    <w:lvl w:ilvl="7">
+      <w:start w:val="1"/>
+      <w:numFmt w:val="lowerLetter"/>
+      <w:lvlText w:val="%8)"/>
+      <w:lvlJc w:val="left"/>
+      <w:pPr>
+        <w:ind w:left="3360" w:hanging="420"/>
+      </w:pPr>
+    </w:lvl>
+    <w:lvl w:ilvl="8">
+      <w:start w:val="1"/>
+      <w:numFmt w:val="lowerRoman"/>
+      <w:lvlText w:val="%9."/>
+      <w:lvlJc w:val="right"/>
+      <w:pPr>
+        <w:ind w:left="3780" w:hanging="420"/>
+      </w:pPr>
+    </w:lvl>
+  </w:abstractNum>
+  <w:abstractNum w:abstractNumId="7" w15:restartNumberingAfterBreak="0">
     <w:nsid w:val="139A3C0F"/>
     <w:multiLevelType w:val="multilevel"/>
-    <w:tmpl w:val="139A3C0F"/>
+    <w:tmpl w:val="C0A4F9A0"/>
     <w:lvl w:ilvl="0">
       <w:start w:val="1"/>
       <w:numFmt w:val="decimal"/>
@@ -34067,6 +36236,63 @@
       <w:pPr>
         <w:ind w:left="864" w:hanging="864"/>
       </w:pPr>
+      <w:rPr>
+        <w:rFonts w:ascii="Times New Roman" w:hAnsi="Times New Roman" w:cs="Times New Roman"/>
+        <w:b w:val="0"/>
+        <w:bCs w:val="0"/>
+        <w:i w:val="0"/>
+        <w:iCs w:val="0"/>
+        <w:caps w:val="0"/>
+        <w:smallCaps w:val="0"/>
+        <w:strike w:val="0"/>
+        <w:dstrike w:val="0"/>
+        <w:outline w:val="0"/>
+        <w:shadow w:val="0"/>
+        <w:emboss w:val="0"/>
+        <w:imprint w:val="0"/>
+        <w:noProof w:val="0"/>
+        <w:snapToGrid w:val="0"/>
+        <w:vanish w:val="0"/>
+        <w:color w:val="000000"/>
+        <w:spacing w:val="0"/>
+        <w:w w:val="0"/>
+        <w:kern w:val="0"/>
+        <w:position w:val="0"/>
+        <w:sz w:val="22"/>
+        <w:szCs w:val="0"/>
+        <w:u w:val="none" w:color="000000"/>
+        <w:effect w:val="none"/>
+        <w:bdr w:val="none" w:sz="0" w:space="0" w:color="000000"/>
+        <w:shd w:val="clear" w:color="000000" w:fill="000000"/>
+        <w:vertAlign w:val="baseline"/>
+        <w:em w:val="none"/>
+        <w:lang w:val="x-none" w:eastAsia="x-none" w:bidi="x-none"/>
+        <w:specVanish w:val="0"/>
+        <w14:glow w14:rad="0">
+          <w14:srgbClr w14:val="000000"/>
+        </w14:glow>
+        <w14:shadow w14:blurRad="0" w14:dist="0" w14:dir="0" w14:sx="0" w14:sy="0" w14:kx="0" w14:ky="0" w14:algn="none">
+          <w14:srgbClr w14:val="000000"/>
+        </w14:shadow>
+        <w14:reflection w14:blurRad="0" w14:stA="0" w14:stPos="0" w14:endA="0" w14:endPos="0" w14:dist="0" w14:dir="0" w14:fadeDir="0" w14:sx="0" w14:sy="0" w14:kx="0" w14:ky="0" w14:algn="none"/>
+        <w14:textOutline w14:w="0" w14:cap="rnd" w14:cmpd="sng" w14:algn="ctr">
+          <w14:noFill/>
+          <w14:prstDash w14:val="solid"/>
+          <w14:bevel/>
+        </w14:textOutline>
+        <w14:scene3d>
+          <w14:camera w14:prst="orthographicFront"/>
+          <w14:lightRig w14:rig="threePt" w14:dir="t">
+            <w14:rot w14:lat="0" w14:lon="0" w14:rev="0"/>
+          </w14:lightRig>
+        </w14:scene3d>
+        <w14:props3d w14:extrusionH="0" w14:contourW="0" w14:prstMaterial="none"/>
+        <w14:ligatures w14:val="none"/>
+        <w14:numForm w14:val="default"/>
+        <w14:numSpacing w14:val="default"/>
+        <w14:stylisticSets/>
+        <w14:cntxtAlts w14:val="0"/>
+      </w:rPr>
     </w:lvl>
     <w:lvl w:ilvl="4">
       <w:start w:val="1"/>
@@ -34119,7 +36345,7 @@
       </w:pPr>
     </w:lvl>
   </w:abstractNum>
-  <w:abstractNum w:abstractNumId="6" w15:restartNumberingAfterBreak="0">
+  <w:abstractNum w:abstractNumId="8" w15:restartNumberingAfterBreak="0">
     <w:nsid w:val="13B53237"/>
     <w:multiLevelType w:val="multilevel"/>
     <w:tmpl w:val="AB08E518"/>
@@ -34208,7 +36434,7 @@
       </w:pPr>
     </w:lvl>
   </w:abstractNum>
-  <w:abstractNum w:abstractNumId="7" w15:restartNumberingAfterBreak="0">
+  <w:abstractNum w:abstractNumId="9" w15:restartNumberingAfterBreak="0">
     <w:nsid w:val="15E7773F"/>
     <w:multiLevelType w:val="multilevel"/>
     <w:tmpl w:val="15E7773F"/>
@@ -34297,7 +36523,7 @@
       </w:pPr>
     </w:lvl>
   </w:abstractNum>
-  <w:abstractNum w:abstractNumId="8" w15:restartNumberingAfterBreak="0">
+  <w:abstractNum w:abstractNumId="10" w15:restartNumberingAfterBreak="0">
     <w:nsid w:val="1C7C75AC"/>
     <w:multiLevelType w:val="hybridMultilevel"/>
     <w:tmpl w:val="FA8A34A6"/>
@@ -34386,7 +36612,7 @@
       </w:pPr>
     </w:lvl>
   </w:abstractNum>
-  <w:abstractNum w:abstractNumId="9" w15:restartNumberingAfterBreak="0">
+  <w:abstractNum w:abstractNumId="11" w15:restartNumberingAfterBreak="0">
     <w:nsid w:val="233A1F5D"/>
     <w:multiLevelType w:val="multilevel"/>
     <w:tmpl w:val="233A1F5D"/>
@@ -34475,7 +36701,7 @@
       </w:pPr>
     </w:lvl>
   </w:abstractNum>
-  <w:abstractNum w:abstractNumId="10" w15:restartNumberingAfterBreak="0">
+  <w:abstractNum w:abstractNumId="12" w15:restartNumberingAfterBreak="0">
     <w:nsid w:val="25A72AAF"/>
     <w:multiLevelType w:val="hybridMultilevel"/>
     <w:tmpl w:val="B59CB45C"/>
@@ -34564,7 +36790,7 @@
       </w:pPr>
     </w:lvl>
   </w:abstractNum>
-  <w:abstractNum w:abstractNumId="11" w15:restartNumberingAfterBreak="0">
+  <w:abstractNum w:abstractNumId="13" w15:restartNumberingAfterBreak="0">
     <w:nsid w:val="2BB32016"/>
     <w:multiLevelType w:val="multilevel"/>
     <w:tmpl w:val="70AABCBC"/>
@@ -34653,7 +36879,7 @@
       </w:pPr>
     </w:lvl>
   </w:abstractNum>
-  <w:abstractNum w:abstractNumId="12" w15:restartNumberingAfterBreak="0">
+  <w:abstractNum w:abstractNumId="14" w15:restartNumberingAfterBreak="0">
     <w:nsid w:val="349E55EC"/>
     <w:multiLevelType w:val="multilevel"/>
     <w:tmpl w:val="69E4DAEE"/>
@@ -34742,7 +36968,7 @@
       </w:pPr>
     </w:lvl>
   </w:abstractNum>
-  <w:abstractNum w:abstractNumId="13" w15:restartNumberingAfterBreak="0">
+  <w:abstractNum w:abstractNumId="15" w15:restartNumberingAfterBreak="0">
     <w:nsid w:val="354674F4"/>
     <w:multiLevelType w:val="multilevel"/>
     <w:tmpl w:val="8EA03C72"/>
@@ -34831,7 +37057,7 @@
       </w:pPr>
     </w:lvl>
   </w:abstractNum>
-  <w:abstractNum w:abstractNumId="14" w15:restartNumberingAfterBreak="0">
+  <w:abstractNum w:abstractNumId="16" w15:restartNumberingAfterBreak="0">
     <w:nsid w:val="3EDA6853"/>
     <w:multiLevelType w:val="multilevel"/>
     <w:tmpl w:val="3EDA6853"/>
@@ -34920,7 +37146,7 @@
       </w:pPr>
     </w:lvl>
   </w:abstractNum>
-  <w:abstractNum w:abstractNumId="15" w15:restartNumberingAfterBreak="0">
+  <w:abstractNum w:abstractNumId="17" w15:restartNumberingAfterBreak="0">
     <w:nsid w:val="47275C04"/>
     <w:multiLevelType w:val="hybridMultilevel"/>
     <w:tmpl w:val="03E84D06"/>
@@ -35009,7 +37235,7 @@
       </w:pPr>
     </w:lvl>
   </w:abstractNum>
-  <w:abstractNum w:abstractNumId="16" w15:restartNumberingAfterBreak="0">
+  <w:abstractNum w:abstractNumId="18" w15:restartNumberingAfterBreak="0">
     <w:nsid w:val="4B8165E5"/>
     <w:multiLevelType w:val="multilevel"/>
     <w:tmpl w:val="D3CCB886"/>
@@ -35098,7 +37324,7 @@
       </w:pPr>
     </w:lvl>
   </w:abstractNum>
-  <w:abstractNum w:abstractNumId="17" w15:restartNumberingAfterBreak="0">
+  <w:abstractNum w:abstractNumId="19" w15:restartNumberingAfterBreak="0">
     <w:nsid w:val="53D56584"/>
     <w:multiLevelType w:val="multilevel"/>
     <w:tmpl w:val="53D56584"/>
@@ -35187,7 +37413,7 @@
       </w:pPr>
     </w:lvl>
   </w:abstractNum>
-  <w:abstractNum w:abstractNumId="18" w15:restartNumberingAfterBreak="0">
+  <w:abstractNum w:abstractNumId="20" w15:restartNumberingAfterBreak="0">
     <w:nsid w:val="5C381100"/>
     <w:multiLevelType w:val="multilevel"/>
     <w:tmpl w:val="5C381100"/>
@@ -35276,7 +37502,7 @@
       </w:pPr>
     </w:lvl>
   </w:abstractNum>
-  <w:abstractNum w:abstractNumId="19" w15:restartNumberingAfterBreak="0">
+  <w:abstractNum w:abstractNumId="21" w15:restartNumberingAfterBreak="0">
     <w:nsid w:val="63AB7624"/>
     <w:multiLevelType w:val="multilevel"/>
     <w:tmpl w:val="63AB7624"/>
@@ -35368,7 +37594,7 @@
       </w:pPr>
     </w:lvl>
   </w:abstractNum>
-  <w:abstractNum w:abstractNumId="20" w15:restartNumberingAfterBreak="0">
+  <w:abstractNum w:abstractNumId="22" w15:restartNumberingAfterBreak="0">
     <w:nsid w:val="6636787C"/>
     <w:multiLevelType w:val="multilevel"/>
     <w:tmpl w:val="6636787C"/>
@@ -35457,7 +37683,7 @@
       </w:pPr>
     </w:lvl>
   </w:abstractNum>
-  <w:abstractNum w:abstractNumId="21" w15:restartNumberingAfterBreak="0">
+  <w:abstractNum w:abstractNumId="23" w15:restartNumberingAfterBreak="0">
     <w:nsid w:val="684861DB"/>
     <w:multiLevelType w:val="multilevel"/>
     <w:tmpl w:val="684861DB"/>
@@ -35546,7 +37772,7 @@
       </w:pPr>
     </w:lvl>
   </w:abstractNum>
-  <w:abstractNum w:abstractNumId="22" w15:restartNumberingAfterBreak="0">
+  <w:abstractNum w:abstractNumId="24" w15:restartNumberingAfterBreak="0">
     <w:nsid w:val="6DB16E3F"/>
     <w:multiLevelType w:val="hybridMultilevel"/>
     <w:tmpl w:val="526453AE"/>
@@ -35636,7 +37862,7 @@
       </w:pPr>
     </w:lvl>
   </w:abstractNum>
-  <w:abstractNum w:abstractNumId="23" w15:restartNumberingAfterBreak="0">
+  <w:abstractNum w:abstractNumId="25" w15:restartNumberingAfterBreak="0">
     <w:nsid w:val="74A40DDE"/>
     <w:multiLevelType w:val="multilevel"/>
     <w:tmpl w:val="74A40DDE"/>
@@ -35725,7 +37951,7 @@
       </w:pPr>
     </w:lvl>
   </w:abstractNum>
-  <w:abstractNum w:abstractNumId="24" w15:restartNumberingAfterBreak="0">
+  <w:abstractNum w:abstractNumId="26" w15:restartNumberingAfterBreak="0">
     <w:nsid w:val="751735EB"/>
     <w:multiLevelType w:val="multilevel"/>
     <w:tmpl w:val="751735EB"/>
@@ -35814,7 +38040,7 @@
       </w:pPr>
     </w:lvl>
   </w:abstractNum>
-  <w:abstractNum w:abstractNumId="25" w15:restartNumberingAfterBreak="0">
+  <w:abstractNum w:abstractNumId="27" w15:restartNumberingAfterBreak="0">
     <w:nsid w:val="75AD2C2D"/>
     <w:multiLevelType w:val="multilevel"/>
     <w:tmpl w:val="57D02124"/>
@@ -35903,7 +38129,7 @@
       </w:pPr>
     </w:lvl>
   </w:abstractNum>
-  <w:abstractNum w:abstractNumId="26" w15:restartNumberingAfterBreak="0">
+  <w:abstractNum w:abstractNumId="28" w15:restartNumberingAfterBreak="0">
     <w:nsid w:val="78577A3F"/>
     <w:multiLevelType w:val="multilevel"/>
     <w:tmpl w:val="8EA03C72"/>
@@ -35993,16 +38219,16 @@
     </w:lvl>
   </w:abstractNum>
   <w:num w:numId="1">
-    <w:abstractNumId w:val="5"/>
+    <w:abstractNumId w:val="7"/>
   </w:num>
   <w:num w:numId="2">
     <w:abstractNumId w:val="1"/>
   </w:num>
   <w:num w:numId="3">
-    <w:abstractNumId w:val="7"/>
+    <w:abstractNumId w:val="9"/>
   </w:num>
   <w:num w:numId="4">
-    <w:abstractNumId w:val="5"/>
+    <w:abstractNumId w:val="7"/>
     <w:lvlOverride w:ilvl="0">
       <w:startOverride w:val="1"/>
     </w:lvlOverride>
@@ -36035,70 +38261,70 @@
     <w:abstractNumId w:val="0"/>
   </w:num>
   <w:num w:numId="6">
+    <w:abstractNumId w:val="18"/>
+  </w:num>
+  <w:num w:numId="7">
+    <w:abstractNumId w:val="13"/>
+  </w:num>
+  <w:num w:numId="8">
+    <w:abstractNumId w:val="28"/>
+  </w:num>
+  <w:num w:numId="9">
+    <w:abstractNumId w:val="27"/>
+  </w:num>
+  <w:num w:numId="10">
+    <w:abstractNumId w:val="25"/>
+  </w:num>
+  <w:num w:numId="11">
+    <w:abstractNumId w:val="21"/>
+  </w:num>
+  <w:num w:numId="12">
+    <w:abstractNumId w:val="23"/>
+  </w:num>
+  <w:num w:numId="13">
+    <w:abstractNumId w:val="19"/>
+  </w:num>
+  <w:num w:numId="14">
     <w:abstractNumId w:val="16"/>
   </w:num>
-  <w:num w:numId="7">
+  <w:num w:numId="15">
+    <w:abstractNumId w:val="6"/>
+  </w:num>
+  <w:num w:numId="16">
+    <w:abstractNumId w:val="8"/>
+  </w:num>
+  <w:num w:numId="17">
     <w:abstractNumId w:val="11"/>
   </w:num>
-  <w:num w:numId="8">
+  <w:num w:numId="18">
+    <w:abstractNumId w:val="14"/>
+  </w:num>
+  <w:num w:numId="19">
     <w:abstractNumId w:val="26"/>
   </w:num>
-  <w:num w:numId="9">
-    <w:abstractNumId w:val="25"/>
+  <w:num w:numId="20">
+    <w:abstractNumId w:val="20"/>
   </w:num>
-  <w:num w:numId="10">
-    <w:abstractNumId w:val="23"/>
+  <w:num w:numId="21">
+    <w:abstractNumId w:val="22"/>
   </w:num>
-  <w:num w:numId="11">
-    <w:abstractNumId w:val="19"/>
-  </w:num>
-  <w:num w:numId="12">
-    <w:abstractNumId w:val="21"/>
-  </w:num>
-  <w:num w:numId="13">
-    <w:abstractNumId w:val="17"/>
-  </w:num>
-  <w:num w:numId="14">
-    <w:abstractNumId w:val="14"/>
-  </w:num>
-  <w:num w:numId="15">
-    <w:abstractNumId w:val="4"/>
-  </w:num>
-  <w:num w:numId="16">
-    <w:abstractNumId w:val="6"/>
-  </w:num>
-  <w:num w:numId="17">
-    <w:abstractNumId w:val="9"/>
-  </w:num>
-  <w:num w:numId="18">
+  <w:num w:numId="22">
     <w:abstractNumId w:val="12"/>
   </w:num>
-  <w:num w:numId="19">
-    <w:abstractNumId w:val="24"/>
-  </w:num>
-  <w:num w:numId="20">
-    <w:abstractNumId w:val="18"/>
-  </w:num>
-  <w:num w:numId="21">
-    <w:abstractNumId w:val="20"/>
-  </w:num>
-  <w:num w:numId="22">
+  <w:num w:numId="23">
     <w:abstractNumId w:val="10"/>
-  </w:num>
-  <w:num w:numId="23">
-    <w:abstractNumId w:val="8"/>
   </w:num>
   <w:num w:numId="24">
     <w:abstractNumId w:val="2"/>
   </w:num>
   <w:num w:numId="25">
+    <w:abstractNumId w:val="17"/>
+  </w:num>
+  <w:num w:numId="26">
     <w:abstractNumId w:val="15"/>
   </w:num>
-  <w:num w:numId="26">
-    <w:abstractNumId w:val="13"/>
-  </w:num>
   <w:num w:numId="27">
-    <w:abstractNumId w:val="7"/>
+    <w:abstractNumId w:val="9"/>
     <w:lvlOverride w:ilvl="0">
       <w:startOverride w:val="1"/>
     </w:lvlOverride>
@@ -36128,10 +38354,19 @@
     </w:lvlOverride>
   </w:num>
   <w:num w:numId="28">
-    <w:abstractNumId w:val="22"/>
+    <w:abstractNumId w:val="24"/>
   </w:num>
   <w:num w:numId="29">
     <w:abstractNumId w:val="3"/>
+  </w:num>
+  <w:num w:numId="30">
+    <w:abstractNumId w:val="4"/>
+  </w:num>
+  <w:num w:numId="31">
+    <w:abstractNumId w:val="5"/>
+  </w:num>
+  <w:num w:numId="32">
+    <w:abstractNumId w:val="7"/>
   </w:num>
 </w:numbering>
 </file>
@@ -36143,6 +38378,9 @@
   </w15:person>
   <w15:person w15:author="Lu, Siyuan [2]">
     <w15:presenceInfo w15:providerId="None" w15:userId="Lu, Siyuan"/>
+  </w15:person>
+  <w15:person w15:author="骁 谭">
+    <w15:presenceInfo w15:providerId="Windows Live" w15:userId="8316048f2e102169"/>
   </w15:person>
 </w15:people>
 </file>
@@ -41408,7 +43646,7 @@
 </file>
 
 <file path=customXml/itemProps2.xml><?xml version="1.0" encoding="utf-8"?>
-<ds:datastoreItem xmlns:ds="http://schemas.openxmlformats.org/officeDocument/2006/customXml" ds:itemID="{D20C7543-6559-4785-A3E0-9C5FB49BAFC5}">
+<ds:datastoreItem xmlns:ds="http://schemas.openxmlformats.org/officeDocument/2006/customXml" ds:itemID="{38C0082B-022B-46E2-82D4-ABD4F7F1C766}">
   <ds:schemaRefs>
     <ds:schemaRef ds:uri="http://schemas.openxmlformats.org/officeDocument/2006/bibliography"/>
   </ds:schemaRefs>

</xml_diff>

<commit_message>
peparate and add physics design for ES
peparate and add physics design for ES
</commit_message>
<xml_diff>
--- a/docs/Temage开发文档.docx
+++ b/docs/Temage开发文档.docx
@@ -12770,19 +12770,19 @@
         </w:numPr>
       </w:pPr>
       <w:bookmarkStart w:id="1" w:name="_Toc403425379"/>
-      <w:bookmarkStart w:id="2" w:name="_Toc363084172"/>
-      <w:bookmarkStart w:id="3" w:name="_Toc331238737"/>
-      <w:bookmarkStart w:id="4" w:name="_Toc331243571"/>
-      <w:bookmarkStart w:id="5" w:name="_Toc331243750"/>
-      <w:bookmarkStart w:id="6" w:name="_Toc331545151"/>
-      <w:bookmarkStart w:id="7" w:name="_Toc320869659"/>
-      <w:bookmarkStart w:id="8" w:name="_Toc1459652"/>
+      <w:bookmarkStart w:id="2" w:name="_Toc1459652"/>
+      <w:bookmarkStart w:id="3" w:name="_Toc363084172"/>
+      <w:bookmarkStart w:id="4" w:name="_Toc331238737"/>
+      <w:bookmarkStart w:id="5" w:name="_Toc331243571"/>
+      <w:bookmarkStart w:id="6" w:name="_Toc331243750"/>
+      <w:bookmarkStart w:id="7" w:name="_Toc331545151"/>
+      <w:bookmarkStart w:id="8" w:name="_Toc320869659"/>
       <w:r>
         <w:lastRenderedPageBreak/>
         <w:t>引言</w:t>
       </w:r>
       <w:bookmarkEnd w:id="1"/>
-      <w:bookmarkEnd w:id="8"/>
+      <w:bookmarkEnd w:id="2"/>
     </w:p>
     <w:p>
       <w:pPr>
@@ -14027,14 +14027,12 @@
         <w:spacing w:line="300" w:lineRule="auto"/>
         <w:ind w:firstLine="420"/>
       </w:pPr>
-      <w:proofErr w:type="spellStart"/>
       <w:r>
         <w:rPr>
           <w:rFonts w:hint="eastAsia"/>
         </w:rPr>
         <w:t>kubernetes</w:t>
       </w:r>
-      <w:proofErr w:type="spellEnd"/>
       <w:r>
         <w:rPr>
           <w:rFonts w:hint="eastAsia"/>
@@ -14263,14 +14261,14 @@
         <w:rPr>
           <w:rFonts w:hint="eastAsia"/>
         </w:rPr>
-        <w:t>微服</w:t>
+        <w:t>微服务</w:t>
       </w:r>
       <w:proofErr w:type="gramEnd"/>
       <w:r>
         <w:rPr>
           <w:rFonts w:hint="eastAsia"/>
         </w:rPr>
-        <w:t>务的统一方法。</w:t>
+        <w:t>的统一方法。</w:t>
       </w:r>
     </w:p>
     <w:p>
@@ -14459,12 +14457,12 @@
         </w:rPr>
         <w:t xml:space="preserve">[4] </w:t>
       </w:r>
-      <w:bookmarkEnd w:id="2"/>
       <w:bookmarkEnd w:id="3"/>
       <w:bookmarkEnd w:id="4"/>
       <w:bookmarkEnd w:id="5"/>
       <w:bookmarkEnd w:id="6"/>
       <w:bookmarkEnd w:id="7"/>
+      <w:bookmarkEnd w:id="8"/>
       <w:r>
         <w:t>Lai S, Xu L, Liu K, et al. Recurrent Convolutional Neural Networks for Text Classification[C]//AAAI. 2015, 333: 2267-2273.</w:t>
       </w:r>
@@ -14486,17 +14484,17 @@
       <w:pPr>
         <w:pStyle w:val="2"/>
       </w:pPr>
-      <w:bookmarkStart w:id="32" w:name="_Toc331243752"/>
-      <w:bookmarkStart w:id="33" w:name="_Toc331238739"/>
-      <w:bookmarkStart w:id="34" w:name="_Toc331243573"/>
-      <w:bookmarkStart w:id="35" w:name="_Toc1459658"/>
+      <w:bookmarkStart w:id="32" w:name="_Toc1459658"/>
+      <w:bookmarkStart w:id="33" w:name="_Toc331243752"/>
+      <w:bookmarkStart w:id="34" w:name="_Toc331238739"/>
+      <w:bookmarkStart w:id="35" w:name="_Toc331243573"/>
       <w:r>
         <w:rPr>
           <w:rFonts w:hint="eastAsia"/>
         </w:rPr>
         <w:t>项目定位</w:t>
       </w:r>
-      <w:bookmarkEnd w:id="35"/>
+      <w:bookmarkEnd w:id="32"/>
     </w:p>
     <w:p>
       <w:pPr>
@@ -14772,9 +14770,9 @@
       <w:r>
         <w:t>项目目标</w:t>
       </w:r>
-      <w:bookmarkEnd w:id="32"/>
       <w:bookmarkEnd w:id="33"/>
       <w:bookmarkEnd w:id="34"/>
+      <w:bookmarkEnd w:id="35"/>
       <w:bookmarkEnd w:id="38"/>
       <w:bookmarkEnd w:id="39"/>
     </w:p>
@@ -15669,14 +15667,14 @@
         <w:rPr>
           <w:rFonts w:hint="eastAsia"/>
         </w:rPr>
-        <w:t>长比</w:t>
+        <w:t>长比例</w:t>
       </w:r>
       <w:proofErr w:type="gramEnd"/>
       <w:r>
         <w:rPr>
           <w:rFonts w:hint="eastAsia"/>
         </w:rPr>
-        <w:t>例超过</w:t>
+        <w:t>超过</w:t>
       </w:r>
       <w:r>
         <w:rPr>
@@ -16482,23 +16480,23 @@
       <w:pPr>
         <w:pStyle w:val="2"/>
       </w:pPr>
-      <w:bookmarkStart w:id="65" w:name="_Toc300751596"/>
-      <w:bookmarkStart w:id="66" w:name="_Toc363084180"/>
-      <w:bookmarkStart w:id="67" w:name="_Toc331243603"/>
-      <w:bookmarkStart w:id="68" w:name="_Toc331238830"/>
-      <w:bookmarkStart w:id="69" w:name="_Toc331545160"/>
-      <w:bookmarkStart w:id="70" w:name="_Toc331243703"/>
-      <w:bookmarkStart w:id="71" w:name="_Toc331243782"/>
-      <w:bookmarkStart w:id="72" w:name="_Toc331238769"/>
-      <w:bookmarkStart w:id="73" w:name="_Toc331243882"/>
-      <w:bookmarkStart w:id="74" w:name="_Toc1459667"/>
+      <w:bookmarkStart w:id="65" w:name="_Toc1459667"/>
+      <w:bookmarkStart w:id="66" w:name="_Toc300751596"/>
+      <w:bookmarkStart w:id="67" w:name="_Toc363084180"/>
+      <w:bookmarkStart w:id="68" w:name="_Toc331243603"/>
+      <w:bookmarkStart w:id="69" w:name="_Toc331238830"/>
+      <w:bookmarkStart w:id="70" w:name="_Toc331545160"/>
+      <w:bookmarkStart w:id="71" w:name="_Toc331243703"/>
+      <w:bookmarkStart w:id="72" w:name="_Toc331243782"/>
+      <w:bookmarkStart w:id="73" w:name="_Toc331238769"/>
+      <w:bookmarkStart w:id="74" w:name="_Toc331243882"/>
       <w:r>
         <w:rPr>
           <w:rFonts w:hint="eastAsia"/>
         </w:rPr>
         <w:t>系统亮点</w:t>
       </w:r>
-      <w:bookmarkEnd w:id="74"/>
+      <w:bookmarkEnd w:id="65"/>
     </w:p>
     <w:p>
       <w:pPr>
@@ -18234,8 +18232,8 @@
         <w:lastRenderedPageBreak/>
         <w:t>可行性分析</w:t>
       </w:r>
-      <w:bookmarkEnd w:id="65"/>
       <w:bookmarkEnd w:id="66"/>
+      <w:bookmarkEnd w:id="67"/>
       <w:bookmarkEnd w:id="85"/>
     </w:p>
     <w:p>
@@ -18335,14 +18333,14 @@
       </w:pPr>
       <w:bookmarkStart w:id="92" w:name="_Toc300751605"/>
       <w:bookmarkStart w:id="93" w:name="_Toc363084191"/>
-      <w:bookmarkStart w:id="94" w:name="_Toc255826541"/>
-      <w:bookmarkStart w:id="95" w:name="_Toc1459681"/>
+      <w:bookmarkStart w:id="94" w:name="_Toc1459681"/>
+      <w:bookmarkStart w:id="95" w:name="_Toc255826541"/>
       <w:r>
         <w:t>技术可行性分析</w:t>
       </w:r>
       <w:bookmarkEnd w:id="92"/>
       <w:bookmarkEnd w:id="93"/>
-      <w:bookmarkEnd w:id="95"/>
+      <w:bookmarkEnd w:id="94"/>
     </w:p>
     <w:p>
       <w:pPr>
@@ -18564,7 +18562,7 @@
         <w:pStyle w:val="3"/>
       </w:pPr>
       <w:bookmarkStart w:id="99" w:name="_Toc1459683"/>
-      <w:bookmarkEnd w:id="94"/>
+      <w:bookmarkEnd w:id="95"/>
       <w:r>
         <w:rPr>
           <w:rFonts w:hint="eastAsia"/>
@@ -19357,9 +19355,6 @@
     <w:p>
       <w:pPr>
         <w:pStyle w:val="3"/>
-        <w:rPr>
-          <w:rFonts w:hint="eastAsia"/>
-        </w:rPr>
       </w:pPr>
       <w:bookmarkStart w:id="104" w:name="_Toc1459688"/>
       <w:r>
@@ -20938,23 +20933,15 @@
               <w:spacing w:line="300" w:lineRule="auto"/>
               <w:jc w:val="center"/>
               <w:rPr>
+                <w:szCs w:val="21"/>
+              </w:rPr>
+            </w:pPr>
+            <w:r>
+              <w:rPr>
                 <w:rFonts w:hint="eastAsia"/>
                 <w:szCs w:val="21"/>
               </w:rPr>
-            </w:pPr>
-            <w:r>
-              <w:rPr>
-                <w:rFonts w:hint="eastAsia"/>
-                <w:szCs w:val="21"/>
-              </w:rPr>
-              <w:t>作品</w:t>
-            </w:r>
-            <w:r>
-              <w:rPr>
-                <w:rFonts w:hint="eastAsia"/>
-                <w:szCs w:val="21"/>
-              </w:rPr>
-              <w:t>反馈</w:t>
+              <w:t>作品反馈</w:t>
             </w:r>
           </w:p>
         </w:tc>
@@ -20973,7 +20960,6 @@
               <w:spacing w:line="300" w:lineRule="auto"/>
               <w:jc w:val="center"/>
               <w:rPr>
-                <w:rFonts w:hint="eastAsia"/>
                 <w:szCs w:val="21"/>
               </w:rPr>
             </w:pPr>
@@ -21015,7 +21001,6 @@
               <w:spacing w:line="300" w:lineRule="auto"/>
               <w:jc w:val="center"/>
               <w:rPr>
-                <w:rFonts w:hint="eastAsia"/>
                 <w:szCs w:val="21"/>
               </w:rPr>
             </w:pPr>
@@ -21725,19 +21710,19 @@
       <w:pPr>
         <w:pStyle w:val="2"/>
       </w:pPr>
-      <w:bookmarkStart w:id="140" w:name="_Toc331545195"/>
-      <w:bookmarkStart w:id="141" w:name="_Toc331238761"/>
-      <w:bookmarkStart w:id="142" w:name="_Toc331243595"/>
-      <w:bookmarkStart w:id="143" w:name="_Toc363084254"/>
-      <w:bookmarkStart w:id="144" w:name="_Toc331243774"/>
-      <w:bookmarkStart w:id="145" w:name="_Toc1459697"/>
+      <w:bookmarkStart w:id="140" w:name="_Toc1459697"/>
+      <w:bookmarkStart w:id="141" w:name="_Toc331545195"/>
+      <w:bookmarkStart w:id="142" w:name="_Toc331238761"/>
+      <w:bookmarkStart w:id="143" w:name="_Toc331243595"/>
+      <w:bookmarkStart w:id="144" w:name="_Toc363084254"/>
+      <w:bookmarkStart w:id="145" w:name="_Toc331243774"/>
       <w:r>
         <w:rPr>
           <w:rFonts w:hint="eastAsia"/>
         </w:rPr>
         <w:t>性能需求</w:t>
       </w:r>
-      <w:bookmarkEnd w:id="145"/>
+      <w:bookmarkEnd w:id="140"/>
     </w:p>
     <w:p>
       <w:pPr>
@@ -23569,11 +23554,11 @@
         <w:lastRenderedPageBreak/>
         <w:t>用例图</w:t>
       </w:r>
-      <w:bookmarkEnd w:id="140"/>
       <w:bookmarkEnd w:id="141"/>
       <w:bookmarkEnd w:id="142"/>
       <w:bookmarkEnd w:id="143"/>
       <w:bookmarkEnd w:id="144"/>
+      <w:bookmarkEnd w:id="145"/>
       <w:bookmarkEnd w:id="153"/>
     </w:p>
     <w:p>
@@ -32078,13 +32063,13 @@
         </w:rPr>
         <w:t>为保证用户的文字图片的版权，用户可以选择在生成的长图上使用本平台的水印，以保障自己的权益。</w:t>
       </w:r>
-      <w:bookmarkEnd w:id="67"/>
       <w:bookmarkEnd w:id="68"/>
       <w:bookmarkEnd w:id="69"/>
       <w:bookmarkEnd w:id="70"/>
       <w:bookmarkEnd w:id="71"/>
       <w:bookmarkEnd w:id="72"/>
       <w:bookmarkEnd w:id="73"/>
+      <w:bookmarkEnd w:id="74"/>
     </w:p>
     <w:p>
       <w:pPr>
@@ -32461,11 +32446,6 @@
       </w:r>
     </w:p>
     <w:p>
-      <w:pPr>
-        <w:rPr>
-          <w:rFonts w:hint="eastAsia"/>
-        </w:rPr>
-      </w:pPr>
       <w:r>
         <w:tab/>
       </w:r>
@@ -32680,6 +32660,375 @@
     </w:p>
     <w:p>
       <w:pPr>
+        <w:jc w:val="left"/>
+        <w:rPr>
+          <w:rFonts w:hint="eastAsia"/>
+        </w:rPr>
+      </w:pPr>
+      <w:r>
+        <w:rPr>
+          <w:rFonts w:hint="eastAsia"/>
+        </w:rPr>
+        <w:t>Temage</w:t>
+      </w:r>
+      <w:r>
+        <w:rPr>
+          <w:rFonts w:hint="eastAsia"/>
+        </w:rPr>
+        <w:t>使用</w:t>
+      </w:r>
+      <w:proofErr w:type="spellStart"/>
+      <w:r>
+        <w:rPr>
+          <w:rFonts w:hint="eastAsia"/>
+        </w:rPr>
+        <w:t>Elastic</w:t>
+      </w:r>
+      <w:r>
+        <w:t>S</w:t>
+      </w:r>
+      <w:r>
+        <w:rPr>
+          <w:rFonts w:hint="eastAsia"/>
+        </w:rPr>
+        <w:t>earch</w:t>
+      </w:r>
+      <w:proofErr w:type="spellEnd"/>
+      <w:r>
+        <w:rPr>
+          <w:rFonts w:hint="eastAsia"/>
+        </w:rPr>
+        <w:t>（以下简称</w:t>
+      </w:r>
+      <w:r>
+        <w:rPr>
+          <w:rFonts w:hint="eastAsia"/>
+        </w:rPr>
+        <w:t>E</w:t>
+      </w:r>
+      <w:r>
+        <w:t>S</w:t>
+      </w:r>
+      <w:r>
+        <w:rPr>
+          <w:rFonts w:hint="eastAsia"/>
+        </w:rPr>
+        <w:t>）实现搜索，</w:t>
+      </w:r>
+      <w:r>
+        <w:t>ES</w:t>
+      </w:r>
+      <w:r>
+        <w:rPr>
+          <w:rFonts w:hint="eastAsia"/>
+        </w:rPr>
+        <w:t>创建</w:t>
+      </w:r>
+      <w:r>
+        <w:rPr>
+          <w:rFonts w:hint="eastAsia"/>
+        </w:rPr>
+        <w:t>Index</w:t>
+      </w:r>
+      <w:r>
+        <w:rPr>
+          <w:rFonts w:hint="eastAsia"/>
+        </w:rPr>
+        <w:t>加速搜索。</w:t>
+      </w:r>
+    </w:p>
+    <w:p>
+      <w:pPr>
+        <w:jc w:val="center"/>
+      </w:pPr>
+      <w:r>
+        <w:rPr>
+          <w:rFonts w:hint="eastAsia"/>
+          <w:noProof/>
+        </w:rPr>
+        <w:drawing>
+          <wp:inline distT="0" distB="0" distL="0" distR="0" wp14:anchorId="38ABD10C" wp14:editId="327F7F0B">
+            <wp:extent cx="3169553" cy="3947160"/>
+            <wp:effectExtent l="0" t="0" r="0" b="0"/>
+            <wp:docPr id="21" name="图片 21"/>
+            <wp:cNvGraphicFramePr>
+              <a:graphicFrameLocks xmlns:a="http://schemas.openxmlformats.org/drawingml/2006/main" noChangeAspect="1"/>
+            </wp:cNvGraphicFramePr>
+            <a:graphic xmlns:a="http://schemas.openxmlformats.org/drawingml/2006/main">
+              <a:graphicData uri="http://schemas.openxmlformats.org/drawingml/2006/picture">
+                <pic:pic xmlns:pic="http://schemas.openxmlformats.org/drawingml/2006/picture">
+                  <pic:nvPicPr>
+                    <pic:cNvPr id="1" name="map.png"/>
+                    <pic:cNvPicPr/>
+                  </pic:nvPicPr>
+                  <pic:blipFill rotWithShape="1">
+                    <a:blip r:embed="rId37" cstate="print">
+                      <a:extLst>
+                        <a:ext uri="{28A0092B-C50C-407E-A947-70E740481C1C}">
+                          <a14:useLocalDpi xmlns:a14="http://schemas.microsoft.com/office/drawing/2010/main" val="0"/>
+                        </a:ext>
+                      </a:extLst>
+                    </a:blip>
+                    <a:srcRect l="5932" t="7146" r="5916" b="7396"/>
+                    <a:stretch/>
+                  </pic:blipFill>
+                  <pic:spPr bwMode="auto">
+                    <a:xfrm>
+                      <a:off x="0" y="0"/>
+                      <a:ext cx="3175401" cy="3954443"/>
+                    </a:xfrm>
+                    <a:prstGeom prst="rect">
+                      <a:avLst/>
+                    </a:prstGeom>
+                    <a:ln>
+                      <a:noFill/>
+                    </a:ln>
+                    <a:extLst>
+                      <a:ext uri="{53640926-AAD7-44D8-BBD7-CCE9431645EC}">
+                        <a14:shadowObscured xmlns:a14="http://schemas.microsoft.com/office/drawing/2010/main"/>
+                      </a:ext>
+                    </a:extLst>
+                  </pic:spPr>
+                </pic:pic>
+              </a:graphicData>
+            </a:graphic>
+          </wp:inline>
+        </w:drawing>
+      </w:r>
+    </w:p>
+    <w:p>
+      <w:pPr>
+        <w:jc w:val="left"/>
+      </w:pPr>
+      <w:r>
+        <w:rPr>
+          <w:rFonts w:hint="eastAsia"/>
+        </w:rPr>
+        <w:t>图</w:t>
+      </w:r>
+      <w:r>
+        <w:rPr>
+          <w:rFonts w:hint="eastAsia"/>
+        </w:rPr>
+        <w:t>xx</w:t>
+      </w:r>
+      <w:r>
+        <w:rPr>
+          <w:rFonts w:hint="eastAsia"/>
+        </w:rPr>
+        <w:t>为</w:t>
+      </w:r>
+      <w:r>
+        <w:rPr>
+          <w:rFonts w:hint="eastAsia"/>
+        </w:rPr>
+        <w:t>Index</w:t>
+      </w:r>
+      <w:r>
+        <w:rPr>
+          <w:rFonts w:hint="eastAsia"/>
+        </w:rPr>
+        <w:t>的配置，一共存在三个</w:t>
+      </w:r>
+      <w:r>
+        <w:rPr>
+          <w:rFonts w:hint="eastAsia"/>
+        </w:rPr>
+        <w:t>Field</w:t>
+      </w:r>
+      <w:r>
+        <w:rPr>
+          <w:rFonts w:hint="eastAsia"/>
+        </w:rPr>
+        <w:t>——</w:t>
+      </w:r>
+      <w:r>
+        <w:rPr>
+          <w:rFonts w:hint="eastAsia"/>
+        </w:rPr>
+        <w:t>text</w:t>
+      </w:r>
+      <w:r>
+        <w:rPr>
+          <w:rFonts w:hint="eastAsia"/>
+        </w:rPr>
+        <w:t>，</w:t>
+      </w:r>
+      <w:r>
+        <w:rPr>
+          <w:rFonts w:hint="eastAsia"/>
+        </w:rPr>
+        <w:t>style</w:t>
+      </w:r>
+      <w:r>
+        <w:rPr>
+          <w:rFonts w:hint="eastAsia"/>
+        </w:rPr>
+        <w:t>，</w:t>
+      </w:r>
+      <w:r>
+        <w:t>ID</w:t>
+      </w:r>
+      <w:r>
+        <w:rPr>
+          <w:rFonts w:hint="eastAsia"/>
+        </w:rPr>
+        <w:t>。</w:t>
+      </w:r>
+      <w:r>
+        <w:t>title</w:t>
+      </w:r>
+      <w:r>
+        <w:rPr>
+          <w:rFonts w:hint="eastAsia"/>
+        </w:rPr>
+        <w:t>储存文章标题，使用</w:t>
+      </w:r>
+      <w:proofErr w:type="spellStart"/>
+      <w:r>
+        <w:rPr>
+          <w:rFonts w:hint="eastAsia"/>
+        </w:rPr>
+        <w:t>ik</w:t>
+      </w:r>
+      <w:proofErr w:type="spellEnd"/>
+      <w:r>
+        <w:rPr>
+          <w:rFonts w:hint="eastAsia"/>
+        </w:rPr>
+        <w:t>分词器进行处理；</w:t>
+      </w:r>
+      <w:r>
+        <w:rPr>
+          <w:rFonts w:hint="eastAsia"/>
+        </w:rPr>
+        <w:t>style</w:t>
+      </w:r>
+      <w:r>
+        <w:rPr>
+          <w:rFonts w:hint="eastAsia"/>
+        </w:rPr>
+        <w:t>储存作品可能风格的列表，</w:t>
+      </w:r>
+      <w:r>
+        <w:rPr>
+          <w:rFonts w:hint="eastAsia"/>
+        </w:rPr>
+        <w:t>I</w:t>
+      </w:r>
+      <w:r>
+        <w:t>D</w:t>
+      </w:r>
+      <w:r>
+        <w:rPr>
+          <w:rFonts w:hint="eastAsia"/>
+        </w:rPr>
+        <w:t>存储</w:t>
+      </w:r>
+      <w:r>
+        <w:rPr>
+          <w:rFonts w:hint="eastAsia"/>
+        </w:rPr>
+        <w:t>My</w:t>
+      </w:r>
+      <w:r>
+        <w:t>SQL</w:t>
+      </w:r>
+      <w:r>
+        <w:rPr>
+          <w:rFonts w:hint="eastAsia"/>
+        </w:rPr>
+        <w:t>数据库主键。</w:t>
+      </w:r>
+    </w:p>
+    <w:p>
+      <w:pPr>
+        <w:jc w:val="center"/>
+      </w:pPr>
+      <w:r>
+        <w:rPr>
+          <w:rFonts w:hint="eastAsia"/>
+          <w:noProof/>
+        </w:rPr>
+        <w:lastRenderedPageBreak/>
+        <w:drawing>
+          <wp:inline distT="0" distB="0" distL="0" distR="0" wp14:anchorId="60399FFC" wp14:editId="1DBB8255">
+            <wp:extent cx="3084181" cy="3634105"/>
+            <wp:effectExtent l="0" t="0" r="2540" b="4445"/>
+            <wp:docPr id="2" name="图片 2"/>
+            <wp:cNvGraphicFramePr>
+              <a:graphicFrameLocks xmlns:a="http://schemas.openxmlformats.org/drawingml/2006/main" noChangeAspect="1"/>
+            </wp:cNvGraphicFramePr>
+            <a:graphic xmlns:a="http://schemas.openxmlformats.org/drawingml/2006/main">
+              <a:graphicData uri="http://schemas.openxmlformats.org/drawingml/2006/picture">
+                <pic:pic xmlns:pic="http://schemas.openxmlformats.org/drawingml/2006/picture">
+                  <pic:nvPicPr>
+                    <pic:cNvPr id="2" name="search.png"/>
+                    <pic:cNvPicPr/>
+                  </pic:nvPicPr>
+                  <pic:blipFill>
+                    <a:blip r:embed="rId38" cstate="print">
+                      <a:extLst>
+                        <a:ext uri="{28A0092B-C50C-407E-A947-70E740481C1C}">
+                          <a14:useLocalDpi xmlns:a14="http://schemas.microsoft.com/office/drawing/2010/main" val="0"/>
+                        </a:ext>
+                      </a:extLst>
+                    </a:blip>
+                    <a:stretch>
+                      <a:fillRect/>
+                    </a:stretch>
+                  </pic:blipFill>
+                  <pic:spPr>
+                    <a:xfrm>
+                      <a:off x="0" y="0"/>
+                      <a:ext cx="3089336" cy="3640179"/>
+                    </a:xfrm>
+                    <a:prstGeom prst="rect">
+                      <a:avLst/>
+                    </a:prstGeom>
+                  </pic:spPr>
+                </pic:pic>
+              </a:graphicData>
+            </a:graphic>
+          </wp:inline>
+        </w:drawing>
+      </w:r>
+    </w:p>
+    <w:p>
+      <w:pPr>
+        <w:jc w:val="left"/>
+      </w:pPr>
+      <w:r>
+        <w:rPr>
+          <w:rFonts w:hint="eastAsia"/>
+        </w:rPr>
+        <w:t>我们使用上述的搜索规则实现</w:t>
+      </w:r>
+      <w:r>
+        <w:t>T</w:t>
+      </w:r>
+      <w:r>
+        <w:rPr>
+          <w:rFonts w:hint="eastAsia"/>
+        </w:rPr>
+        <w:t>emage</w:t>
+      </w:r>
+      <w:r>
+        <w:rPr>
+          <w:rFonts w:hint="eastAsia"/>
+        </w:rPr>
+        <w:t>的搜索功能。</w:t>
+      </w:r>
+    </w:p>
+    <w:p>
+      <w:pPr>
+        <w:rPr>
+          <w:rFonts w:hint="eastAsia"/>
+        </w:rPr>
+      </w:pPr>
+    </w:p>
+    <w:p>
+      <w:pPr>
         <w:pStyle w:val="3"/>
         <w:numPr>
           <w:ilvl w:val="2"/>
@@ -32700,6 +33049,532 @@
     </w:p>
     <w:p>
       <w:pPr>
+        <w:jc w:val="center"/>
+      </w:pPr>
+      <w:r>
+        <w:rPr>
+          <w:rFonts w:hint="eastAsia"/>
+        </w:rPr>
+        <w:drawing>
+          <wp:inline distT="0" distB="0" distL="0" distR="0" wp14:anchorId="1CE1A966" wp14:editId="182C6428">
+            <wp:extent cx="5274310" cy="2894330"/>
+            <wp:effectExtent l="0" t="0" r="2540" b="1270"/>
+            <wp:docPr id="22" name="图片 22"/>
+            <wp:cNvGraphicFramePr>
+              <a:graphicFrameLocks xmlns:a="http://schemas.openxmlformats.org/drawingml/2006/main" noChangeAspect="1"/>
+            </wp:cNvGraphicFramePr>
+            <a:graphic xmlns:a="http://schemas.openxmlformats.org/drawingml/2006/main">
+              <a:graphicData uri="http://schemas.openxmlformats.org/drawingml/2006/picture">
+                <pic:pic xmlns:pic="http://schemas.openxmlformats.org/drawingml/2006/picture">
+                  <pic:nvPicPr>
+                    <pic:cNvPr id="3" name="91R$8_C9HP[XTPI@NP}JS14.png"/>
+                    <pic:cNvPicPr/>
+                  </pic:nvPicPr>
+                  <pic:blipFill>
+                    <a:blip r:embed="rId39">
+                      <a:extLst>
+                        <a:ext uri="{28A0092B-C50C-407E-A947-70E740481C1C}">
+                          <a14:useLocalDpi xmlns:a14="http://schemas.microsoft.com/office/drawing/2010/main" val="0"/>
+                        </a:ext>
+                      </a:extLst>
+                    </a:blip>
+                    <a:stretch>
+                      <a:fillRect/>
+                    </a:stretch>
+                  </pic:blipFill>
+                  <pic:spPr>
+                    <a:xfrm>
+                      <a:off x="0" y="0"/>
+                      <a:ext cx="5274310" cy="2894330"/>
+                    </a:xfrm>
+                    <a:prstGeom prst="rect">
+                      <a:avLst/>
+                    </a:prstGeom>
+                  </pic:spPr>
+                </pic:pic>
+              </a:graphicData>
+            </a:graphic>
+          </wp:inline>
+        </w:drawing>
+      </w:r>
+    </w:p>
+    <w:p>
+      <w:pPr>
+        <w:jc w:val="center"/>
+        <w:rPr>
+          <w:rFonts w:hint="eastAsia"/>
+        </w:rPr>
+      </w:pPr>
+      <w:r>
+        <w:rPr>
+          <w:rFonts w:hint="eastAsia"/>
+        </w:rPr>
+        <w:t>图</w:t>
+      </w:r>
+      <w:proofErr w:type="spellStart"/>
+      <w:r>
+        <w:rPr>
+          <w:rFonts w:hint="eastAsia"/>
+        </w:rPr>
+        <w:t>x.x</w:t>
+      </w:r>
+      <w:proofErr w:type="spellEnd"/>
+      <w:r>
+        <w:t xml:space="preserve"> ES</w:t>
+      </w:r>
+      <w:r>
+        <w:rPr>
+          <w:rFonts w:hint="eastAsia"/>
+        </w:rPr>
+        <w:t>物理结构图</w:t>
+      </w:r>
+    </w:p>
+    <w:p>
+      <w:pPr>
+        <w:numPr>
+          <w:ilvl w:val="0"/>
+          <w:numId w:val="34"/>
+        </w:numPr>
+      </w:pPr>
+      <w:r>
+        <w:t>ES index</w:t>
+      </w:r>
+    </w:p>
+    <w:p>
+      <w:r>
+        <w:rPr>
+          <w:rFonts w:hint="eastAsia"/>
+        </w:rPr>
+        <w:t>E</w:t>
+      </w:r>
+      <w:r>
+        <w:t>S</w:t>
+      </w:r>
+      <w:r>
+        <w:rPr>
+          <w:rFonts w:hint="eastAsia"/>
+        </w:rPr>
+        <w:t>建立索引的基本结构如图</w:t>
+      </w:r>
+      <w:r>
+        <w:rPr>
+          <w:rFonts w:hint="eastAsia"/>
+        </w:rPr>
+        <w:t>X</w:t>
+      </w:r>
+      <w:r>
+        <w:t>.X</w:t>
+      </w:r>
+      <w:r>
+        <w:rPr>
+          <w:rFonts w:hint="eastAsia"/>
+        </w:rPr>
+        <w:t>，</w:t>
+      </w:r>
+      <w:r>
+        <w:rPr>
+          <w:rFonts w:hint="eastAsia"/>
+        </w:rPr>
+        <w:t>T</w:t>
+      </w:r>
+      <w:r>
+        <w:t>erm Index</w:t>
+      </w:r>
+      <w:r>
+        <w:rPr>
+          <w:rFonts w:hint="eastAsia"/>
+        </w:rPr>
+        <w:t>通过</w:t>
+      </w:r>
+      <w:r>
+        <w:t>FST</w:t>
+      </w:r>
+      <w:r>
+        <w:t>（</w:t>
+      </w:r>
+      <w:r>
+        <w:t>Finite State Transducers</w:t>
+      </w:r>
+      <w:r>
+        <w:t>）</w:t>
+      </w:r>
+      <w:r>
+        <w:rPr>
+          <w:rFonts w:hint="eastAsia"/>
+        </w:rPr>
+        <w:t>的压缩技术，其大小压缩到可以缓存在内存中。从</w:t>
+      </w:r>
+      <w:r>
+        <w:t>term index</w:t>
+      </w:r>
+      <w:r>
+        <w:t>查到对应的</w:t>
+      </w:r>
+      <w:r>
+        <w:t>term dictionary</w:t>
+      </w:r>
+      <w:r>
+        <w:t>的</w:t>
+      </w:r>
+      <w:r>
+        <w:t>block</w:t>
+      </w:r>
+      <w:r>
+        <w:t>位置之后，再去磁盘上找</w:t>
+      </w:r>
+      <w:r>
+        <w:t>term</w:t>
+      </w:r>
+      <w:r>
+        <w:t>，大大减少了磁盘随机读的次数。</w:t>
+      </w:r>
+    </w:p>
+    <w:p>
+      <w:pPr>
+        <w:numPr>
+          <w:ilvl w:val="0"/>
+          <w:numId w:val="34"/>
+        </w:numPr>
+      </w:pPr>
+      <w:r>
+        <w:rPr>
+          <w:rFonts w:hint="eastAsia"/>
+        </w:rPr>
+        <w:lastRenderedPageBreak/>
+        <w:t>（主）分片</w:t>
+      </w:r>
+    </w:p>
+    <w:p>
+      <w:r>
+        <w:rPr>
+          <w:rFonts w:hint="eastAsia"/>
+        </w:rPr>
+        <w:t>T</w:t>
+      </w:r>
+      <w:r>
+        <w:t>emage</w:t>
+      </w:r>
+      <w:r>
+        <w:t>结合</w:t>
+      </w:r>
+      <w:r>
+        <w:rPr>
+          <w:rFonts w:hint="eastAsia"/>
+        </w:rPr>
+        <w:t>E</w:t>
+      </w:r>
+      <w:r>
+        <w:t>S</w:t>
+      </w:r>
+      <w:r>
+        <w:t>与</w:t>
+      </w:r>
+      <w:r>
+        <w:t>kubernetes</w:t>
+      </w:r>
+      <w:r>
+        <w:rPr>
+          <w:rFonts w:hint="eastAsia"/>
+        </w:rPr>
+        <w:t>在</w:t>
+      </w:r>
+      <w:r>
+        <w:rPr>
+          <w:rFonts w:hint="eastAsia"/>
+        </w:rPr>
+        <w:t>E</w:t>
+      </w:r>
+      <w:r>
+        <w:t>S</w:t>
+      </w:r>
+      <w:r>
+        <w:t>中设置分片</w:t>
+      </w:r>
+      <w:r>
+        <w:rPr>
+          <w:rFonts w:hint="eastAsia"/>
+        </w:rPr>
+        <w:t>实现分布式搜索，</w:t>
+      </w:r>
+      <w:r>
+        <w:t>ES</w:t>
+      </w:r>
+      <w:r>
+        <w:t>中所有数据均衡的存储在集群中各个节点的分片中，会影响</w:t>
+      </w:r>
+      <w:r>
+        <w:t>ES</w:t>
+      </w:r>
+      <w:r>
+        <w:t>的性能、安全和稳定性。</w:t>
+      </w:r>
+    </w:p>
+    <w:p>
+      <w:pPr>
+        <w:numPr>
+          <w:ilvl w:val="0"/>
+          <w:numId w:val="34"/>
+        </w:numPr>
+      </w:pPr>
+      <w:r>
+        <w:t>副本分片</w:t>
+      </w:r>
+    </w:p>
+    <w:p>
+      <w:pPr>
+        <w:jc w:val="center"/>
+      </w:pPr>
+      <w:r>
+        <w:rPr>
+          <w:rFonts w:hint="eastAsia"/>
+        </w:rPr>
+        <w:drawing>
+          <wp:inline distT="0" distB="0" distL="0" distR="0" wp14:anchorId="7A0B0B8C" wp14:editId="14C702D5">
+            <wp:extent cx="3515360" cy="1884468"/>
+            <wp:effectExtent l="0" t="0" r="0" b="1905"/>
+            <wp:docPr id="30" name="图片 30"/>
+            <wp:cNvGraphicFramePr>
+              <a:graphicFrameLocks xmlns:a="http://schemas.openxmlformats.org/drawingml/2006/main" noChangeAspect="1"/>
+            </wp:cNvGraphicFramePr>
+            <a:graphic xmlns:a="http://schemas.openxmlformats.org/drawingml/2006/main">
+              <a:graphicData uri="http://schemas.openxmlformats.org/drawingml/2006/picture">
+                <pic:pic xmlns:pic="http://schemas.openxmlformats.org/drawingml/2006/picture">
+                  <pic:nvPicPr>
+                    <pic:cNvPr id="4" name="elas_4404.png"/>
+                    <pic:cNvPicPr/>
+                  </pic:nvPicPr>
+                  <pic:blipFill rotWithShape="1">
+                    <a:blip r:embed="rId40">
+                      <a:extLst>
+                        <a:ext uri="{28A0092B-C50C-407E-A947-70E740481C1C}">
+                          <a14:useLocalDpi xmlns:a14="http://schemas.microsoft.com/office/drawing/2010/main" val="0"/>
+                        </a:ext>
+                      </a:extLst>
+                    </a:blip>
+                    <a:srcRect r="23641"/>
+                    <a:stretch/>
+                  </pic:blipFill>
+                  <pic:spPr bwMode="auto">
+                    <a:xfrm>
+                      <a:off x="0" y="0"/>
+                      <a:ext cx="3515830" cy="1884720"/>
+                    </a:xfrm>
+                    <a:prstGeom prst="rect">
+                      <a:avLst/>
+                    </a:prstGeom>
+                    <a:ln>
+                      <a:noFill/>
+                    </a:ln>
+                    <a:extLst>
+                      <a:ext uri="{53640926-AAD7-44D8-BBD7-CCE9431645EC}">
+                        <a14:shadowObscured xmlns:a14="http://schemas.microsoft.com/office/drawing/2010/main"/>
+                      </a:ext>
+                    </a:extLst>
+                  </pic:spPr>
+                </pic:pic>
+              </a:graphicData>
+            </a:graphic>
+          </wp:inline>
+        </w:drawing>
+      </w:r>
+    </w:p>
+    <w:p>
+      <w:pPr>
+        <w:jc w:val="center"/>
+        <w:rPr>
+          <w:rFonts w:hint="eastAsia"/>
+        </w:rPr>
+      </w:pPr>
+      <w:r>
+        <w:rPr>
+          <w:rFonts w:hint="eastAsia"/>
+        </w:rPr>
+        <w:t>图</w:t>
+      </w:r>
+      <w:r>
+        <w:rPr>
+          <w:rFonts w:hint="eastAsia"/>
+        </w:rPr>
+        <w:t>X</w:t>
+      </w:r>
+      <w:r>
+        <w:t>.X ES</w:t>
+      </w:r>
+      <w:r>
+        <w:rPr>
+          <w:rFonts w:hint="eastAsia"/>
+        </w:rPr>
+        <w:t>多节点副本分片工作原理</w:t>
+      </w:r>
+    </w:p>
+    <w:p>
+      <w:r>
+        <w:tab/>
+      </w:r>
+      <w:r>
+        <w:rPr>
+          <w:rFonts w:hint="eastAsia"/>
+        </w:rPr>
+        <w:t>副本分片的主要目的就是为了故障转移，正如在</w:t>
+      </w:r>
+      <w:r>
+        <w:t xml:space="preserve"> </w:t>
+      </w:r>
+      <w:r>
+        <w:t>集群内的原理</w:t>
+      </w:r>
+      <w:r>
+        <w:t xml:space="preserve"> </w:t>
+      </w:r>
+      <w:r>
+        <w:t>中讨论的：如果持有主分片的节点挂掉了，一个副本分片就会晋升为主分片的角色。</w:t>
+      </w:r>
+    </w:p>
+    <w:p>
+      <w:r>
+        <w:tab/>
+      </w:r>
+      <w:r>
+        <w:rPr>
+          <w:rFonts w:hint="eastAsia"/>
+        </w:rPr>
+        <w:t>在索引写入时，副本分片做着与主分片相同的工作。新文档首先被</w:t>
+      </w:r>
+      <w:proofErr w:type="gramStart"/>
+      <w:r>
+        <w:rPr>
+          <w:rFonts w:hint="eastAsia"/>
+        </w:rPr>
+        <w:t>索引进主分片</w:t>
+      </w:r>
+      <w:proofErr w:type="gramEnd"/>
+      <w:r>
+        <w:rPr>
+          <w:rFonts w:hint="eastAsia"/>
+        </w:rPr>
+        <w:t>然后再同步到其它所有的副本分片。增加副本数并不会增加索引容量。</w:t>
+      </w:r>
+    </w:p>
+    <w:p>
+      <w:r>
+        <w:tab/>
+      </w:r>
+      <w:r>
+        <w:rPr>
+          <w:rFonts w:hint="eastAsia"/>
+        </w:rPr>
+        <w:t>无论如何，副本分片可以服务于读请求，如果你的索引也如常见的那样是偏向查询使用的，那你可以通过增加副本的数目来提升查询性能。</w:t>
+      </w:r>
+    </w:p>
+    <w:p/>
+    <w:p>
+      <w:r>
+        <w:t>分片并不是越多越好，分片过多会带来如下问题：</w:t>
+      </w:r>
+    </w:p>
+    <w:p>
+      <w:pPr>
+        <w:numPr>
+          <w:ilvl w:val="0"/>
+          <w:numId w:val="33"/>
+        </w:numPr>
+      </w:pPr>
+      <w:r>
+        <w:t>小的分片会造成小的分段，从而会增加开销。查询大量小的分片将使每个分片的处理速度更快，但是需要按顺序排队和处理更多的任务，它不一定比查询较少数量的较大分片更快。</w:t>
+      </w:r>
+    </w:p>
+    <w:p>
+      <w:pPr>
+        <w:numPr>
+          <w:ilvl w:val="0"/>
+          <w:numId w:val="33"/>
+        </w:numPr>
+      </w:pPr>
+      <w:r>
+        <w:t xml:space="preserve">ES </w:t>
+      </w:r>
+      <w:r>
+        <w:t>使用词频统计来计算相关性</w:t>
+      </w:r>
+      <w:r>
+        <w:t xml:space="preserve">. </w:t>
+      </w:r>
+      <w:r>
+        <w:t>当然这些统计也会分配到各个分片上。如果在大量分片上只维护了很少的数据</w:t>
+      </w:r>
+      <w:r>
+        <w:t xml:space="preserve">, </w:t>
+      </w:r>
+      <w:r>
+        <w:t>则将导致最终的文档相关性较差。</w:t>
+      </w:r>
+    </w:p>
+    <w:p>
+      <w:pPr>
+        <w:rPr>
+          <w:rFonts w:hint="eastAsia"/>
+        </w:rPr>
+      </w:pPr>
+      <w:r>
+        <w:t>根据一些经验，我们最终决</w:t>
+      </w:r>
+      <w:r>
+        <w:rPr>
+          <w:rFonts w:hint="eastAsia"/>
+        </w:rPr>
+        <w:t>定假设</w:t>
+      </w:r>
+      <w:r>
+        <w:t>将会存在</w:t>
+      </w:r>
+      <w:r>
+        <w:t>90GB</w:t>
+      </w:r>
+      <w:r>
+        <w:t>的</w:t>
+      </w:r>
+      <w:r>
+        <w:rPr>
+          <w:rFonts w:hint="eastAsia"/>
+        </w:rPr>
+        <w:t>数据，设置</w:t>
+      </w:r>
+      <w:r>
+        <w:t>90</w:t>
+      </w:r>
+      <w:r>
+        <w:rPr>
+          <w:rFonts w:hint="eastAsia"/>
+        </w:rPr>
+        <w:t>/</w:t>
+      </w:r>
+      <w:r>
+        <w:t>30=3</w:t>
+      </w:r>
+      <w:r>
+        <w:t>个</w:t>
+      </w:r>
+      <w:r>
+        <w:rPr>
+          <w:rFonts w:hint="eastAsia"/>
+        </w:rPr>
+        <w:t>分片，并对每个分片设置</w:t>
+      </w:r>
+      <w:r>
+        <w:t>1</w:t>
+      </w:r>
+      <w:r>
+        <w:t>个副本分片</w:t>
+      </w:r>
+      <w:r>
+        <w:rPr>
+          <w:rFonts w:hint="eastAsia"/>
+        </w:rPr>
+        <w:t>。</w:t>
+      </w:r>
+    </w:p>
+    <w:p>
+      <w:pPr>
         <w:pStyle w:val="3"/>
         <w:numPr>
           <w:ilvl w:val="2"/>
@@ -32859,6 +33734,7 @@
     </w:p>
     <w:p>
       <w:r>
+        <w:lastRenderedPageBreak/>
         <w:t>a)</w:t>
       </w:r>
       <w:r>
@@ -32912,11 +33788,6 @@
       </w:r>
     </w:p>
     <w:p>
-      <w:pPr>
-        <w:rPr>
-          <w:rFonts w:hint="eastAsia"/>
-        </w:rPr>
-      </w:pPr>
       <w:r>
         <w:t>d</w:t>
       </w:r>
@@ -33029,7 +33900,6 @@
     </w:p>
     <w:p>
       <w:r>
-        <w:lastRenderedPageBreak/>
         <w:t>a)</w:t>
       </w:r>
       <w:r>
@@ -33351,6 +34221,7 @@
         <w:rPr>
           <w:rFonts w:hint="eastAsia"/>
         </w:rPr>
+        <w:lastRenderedPageBreak/>
         <w:t>错误</w:t>
       </w:r>
       <w:r>
@@ -33415,7 +34286,7 @@
                     <pic:cNvPicPr/>
                   </pic:nvPicPr>
                   <pic:blipFill>
-                    <a:blip r:embed="rId37" cstate="print">
+                    <a:blip r:embed="rId41" cstate="print">
                       <a:extLst>
                         <a:ext uri="{28A0092B-C50C-407E-A947-70E740481C1C}">
                           <a14:useLocalDpi xmlns:a14="http://schemas.microsoft.com/office/drawing/2010/main" val="0"/>
@@ -33529,7 +34400,6 @@
           <w:rFonts w:hint="eastAsia"/>
           <w:noProof/>
         </w:rPr>
-        <w:lastRenderedPageBreak/>
         <w:drawing>
           <wp:inline distT="0" distB="0" distL="0" distR="0" wp14:anchorId="00A3DB52" wp14:editId="48BC88D5">
             <wp:extent cx="5274310" cy="3115945"/>
@@ -33546,7 +34416,7 @@
                     <pic:cNvPicPr/>
                   </pic:nvPicPr>
                   <pic:blipFill>
-                    <a:blip r:embed="rId38" cstate="print">
+                    <a:blip r:embed="rId42" cstate="print">
                       <a:extLst>
                         <a:ext uri="{28A0092B-C50C-407E-A947-70E740481C1C}">
                           <a14:useLocalDpi xmlns:a14="http://schemas.microsoft.com/office/drawing/2010/main" val="0"/>
@@ -33695,6 +34565,9 @@
     </w:p>
     <w:p>
       <w:r>
+        <w:tab/>
+      </w:r>
+      <w:r>
         <w:rPr>
           <w:rFonts w:hint="eastAsia"/>
         </w:rPr>
@@ -33777,6 +34650,9 @@
     </w:p>
     <w:p>
       <w:r>
+        <w:tab/>
+      </w:r>
+      <w:r>
         <w:rPr>
           <w:rFonts w:hint="eastAsia"/>
         </w:rPr>
@@ -33851,7 +34727,11 @@
         <w:t>Pod</w:t>
       </w:r>
       <w:r>
-        <w:t>里的所有容器），如果</w:t>
+        <w:t>里的</w:t>
+      </w:r>
+      <w:r>
+        <w:lastRenderedPageBreak/>
+        <w:t>所有容器），如果</w:t>
       </w:r>
       <w:r>
         <w:t>Pod</w:t>
@@ -33908,6 +34788,9 @@
     </w:p>
     <w:p>
       <w:r>
+        <w:tab/>
+      </w:r>
+      <w:r>
         <w:rPr>
           <w:rFonts w:hint="eastAsia"/>
         </w:rPr>
@@ -33926,7 +34809,59 @@
         <w:t>。</w:t>
       </w:r>
     </w:p>
-    <w:p/>
+    <w:p>
+      <w:pPr>
+        <w:pStyle w:val="aff5"/>
+        <w:numPr>
+          <w:ilvl w:val="0"/>
+          <w:numId w:val="28"/>
+        </w:numPr>
+        <w:ind w:firstLineChars="0"/>
+        <w:rPr>
+          <w:rFonts w:hint="eastAsia"/>
+        </w:rPr>
+      </w:pPr>
+      <w:r>
+        <w:rPr>
+          <w:rFonts w:hint="eastAsia"/>
+        </w:rPr>
+        <w:t>E</w:t>
+      </w:r>
+      <w:r>
+        <w:t>S</w:t>
+      </w:r>
+      <w:r>
+        <w:rPr>
+          <w:rFonts w:hint="eastAsia"/>
+        </w:rPr>
+        <w:t>副本分片恢复机制</w:t>
+      </w:r>
+    </w:p>
+    <w:p>
+      <w:r>
+        <w:rPr>
+          <w:color w:val="444444"/>
+          <w:shd w:val="clear" w:color="auto" w:fill="FFFFFF"/>
+        </w:rPr>
+        <w:tab/>
+      </w:r>
+      <w:r>
+        <w:rPr>
+          <w:color w:val="444444"/>
+          <w:shd w:val="clear" w:color="auto" w:fill="FFFFFF"/>
+        </w:rPr>
+        <w:t>ES</w:t>
+      </w:r>
+      <w:r>
+        <w:t>副本分片的主要目的就是为了故障转移，如果持有主分片的节点挂掉了，一个副本分片就会晋升为主分片的角色</w:t>
+      </w:r>
+      <w:r>
+        <w:rPr>
+          <w:rFonts w:hint="eastAsia"/>
+        </w:rPr>
+        <w:t>，同时会再生成一个副本分片，维持副本分片的数量要求，增强集群的稳定性。</w:t>
+      </w:r>
+    </w:p>
     <w:p>
       <w:pPr>
         <w:pStyle w:val="2"/>
@@ -33947,11 +34882,124 @@
       <w:bookmarkEnd w:id="211"/>
     </w:p>
     <w:p>
+      <w:pPr>
+        <w:rPr>
+          <w:rFonts w:hint="eastAsia"/>
+        </w:rPr>
+      </w:pPr>
       <w:r>
         <w:rPr>
           <w:rFonts w:hint="eastAsia"/>
         </w:rPr>
         <w:t>根据各项服务的不同资源消耗程度和使用频率，我们设定前端服务</w:t>
+      </w:r>
+      <w:r>
+        <w:rPr>
+          <w:rFonts w:hint="eastAsia"/>
+        </w:rPr>
+        <w:t>、</w:t>
+      </w:r>
+      <w:proofErr w:type="spellStart"/>
+      <w:r>
+        <w:rPr>
+          <w:rFonts w:hint="eastAsia"/>
+        </w:rPr>
+        <w:t>Server</w:t>
+      </w:r>
+      <w:r>
+        <w:t>A</w:t>
+      </w:r>
+      <w:proofErr w:type="spellEnd"/>
+      <w:r>
+        <w:rPr>
+          <w:rFonts w:hint="eastAsia"/>
+        </w:rPr>
+        <w:t>、</w:t>
+      </w:r>
+      <w:proofErr w:type="spellStart"/>
+      <w:r>
+        <w:rPr>
+          <w:rFonts w:hint="eastAsia"/>
+        </w:rPr>
+        <w:t>Server</w:t>
+      </w:r>
+      <w:r>
+        <w:t>B</w:t>
+      </w:r>
+      <w:proofErr w:type="spellEnd"/>
+      <w:r>
+        <w:rPr>
+          <w:rFonts w:hint="eastAsia"/>
+        </w:rPr>
+        <w:t>、</w:t>
+      </w:r>
+      <w:proofErr w:type="spellStart"/>
+      <w:r>
+        <w:rPr>
+          <w:rFonts w:hint="eastAsia"/>
+        </w:rPr>
+        <w:t>Elastic</w:t>
+      </w:r>
+      <w:r>
+        <w:t>S</w:t>
+      </w:r>
+      <w:r>
+        <w:rPr>
+          <w:rFonts w:hint="eastAsia"/>
+        </w:rPr>
+        <w:t>earch</w:t>
+      </w:r>
+      <w:proofErr w:type="spellEnd"/>
+      <w:r>
+        <w:rPr>
+          <w:rFonts w:hint="eastAsia"/>
+        </w:rPr>
+        <w:t>的</w:t>
+      </w:r>
+      <w:r>
+        <w:rPr>
+          <w:rFonts w:hint="eastAsia"/>
+        </w:rPr>
+        <w:t>Pod</w:t>
+      </w:r>
+      <w:r>
+        <w:rPr>
+          <w:rFonts w:hint="eastAsia"/>
+        </w:rPr>
+        <w:t>比例为</w:t>
+      </w:r>
+      <w:r>
+        <w:t>1</w:t>
+      </w:r>
+      <w:r>
+        <w:rPr>
+          <w:rFonts w:hint="eastAsia"/>
+        </w:rPr>
+        <w:t>:</w:t>
+      </w:r>
+      <w:r>
+        <w:t>2</w:t>
+      </w:r>
+      <w:r>
+        <w:rPr>
+          <w:rFonts w:hint="eastAsia"/>
+        </w:rPr>
+        <w:t>:</w:t>
+      </w:r>
+      <w:r>
+        <w:t>3</w:t>
+      </w:r>
+      <w:r>
+        <w:rPr>
+          <w:rFonts w:hint="eastAsia"/>
+        </w:rPr>
+        <w:t>:2</w:t>
+      </w:r>
+      <w:r>
+        <w:rPr>
+          <w:rFonts w:hint="eastAsia"/>
+        </w:rPr>
+        <w:t>。</w:t>
       </w:r>
     </w:p>
     <w:p>
@@ -34018,14 +35066,6 @@
           <w:numId w:val="29"/>
         </w:numPr>
         <w:ind w:firstLineChars="0"/>
-        <w:rPr>
-          <w:rFonts w:ascii="微软雅黑" w:eastAsia="微软雅黑" w:hAnsi="微软雅黑"/>
-          <w:color w:val="666666"/>
-          <w:spacing w:val="8"/>
-          <w:sz w:val="23"/>
-          <w:szCs w:val="23"/>
-          <w:shd w:val="clear" w:color="auto" w:fill="FFFFFF"/>
-        </w:rPr>
       </w:pPr>
       <w:r>
         <w:rPr>
@@ -34037,16 +35077,6 @@
       </w:r>
     </w:p>
     <w:p>
-      <w:pPr>
-        <w:rPr>
-          <w:rFonts w:ascii="微软雅黑" w:eastAsia="微软雅黑" w:hAnsi="微软雅黑"/>
-          <w:color w:val="666666"/>
-          <w:spacing w:val="8"/>
-          <w:sz w:val="23"/>
-          <w:szCs w:val="23"/>
-          <w:shd w:val="clear" w:color="auto" w:fill="FFFFFF"/>
-        </w:rPr>
-      </w:pPr>
       <w:r>
         <w:tab/>
       </w:r>
@@ -34112,10 +35142,12 @@
         <w:pStyle w:val="aff5"/>
         <w:numPr>
           <w:ilvl w:val="0"/>
-          <w:numId w:val="28"/>
+          <w:numId w:val="29"/>
         </w:numPr>
         <w:ind w:firstLineChars="0"/>
       </w:pPr>
+      <w:bookmarkStart w:id="212" w:name="_GoBack"/>
+      <w:bookmarkEnd w:id="212"/>
       <w:r>
         <w:rPr>
           <w:rFonts w:hint="eastAsia"/>
@@ -34125,7 +35157,6 @@
     </w:p>
     <w:p>
       <w:r>
-        <w:lastRenderedPageBreak/>
         <w:tab/>
       </w:r>
       <w:r>
@@ -34203,6 +35234,12 @@
           <w:rFonts w:hint="eastAsia"/>
         </w:rPr>
         <w:t>2s</w:t>
+      </w:r>
+      <w:r>
+        <w:rPr>
+          <w:rFonts w:hint="eastAsia"/>
+        </w:rPr>
+        <w:t>。</w:t>
       </w:r>
     </w:p>
     <w:p>
@@ -34251,16 +35288,17 @@
           <w:numId w:val="4"/>
         </w:numPr>
       </w:pPr>
-      <w:bookmarkStart w:id="212" w:name="_Toc526945192"/>
-      <w:bookmarkStart w:id="213" w:name="_Toc1459728"/>
-      <w:r>
-        <w:rPr>
-          <w:rFonts w:hint="eastAsia"/>
-        </w:rPr>
+      <w:bookmarkStart w:id="213" w:name="_Toc526945192"/>
+      <w:bookmarkStart w:id="214" w:name="_Toc1459728"/>
+      <w:r>
+        <w:rPr>
+          <w:rFonts w:hint="eastAsia"/>
+        </w:rPr>
+        <w:lastRenderedPageBreak/>
         <w:t>系统部署方案</w:t>
       </w:r>
-      <w:bookmarkEnd w:id="212"/>
       <w:bookmarkEnd w:id="213"/>
+      <w:bookmarkEnd w:id="214"/>
     </w:p>
     <w:p>
       <w:pPr>
@@ -34271,10 +35309,10 @@
           <w:noProof/>
         </w:rPr>
         <w:drawing>
-          <wp:inline distT="0" distB="0" distL="0" distR="0" wp14:anchorId="6B8A4989" wp14:editId="333408ED">
-            <wp:extent cx="4505325" cy="3495675"/>
-            <wp:effectExtent l="0" t="0" r="9525" b="9525"/>
-            <wp:docPr id="16" name="图片 16"/>
+          <wp:inline distT="0" distB="0" distL="0" distR="0" wp14:anchorId="7EDF7661" wp14:editId="7A0A62EE">
+            <wp:extent cx="5274310" cy="6777990"/>
+            <wp:effectExtent l="0" t="0" r="0" b="0"/>
+            <wp:docPr id="33" name="图片 33"/>
             <wp:cNvGraphicFramePr>
               <a:graphicFrameLocks xmlns:a="http://schemas.openxmlformats.org/drawingml/2006/main" noChangeAspect="1"/>
             </wp:cNvGraphicFramePr>
@@ -34282,11 +35320,11 @@
               <a:graphicData uri="http://schemas.openxmlformats.org/drawingml/2006/picture">
                 <pic:pic xmlns:pic="http://schemas.openxmlformats.org/drawingml/2006/picture">
                   <pic:nvPicPr>
-                    <pic:cNvPr id="3" name="QQ截图20190217173540.png"/>
+                    <pic:cNvPr id="33" name="Temage集群网络拓扑结构.png"/>
                     <pic:cNvPicPr/>
                   </pic:nvPicPr>
                   <pic:blipFill>
-                    <a:blip r:embed="rId39">
+                    <a:blip r:embed="rId43" cstate="print">
                       <a:extLst>
                         <a:ext uri="{28A0092B-C50C-407E-A947-70E740481C1C}">
                           <a14:useLocalDpi xmlns:a14="http://schemas.microsoft.com/office/drawing/2010/main" val="0"/>
@@ -34300,7 +35338,7 @@
                   <pic:spPr>
                     <a:xfrm>
                       <a:off x="0" y="0"/>
-                      <a:ext cx="4505325" cy="3495675"/>
+                      <a:ext cx="5274310" cy="6777990"/>
                     </a:xfrm>
                     <a:prstGeom prst="rect">
                       <a:avLst/>
@@ -34329,54 +35367,28 @@
         <w:rPr>
           <w:rFonts w:hint="eastAsia"/>
         </w:rPr>
-        <w:t>在集群上进行部署，</w:t>
-      </w:r>
-      <w:proofErr w:type="spellStart"/>
-      <w:r>
-        <w:rPr>
-          <w:rFonts w:hint="eastAsia"/>
-        </w:rPr>
-        <w:t>Server</w:t>
-      </w:r>
-      <w:r>
-        <w:t>A</w:t>
-      </w:r>
-      <w:proofErr w:type="spellEnd"/>
-      <w:r>
-        <w:rPr>
-          <w:rFonts w:hint="eastAsia"/>
-        </w:rPr>
-        <w:t>，</w:t>
-      </w:r>
-      <w:proofErr w:type="spellStart"/>
-      <w:r>
-        <w:rPr>
-          <w:rFonts w:hint="eastAsia"/>
-        </w:rPr>
-        <w:t>Server</w:t>
-      </w:r>
-      <w:r>
-        <w:t>B</w:t>
-      </w:r>
-      <w:proofErr w:type="spellEnd"/>
-      <w:r>
-        <w:rPr>
-          <w:rFonts w:hint="eastAsia"/>
-        </w:rPr>
-        <w:t>的</w:t>
-      </w:r>
-      <w:r>
-        <w:rPr>
-          <w:rFonts w:hint="eastAsia"/>
-        </w:rPr>
-        <w:t>Pod</w:t>
-      </w:r>
-      <w:r>
-        <w:rPr>
-          <w:rFonts w:hint="eastAsia"/>
-        </w:rPr>
-        <w:t>数量比为</w:t>
-      </w:r>
+        <w:t>在集群上进行部署。</w:t>
+      </w:r>
+      <w:r>
+        <w:rPr>
+          <w:rFonts w:hint="eastAsia"/>
+        </w:rPr>
+        <w:t>Temage</w:t>
+      </w:r>
+      <w:r>
+        <w:rPr>
+          <w:rFonts w:hint="eastAsia"/>
+        </w:rPr>
+        <w:t>的集群资源</w:t>
+      </w:r>
+      <w:proofErr w:type="gramStart"/>
+      <w:r>
+        <w:rPr>
+          <w:rFonts w:hint="eastAsia"/>
+        </w:rPr>
+        <w:t>为一核两线</w:t>
+      </w:r>
+      <w:proofErr w:type="gramEnd"/>
       <w:r>
         <w:rPr>
           <w:rFonts w:hint="eastAsia"/>
@@ -34384,25 +35396,39 @@
         <w:t>2</w:t>
       </w:r>
       <w:r>
-        <w:t>:1</w:t>
-      </w:r>
-      <w:r>
-        <w:rPr>
-          <w:rFonts w:hint="eastAsia"/>
-        </w:rPr>
-        <w:t>。</w:t>
-      </w:r>
-      <w:r>
-        <w:rPr>
-          <w:rFonts w:hint="eastAsia"/>
-        </w:rPr>
-        <w:t>Temage</w:t>
-      </w:r>
-      <w:r>
-        <w:rPr>
-          <w:rFonts w:hint="eastAsia"/>
-        </w:rPr>
-        <w:t>的集群资源均为阿里云学生机，数量为</w:t>
+        <w:t>G</w:t>
+      </w:r>
+      <w:r>
+        <w:rPr>
+          <w:rFonts w:hint="eastAsia"/>
+        </w:rPr>
+        <w:t>内存</w:t>
+      </w:r>
+      <w:r>
+        <w:rPr>
+          <w:rFonts w:hint="eastAsia"/>
+        </w:rPr>
+        <w:t>1</w:t>
+      </w:r>
+      <w:proofErr w:type="gramStart"/>
+      <w:r>
+        <w:rPr>
+          <w:rFonts w:hint="eastAsia"/>
+        </w:rPr>
+        <w:t>兆</w:t>
+      </w:r>
+      <w:proofErr w:type="gramEnd"/>
+      <w:r>
+        <w:rPr>
+          <w:rFonts w:hint="eastAsia"/>
+        </w:rPr>
+        <w:t>带宽的服务器</w:t>
+      </w:r>
+      <w:r>
+        <w:rPr>
+          <w:rFonts w:hint="eastAsia"/>
+        </w:rPr>
+        <w:t>，数量为</w:t>
       </w:r>
       <w:r>
         <w:rPr>
@@ -34450,16 +35476,17 @@
           <w:numId w:val="4"/>
         </w:numPr>
       </w:pPr>
-      <w:bookmarkStart w:id="214" w:name="_Toc526945193"/>
-      <w:bookmarkStart w:id="215" w:name="_Toc1459729"/>
-      <w:r>
-        <w:rPr>
-          <w:rFonts w:hint="eastAsia"/>
-        </w:rPr>
+      <w:bookmarkStart w:id="215" w:name="_Toc526945193"/>
+      <w:bookmarkStart w:id="216" w:name="_Toc1459729"/>
+      <w:r>
+        <w:rPr>
+          <w:rFonts w:hint="eastAsia"/>
+        </w:rPr>
+        <w:lastRenderedPageBreak/>
         <w:t>代码规范</w:t>
       </w:r>
-      <w:bookmarkEnd w:id="214"/>
       <w:bookmarkEnd w:id="215"/>
+      <w:bookmarkEnd w:id="216"/>
     </w:p>
     <w:p>
       <w:pPr>
@@ -34469,16 +35496,16 @@
           <w:numId w:val="4"/>
         </w:numPr>
       </w:pPr>
-      <w:bookmarkStart w:id="216" w:name="_Toc526945194"/>
-      <w:bookmarkStart w:id="217" w:name="_Toc1459730"/>
+      <w:bookmarkStart w:id="217" w:name="_Toc526945194"/>
+      <w:bookmarkStart w:id="218" w:name="_Toc1459730"/>
       <w:r>
         <w:rPr>
           <w:rFonts w:hint="eastAsia"/>
         </w:rPr>
         <w:t>其他相关技术与方案</w:t>
       </w:r>
-      <w:bookmarkEnd w:id="216"/>
       <w:bookmarkEnd w:id="217"/>
+      <w:bookmarkEnd w:id="218"/>
     </w:p>
     <w:p>
       <w:r>
@@ -34496,26 +35523,25 @@
           <w:numId w:val="4"/>
         </w:numPr>
       </w:pPr>
-      <w:bookmarkStart w:id="218" w:name="_Toc526945195"/>
-      <w:bookmarkStart w:id="219" w:name="_Toc1459731"/>
-      <w:commentRangeStart w:id="220"/>
-      <w:r>
-        <w:rPr>
-          <w:rFonts w:hint="eastAsia"/>
-        </w:rPr>
-        <w:lastRenderedPageBreak/>
+      <w:bookmarkStart w:id="219" w:name="_Toc526945195"/>
+      <w:bookmarkStart w:id="220" w:name="_Toc1459731"/>
+      <w:commentRangeStart w:id="221"/>
+      <w:r>
+        <w:rPr>
+          <w:rFonts w:hint="eastAsia"/>
+        </w:rPr>
         <w:t>数据库设计</w:t>
       </w:r>
-      <w:commentRangeEnd w:id="220"/>
+      <w:commentRangeEnd w:id="221"/>
       <w:r>
         <w:rPr>
           <w:rStyle w:val="aff1"/>
           <w:rFonts w:asciiTheme="minorHAnsi" w:eastAsiaTheme="minorEastAsia" w:hAnsiTheme="minorHAnsi"/>
         </w:rPr>
-        <w:commentReference w:id="220"/>
-      </w:r>
-      <w:bookmarkEnd w:id="218"/>
+        <w:commentReference w:id="221"/>
+      </w:r>
       <w:bookmarkEnd w:id="219"/>
+      <w:bookmarkEnd w:id="220"/>
     </w:p>
     <w:p>
       <w:pPr>
@@ -34525,25 +35551,25 @@
           <w:numId w:val="4"/>
         </w:numPr>
       </w:pPr>
-      <w:bookmarkStart w:id="221" w:name="_Toc526945196"/>
-      <w:bookmarkStart w:id="222" w:name="_Toc1459732"/>
-      <w:commentRangeStart w:id="223"/>
+      <w:bookmarkStart w:id="222" w:name="_Toc526945196"/>
+      <w:bookmarkStart w:id="223" w:name="_Toc1459732"/>
+      <w:commentRangeStart w:id="224"/>
       <w:r>
         <w:rPr>
           <w:rFonts w:hint="eastAsia"/>
         </w:rPr>
         <w:t>详细设计</w:t>
       </w:r>
-      <w:commentRangeEnd w:id="223"/>
+      <w:commentRangeEnd w:id="224"/>
       <w:r>
         <w:rPr>
           <w:rStyle w:val="aff1"/>
           <w:rFonts w:asciiTheme="minorHAnsi" w:eastAsiaTheme="minorEastAsia" w:hAnsiTheme="minorHAnsi"/>
         </w:rPr>
-        <w:commentReference w:id="223"/>
-      </w:r>
-      <w:bookmarkEnd w:id="221"/>
+        <w:commentReference w:id="224"/>
+      </w:r>
       <w:bookmarkEnd w:id="222"/>
+      <w:bookmarkEnd w:id="223"/>
     </w:p>
     <w:tbl>
       <w:tblPr>
@@ -35534,13 +36560,7 @@
         </w:tc>
       </w:tr>
     </w:tbl>
-    <w:p>
-      <w:pPr>
-        <w:rPr>
-          <w:rFonts w:hint="eastAsia"/>
-        </w:rPr>
-      </w:pPr>
-    </w:p>
+    <w:p/>
     <w:p>
       <w:pPr>
         <w:pStyle w:val="2"/>
@@ -35549,31 +36569,31 @@
           <w:numId w:val="4"/>
         </w:numPr>
       </w:pPr>
-      <w:bookmarkStart w:id="224" w:name="_Toc526945197"/>
-      <w:bookmarkStart w:id="225" w:name="_Toc1459733"/>
+      <w:bookmarkStart w:id="225" w:name="_Toc526945197"/>
+      <w:bookmarkStart w:id="226" w:name="_Toc1459733"/>
       <w:r>
         <w:rPr>
           <w:rFonts w:hint="eastAsia"/>
         </w:rPr>
         <w:t>图文排版</w:t>
       </w:r>
-      <w:commentRangeStart w:id="226"/>
+      <w:commentRangeStart w:id="227"/>
       <w:r>
         <w:rPr>
           <w:rFonts w:hint="eastAsia"/>
         </w:rPr>
         <w:t>功能模块</w:t>
       </w:r>
-      <w:commentRangeEnd w:id="226"/>
+      <w:commentRangeEnd w:id="227"/>
       <w:r>
         <w:rPr>
           <w:rStyle w:val="aff1"/>
           <w:rFonts w:asciiTheme="minorHAnsi" w:eastAsiaTheme="minorEastAsia" w:hAnsiTheme="minorHAnsi"/>
         </w:rPr>
-        <w:commentReference w:id="226"/>
-      </w:r>
-      <w:bookmarkEnd w:id="224"/>
+        <w:commentReference w:id="227"/>
+      </w:r>
       <w:bookmarkEnd w:id="225"/>
+      <w:bookmarkEnd w:id="226"/>
     </w:p>
     <w:p>
       <w:pPr>
@@ -35584,32 +36604,27 @@
         </w:numPr>
         <w:ind w:left="720"/>
       </w:pPr>
-      <w:bookmarkStart w:id="227" w:name="_Toc526945198"/>
-      <w:bookmarkStart w:id="228" w:name="_Toc1459734"/>
-      <w:commentRangeStart w:id="229"/>
+      <w:bookmarkStart w:id="228" w:name="_Toc526945198"/>
+      <w:bookmarkStart w:id="229" w:name="_Toc1459734"/>
+      <w:commentRangeStart w:id="230"/>
       <w:r>
         <w:rPr>
           <w:rFonts w:hint="eastAsia"/>
         </w:rPr>
         <w:t>功能描述</w:t>
       </w:r>
-      <w:commentRangeEnd w:id="229"/>
+      <w:commentRangeEnd w:id="230"/>
       <w:r>
         <w:rPr>
           <w:rStyle w:val="aff1"/>
           <w:rFonts w:asciiTheme="minorHAnsi" w:eastAsiaTheme="minorEastAsia" w:hAnsiTheme="minorHAnsi"/>
         </w:rPr>
-        <w:commentReference w:id="229"/>
-      </w:r>
-      <w:bookmarkEnd w:id="227"/>
+        <w:commentReference w:id="230"/>
+      </w:r>
       <w:bookmarkEnd w:id="228"/>
+      <w:bookmarkEnd w:id="229"/>
     </w:p>
     <w:p>
-      <w:pPr>
-        <w:rPr>
-          <w:rFonts w:hint="eastAsia"/>
-        </w:rPr>
-      </w:pPr>
       <w:r>
         <w:rPr>
           <w:rFonts w:hint="eastAsia"/>
@@ -35632,19 +36647,7 @@
         <w:rPr>
           <w:rFonts w:hint="eastAsia"/>
         </w:rPr>
-        <w:t>（</w:t>
-      </w:r>
-      <w:r>
-        <w:rPr>
-          <w:rFonts w:hint="eastAsia"/>
-        </w:rPr>
-        <w:t>顺序内聚</w:t>
-      </w:r>
-      <w:r>
-        <w:rPr>
-          <w:rFonts w:hint="eastAsia"/>
-        </w:rPr>
-        <w:t>）</w:t>
+        <w:t>（顺序内聚）</w:t>
       </w:r>
       <w:r>
         <w:rPr>
@@ -35662,16 +36665,17 @@
         </w:numPr>
         <w:ind w:left="720"/>
       </w:pPr>
-      <w:bookmarkStart w:id="230" w:name="_Toc526945199"/>
-      <w:bookmarkStart w:id="231" w:name="_Toc1459735"/>
-      <w:r>
-        <w:rPr>
-          <w:rFonts w:hint="eastAsia"/>
-        </w:rPr>
+      <w:bookmarkStart w:id="231" w:name="_Toc526945199"/>
+      <w:bookmarkStart w:id="232" w:name="_Toc1459735"/>
+      <w:r>
+        <w:rPr>
+          <w:rFonts w:hint="eastAsia"/>
+        </w:rPr>
+        <w:lastRenderedPageBreak/>
         <w:t>性能描述</w:t>
       </w:r>
-      <w:bookmarkEnd w:id="230"/>
       <w:bookmarkEnd w:id="231"/>
+      <w:bookmarkEnd w:id="232"/>
     </w:p>
     <w:p>
       <w:pPr>
@@ -35682,16 +36686,16 @@
         </w:numPr>
         <w:ind w:left="720"/>
       </w:pPr>
-      <w:bookmarkStart w:id="232" w:name="_Toc526945200"/>
-      <w:bookmarkStart w:id="233" w:name="_Toc1459736"/>
+      <w:bookmarkStart w:id="233" w:name="_Toc526945200"/>
+      <w:bookmarkStart w:id="234" w:name="_Toc1459736"/>
       <w:r>
         <w:rPr>
           <w:rFonts w:hint="eastAsia"/>
         </w:rPr>
         <w:t>输入</w:t>
       </w:r>
-      <w:bookmarkEnd w:id="232"/>
       <w:bookmarkEnd w:id="233"/>
+      <w:bookmarkEnd w:id="234"/>
     </w:p>
     <w:tbl>
       <w:tblPr>
@@ -35713,9 +36717,6 @@
           <w:p>
             <w:pPr>
               <w:jc w:val="center"/>
-              <w:rPr>
-                <w:rFonts w:hint="eastAsia"/>
-              </w:rPr>
             </w:pPr>
             <w:r>
               <w:rPr>
@@ -35732,16 +36733,24 @@
             <w:tcW w:w="2840" w:type="dxa"/>
           </w:tcPr>
           <w:p>
-            <w:pPr>
+            <w:r>
               <w:rPr>
                 <w:rFonts w:hint="eastAsia"/>
               </w:rPr>
-            </w:pPr>
+              <w:t>功能</w:t>
+            </w:r>
+          </w:p>
+        </w:tc>
+        <w:tc>
+          <w:tcPr>
+            <w:tcW w:w="2841" w:type="dxa"/>
+          </w:tcPr>
+          <w:p>
             <w:r>
               <w:rPr>
                 <w:rFonts w:hint="eastAsia"/>
               </w:rPr>
-              <w:t>功能</w:t>
+              <w:t>输入名称</w:t>
             </w:r>
           </w:p>
         </w:tc>
@@ -35750,29 +36759,6 @@
             <w:tcW w:w="2841" w:type="dxa"/>
           </w:tcPr>
           <w:p>
-            <w:pPr>
-              <w:rPr>
-                <w:rFonts w:hint="eastAsia"/>
-              </w:rPr>
-            </w:pPr>
-            <w:r>
-              <w:rPr>
-                <w:rFonts w:hint="eastAsia"/>
-              </w:rPr>
-              <w:t>输入名称</w:t>
-            </w:r>
-          </w:p>
-        </w:tc>
-        <w:tc>
-          <w:tcPr>
-            <w:tcW w:w="2841" w:type="dxa"/>
-          </w:tcPr>
-          <w:p>
-            <w:pPr>
-              <w:rPr>
-                <w:rFonts w:hint="eastAsia"/>
-              </w:rPr>
-            </w:pPr>
             <w:r>
               <w:rPr>
                 <w:rFonts w:hint="eastAsia"/>
@@ -35788,16 +36774,24 @@
             <w:tcW w:w="2840" w:type="dxa"/>
           </w:tcPr>
           <w:p>
-            <w:pPr>
+            <w:r>
               <w:rPr>
                 <w:rFonts w:hint="eastAsia"/>
               </w:rPr>
-            </w:pPr>
+              <w:t>文本主题分类</w:t>
+            </w:r>
+          </w:p>
+        </w:tc>
+        <w:tc>
+          <w:tcPr>
+            <w:tcW w:w="2841" w:type="dxa"/>
+          </w:tcPr>
+          <w:p>
             <w:r>
               <w:rPr>
                 <w:rFonts w:hint="eastAsia"/>
               </w:rPr>
-              <w:t>文本主题分类</w:t>
+              <w:t>--</w:t>
             </w:r>
           </w:p>
         </w:tc>
@@ -35806,29 +36800,6 @@
             <w:tcW w:w="2841" w:type="dxa"/>
           </w:tcPr>
           <w:p>
-            <w:pPr>
-              <w:rPr>
-                <w:rFonts w:hint="eastAsia"/>
-              </w:rPr>
-            </w:pPr>
-            <w:r>
-              <w:rPr>
-                <w:rFonts w:hint="eastAsia"/>
-              </w:rPr>
-              <w:t>--</w:t>
-            </w:r>
-          </w:p>
-        </w:tc>
-        <w:tc>
-          <w:tcPr>
-            <w:tcW w:w="2841" w:type="dxa"/>
-          </w:tcPr>
-          <w:p>
-            <w:pPr>
-              <w:rPr>
-                <w:rFonts w:hint="eastAsia"/>
-              </w:rPr>
-            </w:pPr>
             <w:r>
               <w:rPr>
                 <w:rFonts w:hint="eastAsia"/>
@@ -35843,12 +36814,19 @@
           <w:tcPr>
             <w:tcW w:w="2840" w:type="dxa"/>
           </w:tcPr>
-          <w:p>
-            <w:pPr>
+          <w:p/>
+        </w:tc>
+        <w:tc>
+          <w:tcPr>
+            <w:tcW w:w="2841" w:type="dxa"/>
+          </w:tcPr>
+          <w:p>
+            <w:r>
               <w:rPr>
                 <w:rFonts w:hint="eastAsia"/>
               </w:rPr>
-            </w:pPr>
+              <w:t>文本</w:t>
+            </w:r>
           </w:p>
         </w:tc>
         <w:tc>
@@ -35856,29 +36834,6 @@
             <w:tcW w:w="2841" w:type="dxa"/>
           </w:tcPr>
           <w:p>
-            <w:pPr>
-              <w:rPr>
-                <w:rFonts w:hint="eastAsia"/>
-              </w:rPr>
-            </w:pPr>
-            <w:r>
-              <w:rPr>
-                <w:rFonts w:hint="eastAsia"/>
-              </w:rPr>
-              <w:t>文本</w:t>
-            </w:r>
-          </w:p>
-        </w:tc>
-        <w:tc>
-          <w:tcPr>
-            <w:tcW w:w="2841" w:type="dxa"/>
-          </w:tcPr>
-          <w:p>
-            <w:pPr>
-              <w:rPr>
-                <w:rFonts w:hint="eastAsia"/>
-              </w:rPr>
-            </w:pPr>
             <w:r>
               <w:rPr>
                 <w:rFonts w:hint="eastAsia"/>
@@ -35894,16 +36849,24 @@
             <w:tcW w:w="2840" w:type="dxa"/>
           </w:tcPr>
           <w:p>
-            <w:pPr>
+            <w:r>
               <w:rPr>
                 <w:rFonts w:hint="eastAsia"/>
               </w:rPr>
-            </w:pPr>
+              <w:t>图文匹配</w:t>
+            </w:r>
+          </w:p>
+        </w:tc>
+        <w:tc>
+          <w:tcPr>
+            <w:tcW w:w="2841" w:type="dxa"/>
+          </w:tcPr>
+          <w:p>
             <w:r>
               <w:rPr>
                 <w:rFonts w:hint="eastAsia"/>
               </w:rPr>
-              <w:t>图文匹配</w:t>
+              <w:t>--</w:t>
             </w:r>
           </w:p>
         </w:tc>
@@ -35912,29 +36875,6 @@
             <w:tcW w:w="2841" w:type="dxa"/>
           </w:tcPr>
           <w:p>
-            <w:pPr>
-              <w:rPr>
-                <w:rFonts w:hint="eastAsia"/>
-              </w:rPr>
-            </w:pPr>
-            <w:r>
-              <w:rPr>
-                <w:rFonts w:hint="eastAsia"/>
-              </w:rPr>
-              <w:t>--</w:t>
-            </w:r>
-          </w:p>
-        </w:tc>
-        <w:tc>
-          <w:tcPr>
-            <w:tcW w:w="2841" w:type="dxa"/>
-          </w:tcPr>
-          <w:p>
-            <w:pPr>
-              <w:rPr>
-                <w:rFonts w:hint="eastAsia"/>
-              </w:rPr>
-            </w:pPr>
             <w:r>
               <w:rPr>
                 <w:rFonts w:hint="eastAsia"/>
@@ -35949,12 +36889,19 @@
           <w:tcPr>
             <w:tcW w:w="2840" w:type="dxa"/>
           </w:tcPr>
-          <w:p>
-            <w:pPr>
+          <w:p/>
+        </w:tc>
+        <w:tc>
+          <w:tcPr>
+            <w:tcW w:w="2841" w:type="dxa"/>
+          </w:tcPr>
+          <w:p>
+            <w:r>
               <w:rPr>
                 <w:rFonts w:hint="eastAsia"/>
               </w:rPr>
-            </w:pPr>
+              <w:t>文本</w:t>
+            </w:r>
           </w:p>
         </w:tc>
         <w:tc>
@@ -35962,29 +36909,6 @@
             <w:tcW w:w="2841" w:type="dxa"/>
           </w:tcPr>
           <w:p>
-            <w:pPr>
-              <w:rPr>
-                <w:rFonts w:hint="eastAsia"/>
-              </w:rPr>
-            </w:pPr>
-            <w:r>
-              <w:rPr>
-                <w:rFonts w:hint="eastAsia"/>
-              </w:rPr>
-              <w:t>文本</w:t>
-            </w:r>
-          </w:p>
-        </w:tc>
-        <w:tc>
-          <w:tcPr>
-            <w:tcW w:w="2841" w:type="dxa"/>
-          </w:tcPr>
-          <w:p>
-            <w:pPr>
-              <w:rPr>
-                <w:rFonts w:hint="eastAsia"/>
-              </w:rPr>
-            </w:pPr>
             <w:r>
               <w:rPr>
                 <w:rFonts w:hint="eastAsia"/>
@@ -35999,12 +36923,19 @@
           <w:tcPr>
             <w:tcW w:w="2840" w:type="dxa"/>
           </w:tcPr>
-          <w:p>
-            <w:pPr>
+          <w:p/>
+        </w:tc>
+        <w:tc>
+          <w:tcPr>
+            <w:tcW w:w="2841" w:type="dxa"/>
+          </w:tcPr>
+          <w:p>
+            <w:r>
               <w:rPr>
                 <w:rFonts w:hint="eastAsia"/>
               </w:rPr>
-            </w:pPr>
+              <w:t>图片</w:t>
+            </w:r>
           </w:p>
         </w:tc>
         <w:tc>
@@ -36012,29 +36943,6 @@
             <w:tcW w:w="2841" w:type="dxa"/>
           </w:tcPr>
           <w:p>
-            <w:pPr>
-              <w:rPr>
-                <w:rFonts w:hint="eastAsia"/>
-              </w:rPr>
-            </w:pPr>
-            <w:r>
-              <w:rPr>
-                <w:rFonts w:hint="eastAsia"/>
-              </w:rPr>
-              <w:t>图片</w:t>
-            </w:r>
-          </w:p>
-        </w:tc>
-        <w:tc>
-          <w:tcPr>
-            <w:tcW w:w="2841" w:type="dxa"/>
-          </w:tcPr>
-          <w:p>
-            <w:pPr>
-              <w:rPr>
-                <w:rFonts w:hint="eastAsia"/>
-              </w:rPr>
-            </w:pPr>
             <w:r>
               <w:rPr>
                 <w:rFonts w:hint="eastAsia"/>
@@ -36050,16 +36958,24 @@
             <w:tcW w:w="2840" w:type="dxa"/>
           </w:tcPr>
           <w:p>
-            <w:pPr>
+            <w:r>
               <w:rPr>
                 <w:rFonts w:hint="eastAsia"/>
               </w:rPr>
-            </w:pPr>
+              <w:t>风格融合</w:t>
+            </w:r>
+          </w:p>
+        </w:tc>
+        <w:tc>
+          <w:tcPr>
+            <w:tcW w:w="2841" w:type="dxa"/>
+          </w:tcPr>
+          <w:p>
             <w:r>
               <w:rPr>
                 <w:rFonts w:hint="eastAsia"/>
               </w:rPr>
-              <w:t>风格融合</w:t>
+              <w:t>--</w:t>
             </w:r>
           </w:p>
         </w:tc>
@@ -36068,29 +36984,6 @@
             <w:tcW w:w="2841" w:type="dxa"/>
           </w:tcPr>
           <w:p>
-            <w:pPr>
-              <w:rPr>
-                <w:rFonts w:hint="eastAsia"/>
-              </w:rPr>
-            </w:pPr>
-            <w:r>
-              <w:rPr>
-                <w:rFonts w:hint="eastAsia"/>
-              </w:rPr>
-              <w:t>--</w:t>
-            </w:r>
-          </w:p>
-        </w:tc>
-        <w:tc>
-          <w:tcPr>
-            <w:tcW w:w="2841" w:type="dxa"/>
-          </w:tcPr>
-          <w:p>
-            <w:pPr>
-              <w:rPr>
-                <w:rFonts w:hint="eastAsia"/>
-              </w:rPr>
-            </w:pPr>
             <w:r>
               <w:rPr>
                 <w:rFonts w:hint="eastAsia"/>
@@ -36105,12 +36998,28 @@
           <w:tcPr>
             <w:tcW w:w="2840" w:type="dxa"/>
           </w:tcPr>
-          <w:p>
-            <w:pPr>
+          <w:p/>
+        </w:tc>
+        <w:tc>
+          <w:tcPr>
+            <w:tcW w:w="2841" w:type="dxa"/>
+          </w:tcPr>
+          <w:p>
+            <w:r>
               <w:rPr>
                 <w:rFonts w:hint="eastAsia"/>
               </w:rPr>
-            </w:pPr>
+              <w:t>作品</w:t>
+            </w:r>
+            <w:r>
+              <w:rPr>
+                <w:rFonts w:hint="eastAsia"/>
+              </w:rPr>
+              <w:t>I</w:t>
+            </w:r>
+            <w:r>
+              <w:t>D</w:t>
+            </w:r>
           </w:p>
         </w:tc>
         <w:tc>
@@ -36118,38 +37027,6 @@
             <w:tcW w:w="2841" w:type="dxa"/>
           </w:tcPr>
           <w:p>
-            <w:pPr>
-              <w:rPr>
-                <w:rFonts w:hint="eastAsia"/>
-              </w:rPr>
-            </w:pPr>
-            <w:r>
-              <w:rPr>
-                <w:rFonts w:hint="eastAsia"/>
-              </w:rPr>
-              <w:t>作品</w:t>
-            </w:r>
-            <w:r>
-              <w:rPr>
-                <w:rFonts w:hint="eastAsia"/>
-              </w:rPr>
-              <w:t>I</w:t>
-            </w:r>
-            <w:r>
-              <w:t>D</w:t>
-            </w:r>
-          </w:p>
-        </w:tc>
-        <w:tc>
-          <w:tcPr>
-            <w:tcW w:w="2841" w:type="dxa"/>
-          </w:tcPr>
-          <w:p>
-            <w:pPr>
-              <w:rPr>
-                <w:rFonts w:hint="eastAsia"/>
-              </w:rPr>
-            </w:pPr>
             <w:r>
               <w:rPr>
                 <w:rFonts w:hint="eastAsia"/>
@@ -36164,12 +37041,19 @@
           <w:tcPr>
             <w:tcW w:w="2840" w:type="dxa"/>
           </w:tcPr>
-          <w:p>
-            <w:pPr>
+          <w:p/>
+        </w:tc>
+        <w:tc>
+          <w:tcPr>
+            <w:tcW w:w="2841" w:type="dxa"/>
+          </w:tcPr>
+          <w:p>
+            <w:r>
               <w:rPr>
                 <w:rFonts w:hint="eastAsia"/>
               </w:rPr>
-            </w:pPr>
+              <w:t>作品最终风格</w:t>
+            </w:r>
           </w:p>
         </w:tc>
         <w:tc>
@@ -36177,29 +37061,6 @@
             <w:tcW w:w="2841" w:type="dxa"/>
           </w:tcPr>
           <w:p>
-            <w:pPr>
-              <w:rPr>
-                <w:rFonts w:hint="eastAsia"/>
-              </w:rPr>
-            </w:pPr>
-            <w:r>
-              <w:rPr>
-                <w:rFonts w:hint="eastAsia"/>
-              </w:rPr>
-              <w:t>作品最终风格</w:t>
-            </w:r>
-          </w:p>
-        </w:tc>
-        <w:tc>
-          <w:tcPr>
-            <w:tcW w:w="2841" w:type="dxa"/>
-          </w:tcPr>
-          <w:p>
-            <w:pPr>
-              <w:rPr>
-                <w:rFonts w:hint="eastAsia"/>
-              </w:rPr>
-            </w:pPr>
             <w:r>
               <w:rPr>
                 <w:rFonts w:hint="eastAsia"/>
@@ -36215,15 +37076,10 @@
             <w:tcW w:w="2840" w:type="dxa"/>
           </w:tcPr>
           <w:p>
-            <w:pPr>
+            <w:r>
               <w:rPr>
                 <w:rFonts w:hint="eastAsia"/>
               </w:rPr>
-            </w:pPr>
-            <w:r>
-              <w:rPr>
-                <w:rFonts w:hint="eastAsia"/>
-              </w:rPr>
               <w:t>用户反馈</w:t>
             </w:r>
           </w:p>
@@ -36232,25 +37088,13 @@
           <w:tcPr>
             <w:tcW w:w="2841" w:type="dxa"/>
           </w:tcPr>
-          <w:p>
-            <w:pPr>
-              <w:rPr>
-                <w:rFonts w:hint="eastAsia"/>
-              </w:rPr>
-            </w:pPr>
-          </w:p>
+          <w:p/>
         </w:tc>
         <w:tc>
           <w:tcPr>
             <w:tcW w:w="2841" w:type="dxa"/>
           </w:tcPr>
-          <w:p>
-            <w:pPr>
-              <w:rPr>
-                <w:rFonts w:hint="eastAsia"/>
-              </w:rPr>
-            </w:pPr>
-          </w:p>
+          <w:p/>
         </w:tc>
       </w:tr>
       <w:tr>
@@ -36258,12 +37102,28 @@
           <w:tcPr>
             <w:tcW w:w="2840" w:type="dxa"/>
           </w:tcPr>
-          <w:p>
-            <w:pPr>
+          <w:p/>
+        </w:tc>
+        <w:tc>
+          <w:tcPr>
+            <w:tcW w:w="2841" w:type="dxa"/>
+          </w:tcPr>
+          <w:p>
+            <w:r>
               <w:rPr>
                 <w:rFonts w:hint="eastAsia"/>
               </w:rPr>
-            </w:pPr>
+              <w:t>作品</w:t>
+            </w:r>
+            <w:r>
+              <w:rPr>
+                <w:rFonts w:hint="eastAsia"/>
+              </w:rPr>
+              <w:t>I</w:t>
+            </w:r>
+            <w:r>
+              <w:t>D</w:t>
+            </w:r>
           </w:p>
         </w:tc>
         <w:tc>
@@ -36271,38 +37131,6 @@
             <w:tcW w:w="2841" w:type="dxa"/>
           </w:tcPr>
           <w:p>
-            <w:pPr>
-              <w:rPr>
-                <w:rFonts w:hint="eastAsia"/>
-              </w:rPr>
-            </w:pPr>
-            <w:r>
-              <w:rPr>
-                <w:rFonts w:hint="eastAsia"/>
-              </w:rPr>
-              <w:t>作品</w:t>
-            </w:r>
-            <w:r>
-              <w:rPr>
-                <w:rFonts w:hint="eastAsia"/>
-              </w:rPr>
-              <w:t>I</w:t>
-            </w:r>
-            <w:r>
-              <w:t>D</w:t>
-            </w:r>
-          </w:p>
-        </w:tc>
-        <w:tc>
-          <w:tcPr>
-            <w:tcW w:w="2841" w:type="dxa"/>
-          </w:tcPr>
-          <w:p>
-            <w:pPr>
-              <w:rPr>
-                <w:rFonts w:hint="eastAsia"/>
-              </w:rPr>
-            </w:pPr>
             <w:r>
               <w:rPr>
                 <w:rFonts w:hint="eastAsia"/>
@@ -36317,12 +37145,19 @@
           <w:tcPr>
             <w:tcW w:w="2840" w:type="dxa"/>
           </w:tcPr>
-          <w:p>
-            <w:pPr>
+          <w:p/>
+        </w:tc>
+        <w:tc>
+          <w:tcPr>
+            <w:tcW w:w="2841" w:type="dxa"/>
+          </w:tcPr>
+          <w:p>
+            <w:r>
               <w:rPr>
                 <w:rFonts w:hint="eastAsia"/>
               </w:rPr>
-            </w:pPr>
+              <w:t>作品评价</w:t>
+            </w:r>
           </w:p>
         </w:tc>
         <w:tc>
@@ -36330,29 +37165,6 @@
             <w:tcW w:w="2841" w:type="dxa"/>
           </w:tcPr>
           <w:p>
-            <w:pPr>
-              <w:rPr>
-                <w:rFonts w:hint="eastAsia"/>
-              </w:rPr>
-            </w:pPr>
-            <w:r>
-              <w:rPr>
-                <w:rFonts w:hint="eastAsia"/>
-              </w:rPr>
-              <w:t>作品评价</w:t>
-            </w:r>
-          </w:p>
-        </w:tc>
-        <w:tc>
-          <w:tcPr>
-            <w:tcW w:w="2841" w:type="dxa"/>
-          </w:tcPr>
-          <w:p>
-            <w:pPr>
-              <w:rPr>
-                <w:rFonts w:hint="eastAsia"/>
-              </w:rPr>
-            </w:pPr>
             <w:r>
               <w:rPr>
                 <w:rFonts w:hint="eastAsia"/>
@@ -36363,13 +37175,7 @@
         </w:tc>
       </w:tr>
     </w:tbl>
-    <w:p>
-      <w:pPr>
-        <w:rPr>
-          <w:rFonts w:hint="eastAsia"/>
-        </w:rPr>
-      </w:pPr>
-    </w:p>
+    <w:p/>
     <w:p>
       <w:pPr>
         <w:pStyle w:val="3"/>
@@ -36379,16 +37185,16 @@
         </w:numPr>
         <w:ind w:left="720"/>
       </w:pPr>
-      <w:bookmarkStart w:id="234" w:name="_Toc526945201"/>
-      <w:bookmarkStart w:id="235" w:name="_Toc1459737"/>
+      <w:bookmarkStart w:id="235" w:name="_Toc526945201"/>
+      <w:bookmarkStart w:id="236" w:name="_Toc1459737"/>
       <w:r>
         <w:rPr>
           <w:rFonts w:hint="eastAsia"/>
         </w:rPr>
         <w:t>输出</w:t>
       </w:r>
-      <w:bookmarkEnd w:id="234"/>
       <w:bookmarkEnd w:id="235"/>
+      <w:bookmarkEnd w:id="236"/>
     </w:p>
     <w:tbl>
       <w:tblPr>
@@ -36410,21 +37216,12 @@
           <w:p>
             <w:pPr>
               <w:jc w:val="center"/>
+            </w:pPr>
+            <w:r>
               <w:rPr>
                 <w:rFonts w:hint="eastAsia"/>
               </w:rPr>
-            </w:pPr>
-            <w:r>
-              <w:rPr>
-                <w:rFonts w:hint="eastAsia"/>
-              </w:rPr>
-              <w:t>图文排版功能模块</w:t>
-            </w:r>
-            <w:r>
-              <w:rPr>
-                <w:rFonts w:hint="eastAsia"/>
-              </w:rPr>
-              <w:t>输出</w:t>
+              <w:t>图文排版功能模块输出</w:t>
             </w:r>
           </w:p>
         </w:tc>
@@ -36435,16 +37232,24 @@
             <w:tcW w:w="2840" w:type="dxa"/>
           </w:tcPr>
           <w:p>
-            <w:pPr>
+            <w:r>
               <w:rPr>
                 <w:rFonts w:hint="eastAsia"/>
               </w:rPr>
-            </w:pPr>
+              <w:t>功能</w:t>
+            </w:r>
+          </w:p>
+        </w:tc>
+        <w:tc>
+          <w:tcPr>
+            <w:tcW w:w="2841" w:type="dxa"/>
+          </w:tcPr>
+          <w:p>
             <w:r>
               <w:rPr>
                 <w:rFonts w:hint="eastAsia"/>
               </w:rPr>
-              <w:t>功能</w:t>
+              <w:t>输入名称</w:t>
             </w:r>
           </w:p>
         </w:tc>
@@ -36453,29 +37258,6 @@
             <w:tcW w:w="2841" w:type="dxa"/>
           </w:tcPr>
           <w:p>
-            <w:pPr>
-              <w:rPr>
-                <w:rFonts w:hint="eastAsia"/>
-              </w:rPr>
-            </w:pPr>
-            <w:r>
-              <w:rPr>
-                <w:rFonts w:hint="eastAsia"/>
-              </w:rPr>
-              <w:t>输入名称</w:t>
-            </w:r>
-          </w:p>
-        </w:tc>
-        <w:tc>
-          <w:tcPr>
-            <w:tcW w:w="2841" w:type="dxa"/>
-          </w:tcPr>
-          <w:p>
-            <w:pPr>
-              <w:rPr>
-                <w:rFonts w:hint="eastAsia"/>
-              </w:rPr>
-            </w:pPr>
             <w:r>
               <w:rPr>
                 <w:rFonts w:hint="eastAsia"/>
@@ -36491,16 +37273,24 @@
             <w:tcW w:w="2840" w:type="dxa"/>
           </w:tcPr>
           <w:p>
-            <w:pPr>
+            <w:r>
               <w:rPr>
                 <w:rFonts w:hint="eastAsia"/>
               </w:rPr>
-            </w:pPr>
+              <w:t>文本主题分类</w:t>
+            </w:r>
+          </w:p>
+        </w:tc>
+        <w:tc>
+          <w:tcPr>
+            <w:tcW w:w="2841" w:type="dxa"/>
+          </w:tcPr>
+          <w:p>
             <w:r>
               <w:rPr>
                 <w:rFonts w:hint="eastAsia"/>
               </w:rPr>
-              <w:t>文本主题分类</w:t>
+              <w:t>--</w:t>
             </w:r>
           </w:p>
         </w:tc>
@@ -36509,29 +37299,6 @@
             <w:tcW w:w="2841" w:type="dxa"/>
           </w:tcPr>
           <w:p>
-            <w:pPr>
-              <w:rPr>
-                <w:rFonts w:hint="eastAsia"/>
-              </w:rPr>
-            </w:pPr>
-            <w:r>
-              <w:rPr>
-                <w:rFonts w:hint="eastAsia"/>
-              </w:rPr>
-              <w:t>--</w:t>
-            </w:r>
-          </w:p>
-        </w:tc>
-        <w:tc>
-          <w:tcPr>
-            <w:tcW w:w="2841" w:type="dxa"/>
-          </w:tcPr>
-          <w:p>
-            <w:pPr>
-              <w:rPr>
-                <w:rFonts w:hint="eastAsia"/>
-              </w:rPr>
-            </w:pPr>
             <w:r>
               <w:rPr>
                 <w:rFonts w:hint="eastAsia"/>
@@ -36546,12 +37313,33 @@
           <w:tcPr>
             <w:tcW w:w="2840" w:type="dxa"/>
           </w:tcPr>
-          <w:p>
-            <w:pPr>
+          <w:p/>
+        </w:tc>
+        <w:tc>
+          <w:tcPr>
+            <w:tcW w:w="2841" w:type="dxa"/>
+          </w:tcPr>
+          <w:p>
+            <w:proofErr w:type="gramStart"/>
+            <w:r>
               <w:rPr>
                 <w:rFonts w:hint="eastAsia"/>
               </w:rPr>
-            </w:pPr>
+              <w:t>各</w:t>
+            </w:r>
+            <w:r>
+              <w:rPr>
+                <w:rFonts w:hint="eastAsia"/>
+              </w:rPr>
+              <w:t>主题</w:t>
+            </w:r>
+            <w:proofErr w:type="gramEnd"/>
+            <w:r>
+              <w:rPr>
+                <w:rFonts w:hint="eastAsia"/>
+              </w:rPr>
+              <w:t>概率</w:t>
+            </w:r>
           </w:p>
         </w:tc>
         <w:tc>
@@ -36559,43 +37347,6 @@
             <w:tcW w:w="2841" w:type="dxa"/>
           </w:tcPr>
           <w:p>
-            <w:pPr>
-              <w:rPr>
-                <w:rFonts w:hint="eastAsia"/>
-              </w:rPr>
-            </w:pPr>
-            <w:proofErr w:type="gramStart"/>
-            <w:r>
-              <w:rPr>
-                <w:rFonts w:hint="eastAsia"/>
-              </w:rPr>
-              <w:t>各</w:t>
-            </w:r>
-            <w:r>
-              <w:rPr>
-                <w:rFonts w:hint="eastAsia"/>
-              </w:rPr>
-              <w:t>主题</w:t>
-            </w:r>
-            <w:proofErr w:type="gramEnd"/>
-            <w:r>
-              <w:rPr>
-                <w:rFonts w:hint="eastAsia"/>
-              </w:rPr>
-              <w:t>概率</w:t>
-            </w:r>
-          </w:p>
-        </w:tc>
-        <w:tc>
-          <w:tcPr>
-            <w:tcW w:w="2841" w:type="dxa"/>
-          </w:tcPr>
-          <w:p>
-            <w:pPr>
-              <w:rPr>
-                <w:rFonts w:hint="eastAsia"/>
-              </w:rPr>
-            </w:pPr>
             <w:r>
               <w:t>A</w:t>
             </w:r>
@@ -36614,16 +37365,24 @@
             <w:tcW w:w="2840" w:type="dxa"/>
           </w:tcPr>
           <w:p>
-            <w:pPr>
+            <w:r>
               <w:rPr>
                 <w:rFonts w:hint="eastAsia"/>
               </w:rPr>
-            </w:pPr>
+              <w:t>图文匹配</w:t>
+            </w:r>
+          </w:p>
+        </w:tc>
+        <w:tc>
+          <w:tcPr>
+            <w:tcW w:w="2841" w:type="dxa"/>
+          </w:tcPr>
+          <w:p>
             <w:r>
               <w:rPr>
                 <w:rFonts w:hint="eastAsia"/>
               </w:rPr>
-              <w:t>图文匹配</w:t>
+              <w:t>--</w:t>
             </w:r>
           </w:p>
         </w:tc>
@@ -36632,29 +37391,6 @@
             <w:tcW w:w="2841" w:type="dxa"/>
           </w:tcPr>
           <w:p>
-            <w:pPr>
-              <w:rPr>
-                <w:rFonts w:hint="eastAsia"/>
-              </w:rPr>
-            </w:pPr>
-            <w:r>
-              <w:rPr>
-                <w:rFonts w:hint="eastAsia"/>
-              </w:rPr>
-              <w:t>--</w:t>
-            </w:r>
-          </w:p>
-        </w:tc>
-        <w:tc>
-          <w:tcPr>
-            <w:tcW w:w="2841" w:type="dxa"/>
-          </w:tcPr>
-          <w:p>
-            <w:pPr>
-              <w:rPr>
-                <w:rFonts w:hint="eastAsia"/>
-              </w:rPr>
-            </w:pPr>
             <w:r>
               <w:rPr>
                 <w:rFonts w:hint="eastAsia"/>
@@ -36669,12 +37405,33 @@
           <w:tcPr>
             <w:tcW w:w="2840" w:type="dxa"/>
           </w:tcPr>
-          <w:p>
-            <w:pPr>
+          <w:p/>
+        </w:tc>
+        <w:tc>
+          <w:tcPr>
+            <w:tcW w:w="2841" w:type="dxa"/>
+          </w:tcPr>
+          <w:p>
+            <w:r>
               <w:rPr>
                 <w:rFonts w:hint="eastAsia"/>
               </w:rPr>
-            </w:pPr>
+              <w:t>图片</w:t>
+            </w:r>
+            <w:proofErr w:type="gramStart"/>
+            <w:r>
+              <w:rPr>
+                <w:rFonts w:hint="eastAsia"/>
+              </w:rPr>
+              <w:t>文本初</w:t>
+            </w:r>
+            <w:proofErr w:type="gramEnd"/>
+            <w:r>
+              <w:rPr>
+                <w:rFonts w:hint="eastAsia"/>
+              </w:rPr>
+              <w:t>排版</w:t>
+            </w:r>
           </w:p>
         </w:tc>
         <w:tc>
@@ -36682,43 +37439,6 @@
             <w:tcW w:w="2841" w:type="dxa"/>
           </w:tcPr>
           <w:p>
-            <w:pPr>
-              <w:rPr>
-                <w:rFonts w:hint="eastAsia"/>
-              </w:rPr>
-            </w:pPr>
-            <w:r>
-              <w:rPr>
-                <w:rFonts w:hint="eastAsia"/>
-              </w:rPr>
-              <w:t>图片</w:t>
-            </w:r>
-            <w:proofErr w:type="gramStart"/>
-            <w:r>
-              <w:rPr>
-                <w:rFonts w:hint="eastAsia"/>
-              </w:rPr>
-              <w:t>文本初</w:t>
-            </w:r>
-            <w:proofErr w:type="gramEnd"/>
-            <w:r>
-              <w:rPr>
-                <w:rFonts w:hint="eastAsia"/>
-              </w:rPr>
-              <w:t>排版</w:t>
-            </w:r>
-          </w:p>
-        </w:tc>
-        <w:tc>
-          <w:tcPr>
-            <w:tcW w:w="2841" w:type="dxa"/>
-          </w:tcPr>
-          <w:p>
-            <w:pPr>
-              <w:rPr>
-                <w:rFonts w:hint="eastAsia"/>
-              </w:rPr>
-            </w:pPr>
             <w:r>
               <w:t>String</w:t>
             </w:r>
@@ -36730,36 +37450,19 @@
           <w:tcPr>
             <w:tcW w:w="2840" w:type="dxa"/>
           </w:tcPr>
-          <w:p>
-            <w:pPr>
-              <w:rPr>
-                <w:rFonts w:hint="eastAsia"/>
-              </w:rPr>
-            </w:pPr>
-          </w:p>
+          <w:p/>
         </w:tc>
         <w:tc>
           <w:tcPr>
             <w:tcW w:w="2841" w:type="dxa"/>
           </w:tcPr>
-          <w:p>
-            <w:pPr>
-              <w:rPr>
-                <w:rFonts w:hint="eastAsia"/>
-              </w:rPr>
-            </w:pPr>
-          </w:p>
+          <w:p/>
         </w:tc>
         <w:tc>
           <w:tcPr>
             <w:tcW w:w="2841" w:type="dxa"/>
           </w:tcPr>
           <w:p>
-            <w:pPr>
-              <w:rPr>
-                <w:rFonts w:hint="eastAsia"/>
-              </w:rPr>
-            </w:pPr>
             <w:r>
               <w:rPr>
                 <w:rFonts w:hint="eastAsia"/>
@@ -36775,16 +37478,24 @@
             <w:tcW w:w="2840" w:type="dxa"/>
           </w:tcPr>
           <w:p>
-            <w:pPr>
+            <w:r>
               <w:rPr>
                 <w:rFonts w:hint="eastAsia"/>
               </w:rPr>
-            </w:pPr>
+              <w:t>风格融合</w:t>
+            </w:r>
+          </w:p>
+        </w:tc>
+        <w:tc>
+          <w:tcPr>
+            <w:tcW w:w="2841" w:type="dxa"/>
+          </w:tcPr>
+          <w:p>
             <w:r>
               <w:rPr>
                 <w:rFonts w:hint="eastAsia"/>
               </w:rPr>
-              <w:t>风格融合</w:t>
+              <w:t>--</w:t>
             </w:r>
           </w:p>
         </w:tc>
@@ -36793,29 +37504,6 @@
             <w:tcW w:w="2841" w:type="dxa"/>
           </w:tcPr>
           <w:p>
-            <w:pPr>
-              <w:rPr>
-                <w:rFonts w:hint="eastAsia"/>
-              </w:rPr>
-            </w:pPr>
-            <w:r>
-              <w:rPr>
-                <w:rFonts w:hint="eastAsia"/>
-              </w:rPr>
-              <w:t>--</w:t>
-            </w:r>
-          </w:p>
-        </w:tc>
-        <w:tc>
-          <w:tcPr>
-            <w:tcW w:w="2841" w:type="dxa"/>
-          </w:tcPr>
-          <w:p>
-            <w:pPr>
-              <w:rPr>
-                <w:rFonts w:hint="eastAsia"/>
-              </w:rPr>
-            </w:pPr>
             <w:r>
               <w:rPr>
                 <w:rFonts w:hint="eastAsia"/>
@@ -36830,12 +37518,28 @@
           <w:tcPr>
             <w:tcW w:w="2840" w:type="dxa"/>
           </w:tcPr>
-          <w:p>
-            <w:pPr>
+          <w:p/>
+        </w:tc>
+        <w:tc>
+          <w:tcPr>
+            <w:tcW w:w="2841" w:type="dxa"/>
+          </w:tcPr>
+          <w:p>
+            <w:r>
               <w:rPr>
                 <w:rFonts w:hint="eastAsia"/>
               </w:rPr>
-            </w:pPr>
+              <w:t>作品</w:t>
+            </w:r>
+            <w:r>
+              <w:rPr>
+                <w:rFonts w:hint="eastAsia"/>
+              </w:rPr>
+              <w:t>I</w:t>
+            </w:r>
+            <w:r>
+              <w:t>D</w:t>
+            </w:r>
           </w:p>
         </w:tc>
         <w:tc>
@@ -36843,38 +37547,6 @@
             <w:tcW w:w="2841" w:type="dxa"/>
           </w:tcPr>
           <w:p>
-            <w:pPr>
-              <w:rPr>
-                <w:rFonts w:hint="eastAsia"/>
-              </w:rPr>
-            </w:pPr>
-            <w:r>
-              <w:rPr>
-                <w:rFonts w:hint="eastAsia"/>
-              </w:rPr>
-              <w:t>作品</w:t>
-            </w:r>
-            <w:r>
-              <w:rPr>
-                <w:rFonts w:hint="eastAsia"/>
-              </w:rPr>
-              <w:t>I</w:t>
-            </w:r>
-            <w:r>
-              <w:t>D</w:t>
-            </w:r>
-          </w:p>
-        </w:tc>
-        <w:tc>
-          <w:tcPr>
-            <w:tcW w:w="2841" w:type="dxa"/>
-          </w:tcPr>
-          <w:p>
-            <w:pPr>
-              <w:rPr>
-                <w:rFonts w:hint="eastAsia"/>
-              </w:rPr>
-            </w:pPr>
             <w:r>
               <w:rPr>
                 <w:rFonts w:hint="eastAsia"/>
@@ -36889,12 +37561,19 @@
           <w:tcPr>
             <w:tcW w:w="2840" w:type="dxa"/>
           </w:tcPr>
-          <w:p>
-            <w:pPr>
+          <w:p/>
+        </w:tc>
+        <w:tc>
+          <w:tcPr>
+            <w:tcW w:w="2841" w:type="dxa"/>
+          </w:tcPr>
+          <w:p>
+            <w:r>
               <w:rPr>
                 <w:rFonts w:hint="eastAsia"/>
               </w:rPr>
-            </w:pPr>
+              <w:t>作品最终风格</w:t>
+            </w:r>
           </w:p>
         </w:tc>
         <w:tc>
@@ -36902,29 +37581,6 @@
             <w:tcW w:w="2841" w:type="dxa"/>
           </w:tcPr>
           <w:p>
-            <w:pPr>
-              <w:rPr>
-                <w:rFonts w:hint="eastAsia"/>
-              </w:rPr>
-            </w:pPr>
-            <w:r>
-              <w:rPr>
-                <w:rFonts w:hint="eastAsia"/>
-              </w:rPr>
-              <w:t>作品最终风格</w:t>
-            </w:r>
-          </w:p>
-        </w:tc>
-        <w:tc>
-          <w:tcPr>
-            <w:tcW w:w="2841" w:type="dxa"/>
-          </w:tcPr>
-          <w:p>
-            <w:pPr>
-              <w:rPr>
-                <w:rFonts w:hint="eastAsia"/>
-              </w:rPr>
-            </w:pPr>
             <w:r>
               <w:rPr>
                 <w:rFonts w:hint="eastAsia"/>
@@ -36940,16 +37596,27 @@
             <w:tcW w:w="2840" w:type="dxa"/>
           </w:tcPr>
           <w:p>
-            <w:pPr>
+            <w:r>
               <w:rPr>
                 <w:rFonts w:hint="eastAsia"/>
               </w:rPr>
-            </w:pPr>
+              <w:t>用户反馈</w:t>
+            </w:r>
+          </w:p>
+        </w:tc>
+        <w:tc>
+          <w:tcPr>
+            <w:tcW w:w="2841" w:type="dxa"/>
+          </w:tcPr>
+          <w:p>
             <w:r>
               <w:rPr>
                 <w:rFonts w:hint="eastAsia"/>
               </w:rPr>
-              <w:t>用户反馈</w:t>
+              <w:t>-</w:t>
+            </w:r>
+            <w:r>
+              <w:t>-</w:t>
             </w:r>
           </w:p>
         </w:tc>
@@ -36958,32 +37625,6 @@
             <w:tcW w:w="2841" w:type="dxa"/>
           </w:tcPr>
           <w:p>
-            <w:pPr>
-              <w:rPr>
-                <w:rFonts w:hint="eastAsia"/>
-              </w:rPr>
-            </w:pPr>
-            <w:r>
-              <w:rPr>
-                <w:rFonts w:hint="eastAsia"/>
-              </w:rPr>
-              <w:t>-</w:t>
-            </w:r>
-            <w:r>
-              <w:t>-</w:t>
-            </w:r>
-          </w:p>
-        </w:tc>
-        <w:tc>
-          <w:tcPr>
-            <w:tcW w:w="2841" w:type="dxa"/>
-          </w:tcPr>
-          <w:p>
-            <w:pPr>
-              <w:rPr>
-                <w:rFonts w:hint="eastAsia"/>
-              </w:rPr>
-            </w:pPr>
             <w:r>
               <w:rPr>
                 <w:rFonts w:hint="eastAsia"/>
@@ -37001,12 +37642,19 @@
           <w:tcPr>
             <w:tcW w:w="2840" w:type="dxa"/>
           </w:tcPr>
-          <w:p>
-            <w:pPr>
+          <w:p/>
+        </w:tc>
+        <w:tc>
+          <w:tcPr>
+            <w:tcW w:w="2841" w:type="dxa"/>
+          </w:tcPr>
+          <w:p>
+            <w:r>
               <w:rPr>
                 <w:rFonts w:hint="eastAsia"/>
               </w:rPr>
-            </w:pPr>
+              <w:t>无</w:t>
+            </w:r>
           </w:p>
         </w:tc>
         <w:tc>
@@ -37014,29 +37662,6 @@
             <w:tcW w:w="2841" w:type="dxa"/>
           </w:tcPr>
           <w:p>
-            <w:pPr>
-              <w:rPr>
-                <w:rFonts w:hint="eastAsia"/>
-              </w:rPr>
-            </w:pPr>
-            <w:r>
-              <w:rPr>
-                <w:rFonts w:hint="eastAsia"/>
-              </w:rPr>
-              <w:t>无</w:t>
-            </w:r>
-          </w:p>
-        </w:tc>
-        <w:tc>
-          <w:tcPr>
-            <w:tcW w:w="2841" w:type="dxa"/>
-          </w:tcPr>
-          <w:p>
-            <w:pPr>
-              <w:rPr>
-                <w:rFonts w:hint="eastAsia"/>
-              </w:rPr>
-            </w:pPr>
             <w:r>
               <w:rPr>
                 <w:rFonts w:hint="eastAsia"/>
@@ -37047,13 +37672,7 @@
         </w:tc>
       </w:tr>
     </w:tbl>
-    <w:p>
-      <w:pPr>
-        <w:rPr>
-          <w:rFonts w:hint="eastAsia"/>
-        </w:rPr>
-      </w:pPr>
-    </w:p>
+    <w:p/>
     <w:p>
       <w:pPr>
         <w:pStyle w:val="3"/>
@@ -37063,24 +37682,18 @@
         </w:numPr>
         <w:ind w:left="720"/>
       </w:pPr>
-      <w:bookmarkStart w:id="236" w:name="_Toc526945202"/>
-      <w:bookmarkStart w:id="237" w:name="_Toc1459738"/>
+      <w:bookmarkStart w:id="237" w:name="_Toc526945202"/>
+      <w:bookmarkStart w:id="238" w:name="_Toc1459738"/>
       <w:r>
         <w:rPr>
           <w:rFonts w:hint="eastAsia"/>
         </w:rPr>
         <w:t>算法</w:t>
       </w:r>
-      <w:bookmarkEnd w:id="236"/>
       <w:bookmarkEnd w:id="237"/>
+      <w:bookmarkEnd w:id="238"/>
     </w:p>
-    <w:p>
-      <w:pPr>
-        <w:rPr>
-          <w:rFonts w:hint="eastAsia"/>
-        </w:rPr>
-      </w:pPr>
-    </w:p>
+    <w:p/>
     <w:p>
       <w:pPr>
         <w:pStyle w:val="3"/>
@@ -37090,25 +37703,26 @@
         </w:numPr>
         <w:ind w:left="720"/>
       </w:pPr>
-      <w:bookmarkStart w:id="238" w:name="_Toc526945203"/>
-      <w:bookmarkStart w:id="239" w:name="_Toc1459739"/>
-      <w:commentRangeStart w:id="240"/>
-      <w:r>
-        <w:rPr>
-          <w:rFonts w:hint="eastAsia"/>
-        </w:rPr>
+      <w:bookmarkStart w:id="239" w:name="_Toc526945203"/>
+      <w:bookmarkStart w:id="240" w:name="_Toc1459739"/>
+      <w:commentRangeStart w:id="241"/>
+      <w:r>
+        <w:rPr>
+          <w:rFonts w:hint="eastAsia"/>
+        </w:rPr>
+        <w:lastRenderedPageBreak/>
         <w:t>程序逻辑</w:t>
       </w:r>
-      <w:commentRangeEnd w:id="240"/>
+      <w:commentRangeEnd w:id="241"/>
       <w:r>
         <w:rPr>
           <w:rStyle w:val="aff1"/>
           <w:rFonts w:asciiTheme="minorHAnsi" w:eastAsiaTheme="minorEastAsia" w:hAnsiTheme="minorHAnsi"/>
         </w:rPr>
-        <w:commentReference w:id="240"/>
-      </w:r>
-      <w:bookmarkEnd w:id="238"/>
+        <w:commentReference w:id="241"/>
+      </w:r>
       <w:bookmarkEnd w:id="239"/>
+      <w:bookmarkEnd w:id="240"/>
     </w:p>
     <w:p>
       <w:pPr>
@@ -37119,16 +37733,14 @@
         </w:numPr>
         <w:ind w:left="720"/>
       </w:pPr>
-      <w:bookmarkStart w:id="241" w:name="_Toc526945204"/>
-      <w:bookmarkStart w:id="242" w:name="_Toc1459740"/>
+      <w:bookmarkStart w:id="242" w:name="_Toc526945204"/>
+      <w:bookmarkStart w:id="243" w:name="_Toc1459740"/>
       <w:r>
         <w:rPr>
           <w:rFonts w:hint="eastAsia"/>
         </w:rPr>
         <w:t>接口</w:t>
       </w:r>
-      <w:bookmarkStart w:id="243" w:name="_GoBack"/>
-      <w:bookmarkEnd w:id="241"/>
       <w:bookmarkEnd w:id="242"/>
       <w:bookmarkEnd w:id="243"/>
     </w:p>
@@ -37174,8 +37786,8 @@
     </w:p>
     <w:p/>
     <w:sectPr>
-      <w:headerReference w:type="default" r:id="rId40"/>
-      <w:footerReference w:type="first" r:id="rId41"/>
+      <w:headerReference w:type="default" r:id="rId44"/>
+      <w:footerReference w:type="first" r:id="rId45"/>
       <w:pgSz w:w="11906" w:h="16838"/>
       <w:pgMar w:top="1440" w:right="1800" w:bottom="1440" w:left="1800" w:header="851" w:footer="992" w:gutter="0"/>
       <w:pgNumType w:start="1"/>
@@ -37427,7 +38039,7 @@
       </w:r>
     </w:p>
   </w:comment>
-  <w:comment w:id="220" w:author="Lu, Siyuan [2]" w:date="2017-12-10T14:09:00Z" w:initials="LS">
+  <w:comment w:id="221" w:author="Lu, Siyuan [2]" w:date="2017-12-10T14:09:00Z" w:initials="LS">
     <w:p>
       <w:pPr>
         <w:widowControl/>
@@ -37617,7 +38229,7 @@
       </w:r>
     </w:p>
   </w:comment>
-  <w:comment w:id="223" w:author="Lu, Siyuan" w:date="2018-10-10T14:28:00Z" w:initials="LS">
+  <w:comment w:id="224" w:author="Lu, Siyuan" w:date="2018-10-10T14:28:00Z" w:initials="LS">
     <w:p>
       <w:pPr>
         <w:pStyle w:val="a5"/>
@@ -37693,7 +38305,7 @@
       </w:r>
     </w:p>
   </w:comment>
-  <w:comment w:id="226" w:author="Lu, Siyuan [2]" w:date="2017-12-10T15:51:00Z" w:initials="LS">
+  <w:comment w:id="227" w:author="Lu, Siyuan [2]" w:date="2017-12-10T15:51:00Z" w:initials="LS">
     <w:p>
       <w:pPr>
         <w:pStyle w:val="a5"/>
@@ -37712,7 +38324,7 @@
       </w:r>
     </w:p>
   </w:comment>
-  <w:comment w:id="229" w:author="Lu, Siyuan [2]" w:date="2017-12-10T15:57:00Z" w:initials="LS">
+  <w:comment w:id="230" w:author="Lu, Siyuan [2]" w:date="2017-12-10T15:57:00Z" w:initials="LS">
     <w:p>
       <w:pPr>
         <w:pStyle w:val="a5"/>
@@ -37740,7 +38352,7 @@
       </w:r>
     </w:p>
   </w:comment>
-  <w:comment w:id="240" w:author="Lu, Siyuan [2]" w:date="2017-12-10T15:53:00Z" w:initials="LS">
+  <w:comment w:id="241" w:author="Lu, Siyuan [2]" w:date="2017-12-10T15:53:00Z" w:initials="LS">
     <w:p>
       <w:pPr>
         <w:pStyle w:val="a5"/>
@@ -39215,6 +39827,95 @@
     </w:lvl>
   </w:abstractNum>
   <w:abstractNum w:abstractNumId="13" w15:restartNumberingAfterBreak="0">
+    <w:nsid w:val="2A0C59C3"/>
+    <w:multiLevelType w:val="hybridMultilevel"/>
+    <w:tmpl w:val="71182886"/>
+    <w:lvl w:ilvl="0" w:tplc="E80CBC4E">
+      <w:start w:val="1"/>
+      <w:numFmt w:val="decimal"/>
+      <w:lvlText w:val="%1."/>
+      <w:lvlJc w:val="left"/>
+      <w:pPr>
+        <w:ind w:left="360" w:hanging="360"/>
+      </w:pPr>
+      <w:rPr>
+        <w:rFonts w:hint="default"/>
+      </w:rPr>
+    </w:lvl>
+    <w:lvl w:ilvl="1" w:tplc="04090019" w:tentative="1">
+      <w:start w:val="1"/>
+      <w:numFmt w:val="lowerLetter"/>
+      <w:lvlText w:val="%2)"/>
+      <w:lvlJc w:val="left"/>
+      <w:pPr>
+        <w:ind w:left="840" w:hanging="420"/>
+      </w:pPr>
+    </w:lvl>
+    <w:lvl w:ilvl="2" w:tplc="0409001B" w:tentative="1">
+      <w:start w:val="1"/>
+      <w:numFmt w:val="lowerRoman"/>
+      <w:lvlText w:val="%3."/>
+      <w:lvlJc w:val="right"/>
+      <w:pPr>
+        <w:ind w:left="1260" w:hanging="420"/>
+      </w:pPr>
+    </w:lvl>
+    <w:lvl w:ilvl="3" w:tplc="0409000F" w:tentative="1">
+      <w:start w:val="1"/>
+      <w:numFmt w:val="decimal"/>
+      <w:lvlText w:val="%4."/>
+      <w:lvlJc w:val="left"/>
+      <w:pPr>
+        <w:ind w:left="1680" w:hanging="420"/>
+      </w:pPr>
+    </w:lvl>
+    <w:lvl w:ilvl="4" w:tplc="04090019" w:tentative="1">
+      <w:start w:val="1"/>
+      <w:numFmt w:val="lowerLetter"/>
+      <w:lvlText w:val="%5)"/>
+      <w:lvlJc w:val="left"/>
+      <w:pPr>
+        <w:ind w:left="2100" w:hanging="420"/>
+      </w:pPr>
+    </w:lvl>
+    <w:lvl w:ilvl="5" w:tplc="0409001B" w:tentative="1">
+      <w:start w:val="1"/>
+      <w:numFmt w:val="lowerRoman"/>
+      <w:lvlText w:val="%6."/>
+      <w:lvlJc w:val="right"/>
+      <w:pPr>
+        <w:ind w:left="2520" w:hanging="420"/>
+      </w:pPr>
+    </w:lvl>
+    <w:lvl w:ilvl="6" w:tplc="0409000F" w:tentative="1">
+      <w:start w:val="1"/>
+      <w:numFmt w:val="decimal"/>
+      <w:lvlText w:val="%7."/>
+      <w:lvlJc w:val="left"/>
+      <w:pPr>
+        <w:ind w:left="2940" w:hanging="420"/>
+      </w:pPr>
+    </w:lvl>
+    <w:lvl w:ilvl="7" w:tplc="04090019" w:tentative="1">
+      <w:start w:val="1"/>
+      <w:numFmt w:val="lowerLetter"/>
+      <w:lvlText w:val="%8)"/>
+      <w:lvlJc w:val="left"/>
+      <w:pPr>
+        <w:ind w:left="3360" w:hanging="420"/>
+      </w:pPr>
+    </w:lvl>
+    <w:lvl w:ilvl="8" w:tplc="0409001B" w:tentative="1">
+      <w:start w:val="1"/>
+      <w:numFmt w:val="lowerRoman"/>
+      <w:lvlText w:val="%9."/>
+      <w:lvlJc w:val="right"/>
+      <w:pPr>
+        <w:ind w:left="3780" w:hanging="420"/>
+      </w:pPr>
+    </w:lvl>
+  </w:abstractNum>
+  <w:abstractNum w:abstractNumId="14" w15:restartNumberingAfterBreak="0">
     <w:nsid w:val="2BB32016"/>
     <w:multiLevelType w:val="multilevel"/>
     <w:tmpl w:val="70AABCBC"/>
@@ -39303,7 +40004,96 @@
       </w:pPr>
     </w:lvl>
   </w:abstractNum>
-  <w:abstractNum w:abstractNumId="14" w15:restartNumberingAfterBreak="0">
+  <w:abstractNum w:abstractNumId="15" w15:restartNumberingAfterBreak="0">
+    <w:nsid w:val="341701A6"/>
+    <w:multiLevelType w:val="hybridMultilevel"/>
+    <w:tmpl w:val="4B14C2B4"/>
+    <w:lvl w:ilvl="0" w:tplc="88BE616E">
+      <w:start w:val="1"/>
+      <w:numFmt w:val="decimal"/>
+      <w:lvlText w:val="%1."/>
+      <w:lvlJc w:val="left"/>
+      <w:pPr>
+        <w:ind w:left="360" w:hanging="360"/>
+      </w:pPr>
+      <w:rPr>
+        <w:rFonts w:hint="default"/>
+      </w:rPr>
+    </w:lvl>
+    <w:lvl w:ilvl="1" w:tplc="04090019" w:tentative="1">
+      <w:start w:val="1"/>
+      <w:numFmt w:val="lowerLetter"/>
+      <w:lvlText w:val="%2)"/>
+      <w:lvlJc w:val="left"/>
+      <w:pPr>
+        <w:ind w:left="840" w:hanging="420"/>
+      </w:pPr>
+    </w:lvl>
+    <w:lvl w:ilvl="2" w:tplc="0409001B" w:tentative="1">
+      <w:start w:val="1"/>
+      <w:numFmt w:val="lowerRoman"/>
+      <w:lvlText w:val="%3."/>
+      <w:lvlJc w:val="right"/>
+      <w:pPr>
+        <w:ind w:left="1260" w:hanging="420"/>
+      </w:pPr>
+    </w:lvl>
+    <w:lvl w:ilvl="3" w:tplc="0409000F" w:tentative="1">
+      <w:start w:val="1"/>
+      <w:numFmt w:val="decimal"/>
+      <w:lvlText w:val="%4."/>
+      <w:lvlJc w:val="left"/>
+      <w:pPr>
+        <w:ind w:left="1680" w:hanging="420"/>
+      </w:pPr>
+    </w:lvl>
+    <w:lvl w:ilvl="4" w:tplc="04090019" w:tentative="1">
+      <w:start w:val="1"/>
+      <w:numFmt w:val="lowerLetter"/>
+      <w:lvlText w:val="%5)"/>
+      <w:lvlJc w:val="left"/>
+      <w:pPr>
+        <w:ind w:left="2100" w:hanging="420"/>
+      </w:pPr>
+    </w:lvl>
+    <w:lvl w:ilvl="5" w:tplc="0409001B" w:tentative="1">
+      <w:start w:val="1"/>
+      <w:numFmt w:val="lowerRoman"/>
+      <w:lvlText w:val="%6."/>
+      <w:lvlJc w:val="right"/>
+      <w:pPr>
+        <w:ind w:left="2520" w:hanging="420"/>
+      </w:pPr>
+    </w:lvl>
+    <w:lvl w:ilvl="6" w:tplc="0409000F" w:tentative="1">
+      <w:start w:val="1"/>
+      <w:numFmt w:val="decimal"/>
+      <w:lvlText w:val="%7."/>
+      <w:lvlJc w:val="left"/>
+      <w:pPr>
+        <w:ind w:left="2940" w:hanging="420"/>
+      </w:pPr>
+    </w:lvl>
+    <w:lvl w:ilvl="7" w:tplc="04090019" w:tentative="1">
+      <w:start w:val="1"/>
+      <w:numFmt w:val="lowerLetter"/>
+      <w:lvlText w:val="%8)"/>
+      <w:lvlJc w:val="left"/>
+      <w:pPr>
+        <w:ind w:left="3360" w:hanging="420"/>
+      </w:pPr>
+    </w:lvl>
+    <w:lvl w:ilvl="8" w:tplc="0409001B" w:tentative="1">
+      <w:start w:val="1"/>
+      <w:numFmt w:val="lowerRoman"/>
+      <w:lvlText w:val="%9."/>
+      <w:lvlJc w:val="right"/>
+      <w:pPr>
+        <w:ind w:left="3780" w:hanging="420"/>
+      </w:pPr>
+    </w:lvl>
+  </w:abstractNum>
+  <w:abstractNum w:abstractNumId="16" w15:restartNumberingAfterBreak="0">
     <w:nsid w:val="349E55EC"/>
     <w:multiLevelType w:val="multilevel"/>
     <w:tmpl w:val="69E4DAEE"/>
@@ -39392,7 +40182,7 @@
       </w:pPr>
     </w:lvl>
   </w:abstractNum>
-  <w:abstractNum w:abstractNumId="15" w15:restartNumberingAfterBreak="0">
+  <w:abstractNum w:abstractNumId="17" w15:restartNumberingAfterBreak="0">
     <w:nsid w:val="354674F4"/>
     <w:multiLevelType w:val="multilevel"/>
     <w:tmpl w:val="8EA03C72"/>
@@ -39481,7 +40271,7 @@
       </w:pPr>
     </w:lvl>
   </w:abstractNum>
-  <w:abstractNum w:abstractNumId="16" w15:restartNumberingAfterBreak="0">
+  <w:abstractNum w:abstractNumId="18" w15:restartNumberingAfterBreak="0">
     <w:nsid w:val="3EDA6853"/>
     <w:multiLevelType w:val="multilevel"/>
     <w:tmpl w:val="3EDA6853"/>
@@ -39570,7 +40360,7 @@
       </w:pPr>
     </w:lvl>
   </w:abstractNum>
-  <w:abstractNum w:abstractNumId="17" w15:restartNumberingAfterBreak="0">
+  <w:abstractNum w:abstractNumId="19" w15:restartNumberingAfterBreak="0">
     <w:nsid w:val="47275C04"/>
     <w:multiLevelType w:val="hybridMultilevel"/>
     <w:tmpl w:val="03E84D06"/>
@@ -39659,7 +40449,7 @@
       </w:pPr>
     </w:lvl>
   </w:abstractNum>
-  <w:abstractNum w:abstractNumId="18" w15:restartNumberingAfterBreak="0">
+  <w:abstractNum w:abstractNumId="20" w15:restartNumberingAfterBreak="0">
     <w:nsid w:val="4B8165E5"/>
     <w:multiLevelType w:val="multilevel"/>
     <w:tmpl w:val="D3CCB886"/>
@@ -39748,7 +40538,7 @@
       </w:pPr>
     </w:lvl>
   </w:abstractNum>
-  <w:abstractNum w:abstractNumId="19" w15:restartNumberingAfterBreak="0">
+  <w:abstractNum w:abstractNumId="21" w15:restartNumberingAfterBreak="0">
     <w:nsid w:val="53D56584"/>
     <w:multiLevelType w:val="multilevel"/>
     <w:tmpl w:val="53D56584"/>
@@ -39837,7 +40627,7 @@
       </w:pPr>
     </w:lvl>
   </w:abstractNum>
-  <w:abstractNum w:abstractNumId="20" w15:restartNumberingAfterBreak="0">
+  <w:abstractNum w:abstractNumId="22" w15:restartNumberingAfterBreak="0">
     <w:nsid w:val="5C381100"/>
     <w:multiLevelType w:val="multilevel"/>
     <w:tmpl w:val="5C381100"/>
@@ -39926,7 +40716,7 @@
       </w:pPr>
     </w:lvl>
   </w:abstractNum>
-  <w:abstractNum w:abstractNumId="21" w15:restartNumberingAfterBreak="0">
+  <w:abstractNum w:abstractNumId="23" w15:restartNumberingAfterBreak="0">
     <w:nsid w:val="63AB7624"/>
     <w:multiLevelType w:val="multilevel"/>
     <w:tmpl w:val="63AB7624"/>
@@ -40018,7 +40808,7 @@
       </w:pPr>
     </w:lvl>
   </w:abstractNum>
-  <w:abstractNum w:abstractNumId="22" w15:restartNumberingAfterBreak="0">
+  <w:abstractNum w:abstractNumId="24" w15:restartNumberingAfterBreak="0">
     <w:nsid w:val="6636787C"/>
     <w:multiLevelType w:val="multilevel"/>
     <w:tmpl w:val="6636787C"/>
@@ -40107,7 +40897,7 @@
       </w:pPr>
     </w:lvl>
   </w:abstractNum>
-  <w:abstractNum w:abstractNumId="23" w15:restartNumberingAfterBreak="0">
+  <w:abstractNum w:abstractNumId="25" w15:restartNumberingAfterBreak="0">
     <w:nsid w:val="684861DB"/>
     <w:multiLevelType w:val="multilevel"/>
     <w:tmpl w:val="684861DB"/>
@@ -40196,7 +40986,7 @@
       </w:pPr>
     </w:lvl>
   </w:abstractNum>
-  <w:abstractNum w:abstractNumId="24" w15:restartNumberingAfterBreak="0">
+  <w:abstractNum w:abstractNumId="26" w15:restartNumberingAfterBreak="0">
     <w:nsid w:val="6DB16E3F"/>
     <w:multiLevelType w:val="hybridMultilevel"/>
     <w:tmpl w:val="526453AE"/>
@@ -40286,7 +41076,7 @@
       </w:pPr>
     </w:lvl>
   </w:abstractNum>
-  <w:abstractNum w:abstractNumId="25" w15:restartNumberingAfterBreak="0">
+  <w:abstractNum w:abstractNumId="27" w15:restartNumberingAfterBreak="0">
     <w:nsid w:val="74A40DDE"/>
     <w:multiLevelType w:val="multilevel"/>
     <w:tmpl w:val="74A40DDE"/>
@@ -40375,7 +41165,7 @@
       </w:pPr>
     </w:lvl>
   </w:abstractNum>
-  <w:abstractNum w:abstractNumId="26" w15:restartNumberingAfterBreak="0">
+  <w:abstractNum w:abstractNumId="28" w15:restartNumberingAfterBreak="0">
     <w:nsid w:val="751735EB"/>
     <w:multiLevelType w:val="multilevel"/>
     <w:tmpl w:val="751735EB"/>
@@ -40464,7 +41254,7 @@
       </w:pPr>
     </w:lvl>
   </w:abstractNum>
-  <w:abstractNum w:abstractNumId="27" w15:restartNumberingAfterBreak="0">
+  <w:abstractNum w:abstractNumId="29" w15:restartNumberingAfterBreak="0">
     <w:nsid w:val="75AD2C2D"/>
     <w:multiLevelType w:val="multilevel"/>
     <w:tmpl w:val="57D02124"/>
@@ -40553,7 +41343,7 @@
       </w:pPr>
     </w:lvl>
   </w:abstractNum>
-  <w:abstractNum w:abstractNumId="28" w15:restartNumberingAfterBreak="0">
+  <w:abstractNum w:abstractNumId="30" w15:restartNumberingAfterBreak="0">
     <w:nsid w:val="78577A3F"/>
     <w:multiLevelType w:val="multilevel"/>
     <w:tmpl w:val="8EA03C72"/>
@@ -40685,31 +41475,31 @@
     <w:abstractNumId w:val="0"/>
   </w:num>
   <w:num w:numId="6">
-    <w:abstractNumId w:val="18"/>
+    <w:abstractNumId w:val="20"/>
   </w:num>
   <w:num w:numId="7">
-    <w:abstractNumId w:val="13"/>
+    <w:abstractNumId w:val="14"/>
   </w:num>
   <w:num w:numId="8">
-    <w:abstractNumId w:val="28"/>
+    <w:abstractNumId w:val="30"/>
   </w:num>
   <w:num w:numId="9">
+    <w:abstractNumId w:val="29"/>
+  </w:num>
+  <w:num w:numId="10">
     <w:abstractNumId w:val="27"/>
   </w:num>
-  <w:num w:numId="10">
+  <w:num w:numId="11">
+    <w:abstractNumId w:val="23"/>
+  </w:num>
+  <w:num w:numId="12">
     <w:abstractNumId w:val="25"/>
   </w:num>
-  <w:num w:numId="11">
+  <w:num w:numId="13">
     <w:abstractNumId w:val="21"/>
   </w:num>
-  <w:num w:numId="12">
-    <w:abstractNumId w:val="23"/>
-  </w:num>
-  <w:num w:numId="13">
-    <w:abstractNumId w:val="19"/>
-  </w:num>
   <w:num w:numId="14">
-    <w:abstractNumId w:val="16"/>
+    <w:abstractNumId w:val="18"/>
   </w:num>
   <w:num w:numId="15">
     <w:abstractNumId w:val="6"/>
@@ -40721,16 +41511,16 @@
     <w:abstractNumId w:val="11"/>
   </w:num>
   <w:num w:numId="18">
-    <w:abstractNumId w:val="14"/>
+    <w:abstractNumId w:val="16"/>
   </w:num>
   <w:num w:numId="19">
-    <w:abstractNumId w:val="26"/>
+    <w:abstractNumId w:val="28"/>
   </w:num>
   <w:num w:numId="20">
-    <w:abstractNumId w:val="20"/>
+    <w:abstractNumId w:val="22"/>
   </w:num>
   <w:num w:numId="21">
-    <w:abstractNumId w:val="22"/>
+    <w:abstractNumId w:val="24"/>
   </w:num>
   <w:num w:numId="22">
     <w:abstractNumId w:val="12"/>
@@ -40742,10 +41532,10 @@
     <w:abstractNumId w:val="2"/>
   </w:num>
   <w:num w:numId="25">
-    <w:abstractNumId w:val="17"/>
+    <w:abstractNumId w:val="19"/>
   </w:num>
   <w:num w:numId="26">
-    <w:abstractNumId w:val="15"/>
+    <w:abstractNumId w:val="17"/>
   </w:num>
   <w:num w:numId="27">
     <w:abstractNumId w:val="9"/>
@@ -40778,7 +41568,7 @@
     </w:lvlOverride>
   </w:num>
   <w:num w:numId="28">
-    <w:abstractNumId w:val="24"/>
+    <w:abstractNumId w:val="26"/>
   </w:num>
   <w:num w:numId="29">
     <w:abstractNumId w:val="3"/>
@@ -40791,6 +41581,12 @@
   </w:num>
   <w:num w:numId="32">
     <w:abstractNumId w:val="7"/>
+  </w:num>
+  <w:num w:numId="33">
+    <w:abstractNumId w:val="13"/>
+  </w:num>
+  <w:num w:numId="34">
+    <w:abstractNumId w:val="15"/>
   </w:num>
 </w:numbering>
 </file>
@@ -41432,7 +42228,6 @@
   <w:style w:type="character" w:default="1" w:styleId="a1">
     <w:name w:val="Default Paragraph Font"/>
     <w:uiPriority w:val="1"/>
-    <w:semiHidden/>
     <w:unhideWhenUsed/>
   </w:style>
   <w:style w:type="table" w:default="1" w:styleId="a2">
@@ -46070,7 +46865,7 @@
 </file>
 
 <file path=customXml/itemProps2.xml><?xml version="1.0" encoding="utf-8"?>
-<ds:datastoreItem xmlns:ds="http://schemas.openxmlformats.org/officeDocument/2006/customXml" ds:itemID="{B8DE3E97-4A65-453E-86EB-A383919C108E}">
+<ds:datastoreItem xmlns:ds="http://schemas.openxmlformats.org/officeDocument/2006/customXml" ds:itemID="{DFB236F3-1011-4718-98C4-51259768EB4C}">
   <ds:schemaRefs>
     <ds:schemaRef ds:uri="http://schemas.openxmlformats.org/officeDocument/2006/bibliography"/>
   </ds:schemaRefs>

</xml_diff>

<commit_message>
modified code according to the code style.
</commit_message>
<xml_diff>
--- a/docs/Temage开发文档.docx
+++ b/docs/Temage开发文档.docx
@@ -19820,16 +19820,18 @@
       </w:r>
     </w:p>
     <w:p>
-      <w:r>
-        <w:rPr>
-          <w:rFonts w:hint="eastAsia"/>
+      <w:pPr>
+        <w:jc w:val="center"/>
+      </w:pPr>
+      <w:r>
+        <w:rPr>
           <w:noProof/>
         </w:rPr>
         <w:drawing>
-          <wp:inline distT="0" distB="0" distL="0" distR="0" wp14:anchorId="6B8EE254" wp14:editId="1D332F9B">
-            <wp:extent cx="6063700" cy="2082800"/>
-            <wp:effectExtent l="0" t="0" r="0" b="0"/>
-            <wp:docPr id="9" name="图片 9"/>
+          <wp:inline distT="0" distB="0" distL="0" distR="0" wp14:anchorId="73BB072B" wp14:editId="652B3E2F">
+            <wp:extent cx="5274310" cy="5179695"/>
+            <wp:effectExtent l="0" t="0" r="2540" b="1905"/>
+            <wp:docPr id="36" name="图片 36"/>
             <wp:cNvGraphicFramePr>
               <a:graphicFrameLocks xmlns:a="http://schemas.openxmlformats.org/drawingml/2006/main" noChangeAspect="1"/>
             </wp:cNvGraphicFramePr>
@@ -19837,36 +19839,29 @@
               <a:graphicData uri="http://schemas.openxmlformats.org/drawingml/2006/picture">
                 <pic:pic xmlns:pic="http://schemas.openxmlformats.org/drawingml/2006/picture">
                   <pic:nvPicPr>
-                    <pic:cNvPr id="0" name="Picture 3"/>
-                    <pic:cNvPicPr>
-                      <a:picLocks noChangeAspect="1" noChangeArrowheads="1"/>
-                    </pic:cNvPicPr>
+                    <pic:cNvPr id="36" name="无标题.png"/>
+                    <pic:cNvPicPr/>
                   </pic:nvPicPr>
                   <pic:blipFill>
-                    <a:blip r:embed="rId22">
+                    <a:blip r:embed="rId22" cstate="print">
                       <a:extLst>
                         <a:ext uri="{28A0092B-C50C-407E-A947-70E740481C1C}">
                           <a14:useLocalDpi xmlns:a14="http://schemas.microsoft.com/office/drawing/2010/main" val="0"/>
                         </a:ext>
                       </a:extLst>
                     </a:blip>
-                    <a:srcRect/>
                     <a:stretch>
                       <a:fillRect/>
                     </a:stretch>
                   </pic:blipFill>
-                  <pic:spPr bwMode="auto">
+                  <pic:spPr>
                     <a:xfrm>
                       <a:off x="0" y="0"/>
-                      <a:ext cx="6067657" cy="2084159"/>
+                      <a:ext cx="5274310" cy="5179695"/>
                     </a:xfrm>
                     <a:prstGeom prst="rect">
                       <a:avLst/>
                     </a:prstGeom>
-                    <a:noFill/>
-                    <a:ln>
-                      <a:noFill/>
-                    </a:ln>
                   </pic:spPr>
                 </pic:pic>
               </a:graphicData>
@@ -19874,19 +19869,28 @@
           </wp:inline>
         </w:drawing>
       </w:r>
+      <w:bookmarkStart w:id="106" w:name="_GoBack"/>
+      <w:bookmarkEnd w:id="106"/>
     </w:p>
     <w:p>
       <w:pPr>
+        <w:rPr>
+          <w:rFonts w:hint="eastAsia"/>
+        </w:rPr>
+      </w:pPr>
+    </w:p>
+    <w:p>
+      <w:pPr>
         <w:pStyle w:val="3"/>
       </w:pPr>
-      <w:bookmarkStart w:id="106" w:name="_Toc1459690"/>
+      <w:bookmarkStart w:id="107" w:name="_Toc1459690"/>
       <w:r>
         <w:rPr>
           <w:rFonts w:hint="eastAsia"/>
         </w:rPr>
         <w:t>数据采集</w:t>
       </w:r>
-      <w:bookmarkEnd w:id="106"/>
+      <w:bookmarkEnd w:id="107"/>
     </w:p>
     <w:p>
       <w:pPr>
@@ -20044,42 +20048,41 @@
       <w:pPr>
         <w:pStyle w:val="2"/>
       </w:pPr>
-      <w:bookmarkStart w:id="107" w:name="_Toc331238750"/>
-      <w:bookmarkStart w:id="108" w:name="_Toc331243763"/>
-      <w:bookmarkStart w:id="109" w:name="_Toc363084244"/>
-      <w:bookmarkStart w:id="110" w:name="_Toc331243584"/>
-      <w:bookmarkStart w:id="111" w:name="_Toc331545184"/>
-      <w:bookmarkStart w:id="112" w:name="_Toc1459691"/>
-      <w:r>
-        <w:lastRenderedPageBreak/>
+      <w:bookmarkStart w:id="108" w:name="_Toc331238750"/>
+      <w:bookmarkStart w:id="109" w:name="_Toc331243763"/>
+      <w:bookmarkStart w:id="110" w:name="_Toc363084244"/>
+      <w:bookmarkStart w:id="111" w:name="_Toc331243584"/>
+      <w:bookmarkStart w:id="112" w:name="_Toc331545184"/>
+      <w:bookmarkStart w:id="113" w:name="_Toc1459691"/>
+      <w:r>
         <w:t>功能需求</w:t>
       </w:r>
-      <w:bookmarkEnd w:id="107"/>
       <w:bookmarkEnd w:id="108"/>
       <w:bookmarkEnd w:id="109"/>
       <w:bookmarkEnd w:id="110"/>
       <w:bookmarkEnd w:id="111"/>
       <w:bookmarkEnd w:id="112"/>
+      <w:bookmarkEnd w:id="113"/>
     </w:p>
     <w:p>
       <w:pPr>
         <w:pStyle w:val="3"/>
       </w:pPr>
-      <w:bookmarkStart w:id="113" w:name="_Toc331238751"/>
-      <w:bookmarkStart w:id="114" w:name="_Toc363084245"/>
-      <w:bookmarkStart w:id="115" w:name="_Toc331243585"/>
-      <w:bookmarkStart w:id="116" w:name="_Toc331545185"/>
-      <w:bookmarkStart w:id="117" w:name="_Toc331243764"/>
-      <w:bookmarkStart w:id="118" w:name="_Toc1459692"/>
+      <w:bookmarkStart w:id="114" w:name="_Toc331238751"/>
+      <w:bookmarkStart w:id="115" w:name="_Toc363084245"/>
+      <w:bookmarkStart w:id="116" w:name="_Toc331243585"/>
+      <w:bookmarkStart w:id="117" w:name="_Toc331545185"/>
+      <w:bookmarkStart w:id="118" w:name="_Toc331243764"/>
+      <w:bookmarkStart w:id="119" w:name="_Toc1459692"/>
       <w:r>
         <w:t>功能模块结构图</w:t>
       </w:r>
-      <w:bookmarkEnd w:id="113"/>
       <w:bookmarkEnd w:id="114"/>
       <w:bookmarkEnd w:id="115"/>
       <w:bookmarkEnd w:id="116"/>
       <w:bookmarkEnd w:id="117"/>
       <w:bookmarkEnd w:id="118"/>
+      <w:bookmarkEnd w:id="119"/>
     </w:p>
     <w:p>
       <w:pPr>
@@ -20303,21 +20306,21 @@
       <w:pPr>
         <w:pStyle w:val="3"/>
       </w:pPr>
-      <w:bookmarkStart w:id="119" w:name="_Toc363084246"/>
-      <w:bookmarkStart w:id="120" w:name="_Toc331545186"/>
-      <w:bookmarkStart w:id="121" w:name="_Toc331243765"/>
-      <w:bookmarkStart w:id="122" w:name="_Toc331238752"/>
-      <w:bookmarkStart w:id="123" w:name="_Toc331243586"/>
-      <w:bookmarkStart w:id="124" w:name="_Toc1459693"/>
+      <w:bookmarkStart w:id="120" w:name="_Toc363084246"/>
+      <w:bookmarkStart w:id="121" w:name="_Toc331545186"/>
+      <w:bookmarkStart w:id="122" w:name="_Toc331243765"/>
+      <w:bookmarkStart w:id="123" w:name="_Toc331238752"/>
+      <w:bookmarkStart w:id="124" w:name="_Toc331243586"/>
+      <w:bookmarkStart w:id="125" w:name="_Toc1459693"/>
       <w:r>
         <w:t>核心功能模块描述</w:t>
       </w:r>
-      <w:bookmarkEnd w:id="119"/>
       <w:bookmarkEnd w:id="120"/>
       <w:bookmarkEnd w:id="121"/>
       <w:bookmarkEnd w:id="122"/>
       <w:bookmarkEnd w:id="123"/>
       <w:bookmarkEnd w:id="124"/>
+      <w:bookmarkEnd w:id="125"/>
     </w:p>
     <w:p>
       <w:pPr>
@@ -20479,7 +20482,7 @@
                 <w:szCs w:val="21"/>
               </w:rPr>
             </w:pPr>
-            <w:bookmarkStart w:id="125" w:name="_Hlk1460196"/>
+            <w:bookmarkStart w:id="126" w:name="_Hlk1460196"/>
             <w:r>
               <w:rPr>
                 <w:rFonts w:ascii="Cambria" w:hAnsi="Cambria"/>
@@ -21441,42 +21444,42 @@
       <w:pPr>
         <w:pStyle w:val="2"/>
       </w:pPr>
-      <w:bookmarkStart w:id="126" w:name="_Toc331545187"/>
-      <w:bookmarkStart w:id="127" w:name="_Toc363084247"/>
-      <w:bookmarkStart w:id="128" w:name="_Toc331243587"/>
-      <w:bookmarkStart w:id="129" w:name="_Toc331243766"/>
-      <w:bookmarkStart w:id="130" w:name="_Toc331238753"/>
-      <w:bookmarkStart w:id="131" w:name="_Toc1459694"/>
-      <w:bookmarkEnd w:id="125"/>
+      <w:bookmarkStart w:id="127" w:name="_Toc331545187"/>
+      <w:bookmarkStart w:id="128" w:name="_Toc363084247"/>
+      <w:bookmarkStart w:id="129" w:name="_Toc331243587"/>
+      <w:bookmarkStart w:id="130" w:name="_Toc331243766"/>
+      <w:bookmarkStart w:id="131" w:name="_Toc331238753"/>
+      <w:bookmarkStart w:id="132" w:name="_Toc1459694"/>
+      <w:bookmarkEnd w:id="126"/>
       <w:r>
         <w:t>非功能性需求</w:t>
       </w:r>
-      <w:bookmarkEnd w:id="126"/>
       <w:bookmarkEnd w:id="127"/>
       <w:bookmarkEnd w:id="128"/>
       <w:bookmarkEnd w:id="129"/>
       <w:bookmarkEnd w:id="130"/>
       <w:bookmarkEnd w:id="131"/>
+      <w:bookmarkEnd w:id="132"/>
     </w:p>
     <w:p>
       <w:pPr>
         <w:pStyle w:val="3"/>
       </w:pPr>
-      <w:bookmarkStart w:id="132" w:name="_Toc331238754"/>
-      <w:bookmarkStart w:id="133" w:name="_Toc331243588"/>
-      <w:bookmarkStart w:id="134" w:name="_Toc331545188"/>
-      <w:bookmarkStart w:id="135" w:name="_Toc363084248"/>
-      <w:bookmarkStart w:id="136" w:name="_Toc331243767"/>
-      <w:bookmarkStart w:id="137" w:name="_Toc1459695"/>
+      <w:bookmarkStart w:id="133" w:name="_Toc331238754"/>
+      <w:bookmarkStart w:id="134" w:name="_Toc331243588"/>
+      <w:bookmarkStart w:id="135" w:name="_Toc331545188"/>
+      <w:bookmarkStart w:id="136" w:name="_Toc363084248"/>
+      <w:bookmarkStart w:id="137" w:name="_Toc331243767"/>
+      <w:bookmarkStart w:id="138" w:name="_Toc1459695"/>
       <w:r>
         <w:t>扩展性和可维护性</w:t>
       </w:r>
-      <w:bookmarkEnd w:id="132"/>
       <w:bookmarkEnd w:id="133"/>
       <w:bookmarkEnd w:id="134"/>
       <w:bookmarkEnd w:id="135"/>
       <w:bookmarkEnd w:id="136"/>
       <w:bookmarkEnd w:id="137"/>
+      <w:bookmarkEnd w:id="138"/>
     </w:p>
     <w:p>
       <w:pPr>
@@ -21668,13 +21671,13 @@
       <w:pPr>
         <w:pStyle w:val="3"/>
       </w:pPr>
-      <w:bookmarkStart w:id="138" w:name="_Toc363084250"/>
-      <w:bookmarkStart w:id="139" w:name="_Toc1459696"/>
+      <w:bookmarkStart w:id="139" w:name="_Toc363084250"/>
+      <w:bookmarkStart w:id="140" w:name="_Toc1459696"/>
       <w:r>
         <w:t>易用性</w:t>
       </w:r>
-      <w:bookmarkEnd w:id="138"/>
       <w:bookmarkEnd w:id="139"/>
+      <w:bookmarkEnd w:id="140"/>
     </w:p>
     <w:p>
       <w:pPr>
@@ -21777,32 +21780,32 @@
       <w:pPr>
         <w:pStyle w:val="2"/>
       </w:pPr>
-      <w:bookmarkStart w:id="140" w:name="_Toc1459697"/>
-      <w:bookmarkStart w:id="141" w:name="_Toc331545195"/>
-      <w:bookmarkStart w:id="142" w:name="_Toc331238761"/>
-      <w:bookmarkStart w:id="143" w:name="_Toc331243595"/>
-      <w:bookmarkStart w:id="144" w:name="_Toc363084254"/>
-      <w:bookmarkStart w:id="145" w:name="_Toc331243774"/>
+      <w:bookmarkStart w:id="141" w:name="_Toc1459697"/>
+      <w:bookmarkStart w:id="142" w:name="_Toc331545195"/>
+      <w:bookmarkStart w:id="143" w:name="_Toc331238761"/>
+      <w:bookmarkStart w:id="144" w:name="_Toc331243595"/>
+      <w:bookmarkStart w:id="145" w:name="_Toc363084254"/>
+      <w:bookmarkStart w:id="146" w:name="_Toc331243774"/>
       <w:r>
         <w:rPr>
           <w:rFonts w:hint="eastAsia"/>
         </w:rPr>
         <w:t>性能需求</w:t>
       </w:r>
-      <w:bookmarkEnd w:id="140"/>
+      <w:bookmarkEnd w:id="141"/>
     </w:p>
     <w:p>
       <w:pPr>
         <w:pStyle w:val="3"/>
       </w:pPr>
-      <w:bookmarkStart w:id="146" w:name="_Toc1459698"/>
+      <w:bookmarkStart w:id="147" w:name="_Toc1459698"/>
       <w:r>
         <w:rPr>
           <w:rFonts w:hint="eastAsia"/>
         </w:rPr>
         <w:t>时间特性</w:t>
       </w:r>
-      <w:bookmarkEnd w:id="146"/>
+      <w:bookmarkEnd w:id="147"/>
     </w:p>
     <w:p>
       <w:pPr>
@@ -21859,14 +21862,15 @@
       <w:pPr>
         <w:pStyle w:val="3"/>
       </w:pPr>
-      <w:bookmarkStart w:id="147" w:name="_Toc1459699"/>
-      <w:r>
-        <w:rPr>
-          <w:rFonts w:hint="eastAsia"/>
-        </w:rPr>
+      <w:bookmarkStart w:id="148" w:name="_Toc1459699"/>
+      <w:r>
+        <w:rPr>
+          <w:rFonts w:hint="eastAsia"/>
+        </w:rPr>
+        <w:lastRenderedPageBreak/>
         <w:t>适应性</w:t>
       </w:r>
-      <w:bookmarkEnd w:id="147"/>
+      <w:bookmarkEnd w:id="148"/>
     </w:p>
     <w:p>
       <w:pPr>
@@ -21949,28 +21953,27 @@
       <w:pPr>
         <w:pStyle w:val="2"/>
       </w:pPr>
-      <w:bookmarkStart w:id="148" w:name="_Toc1459700"/>
-      <w:r>
-        <w:rPr>
-          <w:rFonts w:hint="eastAsia"/>
-        </w:rPr>
-        <w:lastRenderedPageBreak/>
+      <w:bookmarkStart w:id="149" w:name="_Toc1459700"/>
+      <w:r>
+        <w:rPr>
+          <w:rFonts w:hint="eastAsia"/>
+        </w:rPr>
         <w:t>运行需求</w:t>
       </w:r>
-      <w:bookmarkEnd w:id="148"/>
+      <w:bookmarkEnd w:id="149"/>
     </w:p>
     <w:p>
       <w:pPr>
         <w:pStyle w:val="3"/>
       </w:pPr>
-      <w:bookmarkStart w:id="149" w:name="_Toc1459701"/>
+      <w:bookmarkStart w:id="150" w:name="_Toc1459701"/>
       <w:r>
         <w:rPr>
           <w:rFonts w:hint="eastAsia"/>
         </w:rPr>
         <w:t>用户界面</w:t>
       </w:r>
-      <w:bookmarkEnd w:id="149"/>
+      <w:bookmarkEnd w:id="150"/>
     </w:p>
     <w:p>
       <w:pPr>
@@ -23440,42 +23443,12 @@
       <w:pPr>
         <w:pStyle w:val="3"/>
       </w:pPr>
-      <w:bookmarkStart w:id="150" w:name="_Toc1459702"/>
+      <w:bookmarkStart w:id="151" w:name="_Toc1459702"/>
       <w:r>
         <w:rPr>
           <w:rFonts w:hint="eastAsia"/>
         </w:rPr>
         <w:t>硬件接口</w:t>
-      </w:r>
-      <w:bookmarkEnd w:id="150"/>
-    </w:p>
-    <w:p>
-      <w:pPr>
-        <w:ind w:firstLine="420"/>
-      </w:pPr>
-      <w:r>
-        <w:rPr>
-          <w:rFonts w:hint="eastAsia"/>
-        </w:rPr>
-        <w:t>无</w:t>
-      </w:r>
-      <w:r>
-        <w:rPr>
-          <w:rFonts w:hint="eastAsia"/>
-        </w:rPr>
-        <w:t>。</w:t>
-      </w:r>
-    </w:p>
-    <w:p>
-      <w:pPr>
-        <w:pStyle w:val="3"/>
-      </w:pPr>
-      <w:bookmarkStart w:id="151" w:name="_Toc1459703"/>
-      <w:r>
-        <w:rPr>
-          <w:rFonts w:hint="eastAsia"/>
-        </w:rPr>
-        <w:t>软件接口</w:t>
       </w:r>
       <w:bookmarkEnd w:id="151"/>
     </w:p>
@@ -23500,135 +23473,165 @@
       <w:pPr>
         <w:pStyle w:val="3"/>
       </w:pPr>
-      <w:bookmarkStart w:id="152" w:name="_Toc1459704"/>
-      <w:r>
-        <w:rPr>
-          <w:rFonts w:hint="eastAsia"/>
-        </w:rPr>
-        <w:t>故障处理</w:t>
+      <w:bookmarkStart w:id="152" w:name="_Toc1459703"/>
+      <w:r>
+        <w:rPr>
+          <w:rFonts w:hint="eastAsia"/>
+        </w:rPr>
+        <w:t>软件接口</w:t>
       </w:r>
       <w:bookmarkEnd w:id="152"/>
     </w:p>
     <w:p>
       <w:pPr>
-        <w:ind w:firstLineChars="200" w:firstLine="420"/>
-      </w:pPr>
-      <w:r>
-        <w:rPr>
-          <w:rFonts w:hint="eastAsia"/>
-        </w:rPr>
-        <w:t>本项目采用</w:t>
-      </w:r>
-      <w:r>
-        <w:rPr>
-          <w:rFonts w:hint="eastAsia"/>
-        </w:rPr>
-        <w:t>Micro Service</w:t>
-      </w:r>
-      <w:r>
-        <w:rPr>
-          <w:rFonts w:hint="eastAsia"/>
-        </w:rPr>
-        <w:t>架构，</w:t>
-      </w:r>
-      <w:r>
-        <w:rPr>
-          <w:rFonts w:hint="eastAsia"/>
-        </w:rPr>
-        <w:t>使用</w:t>
-      </w:r>
-      <w:r>
-        <w:rPr>
-          <w:rFonts w:hint="eastAsia"/>
-        </w:rPr>
-        <w:t>docker</w:t>
-      </w:r>
-      <w:r>
-        <w:rPr>
-          <w:rFonts w:hint="eastAsia"/>
-        </w:rPr>
-        <w:t>对产品进行部署</w:t>
-      </w:r>
-      <w:r>
-        <w:rPr>
-          <w:rFonts w:hint="eastAsia"/>
-        </w:rPr>
-        <w:t>即便是某服务器出现故障，仍将有部分功能可以继续使用，例如，深度学习的相关的</w:t>
-      </w:r>
-      <w:proofErr w:type="spellStart"/>
-      <w:r>
-        <w:rPr>
-          <w:rFonts w:hint="eastAsia"/>
-        </w:rPr>
-        <w:t>server</w:t>
-      </w:r>
-      <w:r>
-        <w:t>A</w:t>
-      </w:r>
-      <w:proofErr w:type="spellEnd"/>
-      <w:r>
-        <w:rPr>
-          <w:rFonts w:hint="eastAsia"/>
-        </w:rPr>
-        <w:t>发生故障，不能进行深度学习的推断，</w:t>
-      </w:r>
-      <w:proofErr w:type="spellStart"/>
-      <w:r>
-        <w:rPr>
-          <w:rFonts w:hint="eastAsia"/>
-        </w:rPr>
-        <w:t>server</w:t>
-      </w:r>
-      <w:r>
-        <w:t>B</w:t>
-      </w:r>
-      <w:proofErr w:type="spellEnd"/>
-      <w:r>
-        <w:rPr>
-          <w:rFonts w:hint="eastAsia"/>
-        </w:rPr>
-        <w:t>正常服务，用户仍旧可以登录进行游廊的游览。</w:t>
-      </w:r>
-      <w:r>
-        <w:rPr>
-          <w:rFonts w:hint="eastAsia"/>
-        </w:rPr>
-        <w:t>server</w:t>
-      </w:r>
-      <w:r>
-        <w:rPr>
-          <w:rFonts w:hint="eastAsia"/>
-        </w:rPr>
-        <w:t>端故障将生成详细的</w:t>
-      </w:r>
-      <w:r>
-        <w:rPr>
-          <w:rFonts w:hint="eastAsia"/>
-        </w:rPr>
-        <w:t>log</w:t>
-      </w:r>
-      <w:r>
-        <w:rPr>
-          <w:rFonts w:hint="eastAsia"/>
-        </w:rPr>
-        <w:t>日志于服务器中，并且会有友好的用户提示。</w:t>
+        <w:ind w:firstLine="420"/>
+      </w:pPr>
+      <w:r>
+        <w:rPr>
+          <w:rFonts w:hint="eastAsia"/>
+        </w:rPr>
+        <w:t>无</w:t>
+      </w:r>
+      <w:r>
+        <w:rPr>
+          <w:rFonts w:hint="eastAsia"/>
+        </w:rPr>
+        <w:t>。</w:t>
       </w:r>
     </w:p>
     <w:p>
       <w:pPr>
+        <w:pStyle w:val="3"/>
+      </w:pPr>
+      <w:bookmarkStart w:id="153" w:name="_Toc1459704"/>
+      <w:r>
+        <w:rPr>
+          <w:rFonts w:hint="eastAsia"/>
+        </w:rPr>
+        <w:t>故障处理</w:t>
+      </w:r>
+      <w:bookmarkEnd w:id="153"/>
+    </w:p>
+    <w:p>
+      <w:pPr>
+        <w:ind w:firstLineChars="200" w:firstLine="420"/>
+      </w:pPr>
+      <w:r>
+        <w:rPr>
+          <w:rFonts w:hint="eastAsia"/>
+        </w:rPr>
+        <w:t>本项目采用</w:t>
+      </w:r>
+      <w:r>
+        <w:rPr>
+          <w:rFonts w:hint="eastAsia"/>
+        </w:rPr>
+        <w:t>Micro Service</w:t>
+      </w:r>
+      <w:r>
+        <w:rPr>
+          <w:rFonts w:hint="eastAsia"/>
+        </w:rPr>
+        <w:t>架构，</w:t>
+      </w:r>
+      <w:r>
+        <w:rPr>
+          <w:rFonts w:hint="eastAsia"/>
+        </w:rPr>
+        <w:t>使用</w:t>
+      </w:r>
+      <w:r>
+        <w:rPr>
+          <w:rFonts w:hint="eastAsia"/>
+        </w:rPr>
+        <w:t>docker</w:t>
+      </w:r>
+      <w:r>
+        <w:rPr>
+          <w:rFonts w:hint="eastAsia"/>
+        </w:rPr>
+        <w:t>对产品进行部署</w:t>
+      </w:r>
+      <w:r>
+        <w:rPr>
+          <w:rFonts w:hint="eastAsia"/>
+        </w:rPr>
+        <w:t>即便是某服务器出现故障，仍将有部分功能可以继续使用，例如，深度学习的相关的</w:t>
+      </w:r>
+      <w:proofErr w:type="spellStart"/>
+      <w:r>
+        <w:rPr>
+          <w:rFonts w:hint="eastAsia"/>
+        </w:rPr>
+        <w:t>server</w:t>
+      </w:r>
+      <w:r>
+        <w:t>A</w:t>
+      </w:r>
+      <w:proofErr w:type="spellEnd"/>
+      <w:r>
+        <w:rPr>
+          <w:rFonts w:hint="eastAsia"/>
+        </w:rPr>
+        <w:t>发生故障，不能进行深度学习的推断，</w:t>
+      </w:r>
+      <w:proofErr w:type="spellStart"/>
+      <w:r>
+        <w:rPr>
+          <w:rFonts w:hint="eastAsia"/>
+        </w:rPr>
+        <w:t>server</w:t>
+      </w:r>
+      <w:r>
+        <w:t>B</w:t>
+      </w:r>
+      <w:proofErr w:type="spellEnd"/>
+      <w:r>
+        <w:rPr>
+          <w:rFonts w:hint="eastAsia"/>
+        </w:rPr>
+        <w:t>正常服务，用户仍旧可以登录进行游廊的游览。</w:t>
+      </w:r>
+      <w:r>
+        <w:rPr>
+          <w:rFonts w:hint="eastAsia"/>
+        </w:rPr>
+        <w:t>server</w:t>
+      </w:r>
+      <w:r>
+        <w:rPr>
+          <w:rFonts w:hint="eastAsia"/>
+        </w:rPr>
+        <w:t>端故障将生成详细的</w:t>
+      </w:r>
+      <w:r>
+        <w:rPr>
+          <w:rFonts w:hint="eastAsia"/>
+        </w:rPr>
+        <w:t>log</w:t>
+      </w:r>
+      <w:r>
+        <w:rPr>
+          <w:rFonts w:hint="eastAsia"/>
+        </w:rPr>
+        <w:t>日志于服务器中，并且会有友好的用户提示。</w:t>
+      </w:r>
+    </w:p>
+    <w:p>
+      <w:pPr>
         <w:pStyle w:val="2"/>
       </w:pPr>
-      <w:bookmarkStart w:id="153" w:name="_Toc1459705"/>
+      <w:bookmarkStart w:id="154" w:name="_Toc1459705"/>
       <w:r>
         <w:lastRenderedPageBreak/>
         <w:t>用例图</w:t>
       </w:r>
-      <w:bookmarkEnd w:id="141"/>
       <w:bookmarkEnd w:id="142"/>
       <w:bookmarkEnd w:id="143"/>
       <w:bookmarkEnd w:id="144"/>
       <w:bookmarkEnd w:id="145"/>
-      <w:bookmarkEnd w:id="153"/>
+      <w:bookmarkEnd w:id="146"/>
+      <w:bookmarkEnd w:id="154"/>
     </w:p>
     <w:p>
       <w:pPr>
@@ -23842,12 +23845,12 @@
       <w:pPr>
         <w:pStyle w:val="2"/>
       </w:pPr>
-      <w:bookmarkStart w:id="154" w:name="_Toc331545196"/>
-      <w:bookmarkStart w:id="155" w:name="_Toc331243596"/>
-      <w:bookmarkStart w:id="156" w:name="_Toc331243775"/>
-      <w:bookmarkStart w:id="157" w:name="_Toc331238762"/>
-      <w:bookmarkStart w:id="158" w:name="_Toc363084255"/>
-      <w:bookmarkStart w:id="159" w:name="_Toc1459706"/>
+      <w:bookmarkStart w:id="155" w:name="_Toc331545196"/>
+      <w:bookmarkStart w:id="156" w:name="_Toc331243596"/>
+      <w:bookmarkStart w:id="157" w:name="_Toc331243775"/>
+      <w:bookmarkStart w:id="158" w:name="_Toc331238762"/>
+      <w:bookmarkStart w:id="159" w:name="_Toc363084255"/>
+      <w:bookmarkStart w:id="160" w:name="_Toc1459706"/>
       <w:r>
         <w:rPr>
           <w:rFonts w:hint="eastAsia"/>
@@ -23857,12 +23860,12 @@
       <w:r>
         <w:t>用例规约</w:t>
       </w:r>
-      <w:bookmarkEnd w:id="154"/>
       <w:bookmarkEnd w:id="155"/>
       <w:bookmarkEnd w:id="156"/>
       <w:bookmarkEnd w:id="157"/>
       <w:bookmarkEnd w:id="158"/>
       <w:bookmarkEnd w:id="159"/>
+      <w:bookmarkEnd w:id="160"/>
     </w:p>
     <w:p>
       <w:pPr>
@@ -27920,7 +27923,7 @@
           <w:szCs w:val="18"/>
         </w:rPr>
       </w:pPr>
-      <w:bookmarkStart w:id="160" w:name="_Hlk1375999"/>
+      <w:bookmarkStart w:id="161" w:name="_Hlk1375999"/>
       <w:r>
         <w:rPr>
           <w:rFonts w:ascii="楷体" w:eastAsia="楷体" w:hAnsi="楷体" w:cs="楷体"/>
@@ -28994,7 +28997,7 @@
           </w:p>
         </w:tc>
       </w:tr>
-      <w:bookmarkEnd w:id="160"/>
+      <w:bookmarkEnd w:id="161"/>
     </w:tbl>
     <w:p/>
     <w:p>
@@ -30042,9 +30045,9 @@
       </w:tr>
     </w:tbl>
     <w:p>
-      <w:bookmarkStart w:id="161" w:name="_Hlk529744066"/>
+      <w:bookmarkStart w:id="162" w:name="_Hlk529744066"/>
     </w:p>
-    <w:bookmarkEnd w:id="161"/>
+    <w:bookmarkEnd w:id="162"/>
     <w:p>
       <w:pPr>
         <w:pStyle w:val="a8"/>
@@ -32107,14 +32110,14 @@
       <w:pPr>
         <w:pStyle w:val="2"/>
       </w:pPr>
-      <w:bookmarkStart w:id="162" w:name="_Toc1459707"/>
+      <w:bookmarkStart w:id="163" w:name="_Toc1459707"/>
       <w:r>
         <w:rPr>
           <w:rFonts w:hint="eastAsia"/>
         </w:rPr>
         <w:t>其他需求</w:t>
       </w:r>
-      <w:bookmarkEnd w:id="162"/>
+      <w:bookmarkEnd w:id="163"/>
     </w:p>
     <w:p>
       <w:r>
@@ -32148,25 +32151,25 @@
           <w:numId w:val="4"/>
         </w:numPr>
       </w:pPr>
-      <w:bookmarkStart w:id="163" w:name="_Toc526945172"/>
-      <w:bookmarkStart w:id="164" w:name="_Toc1459708"/>
-      <w:commentRangeStart w:id="165"/>
+      <w:bookmarkStart w:id="164" w:name="_Toc526945172"/>
+      <w:bookmarkStart w:id="165" w:name="_Toc1459708"/>
+      <w:commentRangeStart w:id="166"/>
       <w:r>
         <w:rPr>
           <w:rFonts w:hint="eastAsia"/>
         </w:rPr>
         <w:t>概要设计</w:t>
       </w:r>
-      <w:commentRangeEnd w:id="165"/>
+      <w:commentRangeEnd w:id="166"/>
       <w:r>
         <w:rPr>
           <w:rStyle w:val="aff1"/>
           <w:rFonts w:asciiTheme="minorHAnsi" w:eastAsiaTheme="minorEastAsia" w:hAnsiTheme="minorHAnsi"/>
         </w:rPr>
-        <w:commentReference w:id="165"/>
-      </w:r>
-      <w:bookmarkEnd w:id="163"/>
+        <w:commentReference w:id="166"/>
+      </w:r>
       <w:bookmarkEnd w:id="164"/>
+      <w:bookmarkEnd w:id="165"/>
     </w:p>
     <w:p>
       <w:pPr>
@@ -32176,25 +32179,25 @@
           <w:numId w:val="4"/>
         </w:numPr>
       </w:pPr>
-      <w:bookmarkStart w:id="166" w:name="_Toc526945173"/>
-      <w:bookmarkStart w:id="167" w:name="_Toc1459709"/>
-      <w:commentRangeStart w:id="168"/>
+      <w:bookmarkStart w:id="167" w:name="_Toc526945173"/>
+      <w:bookmarkStart w:id="168" w:name="_Toc1459709"/>
+      <w:commentRangeStart w:id="169"/>
       <w:r>
         <w:rPr>
           <w:rFonts w:hint="eastAsia"/>
         </w:rPr>
         <w:t>处理流程</w:t>
       </w:r>
-      <w:commentRangeEnd w:id="168"/>
+      <w:commentRangeEnd w:id="169"/>
       <w:r>
         <w:rPr>
           <w:rStyle w:val="aff1"/>
           <w:rFonts w:asciiTheme="minorHAnsi" w:eastAsiaTheme="minorEastAsia" w:hAnsiTheme="minorHAnsi"/>
         </w:rPr>
-        <w:commentReference w:id="168"/>
-      </w:r>
-      <w:bookmarkEnd w:id="166"/>
+        <w:commentReference w:id="169"/>
+      </w:r>
       <w:bookmarkEnd w:id="167"/>
+      <w:bookmarkEnd w:id="168"/>
     </w:p>
     <w:p>
       <w:pPr>
@@ -32309,28 +32312,28 @@
           <w:numId w:val="4"/>
         </w:numPr>
       </w:pPr>
-      <w:bookmarkStart w:id="169" w:name="_Toc526945174"/>
-      <w:bookmarkStart w:id="170" w:name="_Toc1459710"/>
-      <w:commentRangeStart w:id="171"/>
+      <w:bookmarkStart w:id="170" w:name="_Toc526945174"/>
+      <w:bookmarkStart w:id="171" w:name="_Toc1459710"/>
+      <w:commentRangeStart w:id="172"/>
       <w:r>
         <w:rPr>
           <w:rFonts w:hint="eastAsia"/>
         </w:rPr>
         <w:t>总体结构和模块设计</w:t>
       </w:r>
-      <w:commentRangeEnd w:id="171"/>
+      <w:commentRangeEnd w:id="172"/>
       <w:r>
         <w:rPr>
           <w:rStyle w:val="aff1"/>
           <w:rFonts w:asciiTheme="minorHAnsi" w:eastAsiaTheme="minorEastAsia" w:hAnsiTheme="minorHAnsi"/>
         </w:rPr>
-        <w:commentReference w:id="171"/>
-      </w:r>
-      <w:bookmarkEnd w:id="169"/>
+        <w:commentReference w:id="172"/>
+      </w:r>
       <w:bookmarkEnd w:id="170"/>
+      <w:bookmarkEnd w:id="171"/>
     </w:p>
     <w:p>
-      <w:commentRangeStart w:id="172"/>
+      <w:commentRangeStart w:id="173"/>
       <w:r>
         <w:rPr>
           <w:rFonts w:hint="eastAsia"/>
@@ -32387,13 +32390,13 @@
           </wp:inline>
         </w:drawing>
       </w:r>
-      <w:commentRangeEnd w:id="172"/>
+      <w:commentRangeEnd w:id="173"/>
       <w:r>
         <w:rPr>
           <w:rStyle w:val="aff1"/>
           <w:rFonts w:asciiTheme="minorHAnsi" w:eastAsiaTheme="minorEastAsia" w:hAnsiTheme="minorHAnsi" w:cstheme="minorBidi"/>
         </w:rPr>
-        <w:commentReference w:id="172"/>
+        <w:commentReference w:id="173"/>
       </w:r>
     </w:p>
     <w:p>
@@ -32404,9 +32407,9 @@
           <w:numId w:val="4"/>
         </w:numPr>
       </w:pPr>
-      <w:bookmarkStart w:id="173" w:name="_Toc526945175"/>
-      <w:bookmarkStart w:id="174" w:name="_Toc1459711"/>
-      <w:commentRangeStart w:id="175"/>
+      <w:bookmarkStart w:id="174" w:name="_Toc526945175"/>
+      <w:bookmarkStart w:id="175" w:name="_Toc1459711"/>
+      <w:commentRangeStart w:id="176"/>
       <w:r>
         <w:rPr>
           <w:rFonts w:hint="eastAsia"/>
@@ -32414,16 +32417,16 @@
         <w:lastRenderedPageBreak/>
         <w:t>功能分配</w:t>
       </w:r>
-      <w:commentRangeEnd w:id="175"/>
+      <w:commentRangeEnd w:id="176"/>
       <w:r>
         <w:rPr>
           <w:rStyle w:val="aff1"/>
           <w:rFonts w:asciiTheme="minorHAnsi" w:eastAsiaTheme="minorEastAsia" w:hAnsiTheme="minorHAnsi"/>
         </w:rPr>
-        <w:commentReference w:id="175"/>
-      </w:r>
-      <w:bookmarkEnd w:id="173"/>
+        <w:commentReference w:id="176"/>
+      </w:r>
       <w:bookmarkEnd w:id="174"/>
+      <w:bookmarkEnd w:id="175"/>
     </w:p>
     <w:p>
       <w:r>
@@ -32581,8 +32584,8 @@
           <w:numId w:val="4"/>
         </w:numPr>
       </w:pPr>
-      <w:bookmarkStart w:id="176" w:name="_Toc526945176"/>
-      <w:bookmarkStart w:id="177" w:name="_Toc1459712"/>
+      <w:bookmarkStart w:id="177" w:name="_Toc526945176"/>
+      <w:bookmarkStart w:id="178" w:name="_Toc1459712"/>
       <w:r>
         <w:rPr>
           <w:rFonts w:hint="eastAsia"/>
@@ -32590,8 +32593,8 @@
         <w:lastRenderedPageBreak/>
         <w:t>接口设计</w:t>
       </w:r>
-      <w:bookmarkEnd w:id="176"/>
       <w:bookmarkEnd w:id="177"/>
+      <w:bookmarkEnd w:id="178"/>
     </w:p>
     <w:p>
       <w:pPr>
@@ -32602,25 +32605,25 @@
         </w:numPr>
         <w:ind w:left="720"/>
       </w:pPr>
-      <w:bookmarkStart w:id="178" w:name="_Toc526945177"/>
-      <w:bookmarkStart w:id="179" w:name="_Toc1459713"/>
-      <w:commentRangeStart w:id="180"/>
+      <w:bookmarkStart w:id="179" w:name="_Toc526945177"/>
+      <w:bookmarkStart w:id="180" w:name="_Toc1459713"/>
+      <w:commentRangeStart w:id="181"/>
       <w:r>
         <w:rPr>
           <w:rFonts w:hint="eastAsia"/>
         </w:rPr>
         <w:t>外部接口</w:t>
       </w:r>
-      <w:commentRangeEnd w:id="180"/>
+      <w:commentRangeEnd w:id="181"/>
       <w:r>
         <w:rPr>
           <w:rStyle w:val="aff1"/>
           <w:rFonts w:asciiTheme="minorHAnsi" w:eastAsiaTheme="minorEastAsia" w:hAnsiTheme="minorHAnsi"/>
         </w:rPr>
-        <w:commentReference w:id="180"/>
-      </w:r>
-      <w:bookmarkEnd w:id="178"/>
+        <w:commentReference w:id="181"/>
+      </w:r>
       <w:bookmarkEnd w:id="179"/>
+      <w:bookmarkEnd w:id="180"/>
     </w:p>
     <w:p>
       <w:r>
@@ -32639,25 +32642,25 @@
         </w:numPr>
         <w:ind w:left="720"/>
       </w:pPr>
-      <w:bookmarkStart w:id="181" w:name="_Toc526945178"/>
-      <w:bookmarkStart w:id="182" w:name="_Toc1459714"/>
-      <w:commentRangeStart w:id="183"/>
+      <w:bookmarkStart w:id="182" w:name="_Toc526945178"/>
+      <w:bookmarkStart w:id="183" w:name="_Toc1459714"/>
+      <w:commentRangeStart w:id="184"/>
       <w:r>
         <w:rPr>
           <w:rFonts w:hint="eastAsia"/>
         </w:rPr>
         <w:t>内部接口</w:t>
       </w:r>
-      <w:commentRangeEnd w:id="183"/>
+      <w:commentRangeEnd w:id="184"/>
       <w:r>
         <w:rPr>
           <w:rStyle w:val="aff1"/>
           <w:rFonts w:asciiTheme="minorHAnsi" w:eastAsiaTheme="minorEastAsia" w:hAnsiTheme="minorHAnsi"/>
         </w:rPr>
-        <w:commentReference w:id="183"/>
-      </w:r>
-      <w:bookmarkEnd w:id="181"/>
+        <w:commentReference w:id="184"/>
+      </w:r>
       <w:bookmarkEnd w:id="182"/>
+      <w:bookmarkEnd w:id="183"/>
     </w:p>
     <w:p>
       <w:pPr>
@@ -32668,25 +32671,25 @@
         </w:numPr>
         <w:ind w:left="720"/>
       </w:pPr>
-      <w:bookmarkStart w:id="184" w:name="_Toc526945179"/>
-      <w:bookmarkStart w:id="185" w:name="_Toc1459715"/>
-      <w:commentRangeStart w:id="186"/>
+      <w:bookmarkStart w:id="185" w:name="_Toc526945179"/>
+      <w:bookmarkStart w:id="186" w:name="_Toc1459715"/>
+      <w:commentRangeStart w:id="187"/>
       <w:r>
         <w:rPr>
           <w:rFonts w:hint="eastAsia"/>
         </w:rPr>
         <w:t>用户界面设计</w:t>
       </w:r>
-      <w:commentRangeEnd w:id="186"/>
+      <w:commentRangeEnd w:id="187"/>
       <w:r>
         <w:rPr>
           <w:rStyle w:val="aff1"/>
           <w:rFonts w:asciiTheme="minorHAnsi" w:eastAsiaTheme="minorEastAsia" w:hAnsiTheme="minorHAnsi"/>
         </w:rPr>
-        <w:commentReference w:id="186"/>
-      </w:r>
-      <w:bookmarkEnd w:id="184"/>
+        <w:commentReference w:id="187"/>
+      </w:r>
       <w:bookmarkEnd w:id="185"/>
+      <w:bookmarkEnd w:id="186"/>
     </w:p>
     <w:p>
       <w:pPr>
@@ -32696,16 +32699,16 @@
           <w:numId w:val="4"/>
         </w:numPr>
       </w:pPr>
-      <w:bookmarkStart w:id="187" w:name="_Toc526945180"/>
-      <w:bookmarkStart w:id="188" w:name="_Toc1459716"/>
+      <w:bookmarkStart w:id="188" w:name="_Toc526945180"/>
+      <w:bookmarkStart w:id="189" w:name="_Toc1459716"/>
       <w:r>
         <w:rPr>
           <w:rFonts w:hint="eastAsia"/>
         </w:rPr>
         <w:t>数据结构设计</w:t>
       </w:r>
-      <w:bookmarkEnd w:id="187"/>
       <w:bookmarkEnd w:id="188"/>
+      <w:bookmarkEnd w:id="189"/>
     </w:p>
     <w:p>
       <w:pPr>
@@ -32716,16 +32719,16 @@
         </w:numPr>
         <w:ind w:left="720"/>
       </w:pPr>
-      <w:bookmarkStart w:id="189" w:name="_Toc526945181"/>
-      <w:bookmarkStart w:id="190" w:name="_Toc1459717"/>
+      <w:bookmarkStart w:id="190" w:name="_Toc526945181"/>
+      <w:bookmarkStart w:id="191" w:name="_Toc1459717"/>
       <w:r>
         <w:rPr>
           <w:rFonts w:hint="eastAsia"/>
         </w:rPr>
         <w:t>逻辑结构设计</w:t>
       </w:r>
-      <w:bookmarkEnd w:id="189"/>
       <w:bookmarkEnd w:id="190"/>
+      <w:bookmarkEnd w:id="191"/>
     </w:p>
     <w:p>
       <w:pPr>
@@ -33651,16 +33654,16 @@
         </w:numPr>
         <w:ind w:left="720"/>
       </w:pPr>
-      <w:bookmarkStart w:id="191" w:name="_Toc526945182"/>
-      <w:bookmarkStart w:id="192" w:name="_Toc1459718"/>
+      <w:bookmarkStart w:id="192" w:name="_Toc526945182"/>
+      <w:bookmarkStart w:id="193" w:name="_Toc1459718"/>
       <w:r>
         <w:rPr>
           <w:rFonts w:hint="eastAsia"/>
         </w:rPr>
         <w:t>物理结构设计</w:t>
       </w:r>
-      <w:bookmarkEnd w:id="191"/>
       <w:bookmarkEnd w:id="192"/>
+      <w:bookmarkEnd w:id="193"/>
     </w:p>
     <w:p>
       <w:pPr>
@@ -35455,16 +35458,16 @@
         </w:numPr>
         <w:ind w:left="720"/>
       </w:pPr>
-      <w:bookmarkStart w:id="193" w:name="_Toc526945183"/>
-      <w:bookmarkStart w:id="194" w:name="_Toc1459719"/>
+      <w:bookmarkStart w:id="194" w:name="_Toc526945183"/>
+      <w:bookmarkStart w:id="195" w:name="_Toc1459719"/>
       <w:r>
         <w:rPr>
           <w:rFonts w:hint="eastAsia"/>
         </w:rPr>
         <w:t>数据结构与程序的关系</w:t>
       </w:r>
-      <w:bookmarkEnd w:id="193"/>
       <w:bookmarkEnd w:id="194"/>
+      <w:bookmarkEnd w:id="195"/>
     </w:p>
     <w:p>
       <w:pPr>
@@ -36720,16 +36723,16 @@
           <w:numId w:val="4"/>
         </w:numPr>
       </w:pPr>
-      <w:bookmarkStart w:id="195" w:name="_Toc526945184"/>
-      <w:bookmarkStart w:id="196" w:name="_Toc1459720"/>
+      <w:bookmarkStart w:id="196" w:name="_Toc526945184"/>
+      <w:bookmarkStart w:id="197" w:name="_Toc1459720"/>
       <w:r>
         <w:rPr>
           <w:rFonts w:hint="eastAsia"/>
         </w:rPr>
         <w:t>运行设计</w:t>
       </w:r>
-      <w:bookmarkEnd w:id="195"/>
       <w:bookmarkEnd w:id="196"/>
+      <w:bookmarkEnd w:id="197"/>
     </w:p>
     <w:p>
       <w:pPr>
@@ -36740,16 +36743,16 @@
         </w:numPr>
         <w:ind w:left="720"/>
       </w:pPr>
-      <w:bookmarkStart w:id="197" w:name="_Toc526945185"/>
-      <w:bookmarkStart w:id="198" w:name="_Toc1459721"/>
+      <w:bookmarkStart w:id="198" w:name="_Toc526945185"/>
+      <w:bookmarkStart w:id="199" w:name="_Toc1459721"/>
       <w:r>
         <w:rPr>
           <w:rFonts w:hint="eastAsia"/>
         </w:rPr>
         <w:t>运行模块关系</w:t>
       </w:r>
-      <w:bookmarkEnd w:id="197"/>
       <w:bookmarkEnd w:id="198"/>
+      <w:bookmarkEnd w:id="199"/>
     </w:p>
     <w:p>
       <w:pPr>
@@ -36928,16 +36931,16 @@
         </w:numPr>
         <w:ind w:left="720"/>
       </w:pPr>
-      <w:bookmarkStart w:id="199" w:name="_Toc526945186"/>
-      <w:bookmarkStart w:id="200" w:name="_Toc1459722"/>
+      <w:bookmarkStart w:id="200" w:name="_Toc526945186"/>
+      <w:bookmarkStart w:id="201" w:name="_Toc1459722"/>
       <w:r>
         <w:rPr>
           <w:rFonts w:hint="eastAsia"/>
         </w:rPr>
         <w:t>运行控制</w:t>
       </w:r>
-      <w:bookmarkEnd w:id="199"/>
       <w:bookmarkEnd w:id="200"/>
+      <w:bookmarkEnd w:id="201"/>
     </w:p>
     <w:p>
       <w:r>
@@ -37116,16 +37119,16 @@
         </w:numPr>
         <w:ind w:left="720"/>
       </w:pPr>
-      <w:bookmarkStart w:id="201" w:name="_Toc526945187"/>
-      <w:bookmarkStart w:id="202" w:name="_Toc1459723"/>
+      <w:bookmarkStart w:id="202" w:name="_Toc526945187"/>
+      <w:bookmarkStart w:id="203" w:name="_Toc1459723"/>
       <w:r>
         <w:rPr>
           <w:rFonts w:hint="eastAsia"/>
         </w:rPr>
         <w:t>运行时间</w:t>
       </w:r>
-      <w:bookmarkEnd w:id="201"/>
       <w:bookmarkEnd w:id="202"/>
+      <w:bookmarkEnd w:id="203"/>
     </w:p>
     <w:p>
       <w:r>
@@ -37334,8 +37337,8 @@
           <w:numId w:val="4"/>
         </w:numPr>
       </w:pPr>
-      <w:bookmarkStart w:id="203" w:name="_Toc526945188"/>
-      <w:bookmarkStart w:id="204" w:name="_Toc1459724"/>
+      <w:bookmarkStart w:id="204" w:name="_Toc526945188"/>
+      <w:bookmarkStart w:id="205" w:name="_Toc1459724"/>
       <w:r>
         <w:rPr>
           <w:rFonts w:hint="eastAsia"/>
@@ -37351,8 +37354,8 @@
         </w:rPr>
         <w:t>异常处理设计</w:t>
       </w:r>
-      <w:bookmarkEnd w:id="203"/>
       <w:bookmarkEnd w:id="204"/>
+      <w:bookmarkEnd w:id="205"/>
     </w:p>
     <w:p>
       <w:pPr>
@@ -37363,8 +37366,8 @@
         </w:numPr>
         <w:ind w:left="720"/>
       </w:pPr>
-      <w:bookmarkStart w:id="205" w:name="_Toc526945189"/>
-      <w:bookmarkStart w:id="206" w:name="_Toc1459725"/>
+      <w:bookmarkStart w:id="206" w:name="_Toc526945189"/>
+      <w:bookmarkStart w:id="207" w:name="_Toc1459725"/>
       <w:r>
         <w:rPr>
           <w:rFonts w:hint="eastAsia"/>
@@ -37380,8 +37383,8 @@
         </w:rPr>
         <w:t>异常输出信息</w:t>
       </w:r>
-      <w:bookmarkEnd w:id="205"/>
       <w:bookmarkEnd w:id="206"/>
+      <w:bookmarkEnd w:id="207"/>
     </w:p>
     <w:p>
       <w:r>
@@ -37571,9 +37574,9 @@
         </w:numPr>
         <w:ind w:left="720"/>
       </w:pPr>
-      <w:bookmarkStart w:id="207" w:name="_Toc526945190"/>
-      <w:bookmarkStart w:id="208" w:name="_Toc1459726"/>
-      <w:commentRangeStart w:id="209"/>
+      <w:bookmarkStart w:id="208" w:name="_Toc526945190"/>
+      <w:bookmarkStart w:id="209" w:name="_Toc1459726"/>
+      <w:commentRangeStart w:id="210"/>
       <w:r>
         <w:rPr>
           <w:rFonts w:hint="eastAsia"/>
@@ -37589,16 +37592,16 @@
         </w:rPr>
         <w:t>异常处理对策</w:t>
       </w:r>
-      <w:commentRangeEnd w:id="209"/>
+      <w:commentRangeEnd w:id="210"/>
       <w:r>
         <w:rPr>
           <w:rStyle w:val="aff1"/>
           <w:rFonts w:asciiTheme="minorHAnsi" w:eastAsiaTheme="minorEastAsia" w:hAnsiTheme="minorHAnsi"/>
         </w:rPr>
-        <w:commentReference w:id="209"/>
-      </w:r>
-      <w:bookmarkEnd w:id="207"/>
+        <w:commentReference w:id="210"/>
+      </w:r>
       <w:bookmarkEnd w:id="208"/>
+      <w:bookmarkEnd w:id="209"/>
     </w:p>
     <w:p>
       <w:pPr>
@@ -37984,16 +37987,16 @@
           <w:numId w:val="4"/>
         </w:numPr>
       </w:pPr>
-      <w:bookmarkStart w:id="210" w:name="_Toc526945191"/>
-      <w:bookmarkStart w:id="211" w:name="_Toc1459727"/>
+      <w:bookmarkStart w:id="211" w:name="_Toc526945191"/>
+      <w:bookmarkStart w:id="212" w:name="_Toc1459727"/>
       <w:r>
         <w:rPr>
           <w:rFonts w:hint="eastAsia"/>
         </w:rPr>
         <w:t>系统配置策略</w:t>
       </w:r>
-      <w:bookmarkEnd w:id="210"/>
       <w:bookmarkEnd w:id="211"/>
+      <w:bookmarkEnd w:id="212"/>
     </w:p>
     <w:p>
       <w:r>
@@ -38398,8 +38401,8 @@
           <w:numId w:val="4"/>
         </w:numPr>
       </w:pPr>
-      <w:bookmarkStart w:id="212" w:name="_Toc526945192"/>
-      <w:bookmarkStart w:id="213" w:name="_Toc1459728"/>
+      <w:bookmarkStart w:id="213" w:name="_Toc526945192"/>
+      <w:bookmarkStart w:id="214" w:name="_Toc1459728"/>
       <w:r>
         <w:rPr>
           <w:rFonts w:hint="eastAsia"/>
@@ -38407,8 +38410,8 @@
         <w:lastRenderedPageBreak/>
         <w:t>系统部署方案</w:t>
       </w:r>
-      <w:bookmarkEnd w:id="212"/>
       <w:bookmarkEnd w:id="213"/>
+      <w:bookmarkEnd w:id="214"/>
     </w:p>
     <w:p>
       <w:pPr>
@@ -38580,8 +38583,8 @@
           <w:numId w:val="4"/>
         </w:numPr>
       </w:pPr>
-      <w:bookmarkStart w:id="214" w:name="_Toc526945193"/>
-      <w:bookmarkStart w:id="215" w:name="_Toc1459729"/>
+      <w:bookmarkStart w:id="215" w:name="_Toc526945193"/>
+      <w:bookmarkStart w:id="216" w:name="_Toc1459729"/>
       <w:r>
         <w:rPr>
           <w:rFonts w:hint="eastAsia"/>
@@ -38589,8 +38592,8 @@
         <w:lastRenderedPageBreak/>
         <w:t>代码规范</w:t>
       </w:r>
-      <w:bookmarkEnd w:id="214"/>
       <w:bookmarkEnd w:id="215"/>
+      <w:bookmarkEnd w:id="216"/>
     </w:p>
     <w:p>
       <w:pPr>
@@ -39280,16 +39283,16 @@
           <w:numId w:val="4"/>
         </w:numPr>
       </w:pPr>
-      <w:bookmarkStart w:id="216" w:name="_Toc526945194"/>
-      <w:bookmarkStart w:id="217" w:name="_Toc1459730"/>
+      <w:bookmarkStart w:id="217" w:name="_Toc526945194"/>
+      <w:bookmarkStart w:id="218" w:name="_Toc1459730"/>
       <w:r>
         <w:rPr>
           <w:rFonts w:hint="eastAsia"/>
         </w:rPr>
         <w:t>其他相关技术与方案</w:t>
       </w:r>
-      <w:bookmarkEnd w:id="216"/>
       <w:bookmarkEnd w:id="217"/>
+      <w:bookmarkEnd w:id="218"/>
     </w:p>
     <w:p>
       <w:r>
@@ -39307,25 +39310,25 @@
           <w:numId w:val="4"/>
         </w:numPr>
       </w:pPr>
-      <w:bookmarkStart w:id="218" w:name="_Toc526945195"/>
-      <w:bookmarkStart w:id="219" w:name="_Toc1459731"/>
-      <w:commentRangeStart w:id="220"/>
+      <w:bookmarkStart w:id="219" w:name="_Toc526945195"/>
+      <w:bookmarkStart w:id="220" w:name="_Toc1459731"/>
+      <w:commentRangeStart w:id="221"/>
       <w:r>
         <w:rPr>
           <w:rFonts w:hint="eastAsia"/>
         </w:rPr>
         <w:t>数据库设计</w:t>
       </w:r>
-      <w:commentRangeEnd w:id="220"/>
+      <w:commentRangeEnd w:id="221"/>
       <w:r>
         <w:rPr>
           <w:rStyle w:val="aff1"/>
           <w:rFonts w:asciiTheme="minorHAnsi" w:eastAsiaTheme="minorEastAsia" w:hAnsiTheme="minorHAnsi"/>
         </w:rPr>
-        <w:commentReference w:id="220"/>
-      </w:r>
-      <w:bookmarkEnd w:id="218"/>
+        <w:commentReference w:id="221"/>
+      </w:r>
       <w:bookmarkEnd w:id="219"/>
+      <w:bookmarkEnd w:id="220"/>
     </w:p>
     <w:p>
       <w:pPr>
@@ -42328,9 +42331,9 @@
         <w:gridCol w:w="1381"/>
         <w:gridCol w:w="1671"/>
         <w:gridCol w:w="1367"/>
-        <w:gridCol w:w="1367"/>
-        <w:gridCol w:w="1368"/>
-        <w:gridCol w:w="1368"/>
+        <w:gridCol w:w="1076"/>
+        <w:gridCol w:w="992"/>
+        <w:gridCol w:w="2035"/>
       </w:tblGrid>
       <w:tr>
         <w:trPr>
@@ -42339,7 +42342,7 @@
         <w:tc>
           <w:tcPr>
             <w:cnfStyle w:val="001000000100" w:firstRow="0" w:lastRow="0" w:firstColumn="1" w:lastColumn="0" w:oddVBand="0" w:evenVBand="0" w:oddHBand="0" w:evenHBand="0" w:firstRowFirstColumn="1" w:firstRowLastColumn="0" w:lastRowFirstColumn="0" w:lastRowLastColumn="0"/>
-            <w:tcW w:w="1388" w:type="dxa"/>
+            <w:tcW w:w="1381" w:type="dxa"/>
           </w:tcPr>
           <w:p>
             <w:r>
@@ -42352,7 +42355,7 @@
         </w:tc>
         <w:tc>
           <w:tcPr>
-            <w:tcW w:w="1628" w:type="dxa"/>
+            <w:tcW w:w="1671" w:type="dxa"/>
           </w:tcPr>
           <w:p>
             <w:pPr>
@@ -42368,7 +42371,7 @@
         </w:tc>
         <w:tc>
           <w:tcPr>
-            <w:tcW w:w="1376" w:type="dxa"/>
+            <w:tcW w:w="1367" w:type="dxa"/>
           </w:tcPr>
           <w:p>
             <w:pPr>
@@ -42384,7 +42387,7 @@
         </w:tc>
         <w:tc>
           <w:tcPr>
-            <w:tcW w:w="1376" w:type="dxa"/>
+            <w:tcW w:w="1076" w:type="dxa"/>
           </w:tcPr>
           <w:p>
             <w:pPr>
@@ -42400,7 +42403,7 @@
         </w:tc>
         <w:tc>
           <w:tcPr>
-            <w:tcW w:w="1377" w:type="dxa"/>
+            <w:tcW w:w="992" w:type="dxa"/>
           </w:tcPr>
           <w:p>
             <w:pPr>
@@ -42416,7 +42419,7 @@
         </w:tc>
         <w:tc>
           <w:tcPr>
-            <w:tcW w:w="1377" w:type="dxa"/>
+            <w:tcW w:w="2035" w:type="dxa"/>
           </w:tcPr>
           <w:p>
             <w:pPr>
@@ -42438,7 +42441,7 @@
         <w:tc>
           <w:tcPr>
             <w:cnfStyle w:val="001000000000" w:firstRow="0" w:lastRow="0" w:firstColumn="1" w:lastColumn="0" w:oddVBand="0" w:evenVBand="0" w:oddHBand="0" w:evenHBand="0" w:firstRowFirstColumn="0" w:firstRowLastColumn="0" w:lastRowFirstColumn="0" w:lastRowLastColumn="0"/>
-            <w:tcW w:w="1388" w:type="dxa"/>
+            <w:tcW w:w="1381" w:type="dxa"/>
           </w:tcPr>
           <w:p>
             <w:r>
@@ -42451,7 +42454,7 @@
         </w:tc>
         <w:tc>
           <w:tcPr>
-            <w:tcW w:w="1628" w:type="dxa"/>
+            <w:tcW w:w="1671" w:type="dxa"/>
           </w:tcPr>
           <w:p>
             <w:pPr>
@@ -42475,7 +42478,7 @@
         </w:tc>
         <w:tc>
           <w:tcPr>
-            <w:tcW w:w="1376" w:type="dxa"/>
+            <w:tcW w:w="1367" w:type="dxa"/>
           </w:tcPr>
           <w:p>
             <w:pPr>
@@ -42491,7 +42494,7 @@
         </w:tc>
         <w:tc>
           <w:tcPr>
-            <w:tcW w:w="1376" w:type="dxa"/>
+            <w:tcW w:w="1076" w:type="dxa"/>
           </w:tcPr>
           <w:p>
             <w:pPr>
@@ -42501,7 +42504,7 @@
         </w:tc>
         <w:tc>
           <w:tcPr>
-            <w:tcW w:w="1377" w:type="dxa"/>
+            <w:tcW w:w="992" w:type="dxa"/>
           </w:tcPr>
           <w:p>
             <w:pPr>
@@ -42520,7 +42523,7 @@
         </w:tc>
         <w:tc>
           <w:tcPr>
-            <w:tcW w:w="1377" w:type="dxa"/>
+            <w:tcW w:w="2035" w:type="dxa"/>
           </w:tcPr>
           <w:p>
             <w:pPr>
@@ -42542,7 +42545,7 @@
         <w:tc>
           <w:tcPr>
             <w:cnfStyle w:val="001000000000" w:firstRow="0" w:lastRow="0" w:firstColumn="1" w:lastColumn="0" w:oddVBand="0" w:evenVBand="0" w:oddHBand="0" w:evenHBand="0" w:firstRowFirstColumn="0" w:firstRowLastColumn="0" w:lastRowFirstColumn="0" w:lastRowLastColumn="0"/>
-            <w:tcW w:w="1388" w:type="dxa"/>
+            <w:tcW w:w="1381" w:type="dxa"/>
           </w:tcPr>
           <w:p>
             <w:r>
@@ -42555,7 +42558,7 @@
         </w:tc>
         <w:tc>
           <w:tcPr>
-            <w:tcW w:w="1628" w:type="dxa"/>
+            <w:tcW w:w="1671" w:type="dxa"/>
           </w:tcPr>
           <w:p>
             <w:pPr>
@@ -42579,7 +42582,7 @@
         </w:tc>
         <w:tc>
           <w:tcPr>
-            <w:tcW w:w="1376" w:type="dxa"/>
+            <w:tcW w:w="1367" w:type="dxa"/>
           </w:tcPr>
           <w:p>
             <w:pPr>
@@ -42595,7 +42598,7 @@
         </w:tc>
         <w:tc>
           <w:tcPr>
-            <w:tcW w:w="1376" w:type="dxa"/>
+            <w:tcW w:w="1076" w:type="dxa"/>
           </w:tcPr>
           <w:p>
             <w:pPr>
@@ -42605,7 +42608,7 @@
         </w:tc>
         <w:tc>
           <w:tcPr>
-            <w:tcW w:w="1377" w:type="dxa"/>
+            <w:tcW w:w="992" w:type="dxa"/>
           </w:tcPr>
           <w:p>
             <w:pPr>
@@ -42615,7 +42618,7 @@
         </w:tc>
         <w:tc>
           <w:tcPr>
-            <w:tcW w:w="1377" w:type="dxa"/>
+            <w:tcW w:w="2035" w:type="dxa"/>
           </w:tcPr>
           <w:p>
             <w:pPr>
@@ -42637,7 +42640,7 @@
         <w:tc>
           <w:tcPr>
             <w:cnfStyle w:val="001000000000" w:firstRow="0" w:lastRow="0" w:firstColumn="1" w:lastColumn="0" w:oddVBand="0" w:evenVBand="0" w:oddHBand="0" w:evenHBand="0" w:firstRowFirstColumn="0" w:firstRowLastColumn="0" w:lastRowFirstColumn="0" w:lastRowLastColumn="0"/>
-            <w:tcW w:w="1388" w:type="dxa"/>
+            <w:tcW w:w="1381" w:type="dxa"/>
           </w:tcPr>
           <w:p>
             <w:proofErr w:type="spellStart"/>
@@ -42652,7 +42655,7 @@
         </w:tc>
         <w:tc>
           <w:tcPr>
-            <w:tcW w:w="1628" w:type="dxa"/>
+            <w:tcW w:w="1671" w:type="dxa"/>
           </w:tcPr>
           <w:p>
             <w:pPr>
@@ -42676,7 +42679,7 @@
         </w:tc>
         <w:tc>
           <w:tcPr>
-            <w:tcW w:w="1376" w:type="dxa"/>
+            <w:tcW w:w="1367" w:type="dxa"/>
           </w:tcPr>
           <w:p>
             <w:pPr>
@@ -42692,7 +42695,7 @@
         </w:tc>
         <w:tc>
           <w:tcPr>
-            <w:tcW w:w="1376" w:type="dxa"/>
+            <w:tcW w:w="1076" w:type="dxa"/>
           </w:tcPr>
           <w:p>
             <w:pPr>
@@ -42702,7 +42705,7 @@
         </w:tc>
         <w:tc>
           <w:tcPr>
-            <w:tcW w:w="1377" w:type="dxa"/>
+            <w:tcW w:w="992" w:type="dxa"/>
           </w:tcPr>
           <w:p>
             <w:pPr>
@@ -42712,7 +42715,7 @@
         </w:tc>
         <w:tc>
           <w:tcPr>
-            <w:tcW w:w="1377" w:type="dxa"/>
+            <w:tcW w:w="2035" w:type="dxa"/>
           </w:tcPr>
           <w:p>
             <w:pPr>
@@ -44636,7 +44639,6 @@
               <w:rPr>
                 <w:caps w:val="0"/>
               </w:rPr>
-              <w:lastRenderedPageBreak/>
               <w:t>head</w:t>
             </w:r>
           </w:p>
@@ -44735,6 +44737,7 @@
               <w:rPr>
                 <w:caps w:val="0"/>
               </w:rPr>
+              <w:lastRenderedPageBreak/>
               <w:t>prompt</w:t>
             </w:r>
           </w:p>
@@ -45340,8 +45343,6 @@
         <w:keepNext/>
         <w:jc w:val="center"/>
       </w:pPr>
-      <w:bookmarkStart w:id="221" w:name="_GoBack"/>
-      <w:bookmarkEnd w:id="221"/>
       <w:r>
         <w:rPr>
           <w:rFonts w:hint="eastAsia"/>
@@ -48396,7 +48397,7 @@
 
 <file path=word/comments.xml><?xml version="1.0" encoding="utf-8"?>
 <w:comments xmlns:wpc="http://schemas.microsoft.com/office/word/2010/wordprocessingCanvas" xmlns:cx="http://schemas.microsoft.com/office/drawing/2014/chartex" xmlns:cx1="http://schemas.microsoft.com/office/drawing/2015/9/8/chartex" xmlns:cx2="http://schemas.microsoft.com/office/drawing/2015/10/21/chartex" xmlns:cx3="http://schemas.microsoft.com/office/drawing/2016/5/9/chartex" xmlns:cx4="http://schemas.microsoft.com/office/drawing/2016/5/10/chartex" xmlns:cx5="http://schemas.microsoft.com/office/drawing/2016/5/11/chartex" xmlns:cx6="http://schemas.microsoft.com/office/drawing/2016/5/12/chartex" xmlns:cx7="http://schemas.microsoft.com/office/drawing/2016/5/13/chartex" xmlns:cx8="http://schemas.microsoft.com/office/drawing/2016/5/14/chartex" xmlns:mc="http://schemas.openxmlformats.org/markup-compatibility/2006" xmlns:aink="http://schemas.microsoft.com/office/drawing/2016/ink" xmlns:am3d="http://schemas.microsoft.com/office/drawing/2017/model3d" xmlns:o="urn:schemas-microsoft-com:office:office" xmlns:r="http://schemas.openxmlformats.org/officeDocument/2006/relationships" xmlns:m="http://schemas.openxmlformats.org/officeDocument/2006/math" xmlns:v="urn:schemas-microsoft-com:vml" xmlns:wp14="http://schemas.microsoft.com/office/word/2010/wordprocessingDrawing" xmlns:wp="http://schemas.openxmlformats.org/drawingml/2006/wordprocessingDrawing" xmlns:w10="urn:schemas-microsoft-com:office:word" xmlns:w="http://schemas.openxmlformats.org/wordprocessingml/2006/main" xmlns:w14="http://schemas.microsoft.com/office/word/2010/wordml" xmlns:w15="http://schemas.microsoft.com/office/word/2012/wordml" xmlns:w16cid="http://schemas.microsoft.com/office/word/2016/wordml/cid" xmlns:w16se="http://schemas.microsoft.com/office/word/2015/wordml/symex" xmlns:wpg="http://schemas.microsoft.com/office/word/2010/wordprocessingGroup" xmlns:wpi="http://schemas.microsoft.com/office/word/2010/wordprocessingInk" xmlns:wne="http://schemas.microsoft.com/office/word/2006/wordml" xmlns:wps="http://schemas.microsoft.com/office/word/2010/wordprocessingShape" mc:Ignorable="w14 w15 w16se w16cid wp14">
-  <w:comment w:id="165" w:author="Lu, Siyuan" w:date="2018-10-10T14:26:00Z" w:initials="LS">
+  <w:comment w:id="166" w:author="Lu, Siyuan" w:date="2018-10-10T14:26:00Z" w:initials="LS">
     <w:p>
       <w:pPr>
         <w:pStyle w:val="a5"/>
@@ -48421,7 +48422,7 @@
       </w:r>
     </w:p>
   </w:comment>
-  <w:comment w:id="168" w:author="Lu, Siyuan [2]" w:date="2017-12-10T15:37:00Z" w:initials="LS">
+  <w:comment w:id="169" w:author="Lu, Siyuan [2]" w:date="2017-12-10T15:37:00Z" w:initials="LS">
     <w:p>
       <w:pPr>
         <w:pStyle w:val="a5"/>
@@ -48440,7 +48441,7 @@
       </w:r>
     </w:p>
   </w:comment>
-  <w:comment w:id="171" w:author="Lu, Siyuan [2]" w:date="2017-12-10T15:37:00Z" w:initials="LS">
+  <w:comment w:id="172" w:author="Lu, Siyuan [2]" w:date="2017-12-10T15:37:00Z" w:initials="LS">
     <w:p>
       <w:pPr>
         <w:pStyle w:val="a5"/>
@@ -48459,7 +48460,7 @@
       </w:r>
     </w:p>
   </w:comment>
-  <w:comment w:id="172" w:author="骁 谭" w:date="2019-02-18T15:20:00Z" w:initials="骁">
+  <w:comment w:id="173" w:author="骁 谭" w:date="2019-02-18T15:20:00Z" w:initials="骁">
     <w:p>
       <w:pPr>
         <w:pStyle w:val="a5"/>
@@ -48478,7 +48479,7 @@
       </w:r>
     </w:p>
   </w:comment>
-  <w:comment w:id="175" w:author="Lu, Siyuan [2]" w:date="2017-12-10T15:38:00Z" w:initials="LS">
+  <w:comment w:id="176" w:author="Lu, Siyuan [2]" w:date="2017-12-10T15:38:00Z" w:initials="LS">
     <w:p>
       <w:pPr>
         <w:pStyle w:val="a5"/>
@@ -48497,7 +48498,7 @@
       </w:r>
     </w:p>
   </w:comment>
-  <w:comment w:id="180" w:author="Lu, Siyuan [2]" w:date="2017-12-10T15:27:00Z" w:initials="LS">
+  <w:comment w:id="181" w:author="Lu, Siyuan [2]" w:date="2017-12-10T15:27:00Z" w:initials="LS">
     <w:p>
       <w:pPr>
         <w:pStyle w:val="a5"/>
@@ -48516,7 +48517,7 @@
       </w:r>
     </w:p>
   </w:comment>
-  <w:comment w:id="183" w:author="Lu, Siyuan [2]" w:date="2017-12-10T15:28:00Z" w:initials="LS">
+  <w:comment w:id="184" w:author="Lu, Siyuan [2]" w:date="2017-12-10T15:28:00Z" w:initials="LS">
     <w:p>
       <w:pPr>
         <w:pStyle w:val="a5"/>
@@ -48535,7 +48536,7 @@
       </w:r>
     </w:p>
   </w:comment>
-  <w:comment w:id="186" w:author="Lu, Siyuan" w:date="2018-10-10T14:25:00Z" w:initials="LS">
+  <w:comment w:id="187" w:author="Lu, Siyuan" w:date="2018-10-10T14:25:00Z" w:initials="LS">
     <w:p>
       <w:pPr>
         <w:pStyle w:val="a5"/>
@@ -48615,7 +48616,7 @@
       </w:r>
     </w:p>
   </w:comment>
-  <w:comment w:id="209" w:author="Lu, Siyuan [2]" w:date="2017-12-10T15:43:00Z" w:initials="LS">
+  <w:comment w:id="210" w:author="Lu, Siyuan [2]" w:date="2017-12-10T15:43:00Z" w:initials="LS">
     <w:p>
       <w:pPr>
         <w:pStyle w:val="a5"/>
@@ -48634,7 +48635,7 @@
       </w:r>
     </w:p>
   </w:comment>
-  <w:comment w:id="220" w:author="Lu, Siyuan [2]" w:date="2017-12-10T14:09:00Z" w:initials="LS">
+  <w:comment w:id="221" w:author="Lu, Siyuan [2]" w:date="2017-12-10T14:09:00Z" w:initials="LS">
     <w:p>
       <w:pPr>
         <w:widowControl/>
@@ -58019,7 +58020,7 @@
 </file>
 
 <file path=customXml/itemProps2.xml><?xml version="1.0" encoding="utf-8"?>
-<ds:datastoreItem xmlns:ds="http://schemas.openxmlformats.org/officeDocument/2006/customXml" ds:itemID="{0BD646AA-D947-4E2E-B7FF-72268F1CF9F1}">
+<ds:datastoreItem xmlns:ds="http://schemas.openxmlformats.org/officeDocument/2006/customXml" ds:itemID="{339E0569-2FE2-4BD0-8037-B3EC6F16C5C6}">
   <ds:schemaRefs>
     <ds:schemaRef ds:uri="http://schemas.openxmlformats.org/officeDocument/2006/bibliography"/>
   </ds:schemaRefs>

</xml_diff>

<commit_message>
update images in doc. change database driver to MyISAM.
</commit_message>
<xml_diff>
--- a/docs/Temage开发文档.docx
+++ b/docs/Temage开发文档.docx
@@ -16797,14 +16797,13 @@
       </w:pPr>
       <w:r>
         <w:rPr>
-          <w:rFonts w:hint="eastAsia"/>
           <w:noProof/>
         </w:rPr>
         <w:drawing>
-          <wp:inline distT="0" distB="0" distL="114300" distR="114300" wp14:anchorId="2C4B1ABE" wp14:editId="3E876111">
-            <wp:extent cx="3543300" cy="2149657"/>
-            <wp:effectExtent l="0" t="0" r="0" b="3175"/>
-            <wp:docPr id="6" name="图片 6"/>
+          <wp:inline distT="0" distB="0" distL="0" distR="0" wp14:anchorId="49C4FC8F" wp14:editId="6017E108">
+            <wp:extent cx="4969006" cy="3107872"/>
+            <wp:effectExtent l="0" t="0" r="3175" b="0"/>
+            <wp:docPr id="38" name="图片 38"/>
             <wp:cNvGraphicFramePr>
               <a:graphicFrameLocks xmlns:a="http://schemas.openxmlformats.org/drawingml/2006/main" noChangeAspect="1"/>
             </wp:cNvGraphicFramePr>
@@ -16812,12 +16811,10 @@
               <a:graphicData uri="http://schemas.openxmlformats.org/drawingml/2006/picture">
                 <pic:pic xmlns:pic="http://schemas.openxmlformats.org/drawingml/2006/picture">
                   <pic:nvPicPr>
-                    <pic:cNvPr id="6" name="图片 6" descr="chart233"/>
-                    <pic:cNvPicPr>
-                      <a:picLocks noChangeAspect="1"/>
-                    </pic:cNvPicPr>
+                    <pic:cNvPr id="38" name="Temage智能图文排版2.png"/>
+                    <pic:cNvPicPr/>
                   </pic:nvPicPr>
-                  <pic:blipFill rotWithShape="1">
+                  <pic:blipFill>
                     <a:blip r:embed="rId18" cstate="print">
                       <a:extLst>
                         <a:ext uri="{28A0092B-C50C-407E-A947-70E740481C1C}">
@@ -16825,25 +16822,18 @@
                         </a:ext>
                       </a:extLst>
                     </a:blip>
-                    <a:srcRect t="23416" r="42091" b="14127"/>
-                    <a:stretch/>
+                    <a:stretch>
+                      <a:fillRect/>
+                    </a:stretch>
                   </pic:blipFill>
-                  <pic:spPr bwMode="auto">
+                  <pic:spPr>
                     <a:xfrm>
                       <a:off x="0" y="0"/>
-                      <a:ext cx="3554851" cy="2156665"/>
+                      <a:ext cx="4973840" cy="3110895"/>
                     </a:xfrm>
                     <a:prstGeom prst="rect">
                       <a:avLst/>
                     </a:prstGeom>
-                    <a:ln>
-                      <a:noFill/>
-                    </a:ln>
-                    <a:extLst>
-                      <a:ext uri="{53640926-AAD7-44D8-BBD7-CCE9431645EC}">
-                        <a14:shadowObscured xmlns:a14="http://schemas.microsoft.com/office/drawing/2010/main"/>
-                      </a:ext>
-                    </a:extLst>
                   </pic:spPr>
                 </pic:pic>
               </a:graphicData>
@@ -16998,22 +16988,32 @@
           <w:sz w:val="18"/>
           <w:szCs w:val="18"/>
         </w:rPr>
-        <w:t xml:space="preserve"> Temage</w:t>
-      </w:r>
+        <w:t xml:space="preserve"> </w:t>
+      </w:r>
+      <w:proofErr w:type="spellStart"/>
       <w:r>
         <w:rPr>
           <w:rFonts w:ascii="楷体" w:eastAsia="楷体" w:hAnsi="楷体" w:cs="楷体" w:hint="eastAsia"/>
           <w:sz w:val="18"/>
           <w:szCs w:val="18"/>
         </w:rPr>
-        <w:t>四</w:t>
-      </w:r>
+        <w:t>Temage</w:t>
+      </w:r>
+      <w:proofErr w:type="spellEnd"/>
       <w:r>
         <w:rPr>
           <w:rFonts w:ascii="楷体" w:eastAsia="楷体" w:hAnsi="楷体" w:cs="楷体" w:hint="eastAsia"/>
           <w:sz w:val="18"/>
           <w:szCs w:val="18"/>
         </w:rPr>
+        <w:t>两</w:t>
+      </w:r>
+      <w:r>
+        <w:rPr>
+          <w:rFonts w:ascii="楷体" w:eastAsia="楷体" w:hAnsi="楷体" w:cs="楷体" w:hint="eastAsia"/>
+          <w:sz w:val="18"/>
+          <w:szCs w:val="18"/>
+        </w:rPr>
         <w:t>大功能模块</w:t>
       </w:r>
     </w:p>
@@ -17295,6 +17295,7 @@
         <w:rPr>
           <w:rFonts w:hint="eastAsia"/>
         </w:rPr>
+        <w:lastRenderedPageBreak/>
         <w:t>关键问题</w:t>
       </w:r>
       <w:bookmarkEnd w:id="82"/>
@@ -17375,14 +17376,7 @@
         <w:rPr>
           <w:rFonts w:hint="eastAsia"/>
         </w:rPr>
-        <w:t>模型是无法正常工作的。</w:t>
-      </w:r>
-      <w:r>
-        <w:rPr>
-          <w:rFonts w:hint="eastAsia"/>
-        </w:rPr>
-        <w:lastRenderedPageBreak/>
-        <w:t>通过在注册时让用户选择自己经常编辑的文章类型，对用户习惯进行初始化。</w:t>
+        <w:t>模型是无法正常工作的。通过在注册时让用户选择自己经常编辑的文章类型，对用户习惯进行初始化。</w:t>
       </w:r>
     </w:p>
     <w:p>
@@ -18026,7 +18020,14 @@
               <w:rPr>
                 <w:rFonts w:eastAsiaTheme="minorEastAsia" w:hint="eastAsia"/>
               </w:rPr>
-              <w:t>共享服务器</w:t>
+              <w:t>共</w:t>
+            </w:r>
+            <w:r>
+              <w:rPr>
+                <w:rFonts w:eastAsiaTheme="minorEastAsia" w:hint="eastAsia"/>
+              </w:rPr>
+              <w:lastRenderedPageBreak/>
+              <w:t>享服务器</w:t>
             </w:r>
           </w:p>
         </w:tc>
@@ -18046,6 +18047,7 @@
               <w:rPr>
                 <w:rFonts w:eastAsiaTheme="minorEastAsia" w:hint="eastAsia"/>
               </w:rPr>
+              <w:lastRenderedPageBreak/>
               <w:t>前期调研费用</w:t>
             </w:r>
           </w:p>
@@ -18294,7 +18296,6 @@
       </w:pPr>
       <w:bookmarkStart w:id="85" w:name="_Toc1459678"/>
       <w:r>
-        <w:lastRenderedPageBreak/>
         <w:t>可行性分析</w:t>
       </w:r>
       <w:bookmarkEnd w:id="66"/>
@@ -18889,7 +18890,14 @@
         <w:rPr>
           <w:rFonts w:hint="eastAsia"/>
         </w:rPr>
-        <w:t>对用户收藏或创作的产品进行时序分析</w:t>
+        <w:t>对用户收藏或创作的产品进行时序</w:t>
+      </w:r>
+      <w:r>
+        <w:rPr>
+          <w:rFonts w:hint="eastAsia"/>
+        </w:rPr>
+        <w:lastRenderedPageBreak/>
+        <w:t>分析</w:t>
       </w:r>
       <w:r>
         <w:rPr>
@@ -18959,7 +18967,6 @@
         <w:rPr>
           <w:rFonts w:hint="eastAsia"/>
         </w:rPr>
-        <w:lastRenderedPageBreak/>
         <w:t>资源可行性分析</w:t>
       </w:r>
       <w:bookmarkEnd w:id="100"/>
@@ -19366,6 +19373,7 @@
           <w:rFonts w:hint="eastAsia"/>
           <w:noProof/>
         </w:rPr>
+        <w:lastRenderedPageBreak/>
         <w:drawing>
           <wp:inline distT="0" distB="0" distL="0" distR="0" wp14:anchorId="20523CBE" wp14:editId="6F66E0FE">
             <wp:extent cx="5701929" cy="3813175"/>
@@ -19428,7 +19436,6 @@
         <w:rPr>
           <w:rFonts w:hint="eastAsia"/>
         </w:rPr>
-        <w:lastRenderedPageBreak/>
         <w:t>动态数据</w:t>
       </w:r>
       <w:bookmarkEnd w:id="104"/>
@@ -19827,6 +19834,7 @@
         <w:rPr>
           <w:noProof/>
         </w:rPr>
+        <w:lastRenderedPageBreak/>
         <w:drawing>
           <wp:inline distT="0" distB="0" distL="0" distR="0" wp14:anchorId="73BB072B" wp14:editId="652B3E2F">
             <wp:extent cx="5274310" cy="5179695"/>
@@ -19869,28 +19877,20 @@
           </wp:inline>
         </w:drawing>
       </w:r>
-      <w:bookmarkStart w:id="106" w:name="_GoBack"/>
+    </w:p>
+    <w:p/>
+    <w:p>
+      <w:pPr>
+        <w:pStyle w:val="3"/>
+      </w:pPr>
+      <w:bookmarkStart w:id="106" w:name="_Toc1459690"/>
+      <w:r>
+        <w:rPr>
+          <w:rFonts w:hint="eastAsia"/>
+        </w:rPr>
+        <w:t>数据采集</w:t>
+      </w:r>
       <w:bookmarkEnd w:id="106"/>
-    </w:p>
-    <w:p>
-      <w:pPr>
-        <w:rPr>
-          <w:rFonts w:hint="eastAsia"/>
-        </w:rPr>
-      </w:pPr>
-    </w:p>
-    <w:p>
-      <w:pPr>
-        <w:pStyle w:val="3"/>
-      </w:pPr>
-      <w:bookmarkStart w:id="107" w:name="_Toc1459690"/>
-      <w:r>
-        <w:rPr>
-          <w:rFonts w:hint="eastAsia"/>
-        </w:rPr>
-        <w:t>数据采集</w:t>
-      </w:r>
-      <w:bookmarkEnd w:id="107"/>
     </w:p>
     <w:p>
       <w:pPr>
@@ -20048,41 +20048,42 @@
       <w:pPr>
         <w:pStyle w:val="2"/>
       </w:pPr>
-      <w:bookmarkStart w:id="108" w:name="_Toc331238750"/>
-      <w:bookmarkStart w:id="109" w:name="_Toc331243763"/>
-      <w:bookmarkStart w:id="110" w:name="_Toc363084244"/>
-      <w:bookmarkStart w:id="111" w:name="_Toc331243584"/>
-      <w:bookmarkStart w:id="112" w:name="_Toc331545184"/>
-      <w:bookmarkStart w:id="113" w:name="_Toc1459691"/>
-      <w:r>
+      <w:bookmarkStart w:id="107" w:name="_Toc331238750"/>
+      <w:bookmarkStart w:id="108" w:name="_Toc331243763"/>
+      <w:bookmarkStart w:id="109" w:name="_Toc363084244"/>
+      <w:bookmarkStart w:id="110" w:name="_Toc331243584"/>
+      <w:bookmarkStart w:id="111" w:name="_Toc331545184"/>
+      <w:bookmarkStart w:id="112" w:name="_Toc1459691"/>
+      <w:r>
+        <w:lastRenderedPageBreak/>
         <w:t>功能需求</w:t>
       </w:r>
+      <w:bookmarkEnd w:id="107"/>
       <w:bookmarkEnd w:id="108"/>
       <w:bookmarkEnd w:id="109"/>
       <w:bookmarkEnd w:id="110"/>
       <w:bookmarkEnd w:id="111"/>
       <w:bookmarkEnd w:id="112"/>
-      <w:bookmarkEnd w:id="113"/>
     </w:p>
     <w:p>
       <w:pPr>
         <w:pStyle w:val="3"/>
       </w:pPr>
-      <w:bookmarkStart w:id="114" w:name="_Toc331238751"/>
-      <w:bookmarkStart w:id="115" w:name="_Toc363084245"/>
-      <w:bookmarkStart w:id="116" w:name="_Toc331243585"/>
-      <w:bookmarkStart w:id="117" w:name="_Toc331545185"/>
-      <w:bookmarkStart w:id="118" w:name="_Toc331243764"/>
-      <w:bookmarkStart w:id="119" w:name="_Toc1459692"/>
+      <w:bookmarkStart w:id="113" w:name="_Toc331238751"/>
+      <w:bookmarkStart w:id="114" w:name="_Toc363084245"/>
+      <w:bookmarkStart w:id="115" w:name="_Toc331243585"/>
+      <w:bookmarkStart w:id="116" w:name="_Toc331545185"/>
+      <w:bookmarkStart w:id="117" w:name="_Toc331243764"/>
+      <w:bookmarkStart w:id="118" w:name="_Toc1459692"/>
       <w:r>
         <w:t>功能模块结构图</w:t>
       </w:r>
+      <w:bookmarkEnd w:id="113"/>
       <w:bookmarkEnd w:id="114"/>
       <w:bookmarkEnd w:id="115"/>
       <w:bookmarkEnd w:id="116"/>
       <w:bookmarkEnd w:id="117"/>
       <w:bookmarkEnd w:id="118"/>
-      <w:bookmarkEnd w:id="119"/>
     </w:p>
     <w:p>
       <w:pPr>
@@ -20090,14 +20091,13 @@
       </w:pPr>
       <w:r>
         <w:rPr>
-          <w:rFonts w:hint="eastAsia"/>
           <w:noProof/>
         </w:rPr>
         <w:drawing>
-          <wp:inline distT="0" distB="0" distL="114300" distR="114300" wp14:anchorId="3D69B7E3" wp14:editId="52A4C3F4">
-            <wp:extent cx="4611180" cy="2797521"/>
-            <wp:effectExtent l="0" t="0" r="0" b="3175"/>
-            <wp:docPr id="10" name="图片 10"/>
+          <wp:inline distT="0" distB="0" distL="0" distR="0" wp14:anchorId="3D57015D" wp14:editId="4FB6126F">
+            <wp:extent cx="5274310" cy="3298825"/>
+            <wp:effectExtent l="0" t="0" r="2540" b="0"/>
+            <wp:docPr id="40" name="图片 40"/>
             <wp:cNvGraphicFramePr>
               <a:graphicFrameLocks xmlns:a="http://schemas.openxmlformats.org/drawingml/2006/main" noChangeAspect="1"/>
             </wp:cNvGraphicFramePr>
@@ -20105,38 +20105,29 @@
               <a:graphicData uri="http://schemas.openxmlformats.org/drawingml/2006/picture">
                 <pic:pic xmlns:pic="http://schemas.openxmlformats.org/drawingml/2006/picture">
                   <pic:nvPicPr>
-                    <pic:cNvPr id="6" name="图片 6" descr="chart233"/>
-                    <pic:cNvPicPr>
-                      <a:picLocks noChangeAspect="1"/>
-                    </pic:cNvPicPr>
+                    <pic:cNvPr id="40" name="Temage智能图文排版3.png"/>
+                    <pic:cNvPicPr/>
                   </pic:nvPicPr>
-                  <pic:blipFill rotWithShape="1">
-                    <a:blip r:embed="rId18" cstate="print">
+                  <pic:blipFill>
+                    <a:blip r:embed="rId23" cstate="print">
                       <a:extLst>
                         <a:ext uri="{28A0092B-C50C-407E-A947-70E740481C1C}">
                           <a14:useLocalDpi xmlns:a14="http://schemas.microsoft.com/office/drawing/2010/main" val="0"/>
                         </a:ext>
                       </a:extLst>
                     </a:blip>
-                    <a:srcRect t="23416" r="42091" b="14127"/>
-                    <a:stretch/>
+                    <a:stretch>
+                      <a:fillRect/>
+                    </a:stretch>
                   </pic:blipFill>
-                  <pic:spPr bwMode="auto">
+                  <pic:spPr>
                     <a:xfrm>
                       <a:off x="0" y="0"/>
-                      <a:ext cx="4636445" cy="2812849"/>
+                      <a:ext cx="5274310" cy="3298825"/>
                     </a:xfrm>
                     <a:prstGeom prst="rect">
                       <a:avLst/>
                     </a:prstGeom>
-                    <a:ln>
-                      <a:noFill/>
-                    </a:ln>
-                    <a:extLst>
-                      <a:ext uri="{53640926-AAD7-44D8-BBD7-CCE9431645EC}">
-                        <a14:shadowObscured xmlns:a14="http://schemas.microsoft.com/office/drawing/2010/main"/>
-                      </a:ext>
-                    </a:extLst>
                   </pic:spPr>
                 </pic:pic>
               </a:graphicData>
@@ -20144,6 +20135,8 @@
           </wp:inline>
         </w:drawing>
       </w:r>
+      <w:bookmarkStart w:id="119" w:name="_GoBack"/>
+      <w:bookmarkEnd w:id="119"/>
     </w:p>
     <w:p>
       <w:pPr>
@@ -20291,15 +20284,41 @@
           <w:sz w:val="18"/>
           <w:szCs w:val="18"/>
         </w:rPr>
-        <w:t xml:space="preserve"> Temage</w:t>
-      </w:r>
+        <w:t xml:space="preserve"> </w:t>
+      </w:r>
+      <w:proofErr w:type="spellStart"/>
+      <w:r>
+        <w:rPr>
+          <w:rFonts w:ascii="楷体" w:eastAsia="楷体" w:hAnsi="楷体" w:cs="楷体"/>
+          <w:sz w:val="18"/>
+          <w:szCs w:val="18"/>
+        </w:rPr>
+        <w:t>Temage</w:t>
+      </w:r>
+      <w:proofErr w:type="spellEnd"/>
       <w:r>
         <w:rPr>
           <w:rFonts w:ascii="楷体" w:eastAsia="楷体" w:hAnsi="楷体" w:cs="楷体" w:hint="eastAsia"/>
           <w:sz w:val="18"/>
           <w:szCs w:val="18"/>
         </w:rPr>
-        <w:t>的四大功能模块</w:t>
+        <w:t>的</w:t>
+      </w:r>
+      <w:r>
+        <w:rPr>
+          <w:rFonts w:ascii="楷体" w:eastAsia="楷体" w:hAnsi="楷体" w:cs="楷体" w:hint="eastAsia"/>
+          <w:sz w:val="18"/>
+          <w:szCs w:val="18"/>
+        </w:rPr>
+        <w:t>两</w:t>
+      </w:r>
+      <w:r>
+        <w:rPr>
+          <w:rFonts w:ascii="楷体" w:eastAsia="楷体" w:hAnsi="楷体" w:cs="楷体" w:hint="eastAsia"/>
+          <w:sz w:val="18"/>
+          <w:szCs w:val="18"/>
+        </w:rPr>
+        <w:t>大功能模块</w:t>
       </w:r>
     </w:p>
     <w:p>
@@ -21867,7 +21886,6 @@
         <w:rPr>
           <w:rFonts w:hint="eastAsia"/>
         </w:rPr>
-        <w:lastRenderedPageBreak/>
         <w:t>适应性</w:t>
       </w:r>
       <w:bookmarkEnd w:id="148"/>
@@ -21958,6 +21976,7 @@
         <w:rPr>
           <w:rFonts w:hint="eastAsia"/>
         </w:rPr>
+        <w:lastRenderedPageBreak/>
         <w:t>运行需求</w:t>
       </w:r>
       <w:bookmarkEnd w:id="149"/>
@@ -21999,7 +22018,7 @@
                     <pic:cNvPicPr/>
                   </pic:nvPicPr>
                   <pic:blipFill>
-                    <a:blip r:embed="rId23" cstate="print">
+                    <a:blip r:embed="rId24" cstate="print">
                       <a:extLst>
                         <a:ext uri="{28A0092B-C50C-407E-A947-70E740481C1C}">
                           <a14:useLocalDpi xmlns:a14="http://schemas.microsoft.com/office/drawing/2010/main" val="0"/>
@@ -22208,7 +22227,7 @@
                     <pic:cNvPicPr/>
                   </pic:nvPicPr>
                   <pic:blipFill>
-                    <a:blip r:embed="rId24" cstate="print">
+                    <a:blip r:embed="rId25" cstate="print">
                       <a:extLst>
                         <a:ext uri="{28A0092B-C50C-407E-A947-70E740481C1C}">
                           <a14:useLocalDpi xmlns:a14="http://schemas.microsoft.com/office/drawing/2010/main" val="0"/>
@@ -22418,7 +22437,7 @@
                     <pic:cNvPicPr/>
                   </pic:nvPicPr>
                   <pic:blipFill>
-                    <a:blip r:embed="rId25" cstate="print">
+                    <a:blip r:embed="rId26" cstate="print">
                       <a:extLst>
                         <a:ext uri="{28A0092B-C50C-407E-A947-70E740481C1C}">
                           <a14:useLocalDpi xmlns:a14="http://schemas.microsoft.com/office/drawing/2010/main" val="0"/>
@@ -22627,7 +22646,7 @@
                     <pic:cNvPicPr/>
                   </pic:nvPicPr>
                   <pic:blipFill>
-                    <a:blip r:embed="rId26" cstate="print">
+                    <a:blip r:embed="rId27" cstate="print">
                       <a:extLst>
                         <a:ext uri="{28A0092B-C50C-407E-A947-70E740481C1C}">
                           <a14:useLocalDpi xmlns:a14="http://schemas.microsoft.com/office/drawing/2010/main" val="0"/>
@@ -22836,7 +22855,7 @@
                     <pic:cNvPicPr/>
                   </pic:nvPicPr>
                   <pic:blipFill>
-                    <a:blip r:embed="rId27" cstate="print">
+                    <a:blip r:embed="rId28" cstate="print">
                       <a:extLst>
                         <a:ext uri="{28A0092B-C50C-407E-A947-70E740481C1C}">
                           <a14:useLocalDpi xmlns:a14="http://schemas.microsoft.com/office/drawing/2010/main" val="0"/>
@@ -23046,7 +23065,7 @@
                     <pic:cNvPicPr/>
                   </pic:nvPicPr>
                   <pic:blipFill>
-                    <a:blip r:embed="rId28" cstate="print">
+                    <a:blip r:embed="rId29" cstate="print">
                       <a:extLst>
                         <a:ext uri="{28A0092B-C50C-407E-A947-70E740481C1C}">
                           <a14:useLocalDpi xmlns:a14="http://schemas.microsoft.com/office/drawing/2010/main" val="0"/>
@@ -23255,7 +23274,7 @@
                     <pic:cNvPicPr/>
                   </pic:nvPicPr>
                   <pic:blipFill>
-                    <a:blip r:embed="rId29" cstate="print">
+                    <a:blip r:embed="rId30" cstate="print">
                       <a:extLst>
                         <a:ext uri="{28A0092B-C50C-407E-A947-70E740481C1C}">
                           <a14:useLocalDpi xmlns:a14="http://schemas.microsoft.com/office/drawing/2010/main" val="0"/>
@@ -23657,7 +23676,7 @@
                     <pic:cNvPicPr/>
                   </pic:nvPicPr>
                   <pic:blipFill>
-                    <a:blip r:embed="rId30">
+                    <a:blip r:embed="rId31">
                       <a:extLst>
                         <a:ext uri="{28A0092B-C50C-407E-A947-70E740481C1C}">
                           <a14:useLocalDpi xmlns:a14="http://schemas.microsoft.com/office/drawing/2010/main" val="0"/>
@@ -32224,7 +32243,7 @@
                     <pic:cNvPicPr/>
                   </pic:nvPicPr>
                   <pic:blipFill>
-                    <a:blip r:embed="rId34" cstate="print">
+                    <a:blip r:embed="rId35" cstate="print">
                       <a:extLst>
                         <a:ext uri="{28A0092B-C50C-407E-A947-70E740481C1C}">
                           <a14:useLocalDpi xmlns:a14="http://schemas.microsoft.com/office/drawing/2010/main" val="0"/>
@@ -32277,7 +32296,7 @@
                     <pic:cNvPicPr/>
                   </pic:nvPicPr>
                   <pic:blipFill>
-                    <a:blip r:embed="rId35" cstate="print">
+                    <a:blip r:embed="rId36" cstate="print">
                       <a:extLst>
                         <a:ext uri="{28A0092B-C50C-407E-A947-70E740481C1C}">
                           <a14:useLocalDpi xmlns:a14="http://schemas.microsoft.com/office/drawing/2010/main" val="0"/>
@@ -32333,17 +32352,17 @@
       <w:bookmarkEnd w:id="171"/>
     </w:p>
     <w:p>
-      <w:commentRangeStart w:id="173"/>
-      <w:r>
-        <w:rPr>
-          <w:rFonts w:hint="eastAsia"/>
+      <w:r>
+        <w:rPr>
+          <w:rFonts w:asciiTheme="minorHAnsi" w:eastAsiaTheme="minorEastAsia" w:hAnsiTheme="minorHAnsi" w:cstheme="minorBidi"/>
           <w:noProof/>
+          <w:szCs w:val="21"/>
         </w:rPr>
         <w:drawing>
-          <wp:inline distT="0" distB="0" distL="114300" distR="114300" wp14:anchorId="4210C6BB" wp14:editId="18A4C0D0">
-            <wp:extent cx="4611180" cy="2797521"/>
-            <wp:effectExtent l="0" t="0" r="0" b="3175"/>
-            <wp:docPr id="19" name="图片 19"/>
+          <wp:inline distT="0" distB="0" distL="0" distR="0" wp14:anchorId="4C7F4951" wp14:editId="294ED817">
+            <wp:extent cx="5274310" cy="3298825"/>
+            <wp:effectExtent l="0" t="0" r="2540" b="0"/>
+            <wp:docPr id="9" name="图片 9"/>
             <wp:cNvGraphicFramePr>
               <a:graphicFrameLocks xmlns:a="http://schemas.openxmlformats.org/drawingml/2006/main" noChangeAspect="1"/>
             </wp:cNvGraphicFramePr>
@@ -32351,38 +32370,29 @@
               <a:graphicData uri="http://schemas.openxmlformats.org/drawingml/2006/picture">
                 <pic:pic xmlns:pic="http://schemas.openxmlformats.org/drawingml/2006/picture">
                   <pic:nvPicPr>
-                    <pic:cNvPr id="6" name="图片 6" descr="chart233"/>
-                    <pic:cNvPicPr>
-                      <a:picLocks noChangeAspect="1"/>
-                    </pic:cNvPicPr>
+                    <pic:cNvPr id="9" name="Temage智能图文排版.png"/>
+                    <pic:cNvPicPr/>
                   </pic:nvPicPr>
-                  <pic:blipFill rotWithShape="1">
-                    <a:blip r:embed="rId18" cstate="print">
+                  <pic:blipFill>
+                    <a:blip r:embed="rId37" cstate="print">
                       <a:extLst>
                         <a:ext uri="{28A0092B-C50C-407E-A947-70E740481C1C}">
                           <a14:useLocalDpi xmlns:a14="http://schemas.microsoft.com/office/drawing/2010/main" val="0"/>
                         </a:ext>
                       </a:extLst>
                     </a:blip>
-                    <a:srcRect t="23416" r="42091" b="14127"/>
-                    <a:stretch/>
+                    <a:stretch>
+                      <a:fillRect/>
+                    </a:stretch>
                   </pic:blipFill>
-                  <pic:spPr bwMode="auto">
+                  <pic:spPr>
                     <a:xfrm>
                       <a:off x="0" y="0"/>
-                      <a:ext cx="4636445" cy="2812849"/>
+                      <a:ext cx="5274310" cy="3298825"/>
                     </a:xfrm>
                     <a:prstGeom prst="rect">
                       <a:avLst/>
                     </a:prstGeom>
-                    <a:ln>
-                      <a:noFill/>
-                    </a:ln>
-                    <a:extLst>
-                      <a:ext uri="{53640926-AAD7-44D8-BBD7-CCE9431645EC}">
-                        <a14:shadowObscured xmlns:a14="http://schemas.microsoft.com/office/drawing/2010/main"/>
-                      </a:ext>
-                    </a:extLst>
                   </pic:spPr>
                 </pic:pic>
               </a:graphicData>
@@ -32390,7 +32400,6 @@
           </wp:inline>
         </w:drawing>
       </w:r>
-      <w:commentRangeEnd w:id="173"/>
       <w:r>
         <w:rPr>
           <w:rStyle w:val="aff1"/>
@@ -32450,7 +32459,7 @@
                     <pic:cNvPicPr/>
                   </pic:nvPicPr>
                   <pic:blipFill>
-                    <a:blip r:embed="rId36" cstate="print">
+                    <a:blip r:embed="rId38" cstate="print">
                       <a:extLst>
                         <a:ext uri="{28A0092B-C50C-407E-A947-70E740481C1C}">
                           <a14:useLocalDpi xmlns:a14="http://schemas.microsoft.com/office/drawing/2010/main" val="0"/>
@@ -32754,7 +32763,7 @@
                     <pic:cNvPicPr/>
                   </pic:nvPicPr>
                   <pic:blipFill>
-                    <a:blip r:embed="rId37" cstate="print">
+                    <a:blip r:embed="rId39" cstate="print">
                       <a:extLst>
                         <a:ext uri="{28A0092B-C50C-407E-A947-70E740481C1C}">
                           <a14:useLocalDpi xmlns:a14="http://schemas.microsoft.com/office/drawing/2010/main" val="0"/>
@@ -33386,7 +33395,7 @@
                     <pic:cNvPicPr/>
                   </pic:nvPicPr>
                   <pic:blipFill rotWithShape="1">
-                    <a:blip r:embed="rId38" cstate="print">
+                    <a:blip r:embed="rId40" cstate="print">
                       <a:extLst>
                         <a:ext uri="{28A0092B-C50C-407E-A947-70E740481C1C}">
                           <a14:useLocalDpi xmlns:a14="http://schemas.microsoft.com/office/drawing/2010/main" val="0"/>
@@ -33591,7 +33600,7 @@
                     <pic:cNvPicPr/>
                   </pic:nvPicPr>
                   <pic:blipFill>
-                    <a:blip r:embed="rId39" cstate="print">
+                    <a:blip r:embed="rId41" cstate="print">
                       <a:extLst>
                         <a:ext uri="{28A0092B-C50C-407E-A947-70E740481C1C}">
                           <a14:useLocalDpi xmlns:a14="http://schemas.microsoft.com/office/drawing/2010/main" val="0"/>
@@ -34957,7 +34966,7 @@
                     <pic:cNvPicPr/>
                   </pic:nvPicPr>
                   <pic:blipFill>
-                    <a:blip r:embed="rId40">
+                    <a:blip r:embed="rId42">
                       <a:extLst>
                         <a:ext uri="{28A0092B-C50C-407E-A947-70E740481C1C}">
                           <a14:useLocalDpi xmlns:a14="http://schemas.microsoft.com/office/drawing/2010/main" val="0"/>
@@ -35228,7 +35237,7 @@
                     <pic:cNvPicPr/>
                   </pic:nvPicPr>
                   <pic:blipFill rotWithShape="1">
-                    <a:blip r:embed="rId41">
+                    <a:blip r:embed="rId43">
                       <a:extLst>
                         <a:ext uri="{28A0092B-C50C-407E-A947-70E740481C1C}">
                           <a14:useLocalDpi xmlns:a14="http://schemas.microsoft.com/office/drawing/2010/main" val="0"/>
@@ -37407,7 +37416,7 @@
                     <pic:cNvPicPr/>
                   </pic:nvPicPr>
                   <pic:blipFill>
-                    <a:blip r:embed="rId42" cstate="print">
+                    <a:blip r:embed="rId44" cstate="print">
                       <a:extLst>
                         <a:ext uri="{28A0092B-C50C-407E-A947-70E740481C1C}">
                           <a14:useLocalDpi xmlns:a14="http://schemas.microsoft.com/office/drawing/2010/main" val="0"/>
@@ -37538,7 +37547,7 @@
                     <pic:cNvPicPr/>
                   </pic:nvPicPr>
                   <pic:blipFill>
-                    <a:blip r:embed="rId43" cstate="print">
+                    <a:blip r:embed="rId45" cstate="print">
                       <a:extLst>
                         <a:ext uri="{28A0092B-C50C-407E-A947-70E740481C1C}">
                           <a14:useLocalDpi xmlns:a14="http://schemas.microsoft.com/office/drawing/2010/main" val="0"/>
@@ -38437,7 +38446,7 @@
                     <pic:cNvPicPr/>
                   </pic:nvPicPr>
                   <pic:blipFill>
-                    <a:blip r:embed="rId44" cstate="print">
+                    <a:blip r:embed="rId46" cstate="print">
                       <a:extLst>
                         <a:ext uri="{28A0092B-C50C-407E-A947-70E740481C1C}">
                           <a14:useLocalDpi xmlns:a14="http://schemas.microsoft.com/office/drawing/2010/main" val="0"/>
@@ -38621,9 +38630,6 @@
       <w:pPr>
         <w:pStyle w:val="aff5"/>
         <w:ind w:left="360" w:firstLineChars="0" w:firstLine="0"/>
-        <w:rPr>
-          <w:rFonts w:hint="eastAsia"/>
-        </w:rPr>
       </w:pPr>
       <w:r>
         <w:rPr>
@@ -38936,7 +38942,7 @@
         </w:numPr>
         <w:ind w:firstLineChars="0"/>
         <w:rPr>
-          <w:rFonts w:ascii="Arial" w:hAnsi="Arial" w:cs="Arial" w:hint="eastAsia"/>
+          <w:rFonts w:ascii="Arial" w:hAnsi="Arial" w:cs="Arial"/>
           <w:color w:val="2F2F2F"/>
           <w:shd w:val="clear" w:color="auto" w:fill="FFFFFF"/>
         </w:rPr>
@@ -39076,9 +39082,6 @@
           <w:numId w:val="38"/>
         </w:numPr>
         <w:ind w:firstLineChars="0"/>
-        <w:rPr>
-          <w:rFonts w:hint="eastAsia"/>
-        </w:rPr>
       </w:pPr>
       <w:r>
         <w:rPr>
@@ -39101,9 +39104,6 @@
           <w:numId w:val="39"/>
         </w:numPr>
         <w:ind w:firstLineChars="0"/>
-        <w:rPr>
-          <w:rFonts w:hint="eastAsia"/>
-        </w:rPr>
       </w:pPr>
       <w:r>
         <w:rPr>
@@ -39120,9 +39120,6 @@
           <w:numId w:val="39"/>
         </w:numPr>
         <w:ind w:firstLineChars="0"/>
-        <w:rPr>
-          <w:rFonts w:hint="eastAsia"/>
-        </w:rPr>
       </w:pPr>
       <w:r>
         <w:rPr>
@@ -39264,9 +39261,6 @@
           <w:numId w:val="39"/>
         </w:numPr>
         <w:ind w:firstLineChars="0"/>
-        <w:rPr>
-          <w:rFonts w:hint="eastAsia"/>
-        </w:rPr>
       </w:pPr>
       <w:r>
         <w:rPr>
@@ -39391,7 +39385,7 @@
                     <pic:cNvPicPr/>
                   </pic:nvPicPr>
                   <pic:blipFill>
-                    <a:blip r:embed="rId45" cstate="print">
+                    <a:blip r:embed="rId47" cstate="print">
                       <a:extLst>
                         <a:ext uri="{28A0092B-C50C-407E-A947-70E740481C1C}">
                           <a14:useLocalDpi xmlns:a14="http://schemas.microsoft.com/office/drawing/2010/main" val="0"/>
@@ -39572,7 +39566,52 @@
         <w:rPr>
           <w:rFonts w:hint="eastAsia"/>
         </w:rPr>
-        <w:t>UTF-8.</w:t>
+        <w:t>UTF-8</w:t>
+      </w:r>
+      <w:r>
+        <w:rPr>
+          <w:rFonts w:hint="eastAsia"/>
+        </w:rPr>
+        <w:t>。</w:t>
+      </w:r>
+    </w:p>
+    <w:p>
+      <w:pPr>
+        <w:pStyle w:val="aff5"/>
+        <w:numPr>
+          <w:ilvl w:val="1"/>
+          <w:numId w:val="35"/>
+        </w:numPr>
+        <w:ind w:firstLineChars="0"/>
+        <w:rPr>
+          <w:rFonts w:hint="eastAsia"/>
+        </w:rPr>
+      </w:pPr>
+      <w:r>
+        <w:rPr>
+          <w:rFonts w:hint="eastAsia"/>
+        </w:rPr>
+        <w:t>数据库引擎使用更加高效快捷的</w:t>
+      </w:r>
+      <w:proofErr w:type="spellStart"/>
+      <w:r>
+        <w:rPr>
+          <w:rFonts w:hint="eastAsia"/>
+        </w:rPr>
+        <w:t>MyIS</w:t>
+      </w:r>
+      <w:r>
+        <w:rPr>
+          <w:rFonts w:hint="eastAsia"/>
+        </w:rPr>
+        <w:t>AM</w:t>
+      </w:r>
+      <w:proofErr w:type="spellEnd"/>
+      <w:r>
+        <w:rPr>
+          <w:rFonts w:hint="eastAsia"/>
+        </w:rPr>
+        <w:t>。</w:t>
       </w:r>
     </w:p>
     <w:p>
@@ -39953,7 +39992,7 @@
                     <pic:cNvPicPr/>
                   </pic:nvPicPr>
                   <pic:blipFill>
-                    <a:blip r:embed="rId37" cstate="print">
+                    <a:blip r:embed="rId39" cstate="print">
                       <a:extLst>
                         <a:ext uri="{28A0092B-C50C-407E-A947-70E740481C1C}">
                           <a14:useLocalDpi xmlns:a14="http://schemas.microsoft.com/office/drawing/2010/main" val="0"/>
@@ -48382,8 +48421,8 @@
     </w:p>
     <w:p/>
     <w:sectPr>
-      <w:headerReference w:type="default" r:id="rId46"/>
-      <w:footerReference w:type="first" r:id="rId47"/>
+      <w:headerReference w:type="default" r:id="rId48"/>
+      <w:footerReference w:type="first" r:id="rId49"/>
       <w:pgSz w:w="11906" w:h="16838"/>
       <w:pgMar w:top="1440" w:right="1800" w:bottom="1440" w:left="1800" w:header="851" w:footer="992" w:gutter="0"/>
       <w:pgNumType w:start="1"/>
@@ -49039,7 +49078,6 @@
   <w16cid:commentId w16cid:paraId="2A8ACF34" w16cid:durableId="20145EDD"/>
   <w16cid:commentId w16cid:paraId="2A3BD1E3" w16cid:durableId="20145EDE"/>
   <w16cid:commentId w16cid:paraId="53EFBCB1" w16cid:durableId="20145EDF"/>
-  <w16cid:commentId w16cid:paraId="71347A51" w16cid:durableId="20154BCB"/>
   <w16cid:commentId w16cid:paraId="2F26BA3A" w16cid:durableId="20145EE0"/>
   <w16cid:commentId w16cid:paraId="7BC31A6F" w16cid:durableId="20145EE1"/>
   <w16cid:commentId w16cid:paraId="06DA0C97" w16cid:durableId="20145EE2"/>
@@ -58020,7 +58058,7 @@
 </file>
 
 <file path=customXml/itemProps2.xml><?xml version="1.0" encoding="utf-8"?>
-<ds:datastoreItem xmlns:ds="http://schemas.openxmlformats.org/officeDocument/2006/customXml" ds:itemID="{339E0569-2FE2-4BD0-8037-B3EC6F16C5C6}">
+<ds:datastoreItem xmlns:ds="http://schemas.openxmlformats.org/officeDocument/2006/customXml" ds:itemID="{0D112CE6-7855-4720-9497-2F08E43C2EF9}">
   <ds:schemaRefs>
     <ds:schemaRef ds:uri="http://schemas.openxmlformats.org/officeDocument/2006/bibliography"/>
   </ds:schemaRefs>

</xml_diff>

<commit_message>
update a image for functionality in doc
</commit_message>
<xml_diff>
--- a/docs/Temage开发文档.docx
+++ b/docs/Temage开发文档.docx
@@ -14897,10 +14897,10 @@
           <w:noProof/>
         </w:rPr>
         <w:drawing>
-          <wp:inline distT="0" distB="0" distL="0" distR="0" wp14:anchorId="2E262E4E" wp14:editId="021983AD">
-            <wp:extent cx="5274310" cy="2197735"/>
+          <wp:inline distT="0" distB="0" distL="0" distR="0" wp14:anchorId="388657FA" wp14:editId="23377A1E">
+            <wp:extent cx="5274310" cy="2637155"/>
             <wp:effectExtent l="0" t="0" r="2540" b="0"/>
-            <wp:docPr id="11" name="图片 11"/>
+            <wp:docPr id="41" name="图片 41"/>
             <wp:cNvGraphicFramePr>
               <a:graphicFrameLocks xmlns:a="http://schemas.openxmlformats.org/drawingml/2006/main" noChangeAspect="1"/>
             </wp:cNvGraphicFramePr>
@@ -14908,7 +14908,7 @@
               <a:graphicData uri="http://schemas.openxmlformats.org/drawingml/2006/picture">
                 <pic:pic xmlns:pic="http://schemas.openxmlformats.org/drawingml/2006/picture">
                   <pic:nvPicPr>
-                    <pic:cNvPr id="11" name="chart (3).png"/>
+                    <pic:cNvPr id="41" name="temage.png"/>
                     <pic:cNvPicPr/>
                   </pic:nvPicPr>
                   <pic:blipFill>
@@ -14926,7 +14926,7 @@
                   <pic:spPr>
                     <a:xfrm>
                       <a:off x="0" y="0"/>
-                      <a:ext cx="5274310" cy="2197735"/>
+                      <a:ext cx="5274310" cy="2637155"/>
                     </a:xfrm>
                     <a:prstGeom prst="rect">
                       <a:avLst/>
@@ -14938,6 +14938,8 @@
           </wp:inline>
         </w:drawing>
       </w:r>
+      <w:bookmarkStart w:id="40" w:name="_GoBack"/>
+      <w:bookmarkEnd w:id="40"/>
     </w:p>
     <w:p>
       <w:pPr>
@@ -15139,7 +15141,14 @@
         <w:rPr>
           <w:rFonts w:hint="eastAsia"/>
         </w:rPr>
-        <w:t>，分类将很大程度上影响到文章的排版和美化</w:t>
+        <w:t>，分类将很大程度上影响</w:t>
+      </w:r>
+      <w:r>
+        <w:rPr>
+          <w:rFonts w:hint="eastAsia"/>
+        </w:rPr>
+        <w:lastRenderedPageBreak/>
+        <w:t>到文章的排版和美化</w:t>
       </w:r>
       <w:r>
         <w:rPr>
@@ -15174,14 +15183,7 @@
         <w:rPr>
           <w:rFonts w:hint="eastAsia"/>
         </w:rPr>
-        <w:t>能够对从文本、图片中提取的关键信息进行分析，自动将图片嵌入至文</w:t>
-      </w:r>
-      <w:r>
-        <w:rPr>
-          <w:rFonts w:hint="eastAsia"/>
-        </w:rPr>
-        <w:lastRenderedPageBreak/>
-        <w:t>章合适的位置，实现初步的图文排版。</w:t>
+        <w:t>能够对从文本、图片中提取的关键信息进行分析，自动将图片嵌入至文章合适的位置，实现初步的图文排版。</w:t>
       </w:r>
     </w:p>
     <w:p>
@@ -15621,22 +15623,22 @@
       <w:pPr>
         <w:pStyle w:val="2"/>
       </w:pPr>
-      <w:bookmarkStart w:id="40" w:name="_Toc331238740"/>
-      <w:bookmarkStart w:id="41" w:name="_Toc331243574"/>
-      <w:bookmarkStart w:id="42" w:name="_Toc363084175"/>
-      <w:bookmarkStart w:id="43" w:name="_Toc331243753"/>
-      <w:bookmarkStart w:id="44" w:name="_Toc1459662"/>
+      <w:bookmarkStart w:id="41" w:name="_Toc331238740"/>
+      <w:bookmarkStart w:id="42" w:name="_Toc331243574"/>
+      <w:bookmarkStart w:id="43" w:name="_Toc363084175"/>
+      <w:bookmarkStart w:id="44" w:name="_Toc331243753"/>
+      <w:bookmarkStart w:id="45" w:name="_Toc1459662"/>
       <w:r>
         <w:t>项目价值</w:t>
       </w:r>
-      <w:bookmarkStart w:id="45" w:name="_Toc331243754"/>
-      <w:bookmarkStart w:id="46" w:name="_Toc331243575"/>
-      <w:bookmarkStart w:id="47" w:name="_Toc331238741"/>
-      <w:bookmarkEnd w:id="40"/>
+      <w:bookmarkStart w:id="46" w:name="_Toc331243754"/>
+      <w:bookmarkStart w:id="47" w:name="_Toc331243575"/>
+      <w:bookmarkStart w:id="48" w:name="_Toc331238741"/>
       <w:bookmarkEnd w:id="41"/>
       <w:bookmarkEnd w:id="42"/>
       <w:bookmarkEnd w:id="43"/>
       <w:bookmarkEnd w:id="44"/>
+      <w:bookmarkEnd w:id="45"/>
     </w:p>
     <w:p>
       <w:pPr>
@@ -15981,37 +15983,37 @@
       <w:pPr>
         <w:pStyle w:val="2"/>
       </w:pPr>
-      <w:bookmarkStart w:id="48" w:name="_Toc363084176"/>
-      <w:bookmarkStart w:id="49" w:name="_Toc1459663"/>
+      <w:bookmarkStart w:id="49" w:name="_Toc363084176"/>
+      <w:bookmarkStart w:id="50" w:name="_Toc1459663"/>
       <w:r>
         <w:t>创新点</w:t>
       </w:r>
-      <w:bookmarkEnd w:id="45"/>
       <w:bookmarkEnd w:id="46"/>
       <w:bookmarkEnd w:id="47"/>
       <w:bookmarkEnd w:id="48"/>
       <w:bookmarkEnd w:id="49"/>
+      <w:bookmarkEnd w:id="50"/>
     </w:p>
     <w:p>
       <w:pPr>
         <w:pStyle w:val="3"/>
       </w:pPr>
-      <w:bookmarkStart w:id="50" w:name="_Toc331238742"/>
-      <w:bookmarkStart w:id="51" w:name="_Toc331243576"/>
-      <w:bookmarkStart w:id="52" w:name="_Toc331243755"/>
-      <w:bookmarkStart w:id="53" w:name="_Toc363084177"/>
-      <w:bookmarkStart w:id="54" w:name="_Toc1459664"/>
+      <w:bookmarkStart w:id="51" w:name="_Toc331238742"/>
+      <w:bookmarkStart w:id="52" w:name="_Toc331243576"/>
+      <w:bookmarkStart w:id="53" w:name="_Toc331243755"/>
+      <w:bookmarkStart w:id="54" w:name="_Toc363084177"/>
+      <w:bookmarkStart w:id="55" w:name="_Toc1459664"/>
       <w:r>
         <w:t>功能性</w:t>
       </w:r>
-      <w:bookmarkEnd w:id="50"/>
       <w:bookmarkEnd w:id="51"/>
       <w:bookmarkEnd w:id="52"/>
+      <w:bookmarkEnd w:id="53"/>
       <w:r>
         <w:t>创新</w:t>
       </w:r>
-      <w:bookmarkEnd w:id="53"/>
       <w:bookmarkEnd w:id="54"/>
+      <w:bookmarkEnd w:id="55"/>
     </w:p>
     <w:p>
       <w:pPr>
@@ -16120,22 +16122,22 @@
       <w:pPr>
         <w:pStyle w:val="3"/>
       </w:pPr>
-      <w:bookmarkStart w:id="55" w:name="_Toc331238743"/>
-      <w:bookmarkStart w:id="56" w:name="_Toc331243577"/>
-      <w:bookmarkStart w:id="57" w:name="_Toc331243756"/>
-      <w:bookmarkStart w:id="58" w:name="_Toc363084178"/>
-      <w:bookmarkStart w:id="59" w:name="_Toc1459665"/>
+      <w:bookmarkStart w:id="56" w:name="_Toc331238743"/>
+      <w:bookmarkStart w:id="57" w:name="_Toc331243577"/>
+      <w:bookmarkStart w:id="58" w:name="_Toc331243756"/>
+      <w:bookmarkStart w:id="59" w:name="_Toc363084178"/>
+      <w:bookmarkStart w:id="60" w:name="_Toc1459665"/>
       <w:r>
         <w:t>非功能性</w:t>
       </w:r>
-      <w:bookmarkEnd w:id="55"/>
       <w:bookmarkEnd w:id="56"/>
       <w:bookmarkEnd w:id="57"/>
+      <w:bookmarkEnd w:id="58"/>
       <w:r>
         <w:t>创新</w:t>
       </w:r>
-      <w:bookmarkEnd w:id="58"/>
       <w:bookmarkEnd w:id="59"/>
+      <w:bookmarkEnd w:id="60"/>
     </w:p>
     <w:p>
       <w:pPr>
@@ -16237,354 +16239,149 @@
       <w:pPr>
         <w:pStyle w:val="2"/>
       </w:pPr>
-      <w:bookmarkStart w:id="60" w:name="_Toc331238745"/>
-      <w:bookmarkStart w:id="61" w:name="_Toc331243758"/>
-      <w:bookmarkStart w:id="62" w:name="_Toc331243579"/>
-      <w:bookmarkStart w:id="63" w:name="_Toc363084179"/>
-      <w:bookmarkStart w:id="64" w:name="_Toc1459666"/>
+      <w:bookmarkStart w:id="61" w:name="_Toc331238745"/>
+      <w:bookmarkStart w:id="62" w:name="_Toc331243758"/>
+      <w:bookmarkStart w:id="63" w:name="_Toc331243579"/>
+      <w:bookmarkStart w:id="64" w:name="_Toc363084179"/>
+      <w:bookmarkStart w:id="65" w:name="_Toc1459666"/>
       <w:r>
         <w:t>解决思路</w:t>
       </w:r>
-      <w:bookmarkEnd w:id="60"/>
       <w:bookmarkEnd w:id="61"/>
       <w:bookmarkEnd w:id="62"/>
       <w:bookmarkEnd w:id="63"/>
       <w:bookmarkEnd w:id="64"/>
-    </w:p>
-    <w:p>
-      <w:pPr>
-        <w:ind w:left="420"/>
-      </w:pPr>
-      <w:r>
-        <w:rPr>
-          <w:rFonts w:hint="eastAsia"/>
-        </w:rPr>
-        <w:t>我们将问题分解为</w:t>
-      </w:r>
-      <w:r>
-        <w:rPr>
-          <w:rFonts w:hint="eastAsia"/>
-        </w:rPr>
-        <w:t>文本分类</w:t>
-      </w:r>
-      <w:r>
-        <w:rPr>
-          <w:rFonts w:hint="eastAsia"/>
-        </w:rPr>
-        <w:t>、图文匹配和搜索推荐三个子问题。</w:t>
-      </w:r>
-    </w:p>
-    <w:p>
-      <w:pPr>
-        <w:ind w:firstLine="420"/>
-      </w:pPr>
-      <w:r>
-        <w:rPr>
-          <w:rFonts w:hint="eastAsia"/>
-        </w:rPr>
-        <w:t>风格推荐</w:t>
-      </w:r>
-      <w:r>
-        <w:rPr>
-          <w:rFonts w:hint="eastAsia"/>
-        </w:rPr>
-        <w:t>问题，</w:t>
-      </w:r>
-      <w:r>
-        <w:rPr>
-          <w:rFonts w:hint="eastAsia"/>
-        </w:rPr>
-        <w:t>基于用户文本输入和用户习惯，</w:t>
-      </w:r>
-      <w:r>
-        <w:rPr>
-          <w:rFonts w:hint="eastAsia"/>
-        </w:rPr>
-        <w:t>可以</w:t>
-      </w:r>
-      <w:r>
-        <w:rPr>
-          <w:rFonts w:hint="eastAsia"/>
-        </w:rPr>
-        <w:t>分别</w:t>
-      </w:r>
-      <w:r>
-        <w:rPr>
-          <w:rFonts w:hint="eastAsia"/>
-        </w:rPr>
-        <w:t>使用</w:t>
-      </w:r>
-      <w:r>
-        <w:rPr>
-          <w:rFonts w:hint="eastAsia"/>
-        </w:rPr>
-        <w:t>以</w:t>
-      </w:r>
-      <w:r>
-        <w:t>T</w:t>
-      </w:r>
-      <w:r>
-        <w:rPr>
-          <w:rFonts w:hint="eastAsia"/>
-        </w:rPr>
-        <w:t>ext</w:t>
-      </w:r>
-      <w:r>
-        <w:t>CNN</w:t>
-      </w:r>
-      <w:r>
-        <w:rPr>
-          <w:rFonts w:hint="eastAsia"/>
-        </w:rPr>
-        <w:t>和</w:t>
-      </w:r>
-      <w:r>
-        <w:rPr>
-          <w:rFonts w:hint="eastAsia"/>
-        </w:rPr>
-        <w:t>L</w:t>
-      </w:r>
-      <w:r>
-        <w:t>STM</w:t>
-      </w:r>
-      <w:r>
-        <w:rPr>
-          <w:rFonts w:hint="eastAsia"/>
-        </w:rPr>
-        <w:t>为</w:t>
-      </w:r>
-      <w:r>
-        <w:rPr>
-          <w:rFonts w:hint="eastAsia"/>
-        </w:rPr>
-        <w:lastRenderedPageBreak/>
-        <w:t>基础的成熟</w:t>
-      </w:r>
-      <w:r>
-        <w:rPr>
-          <w:rFonts w:hint="eastAsia"/>
-        </w:rPr>
-        <w:t>模型进行训练、推断。推荐问题我们可通过文本分类的结果进行</w:t>
-      </w:r>
-      <w:r>
-        <w:rPr>
-          <w:rFonts w:hint="eastAsia"/>
-        </w:rPr>
-        <w:t>top</w:t>
-      </w:r>
-      <w:r>
-        <w:t>-k</w:t>
-      </w:r>
-      <w:r>
-        <w:rPr>
-          <w:rFonts w:hint="eastAsia"/>
-        </w:rPr>
-        <w:t>推荐。</w:t>
-      </w:r>
-    </w:p>
-    <w:p>
-      <w:pPr>
-        <w:ind w:firstLine="420"/>
-      </w:pPr>
-      <w:r>
-        <w:rPr>
-          <w:rFonts w:hint="eastAsia"/>
-        </w:rPr>
-        <w:t>图文匹配的问题</w:t>
-      </w:r>
-      <w:r>
-        <w:rPr>
-          <w:rFonts w:hint="eastAsia"/>
-        </w:rPr>
-        <w:t>可分为图像识别，文本嵌入和图文匹配三个子问题。图像识别问题可以使用</w:t>
-      </w:r>
-      <w:r>
-        <w:t>是使深度学习在众多机器学习算法中脱颖而出的</w:t>
-      </w:r>
-      <w:r>
-        <w:t xml:space="preserve"> CNN </w:t>
-      </w:r>
-      <w:r>
-        <w:t>模型</w:t>
-      </w:r>
-      <w:r>
-        <w:rPr>
-          <w:rFonts w:hint="eastAsia"/>
-        </w:rPr>
-        <w:t>，基于</w:t>
-      </w:r>
-      <w:r>
-        <w:rPr>
-          <w:rFonts w:hint="eastAsia"/>
-        </w:rPr>
-        <w:t>C</w:t>
-      </w:r>
-      <w:r>
-        <w:t>NN</w:t>
-      </w:r>
-      <w:r>
-        <w:rPr>
-          <w:rFonts w:hint="eastAsia"/>
-        </w:rPr>
-        <w:t>开发的模型种类繁多，可供本项目进行挑选和</w:t>
-      </w:r>
-      <w:r>
-        <w:rPr>
-          <w:rFonts w:hint="eastAsia"/>
-        </w:rPr>
-        <w:t>fine</w:t>
-      </w:r>
-      <w:r>
-        <w:t>-tuning</w:t>
-      </w:r>
-      <w:r>
-        <w:rPr>
-          <w:rFonts w:hint="eastAsia"/>
-        </w:rPr>
-        <w:t>。文本嵌入问题可以使用</w:t>
-      </w:r>
-      <w:r>
-        <w:rPr>
-          <w:rFonts w:hint="eastAsia"/>
-        </w:rPr>
-        <w:t>R</w:t>
-      </w:r>
-      <w:r>
-        <w:t>NN</w:t>
-      </w:r>
-      <w:r>
-        <w:rPr>
-          <w:rFonts w:hint="eastAsia"/>
-        </w:rPr>
-        <w:t>-</w:t>
-      </w:r>
-      <w:r>
-        <w:t>LSTM</w:t>
-      </w:r>
-      <w:r>
-        <w:rPr>
-          <w:rFonts w:hint="eastAsia"/>
-        </w:rPr>
-        <w:t>对文中单词或句子进行</w:t>
-      </w:r>
-      <w:r>
-        <w:rPr>
-          <w:rFonts w:hint="eastAsia"/>
-        </w:rPr>
-        <w:t>encode</w:t>
-      </w:r>
-      <w:r>
-        <w:rPr>
-          <w:rFonts w:hint="eastAsia"/>
-        </w:rPr>
-        <w:t>，得到表示单词或句子的向量。对于图文匹配问题，我们可以基于余弦计算等方法找到最为匹配的图片与文字，再使用基于统计的方法，对文章进行排版。</w:t>
-      </w:r>
-    </w:p>
-    <w:p>
-      <w:pPr>
-        <w:ind w:firstLineChars="200" w:firstLine="420"/>
-      </w:pPr>
-      <w:r>
-        <w:rPr>
-          <w:rFonts w:hint="eastAsia"/>
-        </w:rPr>
-        <w:t>搜索推荐问题，</w:t>
-      </w:r>
-      <w:r>
-        <w:rPr>
-          <w:rFonts w:hint="eastAsia"/>
-        </w:rPr>
-        <w:t>我们对比相似性的依据应当是文本中的关键词</w:t>
-      </w:r>
-      <w:r>
-        <w:rPr>
-          <w:rFonts w:hint="eastAsia"/>
-        </w:rPr>
-        <w:t>和</w:t>
-      </w:r>
-      <w:r>
-        <w:rPr>
-          <w:rFonts w:hint="eastAsia"/>
-        </w:rPr>
-        <w:t>推断出的风格主题。我们使用关键词匹配来进行推荐。</w:t>
-      </w:r>
-      <w:r>
-        <w:rPr>
-          <w:rFonts w:hint="eastAsia"/>
-        </w:rPr>
-        <w:t>为提高搜索效率，我们可以使用</w:t>
-      </w:r>
-      <w:proofErr w:type="spellStart"/>
-      <w:r>
-        <w:t>E</w:t>
-      </w:r>
-      <w:r>
-        <w:rPr>
-          <w:rFonts w:hint="eastAsia"/>
-        </w:rPr>
-        <w:t>lastic</w:t>
-      </w:r>
-      <w:r>
-        <w:t>S</w:t>
-      </w:r>
-      <w:r>
-        <w:rPr>
-          <w:rFonts w:hint="eastAsia"/>
-        </w:rPr>
-        <w:t>earch</w:t>
-      </w:r>
-      <w:proofErr w:type="spellEnd"/>
-      <w:r>
-        <w:rPr>
-          <w:rFonts w:hint="eastAsia"/>
-        </w:rPr>
-        <w:t>开源搜索引擎框架对数据库建立索引。</w:t>
-      </w:r>
-    </w:p>
-    <w:p>
-      <w:pPr>
-        <w:pStyle w:val="2"/>
-      </w:pPr>
-      <w:bookmarkStart w:id="65" w:name="_Toc1459667"/>
-      <w:bookmarkStart w:id="66" w:name="_Toc300751596"/>
-      <w:bookmarkStart w:id="67" w:name="_Toc363084180"/>
-      <w:bookmarkStart w:id="68" w:name="_Toc331243603"/>
-      <w:bookmarkStart w:id="69" w:name="_Toc331238830"/>
-      <w:bookmarkStart w:id="70" w:name="_Toc331545160"/>
-      <w:bookmarkStart w:id="71" w:name="_Toc331243703"/>
-      <w:bookmarkStart w:id="72" w:name="_Toc331243782"/>
-      <w:bookmarkStart w:id="73" w:name="_Toc331238769"/>
-      <w:bookmarkStart w:id="74" w:name="_Toc331243882"/>
-      <w:r>
-        <w:rPr>
-          <w:rFonts w:hint="eastAsia"/>
-        </w:rPr>
-        <w:t>系统亮点</w:t>
-      </w:r>
       <w:bookmarkEnd w:id="65"/>
     </w:p>
     <w:p>
       <w:pPr>
-        <w:pStyle w:val="3"/>
-      </w:pPr>
-      <w:bookmarkStart w:id="75" w:name="_Toc1459668"/>
-      <w:r>
-        <w:rPr>
-          <w:rFonts w:hint="eastAsia"/>
-        </w:rPr>
-        <w:t>功能性亮点</w:t>
-      </w:r>
-      <w:bookmarkEnd w:id="75"/>
+        <w:ind w:left="420"/>
+      </w:pPr>
+      <w:r>
+        <w:rPr>
+          <w:rFonts w:hint="eastAsia"/>
+        </w:rPr>
+        <w:t>我们将问题分解为</w:t>
+      </w:r>
+      <w:r>
+        <w:rPr>
+          <w:rFonts w:hint="eastAsia"/>
+        </w:rPr>
+        <w:t>文本分类</w:t>
+      </w:r>
+      <w:r>
+        <w:rPr>
+          <w:rFonts w:hint="eastAsia"/>
+        </w:rPr>
+        <w:t>、图文匹配和搜索推荐三个子问题。</w:t>
+      </w:r>
     </w:p>
     <w:p>
       <w:pPr>
-        <w:ind w:firstLineChars="200" w:firstLine="420"/>
-      </w:pPr>
-      <w:r>
-        <w:rPr>
-          <w:rFonts w:hint="eastAsia"/>
-        </w:rPr>
-        <w:t>将排版与深度学习技术结合。通过分析文章，向用户推荐最符合文章主题的版式。对输入的图片进行信息压缩、提取，与文字向量相匹配，将图片嵌入到文章中最合适的位置。再将用户选取的版式与此结果相结合，生成最终排版结果。</w:t>
+        <w:ind w:firstLine="420"/>
+      </w:pPr>
+      <w:r>
+        <w:rPr>
+          <w:rFonts w:hint="eastAsia"/>
+        </w:rPr>
+        <w:t>风格推荐</w:t>
+      </w:r>
+      <w:r>
+        <w:rPr>
+          <w:rFonts w:hint="eastAsia"/>
+        </w:rPr>
+        <w:t>问题，</w:t>
+      </w:r>
+      <w:r>
+        <w:rPr>
+          <w:rFonts w:hint="eastAsia"/>
+        </w:rPr>
+        <w:t>基于用户文本输入和用户习惯，</w:t>
+      </w:r>
+      <w:r>
+        <w:rPr>
+          <w:rFonts w:hint="eastAsia"/>
+        </w:rPr>
+        <w:t>可以</w:t>
+      </w:r>
+      <w:r>
+        <w:rPr>
+          <w:rFonts w:hint="eastAsia"/>
+        </w:rPr>
+        <w:t>分别</w:t>
+      </w:r>
+      <w:r>
+        <w:rPr>
+          <w:rFonts w:hint="eastAsia"/>
+        </w:rPr>
+        <w:t>使用</w:t>
+      </w:r>
+      <w:r>
+        <w:rPr>
+          <w:rFonts w:hint="eastAsia"/>
+        </w:rPr>
+        <w:t>以</w:t>
+      </w:r>
+      <w:r>
+        <w:t>T</w:t>
+      </w:r>
+      <w:r>
+        <w:rPr>
+          <w:rFonts w:hint="eastAsia"/>
+        </w:rPr>
+        <w:t>ext</w:t>
+      </w:r>
+      <w:r>
+        <w:t>CNN</w:t>
+      </w:r>
+      <w:r>
+        <w:rPr>
+          <w:rFonts w:hint="eastAsia"/>
+        </w:rPr>
+        <w:t>和</w:t>
+      </w:r>
+      <w:r>
+        <w:rPr>
+          <w:rFonts w:hint="eastAsia"/>
+        </w:rPr>
+        <w:t>L</w:t>
+      </w:r>
+      <w:r>
+        <w:t>STM</w:t>
+      </w:r>
+      <w:r>
+        <w:rPr>
+          <w:rFonts w:hint="eastAsia"/>
+        </w:rPr>
+        <w:t>为</w:t>
+      </w:r>
+      <w:r>
+        <w:rPr>
+          <w:rFonts w:hint="eastAsia"/>
+        </w:rPr>
+        <w:lastRenderedPageBreak/>
+        <w:t>基础的成熟</w:t>
+      </w:r>
+      <w:r>
+        <w:rPr>
+          <w:rFonts w:hint="eastAsia"/>
+        </w:rPr>
+        <w:t>模型进行训练、推断。推荐问题我们可通过文本分类的结果进行</w:t>
+      </w:r>
+      <w:r>
+        <w:rPr>
+          <w:rFonts w:hint="eastAsia"/>
+        </w:rPr>
+        <w:t>top</w:t>
+      </w:r>
+      <w:r>
+        <w:t>-k</w:t>
+      </w:r>
+      <w:r>
+        <w:rPr>
+          <w:rFonts w:hint="eastAsia"/>
+        </w:rPr>
+        <w:t>推荐。</w:t>
       </w:r>
     </w:p>
     <w:p>
@@ -16595,193 +16392,398 @@
         <w:rPr>
           <w:rFonts w:hint="eastAsia"/>
         </w:rPr>
-        <w:t>用户可以在排版完成后根据自己的实际需求，对排版结果进行在线的微调。</w:t>
+        <w:t>图文匹配的问题</w:t>
+      </w:r>
+      <w:r>
+        <w:rPr>
+          <w:rFonts w:hint="eastAsia"/>
+        </w:rPr>
+        <w:t>可分为图像识别，文本嵌入和图文匹配三个子问题。图像识别问题可以使用</w:t>
+      </w:r>
+      <w:r>
+        <w:t>是使深度学习在众多机器学习算法中脱颖而出的</w:t>
+      </w:r>
+      <w:r>
+        <w:t xml:space="preserve"> CNN </w:t>
+      </w:r>
+      <w:r>
+        <w:t>模型</w:t>
+      </w:r>
+      <w:r>
+        <w:rPr>
+          <w:rFonts w:hint="eastAsia"/>
+        </w:rPr>
+        <w:t>，基于</w:t>
+      </w:r>
+      <w:r>
+        <w:rPr>
+          <w:rFonts w:hint="eastAsia"/>
+        </w:rPr>
+        <w:t>C</w:t>
+      </w:r>
+      <w:r>
+        <w:t>NN</w:t>
+      </w:r>
+      <w:r>
+        <w:rPr>
+          <w:rFonts w:hint="eastAsia"/>
+        </w:rPr>
+        <w:t>开发的模型种类繁多，可供本项目进行挑选和</w:t>
+      </w:r>
+      <w:r>
+        <w:rPr>
+          <w:rFonts w:hint="eastAsia"/>
+        </w:rPr>
+        <w:t>fine</w:t>
+      </w:r>
+      <w:r>
+        <w:t>-tuning</w:t>
+      </w:r>
+      <w:r>
+        <w:rPr>
+          <w:rFonts w:hint="eastAsia"/>
+        </w:rPr>
+        <w:t>。文本嵌入问题可以使用</w:t>
+      </w:r>
+      <w:r>
+        <w:rPr>
+          <w:rFonts w:hint="eastAsia"/>
+        </w:rPr>
+        <w:t>R</w:t>
+      </w:r>
+      <w:r>
+        <w:t>NN</w:t>
+      </w:r>
+      <w:r>
+        <w:rPr>
+          <w:rFonts w:hint="eastAsia"/>
+        </w:rPr>
+        <w:t>-</w:t>
+      </w:r>
+      <w:r>
+        <w:t>LSTM</w:t>
+      </w:r>
+      <w:r>
+        <w:rPr>
+          <w:rFonts w:hint="eastAsia"/>
+        </w:rPr>
+        <w:t>对文中单词或句子进行</w:t>
+      </w:r>
+      <w:r>
+        <w:rPr>
+          <w:rFonts w:hint="eastAsia"/>
+        </w:rPr>
+        <w:t>encode</w:t>
+      </w:r>
+      <w:r>
+        <w:rPr>
+          <w:rFonts w:hint="eastAsia"/>
+        </w:rPr>
+        <w:t>，得到表示单词或句子的向量。对于图文匹配问题，我们可以基于余弦计算等方法找到最为匹配的图片与文字，再使用基于统计的方法，对文章进行排版。</w:t>
       </w:r>
     </w:p>
     <w:p>
       <w:pPr>
-        <w:ind w:firstLine="420"/>
-      </w:pPr>
-      <w:r>
-        <w:rPr>
-          <w:rFonts w:hint="eastAsia"/>
-        </w:rPr>
-        <w:t>系统在运营过程中会不断地收集用户的反馈和评价，进而动态地更新模型，实现智能排版生成作品风格的时尚性和先进性，保持生成作品的高质量，为用户提供更具潮流性的智能排版服务。</w:t>
+        <w:ind w:firstLineChars="200" w:firstLine="420"/>
+      </w:pPr>
+      <w:r>
+        <w:rPr>
+          <w:rFonts w:hint="eastAsia"/>
+        </w:rPr>
+        <w:t>搜索推荐问题，</w:t>
+      </w:r>
+      <w:r>
+        <w:rPr>
+          <w:rFonts w:hint="eastAsia"/>
+        </w:rPr>
+        <w:t>我们对比相似性的依据应当是文本中的关键词</w:t>
+      </w:r>
+      <w:r>
+        <w:rPr>
+          <w:rFonts w:hint="eastAsia"/>
+        </w:rPr>
+        <w:t>和</w:t>
+      </w:r>
+      <w:r>
+        <w:rPr>
+          <w:rFonts w:hint="eastAsia"/>
+        </w:rPr>
+        <w:t>推断出的风格主题。我们使用关键词匹配来进行推荐。</w:t>
+      </w:r>
+      <w:r>
+        <w:rPr>
+          <w:rFonts w:hint="eastAsia"/>
+        </w:rPr>
+        <w:t>为提高搜索效率，我们可以使用</w:t>
+      </w:r>
+      <w:proofErr w:type="spellStart"/>
+      <w:r>
+        <w:t>E</w:t>
+      </w:r>
+      <w:r>
+        <w:rPr>
+          <w:rFonts w:hint="eastAsia"/>
+        </w:rPr>
+        <w:t>lastic</w:t>
+      </w:r>
+      <w:r>
+        <w:t>S</w:t>
+      </w:r>
+      <w:r>
+        <w:rPr>
+          <w:rFonts w:hint="eastAsia"/>
+        </w:rPr>
+        <w:t>earch</w:t>
+      </w:r>
+      <w:proofErr w:type="spellEnd"/>
+      <w:r>
+        <w:rPr>
+          <w:rFonts w:hint="eastAsia"/>
+        </w:rPr>
+        <w:t>开源搜索引擎框架对数据库建立索引。</w:t>
       </w:r>
     </w:p>
     <w:p>
       <w:pPr>
-        <w:ind w:firstLine="420"/>
-      </w:pPr>
-      <w:r>
-        <w:rPr>
-          <w:rFonts w:hint="eastAsia"/>
-        </w:rPr>
-        <w:t>社区分享功能使得用户可以将优秀的排版结果与他人分享，也为用户提供交流和反馈的平台，还可以根据用户处理的文章类型，为用户推荐社区中的优秀案例。</w:t>
-      </w:r>
+        <w:pStyle w:val="2"/>
+      </w:pPr>
+      <w:bookmarkStart w:id="66" w:name="_Toc1459667"/>
+      <w:bookmarkStart w:id="67" w:name="_Toc300751596"/>
+      <w:bookmarkStart w:id="68" w:name="_Toc363084180"/>
+      <w:bookmarkStart w:id="69" w:name="_Toc331243603"/>
+      <w:bookmarkStart w:id="70" w:name="_Toc331238830"/>
+      <w:bookmarkStart w:id="71" w:name="_Toc331545160"/>
+      <w:bookmarkStart w:id="72" w:name="_Toc331243703"/>
+      <w:bookmarkStart w:id="73" w:name="_Toc331243782"/>
+      <w:bookmarkStart w:id="74" w:name="_Toc331238769"/>
+      <w:bookmarkStart w:id="75" w:name="_Toc331243882"/>
+      <w:r>
+        <w:rPr>
+          <w:rFonts w:hint="eastAsia"/>
+        </w:rPr>
+        <w:t>系统亮点</w:t>
+      </w:r>
+      <w:bookmarkEnd w:id="66"/>
     </w:p>
     <w:p>
       <w:pPr>
         <w:pStyle w:val="3"/>
       </w:pPr>
-      <w:bookmarkStart w:id="76" w:name="_Toc1459669"/>
-      <w:r>
-        <w:rPr>
-          <w:rFonts w:hint="eastAsia"/>
-        </w:rPr>
-        <w:t>非功能性亮点</w:t>
+      <w:bookmarkStart w:id="76" w:name="_Toc1459668"/>
+      <w:r>
+        <w:rPr>
+          <w:rFonts w:hint="eastAsia"/>
+        </w:rPr>
+        <w:t>功能性亮点</w:t>
       </w:r>
       <w:bookmarkEnd w:id="76"/>
     </w:p>
     <w:p>
       <w:pPr>
-        <w:ind w:firstLine="420"/>
-      </w:pPr>
-      <w:r>
-        <w:t>Te</w:t>
-      </w:r>
-      <w:r>
-        <w:rPr>
-          <w:rFonts w:hint="eastAsia"/>
-        </w:rPr>
-        <w:t>m</w:t>
-      </w:r>
-      <w:r>
-        <w:t>age</w:t>
-      </w:r>
-      <w:r>
-        <w:rPr>
-          <w:rFonts w:hint="eastAsia"/>
-        </w:rPr>
-        <w:t>服务系统分布式推断的理念是指</w:t>
-      </w:r>
-      <w:r>
-        <w:rPr>
-          <w:rFonts w:hint="eastAsia"/>
-        </w:rPr>
-        <w:t>，</w:t>
-      </w:r>
-      <w:r>
-        <w:rPr>
-          <w:rFonts w:hint="eastAsia"/>
-        </w:rPr>
-        <w:t>系统为用户提供服务所使用的计算资源不仅包括服务端的资源，同时</w:t>
-      </w:r>
-      <w:r>
-        <w:rPr>
-          <w:rFonts w:hint="eastAsia"/>
-        </w:rPr>
-        <w:t>包括客户端浏览器的计算资源，实现资源的合理分配和利用，为用户提供高效、流畅的服务。</w:t>
+        <w:ind w:firstLineChars="200" w:firstLine="420"/>
+      </w:pPr>
+      <w:r>
+        <w:rPr>
+          <w:rFonts w:hint="eastAsia"/>
+        </w:rPr>
+        <w:t>将排版与深度学习技术结合。通过分析文章，向用户推荐最符合文章主题的版式。对输入的图片进行信息压缩、提取，与文字向量相匹配，将图片嵌入到文章中最合适的位置。再将用户选取的版式与此结果相结合，生成最终排版结果。</w:t>
       </w:r>
     </w:p>
     <w:p>
       <w:pPr>
-        <w:pStyle w:val="1"/>
-      </w:pPr>
-      <w:bookmarkStart w:id="77" w:name="_Toc1459670"/>
-      <w:r>
-        <w:rPr>
-          <w:rFonts w:hint="eastAsia"/>
-        </w:rPr>
-        <w:t>开发计划</w:t>
+        <w:ind w:firstLine="420"/>
+      </w:pPr>
+      <w:r>
+        <w:rPr>
+          <w:rFonts w:hint="eastAsia"/>
+        </w:rPr>
+        <w:t>用户可以在排版完成后根据自己的实际需求，对排版结果进行在线的微调。</w:t>
+      </w:r>
+    </w:p>
+    <w:p>
+      <w:pPr>
+        <w:ind w:firstLine="420"/>
+      </w:pPr>
+      <w:r>
+        <w:rPr>
+          <w:rFonts w:hint="eastAsia"/>
+        </w:rPr>
+        <w:t>系统在运营过程中会不断地收集用户的反馈和评价，进而动态地更新模型，实现智能排版生成作品风格的时尚性和先进性，保持生成作品的高质量，为用户提供更具潮流性的智能排版服务。</w:t>
+      </w:r>
+    </w:p>
+    <w:p>
+      <w:pPr>
+        <w:ind w:firstLine="420"/>
+      </w:pPr>
+      <w:r>
+        <w:rPr>
+          <w:rFonts w:hint="eastAsia"/>
+        </w:rPr>
+        <w:t>社区分享功能使得用户可以将优秀的排版结果与他人分享，也为用户提供交流和反馈的平台，还可以根据用户处理的文章类型，为用户推荐社区中的优秀案例。</w:t>
+      </w:r>
+    </w:p>
+    <w:p>
+      <w:pPr>
+        <w:pStyle w:val="3"/>
+      </w:pPr>
+      <w:bookmarkStart w:id="77" w:name="_Toc1459669"/>
+      <w:r>
+        <w:rPr>
+          <w:rFonts w:hint="eastAsia"/>
+        </w:rPr>
+        <w:t>非功能性亮点</w:t>
       </w:r>
       <w:bookmarkEnd w:id="77"/>
     </w:p>
     <w:p>
       <w:pPr>
-        <w:pStyle w:val="2"/>
-      </w:pPr>
-      <w:bookmarkStart w:id="78" w:name="_Toc1459671"/>
-      <w:r>
-        <w:rPr>
-          <w:rFonts w:hint="eastAsia"/>
-        </w:rPr>
-        <w:t>最终呈现形式</w:t>
+        <w:ind w:firstLine="420"/>
+      </w:pPr>
+      <w:r>
+        <w:t>Te</w:t>
+      </w:r>
+      <w:r>
+        <w:rPr>
+          <w:rFonts w:hint="eastAsia"/>
+        </w:rPr>
+        <w:t>m</w:t>
+      </w:r>
+      <w:r>
+        <w:t>age</w:t>
+      </w:r>
+      <w:r>
+        <w:rPr>
+          <w:rFonts w:hint="eastAsia"/>
+        </w:rPr>
+        <w:t>服务系统分布式推断的理念是指</w:t>
+      </w:r>
+      <w:r>
+        <w:rPr>
+          <w:rFonts w:hint="eastAsia"/>
+        </w:rPr>
+        <w:t>，</w:t>
+      </w:r>
+      <w:r>
+        <w:rPr>
+          <w:rFonts w:hint="eastAsia"/>
+        </w:rPr>
+        <w:t>系统为用户提供服务所使用的计算资源不仅包括服务端的资源，同时</w:t>
+      </w:r>
+      <w:r>
+        <w:rPr>
+          <w:rFonts w:hint="eastAsia"/>
+        </w:rPr>
+        <w:t>包括客户端浏览器的计算资源，实现资源的合理分配和利用，为用户提供高效、流畅的服务。</w:t>
+      </w:r>
+    </w:p>
+    <w:p>
+      <w:pPr>
+        <w:pStyle w:val="1"/>
+      </w:pPr>
+      <w:bookmarkStart w:id="78" w:name="_Toc1459670"/>
+      <w:r>
+        <w:rPr>
+          <w:rFonts w:hint="eastAsia"/>
+        </w:rPr>
+        <w:t>开发计划</w:t>
       </w:r>
       <w:bookmarkEnd w:id="78"/>
     </w:p>
     <w:p>
       <w:pPr>
-        <w:ind w:firstLine="420"/>
-      </w:pPr>
-      <w:r>
-        <w:rPr>
-          <w:rFonts w:hint="eastAsia"/>
-        </w:rPr>
-        <w:t>Temage</w:t>
-      </w:r>
-      <w:r>
-        <w:rPr>
-          <w:rFonts w:hint="eastAsia"/>
-        </w:rPr>
-        <w:t>的最终呈现形式为一个能流畅运行于浏览器的</w:t>
-      </w:r>
-      <w:r>
-        <w:rPr>
-          <w:rFonts w:hint="eastAsia"/>
-        </w:rPr>
-        <w:t>Web</w:t>
-      </w:r>
-      <w:r>
-        <w:rPr>
-          <w:rFonts w:hint="eastAsia"/>
-        </w:rPr>
-        <w:t>应用，运用深度学习技术为用户智能排版。完成文本预处理、</w:t>
-      </w:r>
-      <w:r>
-        <w:rPr>
-          <w:rFonts w:hint="eastAsia"/>
-        </w:rPr>
-        <w:t>图片预处理、</w:t>
-      </w:r>
-      <w:r>
-        <w:rPr>
-          <w:rFonts w:hint="eastAsia"/>
-        </w:rPr>
-        <w:t>排版生成</w:t>
-      </w:r>
-      <w:r>
-        <w:rPr>
-          <w:rFonts w:hint="eastAsia"/>
-        </w:rPr>
-        <w:t>模块</w:t>
-      </w:r>
-      <w:r>
-        <w:rPr>
-          <w:rFonts w:hint="eastAsia"/>
-        </w:rPr>
-        <w:t>和社区</w:t>
-      </w:r>
-      <w:r>
-        <w:rPr>
-          <w:rFonts w:hint="eastAsia"/>
-        </w:rPr>
-        <w:t>分享</w:t>
-      </w:r>
-      <w:r>
-        <w:rPr>
-          <w:rFonts w:hint="eastAsia"/>
-        </w:rPr>
-        <w:t>三大核心模块，能够有效地为用户提供排版服务。保证图片嵌入位置的准确性，保证文章主题分析的准确性，保证排版结果的</w:t>
-      </w:r>
-      <w:r>
-        <w:rPr>
-          <w:rFonts w:hint="eastAsia"/>
-        </w:rPr>
-        <w:t>优质</w:t>
-      </w:r>
-      <w:r>
-        <w:rPr>
-          <w:rFonts w:hint="eastAsia"/>
-        </w:rPr>
-        <w:t>和应用的鲁棒性。同时保证界面简洁、优美、友好，服务流畅、稳定、优质，具有跨平台、跨浏览器的特性。</w:t>
-      </w:r>
+        <w:pStyle w:val="2"/>
+      </w:pPr>
+      <w:bookmarkStart w:id="79" w:name="_Toc1459671"/>
+      <w:r>
+        <w:rPr>
+          <w:rFonts w:hint="eastAsia"/>
+        </w:rPr>
+        <w:t>最终呈现形式</w:t>
+      </w:r>
+      <w:bookmarkEnd w:id="79"/>
     </w:p>
     <w:p>
       <w:pPr>
+        <w:ind w:firstLine="420"/>
+      </w:pPr>
+      <w:r>
+        <w:rPr>
+          <w:rFonts w:hint="eastAsia"/>
+        </w:rPr>
+        <w:t>Temage</w:t>
+      </w:r>
+      <w:r>
+        <w:rPr>
+          <w:rFonts w:hint="eastAsia"/>
+        </w:rPr>
+        <w:t>的最终呈现形式为一个能流畅运行于浏览器的</w:t>
+      </w:r>
+      <w:r>
+        <w:rPr>
+          <w:rFonts w:hint="eastAsia"/>
+        </w:rPr>
+        <w:t>Web</w:t>
+      </w:r>
+      <w:r>
+        <w:rPr>
+          <w:rFonts w:hint="eastAsia"/>
+        </w:rPr>
+        <w:t>应用，运用深度学习技术为用户智能排版。完成文本预处理、</w:t>
+      </w:r>
+      <w:r>
+        <w:rPr>
+          <w:rFonts w:hint="eastAsia"/>
+        </w:rPr>
+        <w:t>图片预处理、</w:t>
+      </w:r>
+      <w:r>
+        <w:rPr>
+          <w:rFonts w:hint="eastAsia"/>
+        </w:rPr>
+        <w:t>排版生成</w:t>
+      </w:r>
+      <w:r>
+        <w:rPr>
+          <w:rFonts w:hint="eastAsia"/>
+        </w:rPr>
+        <w:t>模块</w:t>
+      </w:r>
+      <w:r>
+        <w:rPr>
+          <w:rFonts w:hint="eastAsia"/>
+        </w:rPr>
+        <w:t>和社区</w:t>
+      </w:r>
+      <w:r>
+        <w:rPr>
+          <w:rFonts w:hint="eastAsia"/>
+        </w:rPr>
+        <w:t>分享</w:t>
+      </w:r>
+      <w:r>
+        <w:rPr>
+          <w:rFonts w:hint="eastAsia"/>
+        </w:rPr>
+        <w:t>三大核心模块，能够有效地为用户提供排版服务。保证图片嵌入位置的准确性，保证文章主题分析的准确性，保证排版结果的</w:t>
+      </w:r>
+      <w:r>
+        <w:rPr>
+          <w:rFonts w:hint="eastAsia"/>
+        </w:rPr>
+        <w:t>优质</w:t>
+      </w:r>
+      <w:r>
+        <w:rPr>
+          <w:rFonts w:hint="eastAsia"/>
+        </w:rPr>
+        <w:t>和应用的鲁棒性。同时保证界面简洁、优美、友好，服务流畅、稳定、优质，具有跨平台、跨浏览器的特性。</w:t>
+      </w:r>
+    </w:p>
+    <w:p>
+      <w:pPr>
         <w:pStyle w:val="2"/>
       </w:pPr>
-      <w:bookmarkStart w:id="79" w:name="_Toc1459672"/>
+      <w:bookmarkStart w:id="80" w:name="_Toc1459672"/>
       <w:r>
         <w:rPr>
           <w:rFonts w:hint="eastAsia"/>
@@ -16789,7 +16791,7 @@
         <w:lastRenderedPageBreak/>
         <w:t>主要功能描述</w:t>
       </w:r>
-      <w:bookmarkEnd w:id="79"/>
+      <w:bookmarkEnd w:id="80"/>
     </w:p>
     <w:p>
       <w:pPr>
@@ -17173,60 +17175,12 @@
       <w:pPr>
         <w:pStyle w:val="2"/>
       </w:pPr>
-      <w:bookmarkStart w:id="80" w:name="_Toc1459673"/>
+      <w:bookmarkStart w:id="81" w:name="_Toc1459673"/>
       <w:r>
         <w:rPr>
           <w:rFonts w:hint="eastAsia"/>
         </w:rPr>
         <w:t>运行环境</w:t>
-      </w:r>
-      <w:bookmarkEnd w:id="80"/>
-    </w:p>
-    <w:p>
-      <w:pPr>
-        <w:ind w:firstLine="420"/>
-      </w:pPr>
-      <w:r>
-        <w:rPr>
-          <w:rFonts w:hint="eastAsia"/>
-        </w:rPr>
-        <w:t>主流浏览器，如</w:t>
-      </w:r>
-      <w:r>
-        <w:rPr>
-          <w:rFonts w:hint="eastAsia"/>
-        </w:rPr>
-        <w:t>Chrome</w:t>
-      </w:r>
-      <w:r>
-        <w:rPr>
-          <w:rFonts w:hint="eastAsia"/>
-        </w:rPr>
-        <w:t>、</w:t>
-      </w:r>
-      <w:r>
-        <w:rPr>
-          <w:rFonts w:hint="eastAsia"/>
-        </w:rPr>
-        <w:t>Fire Fox</w:t>
-      </w:r>
-      <w:r>
-        <w:rPr>
-          <w:rFonts w:hint="eastAsia"/>
-        </w:rPr>
-        <w:t>等。</w:t>
-      </w:r>
-    </w:p>
-    <w:p>
-      <w:pPr>
-        <w:pStyle w:val="2"/>
-      </w:pPr>
-      <w:bookmarkStart w:id="81" w:name="_Toc1459674"/>
-      <w:r>
-        <w:rPr>
-          <w:rFonts w:hint="eastAsia"/>
-        </w:rPr>
-        <w:t>验收标准</w:t>
       </w:r>
       <w:bookmarkEnd w:id="81"/>
     </w:p>
@@ -17238,65 +17192,43 @@
         <w:rPr>
           <w:rFonts w:hint="eastAsia"/>
         </w:rPr>
-        <w:t>应用实现效果符合预期，能够得到一个大致符合用户预期的排版效果。</w:t>
+        <w:t>主流浏览器，如</w:t>
+      </w:r>
+      <w:r>
+        <w:rPr>
+          <w:rFonts w:hint="eastAsia"/>
+        </w:rPr>
+        <w:t>Chrome</w:t>
+      </w:r>
+      <w:r>
+        <w:rPr>
+          <w:rFonts w:hint="eastAsia"/>
+        </w:rPr>
+        <w:t>、</w:t>
+      </w:r>
+      <w:r>
+        <w:rPr>
+          <w:rFonts w:hint="eastAsia"/>
+        </w:rPr>
+        <w:t>Fire Fox</w:t>
+      </w:r>
+      <w:r>
+        <w:rPr>
+          <w:rFonts w:hint="eastAsia"/>
+        </w:rPr>
+        <w:t>等。</w:t>
       </w:r>
     </w:p>
     <w:p>
       <w:pPr>
-        <w:ind w:firstLine="420"/>
-      </w:pPr>
-      <w:r>
-        <w:rPr>
-          <w:rFonts w:hint="eastAsia"/>
-        </w:rPr>
-        <w:t>应用要具备上述提到的</w:t>
-      </w:r>
-      <w:r>
-        <w:rPr>
-          <w:rFonts w:hint="eastAsia"/>
-        </w:rPr>
-        <w:t>两大</w:t>
-      </w:r>
-      <w:r>
-        <w:rPr>
-          <w:rFonts w:hint="eastAsia"/>
-        </w:rPr>
-        <w:t>功能模块，具有完整性。</w:t>
-      </w:r>
-    </w:p>
-    <w:p>
-      <w:pPr>
-        <w:ind w:firstLine="420"/>
-      </w:pPr>
-      <w:r>
-        <w:rPr>
-          <w:rFonts w:hint="eastAsia"/>
-        </w:rPr>
-        <w:t>应用能够满足目标人群的需求，提供流畅、稳定的优质服务。</w:t>
-      </w:r>
-    </w:p>
-    <w:p>
-      <w:pPr>
-        <w:ind w:firstLine="420"/>
-      </w:pPr>
-      <w:r>
-        <w:rPr>
-          <w:rFonts w:hint="eastAsia"/>
-        </w:rPr>
-        <w:t>界面设计符合用户人群的审美，对用户友好。</w:t>
-      </w:r>
-    </w:p>
-    <w:p>
-      <w:pPr>
         <w:pStyle w:val="2"/>
       </w:pPr>
-      <w:bookmarkStart w:id="82" w:name="_Toc1459675"/>
-      <w:r>
-        <w:rPr>
-          <w:rFonts w:hint="eastAsia"/>
-        </w:rPr>
-        <w:lastRenderedPageBreak/>
-        <w:t>关键问题</w:t>
+      <w:bookmarkStart w:id="82" w:name="_Toc1459674"/>
+      <w:r>
+        <w:rPr>
+          <w:rFonts w:hint="eastAsia"/>
+        </w:rPr>
+        <w:t>验收标准</w:t>
       </w:r>
       <w:bookmarkEnd w:id="82"/>
     </w:p>
@@ -17308,52 +17240,7 @@
         <w:rPr>
           <w:rFonts w:hint="eastAsia"/>
         </w:rPr>
-        <w:t>每个用户的写作领域相对固定，但各个用户之间的</w:t>
-      </w:r>
-      <w:r>
-        <w:rPr>
-          <w:rFonts w:hint="eastAsia"/>
-        </w:rPr>
-        <w:t>差距较大</w:t>
-      </w:r>
-      <w:r>
-        <w:rPr>
-          <w:rFonts w:hint="eastAsia"/>
-        </w:rPr>
-        <w:t>。如果使用一个统一的模型则会使不同题材、不同领域的文章排版趋向同质化，对排版的效果产生负面影响。如何对每个用户进行精准定位从而进行个性化排版</w:t>
-      </w:r>
-      <w:r>
-        <w:rPr>
-          <w:rFonts w:hint="eastAsia"/>
-        </w:rPr>
-        <w:t>是</w:t>
-      </w:r>
-      <w:r>
-        <w:rPr>
-          <w:rFonts w:hint="eastAsia"/>
-        </w:rPr>
-        <w:t>本项目的一个关键问题。</w:t>
-      </w:r>
-      <w:r>
-        <w:rPr>
-          <w:rFonts w:hint="eastAsia"/>
-        </w:rPr>
-        <w:t>我们计划通过</w:t>
-      </w:r>
-      <w:r>
-        <w:rPr>
-          <w:rFonts w:hint="eastAsia"/>
-        </w:rPr>
-        <w:t>L</w:t>
-      </w:r>
-      <w:r>
-        <w:t>STM</w:t>
-      </w:r>
-      <w:r>
-        <w:rPr>
-          <w:rFonts w:hint="eastAsia"/>
-        </w:rPr>
-        <w:t>神经网络，基于用户的选择历史，结合本次的用户输入，推断最适合用户的排版方案。</w:t>
+        <w:t>应用实现效果符合预期，能够得到一个大致符合用户预期的排版效果。</w:t>
       </w:r>
     </w:p>
     <w:p>
@@ -17364,19 +17251,19 @@
         <w:rPr>
           <w:rFonts w:hint="eastAsia"/>
         </w:rPr>
-        <w:t>新用户进入本平台，在无任何历史纪录的情况下，用户</w:t>
-      </w:r>
-      <w:r>
-        <w:rPr>
-          <w:rFonts w:hint="eastAsia"/>
-        </w:rPr>
-        <w:t>习惯追踪</w:t>
-      </w:r>
-      <w:r>
-        <w:rPr>
-          <w:rFonts w:hint="eastAsia"/>
-        </w:rPr>
-        <w:t>模型是无法正常工作的。通过在注册时让用户选择自己经常编辑的文章类型，对用户习惯进行初始化。</w:t>
+        <w:t>应用要具备上述提到的</w:t>
+      </w:r>
+      <w:r>
+        <w:rPr>
+          <w:rFonts w:hint="eastAsia"/>
+        </w:rPr>
+        <w:t>两大</w:t>
+      </w:r>
+      <w:r>
+        <w:rPr>
+          <w:rFonts w:hint="eastAsia"/>
+        </w:rPr>
+        <w:t>功能模块，具有完整性。</w:t>
       </w:r>
     </w:p>
     <w:p>
@@ -17387,31 +17274,7 @@
         <w:rPr>
           <w:rFonts w:hint="eastAsia"/>
         </w:rPr>
-        <w:t>图文匹配问题是一个</w:t>
-      </w:r>
-      <w:r>
-        <w:rPr>
-          <w:rFonts w:hint="eastAsia"/>
-        </w:rPr>
-        <w:t>O</w:t>
-      </w:r>
-      <w:r>
-        <w:t>(n</w:t>
-      </w:r>
-      <w:r>
-        <w:rPr>
-          <w:rFonts w:hint="eastAsia"/>
-        </w:rPr>
-        <w:t>*</w:t>
-      </w:r>
-      <w:r>
-        <w:t>m)</w:t>
-      </w:r>
-      <w:r>
-        <w:rPr>
-          <w:rFonts w:hint="eastAsia"/>
-        </w:rPr>
-        <w:t>的问题，且时间常数较大，需要用户等待的时间较长，我们将尝试使用异步、并行的方法调用已加速时间。</w:t>
+        <w:t>应用能够满足目标人群的需求，提供流畅、稳定的优质服务。</w:t>
       </w:r>
     </w:p>
     <w:p>
@@ -17422,21 +17285,160 @@
         <w:rPr>
           <w:rFonts w:hint="eastAsia"/>
         </w:rPr>
-        <w:t>更多细节详见技术文档。</w:t>
+        <w:t>界面设计符合用户人群的审美，对用户友好。</w:t>
       </w:r>
     </w:p>
     <w:p>
       <w:pPr>
         <w:pStyle w:val="2"/>
       </w:pPr>
-      <w:bookmarkStart w:id="83" w:name="_Toc1459676"/>
+      <w:bookmarkStart w:id="83" w:name="_Toc1459675"/>
+      <w:r>
+        <w:rPr>
+          <w:rFonts w:hint="eastAsia"/>
+        </w:rPr>
+        <w:lastRenderedPageBreak/>
+        <w:t>关键问题</w:t>
+      </w:r>
+      <w:bookmarkEnd w:id="83"/>
+    </w:p>
+    <w:p>
+      <w:pPr>
+        <w:ind w:firstLine="420"/>
+      </w:pPr>
+      <w:r>
+        <w:rPr>
+          <w:rFonts w:hint="eastAsia"/>
+        </w:rPr>
+        <w:t>每个用户的写作领域相对固定，但各个用户之间的</w:t>
+      </w:r>
+      <w:r>
+        <w:rPr>
+          <w:rFonts w:hint="eastAsia"/>
+        </w:rPr>
+        <w:t>差距较大</w:t>
+      </w:r>
+      <w:r>
+        <w:rPr>
+          <w:rFonts w:hint="eastAsia"/>
+        </w:rPr>
+        <w:t>。如果使用一个统一的模型则会使不同题材、不同领域的文章排版趋向同质化，对排版的效果产生负面影响。如何对每个用户进行精准定位从而进行个性化排版</w:t>
+      </w:r>
+      <w:r>
+        <w:rPr>
+          <w:rFonts w:hint="eastAsia"/>
+        </w:rPr>
+        <w:t>是</w:t>
+      </w:r>
+      <w:r>
+        <w:rPr>
+          <w:rFonts w:hint="eastAsia"/>
+        </w:rPr>
+        <w:t>本项目的一个关键问题。</w:t>
+      </w:r>
+      <w:r>
+        <w:rPr>
+          <w:rFonts w:hint="eastAsia"/>
+        </w:rPr>
+        <w:t>我们计划通过</w:t>
+      </w:r>
+      <w:r>
+        <w:rPr>
+          <w:rFonts w:hint="eastAsia"/>
+        </w:rPr>
+        <w:t>L</w:t>
+      </w:r>
+      <w:r>
+        <w:t>STM</w:t>
+      </w:r>
+      <w:r>
+        <w:rPr>
+          <w:rFonts w:hint="eastAsia"/>
+        </w:rPr>
+        <w:t>神经网络，基于用户的选择历史，结合本次的用户输入，推断最适合用户的排版方案。</w:t>
+      </w:r>
+    </w:p>
+    <w:p>
+      <w:pPr>
+        <w:ind w:firstLine="420"/>
+      </w:pPr>
+      <w:r>
+        <w:rPr>
+          <w:rFonts w:hint="eastAsia"/>
+        </w:rPr>
+        <w:t>新用户进入本平台，在无任何历史纪录的情况下，用户</w:t>
+      </w:r>
+      <w:r>
+        <w:rPr>
+          <w:rFonts w:hint="eastAsia"/>
+        </w:rPr>
+        <w:t>习惯追踪</w:t>
+      </w:r>
+      <w:r>
+        <w:rPr>
+          <w:rFonts w:hint="eastAsia"/>
+        </w:rPr>
+        <w:t>模型是无法正常工作的。通过在注册时让用户选择自己经常编辑的文章类型，对用户习惯进行初始化。</w:t>
+      </w:r>
+    </w:p>
+    <w:p>
+      <w:pPr>
+        <w:ind w:firstLine="420"/>
+      </w:pPr>
+      <w:r>
+        <w:rPr>
+          <w:rFonts w:hint="eastAsia"/>
+        </w:rPr>
+        <w:t>图文匹配问题是一个</w:t>
+      </w:r>
+      <w:r>
+        <w:rPr>
+          <w:rFonts w:hint="eastAsia"/>
+        </w:rPr>
+        <w:t>O</w:t>
+      </w:r>
+      <w:r>
+        <w:t>(n</w:t>
+      </w:r>
+      <w:r>
+        <w:rPr>
+          <w:rFonts w:hint="eastAsia"/>
+        </w:rPr>
+        <w:t>*</w:t>
+      </w:r>
+      <w:r>
+        <w:t>m)</w:t>
+      </w:r>
+      <w:r>
+        <w:rPr>
+          <w:rFonts w:hint="eastAsia"/>
+        </w:rPr>
+        <w:t>的问题，且时间常数较大，需要用户等待的时间较长，我们将尝试使用异步、并行的方法调用已加速时间。</w:t>
+      </w:r>
+    </w:p>
+    <w:p>
+      <w:pPr>
+        <w:ind w:firstLine="420"/>
+      </w:pPr>
+      <w:r>
+        <w:rPr>
+          <w:rFonts w:hint="eastAsia"/>
+        </w:rPr>
+        <w:t>更多细节详见技术文档。</w:t>
+      </w:r>
+    </w:p>
+    <w:p>
+      <w:pPr>
+        <w:pStyle w:val="2"/>
+      </w:pPr>
+      <w:bookmarkStart w:id="84" w:name="_Toc1459676"/>
       <w:r>
         <w:rPr>
           <w:rFonts w:hint="eastAsia"/>
         </w:rPr>
         <w:t>进度安排</w:t>
       </w:r>
-      <w:bookmarkEnd w:id="83"/>
+      <w:bookmarkEnd w:id="84"/>
     </w:p>
     <w:p>
       <w:pPr>
@@ -17685,14 +17687,14 @@
       <w:pPr>
         <w:pStyle w:val="2"/>
       </w:pPr>
-      <w:bookmarkStart w:id="84" w:name="_Toc1459677"/>
+      <w:bookmarkStart w:id="85" w:name="_Toc1459677"/>
       <w:r>
         <w:rPr>
           <w:rFonts w:hint="eastAsia"/>
         </w:rPr>
         <w:t>开发预算</w:t>
       </w:r>
-      <w:bookmarkEnd w:id="84"/>
+      <w:bookmarkEnd w:id="85"/>
     </w:p>
     <w:tbl>
       <w:tblPr>
@@ -18294,35 +18296,35 @@
       <w:pPr>
         <w:pStyle w:val="1"/>
       </w:pPr>
-      <w:bookmarkStart w:id="85" w:name="_Toc1459678"/>
+      <w:bookmarkStart w:id="86" w:name="_Toc1459678"/>
       <w:r>
         <w:t>可行性分析</w:t>
       </w:r>
-      <w:bookmarkEnd w:id="66"/>
       <w:bookmarkEnd w:id="67"/>
-      <w:bookmarkEnd w:id="85"/>
+      <w:bookmarkEnd w:id="68"/>
+      <w:bookmarkEnd w:id="86"/>
     </w:p>
     <w:p>
       <w:pPr>
         <w:pStyle w:val="2"/>
       </w:pPr>
-      <w:bookmarkStart w:id="86" w:name="_Toc363084181"/>
-      <w:bookmarkStart w:id="87" w:name="_Toc300751597"/>
-      <w:bookmarkStart w:id="88" w:name="_Toc1459679"/>
+      <w:bookmarkStart w:id="87" w:name="_Toc363084181"/>
+      <w:bookmarkStart w:id="88" w:name="_Toc300751597"/>
+      <w:bookmarkStart w:id="89" w:name="_Toc1459679"/>
       <w:r>
         <w:t>市场可行性分析</w:t>
       </w:r>
-      <w:bookmarkEnd w:id="86"/>
       <w:bookmarkEnd w:id="87"/>
       <w:bookmarkEnd w:id="88"/>
+      <w:bookmarkEnd w:id="89"/>
     </w:p>
     <w:p>
       <w:pPr>
         <w:pStyle w:val="3"/>
       </w:pPr>
-      <w:bookmarkStart w:id="89" w:name="_Toc363084193"/>
-      <w:bookmarkStart w:id="90" w:name="_Toc300751607"/>
-      <w:bookmarkStart w:id="91" w:name="_Toc1459680"/>
+      <w:bookmarkStart w:id="90" w:name="_Toc363084193"/>
+      <w:bookmarkStart w:id="91" w:name="_Toc300751607"/>
+      <w:bookmarkStart w:id="92" w:name="_Toc1459680"/>
       <w:r>
         <w:t>与现行</w:t>
       </w:r>
@@ -18332,15 +18334,15 @@
         </w:rPr>
         <w:t>软件</w:t>
       </w:r>
-      <w:bookmarkEnd w:id="89"/>
       <w:bookmarkEnd w:id="90"/>
+      <w:bookmarkEnd w:id="91"/>
       <w:r>
         <w:rPr>
           <w:rFonts w:hint="eastAsia"/>
         </w:rPr>
         <w:t>对比</w:t>
       </w:r>
-      <w:bookmarkEnd w:id="91"/>
+      <w:bookmarkEnd w:id="92"/>
     </w:p>
     <w:p>
       <w:pPr>
@@ -18397,244 +18399,29 @@
       <w:pPr>
         <w:pStyle w:val="2"/>
       </w:pPr>
-      <w:bookmarkStart w:id="92" w:name="_Toc300751605"/>
-      <w:bookmarkStart w:id="93" w:name="_Toc363084191"/>
-      <w:bookmarkStart w:id="94" w:name="_Toc1459681"/>
-      <w:bookmarkStart w:id="95" w:name="_Toc255826541"/>
+      <w:bookmarkStart w:id="93" w:name="_Toc300751605"/>
+      <w:bookmarkStart w:id="94" w:name="_Toc363084191"/>
+      <w:bookmarkStart w:id="95" w:name="_Toc1459681"/>
+      <w:bookmarkStart w:id="96" w:name="_Toc255826541"/>
       <w:r>
         <w:t>技术可行性分析</w:t>
       </w:r>
-      <w:bookmarkEnd w:id="92"/>
       <w:bookmarkEnd w:id="93"/>
       <w:bookmarkEnd w:id="94"/>
+      <w:bookmarkEnd w:id="95"/>
     </w:p>
     <w:p>
       <w:pPr>
         <w:pStyle w:val="3"/>
       </w:pPr>
-      <w:bookmarkStart w:id="96" w:name="_Toc300751606"/>
-      <w:bookmarkStart w:id="97" w:name="_Toc363084192"/>
-      <w:bookmarkStart w:id="98" w:name="_Toc1459682"/>
+      <w:bookmarkStart w:id="97" w:name="_Toc300751606"/>
+      <w:bookmarkStart w:id="98" w:name="_Toc363084192"/>
+      <w:bookmarkStart w:id="99" w:name="_Toc1459682"/>
       <w:r>
         <w:t>功能简述</w:t>
       </w:r>
-      <w:bookmarkEnd w:id="96"/>
       <w:bookmarkEnd w:id="97"/>
       <w:bookmarkEnd w:id="98"/>
-    </w:p>
-    <w:p>
-      <w:pPr>
-        <w:ind w:firstLine="420"/>
-      </w:pPr>
-      <w:r>
-        <w:rPr>
-          <w:rFonts w:hint="eastAsia"/>
-        </w:rPr>
-        <w:t>Temage</w:t>
-      </w:r>
-      <w:r>
-        <w:rPr>
-          <w:rFonts w:hint="eastAsia"/>
-        </w:rPr>
-        <w:t>包含</w:t>
-      </w:r>
-      <w:r>
-        <w:rPr>
-          <w:rFonts w:hint="eastAsia"/>
-        </w:rPr>
-        <w:t>两</w:t>
-      </w:r>
-      <w:r>
-        <w:rPr>
-          <w:rFonts w:hint="eastAsia"/>
-        </w:rPr>
-        <w:t>大功能模块</w:t>
-      </w:r>
-      <w:r>
-        <w:rPr>
-          <w:rFonts w:hint="eastAsia"/>
-        </w:rPr>
-        <w:t>——</w:t>
-      </w:r>
-      <w:r>
-        <w:rPr>
-          <w:rFonts w:hint="eastAsia"/>
-        </w:rPr>
-        <w:t>图文排版模块</w:t>
-      </w:r>
-      <w:r>
-        <w:rPr>
-          <w:rFonts w:hint="eastAsia"/>
-        </w:rPr>
-        <w:t>和</w:t>
-      </w:r>
-      <w:r>
-        <w:rPr>
-          <w:rFonts w:hint="eastAsia"/>
-        </w:rPr>
-        <w:t>用户社区模块</w:t>
-      </w:r>
-      <w:r>
-        <w:rPr>
-          <w:rFonts w:hint="eastAsia"/>
-        </w:rPr>
-        <w:t>——</w:t>
-      </w:r>
-      <w:r>
-        <w:rPr>
-          <w:rFonts w:hint="eastAsia"/>
-        </w:rPr>
-        <w:t>都将</w:t>
-      </w:r>
-      <w:r>
-        <w:rPr>
-          <w:rFonts w:hint="eastAsia"/>
-        </w:rPr>
-        <w:t>用到深度学习的技术。</w:t>
-      </w:r>
-    </w:p>
-    <w:p>
-      <w:pPr>
-        <w:ind w:firstLine="420"/>
-      </w:pPr>
-      <w:r>
-        <w:rPr>
-          <w:rFonts w:hint="eastAsia"/>
-        </w:rPr>
-        <w:t>图文排版模块包含</w:t>
-      </w:r>
-      <w:r>
-        <w:rPr>
-          <w:rFonts w:hint="eastAsia"/>
-        </w:rPr>
-        <w:t>四个</w:t>
-      </w:r>
-      <w:r>
-        <w:rPr>
-          <w:rFonts w:hint="eastAsia"/>
-        </w:rPr>
-        <w:t>部分：文本主题分类</w:t>
-      </w:r>
-      <w:r>
-        <w:rPr>
-          <w:rFonts w:hint="eastAsia"/>
-        </w:rPr>
-        <w:t>、</w:t>
-      </w:r>
-      <w:r>
-        <w:rPr>
-          <w:rFonts w:hint="eastAsia"/>
-        </w:rPr>
-        <w:t>图文</w:t>
-      </w:r>
-      <w:r>
-        <w:rPr>
-          <w:rFonts w:hint="eastAsia"/>
-        </w:rPr>
-        <w:t>匹配</w:t>
-      </w:r>
-      <w:r>
-        <w:rPr>
-          <w:rFonts w:hint="eastAsia"/>
-        </w:rPr>
-        <w:t>、风格融合和作品反馈</w:t>
-      </w:r>
-      <w:r>
-        <w:rPr>
-          <w:rFonts w:hint="eastAsia"/>
-        </w:rPr>
-        <w:t>。</w:t>
-      </w:r>
-    </w:p>
-    <w:p>
-      <w:pPr>
-        <w:ind w:firstLine="420"/>
-      </w:pPr>
-      <w:r>
-        <w:rPr>
-          <w:rFonts w:hint="eastAsia"/>
-        </w:rPr>
-        <w:t>社区</w:t>
-      </w:r>
-      <w:r>
-        <w:rPr>
-          <w:rFonts w:hint="eastAsia"/>
-        </w:rPr>
-        <w:t>分</w:t>
-      </w:r>
-      <w:r>
-        <w:rPr>
-          <w:rFonts w:hint="eastAsia"/>
-        </w:rPr>
-        <w:t>享模块包含</w:t>
-      </w:r>
-      <w:r>
-        <w:rPr>
-          <w:rFonts w:hint="eastAsia"/>
-        </w:rPr>
-        <w:t>三个</w:t>
-      </w:r>
-      <w:r>
-        <w:rPr>
-          <w:rFonts w:hint="eastAsia"/>
-        </w:rPr>
-        <w:t>部分：优质版式</w:t>
-      </w:r>
-      <w:r>
-        <w:rPr>
-          <w:rFonts w:hint="eastAsia"/>
-        </w:rPr>
-        <w:t>分</w:t>
-      </w:r>
-      <w:r>
-        <w:rPr>
-          <w:rFonts w:hint="eastAsia"/>
-        </w:rPr>
-        <w:t>享、</w:t>
-      </w:r>
-      <w:r>
-        <w:rPr>
-          <w:rFonts w:hint="eastAsia"/>
-        </w:rPr>
-        <w:t>用户</w:t>
-      </w:r>
-      <w:r>
-        <w:rPr>
-          <w:rFonts w:hint="eastAsia"/>
-        </w:rPr>
-        <w:t>习惯追踪</w:t>
-      </w:r>
-      <w:r>
-        <w:rPr>
-          <w:rFonts w:hint="eastAsia"/>
-        </w:rPr>
-        <w:t>，</w:t>
-      </w:r>
-      <w:r>
-        <w:rPr>
-          <w:rFonts w:hint="eastAsia"/>
-        </w:rPr>
-        <w:t>优秀产品推荐</w:t>
-      </w:r>
-      <w:r>
-        <w:rPr>
-          <w:rFonts w:hint="eastAsia"/>
-        </w:rPr>
-        <w:t>。</w:t>
-      </w:r>
-    </w:p>
-    <w:p>
-      <w:pPr>
-        <w:pStyle w:val="3"/>
-      </w:pPr>
-      <w:bookmarkStart w:id="99" w:name="_Toc1459683"/>
-      <w:bookmarkEnd w:id="95"/>
-      <w:r>
-        <w:rPr>
-          <w:rFonts w:hint="eastAsia"/>
-        </w:rPr>
-        <w:t>技术要素</w:t>
-      </w:r>
       <w:bookmarkEnd w:id="99"/>
     </w:p>
     <w:p>
@@ -18645,7 +18432,67 @@
         <w:rPr>
           <w:rFonts w:hint="eastAsia"/>
         </w:rPr>
-        <w:t>上述功能所需的技术主要有以下几点：</w:t>
+        <w:t>Temage</w:t>
+      </w:r>
+      <w:r>
+        <w:rPr>
+          <w:rFonts w:hint="eastAsia"/>
+        </w:rPr>
+        <w:t>包含</w:t>
+      </w:r>
+      <w:r>
+        <w:rPr>
+          <w:rFonts w:hint="eastAsia"/>
+        </w:rPr>
+        <w:t>两</w:t>
+      </w:r>
+      <w:r>
+        <w:rPr>
+          <w:rFonts w:hint="eastAsia"/>
+        </w:rPr>
+        <w:t>大功能模块</w:t>
+      </w:r>
+      <w:r>
+        <w:rPr>
+          <w:rFonts w:hint="eastAsia"/>
+        </w:rPr>
+        <w:t>——</w:t>
+      </w:r>
+      <w:r>
+        <w:rPr>
+          <w:rFonts w:hint="eastAsia"/>
+        </w:rPr>
+        <w:t>图文排版模块</w:t>
+      </w:r>
+      <w:r>
+        <w:rPr>
+          <w:rFonts w:hint="eastAsia"/>
+        </w:rPr>
+        <w:t>和</w:t>
+      </w:r>
+      <w:r>
+        <w:rPr>
+          <w:rFonts w:hint="eastAsia"/>
+        </w:rPr>
+        <w:t>用户社区模块</w:t>
+      </w:r>
+      <w:r>
+        <w:rPr>
+          <w:rFonts w:hint="eastAsia"/>
+        </w:rPr>
+        <w:t>——</w:t>
+      </w:r>
+      <w:r>
+        <w:rPr>
+          <w:rFonts w:hint="eastAsia"/>
+        </w:rPr>
+        <w:t>都将</w:t>
+      </w:r>
+      <w:r>
+        <w:rPr>
+          <w:rFonts w:hint="eastAsia"/>
+        </w:rPr>
+        <w:t>用到深度学习的技术。</w:t>
       </w:r>
     </w:p>
     <w:p>
@@ -18656,109 +18503,49 @@
         <w:rPr>
           <w:rFonts w:hint="eastAsia"/>
         </w:rPr>
-        <w:t>优质产品推荐</w:t>
-      </w:r>
-      <w:r>
-        <w:rPr>
-          <w:rFonts w:hint="eastAsia"/>
-        </w:rPr>
-        <w:t>，</w:t>
-      </w:r>
-      <w:r>
-        <w:rPr>
-          <w:rFonts w:hint="eastAsia"/>
-        </w:rPr>
-        <w:t>分为搜索推荐和用户习惯推荐</w:t>
-      </w:r>
-      <w:r>
-        <w:rPr>
-          <w:rFonts w:hint="eastAsia"/>
-        </w:rPr>
-        <w:t>，</w:t>
-      </w:r>
-      <w:r>
-        <w:rPr>
-          <w:rFonts w:hint="eastAsia"/>
-        </w:rPr>
-        <w:t>搜索推荐预先使</w:t>
-      </w:r>
-      <w:r>
-        <w:rPr>
-          <w:rFonts w:hint="eastAsia"/>
-        </w:rPr>
-        <w:t>用统计的方法找出文本中关键词</w:t>
-      </w:r>
-      <w:r>
-        <w:rPr>
-          <w:rFonts w:hint="eastAsia"/>
-        </w:rPr>
-        <w:t>，结合文章的</w:t>
-      </w:r>
-      <w:proofErr w:type="gramStart"/>
-      <w:r>
-        <w:rPr>
-          <w:rFonts w:hint="eastAsia"/>
-        </w:rPr>
-        <w:t>分类让</w:t>
-      </w:r>
-      <w:proofErr w:type="gramEnd"/>
-      <w:r>
-        <w:rPr>
-          <w:rFonts w:hint="eastAsia"/>
-        </w:rPr>
-        <w:t>用户进行搜索。</w:t>
-      </w:r>
-      <w:r>
-        <w:rPr>
-          <w:rFonts w:hint="eastAsia"/>
-        </w:rPr>
-        <w:t>为提高搜索效率，</w:t>
-      </w:r>
-      <w:proofErr w:type="spellStart"/>
-      <w:r>
-        <w:rPr>
-          <w:rFonts w:hint="eastAsia"/>
-        </w:rPr>
-        <w:t>Temage</w:t>
-      </w:r>
-      <w:proofErr w:type="spellEnd"/>
-      <w:r>
-        <w:rPr>
-          <w:rFonts w:hint="eastAsia"/>
-        </w:rPr>
-        <w:t>使用</w:t>
-      </w:r>
-      <w:proofErr w:type="spellStart"/>
-      <w:r>
-        <w:t>E</w:t>
-      </w:r>
-      <w:r>
-        <w:rPr>
-          <w:rFonts w:hint="eastAsia"/>
-        </w:rPr>
-        <w:t>lastic</w:t>
-      </w:r>
-      <w:r>
-        <w:t>S</w:t>
-      </w:r>
-      <w:r>
-        <w:rPr>
-          <w:rFonts w:hint="eastAsia"/>
-        </w:rPr>
-        <w:t>earch</w:t>
-      </w:r>
-      <w:proofErr w:type="spellEnd"/>
-      <w:r>
-        <w:rPr>
-          <w:rFonts w:hint="eastAsia"/>
-        </w:rPr>
-        <w:t>开源搜索引擎框架对数据库建立索引。</w:t>
-      </w:r>
-      <w:r>
-        <w:rPr>
-          <w:rFonts w:hint="eastAsia"/>
-        </w:rPr>
-        <w:t>用户习惯推荐根据用户相关操作的时序分析，将用户习惯与文章风格进行比对，向用户进行推荐。</w:t>
+        <w:t>图文排版模块包含</w:t>
+      </w:r>
+      <w:r>
+        <w:rPr>
+          <w:rFonts w:hint="eastAsia"/>
+        </w:rPr>
+        <w:t>四个</w:t>
+      </w:r>
+      <w:r>
+        <w:rPr>
+          <w:rFonts w:hint="eastAsia"/>
+        </w:rPr>
+        <w:t>部分：文本主题分类</w:t>
+      </w:r>
+      <w:r>
+        <w:rPr>
+          <w:rFonts w:hint="eastAsia"/>
+        </w:rPr>
+        <w:t>、</w:t>
+      </w:r>
+      <w:r>
+        <w:rPr>
+          <w:rFonts w:hint="eastAsia"/>
+        </w:rPr>
+        <w:t>图文</w:t>
+      </w:r>
+      <w:r>
+        <w:rPr>
+          <w:rFonts w:hint="eastAsia"/>
+        </w:rPr>
+        <w:t>匹配</w:t>
+      </w:r>
+      <w:r>
+        <w:rPr>
+          <w:rFonts w:hint="eastAsia"/>
+        </w:rPr>
+        <w:t>、风格融合和作品反馈</w:t>
+      </w:r>
+      <w:r>
+        <w:rPr>
+          <w:rFonts w:hint="eastAsia"/>
+        </w:rPr>
+        <w:t>。</w:t>
       </w:r>
     </w:p>
     <w:p>
@@ -18769,49 +18556,67 @@
         <w:rPr>
           <w:rFonts w:hint="eastAsia"/>
         </w:rPr>
-        <w:t>图片的识别，</w:t>
-      </w:r>
-      <w:r>
-        <w:rPr>
-          <w:rFonts w:hint="eastAsia"/>
-        </w:rPr>
-        <w:t>Temage</w:t>
-      </w:r>
-      <w:r>
-        <w:rPr>
-          <w:rFonts w:hint="eastAsia"/>
-        </w:rPr>
-        <w:t>借鉴</w:t>
-      </w:r>
-      <w:r>
-        <w:rPr>
-          <w:rFonts w:hint="eastAsia"/>
-        </w:rPr>
-        <w:t>V</w:t>
-      </w:r>
-      <w:r>
-        <w:t>GG16</w:t>
-      </w:r>
-      <w:r>
-        <w:rPr>
-          <w:rFonts w:hint="eastAsia"/>
-        </w:rPr>
-        <w:t>的网络结构，设计</w:t>
-      </w:r>
-      <w:r>
-        <w:rPr>
-          <w:rFonts w:hint="eastAsia"/>
-        </w:rPr>
-        <w:t>基于</w:t>
-      </w:r>
-      <w:r>
-        <w:t>CNN</w:t>
-      </w:r>
-      <w:r>
-        <w:rPr>
-          <w:rFonts w:hint="eastAsia"/>
-        </w:rPr>
-        <w:t>神经网络的模型</w:t>
+        <w:t>社区</w:t>
+      </w:r>
+      <w:r>
+        <w:rPr>
+          <w:rFonts w:hint="eastAsia"/>
+        </w:rPr>
+        <w:t>分</w:t>
+      </w:r>
+      <w:r>
+        <w:rPr>
+          <w:rFonts w:hint="eastAsia"/>
+        </w:rPr>
+        <w:t>享模块包含</w:t>
+      </w:r>
+      <w:r>
+        <w:rPr>
+          <w:rFonts w:hint="eastAsia"/>
+        </w:rPr>
+        <w:t>三个</w:t>
+      </w:r>
+      <w:r>
+        <w:rPr>
+          <w:rFonts w:hint="eastAsia"/>
+        </w:rPr>
+        <w:t>部分：优质版式</w:t>
+      </w:r>
+      <w:r>
+        <w:rPr>
+          <w:rFonts w:hint="eastAsia"/>
+        </w:rPr>
+        <w:t>分</w:t>
+      </w:r>
+      <w:r>
+        <w:rPr>
+          <w:rFonts w:hint="eastAsia"/>
+        </w:rPr>
+        <w:t>享、</w:t>
+      </w:r>
+      <w:r>
+        <w:rPr>
+          <w:rFonts w:hint="eastAsia"/>
+        </w:rPr>
+        <w:t>用户</w:t>
+      </w:r>
+      <w:r>
+        <w:rPr>
+          <w:rFonts w:hint="eastAsia"/>
+        </w:rPr>
+        <w:t>习惯追踪</w:t>
+      </w:r>
+      <w:r>
+        <w:rPr>
+          <w:rFonts w:hint="eastAsia"/>
+        </w:rPr>
+        <w:t>，</w:t>
+      </w:r>
+      <w:r>
+        <w:rPr>
+          <w:rFonts w:hint="eastAsia"/>
+        </w:rPr>
+        <w:t>优秀产品推荐</w:t>
       </w:r>
       <w:r>
         <w:rPr>
@@ -18822,152 +18627,15 @@
     </w:p>
     <w:p>
       <w:pPr>
-        <w:ind w:firstLine="420"/>
-      </w:pPr>
-      <w:r>
-        <w:rPr>
-          <w:rFonts w:hint="eastAsia"/>
-        </w:rPr>
-        <w:t>文本的分类使用</w:t>
-      </w:r>
-      <w:r>
-        <w:rPr>
-          <w:rFonts w:hint="eastAsia"/>
-        </w:rPr>
-        <w:t>E</w:t>
-      </w:r>
-      <w:r>
-        <w:t>LM</w:t>
-      </w:r>
-      <w:r>
-        <w:rPr>
-          <w:rFonts w:hint="eastAsia"/>
-        </w:rPr>
-        <w:t>o+LSTM+TextCNN</w:t>
-      </w:r>
-      <w:r>
-        <w:rPr>
-          <w:rFonts w:hint="eastAsia"/>
-        </w:rPr>
-        <w:t>模型。根据文本的分类，使用</w:t>
-      </w:r>
-      <w:r>
-        <w:rPr>
-          <w:rFonts w:hint="eastAsia"/>
-        </w:rPr>
-        <w:t>Top-k</w:t>
-      </w:r>
-      <w:r>
-        <w:rPr>
-          <w:rFonts w:hint="eastAsia"/>
-        </w:rPr>
-        <w:t>方法推荐合适的版式。</w:t>
-      </w:r>
-    </w:p>
-    <w:p>
-      <w:pPr>
-        <w:ind w:firstLine="420"/>
-      </w:pPr>
-      <w:r>
-        <w:rPr>
-          <w:rFonts w:hint="eastAsia"/>
-        </w:rPr>
-        <w:t>用户习惯追踪，使用基于</w:t>
-      </w:r>
-      <w:r>
-        <w:rPr>
-          <w:rFonts w:hint="eastAsia"/>
-        </w:rPr>
-        <w:t>LSTM</w:t>
-      </w:r>
-      <w:r>
-        <w:rPr>
-          <w:rFonts w:hint="eastAsia"/>
-        </w:rPr>
-        <w:t>神经网络的模型，</w:t>
-      </w:r>
-      <w:r>
-        <w:rPr>
-          <w:rFonts w:hint="eastAsia"/>
-        </w:rPr>
-        <w:t>对用户收藏或创作的产品进行时序</w:t>
-      </w:r>
-      <w:r>
-        <w:rPr>
-          <w:rFonts w:hint="eastAsia"/>
-        </w:rPr>
-        <w:lastRenderedPageBreak/>
-        <w:t>分析</w:t>
-      </w:r>
-      <w:r>
-        <w:rPr>
-          <w:rFonts w:hint="eastAsia"/>
-        </w:rPr>
-        <w:t>。</w:t>
-      </w:r>
-    </w:p>
-    <w:p>
-      <w:pPr>
-        <w:ind w:firstLine="420"/>
-      </w:pPr>
-      <w:r>
-        <w:rPr>
-          <w:rFonts w:hint="eastAsia"/>
-        </w:rPr>
-        <w:t>图片文</w:t>
-      </w:r>
-      <w:r>
-        <w:rPr>
-          <w:rFonts w:hint="eastAsia"/>
-        </w:rPr>
-        <w:t>本</w:t>
-      </w:r>
-      <w:r>
-        <w:rPr>
-          <w:rFonts w:hint="eastAsia"/>
-        </w:rPr>
-        <w:t>的匹配，</w:t>
-      </w:r>
-      <w:r>
-        <w:rPr>
-          <w:rFonts w:hint="eastAsia"/>
-        </w:rPr>
-        <w:t>使用</w:t>
-      </w:r>
-      <w:r>
-        <w:rPr>
-          <w:rFonts w:hint="eastAsia"/>
-        </w:rPr>
-        <w:t>双分支模型，</w:t>
-      </w:r>
-      <w:r>
-        <w:rPr>
-          <w:rFonts w:hint="eastAsia"/>
-        </w:rPr>
-        <w:t>基于余弦计算等方法匹配图片在文字的位置，进行图片与文字的初排版。</w:t>
-      </w:r>
-    </w:p>
-    <w:p>
-      <w:pPr>
-        <w:ind w:firstLine="420"/>
-      </w:pPr>
-      <w:r>
-        <w:rPr>
-          <w:rFonts w:hint="eastAsia"/>
-        </w:rPr>
-        <w:t>更多细节详见技术文档。</w:t>
-      </w:r>
-    </w:p>
-    <w:p>
-      <w:pPr>
-        <w:pStyle w:val="2"/>
-      </w:pPr>
-      <w:bookmarkStart w:id="100" w:name="_Toc1459684"/>
-      <w:r>
-        <w:rPr>
-          <w:rFonts w:hint="eastAsia"/>
-        </w:rPr>
-        <w:t>资源可行性分析</w:t>
+        <w:pStyle w:val="3"/>
+      </w:pPr>
+      <w:bookmarkStart w:id="100" w:name="_Toc1459683"/>
+      <w:bookmarkEnd w:id="96"/>
+      <w:r>
+        <w:rPr>
+          <w:rFonts w:hint="eastAsia"/>
+        </w:rPr>
+        <w:t>技术要素</w:t>
       </w:r>
       <w:bookmarkEnd w:id="100"/>
     </w:p>
@@ -18979,7 +18647,7 @@
         <w:rPr>
           <w:rFonts w:hint="eastAsia"/>
         </w:rPr>
-        <w:t>人力资源包括队员四人。</w:t>
+        <w:t>上述功能所需的技术主要有以下几点：</w:t>
       </w:r>
     </w:p>
     <w:p>
@@ -18990,52 +18658,109 @@
         <w:rPr>
           <w:rFonts w:hint="eastAsia"/>
         </w:rPr>
-        <w:t>模型训练数据集：今日头条数据集，</w:t>
-      </w:r>
-      <w:r>
-        <w:t>共</w:t>
-      </w:r>
-      <w:r>
-        <w:t>382688</w:t>
-      </w:r>
-      <w:r>
-        <w:t>条，分布于</w:t>
-      </w:r>
-      <w:r>
-        <w:t>15</w:t>
-      </w:r>
-      <w:r>
-        <w:t>个分类中。</w:t>
-      </w:r>
-      <w:r>
-        <w:rPr>
-          <w:rFonts w:hint="eastAsia"/>
-        </w:rPr>
-        <w:t>用于文本分类进行风格推荐的模型训练，采集时间为</w:t>
-      </w:r>
-      <w:r>
-        <w:rPr>
-          <w:rFonts w:hint="eastAsia"/>
-        </w:rPr>
-        <w:t>2</w:t>
-      </w:r>
-      <w:r>
-        <w:t>018</w:t>
-      </w:r>
-      <w:r>
-        <w:rPr>
-          <w:rFonts w:hint="eastAsia"/>
-        </w:rPr>
-        <w:t>年</w:t>
-      </w:r>
-      <w:r>
-        <w:t>5</w:t>
-      </w:r>
-      <w:r>
-        <w:rPr>
-          <w:rFonts w:hint="eastAsia"/>
-        </w:rPr>
-        <w:t>月，可用于文本分类和图片识别模型的训练。</w:t>
+        <w:t>优质产品推荐</w:t>
+      </w:r>
+      <w:r>
+        <w:rPr>
+          <w:rFonts w:hint="eastAsia"/>
+        </w:rPr>
+        <w:t>，</w:t>
+      </w:r>
+      <w:r>
+        <w:rPr>
+          <w:rFonts w:hint="eastAsia"/>
+        </w:rPr>
+        <w:t>分为搜索推荐和用户习惯推荐</w:t>
+      </w:r>
+      <w:r>
+        <w:rPr>
+          <w:rFonts w:hint="eastAsia"/>
+        </w:rPr>
+        <w:t>，</w:t>
+      </w:r>
+      <w:r>
+        <w:rPr>
+          <w:rFonts w:hint="eastAsia"/>
+        </w:rPr>
+        <w:t>搜索推荐预先使</w:t>
+      </w:r>
+      <w:r>
+        <w:rPr>
+          <w:rFonts w:hint="eastAsia"/>
+        </w:rPr>
+        <w:t>用统计的方法找出文本中关键词</w:t>
+      </w:r>
+      <w:r>
+        <w:rPr>
+          <w:rFonts w:hint="eastAsia"/>
+        </w:rPr>
+        <w:t>，结合文章的</w:t>
+      </w:r>
+      <w:proofErr w:type="gramStart"/>
+      <w:r>
+        <w:rPr>
+          <w:rFonts w:hint="eastAsia"/>
+        </w:rPr>
+        <w:t>分类让</w:t>
+      </w:r>
+      <w:proofErr w:type="gramEnd"/>
+      <w:r>
+        <w:rPr>
+          <w:rFonts w:hint="eastAsia"/>
+        </w:rPr>
+        <w:t>用户进行搜索。</w:t>
+      </w:r>
+      <w:r>
+        <w:rPr>
+          <w:rFonts w:hint="eastAsia"/>
+        </w:rPr>
+        <w:t>为提高搜索效率，</w:t>
+      </w:r>
+      <w:proofErr w:type="spellStart"/>
+      <w:r>
+        <w:rPr>
+          <w:rFonts w:hint="eastAsia"/>
+        </w:rPr>
+        <w:t>Temage</w:t>
+      </w:r>
+      <w:proofErr w:type="spellEnd"/>
+      <w:r>
+        <w:rPr>
+          <w:rFonts w:hint="eastAsia"/>
+        </w:rPr>
+        <w:t>使用</w:t>
+      </w:r>
+      <w:proofErr w:type="spellStart"/>
+      <w:r>
+        <w:t>E</w:t>
+      </w:r>
+      <w:r>
+        <w:rPr>
+          <w:rFonts w:hint="eastAsia"/>
+        </w:rPr>
+        <w:t>lastic</w:t>
+      </w:r>
+      <w:r>
+        <w:t>S</w:t>
+      </w:r>
+      <w:r>
+        <w:rPr>
+          <w:rFonts w:hint="eastAsia"/>
+        </w:rPr>
+        <w:t>earch</w:t>
+      </w:r>
+      <w:proofErr w:type="spellEnd"/>
+      <w:r>
+        <w:rPr>
+          <w:rFonts w:hint="eastAsia"/>
+        </w:rPr>
+        <w:t>开源搜索引擎框架对数据库建立索引。</w:t>
+      </w:r>
+      <w:r>
+        <w:rPr>
+          <w:rFonts w:hint="eastAsia"/>
+        </w:rPr>
+        <w:t>用户习惯推荐根据用户相关操作的时序分析，将用户习惯与文章风格进行比对，向用户进行推荐。</w:t>
       </w:r>
     </w:p>
     <w:p>
@@ -19046,30 +18771,55 @@
         <w:rPr>
           <w:rFonts w:hint="eastAsia"/>
         </w:rPr>
+        <w:t>图片的识别，</w:t>
+      </w:r>
+      <w:r>
+        <w:rPr>
+          <w:rFonts w:hint="eastAsia"/>
+        </w:rPr>
         <w:t>Temage</w:t>
       </w:r>
       <w:r>
         <w:rPr>
           <w:rFonts w:hint="eastAsia"/>
         </w:rPr>
-        <w:t>需要一台训练专用服务器，由</w:t>
-      </w:r>
-      <w:r>
-        <w:t xml:space="preserve">Intel® AI </w:t>
-      </w:r>
-      <w:proofErr w:type="spellStart"/>
-      <w:r>
-        <w:t>DevCloud</w:t>
-      </w:r>
-      <w:proofErr w:type="spellEnd"/>
-      <w:r>
-        <w:t xml:space="preserve"> </w:t>
-      </w:r>
-      <w:r>
-        <w:rPr>
-          <w:rFonts w:hint="eastAsia"/>
-        </w:rPr>
-        <w:t>赞助提供。</w:t>
+        <w:t>借鉴</w:t>
+      </w:r>
+      <w:r>
+        <w:rPr>
+          <w:rFonts w:hint="eastAsia"/>
+        </w:rPr>
+        <w:t>V</w:t>
+      </w:r>
+      <w:r>
+        <w:t>GG16</w:t>
+      </w:r>
+      <w:r>
+        <w:rPr>
+          <w:rFonts w:hint="eastAsia"/>
+        </w:rPr>
+        <w:t>的网络结构，设计</w:t>
+      </w:r>
+      <w:r>
+        <w:rPr>
+          <w:rFonts w:hint="eastAsia"/>
+        </w:rPr>
+        <w:t>基于</w:t>
+      </w:r>
+      <w:r>
+        <w:t>CNN</w:t>
+      </w:r>
+      <w:r>
+        <w:rPr>
+          <w:rFonts w:hint="eastAsia"/>
+        </w:rPr>
+        <w:t>神经网络的模型</w:t>
+      </w:r>
+      <w:r>
+        <w:rPr>
+          <w:rFonts w:hint="eastAsia"/>
+        </w:rPr>
+        <w:t>。</w:t>
       </w:r>
     </w:p>
     <w:p>
@@ -19080,77 +18830,329 @@
         <w:rPr>
           <w:rFonts w:hint="eastAsia"/>
         </w:rPr>
-        <w:t>Temage</w:t>
-      </w:r>
-      <w:r>
-        <w:rPr>
-          <w:rFonts w:hint="eastAsia"/>
-        </w:rPr>
-        <w:t>需要一台部署服务器，价格大约</w:t>
-      </w:r>
-      <w:r>
-        <w:rPr>
-          <w:rFonts w:hint="eastAsia"/>
-        </w:rPr>
-        <w:t>2</w:t>
-      </w:r>
-      <w:r>
-        <w:t>000RMB</w:t>
-      </w:r>
-      <w:r>
-        <w:rPr>
-          <w:rFonts w:hint="eastAsia"/>
-        </w:rPr>
-        <w:t>/</w:t>
-      </w:r>
-      <w:r>
-        <w:t>year</w:t>
-      </w:r>
-      <w:r>
-        <w:rPr>
-          <w:rFonts w:hint="eastAsia"/>
-        </w:rPr>
-        <w:t>。</w:t>
+        <w:t>文本的分类使用</w:t>
+      </w:r>
+      <w:r>
+        <w:rPr>
+          <w:rFonts w:hint="eastAsia"/>
+        </w:rPr>
+        <w:t>E</w:t>
+      </w:r>
+      <w:r>
+        <w:t>LM</w:t>
+      </w:r>
+      <w:r>
+        <w:rPr>
+          <w:rFonts w:hint="eastAsia"/>
+        </w:rPr>
+        <w:t>o+LSTM+TextCNN</w:t>
+      </w:r>
+      <w:r>
+        <w:rPr>
+          <w:rFonts w:hint="eastAsia"/>
+        </w:rPr>
+        <w:t>模型。根据文本的分类，使用</w:t>
+      </w:r>
+      <w:r>
+        <w:rPr>
+          <w:rFonts w:hint="eastAsia"/>
+        </w:rPr>
+        <w:t>Top-k</w:t>
+      </w:r>
+      <w:r>
+        <w:rPr>
+          <w:rFonts w:hint="eastAsia"/>
+        </w:rPr>
+        <w:t>方法推荐合适的版式。</w:t>
       </w:r>
     </w:p>
     <w:p>
       <w:pPr>
-        <w:pStyle w:val="1"/>
-      </w:pPr>
-      <w:bookmarkStart w:id="101" w:name="_Toc1459685"/>
-      <w:r>
-        <w:rPr>
-          <w:rFonts w:hint="eastAsia"/>
-        </w:rPr>
-        <w:t>需求分析</w:t>
+        <w:ind w:firstLine="420"/>
+      </w:pPr>
+      <w:r>
+        <w:rPr>
+          <w:rFonts w:hint="eastAsia"/>
+        </w:rPr>
+        <w:t>用户习惯追踪，使用基于</w:t>
+      </w:r>
+      <w:r>
+        <w:rPr>
+          <w:rFonts w:hint="eastAsia"/>
+        </w:rPr>
+        <w:t>LSTM</w:t>
+      </w:r>
+      <w:r>
+        <w:rPr>
+          <w:rFonts w:hint="eastAsia"/>
+        </w:rPr>
+        <w:t>神经网络的模型，</w:t>
+      </w:r>
+      <w:r>
+        <w:rPr>
+          <w:rFonts w:hint="eastAsia"/>
+        </w:rPr>
+        <w:t>对用户收藏或创作的产品进行时序</w:t>
+      </w:r>
+      <w:r>
+        <w:rPr>
+          <w:rFonts w:hint="eastAsia"/>
+        </w:rPr>
+        <w:lastRenderedPageBreak/>
+        <w:t>分析</w:t>
+      </w:r>
+      <w:r>
+        <w:rPr>
+          <w:rFonts w:hint="eastAsia"/>
+        </w:rPr>
+        <w:t>。</w:t>
+      </w:r>
+    </w:p>
+    <w:p>
+      <w:pPr>
+        <w:ind w:firstLine="420"/>
+      </w:pPr>
+      <w:r>
+        <w:rPr>
+          <w:rFonts w:hint="eastAsia"/>
+        </w:rPr>
+        <w:t>图片文</w:t>
+      </w:r>
+      <w:r>
+        <w:rPr>
+          <w:rFonts w:hint="eastAsia"/>
+        </w:rPr>
+        <w:t>本</w:t>
+      </w:r>
+      <w:r>
+        <w:rPr>
+          <w:rFonts w:hint="eastAsia"/>
+        </w:rPr>
+        <w:t>的匹配，</w:t>
+      </w:r>
+      <w:r>
+        <w:rPr>
+          <w:rFonts w:hint="eastAsia"/>
+        </w:rPr>
+        <w:t>使用</w:t>
+      </w:r>
+      <w:r>
+        <w:rPr>
+          <w:rFonts w:hint="eastAsia"/>
+        </w:rPr>
+        <w:t>双分支模型，</w:t>
+      </w:r>
+      <w:r>
+        <w:rPr>
+          <w:rFonts w:hint="eastAsia"/>
+        </w:rPr>
+        <w:t>基于余弦计算等方法匹配图片在文字的位置，进行图片与文字的初排版。</w:t>
+      </w:r>
+    </w:p>
+    <w:p>
+      <w:pPr>
+        <w:ind w:firstLine="420"/>
+      </w:pPr>
+      <w:r>
+        <w:rPr>
+          <w:rFonts w:hint="eastAsia"/>
+        </w:rPr>
+        <w:t>更多细节详见技术文档。</w:t>
+      </w:r>
+    </w:p>
+    <w:p>
+      <w:pPr>
+        <w:pStyle w:val="2"/>
+      </w:pPr>
+      <w:bookmarkStart w:id="101" w:name="_Toc1459684"/>
+      <w:r>
+        <w:rPr>
+          <w:rFonts w:hint="eastAsia"/>
+        </w:rPr>
+        <w:t>资源可行性分析</w:t>
       </w:r>
       <w:bookmarkEnd w:id="101"/>
     </w:p>
     <w:p>
       <w:pPr>
-        <w:pStyle w:val="2"/>
-      </w:pPr>
-      <w:bookmarkStart w:id="102" w:name="_Toc1459686"/>
-      <w:r>
-        <w:rPr>
-          <w:rFonts w:hint="eastAsia"/>
-        </w:rPr>
-        <w:t>数据描述</w:t>
+        <w:ind w:firstLine="420"/>
+      </w:pPr>
+      <w:r>
+        <w:rPr>
+          <w:rFonts w:hint="eastAsia"/>
+        </w:rPr>
+        <w:t>人力资源包括队员四人。</w:t>
+      </w:r>
+    </w:p>
+    <w:p>
+      <w:pPr>
+        <w:ind w:firstLine="420"/>
+      </w:pPr>
+      <w:r>
+        <w:rPr>
+          <w:rFonts w:hint="eastAsia"/>
+        </w:rPr>
+        <w:t>模型训练数据集：今日头条数据集，</w:t>
+      </w:r>
+      <w:r>
+        <w:t>共</w:t>
+      </w:r>
+      <w:r>
+        <w:t>382688</w:t>
+      </w:r>
+      <w:r>
+        <w:t>条，分布于</w:t>
+      </w:r>
+      <w:r>
+        <w:t>15</w:t>
+      </w:r>
+      <w:r>
+        <w:t>个分类中。</w:t>
+      </w:r>
+      <w:r>
+        <w:rPr>
+          <w:rFonts w:hint="eastAsia"/>
+        </w:rPr>
+        <w:t>用于文本分类进行风格推荐的模型训练，采集时间为</w:t>
+      </w:r>
+      <w:r>
+        <w:rPr>
+          <w:rFonts w:hint="eastAsia"/>
+        </w:rPr>
+        <w:t>2</w:t>
+      </w:r>
+      <w:r>
+        <w:t>018</w:t>
+      </w:r>
+      <w:r>
+        <w:rPr>
+          <w:rFonts w:hint="eastAsia"/>
+        </w:rPr>
+        <w:t>年</w:t>
+      </w:r>
+      <w:r>
+        <w:t>5</w:t>
+      </w:r>
+      <w:r>
+        <w:rPr>
+          <w:rFonts w:hint="eastAsia"/>
+        </w:rPr>
+        <w:t>月，可用于文本分类和图片识别模型的训练。</w:t>
+      </w:r>
+    </w:p>
+    <w:p>
+      <w:pPr>
+        <w:ind w:firstLine="420"/>
+      </w:pPr>
+      <w:r>
+        <w:rPr>
+          <w:rFonts w:hint="eastAsia"/>
+        </w:rPr>
+        <w:t>Temage</w:t>
+      </w:r>
+      <w:r>
+        <w:rPr>
+          <w:rFonts w:hint="eastAsia"/>
+        </w:rPr>
+        <w:t>需要一台训练专用服务器，由</w:t>
+      </w:r>
+      <w:r>
+        <w:t xml:space="preserve">Intel® AI </w:t>
+      </w:r>
+      <w:proofErr w:type="spellStart"/>
+      <w:r>
+        <w:t>DevCloud</w:t>
+      </w:r>
+      <w:proofErr w:type="spellEnd"/>
+      <w:r>
+        <w:t xml:space="preserve"> </w:t>
+      </w:r>
+      <w:r>
+        <w:rPr>
+          <w:rFonts w:hint="eastAsia"/>
+        </w:rPr>
+        <w:t>赞助提供。</w:t>
+      </w:r>
+    </w:p>
+    <w:p>
+      <w:pPr>
+        <w:ind w:firstLine="420"/>
+      </w:pPr>
+      <w:r>
+        <w:rPr>
+          <w:rFonts w:hint="eastAsia"/>
+        </w:rPr>
+        <w:t>Temage</w:t>
+      </w:r>
+      <w:r>
+        <w:rPr>
+          <w:rFonts w:hint="eastAsia"/>
+        </w:rPr>
+        <w:t>需要一台部署服务器，价格大约</w:t>
+      </w:r>
+      <w:r>
+        <w:rPr>
+          <w:rFonts w:hint="eastAsia"/>
+        </w:rPr>
+        <w:t>2</w:t>
+      </w:r>
+      <w:r>
+        <w:t>000RMB</w:t>
+      </w:r>
+      <w:r>
+        <w:rPr>
+          <w:rFonts w:hint="eastAsia"/>
+        </w:rPr>
+        <w:t>/</w:t>
+      </w:r>
+      <w:r>
+        <w:t>year</w:t>
+      </w:r>
+      <w:r>
+        <w:rPr>
+          <w:rFonts w:hint="eastAsia"/>
+        </w:rPr>
+        <w:t>。</w:t>
+      </w:r>
+    </w:p>
+    <w:p>
+      <w:pPr>
+        <w:pStyle w:val="1"/>
+      </w:pPr>
+      <w:bookmarkStart w:id="102" w:name="_Toc1459685"/>
+      <w:r>
+        <w:rPr>
+          <w:rFonts w:hint="eastAsia"/>
+        </w:rPr>
+        <w:t>需求分析</w:t>
       </w:r>
       <w:bookmarkEnd w:id="102"/>
     </w:p>
     <w:p>
       <w:pPr>
+        <w:pStyle w:val="2"/>
+      </w:pPr>
+      <w:bookmarkStart w:id="103" w:name="_Toc1459686"/>
+      <w:r>
+        <w:rPr>
+          <w:rFonts w:hint="eastAsia"/>
+        </w:rPr>
+        <w:t>数据描述</w:t>
+      </w:r>
+      <w:bookmarkEnd w:id="103"/>
+    </w:p>
+    <w:p>
+      <w:pPr>
         <w:pStyle w:val="3"/>
       </w:pPr>
-      <w:bookmarkStart w:id="103" w:name="_Toc1459687"/>
+      <w:bookmarkStart w:id="104" w:name="_Toc1459687"/>
       <w:r>
         <w:rPr>
           <w:rFonts w:hint="eastAsia"/>
         </w:rPr>
         <w:t>静态数据</w:t>
       </w:r>
-      <w:bookmarkEnd w:id="103"/>
+      <w:bookmarkEnd w:id="104"/>
     </w:p>
     <w:p>
       <w:pPr>
@@ -19431,14 +19433,14 @@
       <w:pPr>
         <w:pStyle w:val="3"/>
       </w:pPr>
-      <w:bookmarkStart w:id="104" w:name="_Toc1459688"/>
+      <w:bookmarkStart w:id="105" w:name="_Toc1459688"/>
       <w:r>
         <w:rPr>
           <w:rFonts w:hint="eastAsia"/>
         </w:rPr>
         <w:t>动态数据</w:t>
       </w:r>
-      <w:bookmarkEnd w:id="104"/>
+      <w:bookmarkEnd w:id="105"/>
     </w:p>
     <w:p>
       <w:pPr>
@@ -19660,14 +19662,14 @@
       <w:pPr>
         <w:pStyle w:val="3"/>
       </w:pPr>
-      <w:bookmarkStart w:id="105" w:name="_Toc1459689"/>
+      <w:bookmarkStart w:id="106" w:name="_Toc1459689"/>
       <w:r>
         <w:rPr>
           <w:rFonts w:hint="eastAsia"/>
         </w:rPr>
         <w:t>数据词典</w:t>
       </w:r>
-      <w:bookmarkEnd w:id="105"/>
+      <w:bookmarkEnd w:id="106"/>
     </w:p>
     <w:p>
       <w:pPr>
@@ -19883,14 +19885,14 @@
       <w:pPr>
         <w:pStyle w:val="3"/>
       </w:pPr>
-      <w:bookmarkStart w:id="106" w:name="_Toc1459690"/>
+      <w:bookmarkStart w:id="107" w:name="_Toc1459690"/>
       <w:r>
         <w:rPr>
           <w:rFonts w:hint="eastAsia"/>
         </w:rPr>
         <w:t>数据采集</w:t>
       </w:r>
-      <w:bookmarkEnd w:id="106"/>
+      <w:bookmarkEnd w:id="107"/>
     </w:p>
     <w:p>
       <w:pPr>
@@ -20048,42 +20050,42 @@
       <w:pPr>
         <w:pStyle w:val="2"/>
       </w:pPr>
-      <w:bookmarkStart w:id="107" w:name="_Toc331238750"/>
-      <w:bookmarkStart w:id="108" w:name="_Toc331243763"/>
-      <w:bookmarkStart w:id="109" w:name="_Toc363084244"/>
-      <w:bookmarkStart w:id="110" w:name="_Toc331243584"/>
-      <w:bookmarkStart w:id="111" w:name="_Toc331545184"/>
-      <w:bookmarkStart w:id="112" w:name="_Toc1459691"/>
+      <w:bookmarkStart w:id="108" w:name="_Toc331238750"/>
+      <w:bookmarkStart w:id="109" w:name="_Toc331243763"/>
+      <w:bookmarkStart w:id="110" w:name="_Toc363084244"/>
+      <w:bookmarkStart w:id="111" w:name="_Toc331243584"/>
+      <w:bookmarkStart w:id="112" w:name="_Toc331545184"/>
+      <w:bookmarkStart w:id="113" w:name="_Toc1459691"/>
       <w:r>
         <w:lastRenderedPageBreak/>
         <w:t>功能需求</w:t>
       </w:r>
-      <w:bookmarkEnd w:id="107"/>
       <w:bookmarkEnd w:id="108"/>
       <w:bookmarkEnd w:id="109"/>
       <w:bookmarkEnd w:id="110"/>
       <w:bookmarkEnd w:id="111"/>
       <w:bookmarkEnd w:id="112"/>
+      <w:bookmarkEnd w:id="113"/>
     </w:p>
     <w:p>
       <w:pPr>
         <w:pStyle w:val="3"/>
       </w:pPr>
-      <w:bookmarkStart w:id="113" w:name="_Toc331238751"/>
-      <w:bookmarkStart w:id="114" w:name="_Toc363084245"/>
-      <w:bookmarkStart w:id="115" w:name="_Toc331243585"/>
-      <w:bookmarkStart w:id="116" w:name="_Toc331545185"/>
-      <w:bookmarkStart w:id="117" w:name="_Toc331243764"/>
-      <w:bookmarkStart w:id="118" w:name="_Toc1459692"/>
+      <w:bookmarkStart w:id="114" w:name="_Toc331238751"/>
+      <w:bookmarkStart w:id="115" w:name="_Toc363084245"/>
+      <w:bookmarkStart w:id="116" w:name="_Toc331243585"/>
+      <w:bookmarkStart w:id="117" w:name="_Toc331545185"/>
+      <w:bookmarkStart w:id="118" w:name="_Toc331243764"/>
+      <w:bookmarkStart w:id="119" w:name="_Toc1459692"/>
       <w:r>
         <w:t>功能模块结构图</w:t>
       </w:r>
-      <w:bookmarkEnd w:id="113"/>
       <w:bookmarkEnd w:id="114"/>
       <w:bookmarkEnd w:id="115"/>
       <w:bookmarkEnd w:id="116"/>
       <w:bookmarkEnd w:id="117"/>
       <w:bookmarkEnd w:id="118"/>
+      <w:bookmarkEnd w:id="119"/>
     </w:p>
     <w:p>
       <w:pPr>
@@ -20135,8 +20137,6 @@
           </wp:inline>
         </w:drawing>
       </w:r>
-      <w:bookmarkStart w:id="119" w:name="_GoBack"/>
-      <w:bookmarkEnd w:id="119"/>
     </w:p>
     <w:p>
       <w:pPr>
@@ -32154,13 +32154,13 @@
         </w:rPr>
         <w:t>为保证用户的文字图片的版权，用户可以选择在生成的长图上使用本平台的水印，以保障自己的权益。</w:t>
       </w:r>
-      <w:bookmarkEnd w:id="68"/>
       <w:bookmarkEnd w:id="69"/>
       <w:bookmarkEnd w:id="70"/>
       <w:bookmarkEnd w:id="71"/>
       <w:bookmarkEnd w:id="72"/>
       <w:bookmarkEnd w:id="73"/>
       <w:bookmarkEnd w:id="74"/>
+      <w:bookmarkEnd w:id="75"/>
     </w:p>
     <w:p>
       <w:pPr>
@@ -58058,7 +58058,7 @@
 </file>
 
 <file path=customXml/itemProps2.xml><?xml version="1.0" encoding="utf-8"?>
-<ds:datastoreItem xmlns:ds="http://schemas.openxmlformats.org/officeDocument/2006/customXml" ds:itemID="{0D112CE6-7855-4720-9497-2F08E43C2EF9}">
+<ds:datastoreItem xmlns:ds="http://schemas.openxmlformats.org/officeDocument/2006/customXml" ds:itemID="{3BCAD0FF-768F-443D-AA36-5E9BF5303590}">
   <ds:schemaRefs>
     <ds:schemaRef ds:uri="http://schemas.openxmlformats.org/officeDocument/2006/bibliography"/>
   </ds:schemaRefs>

</xml_diff>